<commit_message>
revised introduction and discussion following rev1; fixed bibitems
</commit_message>
<xml_diff>
--- a/response_to_reviewers.docx
+++ b/response_to_reviewers.docx
@@ -43,7 +43,7 @@
           <w:sz w:val="22"/>
           <w:szCs w:val="22"/>
         </w:rPr>
-        <w:t>October 29, 2023</w:t>
+        <w:t>November 7, 2023</w:t>
       </w:r>
       <w:r>
         <w:rPr>
@@ -276,13 +276,31 @@
         <w:rPr>
           <w:rFonts w:asciiTheme="majorBidi" w:hAnsiTheme="majorBidi" w:cstheme="majorBidi"/>
         </w:rPr>
+        <w:t>”.</w:t>
+      </w:r>
+      <w:r>
+        <w:rPr>
+          <w:rFonts w:asciiTheme="majorBidi" w:hAnsiTheme="majorBidi" w:cstheme="majorBidi"/>
+        </w:rPr>
         <w:t xml:space="preserve"> </w:t>
       </w:r>
       <w:r>
         <w:rPr>
           <w:rFonts w:asciiTheme="majorBidi" w:hAnsiTheme="majorBidi" w:cstheme="majorBidi"/>
         </w:rPr>
-        <w:t xml:space="preserve">We have made several changes to the manuscript in response to the reviewers’ comments. </w:t>
+        <w:t>We have made several changes to the manuscript in response to the reviewers’ comments</w:t>
+      </w:r>
+      <w:r>
+        <w:rPr>
+          <w:rFonts w:asciiTheme="majorBidi" w:hAnsiTheme="majorBidi" w:cstheme="majorBidi"/>
+        </w:rPr>
+        <w:t>, which we believe improve the manuscript</w:t>
+      </w:r>
+      <w:r>
+        <w:rPr>
+          <w:rFonts w:asciiTheme="majorBidi" w:hAnsiTheme="majorBidi" w:cstheme="majorBidi"/>
+        </w:rPr>
+        <w:t xml:space="preserve">. </w:t>
       </w:r>
       <w:r>
         <w:rPr>
@@ -344,7 +362,19 @@
         <w:rPr>
           <w:rFonts w:asciiTheme="majorBidi" w:hAnsiTheme="majorBidi" w:cstheme="majorBidi"/>
         </w:rPr>
-        <w:t>, and we hope you find our response satisfactory.</w:t>
+        <w:t xml:space="preserve"> and</w:t>
+      </w:r>
+      <w:r>
+        <w:rPr>
+          <w:rFonts w:asciiTheme="majorBidi" w:hAnsiTheme="majorBidi" w:cstheme="majorBidi"/>
+        </w:rPr>
+        <w:t xml:space="preserve"> </w:t>
+      </w:r>
+      <w:r>
+        <w:rPr>
+          <w:rFonts w:asciiTheme="majorBidi" w:hAnsiTheme="majorBidi" w:cstheme="majorBidi"/>
+        </w:rPr>
+        <w:t>hope you find our response satisfactory.</w:t>
       </w:r>
     </w:p>
     <w:p>
@@ -586,23 +616,13 @@
           <w:szCs w:val="22"/>
         </w:rPr>
       </w:pPr>
-      <w:proofErr w:type="spellStart"/>
-      <w:r>
-        <w:rPr>
-          <w:rFonts w:asciiTheme="majorBidi" w:hAnsiTheme="majorBidi" w:cstheme="majorBidi"/>
-          <w:sz w:val="22"/>
-          <w:szCs w:val="22"/>
-        </w:rPr>
-        <w:t>Sagol</w:t>
-      </w:r>
-      <w:proofErr w:type="spellEnd"/>
-      <w:r>
-        <w:rPr>
-          <w:rFonts w:asciiTheme="majorBidi" w:hAnsiTheme="majorBidi" w:cstheme="majorBidi"/>
-          <w:sz w:val="22"/>
-          <w:szCs w:val="22"/>
-        </w:rPr>
-        <w:t xml:space="preserve"> School of Neuroscience</w:t>
+      <w:r>
+        <w:rPr>
+          <w:rFonts w:asciiTheme="majorBidi" w:hAnsiTheme="majorBidi" w:cstheme="majorBidi"/>
+          <w:sz w:val="22"/>
+          <w:szCs w:val="22"/>
+        </w:rPr>
+        <w:t>Sagol School of Neuroscience</w:t>
       </w:r>
     </w:p>
     <w:p>
@@ -711,7 +731,17 @@
           <w:sz w:val="22"/>
           <w:szCs w:val="22"/>
         </w:rPr>
-        <w:t xml:space="preserve">We are glad the reviewer </w:t>
+        <w:t xml:space="preserve">We are glad </w:t>
+      </w:r>
+      <w:r>
+        <w:rPr>
+          <w:rFonts w:asciiTheme="minorBidi" w:hAnsiTheme="minorBidi"/>
+          <w:color w:val="4472C4" w:themeColor="accent1"/>
+          <w:sz w:val="22"/>
+          <w:szCs w:val="22"/>
+          <w:lang w:val="en-US"/>
+        </w:rPr>
+        <w:t xml:space="preserve">you </w:t>
       </w:r>
       <w:r>
         <w:rPr>
@@ -776,58 +806,606 @@
           <w:sz w:val="22"/>
           <w:szCs w:val="22"/>
         </w:rPr>
-        <w:t xml:space="preserve">1) My first substantive comment concerns the definition of “prestige bias”. This is important because there’s quite a bit of </w:t>
-      </w:r>
-      <w:r>
-        <w:rPr>
-          <w:rFonts w:asciiTheme="majorBidi" w:hAnsiTheme="majorBidi" w:cstheme="majorBidi"/>
+        <w:t xml:space="preserve">1) My first substantive comment concerns the definition of “prestige bias”. This is important because there’s quite a </w:t>
+      </w:r>
+      <w:r>
+        <w:rPr>
+          <w:rFonts w:asciiTheme="majorBidi" w:hAnsiTheme="majorBidi" w:cstheme="majorBidi"/>
+          <w:sz w:val="22"/>
+          <w:szCs w:val="22"/>
+        </w:rPr>
+        <w:t>bit of confusion in the literature regarding how this term is used, which creates problems in not only how theories are constructed but also “prestige” itself gets operationalized and tested. Jimenez &amp; Mesoudi (2019) provide some general comments on the current state of affairs (see Chellappoo (2021) for a philosophical critique of the concept of prestige itself), and I think these</w:t>
+      </w:r>
+      <w:r>
+        <w:rPr>
+          <w:rFonts w:asciiTheme="majorBidi" w:hAnsiTheme="majorBidi" w:cstheme="majorBidi"/>
+          <w:sz w:val="22"/>
+          <w:szCs w:val="22"/>
+        </w:rPr>
+        <w:t xml:space="preserve"> issues should be more explicitly acknowledged in the paper. </w:t>
+      </w:r>
+    </w:p>
+    <w:p>
+      <w:pPr>
+        <w:spacing w:before="100" w:beforeAutospacing="1" w:after="100" w:afterAutospacing="1"/>
+        <w:ind w:firstLine="720"/>
+        <w:rPr>
+          <w:rFonts w:asciiTheme="majorBidi" w:hAnsiTheme="majorBidi" w:cstheme="majorBidi"/>
+          <w:sz w:val="22"/>
+          <w:szCs w:val="22"/>
+        </w:rPr>
+      </w:pPr>
+      <w:r>
+        <w:rPr>
+          <w:rFonts w:asciiTheme="minorBidi" w:hAnsiTheme="minorBidi"/>
+          <w:color w:val="4472C4" w:themeColor="accent1"/>
+          <w:sz w:val="22"/>
+          <w:szCs w:val="22"/>
+        </w:rPr>
+        <w:t>Thank you for pointing this out</w:t>
+      </w:r>
+      <w:r>
+        <w:rPr>
+          <w:rFonts w:asciiTheme="minorBidi" w:hAnsiTheme="minorBidi"/>
+          <w:color w:val="4472C4" w:themeColor="accent1"/>
+          <w:sz w:val="22"/>
+          <w:szCs w:val="22"/>
+          <w:lang w:val="en-US"/>
+        </w:rPr>
+        <w:t>.</w:t>
+      </w:r>
+      <w:r>
+        <w:rPr>
+          <w:rFonts w:asciiTheme="minorBidi" w:hAnsiTheme="minorBidi"/>
+          <w:color w:val="4472C4" w:themeColor="accent1"/>
+          <w:sz w:val="22"/>
+          <w:szCs w:val="22"/>
+        </w:rPr>
+        <w:t xml:space="preserve"> We now include in the introduction a paragraph about the literature on the different definitions of “prestige bias” and </w:t>
+      </w:r>
+      <w:r>
+        <w:rPr>
+          <w:rFonts w:asciiTheme="minorBidi" w:hAnsiTheme="minorBidi"/>
+          <w:color w:val="4472C4" w:themeColor="accent1"/>
+          <w:sz w:val="22"/>
+          <w:szCs w:val="22"/>
+          <w:lang w:val="en-US"/>
+        </w:rPr>
+        <w:t xml:space="preserve">added </w:t>
+      </w:r>
+      <w:r>
+        <w:rPr>
+          <w:rFonts w:asciiTheme="minorBidi" w:hAnsiTheme="minorBidi"/>
+          <w:color w:val="4472C4" w:themeColor="accent1"/>
+          <w:sz w:val="22"/>
+          <w:szCs w:val="22"/>
+        </w:rPr>
+        <w:t>reference</w:t>
+      </w:r>
+      <w:r>
+        <w:rPr>
+          <w:rFonts w:asciiTheme="minorBidi" w:hAnsiTheme="minorBidi"/>
+          <w:color w:val="4472C4" w:themeColor="accent1"/>
+          <w:sz w:val="22"/>
+          <w:szCs w:val="22"/>
+          <w:lang w:val="en-US"/>
+        </w:rPr>
+        <w:t>s to</w:t>
+      </w:r>
+      <w:r>
+        <w:rPr>
+          <w:rFonts w:asciiTheme="minorBidi" w:hAnsiTheme="minorBidi"/>
+          <w:color w:val="4472C4" w:themeColor="accent1"/>
+          <w:sz w:val="22"/>
+          <w:szCs w:val="22"/>
+        </w:rPr>
+        <w:t xml:space="preserve"> the </w:t>
+      </w:r>
+      <w:r>
+        <w:rPr>
+          <w:rFonts w:asciiTheme="minorBidi" w:hAnsiTheme="minorBidi"/>
+          <w:color w:val="4472C4" w:themeColor="accent1"/>
+          <w:sz w:val="22"/>
+          <w:szCs w:val="22"/>
+          <w:lang w:val="en-US"/>
+        </w:rPr>
+        <w:t xml:space="preserve">highlighted </w:t>
+      </w:r>
+      <w:r>
+        <w:rPr>
+          <w:rFonts w:asciiTheme="minorBidi" w:hAnsiTheme="minorBidi"/>
+          <w:color w:val="4472C4" w:themeColor="accent1"/>
+          <w:sz w:val="22"/>
+          <w:szCs w:val="22"/>
+        </w:rPr>
+        <w:t>papers</w:t>
+      </w:r>
+      <w:r>
+        <w:rPr>
+          <w:rFonts w:asciiTheme="minorBidi" w:hAnsiTheme="minorBidi"/>
+          <w:color w:val="4472C4" w:themeColor="accent1"/>
+          <w:sz w:val="22"/>
+          <w:szCs w:val="22"/>
+          <w:lang w:val="en-US"/>
+        </w:rPr>
+        <w:t xml:space="preserve"> </w:t>
+      </w:r>
+      <w:r>
+        <w:rPr>
+          <w:rFonts w:asciiTheme="minorBidi" w:hAnsiTheme="minorBidi"/>
+          <w:color w:val="4472C4" w:themeColor="accent1"/>
+          <w:sz w:val="22"/>
+          <w:szCs w:val="22"/>
+        </w:rPr>
+        <w:t xml:space="preserve">(line </w:t>
+      </w:r>
+      <w:r>
+        <w:rPr>
+          <w:rFonts w:asciiTheme="minorBidi" w:hAnsiTheme="minorBidi"/>
+          <w:color w:val="4472C4" w:themeColor="accent1"/>
           <w:sz w:val="22"/>
           <w:szCs w:val="22"/>
           <w:highlight w:val="yellow"/>
         </w:rPr>
-        <w:t>confusion in the literature regarding how this term is used</w:t>
-      </w:r>
-      <w:r>
-        <w:rPr>
-          <w:rFonts w:asciiTheme="majorBidi" w:hAnsiTheme="majorBidi" w:cstheme="majorBidi"/>
-          <w:sz w:val="22"/>
-          <w:szCs w:val="22"/>
-        </w:rPr>
-        <w:t xml:space="preserve">, which creates problems in not only how theories are constructed but also “prestige” itself gets operationalized and tested. Jimenez &amp; Mesoudi (2019) provide some general </w:t>
-      </w:r>
-      <w:r>
-        <w:rPr>
-          <w:rFonts w:asciiTheme="majorBidi" w:hAnsiTheme="majorBidi" w:cstheme="majorBidi"/>
+        <w:t>XXX</w:t>
+      </w:r>
+      <w:r>
+        <w:rPr>
+          <w:rFonts w:asciiTheme="minorBidi" w:hAnsiTheme="minorBidi"/>
+          <w:color w:val="4472C4" w:themeColor="accent1"/>
+          <w:sz w:val="22"/>
+          <w:szCs w:val="22"/>
+        </w:rPr>
+        <w:t>):</w:t>
+      </w:r>
+      <w:r>
+        <w:rPr>
+          <w:rFonts w:asciiTheme="minorBidi" w:hAnsiTheme="minorBidi"/>
+          <w:color w:val="4472C4" w:themeColor="accent1"/>
+          <w:sz w:val="22"/>
+          <w:szCs w:val="22"/>
+        </w:rPr>
+        <w:t xml:space="preserve"> </w:t>
+      </w:r>
+      <w:r>
+        <w:rPr>
+          <w:rFonts w:asciiTheme="minorBidi" w:hAnsiTheme="minorBidi"/>
+          <w:color w:val="4472C4" w:themeColor="accent1"/>
           <w:sz w:val="22"/>
           <w:szCs w:val="22"/>
           <w:highlight w:val="yellow"/>
         </w:rPr>
-        <w:t>comments on the current state of affairs</w:t>
-      </w:r>
-      <w:r>
-        <w:rPr>
-          <w:rFonts w:asciiTheme="majorBidi" w:hAnsiTheme="majorBidi" w:cstheme="majorBidi"/>
-          <w:sz w:val="22"/>
-          <w:szCs w:val="22"/>
-        </w:rPr>
-        <w:t xml:space="preserve"> (see Chellappoo (2021) for a </w:t>
-      </w:r>
-      <w:r>
-        <w:rPr>
-          <w:rFonts w:asciiTheme="majorBidi" w:hAnsiTheme="majorBidi" w:cstheme="majorBidi"/>
+        <w:t>COPY THE PARAGRAPH.</w:t>
+      </w:r>
+    </w:p>
+    <w:p>
+      <w:pPr>
+        <w:spacing w:before="100" w:beforeAutospacing="1" w:after="100" w:afterAutospacing="1"/>
+        <w:rPr>
+          <w:rFonts w:asciiTheme="majorBidi" w:hAnsiTheme="majorBidi" w:cstheme="majorBidi"/>
+          <w:sz w:val="22"/>
+          <w:szCs w:val="22"/>
+        </w:rPr>
+      </w:pPr>
+      <w:r>
+        <w:rPr>
+          <w:rFonts w:asciiTheme="majorBidi" w:hAnsiTheme="majorBidi" w:cstheme="majorBidi"/>
+          <w:sz w:val="22"/>
+          <w:szCs w:val="22"/>
+        </w:rPr>
+        <w:t xml:space="preserve">The authors make frequent reference to Boyd and Richerson 1988 book, which is fine, but notice that “prestige” was used rather casually and not explicitly formulated as a theoretical concept, To my knowledge “prestige” was </w:t>
+      </w:r>
+      <w:r>
+        <w:rPr>
+          <w:rFonts w:asciiTheme="majorBidi" w:hAnsiTheme="majorBidi" w:cstheme="majorBidi"/>
+          <w:sz w:val="22"/>
+          <w:szCs w:val="22"/>
+        </w:rPr>
+        <w:t>first elevated to a “bias” status in Henrich &amp; Gil-White (2001), and much subsequent scholarly discussion around “prestige bias” has been based on that 2001 paper. Given this reality, I really think it would make more sense to take Henrich &amp; Gil-White’s 2001 paper as central. My suggestion is therefore to call “influence” (as defined by the authors) “prestige”, and G_i,j in equation (10) would be the joint contribution of success and prestige as some proxy of copying probability. This formulation would have the advantage of defining prestige in a narrow yet clear manner, and make it easier to analyze the interaction of different biases in human</w:t>
+      </w:r>
+      <w:r>
+        <w:rPr>
+          <w:rFonts w:asciiTheme="majorBidi" w:hAnsiTheme="majorBidi" w:cstheme="majorBidi"/>
+          <w:sz w:val="22"/>
+          <w:szCs w:val="22"/>
+        </w:rPr>
+        <w:t xml:space="preserve"> decision-making. This change would not affect the model itself, only how it’s described and the discussions. </w:t>
+      </w:r>
+    </w:p>
+    <w:p>
+      <w:pPr>
+        <w:spacing w:before="100" w:beforeAutospacing="1" w:after="100" w:afterAutospacing="1"/>
+        <w:rPr>
+          <w:rFonts w:asciiTheme="minorBidi" w:hAnsiTheme="minorBidi"/>
+          <w:color w:val="4472C4" w:themeColor="accent1"/>
+          <w:sz w:val="22"/>
+          <w:szCs w:val="22"/>
+        </w:rPr>
+      </w:pPr>
+      <w:r>
+        <w:rPr>
+          <w:rFonts w:asciiTheme="majorBidi" w:hAnsiTheme="majorBidi" w:cstheme="majorBidi"/>
+          <w:sz w:val="22"/>
+          <w:szCs w:val="22"/>
+        </w:rPr>
+        <w:tab/>
+      </w:r>
+      <w:r>
+        <w:rPr>
+          <w:rFonts w:asciiTheme="minorBidi" w:hAnsiTheme="minorBidi" w:cs="Arial"/>
+          <w:color w:val="4472C4" w:themeColor="accent1"/>
+          <w:sz w:val="22"/>
+          <w:szCs w:val="22"/>
+          <w:lang w:eastAsia="he-IL"/>
+        </w:rPr>
+        <w:t>Thank you for the suggestion</w:t>
+      </w:r>
+      <w:r>
+        <w:rPr>
+          <w:rFonts w:asciiTheme="minorBidi" w:hAnsiTheme="minorBidi"/>
+          <w:color w:val="4472C4" w:themeColor="accent1"/>
+          <w:sz w:val="22"/>
+          <w:szCs w:val="22"/>
+          <w:lang w:val="en-US"/>
+        </w:rPr>
+        <w:t>!</w:t>
+      </w:r>
+      <w:r>
+        <w:rPr>
+          <w:rFonts w:asciiTheme="minorBidi" w:hAnsiTheme="minorBidi"/>
+          <w:color w:val="4472C4" w:themeColor="accent1"/>
+          <w:sz w:val="22"/>
+          <w:szCs w:val="22"/>
+        </w:rPr>
+        <w:t xml:space="preserve"> We now center the definition of the biases around Henrich &amp; Gil-White 2001. </w:t>
+      </w:r>
+      <w:r>
+        <w:rPr>
+          <w:rFonts w:asciiTheme="minorBidi" w:hAnsiTheme="minorBidi"/>
+          <w:color w:val="4472C4" w:themeColor="accent1"/>
+          <w:sz w:val="22"/>
+          <w:szCs w:val="22"/>
+          <w:lang w:val="en-US"/>
+        </w:rPr>
+        <w:t>Thus</w:t>
+      </w:r>
+      <w:r>
+        <w:rPr>
+          <w:rFonts w:asciiTheme="minorBidi" w:hAnsiTheme="minorBidi"/>
+          <w:color w:val="4472C4" w:themeColor="accent1"/>
+          <w:sz w:val="22"/>
+          <w:szCs w:val="22"/>
+        </w:rPr>
+        <w:t>, w</w:t>
+      </w:r>
+      <w:r>
+        <w:rPr>
+          <w:rFonts w:asciiTheme="minorBidi" w:hAnsiTheme="minorBidi"/>
+          <w:color w:val="4472C4" w:themeColor="accent1"/>
+          <w:sz w:val="22"/>
+          <w:szCs w:val="22"/>
+        </w:rPr>
+        <w:t xml:space="preserve">e </w:t>
+      </w:r>
+      <w:r>
+        <w:rPr>
+          <w:rFonts w:asciiTheme="minorBidi" w:hAnsiTheme="minorBidi"/>
+          <w:color w:val="4472C4" w:themeColor="accent1"/>
+          <w:sz w:val="22"/>
+          <w:szCs w:val="22"/>
+          <w:lang w:val="en-US"/>
+        </w:rPr>
+        <w:t xml:space="preserve">have </w:t>
+      </w:r>
+      <w:r>
+        <w:rPr>
+          <w:rFonts w:asciiTheme="minorBidi" w:hAnsiTheme="minorBidi"/>
+          <w:color w:val="4472C4" w:themeColor="accent1"/>
+          <w:sz w:val="22"/>
+          <w:szCs w:val="22"/>
+        </w:rPr>
+        <w:t>changed</w:t>
+      </w:r>
+      <w:r>
+        <w:rPr>
+          <w:rFonts w:asciiTheme="minorBidi" w:hAnsiTheme="minorBidi"/>
+          <w:color w:val="4472C4" w:themeColor="accent1"/>
+          <w:sz w:val="22"/>
+          <w:szCs w:val="22"/>
+          <w:lang w:val="en-US"/>
+        </w:rPr>
+        <w:t xml:space="preserve"> throughout the manuscript</w:t>
+      </w:r>
+      <w:r>
+        <w:rPr>
+          <w:rFonts w:asciiTheme="minorBidi" w:hAnsiTheme="minorBidi"/>
+          <w:color w:val="4472C4" w:themeColor="accent1"/>
+          <w:sz w:val="22"/>
+          <w:szCs w:val="22"/>
+        </w:rPr>
+        <w:t xml:space="preserve"> “influence” to “prestige” for the effect of number of copiers or clientele size</w:t>
+      </w:r>
+      <w:r>
+        <w:rPr>
+          <w:rFonts w:asciiTheme="minorBidi" w:hAnsiTheme="minorBidi"/>
+          <w:color w:val="4472C4" w:themeColor="accent1"/>
+          <w:sz w:val="22"/>
+          <w:szCs w:val="22"/>
+          <w:lang w:val="en-US"/>
+        </w:rPr>
+        <w:t>,</w:t>
+      </w:r>
+      <w:r>
+        <w:rPr>
+          <w:rFonts w:asciiTheme="minorBidi" w:hAnsiTheme="minorBidi"/>
+          <w:color w:val="4472C4" w:themeColor="accent1"/>
+          <w:sz w:val="22"/>
+          <w:szCs w:val="22"/>
+        </w:rPr>
+        <w:t xml:space="preserve"> and “prestige” to “influence” for the </w:t>
+      </w:r>
+      <w:r>
+        <w:rPr>
+          <w:rFonts w:asciiTheme="minorBidi" w:hAnsiTheme="minorBidi"/>
+          <w:color w:val="4472C4" w:themeColor="accent1"/>
+          <w:sz w:val="22"/>
+          <w:szCs w:val="22"/>
+        </w:rPr>
+        <w:t>joint contribution to the probability that an individual will be chosen as a model. We cite Henrich &amp; Gil-White 2001</w:t>
+      </w:r>
+      <w:r>
+        <w:rPr>
+          <w:rFonts w:asciiTheme="minorBidi" w:hAnsiTheme="minorBidi"/>
+          <w:color w:val="4472C4" w:themeColor="accent1"/>
+          <w:sz w:val="22"/>
+          <w:szCs w:val="22"/>
+          <w:lang w:val="en-US"/>
+        </w:rPr>
+        <w:t xml:space="preserve"> and Jimenez &amp; </w:t>
+      </w:r>
+      <w:proofErr w:type="spellStart"/>
+      <w:r>
+        <w:rPr>
+          <w:rFonts w:asciiTheme="minorBidi" w:hAnsiTheme="minorBidi"/>
+          <w:color w:val="4472C4" w:themeColor="accent1"/>
+          <w:sz w:val="22"/>
+          <w:szCs w:val="22"/>
+          <w:lang w:val="en-US"/>
+        </w:rPr>
+        <w:t>Mesoudi</w:t>
+      </w:r>
+      <w:proofErr w:type="spellEnd"/>
+      <w:r>
+        <w:rPr>
+          <w:rFonts w:asciiTheme="minorBidi" w:hAnsiTheme="minorBidi"/>
+          <w:color w:val="4472C4" w:themeColor="accent1"/>
+          <w:sz w:val="22"/>
+          <w:szCs w:val="22"/>
+          <w:lang w:val="en-US"/>
+        </w:rPr>
+        <w:t xml:space="preserve"> (2019)</w:t>
+      </w:r>
+      <w:r>
+        <w:rPr>
+          <w:rFonts w:asciiTheme="minorBidi" w:hAnsiTheme="minorBidi"/>
+          <w:color w:val="4472C4" w:themeColor="accent1"/>
+          <w:sz w:val="22"/>
+          <w:szCs w:val="22"/>
+        </w:rPr>
+        <w:t xml:space="preserve"> for these definitions. The main changes are in the following paragraph (</w:t>
+      </w:r>
+      <w:r>
+        <w:rPr>
+          <w:rFonts w:asciiTheme="minorBidi" w:hAnsiTheme="minorBidi"/>
+          <w:color w:val="4472C4" w:themeColor="accent1"/>
+          <w:sz w:val="22"/>
+          <w:szCs w:val="22"/>
+        </w:rPr>
+        <w:t xml:space="preserve">line </w:t>
+      </w:r>
+      <w:r>
+        <w:rPr>
+          <w:rFonts w:asciiTheme="minorBidi" w:hAnsiTheme="minorBidi"/>
+          <w:color w:val="4472C4" w:themeColor="accent1"/>
           <w:sz w:val="22"/>
           <w:szCs w:val="22"/>
           <w:highlight w:val="yellow"/>
         </w:rPr>
-        <w:t>philosophical critique of the concept of prestige itself)</w:t>
-      </w:r>
-      <w:r>
-        <w:rPr>
-          <w:rFonts w:asciiTheme="majorBidi" w:hAnsiTheme="majorBidi" w:cstheme="majorBidi"/>
-          <w:sz w:val="22"/>
-          <w:szCs w:val="22"/>
-        </w:rPr>
-        <w:t xml:space="preserve">, and I think these issues should be more explicitly acknowledged in the paper. </w:t>
+        <w:t>XXX): COPY PARAGRAPH HERE.</w:t>
+      </w:r>
+    </w:p>
+    <w:p>
+      <w:pPr>
+        <w:spacing w:before="100" w:beforeAutospacing="1" w:after="100" w:afterAutospacing="1"/>
+        <w:rPr>
+          <w:rFonts w:asciiTheme="majorBidi" w:hAnsiTheme="majorBidi" w:cstheme="majorBidi"/>
+          <w:sz w:val="22"/>
+          <w:szCs w:val="22"/>
+        </w:rPr>
+      </w:pPr>
+      <w:r>
+        <w:rPr>
+          <w:rFonts w:asciiTheme="majorBidi" w:hAnsiTheme="majorBidi" w:cstheme="majorBidi"/>
+          <w:sz w:val="22"/>
+          <w:szCs w:val="22"/>
+        </w:rPr>
+        <w:t xml:space="preserve">2) My other comment is on better situating this work within the larger literature. Based on my first comment, if we treat the models in the paper as modeling the evolutionary dynamics of multiple learning biases, then it would make sense to </w:t>
+      </w:r>
+      <w:r>
+        <w:rPr>
+          <w:rFonts w:asciiTheme="majorBidi" w:hAnsiTheme="majorBidi" w:cstheme="majorBidi"/>
+          <w:sz w:val="22"/>
+          <w:szCs w:val="22"/>
+        </w:rPr>
+        <w:t>reference how this has been done in previous work. Hong</w:t>
+      </w:r>
+      <w:r>
+        <w:rPr>
+          <w:rFonts w:asciiTheme="majorBidi" w:hAnsiTheme="majorBidi" w:cstheme="majorBidi"/>
+          <w:sz w:val="22"/>
+          <w:szCs w:val="22"/>
+        </w:rPr>
+        <w:t xml:space="preserve"> (2022), for example, models how conformist and payoff bias may be additively combined in influencing social learning. In reality, many different biases may collectively contribute to social learning and this may be done in different ways: in addition to the additive model, learning decisions can be determined in a step-wise manner (Enquist et al., 2007</w:t>
+      </w:r>
+      <w:r>
+        <w:rPr>
+          <w:rFonts w:asciiTheme="majorBidi" w:hAnsiTheme="majorBidi" w:cstheme="majorBidi"/>
+          <w:sz w:val="22"/>
+          <w:szCs w:val="22"/>
+        </w:rPr>
+        <w:t>). The authors alluded to</w:t>
+      </w:r>
+      <w:r>
+        <w:rPr>
+          <w:rFonts w:asciiTheme="majorBidi" w:hAnsiTheme="majorBidi" w:cstheme="majorBidi"/>
+          <w:sz w:val="22"/>
+          <w:szCs w:val="22"/>
+        </w:rPr>
+        <w:t xml:space="preserve"> this in the </w:t>
+      </w:r>
+      <w:r>
+        <w:rPr>
+          <w:rFonts w:asciiTheme="majorBidi" w:hAnsiTheme="majorBidi" w:cstheme="majorBidi"/>
+          <w:sz w:val="22"/>
+          <w:szCs w:val="22"/>
+        </w:rPr>
+        <w:lastRenderedPageBreak/>
+        <w:t xml:space="preserve">discussion, but I think the relationship between the present modeling choices and previous approaches should be made more explicit and perhaps appear earlier in the paper. </w:t>
+      </w:r>
+    </w:p>
+    <w:p>
+      <w:pPr>
+        <w:spacing w:before="100" w:beforeAutospacing="1" w:after="100" w:afterAutospacing="1"/>
+        <w:rPr>
+          <w:rFonts w:asciiTheme="minorBidi" w:hAnsiTheme="minorBidi"/>
+          <w:color w:val="4472C4" w:themeColor="accent1"/>
+          <w:sz w:val="22"/>
+          <w:szCs w:val="22"/>
+        </w:rPr>
+      </w:pPr>
+      <w:r>
+        <w:rPr>
+          <w:rFonts w:asciiTheme="majorBidi" w:hAnsiTheme="majorBidi" w:cstheme="majorBidi"/>
+          <w:sz w:val="22"/>
+          <w:szCs w:val="22"/>
+        </w:rPr>
+        <w:tab/>
+      </w:r>
+      <w:r>
+        <w:rPr>
+          <w:rFonts w:asciiTheme="minorBidi" w:hAnsiTheme="minorBidi"/>
+          <w:color w:val="4472C4" w:themeColor="accent1"/>
+          <w:sz w:val="22"/>
+          <w:szCs w:val="22"/>
+        </w:rPr>
+        <w:t xml:space="preserve">We now include a paragraph on </w:t>
+      </w:r>
+      <w:r>
+        <w:rPr>
+          <w:rFonts w:asciiTheme="minorBidi" w:hAnsiTheme="minorBidi"/>
+          <w:color w:val="4472C4" w:themeColor="accent1"/>
+          <w:sz w:val="22"/>
+          <w:szCs w:val="22"/>
+          <w:lang w:val="en-US"/>
+        </w:rPr>
+        <w:t xml:space="preserve">previous </w:t>
+      </w:r>
+      <w:r>
+        <w:rPr>
+          <w:rFonts w:asciiTheme="minorBidi" w:hAnsiTheme="minorBidi"/>
+          <w:color w:val="4472C4" w:themeColor="accent1"/>
+          <w:sz w:val="22"/>
+          <w:szCs w:val="22"/>
+        </w:rPr>
+        <w:t>cultural evolutionary models with multiple learning biases, including references to Hong 2022, Enquist et al., 2007, Denton et al. 2022</w:t>
+      </w:r>
+      <w:r>
+        <w:rPr>
+          <w:rFonts w:asciiTheme="minorBidi" w:hAnsiTheme="minorBidi"/>
+          <w:color w:val="4472C4" w:themeColor="accent1"/>
+          <w:sz w:val="22"/>
+          <w:szCs w:val="22"/>
+          <w:lang w:val="en-US"/>
+        </w:rPr>
+        <w:t xml:space="preserve">. </w:t>
+      </w:r>
+      <w:r>
+        <w:rPr>
+          <w:rFonts w:asciiTheme="minorBidi" w:hAnsiTheme="minorBidi"/>
+          <w:color w:val="4472C4" w:themeColor="accent1"/>
+          <w:sz w:val="22"/>
+          <w:szCs w:val="22"/>
+          <w:lang w:val="en-US"/>
+        </w:rPr>
+        <w:t xml:space="preserve">And </w:t>
+      </w:r>
+      <w:r>
+        <w:rPr>
+          <w:rFonts w:asciiTheme="minorBidi" w:hAnsiTheme="minorBidi"/>
+          <w:color w:val="4472C4" w:themeColor="accent1"/>
+          <w:sz w:val="22"/>
+          <w:szCs w:val="22"/>
+          <w:lang w:val="en-US"/>
+        </w:rPr>
+        <w:t>Ammar</w:t>
+      </w:r>
+      <w:r>
+        <w:rPr>
+          <w:rFonts w:asciiTheme="minorBidi" w:hAnsiTheme="minorBidi"/>
+          <w:color w:val="4472C4" w:themeColor="accent1"/>
+          <w:sz w:val="22"/>
+          <w:szCs w:val="22"/>
+          <w:lang w:val="en-US"/>
+        </w:rPr>
+        <w:t xml:space="preserve"> </w:t>
+      </w:r>
+      <w:r>
+        <w:rPr>
+          <w:rFonts w:asciiTheme="minorBidi" w:hAnsiTheme="minorBidi"/>
+          <w:color w:val="4472C4" w:themeColor="accent1"/>
+          <w:sz w:val="22"/>
+          <w:szCs w:val="22"/>
+          <w:lang w:val="en-US"/>
+        </w:rPr>
+        <w:t xml:space="preserve">et al. 2023 </w:t>
+      </w:r>
+      <w:r>
+        <w:rPr>
+          <w:rFonts w:asciiTheme="minorBidi" w:hAnsiTheme="minorBidi"/>
+          <w:color w:val="4472C4" w:themeColor="accent1"/>
+          <w:sz w:val="22"/>
+          <w:szCs w:val="22"/>
+          <w:lang w:val="en-US"/>
+        </w:rPr>
+        <w:t xml:space="preserve">(line </w:t>
+      </w:r>
+      <w:r>
+        <w:rPr>
+          <w:rFonts w:asciiTheme="minorBidi" w:hAnsiTheme="minorBidi"/>
+          <w:color w:val="4472C4" w:themeColor="accent1"/>
+          <w:sz w:val="22"/>
+          <w:szCs w:val="22"/>
+          <w:highlight w:val="yellow"/>
+        </w:rPr>
+        <w:t>XXX): COPY PARAGRAPH HERE.</w:t>
+      </w:r>
+    </w:p>
+    <w:p>
+      <w:pPr>
+        <w:spacing w:before="100" w:beforeAutospacing="1" w:after="100" w:afterAutospacing="1"/>
+        <w:rPr>
+          <w:rFonts w:asciiTheme="majorBidi" w:hAnsiTheme="majorBidi" w:cstheme="majorBidi"/>
+          <w:sz w:val="22"/>
+          <w:szCs w:val="22"/>
+        </w:rPr>
+      </w:pPr>
+      <w:r>
+        <w:rPr>
+          <w:rFonts w:asciiTheme="majorBidi" w:hAnsiTheme="majorBidi" w:cstheme="majorBidi"/>
+          <w:sz w:val="22"/>
+          <w:szCs w:val="22"/>
+        </w:rPr>
+        <w:t xml:space="preserve">3) The adaptive success-bias weight is in my opinion the most interesting part of the paper, and in my opinion could benefit from a bit more clarification. </w:t>
       </w:r>
     </w:p>
     <w:p>
@@ -835,28 +1413,88 @@
         <w:spacing w:before="100" w:beforeAutospacing="1" w:after="100" w:afterAutospacing="1"/>
         <w:ind w:firstLine="720"/>
         <w:rPr>
-          <w:rFonts w:asciiTheme="majorBidi" w:hAnsiTheme="majorBidi" w:cstheme="majorBidi"/>
-          <w:sz w:val="22"/>
-          <w:szCs w:val="22"/>
-        </w:rPr>
-      </w:pPr>
-      <w:r>
-        <w:rPr>
-          <w:rFonts w:asciiTheme="minorBidi" w:hAnsiTheme="minorBidi"/>
-          <w:color w:val="4472C4" w:themeColor="accent1"/>
-          <w:sz w:val="22"/>
-          <w:szCs w:val="22"/>
-        </w:rPr>
-        <w:t>Thank you for pointing this out. We now include in the introduction a paragraph about the literature on the different definitions of “prestige bias” and reference the papers highlighted by the reviewer</w:t>
-      </w:r>
-      <w:r>
-        <w:rPr>
-          <w:rFonts w:asciiTheme="minorBidi" w:hAnsiTheme="minorBidi"/>
-          <w:color w:val="4472C4" w:themeColor="accent1"/>
-          <w:sz w:val="22"/>
-          <w:szCs w:val="22"/>
-        </w:rPr>
-        <w:t xml:space="preserve"> (line </w:t>
+          <w:rFonts w:asciiTheme="minorBidi" w:hAnsiTheme="minorBidi"/>
+          <w:color w:val="4472C4" w:themeColor="accent1"/>
+          <w:sz w:val="22"/>
+          <w:szCs w:val="22"/>
+          <w:lang w:val="en-US"/>
+        </w:rPr>
+      </w:pPr>
+      <w:r>
+        <w:rPr>
+          <w:rFonts w:asciiTheme="minorBidi" w:hAnsiTheme="minorBidi"/>
+          <w:color w:val="4472C4" w:themeColor="accent1"/>
+          <w:sz w:val="22"/>
+          <w:szCs w:val="22"/>
+        </w:rPr>
+        <w:t xml:space="preserve">Sorry for the confusion. By “adaptive” we meant that each individual choses a success-bias weight that minimizes the difference between the </w:t>
+      </w:r>
+      <w:r>
+        <w:rPr>
+          <w:rFonts w:asciiTheme="minorBidi" w:hAnsiTheme="minorBidi"/>
+          <w:color w:val="4472C4" w:themeColor="accent1"/>
+          <w:sz w:val="22"/>
+          <w:szCs w:val="22"/>
+          <w:lang w:val="en-US"/>
+        </w:rPr>
+        <w:t>optimal</w:t>
+      </w:r>
+      <w:r>
+        <w:rPr>
+          <w:rFonts w:asciiTheme="minorBidi" w:hAnsiTheme="minorBidi"/>
+          <w:color w:val="4472C4" w:themeColor="accent1"/>
+          <w:sz w:val="22"/>
+          <w:szCs w:val="22"/>
+        </w:rPr>
+        <w:t xml:space="preserve"> </w:t>
+      </w:r>
+      <w:r>
+        <w:rPr>
+          <w:rFonts w:asciiTheme="minorBidi" w:hAnsiTheme="minorBidi"/>
+          <w:color w:val="4472C4" w:themeColor="accent1"/>
+          <w:sz w:val="22"/>
+          <w:szCs w:val="22"/>
+          <w:lang w:val="en-US"/>
+        </w:rPr>
+        <w:t xml:space="preserve">trait </w:t>
+      </w:r>
+      <w:r>
+        <w:rPr>
+          <w:rFonts w:asciiTheme="minorBidi" w:hAnsiTheme="minorBidi"/>
+          <w:color w:val="4472C4" w:themeColor="accent1"/>
+          <w:sz w:val="22"/>
+          <w:szCs w:val="22"/>
+        </w:rPr>
+        <w:t xml:space="preserve">value A-hat and the expected </w:t>
+      </w:r>
+      <w:r>
+        <w:rPr>
+          <w:rFonts w:asciiTheme="minorBidi" w:hAnsiTheme="minorBidi"/>
+          <w:color w:val="4472C4" w:themeColor="accent1"/>
+          <w:sz w:val="22"/>
+          <w:szCs w:val="22"/>
+          <w:lang w:val="en-US"/>
+        </w:rPr>
+        <w:t>chosen trait value</w:t>
+      </w:r>
+      <w:r>
+        <w:rPr>
+          <w:rFonts w:asciiTheme="minorBidi" w:hAnsiTheme="minorBidi"/>
+          <w:color w:val="4472C4" w:themeColor="accent1"/>
+          <w:sz w:val="22"/>
+          <w:szCs w:val="22"/>
+        </w:rPr>
+        <w:t xml:space="preserve">. </w:t>
+      </w:r>
+      <w:r>
+        <w:rPr>
+          <w:rFonts w:asciiTheme="minorBidi" w:hAnsiTheme="minorBidi"/>
+          <w:color w:val="4472C4" w:themeColor="accent1"/>
+          <w:sz w:val="22"/>
+          <w:szCs w:val="22"/>
+          <w:lang w:val="en-US"/>
+        </w:rPr>
+        <w:t xml:space="preserve">To avoid confusion, we now changed “adaptive success-bias weight” to “Optimal success-bias weight” in the relevant sub-section (line </w:t>
       </w:r>
       <w:r>
         <w:rPr>
@@ -865,6 +1503,7 @@
           <w:sz w:val="22"/>
           <w:szCs w:val="22"/>
           <w:highlight w:val="yellow"/>
+          <w:lang w:val="en-US"/>
         </w:rPr>
         <w:t>XXX</w:t>
       </w:r>
@@ -874,15 +1513,95 @@
           <w:color w:val="4472C4" w:themeColor="accent1"/>
           <w:sz w:val="22"/>
           <w:szCs w:val="22"/>
-        </w:rPr>
-        <w:t>):</w:t>
-      </w:r>
-      <w:r>
-        <w:rPr>
-          <w:rFonts w:asciiTheme="minorBidi" w:hAnsiTheme="minorBidi"/>
-          <w:color w:val="4472C4" w:themeColor="accent1"/>
-          <w:sz w:val="22"/>
-          <w:szCs w:val="22"/>
+          <w:lang w:val="en-US"/>
+        </w:rPr>
+        <w:t xml:space="preserve">) and in Figure </w:t>
+      </w:r>
+      <w:r>
+        <w:rPr>
+          <w:rFonts w:asciiTheme="minorBidi" w:hAnsiTheme="minorBidi"/>
+          <w:color w:val="4472C4" w:themeColor="accent1"/>
+          <w:sz w:val="22"/>
+          <w:szCs w:val="22"/>
+          <w:lang w:val="en-US"/>
+        </w:rPr>
+        <w:t>3</w:t>
+      </w:r>
+      <w:r>
+        <w:rPr>
+          <w:rFonts w:asciiTheme="minorBidi" w:hAnsiTheme="minorBidi"/>
+          <w:color w:val="4472C4" w:themeColor="accent1"/>
+          <w:sz w:val="22"/>
+          <w:szCs w:val="22"/>
+          <w:lang w:val="en-US"/>
+        </w:rPr>
+        <w:t xml:space="preserve">. </w:t>
+      </w:r>
+    </w:p>
+    <w:p>
+      <w:pPr>
+        <w:spacing w:before="100" w:beforeAutospacing="1" w:after="100" w:afterAutospacing="1"/>
+        <w:rPr>
+          <w:rFonts w:asciiTheme="majorBidi" w:hAnsiTheme="majorBidi" w:cstheme="majorBidi"/>
+          <w:sz w:val="22"/>
+          <w:szCs w:val="22"/>
+        </w:rPr>
+      </w:pPr>
+      <w:r>
+        <w:rPr>
+          <w:rFonts w:asciiTheme="majorBidi" w:hAnsiTheme="majorBidi" w:cstheme="majorBidi"/>
+          <w:sz w:val="22"/>
+          <w:szCs w:val="22"/>
+        </w:rPr>
+        <w:t>First, equation (24) needs more explication. In evolution, “adaptive” typically</w:t>
+      </w:r>
+      <w:r>
+        <w:rPr>
+          <w:rFonts w:asciiTheme="majorBidi" w:hAnsiTheme="majorBidi" w:cstheme="majorBidi"/>
+          <w:sz w:val="22"/>
+          <w:szCs w:val="22"/>
+        </w:rPr>
+        <w:t xml:space="preserve"> means fitness maximizing, and the authors should specify how this argmin term relates to fitness in more detail. </w:t>
+      </w:r>
+    </w:p>
+    <w:p>
+      <w:pPr>
+        <w:spacing w:before="100" w:beforeAutospacing="1" w:after="100" w:afterAutospacing="1"/>
+        <w:ind w:firstLine="720"/>
+        <w:rPr>
+          <w:rFonts w:asciiTheme="minorBidi" w:hAnsiTheme="minorBidi"/>
+          <w:color w:val="4472C4" w:themeColor="accent1"/>
+          <w:sz w:val="22"/>
+          <w:szCs w:val="22"/>
+          <w:lang w:val="en-US"/>
+        </w:rPr>
+      </w:pPr>
+      <w:r>
+        <w:rPr>
+          <w:rFonts w:asciiTheme="minorBidi" w:hAnsiTheme="minorBidi"/>
+          <w:color w:val="4472C4" w:themeColor="accent1"/>
+          <w:sz w:val="22"/>
+          <w:szCs w:val="22"/>
+          <w:lang w:val="en-US"/>
+        </w:rPr>
+        <w:t>F</w:t>
+      </w:r>
+      <w:r>
+        <w:rPr>
+          <w:rFonts w:asciiTheme="minorBidi" w:hAnsiTheme="minorBidi"/>
+          <w:color w:val="4472C4" w:themeColor="accent1"/>
+          <w:sz w:val="22"/>
+          <w:szCs w:val="22"/>
+        </w:rPr>
+        <w:t xml:space="preserve">ormally, in our model there is no natural selection and hence no “fitness” per se. </w:t>
+      </w:r>
+      <w:r>
+        <w:rPr>
+          <w:rFonts w:asciiTheme="minorBidi" w:hAnsiTheme="minorBidi"/>
+          <w:color w:val="4472C4" w:themeColor="accent1"/>
+          <w:sz w:val="22"/>
+          <w:szCs w:val="22"/>
+          <w:lang w:val="en-US"/>
         </w:rPr>
         <w:t xml:space="preserve"> </w:t>
       </w:r>
@@ -892,71 +1611,145 @@
           <w:color w:val="4472C4" w:themeColor="accent1"/>
           <w:sz w:val="22"/>
           <w:szCs w:val="22"/>
+        </w:rPr>
+        <w:t xml:space="preserve">Indeed, if the </w:t>
+      </w:r>
+      <w:r>
+        <w:rPr>
+          <w:rFonts w:asciiTheme="minorBidi" w:hAnsiTheme="minorBidi"/>
+          <w:color w:val="4472C4" w:themeColor="accent1"/>
+          <w:sz w:val="22"/>
+          <w:szCs w:val="22"/>
+          <w:lang w:val="en-US"/>
+        </w:rPr>
+        <w:t>trait</w:t>
+      </w:r>
+      <w:r>
+        <w:rPr>
+          <w:rFonts w:asciiTheme="minorBidi" w:hAnsiTheme="minorBidi"/>
+          <w:color w:val="4472C4" w:themeColor="accent1"/>
+          <w:sz w:val="22"/>
+          <w:szCs w:val="22"/>
+        </w:rPr>
+        <w:t xml:space="preserve"> value </w:t>
+      </w:r>
+      <w:r>
+        <w:rPr>
+          <w:rFonts w:asciiTheme="minorBidi" w:hAnsiTheme="minorBidi"/>
+          <w:color w:val="4472C4" w:themeColor="accent1"/>
+          <w:sz w:val="22"/>
+          <w:szCs w:val="22"/>
+          <w:lang w:val="en-US"/>
+        </w:rPr>
+        <w:t xml:space="preserve">would have been </w:t>
+      </w:r>
+      <w:r>
+        <w:rPr>
+          <w:rFonts w:asciiTheme="minorBidi" w:hAnsiTheme="minorBidi"/>
+          <w:color w:val="4472C4" w:themeColor="accent1"/>
+          <w:sz w:val="22"/>
+          <w:szCs w:val="22"/>
+        </w:rPr>
+        <w:t xml:space="preserve">correlated with fitness, </w:t>
+      </w:r>
+      <w:r>
+        <w:rPr>
+          <w:rFonts w:asciiTheme="minorBidi" w:hAnsiTheme="minorBidi"/>
+          <w:color w:val="4472C4" w:themeColor="accent1"/>
+          <w:sz w:val="22"/>
+          <w:szCs w:val="22"/>
+          <w:lang w:val="en-US"/>
+        </w:rPr>
+        <w:t xml:space="preserve">the optimal success-bias weight </w:t>
+      </w:r>
+      <w:r>
+        <w:rPr>
+          <w:rFonts w:asciiTheme="minorBidi" w:hAnsiTheme="minorBidi"/>
+          <w:color w:val="4472C4" w:themeColor="accent1"/>
+          <w:sz w:val="22"/>
+          <w:szCs w:val="22"/>
+        </w:rPr>
+        <w:t>would increase fitness.</w:t>
+      </w:r>
+      <w:r>
+        <w:rPr>
+          <w:rFonts w:asciiTheme="minorBidi" w:hAnsiTheme="minorBidi"/>
+          <w:color w:val="4472C4" w:themeColor="accent1"/>
+          <w:sz w:val="22"/>
+          <w:szCs w:val="22"/>
+          <w:lang w:val="en-US"/>
+        </w:rPr>
+        <w:t xml:space="preserve"> We added a statement to clarify this line </w:t>
+      </w:r>
+      <w:r>
+        <w:rPr>
+          <w:rFonts w:asciiTheme="minorBidi" w:hAnsiTheme="minorBidi"/>
+          <w:color w:val="4472C4" w:themeColor="accent1"/>
+          <w:sz w:val="22"/>
+          <w:szCs w:val="22"/>
           <w:highlight w:val="yellow"/>
         </w:rPr>
-        <w:t>COPY THE PARAGRAPH.</w:t>
-      </w:r>
-    </w:p>
-    <w:p>
-      <w:pPr>
-        <w:spacing w:before="100" w:beforeAutospacing="1" w:after="100" w:afterAutospacing="1"/>
-        <w:rPr>
-          <w:rFonts w:asciiTheme="majorBidi" w:hAnsiTheme="majorBidi" w:cstheme="majorBidi"/>
-          <w:sz w:val="22"/>
-          <w:szCs w:val="22"/>
-        </w:rPr>
-      </w:pPr>
-      <w:r>
-        <w:rPr>
-          <w:rFonts w:asciiTheme="majorBidi" w:hAnsiTheme="majorBidi" w:cstheme="majorBidi"/>
-          <w:sz w:val="22"/>
-          <w:szCs w:val="22"/>
-        </w:rPr>
-        <w:t xml:space="preserve">The authors make frequent reference to Boyd and Richerson 1988 book, which is fine, but notice that “prestige” was used rather casually and not explicitly formulated as a theoretical concept, </w:t>
-      </w:r>
-      <w:proofErr w:type="gramStart"/>
-      <w:r>
-        <w:rPr>
-          <w:rFonts w:asciiTheme="majorBidi" w:hAnsiTheme="majorBidi" w:cstheme="majorBidi"/>
-          <w:sz w:val="22"/>
-          <w:szCs w:val="22"/>
-        </w:rPr>
-        <w:t>To</w:t>
-      </w:r>
-      <w:proofErr w:type="gramEnd"/>
-      <w:r>
-        <w:rPr>
-          <w:rFonts w:asciiTheme="majorBidi" w:hAnsiTheme="majorBidi" w:cstheme="majorBidi"/>
-          <w:sz w:val="22"/>
-          <w:szCs w:val="22"/>
-        </w:rPr>
-        <w:t xml:space="preserve"> my knowledge “prestige” was </w:t>
-      </w:r>
-      <w:r>
-        <w:rPr>
-          <w:rFonts w:asciiTheme="majorBidi" w:hAnsiTheme="majorBidi" w:cstheme="majorBidi"/>
-          <w:sz w:val="22"/>
-          <w:szCs w:val="22"/>
-        </w:rPr>
-        <w:t>first elevated to a “bias” status in Henrich &amp; Gil-White (2001), and much subsequent scholarly discussion around “prestige bias” has been based on that 2001 paper. Given this reality, I really think it would make more sense to take Henrich &amp; Gil-White’s 2001 paper as central. My suggestion is therefore to call “influence” (as defined by the authors) “prestige”, and G_i,j in equation (10) would be the joint contribution of success and prestige as some proxy of copying probability. This formulation would have the advantage of defining prestige in a narrow yet clear manner, and make it easier to analyze the interaction of different biases in human</w:t>
-      </w:r>
-      <w:r>
-        <w:rPr>
-          <w:rFonts w:asciiTheme="majorBidi" w:hAnsiTheme="majorBidi" w:cstheme="majorBidi"/>
-          <w:sz w:val="22"/>
-          <w:szCs w:val="22"/>
-        </w:rPr>
-        <w:t xml:space="preserve"> decision-making. This change would not affect the model itself, only how it’s described and the discussions. </w:t>
-      </w:r>
-    </w:p>
-    <w:p>
-      <w:pPr>
-        <w:spacing w:before="100" w:beforeAutospacing="1" w:after="100" w:afterAutospacing="1"/>
-        <w:rPr>
-          <w:rFonts w:asciiTheme="minorBidi" w:hAnsiTheme="minorBidi"/>
-          <w:color w:val="4472C4" w:themeColor="accent1"/>
-          <w:sz w:val="22"/>
-          <w:szCs w:val="22"/>
+        <w:t>XX</w:t>
+      </w:r>
+      <w:r>
+        <w:rPr>
+          <w:rFonts w:asciiTheme="minorBidi" w:hAnsiTheme="minorBidi"/>
+          <w:color w:val="4472C4" w:themeColor="accent1"/>
+          <w:sz w:val="22"/>
+          <w:szCs w:val="22"/>
+          <w:highlight w:val="yellow"/>
+          <w:lang w:val="en-US"/>
+        </w:rPr>
+        <w:t>X</w:t>
+      </w:r>
+      <w:r>
+        <w:rPr>
+          <w:rFonts w:asciiTheme="minorBidi" w:hAnsiTheme="minorBidi"/>
+          <w:color w:val="4472C4" w:themeColor="accent1"/>
+          <w:sz w:val="22"/>
+          <w:szCs w:val="22"/>
+          <w:highlight w:val="yellow"/>
+        </w:rPr>
+        <w:t>: COPY PARAGRAPH HERE</w:t>
+      </w:r>
+      <w:r>
+        <w:rPr>
+          <w:rFonts w:asciiTheme="minorBidi" w:hAnsiTheme="minorBidi"/>
+          <w:color w:val="4472C4" w:themeColor="accent1"/>
+          <w:sz w:val="22"/>
+          <w:szCs w:val="22"/>
+          <w:lang w:val="en-US"/>
+        </w:rPr>
+        <w:t xml:space="preserve">. </w:t>
+      </w:r>
+    </w:p>
+    <w:p>
+      <w:pPr>
+        <w:spacing w:before="100" w:beforeAutospacing="1" w:after="100" w:afterAutospacing="1"/>
+        <w:rPr>
+          <w:rFonts w:asciiTheme="majorBidi" w:hAnsiTheme="majorBidi" w:cstheme="majorBidi"/>
+          <w:sz w:val="22"/>
+          <w:szCs w:val="22"/>
+        </w:rPr>
+      </w:pPr>
+      <w:r>
+        <w:rPr>
+          <w:rFonts w:asciiTheme="majorBidi" w:hAnsiTheme="majorBidi" w:cstheme="majorBidi"/>
+          <w:sz w:val="22"/>
+          <w:szCs w:val="22"/>
+        </w:rPr>
+        <w:t xml:space="preserve">Second, my reading of Figure 3 is that both panel A and B shows change within one generation (and because of this I wouldn’t call such change evolutionary). I was expecting some analyses of evolutionary dynamics of this weight in the form of long-term (over many generations) evolutionary trajectories. I don’t how much extra coding this would require, but it certainly seems a worthwhile effort. </w:t>
+      </w:r>
+    </w:p>
+    <w:p>
+      <w:pPr>
+        <w:pStyle w:val="NormalWeb"/>
+        <w:rPr>
+          <w:rFonts w:asciiTheme="minorBidi" w:hAnsiTheme="minorBidi"/>
+          <w:color w:val="4472C4" w:themeColor="accent1"/>
+          <w:sz w:val="22"/>
+          <w:szCs w:val="22"/>
+          <w:lang w:val="en-IL"/>
         </w:rPr>
       </w:pPr>
       <w:r>
@@ -969,878 +1762,13 @@
       </w:r>
       <w:r>
         <w:rPr>
-          <w:rFonts w:asciiTheme="minorBidi" w:hAnsiTheme="minorBidi" w:cs="Arial"/>
-          <w:color w:val="4472C4" w:themeColor="accent1"/>
-          <w:sz w:val="22"/>
-          <w:szCs w:val="22"/>
-          <w:lang w:eastAsia="he-IL"/>
-        </w:rPr>
-        <w:t>Thank you for the suggestion</w:t>
-      </w:r>
-      <w:r>
-        <w:rPr>
-          <w:rFonts w:asciiTheme="minorBidi" w:hAnsiTheme="minorBidi"/>
-          <w:color w:val="4472C4" w:themeColor="accent1"/>
-          <w:sz w:val="22"/>
-          <w:szCs w:val="22"/>
-        </w:rPr>
-        <w:t>, it makes sense</w:t>
-      </w:r>
-      <w:r>
-        <w:rPr>
-          <w:rFonts w:asciiTheme="minorBidi" w:hAnsiTheme="minorBidi" w:cs="Arial"/>
-          <w:color w:val="4472C4" w:themeColor="accent1"/>
-          <w:sz w:val="22"/>
-          <w:szCs w:val="22"/>
-          <w:lang w:eastAsia="he-IL"/>
-        </w:rPr>
-        <w:t>.</w:t>
-      </w:r>
-      <w:r>
-        <w:rPr>
-          <w:rFonts w:asciiTheme="minorBidi" w:hAnsiTheme="minorBidi"/>
-          <w:color w:val="4472C4" w:themeColor="accent1"/>
-          <w:sz w:val="22"/>
-          <w:szCs w:val="22"/>
-        </w:rPr>
-        <w:t xml:space="preserve"> We now center the definition of the biases around Henrich &amp; Gil-White 2001. Furthermore, w</w:t>
-      </w:r>
-      <w:r>
-        <w:rPr>
-          <w:rFonts w:asciiTheme="minorBidi" w:hAnsiTheme="minorBidi"/>
-          <w:color w:val="4472C4" w:themeColor="accent1"/>
-          <w:sz w:val="22"/>
-          <w:szCs w:val="22"/>
-        </w:rPr>
-        <w:t xml:space="preserve">e now changed “influence” to “prestige” for the effect of number of copiers, or “clientele size”; and change “prestige” to “influence” for the </w:t>
-      </w:r>
-      <w:r>
-        <w:rPr>
-          <w:rFonts w:asciiTheme="minorBidi" w:hAnsiTheme="minorBidi"/>
-          <w:color w:val="4472C4" w:themeColor="accent1"/>
-          <w:sz w:val="22"/>
-          <w:szCs w:val="22"/>
-        </w:rPr>
-        <w:t>joint contribution to the probability that an individual will be chosen as a model. We cite the relevant places in Henrich &amp; Gil-White 2001 for these definitions. The main changes are in the following paragraph (</w:t>
-      </w:r>
-      <w:r>
-        <w:rPr>
-          <w:rFonts w:asciiTheme="minorBidi" w:hAnsiTheme="minorBidi"/>
-          <w:color w:val="4472C4" w:themeColor="accent1"/>
-          <w:sz w:val="22"/>
-          <w:szCs w:val="22"/>
-        </w:rPr>
-        <w:t xml:space="preserve">line </w:t>
-      </w:r>
-      <w:r>
-        <w:rPr>
-          <w:rFonts w:asciiTheme="minorBidi" w:hAnsiTheme="minorBidi"/>
-          <w:color w:val="4472C4" w:themeColor="accent1"/>
-          <w:sz w:val="22"/>
-          <w:szCs w:val="22"/>
-          <w:highlight w:val="yellow"/>
-        </w:rPr>
-        <w:t>XXX): COPY PARAGRAPH HERE.</w:t>
-      </w:r>
-    </w:p>
-    <w:p>
-      <w:pPr>
-        <w:spacing w:before="100" w:beforeAutospacing="1" w:after="100" w:afterAutospacing="1"/>
-        <w:rPr>
-          <w:rFonts w:asciiTheme="minorBidi" w:hAnsiTheme="minorBidi"/>
-          <w:color w:val="FF0000"/>
-          <w:sz w:val="22"/>
-          <w:szCs w:val="22"/>
-        </w:rPr>
-      </w:pPr>
-      <w:r>
-        <w:rPr>
-          <w:rFonts w:asciiTheme="minorBidi" w:hAnsiTheme="minorBidi"/>
-          <w:color w:val="FF0000"/>
-          <w:sz w:val="22"/>
-          <w:szCs w:val="22"/>
-        </w:rPr>
-        <w:t>the most skilled/knowledgeable models will, on-average, end up with the biggest and most lavish clienteles, so the size and lavishness of a given model's clientele 1the prestige) provides a convenient and reliable proxy for that person's information</w:t>
-      </w:r>
-      <w:r>
-        <w:rPr>
-          <w:rFonts w:asciiTheme="minorBidi" w:hAnsiTheme="minorBidi"/>
-          <w:color w:val="FF0000"/>
-          <w:sz w:val="22"/>
-          <w:szCs w:val="22"/>
-        </w:rPr>
-        <w:t xml:space="preserve"> </w:t>
-      </w:r>
-      <w:r>
-        <w:rPr>
-          <w:rFonts w:asciiTheme="minorBidi" w:hAnsiTheme="minorBidi"/>
-          <w:color w:val="FF0000"/>
-          <w:sz w:val="22"/>
-          <w:szCs w:val="22"/>
-        </w:rPr>
-        <w:t>quality. Thus, selection favors clients who initially pick their models on the basis of the current deference distribution,</w:t>
-      </w:r>
-    </w:p>
-    <w:p>
-      <w:pPr>
-        <w:spacing w:before="100" w:beforeAutospacing="1" w:after="100" w:afterAutospacing="1"/>
-        <w:rPr>
-          <w:rFonts w:asciiTheme="minorBidi" w:hAnsiTheme="minorBidi"/>
-          <w:color w:val="FF0000"/>
-          <w:sz w:val="22"/>
-          <w:szCs w:val="22"/>
-        </w:rPr>
-      </w:pPr>
-      <w:r>
-        <w:rPr>
-          <w:rFonts w:asciiTheme="minorBidi" w:hAnsiTheme="minorBidi"/>
-          <w:color w:val="FF0000"/>
-          <w:sz w:val="22"/>
-          <w:szCs w:val="22"/>
-        </w:rPr>
-        <w:lastRenderedPageBreak/>
-        <w:t xml:space="preserve">Prestige rests on merit in the eyes of others </w:t>
-      </w:r>
-      <w:r>
-        <w:rPr>
-          <w:rFonts w:asciiTheme="minorBidi" w:hAnsiTheme="minorBidi"/>
-          <w:color w:val="FF0000"/>
-          <w:sz w:val="22"/>
-          <w:szCs w:val="22"/>
-        </w:rPr>
-        <w:t>(</w:t>
-      </w:r>
-      <w:r>
-        <w:rPr>
-          <w:rFonts w:asciiTheme="minorBidi" w:hAnsiTheme="minorBidi"/>
-          <w:color w:val="FF0000"/>
-          <w:sz w:val="22"/>
-          <w:szCs w:val="22"/>
-        </w:rPr>
-        <w:t>rather than force deployed against them), and promotes the admiration of inferiors</w:t>
-      </w:r>
-      <w:r>
-        <w:rPr>
-          <w:rFonts w:asciiTheme="minorBidi" w:hAnsiTheme="minorBidi"/>
-          <w:color w:val="FF0000"/>
-          <w:sz w:val="22"/>
-          <w:szCs w:val="22"/>
-        </w:rPr>
-        <w:t xml:space="preserve"> (</w:t>
-      </w:r>
-      <w:r>
-        <w:rPr>
-          <w:rFonts w:asciiTheme="minorBidi" w:hAnsiTheme="minorBidi"/>
-          <w:color w:val="FF0000"/>
-          <w:sz w:val="22"/>
-          <w:szCs w:val="22"/>
-        </w:rPr>
-        <w:t>not their fear), a desire for proximity not distance), and periods of sustained observation not furtive glances).</w:t>
-      </w:r>
-    </w:p>
-    <w:p>
-      <w:pPr>
-        <w:spacing w:before="100" w:beforeAutospacing="1" w:after="100" w:afterAutospacing="1"/>
-        <w:rPr>
-          <w:rFonts w:asciiTheme="minorBidi" w:hAnsiTheme="minorBidi"/>
-          <w:color w:val="FF0000"/>
-          <w:sz w:val="22"/>
-          <w:szCs w:val="22"/>
-        </w:rPr>
-      </w:pPr>
-      <w:r>
-        <w:rPr>
-          <w:rFonts w:asciiTheme="minorBidi" w:hAnsiTheme="minorBidi"/>
-          <w:color w:val="FF0000"/>
-          <w:sz w:val="22"/>
-          <w:szCs w:val="22"/>
-        </w:rPr>
-        <w:t>P</w:t>
-      </w:r>
-      <w:r>
-        <w:rPr>
-          <w:rFonts w:asciiTheme="minorBidi" w:hAnsiTheme="minorBidi"/>
-          <w:color w:val="FF0000"/>
-          <w:sz w:val="22"/>
-          <w:szCs w:val="22"/>
-        </w:rPr>
-        <w:t>rediction:</w:t>
-      </w:r>
-      <w:r>
-        <w:t xml:space="preserve"> </w:t>
-      </w:r>
-      <w:r>
-        <w:rPr>
-          <w:rFonts w:asciiTheme="minorBidi" w:hAnsiTheme="minorBidi"/>
-          <w:color w:val="FF0000"/>
-          <w:sz w:val="22"/>
-          <w:szCs w:val="22"/>
-        </w:rPr>
-        <w:t>Skilled individuals have higher status</w:t>
-      </w:r>
-    </w:p>
-    <w:p>
-      <w:pPr>
-        <w:spacing w:before="100" w:beforeAutospacing="1" w:after="100" w:afterAutospacing="1"/>
-        <w:rPr>
-          <w:rFonts w:asciiTheme="minorBidi" w:hAnsiTheme="minorBidi"/>
-          <w:color w:val="FF0000"/>
-          <w:sz w:val="22"/>
-          <w:szCs w:val="22"/>
-        </w:rPr>
-      </w:pPr>
-      <w:r>
-        <w:rPr>
-          <w:rFonts w:asciiTheme="minorBidi" w:hAnsiTheme="minorBidi"/>
-          <w:color w:val="FF0000"/>
-          <w:sz w:val="22"/>
-          <w:szCs w:val="22"/>
-        </w:rPr>
-        <w:t>P</w:t>
-      </w:r>
-      <w:r>
-        <w:rPr>
-          <w:rFonts w:asciiTheme="minorBidi" w:hAnsiTheme="minorBidi"/>
-          <w:color w:val="FF0000"/>
-          <w:sz w:val="22"/>
-          <w:szCs w:val="22"/>
-        </w:rPr>
-        <w:t>rediction: People preferentially copy skilled/successful individuals</w:t>
-      </w:r>
-      <w:r>
-        <w:rPr>
-          <w:rFonts w:asciiTheme="minorBidi" w:hAnsiTheme="minorBidi"/>
-          <w:color w:val="FF0000"/>
-          <w:sz w:val="22"/>
-          <w:szCs w:val="22"/>
-        </w:rPr>
-        <w:t>.</w:t>
-      </w:r>
-    </w:p>
-    <w:p>
-      <w:pPr>
-        <w:spacing w:before="100" w:beforeAutospacing="1" w:after="100" w:afterAutospacing="1"/>
-        <w:rPr>
-          <w:rFonts w:asciiTheme="majorBidi" w:hAnsiTheme="majorBidi" w:cstheme="majorBidi"/>
-          <w:color w:val="FF0000"/>
-          <w:sz w:val="22"/>
-          <w:szCs w:val="22"/>
-        </w:rPr>
-      </w:pPr>
-      <w:r>
-        <w:rPr>
-          <w:rFonts w:asciiTheme="minorBidi" w:hAnsiTheme="minorBidi"/>
-          <w:color w:val="FF0000"/>
-          <w:sz w:val="22"/>
-          <w:szCs w:val="22"/>
-        </w:rPr>
-        <w:t xml:space="preserve">Prediction: </w:t>
-      </w:r>
-      <w:r>
-        <w:rPr>
-          <w:rFonts w:asciiTheme="minorBidi" w:hAnsiTheme="minorBidi"/>
-          <w:color w:val="FF0000"/>
-          <w:sz w:val="22"/>
-          <w:szCs w:val="22"/>
-        </w:rPr>
-        <w:t>Prestigious individuals are influential, even beyond their domain of expertise</w:t>
-      </w:r>
-      <w:r>
-        <w:rPr>
-          <w:rFonts w:asciiTheme="minorBidi" w:hAnsiTheme="minorBidi"/>
-          <w:color w:val="FF0000"/>
-          <w:sz w:val="22"/>
-          <w:szCs w:val="22"/>
-        </w:rPr>
-        <w:t>.</w:t>
-      </w:r>
-    </w:p>
-    <w:p>
-      <w:pPr>
-        <w:spacing w:before="100" w:beforeAutospacing="1" w:after="100" w:afterAutospacing="1"/>
-        <w:rPr>
-          <w:rFonts w:asciiTheme="majorBidi" w:hAnsiTheme="majorBidi" w:cstheme="majorBidi"/>
-          <w:sz w:val="22"/>
-          <w:szCs w:val="22"/>
-        </w:rPr>
-      </w:pPr>
-      <w:r>
-        <w:rPr>
-          <w:rFonts w:asciiTheme="majorBidi" w:hAnsiTheme="majorBidi" w:cstheme="majorBidi"/>
-          <w:sz w:val="22"/>
-          <w:szCs w:val="22"/>
-        </w:rPr>
-        <w:t xml:space="preserve">2) My other comment is on better situating this work within the larger literature. Based on my first comment, if we treat the models in the paper as modeling the evolutionary dynamics of multiple learning biases, then it would make sense to reference </w:t>
-      </w:r>
-      <w:r>
-        <w:rPr>
-          <w:rFonts w:asciiTheme="majorBidi" w:hAnsiTheme="majorBidi" w:cstheme="majorBidi"/>
-          <w:sz w:val="22"/>
-          <w:szCs w:val="22"/>
-          <w:highlight w:val="yellow"/>
-        </w:rPr>
-        <w:t>how this has been done in previous work.</w:t>
-      </w:r>
-      <w:r>
-        <w:rPr>
-          <w:rFonts w:asciiTheme="majorBidi" w:hAnsiTheme="majorBidi" w:cstheme="majorBidi"/>
-          <w:sz w:val="22"/>
-          <w:szCs w:val="22"/>
-        </w:rPr>
-        <w:t xml:space="preserve"> Hong (2022), for example, models how conformist and payoff bias may be additively combined in influencing social learning. In reality, many different biases may collectively contribute to social learning and this may be done in different ways: in addition to the additive model, learning decisions can be determined in a step-wise manner (Enquist et al., 2007). </w:t>
-      </w:r>
-      <w:r>
-        <w:rPr>
-          <w:rFonts w:asciiTheme="majorBidi" w:hAnsiTheme="majorBidi" w:cstheme="majorBidi"/>
-          <w:sz w:val="22"/>
-          <w:szCs w:val="22"/>
-          <w:highlight w:val="yellow"/>
-        </w:rPr>
-        <w:t>The authors alluded</w:t>
-      </w:r>
-      <w:r>
-        <w:rPr>
-          <w:rFonts w:asciiTheme="majorBidi" w:hAnsiTheme="majorBidi" w:cstheme="majorBidi"/>
-          <w:sz w:val="22"/>
-          <w:szCs w:val="22"/>
-        </w:rPr>
-        <w:t xml:space="preserve"> to this in the discussion, but I think the relationship between the present modeling choices and previous approaches should be made more explicit and perhaps appear earlier in the paper. </w:t>
-      </w:r>
-    </w:p>
-    <w:p>
-      <w:pPr>
-        <w:spacing w:before="100" w:beforeAutospacing="1" w:after="100" w:afterAutospacing="1"/>
-        <w:rPr>
-          <w:rFonts w:asciiTheme="minorBidi" w:hAnsiTheme="minorBidi"/>
-          <w:color w:val="4472C4" w:themeColor="accent1"/>
-          <w:sz w:val="22"/>
-          <w:szCs w:val="22"/>
-        </w:rPr>
-      </w:pPr>
-      <w:r>
-        <w:rPr>
-          <w:rFonts w:asciiTheme="majorBidi" w:hAnsiTheme="majorBidi" w:cstheme="majorBidi"/>
-          <w:sz w:val="22"/>
-          <w:szCs w:val="22"/>
-        </w:rPr>
-        <w:tab/>
-      </w:r>
-      <w:r>
-        <w:rPr>
-          <w:rFonts w:asciiTheme="minorBidi" w:hAnsiTheme="minorBidi"/>
-          <w:color w:val="4472C4" w:themeColor="accent1"/>
-          <w:sz w:val="22"/>
-          <w:szCs w:val="22"/>
-        </w:rPr>
-        <w:t xml:space="preserve">We now include a paragraph on </w:t>
-      </w:r>
-      <w:r>
-        <w:rPr>
-          <w:rFonts w:asciiTheme="minorBidi" w:hAnsiTheme="minorBidi"/>
-          <w:color w:val="4472C4" w:themeColor="accent1"/>
-          <w:sz w:val="22"/>
-          <w:szCs w:val="22"/>
-          <w:lang w:val="en-US"/>
-        </w:rPr>
-        <w:t xml:space="preserve">previous </w:t>
-      </w:r>
-      <w:r>
-        <w:rPr>
-          <w:rFonts w:asciiTheme="minorBidi" w:hAnsiTheme="minorBidi"/>
-          <w:color w:val="4472C4" w:themeColor="accent1"/>
-          <w:sz w:val="22"/>
-          <w:szCs w:val="22"/>
-        </w:rPr>
-        <w:t xml:space="preserve">cultural evolutionary models with multiple learning biases, including references to </w:t>
-      </w:r>
-      <w:r>
-        <w:rPr>
-          <w:rFonts w:asciiTheme="minorBidi" w:hAnsiTheme="minorBidi"/>
-          <w:color w:val="4472C4" w:themeColor="accent1"/>
-          <w:sz w:val="22"/>
-          <w:szCs w:val="22"/>
-        </w:rPr>
-        <w:t>Hong 2022,</w:t>
-      </w:r>
-      <w:r>
-        <w:rPr>
-          <w:rFonts w:asciiTheme="minorBidi" w:hAnsiTheme="minorBidi"/>
-          <w:color w:val="4472C4" w:themeColor="accent1"/>
-          <w:sz w:val="22"/>
-          <w:szCs w:val="22"/>
-        </w:rPr>
-        <w:t xml:space="preserve"> </w:t>
-      </w:r>
-      <w:r>
-        <w:rPr>
-          <w:rFonts w:asciiTheme="minorBidi" w:hAnsiTheme="minorBidi"/>
-          <w:color w:val="4472C4" w:themeColor="accent1"/>
-          <w:sz w:val="22"/>
-          <w:szCs w:val="22"/>
-        </w:rPr>
-        <w:t>Enquist et al., 2007</w:t>
-      </w:r>
-      <w:r>
-        <w:rPr>
-          <w:rFonts w:asciiTheme="minorBidi" w:hAnsiTheme="minorBidi"/>
-          <w:color w:val="4472C4" w:themeColor="accent1"/>
-          <w:sz w:val="22"/>
-          <w:szCs w:val="22"/>
-        </w:rPr>
-        <w:t>, Denton et al. 2022</w:t>
-      </w:r>
-      <w:r>
-        <w:rPr>
-          <w:rFonts w:asciiTheme="minorBidi" w:hAnsiTheme="minorBidi"/>
-          <w:color w:val="4472C4" w:themeColor="accent1"/>
-          <w:sz w:val="22"/>
-          <w:szCs w:val="22"/>
-          <w:lang w:val="en-US"/>
-        </w:rPr>
-        <w:t xml:space="preserve">. </w:t>
-      </w:r>
-      <w:r>
-        <w:rPr>
-          <w:rFonts w:asciiTheme="minorBidi" w:hAnsiTheme="minorBidi"/>
-          <w:color w:val="4472C4" w:themeColor="accent1"/>
-          <w:sz w:val="22"/>
-          <w:szCs w:val="22"/>
-          <w:highlight w:val="yellow"/>
-          <w:lang w:val="en-US"/>
-        </w:rPr>
-        <w:t>ANOTHER</w:t>
-      </w:r>
-      <w:r>
-        <w:rPr>
-          <w:rFonts w:asciiTheme="minorBidi" w:hAnsiTheme="minorBidi"/>
-          <w:color w:val="4472C4" w:themeColor="accent1"/>
-          <w:sz w:val="22"/>
-          <w:szCs w:val="22"/>
-          <w:highlight w:val="yellow"/>
-          <w:lang w:val="en-US"/>
-        </w:rPr>
-        <w:t>???</w:t>
-      </w:r>
-      <w:r>
-        <w:rPr>
-          <w:rFonts w:asciiTheme="minorBidi" w:hAnsiTheme="minorBidi"/>
-          <w:color w:val="4472C4" w:themeColor="accent1"/>
-          <w:sz w:val="22"/>
-          <w:szCs w:val="22"/>
-          <w:lang w:val="en-US"/>
-        </w:rPr>
-        <w:t xml:space="preserve"> (line </w:t>
-      </w:r>
-      <w:r>
-        <w:rPr>
-          <w:rFonts w:asciiTheme="minorBidi" w:hAnsiTheme="minorBidi"/>
-          <w:color w:val="4472C4" w:themeColor="accent1"/>
-          <w:sz w:val="22"/>
-          <w:szCs w:val="22"/>
-          <w:highlight w:val="yellow"/>
-        </w:rPr>
-        <w:t>XXX): COPY PARAGRAPH HERE.</w:t>
-      </w:r>
-    </w:p>
-    <w:p>
-      <w:pPr>
-        <w:spacing w:before="100" w:beforeAutospacing="1" w:after="100" w:afterAutospacing="1"/>
-        <w:rPr>
-          <w:rFonts w:asciiTheme="majorBidi" w:hAnsiTheme="majorBidi" w:cstheme="majorBidi"/>
-          <w:sz w:val="22"/>
-          <w:szCs w:val="22"/>
-        </w:rPr>
-      </w:pPr>
-      <w:r>
-        <w:rPr>
-          <w:rFonts w:asciiTheme="majorBidi" w:hAnsiTheme="majorBidi" w:cstheme="majorBidi"/>
-          <w:sz w:val="22"/>
-          <w:szCs w:val="22"/>
-        </w:rPr>
-        <w:t xml:space="preserve">3) The adaptive success-bias weight is in my opinion the most interesting part of the paper, and in my opinion could benefit from a bit more clarification. </w:t>
-      </w:r>
-    </w:p>
-    <w:p>
-      <w:pPr>
-        <w:spacing w:before="100" w:beforeAutospacing="1" w:after="100" w:afterAutospacing="1"/>
-        <w:ind w:firstLine="720"/>
-        <w:rPr>
-          <w:rFonts w:asciiTheme="minorBidi" w:hAnsiTheme="minorBidi"/>
-          <w:color w:val="4472C4" w:themeColor="accent1"/>
-          <w:sz w:val="22"/>
-          <w:szCs w:val="22"/>
-          <w:lang w:val="en-US"/>
-        </w:rPr>
-      </w:pPr>
-      <w:r>
-        <w:rPr>
-          <w:rFonts w:asciiTheme="minorBidi" w:hAnsiTheme="minorBidi"/>
-          <w:color w:val="4472C4" w:themeColor="accent1"/>
-          <w:sz w:val="22"/>
-          <w:szCs w:val="22"/>
-        </w:rPr>
-        <w:t xml:space="preserve">Sorry for the confusion. By “adaptive” we meant that each individual choses a success-bias weight that minimizes the difference between the </w:t>
-      </w:r>
-      <w:r>
-        <w:rPr>
-          <w:rFonts w:asciiTheme="minorBidi" w:hAnsiTheme="minorBidi"/>
-          <w:color w:val="4472C4" w:themeColor="accent1"/>
-          <w:sz w:val="22"/>
-          <w:szCs w:val="22"/>
-          <w:lang w:val="en-US"/>
-        </w:rPr>
-        <w:t>optimal</w:t>
-      </w:r>
-      <w:r>
-        <w:rPr>
-          <w:rFonts w:asciiTheme="minorBidi" w:hAnsiTheme="minorBidi"/>
-          <w:color w:val="4472C4" w:themeColor="accent1"/>
-          <w:sz w:val="22"/>
-          <w:szCs w:val="22"/>
-        </w:rPr>
-        <w:t xml:space="preserve"> </w:t>
-      </w:r>
-      <w:r>
-        <w:rPr>
-          <w:rFonts w:asciiTheme="minorBidi" w:hAnsiTheme="minorBidi"/>
-          <w:color w:val="4472C4" w:themeColor="accent1"/>
-          <w:sz w:val="22"/>
-          <w:szCs w:val="22"/>
-          <w:lang w:val="en-US"/>
-        </w:rPr>
-        <w:t xml:space="preserve">trait </w:t>
-      </w:r>
-      <w:r>
-        <w:rPr>
-          <w:rFonts w:asciiTheme="minorBidi" w:hAnsiTheme="minorBidi"/>
-          <w:color w:val="4472C4" w:themeColor="accent1"/>
-          <w:sz w:val="22"/>
-          <w:szCs w:val="22"/>
-        </w:rPr>
-        <w:t xml:space="preserve">value A-hat and the expected </w:t>
-      </w:r>
-      <w:r>
-        <w:rPr>
-          <w:rFonts w:asciiTheme="minorBidi" w:hAnsiTheme="minorBidi"/>
-          <w:color w:val="4472C4" w:themeColor="accent1"/>
-          <w:sz w:val="22"/>
-          <w:szCs w:val="22"/>
-          <w:lang w:val="en-US"/>
-        </w:rPr>
-        <w:t>chosen trait value</w:t>
-      </w:r>
-      <w:r>
-        <w:rPr>
-          <w:rFonts w:asciiTheme="minorBidi" w:hAnsiTheme="minorBidi"/>
-          <w:color w:val="4472C4" w:themeColor="accent1"/>
-          <w:sz w:val="22"/>
-          <w:szCs w:val="22"/>
-        </w:rPr>
-        <w:t xml:space="preserve">. </w:t>
-      </w:r>
-      <w:r>
-        <w:rPr>
-          <w:rFonts w:asciiTheme="minorBidi" w:hAnsiTheme="minorBidi"/>
-          <w:color w:val="4472C4" w:themeColor="accent1"/>
-          <w:sz w:val="22"/>
-          <w:szCs w:val="22"/>
-          <w:lang w:val="en-US"/>
-        </w:rPr>
-        <w:t xml:space="preserve">To avoid confusion, we now changed “adaptive success-bias weight” to “Optimal success-bias weight” in the relevant sub-section (line XXX) and in Figure 3 </w:t>
-      </w:r>
-      <w:r>
-        <w:rPr>
-          <w:rFonts w:asciiTheme="minorBidi" w:hAnsiTheme="minorBidi"/>
-          <w:color w:val="4472C4" w:themeColor="accent1"/>
-          <w:sz w:val="22"/>
-          <w:szCs w:val="22"/>
-          <w:highlight w:val="yellow"/>
-          <w:lang w:val="en-US"/>
-        </w:rPr>
-        <w:t>CHECK THOUGHOUT PAPER</w:t>
-      </w:r>
-      <w:r>
-        <w:rPr>
-          <w:rFonts w:asciiTheme="minorBidi" w:hAnsiTheme="minorBidi"/>
-          <w:color w:val="4472C4" w:themeColor="accent1"/>
-          <w:sz w:val="22"/>
-          <w:szCs w:val="22"/>
-          <w:lang w:val="en-US"/>
-        </w:rPr>
-        <w:t xml:space="preserve">. </w:t>
-      </w:r>
-    </w:p>
-    <w:p>
-      <w:pPr>
-        <w:spacing w:before="100" w:beforeAutospacing="1" w:after="100" w:afterAutospacing="1"/>
-        <w:rPr>
-          <w:rFonts w:asciiTheme="majorBidi" w:hAnsiTheme="majorBidi" w:cstheme="majorBidi"/>
-          <w:sz w:val="22"/>
-          <w:szCs w:val="22"/>
-        </w:rPr>
-      </w:pPr>
-      <w:r>
-        <w:rPr>
-          <w:rFonts w:asciiTheme="majorBidi" w:hAnsiTheme="majorBidi" w:cstheme="majorBidi"/>
-          <w:sz w:val="22"/>
-          <w:szCs w:val="22"/>
-        </w:rPr>
-        <w:t>First, equation (24) needs more explication. In evolution, “adaptive” typically</w:t>
-      </w:r>
-      <w:r>
-        <w:rPr>
-          <w:rFonts w:asciiTheme="majorBidi" w:hAnsiTheme="majorBidi" w:cstheme="majorBidi"/>
-          <w:sz w:val="22"/>
-          <w:szCs w:val="22"/>
-        </w:rPr>
-        <w:t xml:space="preserve"> means fitness maximizing, and the authors should specify how this argmin term relates to fitness in more detail. </w:t>
-      </w:r>
-    </w:p>
-    <w:p>
-      <w:pPr>
-        <w:spacing w:before="100" w:beforeAutospacing="1" w:after="100" w:afterAutospacing="1"/>
-        <w:ind w:firstLine="720"/>
-        <w:rPr>
-          <w:rFonts w:asciiTheme="minorBidi" w:hAnsiTheme="minorBidi"/>
-          <w:color w:val="4472C4" w:themeColor="accent1"/>
-          <w:sz w:val="22"/>
-          <w:szCs w:val="22"/>
-          <w:lang w:val="en-US"/>
-        </w:rPr>
-      </w:pPr>
-      <w:r>
-        <w:rPr>
-          <w:rFonts w:asciiTheme="minorBidi" w:hAnsiTheme="minorBidi"/>
-          <w:color w:val="4472C4" w:themeColor="accent1"/>
-          <w:sz w:val="22"/>
-          <w:szCs w:val="22"/>
-          <w:lang w:val="en-US"/>
-        </w:rPr>
-        <w:t>F</w:t>
-      </w:r>
-      <w:r>
-        <w:rPr>
-          <w:rFonts w:asciiTheme="minorBidi" w:hAnsiTheme="minorBidi"/>
-          <w:color w:val="4472C4" w:themeColor="accent1"/>
-          <w:sz w:val="22"/>
-          <w:szCs w:val="22"/>
-        </w:rPr>
-        <w:t xml:space="preserve">ormally, in our model there is no natural selection and hence no “fitness” per se. </w:t>
-      </w:r>
-      <w:r>
-        <w:rPr>
-          <w:rFonts w:asciiTheme="minorBidi" w:hAnsiTheme="minorBidi"/>
-          <w:color w:val="4472C4" w:themeColor="accent1"/>
-          <w:sz w:val="22"/>
-          <w:szCs w:val="22"/>
-          <w:lang w:val="en-US"/>
-        </w:rPr>
-        <w:t xml:space="preserve"> </w:t>
-      </w:r>
-      <w:r>
-        <w:rPr>
-          <w:rFonts w:asciiTheme="minorBidi" w:hAnsiTheme="minorBidi"/>
-          <w:color w:val="4472C4" w:themeColor="accent1"/>
-          <w:sz w:val="22"/>
-          <w:szCs w:val="22"/>
-        </w:rPr>
-        <w:t xml:space="preserve">Indeed, if the </w:t>
-      </w:r>
-      <w:r>
-        <w:rPr>
-          <w:rFonts w:asciiTheme="minorBidi" w:hAnsiTheme="minorBidi"/>
-          <w:color w:val="4472C4" w:themeColor="accent1"/>
-          <w:sz w:val="22"/>
-          <w:szCs w:val="22"/>
-          <w:lang w:val="en-US"/>
-        </w:rPr>
-        <w:t>trait</w:t>
-      </w:r>
-      <w:r>
-        <w:rPr>
-          <w:rFonts w:asciiTheme="minorBidi" w:hAnsiTheme="minorBidi"/>
-          <w:color w:val="4472C4" w:themeColor="accent1"/>
-          <w:sz w:val="22"/>
-          <w:szCs w:val="22"/>
-        </w:rPr>
-        <w:t xml:space="preserve"> value </w:t>
-      </w:r>
-      <w:r>
-        <w:rPr>
-          <w:rFonts w:asciiTheme="minorBidi" w:hAnsiTheme="minorBidi"/>
-          <w:color w:val="4472C4" w:themeColor="accent1"/>
-          <w:sz w:val="22"/>
-          <w:szCs w:val="22"/>
-          <w:lang w:val="en-US"/>
-        </w:rPr>
-        <w:t xml:space="preserve">would have been </w:t>
-      </w:r>
-      <w:r>
-        <w:rPr>
-          <w:rFonts w:asciiTheme="minorBidi" w:hAnsiTheme="minorBidi"/>
-          <w:color w:val="4472C4" w:themeColor="accent1"/>
-          <w:sz w:val="22"/>
-          <w:szCs w:val="22"/>
-        </w:rPr>
-        <w:t xml:space="preserve">correlated with fitness, </w:t>
-      </w:r>
-      <w:r>
-        <w:rPr>
-          <w:rFonts w:asciiTheme="minorBidi" w:hAnsiTheme="minorBidi"/>
-          <w:color w:val="4472C4" w:themeColor="accent1"/>
-          <w:sz w:val="22"/>
-          <w:szCs w:val="22"/>
-          <w:lang w:val="en-US"/>
-        </w:rPr>
-        <w:t xml:space="preserve">the optimal success-bias weight </w:t>
-      </w:r>
-      <w:r>
-        <w:rPr>
-          <w:rFonts w:asciiTheme="minorBidi" w:hAnsiTheme="minorBidi"/>
-          <w:color w:val="4472C4" w:themeColor="accent1"/>
-          <w:sz w:val="22"/>
-          <w:szCs w:val="22"/>
-        </w:rPr>
-        <w:t>would increase fitness.</w:t>
-      </w:r>
-      <w:r>
-        <w:rPr>
-          <w:rFonts w:asciiTheme="minorBidi" w:hAnsiTheme="minorBidi"/>
-          <w:color w:val="4472C4" w:themeColor="accent1"/>
-          <w:sz w:val="22"/>
-          <w:szCs w:val="22"/>
-          <w:lang w:val="en-US"/>
-        </w:rPr>
-        <w:t xml:space="preserve"> </w:t>
-      </w:r>
-      <w:r>
-        <w:rPr>
-          <w:rFonts w:asciiTheme="minorBidi" w:hAnsiTheme="minorBidi"/>
-          <w:color w:val="4472C4" w:themeColor="accent1"/>
-          <w:sz w:val="22"/>
-          <w:szCs w:val="22"/>
-          <w:lang w:val="en-US"/>
-        </w:rPr>
-        <w:t xml:space="preserve">We </w:t>
-      </w:r>
-      <w:r>
-        <w:rPr>
-          <w:rFonts w:asciiTheme="minorBidi" w:hAnsiTheme="minorBidi"/>
-          <w:color w:val="4472C4" w:themeColor="accent1"/>
-          <w:sz w:val="22"/>
-          <w:szCs w:val="22"/>
-          <w:lang w:val="en-US"/>
-        </w:rPr>
-        <w:t xml:space="preserve">added a statement to clarify this </w:t>
-      </w:r>
-      <w:r>
-        <w:rPr>
-          <w:rFonts w:asciiTheme="minorBidi" w:hAnsiTheme="minorBidi"/>
-          <w:color w:val="4472C4" w:themeColor="accent1"/>
-          <w:sz w:val="22"/>
-          <w:szCs w:val="22"/>
-          <w:lang w:val="en-US"/>
-        </w:rPr>
-        <w:t xml:space="preserve">line </w:t>
-      </w:r>
-      <w:r>
-        <w:rPr>
-          <w:rFonts w:asciiTheme="minorBidi" w:hAnsiTheme="minorBidi"/>
-          <w:color w:val="4472C4" w:themeColor="accent1"/>
-          <w:sz w:val="22"/>
-          <w:szCs w:val="22"/>
-          <w:highlight w:val="yellow"/>
-        </w:rPr>
-        <w:t>XX</w:t>
-      </w:r>
-      <w:r>
-        <w:rPr>
-          <w:rFonts w:asciiTheme="minorBidi" w:hAnsiTheme="minorBidi"/>
-          <w:color w:val="4472C4" w:themeColor="accent1"/>
-          <w:sz w:val="22"/>
-          <w:szCs w:val="22"/>
-          <w:highlight w:val="yellow"/>
-          <w:lang w:val="en-US"/>
-        </w:rPr>
-        <w:t>X</w:t>
-      </w:r>
-      <w:r>
-        <w:rPr>
-          <w:rFonts w:asciiTheme="minorBidi" w:hAnsiTheme="minorBidi"/>
-          <w:color w:val="4472C4" w:themeColor="accent1"/>
-          <w:sz w:val="22"/>
-          <w:szCs w:val="22"/>
-          <w:highlight w:val="yellow"/>
-        </w:rPr>
-        <w:t>: COPY PARAGRAPH HERE</w:t>
-      </w:r>
-      <w:r>
-        <w:rPr>
-          <w:rFonts w:asciiTheme="minorBidi" w:hAnsiTheme="minorBidi"/>
-          <w:color w:val="4472C4" w:themeColor="accent1"/>
-          <w:sz w:val="22"/>
-          <w:szCs w:val="22"/>
-          <w:lang w:val="en-US"/>
-        </w:rPr>
-        <w:t xml:space="preserve">. </w:t>
-      </w:r>
-    </w:p>
-    <w:p>
-      <w:pPr>
-        <w:spacing w:before="100" w:beforeAutospacing="1" w:after="100" w:afterAutospacing="1"/>
-        <w:rPr>
-          <w:rFonts w:asciiTheme="majorBidi" w:hAnsiTheme="majorBidi" w:cstheme="majorBidi"/>
-          <w:sz w:val="22"/>
-          <w:szCs w:val="22"/>
-        </w:rPr>
-      </w:pPr>
-      <w:r>
-        <w:rPr>
-          <w:rFonts w:asciiTheme="majorBidi" w:hAnsiTheme="majorBidi" w:cstheme="majorBidi"/>
-          <w:sz w:val="22"/>
-          <w:szCs w:val="22"/>
-        </w:rPr>
-        <w:t xml:space="preserve">Second, my reading of Figure 3 is that both panel A and B shows change within one generation (and because of this I wouldn’t call such change evolutionary). I was expecting some analyses of evolutionary dynamics of this weight in the form of long-term (over many generations) evolutionary trajectories. I don’t how much extra coding this would require, but it certainly seems a worthwhile effort. </w:t>
-      </w:r>
-    </w:p>
-    <w:p>
-      <w:pPr>
-        <w:pStyle w:val="NormalWeb"/>
-        <w:rPr>
           <w:rFonts w:asciiTheme="minorBidi" w:hAnsiTheme="minorBidi"/>
           <w:color w:val="4472C4" w:themeColor="accent1"/>
           <w:sz w:val="22"/>
           <w:szCs w:val="22"/>
           <w:lang w:val="en-IL"/>
         </w:rPr>
-      </w:pPr>
-      <w:r>
-        <w:rPr>
-          <w:rFonts w:asciiTheme="majorBidi" w:hAnsiTheme="majorBidi" w:cstheme="majorBidi"/>
-          <w:sz w:val="22"/>
-          <w:szCs w:val="22"/>
-        </w:rPr>
-        <w:tab/>
-      </w:r>
-      <w:r>
-        <w:rPr>
-          <w:rFonts w:asciiTheme="minorBidi" w:hAnsiTheme="minorBidi"/>
-          <w:color w:val="4472C4" w:themeColor="accent1"/>
-          <w:sz w:val="22"/>
-          <w:szCs w:val="22"/>
-          <w:lang w:val="en-IL"/>
-        </w:rPr>
-        <w:t>We agree that the kind of change within one generation shown in Fig. 3 cannot be called “evolutionary change”, and we made sure that we did not call it “evolutionary change”. We revised the caption of Fig. 3 to highlight this to prevent confusion: “</w:t>
-      </w:r>
-      <w:r>
-        <w:rPr>
-          <w:rFonts w:asciiTheme="minorBidi" w:hAnsiTheme="minorBidi"/>
-          <w:color w:val="4472C4" w:themeColor="accent1"/>
-          <w:sz w:val="22"/>
-          <w:szCs w:val="22"/>
-          <w:lang w:val="en-IL"/>
-        </w:rPr>
-        <w:t xml:space="preserve">Both success-bias weight </w:t>
+        <w:t xml:space="preserve">We agree that the kind of change within one generation shown in Fig. 3 cannot be called “evolutionary change”, and we made sure that we did not call it “evolutionary change”. We revised the caption of Fig. 3 to highlight this to prevent confusion: “Both success-bias weight </w:t>
       </w:r>
       <w:r>
         <w:rPr>
@@ -1871,7 +1799,6 @@
           <w:u w:val="single"/>
           <w:lang w:val="en-IL"/>
         </w:rPr>
-        <w:lastRenderedPageBreak/>
         <w:t>(within a single generation)</w:t>
       </w:r>
       <w:r>
@@ -1903,17 +1830,7 @@
           <w:szCs w:val="22"/>
           <w:lang w:val="en-IL"/>
         </w:rPr>
-        <w:t xml:space="preserve"> as more copiers have made their choice.</w:t>
-      </w:r>
-      <w:r>
-        <w:rPr>
-          <w:rFonts w:asciiTheme="minorBidi" w:hAnsiTheme="minorBidi"/>
-          <w:color w:val="4472C4" w:themeColor="accent1"/>
-          <w:sz w:val="22"/>
-          <w:szCs w:val="22"/>
-          <w:lang w:val="en-IL"/>
-        </w:rPr>
-        <w:t xml:space="preserve">” </w:t>
+        <w:t xml:space="preserve"> as more copiers have made their choice.” </w:t>
       </w:r>
     </w:p>
     <w:p>
@@ -1987,25 +1904,7 @@
           <w:sz w:val="22"/>
           <w:szCs w:val="22"/>
         </w:rPr>
-        <w:t>We removed “</w:t>
-      </w:r>
-      <w:r>
-        <w:rPr>
-          <w:rFonts w:asciiTheme="minorBidi" w:hAnsiTheme="minorBidi"/>
-          <w:color w:val="4472C4" w:themeColor="accent1"/>
-          <w:sz w:val="22"/>
-          <w:szCs w:val="22"/>
-        </w:rPr>
-        <w:t>and hence is the same as conformity bias</w:t>
-      </w:r>
-      <w:r>
-        <w:rPr>
-          <w:rFonts w:asciiTheme="minorBidi" w:hAnsiTheme="minorBidi"/>
-          <w:color w:val="4472C4" w:themeColor="accent1"/>
-          <w:sz w:val="22"/>
-          <w:szCs w:val="22"/>
-        </w:rPr>
-        <w:t>”</w:t>
+        <w:t>We removed “and hence is the same as conformity bias”</w:t>
       </w:r>
       <w:r>
         <w:rPr>
@@ -2092,25 +1991,7 @@
           <w:szCs w:val="22"/>
         </w:rPr>
         <w:tab/>
-        <w:t xml:space="preserve">You are correct. </w:t>
-      </w:r>
-      <w:r>
-        <w:rPr>
-          <w:rFonts w:asciiTheme="minorBidi" w:hAnsiTheme="minorBidi"/>
-          <w:color w:val="4472C4" w:themeColor="accent1"/>
-          <w:sz w:val="22"/>
-          <w:szCs w:val="22"/>
-        </w:rPr>
-        <w:t xml:space="preserve">We </w:t>
-      </w:r>
-      <w:r>
-        <w:rPr>
-          <w:rFonts w:asciiTheme="minorBidi" w:hAnsiTheme="minorBidi"/>
-          <w:color w:val="4472C4" w:themeColor="accent1"/>
-          <w:sz w:val="22"/>
-          <w:szCs w:val="22"/>
-        </w:rPr>
-        <w:t>decided</w:t>
+        <w:t>You are correct. We decided</w:t>
       </w:r>
       <w:r>
         <w:rPr>
@@ -2128,6 +2009,16 @@
           <w:color w:val="4472C4" w:themeColor="accent1"/>
           <w:sz w:val="22"/>
           <w:szCs w:val="22"/>
+          <w:lang w:val="en-US"/>
+        </w:rPr>
+        <w:t xml:space="preserve">completely </w:t>
+      </w:r>
+      <w:r>
+        <w:rPr>
+          <w:rFonts w:asciiTheme="minorBidi" w:hAnsiTheme="minorBidi"/>
+          <w:color w:val="4472C4" w:themeColor="accent1"/>
+          <w:sz w:val="22"/>
+          <w:szCs w:val="22"/>
         </w:rPr>
         <w:t>remove</w:t>
       </w:r>
@@ -2139,24 +2030,45 @@
           <w:szCs w:val="22"/>
           <w:lang w:val="en-US"/>
         </w:rPr>
-        <w:t xml:space="preserve"> the paragraph from line 459.</w:t>
-      </w:r>
-    </w:p>
-    <w:p>
-      <w:pPr>
-        <w:spacing w:before="100" w:beforeAutospacing="1" w:after="100" w:afterAutospacing="1"/>
-        <w:rPr>
-          <w:rFonts w:asciiTheme="majorBidi" w:hAnsiTheme="majorBidi" w:cstheme="majorBidi"/>
-          <w:sz w:val="22"/>
-          <w:szCs w:val="22"/>
-        </w:rPr>
-      </w:pPr>
-      <w:r>
-        <w:rPr>
-          <w:rFonts w:asciiTheme="majorBidi" w:hAnsiTheme="majorBidi" w:cstheme="majorBidi"/>
-          <w:sz w:val="22"/>
-          <w:szCs w:val="22"/>
-        </w:rPr>
+        <w:t xml:space="preserve"> the paragrap</w:t>
+      </w:r>
+      <w:r>
+        <w:rPr>
+          <w:rFonts w:asciiTheme="minorBidi" w:hAnsiTheme="minorBidi"/>
+          <w:color w:val="4472C4" w:themeColor="accent1"/>
+          <w:sz w:val="22"/>
+          <w:szCs w:val="22"/>
+          <w:lang w:val="en-US"/>
+        </w:rPr>
+        <w:t>h</w:t>
+      </w:r>
+      <w:r>
+        <w:rPr>
+          <w:rFonts w:asciiTheme="minorBidi" w:hAnsiTheme="minorBidi"/>
+          <w:color w:val="4472C4" w:themeColor="accent1"/>
+          <w:sz w:val="22"/>
+          <w:szCs w:val="22"/>
+          <w:lang w:val="en-US"/>
+        </w:rPr>
+        <w:t>.</w:t>
+      </w:r>
+    </w:p>
+    <w:p>
+      <w:pPr>
+        <w:spacing w:before="100" w:beforeAutospacing="1" w:after="100" w:afterAutospacing="1"/>
+        <w:rPr>
+          <w:rFonts w:asciiTheme="majorBidi" w:hAnsiTheme="majorBidi" w:cstheme="majorBidi"/>
+          <w:sz w:val="22"/>
+          <w:szCs w:val="22"/>
+        </w:rPr>
+      </w:pPr>
+      <w:r>
+        <w:rPr>
+          <w:rFonts w:asciiTheme="majorBidi" w:hAnsiTheme="majorBidi" w:cstheme="majorBidi"/>
+          <w:sz w:val="22"/>
+          <w:szCs w:val="22"/>
+        </w:rPr>
+        <w:lastRenderedPageBreak/>
         <w:t>Typo:</w:t>
       </w:r>
       <w:r>
@@ -2302,7 +2214,63 @@
           <w:sz w:val="22"/>
           <w:szCs w:val="22"/>
         </w:rPr>
-        <w:t xml:space="preserve">For example, the authors introduce the concept of ‘influence’ bias, but then state, in line 405, that influence bias is equivalent to conformity bias - not sure if this is true. If this is indeed true, why introduce a whole other term/ concept which can only confuse the reader? On line 440, the authors claim ‘their prestige is similar to our influence bias’, but really to me it seems that the paper defines prestige bias as a combination of indirect success and conformity bias. A thorough rewrite and clarity on the definitions (that the authors themselves use) of the biases discussed, as well as how they are all </w:t>
+        <w:t>For example, the authors introduce the concept of ‘influence’ bias, but then state, in line 405, that influence bias is equivalent to conformity bias - not sure if this is true. If this is indeed true, why introduce a whole other term/ concept which can only confuse the reader? On line 440, the authors claim ‘their prestige is similar to our influence bias’, but really to me it seems that the paper defines prestige bias as a combination of indirect success and conformity bias. A thorough rewrite and clarity on the definitions (that the authors themselves use) of the biases discussed, as well as how they are all different from each other (for the purpose of this model) would greatly improve the paper. These contradictory claims make it difficult for the reader to ultimately understand the paper.</w:t>
+      </w:r>
+    </w:p>
+    <w:p>
+      <w:pPr>
+        <w:spacing w:before="100" w:beforeAutospacing="1" w:after="100" w:afterAutospacing="1"/>
+        <w:rPr>
+          <w:rFonts w:asciiTheme="majorBidi" w:hAnsiTheme="majorBidi" w:cstheme="majorBidi"/>
+          <w:sz w:val="22"/>
+          <w:szCs w:val="22"/>
+        </w:rPr>
+      </w:pPr>
+    </w:p>
+    <w:p>
+      <w:pPr>
+        <w:spacing w:before="100" w:beforeAutospacing="1" w:after="100" w:afterAutospacing="1"/>
+        <w:rPr>
+          <w:rFonts w:asciiTheme="majorBidi" w:hAnsiTheme="majorBidi" w:cstheme="majorBidi"/>
+          <w:sz w:val="22"/>
+          <w:szCs w:val="22"/>
+        </w:rPr>
+      </w:pPr>
+      <w:r>
+        <w:rPr>
+          <w:rFonts w:asciiTheme="majorBidi" w:hAnsiTheme="majorBidi" w:cstheme="majorBidi"/>
+          <w:sz w:val="22"/>
+          <w:szCs w:val="22"/>
+        </w:rPr>
+        <w:t>It would be worthwhile to give a summary of the 3 different models used (in the introduction section maybe) and thoroughly discuss how the modeling choices differ from previous approaches: constant/changing environment (which, side note, is not mentioned at all until the middle of Results section, not even in the Model description sections), constant and variable alpha. What is the purpose of each, how do you compare and contrast them and what is the significance of the results presented?</w:t>
+      </w:r>
+    </w:p>
+    <w:p>
+      <w:pPr>
+        <w:spacing w:before="100" w:beforeAutospacing="1" w:after="100" w:afterAutospacing="1"/>
+        <w:rPr>
+          <w:rFonts w:asciiTheme="majorBidi" w:hAnsiTheme="majorBidi" w:cstheme="majorBidi"/>
+          <w:sz w:val="22"/>
+          <w:szCs w:val="22"/>
+        </w:rPr>
+      </w:pPr>
+    </w:p>
+    <w:p>
+      <w:pPr>
+        <w:spacing w:before="100" w:beforeAutospacing="1" w:after="100" w:afterAutospacing="1"/>
+        <w:rPr>
+          <w:rFonts w:asciiTheme="majorBidi" w:hAnsiTheme="majorBidi" w:cstheme="majorBidi"/>
+          <w:sz w:val="22"/>
+          <w:szCs w:val="22"/>
+        </w:rPr>
+      </w:pPr>
+      <w:r>
+        <w:rPr>
+          <w:rFonts w:asciiTheme="majorBidi" w:hAnsiTheme="majorBidi" w:cstheme="majorBidi"/>
+          <w:sz w:val="22"/>
+          <w:szCs w:val="22"/>
+        </w:rPr>
+        <w:t xml:space="preserve">Separately, currently, the discussion section, for the most part, argues for the existence of prestige bias in experimental settings and discusses previous papers, but doesn’t really discuss the results observed here. The choice to choose role models one by one versus all at the same time is also not thoroughly discussed. Ultimately, the authors should use the Introduction section to argue for the importance to </w:t>
       </w:r>
       <w:r>
         <w:rPr>
@@ -2311,63 +2279,7 @@
           <w:szCs w:val="22"/>
         </w:rPr>
         <w:lastRenderedPageBreak/>
-        <w:t>different from each other (for the purpose of this model) would greatly improve the paper. These contradictory claims make it difficult for the reader to ultimately understand the paper.</w:t>
-      </w:r>
-    </w:p>
-    <w:p>
-      <w:pPr>
-        <w:spacing w:before="100" w:beforeAutospacing="1" w:after="100" w:afterAutospacing="1"/>
-        <w:rPr>
-          <w:rFonts w:asciiTheme="majorBidi" w:hAnsiTheme="majorBidi" w:cstheme="majorBidi"/>
-          <w:sz w:val="22"/>
-          <w:szCs w:val="22"/>
-        </w:rPr>
-      </w:pPr>
-    </w:p>
-    <w:p>
-      <w:pPr>
-        <w:spacing w:before="100" w:beforeAutospacing="1" w:after="100" w:afterAutospacing="1"/>
-        <w:rPr>
-          <w:rFonts w:asciiTheme="majorBidi" w:hAnsiTheme="majorBidi" w:cstheme="majorBidi"/>
-          <w:sz w:val="22"/>
-          <w:szCs w:val="22"/>
-        </w:rPr>
-      </w:pPr>
-      <w:r>
-        <w:rPr>
-          <w:rFonts w:asciiTheme="majorBidi" w:hAnsiTheme="majorBidi" w:cstheme="majorBidi"/>
-          <w:sz w:val="22"/>
-          <w:szCs w:val="22"/>
-        </w:rPr>
-        <w:t>It would be worthwhile to give a summary of the 3 different models used (in the introduction section maybe) and thoroughly discuss how the modeling choices differ from previous approaches: constant/changing environment (which, side note, is not mentioned at all until the middle of Results section, not even in the Model description sections), constant and variable alpha. What is the purpose of each, how do you compare and contrast them and what is the significance of the results presented?</w:t>
-      </w:r>
-    </w:p>
-    <w:p>
-      <w:pPr>
-        <w:spacing w:before="100" w:beforeAutospacing="1" w:after="100" w:afterAutospacing="1"/>
-        <w:rPr>
-          <w:rFonts w:asciiTheme="majorBidi" w:hAnsiTheme="majorBidi" w:cstheme="majorBidi"/>
-          <w:sz w:val="22"/>
-          <w:szCs w:val="22"/>
-        </w:rPr>
-      </w:pPr>
-    </w:p>
-    <w:p>
-      <w:pPr>
-        <w:spacing w:before="100" w:beforeAutospacing="1" w:after="100" w:afterAutospacing="1"/>
-        <w:rPr>
-          <w:rFonts w:asciiTheme="majorBidi" w:hAnsiTheme="majorBidi" w:cstheme="majorBidi"/>
-          <w:sz w:val="22"/>
-          <w:szCs w:val="22"/>
-        </w:rPr>
-      </w:pPr>
-      <w:r>
-        <w:rPr>
-          <w:rFonts w:asciiTheme="majorBidi" w:hAnsiTheme="majorBidi" w:cstheme="majorBidi"/>
-          <w:sz w:val="22"/>
-          <w:szCs w:val="22"/>
-        </w:rPr>
-        <w:t>Separately, currently, the discussion section, for the most part, argues for the existence of prestige bias in experimental settings and discusses previous papers, but doesn’t really discuss the results observed here. The choice to choose role models one by one versus all at the same time is also not thoroughly discussed. Ultimately, the authors should use the Introduction section to argue for the importance to study these biases and the Discussion section to actually discuss their observed results and place them in context of previous work, as well as highlight the novel dynamics observed.</w:t>
+        <w:t>study these biases and the Discussion section to actually discuss their observed results and place them in context of previous work, as well as highlight the novel dynamics observed.</w:t>
       </w:r>
     </w:p>
     <w:p>
@@ -2509,25 +2421,7 @@
           <w:sz w:val="22"/>
           <w:szCs w:val="22"/>
         </w:rPr>
-        <w:t xml:space="preserve">Wright-Fisher </w:t>
-      </w:r>
-      <w:proofErr w:type="gramStart"/>
-      <w:r>
-        <w:rPr>
-          <w:rFonts w:asciiTheme="majorBidi" w:hAnsiTheme="majorBidi" w:cstheme="majorBidi"/>
-          <w:sz w:val="22"/>
-          <w:szCs w:val="22"/>
-        </w:rPr>
-        <w:t>mean</w:t>
-      </w:r>
-      <w:proofErr w:type="gramEnd"/>
-      <w:r>
-        <w:rPr>
-          <w:rFonts w:asciiTheme="majorBidi" w:hAnsiTheme="majorBidi" w:cstheme="majorBidi"/>
-          <w:sz w:val="22"/>
-          <w:szCs w:val="22"/>
-        </w:rPr>
-        <w:t xml:space="preserve"> change equation in line 307 we computed should read sx(1-x), unclear why the extra term, please double check.</w:t>
+        <w:t>Wright-Fisher mean change equation in line 307 we computed should read sx(1-x), unclear why the extra term, please double check.</w:t>
       </w:r>
     </w:p>
     <w:p>
@@ -2547,27 +2441,7 @@
           <w:sz w:val="22"/>
           <w:szCs w:val="22"/>
         </w:rPr>
-        <w:t>Fixed, it is now sx(1-</w:t>
-      </w:r>
-      <w:proofErr w:type="gramStart"/>
-      <w:r>
-        <w:rPr>
-          <w:rFonts w:asciiTheme="minorBidi" w:hAnsiTheme="minorBidi"/>
-          <w:color w:val="4472C4" w:themeColor="accent1"/>
-          <w:sz w:val="22"/>
-          <w:szCs w:val="22"/>
-        </w:rPr>
-        <w:t>x)+</w:t>
-      </w:r>
-      <w:proofErr w:type="gramEnd"/>
-      <w:r>
-        <w:rPr>
-          <w:rFonts w:asciiTheme="minorBidi" w:hAnsiTheme="minorBidi"/>
-          <w:color w:val="4472C4" w:themeColor="accent1"/>
-          <w:sz w:val="22"/>
-          <w:szCs w:val="22"/>
-        </w:rPr>
-        <w:t>o(s).</w:t>
+        <w:t>Fixed, it is now sx(1-x)+o(s).</w:t>
       </w:r>
     </w:p>
     <w:p>
@@ -2623,191 +2497,397 @@
           <w:sz w:val="22"/>
           <w:szCs w:val="22"/>
         </w:rPr>
-        <w:t xml:space="preserve">Thus, our eq 19 remains unchanged. Note </w:t>
-      </w:r>
-      <w:r>
-        <w:rPr>
-          <w:rFonts w:asciiTheme="minorBidi" w:hAnsiTheme="minorBidi"/>
-          <w:color w:val="4472C4" w:themeColor="accent1"/>
+        <w:t>Thus, our eq 19 remains unchanged. Note that the reference just above result 4 said “Kimura and Ohta”, this was a mistake and corrected now to “Kimura”.</w:t>
+      </w:r>
+    </w:p>
+    <w:p>
+      <w:pPr>
+        <w:spacing w:before="100" w:beforeAutospacing="1" w:after="100" w:afterAutospacing="1"/>
+        <w:rPr>
+          <w:rFonts w:asciiTheme="majorBidi" w:hAnsiTheme="majorBidi" w:cstheme="majorBidi"/>
+          <w:sz w:val="22"/>
+          <w:szCs w:val="22"/>
+          <w:highlight w:val="yellow"/>
+        </w:rPr>
+      </w:pPr>
+      <w:r>
+        <w:rPr>
+          <w:rFonts w:asciiTheme="majorBidi" w:hAnsiTheme="majorBidi" w:cstheme="majorBidi"/>
+          <w:sz w:val="22"/>
+          <w:szCs w:val="22"/>
+          <w:highlight w:val="yellow"/>
+        </w:rPr>
+        <w:t>Figure 1: Why does the probability of fixation increase with alpha in Fig1 but the opposite trend can be observed in Fig2? This comment falls in the general trend that the results of the model and the mechanisms driving them, their significance, implications are not discussed.</w:t>
+      </w:r>
+    </w:p>
+    <w:p>
+      <w:pPr>
+        <w:spacing w:before="100" w:beforeAutospacing="1" w:after="100" w:afterAutospacing="1"/>
+        <w:rPr>
+          <w:rFonts w:asciiTheme="majorBidi" w:hAnsiTheme="majorBidi" w:cstheme="majorBidi"/>
+          <w:sz w:val="22"/>
+          <w:szCs w:val="22"/>
+          <w:highlight w:val="yellow"/>
+        </w:rPr>
+      </w:pPr>
+    </w:p>
+    <w:p>
+      <w:pPr>
+        <w:spacing w:before="100" w:beforeAutospacing="1" w:after="100" w:afterAutospacing="1"/>
+        <w:rPr>
+          <w:rFonts w:asciiTheme="majorBidi" w:hAnsiTheme="majorBidi" w:cstheme="majorBidi"/>
+          <w:sz w:val="22"/>
+          <w:szCs w:val="22"/>
+        </w:rPr>
+      </w:pPr>
+      <w:r>
+        <w:rPr>
+          <w:rFonts w:asciiTheme="majorBidi" w:hAnsiTheme="majorBidi" w:cstheme="majorBidi"/>
+          <w:sz w:val="22"/>
+          <w:szCs w:val="22"/>
+          <w:highlight w:val="yellow"/>
+        </w:rPr>
+        <w:t>Figure 1: caption states A/A_hat varies between 0.01 and 0.99, but x axes in C and D don't show this, very unclear how the numbers would match.</w:t>
+      </w:r>
+    </w:p>
+    <w:p>
+      <w:pPr>
+        <w:spacing w:before="100" w:beforeAutospacing="1" w:after="100" w:afterAutospacing="1"/>
+        <w:rPr>
+          <w:rFonts w:asciiTheme="majorBidi" w:hAnsiTheme="majorBidi" w:cstheme="majorBidi"/>
+          <w:sz w:val="22"/>
+          <w:szCs w:val="22"/>
+        </w:rPr>
+      </w:pPr>
+    </w:p>
+    <w:p>
+      <w:pPr>
+        <w:spacing w:before="100" w:beforeAutospacing="1" w:after="100" w:afterAutospacing="1"/>
+        <w:rPr>
+          <w:rFonts w:asciiTheme="majorBidi" w:hAnsiTheme="majorBidi" w:cstheme="majorBidi"/>
+          <w:sz w:val="22"/>
+          <w:szCs w:val="22"/>
+          <w:rtl/>
+        </w:rPr>
+      </w:pPr>
+      <w:r>
+        <w:rPr>
+          <w:rFonts w:asciiTheme="majorBidi" w:hAnsiTheme="majorBidi" w:cstheme="majorBidi"/>
+          <w:sz w:val="22"/>
+          <w:szCs w:val="22"/>
+          <w:highlight w:val="yellow"/>
+        </w:rPr>
+        <w:t>Are both Fig 2C and Fig 2D needed? 2D does not contain new information.</w:t>
+      </w:r>
+    </w:p>
+    <w:p>
+      <w:pPr>
+        <w:spacing w:before="100" w:beforeAutospacing="1" w:after="100" w:afterAutospacing="1"/>
+        <w:rPr>
+          <w:rFonts w:asciiTheme="majorBidi" w:hAnsiTheme="majorBidi" w:cstheme="majorBidi"/>
+          <w:color w:val="FF0000"/>
+          <w:sz w:val="22"/>
+          <w:szCs w:val="22"/>
+        </w:rPr>
+      </w:pPr>
+      <w:r>
+        <w:rPr>
+          <w:rFonts w:asciiTheme="majorBidi" w:hAnsiTheme="majorBidi" w:cstheme="majorBidi"/>
+          <w:color w:val="FF0000"/>
           <w:sz w:val="22"/>
           <w:szCs w:val="22"/>
         </w:rPr>
         <w:lastRenderedPageBreak/>
-        <w:t xml:space="preserve">that the reference just above </w:t>
-      </w:r>
-      <w:proofErr w:type="gramStart"/>
-      <w:r>
-        <w:rPr>
-          <w:rFonts w:asciiTheme="minorBidi" w:hAnsiTheme="minorBidi"/>
-          <w:color w:val="4472C4" w:themeColor="accent1"/>
-          <w:sz w:val="22"/>
-          <w:szCs w:val="22"/>
-        </w:rPr>
-        <w:t>result</w:t>
-      </w:r>
-      <w:proofErr w:type="gramEnd"/>
-      <w:r>
-        <w:rPr>
-          <w:rFonts w:asciiTheme="minorBidi" w:hAnsiTheme="minorBidi"/>
-          <w:color w:val="4472C4" w:themeColor="accent1"/>
-          <w:sz w:val="22"/>
-          <w:szCs w:val="22"/>
-        </w:rPr>
-        <w:t xml:space="preserve"> 4 said “Kimura and Ohta”, this was a mistake and corrected now to “Kimura”.</w:t>
-      </w:r>
-    </w:p>
-    <w:p>
-      <w:pPr>
-        <w:spacing w:before="100" w:beforeAutospacing="1" w:after="100" w:afterAutospacing="1"/>
+        <w:t>TRUE. WE SHOULD DECIDE WHICH ONE TO KEEP.</w:t>
+      </w:r>
+    </w:p>
+    <w:p>
+      <w:pPr>
+        <w:spacing w:before="100" w:beforeAutospacing="1" w:after="100" w:afterAutospacing="1"/>
+        <w:rPr>
+          <w:rFonts w:asciiTheme="majorBidi" w:hAnsiTheme="majorBidi" w:cstheme="majorBidi"/>
+          <w:sz w:val="22"/>
+          <w:szCs w:val="22"/>
+        </w:rPr>
+      </w:pPr>
+      <w:r>
+        <w:rPr>
+          <w:rFonts w:asciiTheme="majorBidi" w:hAnsiTheme="majorBidi" w:cstheme="majorBidi"/>
+          <w:sz w:val="22"/>
+          <w:szCs w:val="22"/>
+        </w:rPr>
+        <w:t>In addition, the paper contains many typos, omissions as well as confusing statements or sentences that are hard to parse. A thorough rewrite is necessary. We write a subset of the typos encountered here:</w:t>
+      </w:r>
+    </w:p>
+    <w:p>
+      <w:pPr>
+        <w:spacing w:before="100" w:beforeAutospacing="1" w:after="100" w:afterAutospacing="1"/>
+        <w:rPr>
+          <w:rFonts w:asciiTheme="majorBidi" w:hAnsiTheme="majorBidi" w:cstheme="majorBidi"/>
+          <w:sz w:val="22"/>
+          <w:szCs w:val="22"/>
+        </w:rPr>
+      </w:pPr>
+      <w:r>
+        <w:rPr>
+          <w:rFonts w:asciiTheme="majorBidi" w:hAnsiTheme="majorBidi" w:cstheme="majorBidi"/>
+          <w:sz w:val="22"/>
+          <w:szCs w:val="22"/>
+        </w:rPr>
+        <w:t>Line 98, than to then</w:t>
+      </w:r>
+    </w:p>
+    <w:p>
+      <w:pPr>
+        <w:spacing w:before="100" w:beforeAutospacing="1" w:after="100" w:afterAutospacing="1"/>
+        <w:ind w:firstLine="720"/>
+        <w:rPr>
+          <w:rFonts w:asciiTheme="majorBidi" w:hAnsiTheme="majorBidi" w:cstheme="majorBidi"/>
+          <w:sz w:val="22"/>
+          <w:szCs w:val="22"/>
+        </w:rPr>
+      </w:pPr>
+      <w:r>
+        <w:rPr>
+          <w:rFonts w:asciiTheme="minorBidi" w:hAnsiTheme="minorBidi"/>
+          <w:color w:val="4472C4" w:themeColor="accent1"/>
+          <w:sz w:val="22"/>
+          <w:szCs w:val="22"/>
+        </w:rPr>
+        <w:t>Fixed.</w:t>
+      </w:r>
+    </w:p>
+    <w:p>
+      <w:pPr>
+        <w:spacing w:before="100" w:beforeAutospacing="1" w:after="100" w:afterAutospacing="1"/>
+        <w:rPr>
+          <w:rFonts w:asciiTheme="majorBidi" w:hAnsiTheme="majorBidi" w:cstheme="majorBidi"/>
+          <w:sz w:val="22"/>
+          <w:szCs w:val="22"/>
+        </w:rPr>
+      </w:pPr>
+      <w:r>
+        <w:rPr>
+          <w:rFonts w:asciiTheme="majorBidi" w:hAnsiTheme="majorBidi" w:cstheme="majorBidi"/>
+          <w:sz w:val="22"/>
+          <w:szCs w:val="22"/>
+        </w:rPr>
+        <w:t>Line 100 transmission models are</w:t>
+      </w:r>
+    </w:p>
+    <w:p>
+      <w:pPr>
+        <w:spacing w:before="100" w:beforeAutospacing="1" w:after="100" w:afterAutospacing="1"/>
+        <w:ind w:firstLine="720"/>
+        <w:rPr>
+          <w:rFonts w:asciiTheme="majorBidi" w:hAnsiTheme="majorBidi" w:cstheme="majorBidi"/>
+          <w:sz w:val="22"/>
+          <w:szCs w:val="22"/>
+        </w:rPr>
+      </w:pPr>
+      <w:r>
+        <w:rPr>
+          <w:rFonts w:asciiTheme="minorBidi" w:hAnsiTheme="minorBidi"/>
+          <w:color w:val="4472C4" w:themeColor="accent1"/>
+          <w:sz w:val="22"/>
+          <w:szCs w:val="22"/>
+        </w:rPr>
+        <w:t>Fixed.</w:t>
+      </w:r>
+    </w:p>
+    <w:p>
+      <w:pPr>
+        <w:spacing w:before="100" w:beforeAutospacing="1" w:after="100" w:afterAutospacing="1"/>
+        <w:rPr>
+          <w:rFonts w:asciiTheme="majorBidi" w:hAnsiTheme="majorBidi" w:cstheme="majorBidi"/>
+          <w:sz w:val="22"/>
+          <w:szCs w:val="22"/>
+        </w:rPr>
+      </w:pPr>
+      <w:r>
+        <w:rPr>
+          <w:rFonts w:asciiTheme="majorBidi" w:hAnsiTheme="majorBidi" w:cstheme="majorBidi"/>
+          <w:sz w:val="22"/>
+          <w:szCs w:val="22"/>
+        </w:rPr>
+        <w:t>Line 124: say that you’ll describe this new distribution in what follows.</w:t>
+      </w:r>
+    </w:p>
+    <w:p>
+      <w:pPr>
+        <w:spacing w:before="100" w:beforeAutospacing="1" w:after="100" w:afterAutospacing="1"/>
+        <w:rPr>
+          <w:rFonts w:asciiTheme="minorBidi" w:hAnsiTheme="minorBidi"/>
+          <w:color w:val="4472C4" w:themeColor="accent1"/>
+          <w:sz w:val="22"/>
+          <w:szCs w:val="22"/>
+        </w:rPr>
+      </w:pPr>
+      <w:r>
+        <w:rPr>
+          <w:rFonts w:asciiTheme="majorBidi" w:hAnsiTheme="majorBidi" w:cstheme="majorBidi"/>
+          <w:sz w:val="22"/>
+          <w:szCs w:val="22"/>
+        </w:rPr>
+        <w:tab/>
+      </w:r>
+      <w:r>
+        <w:rPr>
+          <w:rFonts w:asciiTheme="minorBidi" w:hAnsiTheme="minorBidi"/>
+          <w:color w:val="4472C4" w:themeColor="accent1"/>
+          <w:sz w:val="22"/>
+          <w:szCs w:val="22"/>
+        </w:rPr>
+        <w:t>We added “We formulate this assumption in the following.”</w:t>
+      </w:r>
+    </w:p>
+    <w:p>
+      <w:pPr>
+        <w:spacing w:before="100" w:beforeAutospacing="1" w:after="100" w:afterAutospacing="1"/>
+        <w:rPr>
+          <w:rFonts w:asciiTheme="majorBidi" w:hAnsiTheme="majorBidi" w:cstheme="majorBidi"/>
+          <w:sz w:val="22"/>
+          <w:szCs w:val="22"/>
+        </w:rPr>
+      </w:pPr>
+      <w:r>
+        <w:rPr>
+          <w:rFonts w:asciiTheme="majorBidi" w:hAnsiTheme="majorBidi" w:cstheme="majorBidi"/>
+          <w:sz w:val="22"/>
+          <w:szCs w:val="22"/>
+        </w:rPr>
+        <w:t>Remove comma line 151.</w:t>
+      </w:r>
+    </w:p>
+    <w:p>
+      <w:pPr>
+        <w:spacing w:before="100" w:beforeAutospacing="1" w:after="100" w:afterAutospacing="1"/>
+        <w:ind w:firstLine="720"/>
+        <w:rPr>
+          <w:rFonts w:asciiTheme="majorBidi" w:hAnsiTheme="majorBidi" w:cstheme="majorBidi"/>
+          <w:sz w:val="22"/>
+          <w:szCs w:val="22"/>
+        </w:rPr>
+      </w:pPr>
+      <w:r>
+        <w:rPr>
+          <w:rFonts w:asciiTheme="minorBidi" w:hAnsiTheme="minorBidi"/>
+          <w:color w:val="4472C4" w:themeColor="accent1"/>
+          <w:sz w:val="22"/>
+          <w:szCs w:val="22"/>
+        </w:rPr>
+        <w:t>Fixed.</w:t>
+      </w:r>
+    </w:p>
+    <w:p>
+      <w:pPr>
+        <w:spacing w:before="100" w:beforeAutospacing="1" w:after="100" w:afterAutospacing="1"/>
+        <w:rPr>
+          <w:rFonts w:asciiTheme="majorBidi" w:hAnsiTheme="majorBidi" w:cstheme="majorBidi"/>
+          <w:sz w:val="22"/>
+          <w:szCs w:val="22"/>
+        </w:rPr>
+      </w:pPr>
+      <w:r>
+        <w:rPr>
+          <w:rFonts w:asciiTheme="majorBidi" w:hAnsiTheme="majorBidi" w:cstheme="majorBidi"/>
+          <w:sz w:val="22"/>
+          <w:szCs w:val="22"/>
+        </w:rPr>
+        <w:t>Line 152: a simplified version of what? Of your previous model?</w:t>
+      </w:r>
+    </w:p>
+    <w:p>
+      <w:pPr>
+        <w:spacing w:before="100" w:beforeAutospacing="1" w:after="100" w:afterAutospacing="1"/>
+        <w:rPr>
+          <w:rFonts w:asciiTheme="minorBidi" w:hAnsiTheme="minorBidi"/>
+          <w:color w:val="4472C4" w:themeColor="accent1"/>
+          <w:sz w:val="22"/>
+          <w:szCs w:val="22"/>
+        </w:rPr>
+      </w:pPr>
+      <w:r>
+        <w:rPr>
+          <w:rFonts w:asciiTheme="majorBidi" w:hAnsiTheme="majorBidi" w:cstheme="majorBidi"/>
+          <w:sz w:val="22"/>
+          <w:szCs w:val="22"/>
+        </w:rPr>
+        <w:tab/>
+      </w:r>
+      <w:r>
+        <w:rPr>
+          <w:rFonts w:asciiTheme="minorBidi" w:hAnsiTheme="minorBidi"/>
+          <w:color w:val="4472C4" w:themeColor="accent1"/>
+          <w:sz w:val="22"/>
+          <w:szCs w:val="22"/>
+        </w:rPr>
+        <w:t>We meant a simplified version of the previous model</w:t>
+      </w:r>
+      <w:r>
+        <w:rPr>
+          <w:rFonts w:asciiTheme="minorBidi" w:hAnsiTheme="minorBidi"/>
+          <w:color w:val="4472C4" w:themeColor="accent1"/>
+          <w:sz w:val="22"/>
+          <w:szCs w:val="22"/>
+        </w:rPr>
+        <w:t>—instead of a continuous trait, we focus on a dichotomous trait</w:t>
+      </w:r>
+      <w:r>
+        <w:rPr>
+          <w:rFonts w:asciiTheme="minorBidi" w:hAnsiTheme="minorBidi"/>
+          <w:color w:val="4472C4" w:themeColor="accent1"/>
+          <w:sz w:val="22"/>
+          <w:szCs w:val="22"/>
+        </w:rPr>
+        <w:t>. We revised the text to “We introduce a simplified version of the above model where the trait has only two phenotypes”.</w:t>
+      </w:r>
+    </w:p>
+    <w:p>
+      <w:pPr>
+        <w:spacing w:before="100" w:beforeAutospacing="1" w:after="100" w:afterAutospacing="1"/>
+        <w:rPr>
+          <w:rFonts w:asciiTheme="majorBidi" w:hAnsiTheme="majorBidi" w:cstheme="majorBidi"/>
+          <w:sz w:val="22"/>
+          <w:szCs w:val="22"/>
+        </w:rPr>
+      </w:pPr>
+      <w:r>
         <w:rPr>
           <w:rFonts w:asciiTheme="majorBidi" w:hAnsiTheme="majorBidi" w:cstheme="majorBidi"/>
           <w:sz w:val="22"/>
           <w:szCs w:val="22"/>
           <w:highlight w:val="yellow"/>
         </w:rPr>
-      </w:pPr>
-      <w:r>
-        <w:rPr>
-          <w:rFonts w:asciiTheme="majorBidi" w:hAnsiTheme="majorBidi" w:cstheme="majorBidi"/>
-          <w:sz w:val="22"/>
-          <w:szCs w:val="22"/>
-          <w:highlight w:val="yellow"/>
-        </w:rPr>
-        <w:t>Figure 1: Why does the probability of fixation increase with alpha in Fig1 but the opposite trend can be observed in Fig2? This comment falls in the general trend that the results of the model and the mechanisms driving them, their significance, implications are not discussed.</w:t>
-      </w:r>
-    </w:p>
-    <w:p>
-      <w:pPr>
-        <w:spacing w:before="100" w:beforeAutospacing="1" w:after="100" w:afterAutospacing="1"/>
-        <w:rPr>
-          <w:rFonts w:asciiTheme="majorBidi" w:hAnsiTheme="majorBidi" w:cstheme="majorBidi"/>
-          <w:sz w:val="22"/>
-          <w:szCs w:val="22"/>
-          <w:highlight w:val="yellow"/>
-        </w:rPr>
-      </w:pPr>
-    </w:p>
-    <w:p>
-      <w:pPr>
-        <w:spacing w:before="100" w:beforeAutospacing="1" w:after="100" w:afterAutospacing="1"/>
-        <w:rPr>
-          <w:rFonts w:asciiTheme="majorBidi" w:hAnsiTheme="majorBidi" w:cstheme="majorBidi"/>
-          <w:sz w:val="22"/>
-          <w:szCs w:val="22"/>
-        </w:rPr>
-      </w:pPr>
-      <w:r>
-        <w:rPr>
-          <w:rFonts w:asciiTheme="majorBidi" w:hAnsiTheme="majorBidi" w:cstheme="majorBidi"/>
-          <w:sz w:val="22"/>
-          <w:szCs w:val="22"/>
-          <w:highlight w:val="yellow"/>
-        </w:rPr>
-        <w:t>Figure 1: caption states A/A_hat varies between 0.01 and 0.99, but x axes in C and D don't show this, very unclear how the numbers would match.</w:t>
-      </w:r>
-    </w:p>
-    <w:p>
-      <w:pPr>
-        <w:spacing w:before="100" w:beforeAutospacing="1" w:after="100" w:afterAutospacing="1"/>
-        <w:rPr>
-          <w:rFonts w:asciiTheme="majorBidi" w:hAnsiTheme="majorBidi" w:cstheme="majorBidi"/>
-          <w:sz w:val="22"/>
-          <w:szCs w:val="22"/>
-        </w:rPr>
-      </w:pPr>
-    </w:p>
-    <w:p>
-      <w:pPr>
-        <w:spacing w:before="100" w:beforeAutospacing="1" w:after="100" w:afterAutospacing="1"/>
-        <w:rPr>
-          <w:rFonts w:asciiTheme="majorBidi" w:hAnsiTheme="majorBidi" w:cstheme="majorBidi"/>
-          <w:sz w:val="22"/>
-          <w:szCs w:val="22"/>
-          <w:rtl/>
-        </w:rPr>
-      </w:pPr>
-      <w:r>
-        <w:rPr>
-          <w:rFonts w:asciiTheme="majorBidi" w:hAnsiTheme="majorBidi" w:cstheme="majorBidi"/>
-          <w:sz w:val="22"/>
-          <w:szCs w:val="22"/>
-          <w:highlight w:val="yellow"/>
-        </w:rPr>
-        <w:t>Are both Fig 2C and Fig 2D needed? 2D does not contain new information.</w:t>
-      </w:r>
-    </w:p>
-    <w:p>
-      <w:pPr>
-        <w:spacing w:before="100" w:beforeAutospacing="1" w:after="100" w:afterAutospacing="1"/>
-        <w:rPr>
-          <w:rFonts w:asciiTheme="majorBidi" w:hAnsiTheme="majorBidi" w:cstheme="majorBidi"/>
-          <w:color w:val="FF0000"/>
-          <w:sz w:val="22"/>
-          <w:szCs w:val="22"/>
-        </w:rPr>
-      </w:pPr>
-      <w:r>
-        <w:rPr>
-          <w:rFonts w:asciiTheme="majorBidi" w:hAnsiTheme="majorBidi" w:cstheme="majorBidi"/>
-          <w:color w:val="FF0000"/>
-          <w:sz w:val="22"/>
-          <w:szCs w:val="22"/>
-        </w:rPr>
-        <w:t>TRUE. WE SHOULD DECIDE WHICH ONE TO KEEP.</w:t>
-      </w:r>
-    </w:p>
-    <w:p>
-      <w:pPr>
-        <w:spacing w:before="100" w:beforeAutospacing="1" w:after="100" w:afterAutospacing="1"/>
-        <w:rPr>
-          <w:rFonts w:asciiTheme="majorBidi" w:hAnsiTheme="majorBidi" w:cstheme="majorBidi"/>
-          <w:sz w:val="22"/>
-          <w:szCs w:val="22"/>
-        </w:rPr>
-      </w:pPr>
-      <w:r>
-        <w:rPr>
-          <w:rFonts w:asciiTheme="majorBidi" w:hAnsiTheme="majorBidi" w:cstheme="majorBidi"/>
-          <w:sz w:val="22"/>
-          <w:szCs w:val="22"/>
-        </w:rPr>
-        <w:t>In addition, the paper contains many typos, omissions as well as confusing statements or sentences that are hard to parse. A thorough rewrite is necessary. We write a subset of the typos encountered here:</w:t>
-      </w:r>
-    </w:p>
-    <w:p>
-      <w:pPr>
-        <w:spacing w:before="100" w:beforeAutospacing="1" w:after="100" w:afterAutospacing="1"/>
-        <w:rPr>
-          <w:rFonts w:asciiTheme="majorBidi" w:hAnsiTheme="majorBidi" w:cstheme="majorBidi"/>
-          <w:sz w:val="22"/>
-          <w:szCs w:val="22"/>
-        </w:rPr>
-      </w:pPr>
-      <w:r>
-        <w:rPr>
-          <w:rFonts w:asciiTheme="majorBidi" w:hAnsiTheme="majorBidi" w:cstheme="majorBidi"/>
-          <w:sz w:val="22"/>
-          <w:szCs w:val="22"/>
-        </w:rPr>
-        <w:t xml:space="preserve">Line 98, </w:t>
-      </w:r>
-      <w:proofErr w:type="gramStart"/>
-      <w:r>
-        <w:rPr>
-          <w:rFonts w:asciiTheme="majorBidi" w:hAnsiTheme="majorBidi" w:cstheme="majorBidi"/>
-          <w:sz w:val="22"/>
-          <w:szCs w:val="22"/>
-        </w:rPr>
-        <w:t>than</w:t>
-      </w:r>
-      <w:proofErr w:type="gramEnd"/>
-      <w:r>
-        <w:rPr>
-          <w:rFonts w:asciiTheme="majorBidi" w:hAnsiTheme="majorBidi" w:cstheme="majorBidi"/>
-          <w:sz w:val="22"/>
-          <w:szCs w:val="22"/>
-        </w:rPr>
-        <w:t xml:space="preserve"> to then</w:t>
+        <w:t>The paper keeps switching between individual-based alphas and constant alpha and it’s hard to keep track of how all the assumptions change as the various results are presented. Moreover, even though it’s introduced in line 156, alpha is technically never formally defined. See also line 174, confusing, since these don’t appear in eq 11.</w:t>
+      </w:r>
+    </w:p>
+    <w:p>
+      <w:pPr>
+        <w:spacing w:before="100" w:beforeAutospacing="1" w:after="100" w:afterAutospacing="1"/>
+        <w:rPr>
+          <w:rFonts w:asciiTheme="majorBidi" w:hAnsiTheme="majorBidi" w:cstheme="majorBidi"/>
+          <w:sz w:val="22"/>
+          <w:szCs w:val="22"/>
+        </w:rPr>
+      </w:pPr>
+    </w:p>
+    <w:p>
+      <w:pPr>
+        <w:spacing w:before="100" w:beforeAutospacing="1" w:after="100" w:afterAutospacing="1"/>
+        <w:rPr>
+          <w:rFonts w:asciiTheme="majorBidi" w:hAnsiTheme="majorBidi" w:cstheme="majorBidi"/>
+          <w:sz w:val="22"/>
+          <w:szCs w:val="22"/>
+        </w:rPr>
+      </w:pPr>
+      <w:r>
+        <w:rPr>
+          <w:rFonts w:asciiTheme="majorBidi" w:hAnsiTheme="majorBidi" w:cstheme="majorBidi"/>
+          <w:sz w:val="22"/>
+          <w:szCs w:val="22"/>
+        </w:rPr>
+        <w:t>Line 160: Without loss of generality: not sure this is true, especially when just two phenotypes, error rates could very well change the dynamics significantly here.</w:t>
       </w:r>
     </w:p>
     <w:p>
@@ -2827,25 +2907,25 @@
           <w:sz w:val="22"/>
           <w:szCs w:val="22"/>
         </w:rPr>
-        <w:t>Fixed.</w:t>
-      </w:r>
-    </w:p>
-    <w:p>
-      <w:pPr>
-        <w:spacing w:before="100" w:beforeAutospacing="1" w:after="100" w:afterAutospacing="1"/>
-        <w:rPr>
-          <w:rFonts w:asciiTheme="majorBidi" w:hAnsiTheme="majorBidi" w:cstheme="majorBidi"/>
-          <w:sz w:val="22"/>
-          <w:szCs w:val="22"/>
-        </w:rPr>
-      </w:pPr>
-      <w:r>
-        <w:rPr>
-          <w:rFonts w:asciiTheme="majorBidi" w:hAnsiTheme="majorBidi" w:cstheme="majorBidi"/>
-          <w:sz w:val="22"/>
-          <w:szCs w:val="22"/>
-        </w:rPr>
-        <w:t>Line 100 transmission models are</w:t>
+        <w:t xml:space="preserve">We removed the remark “without loss of generality” </w:t>
+      </w:r>
+    </w:p>
+    <w:p>
+      <w:pPr>
+        <w:spacing w:before="100" w:beforeAutospacing="1" w:after="100" w:afterAutospacing="1"/>
+        <w:rPr>
+          <w:rFonts w:asciiTheme="majorBidi" w:hAnsiTheme="majorBidi" w:cstheme="majorBidi"/>
+          <w:sz w:val="22"/>
+          <w:szCs w:val="22"/>
+        </w:rPr>
+      </w:pPr>
+      <w:r>
+        <w:rPr>
+          <w:rFonts w:asciiTheme="majorBidi" w:hAnsiTheme="majorBidi" w:cstheme="majorBidi"/>
+          <w:sz w:val="22"/>
+          <w:szCs w:val="22"/>
+        </w:rPr>
+        <w:t>Line 162: which rest of the details?</w:t>
       </w:r>
     </w:p>
     <w:p>
@@ -2865,71 +2945,25 @@
           <w:sz w:val="22"/>
           <w:szCs w:val="22"/>
         </w:rPr>
-        <w:t>Fixed.</w:t>
-      </w:r>
-    </w:p>
-    <w:p>
-      <w:pPr>
-        <w:spacing w:before="100" w:beforeAutospacing="1" w:after="100" w:afterAutospacing="1"/>
-        <w:rPr>
-          <w:rFonts w:asciiTheme="majorBidi" w:hAnsiTheme="majorBidi" w:cstheme="majorBidi"/>
-          <w:sz w:val="22"/>
-          <w:szCs w:val="22"/>
-        </w:rPr>
-      </w:pPr>
-      <w:r>
-        <w:rPr>
-          <w:rFonts w:asciiTheme="majorBidi" w:hAnsiTheme="majorBidi" w:cstheme="majorBidi"/>
-          <w:sz w:val="22"/>
-          <w:szCs w:val="22"/>
-        </w:rPr>
-        <w:t>Line 124: say that you’ll describe this new distribution in what follows.</w:t>
-      </w:r>
-    </w:p>
-    <w:p>
-      <w:pPr>
-        <w:spacing w:before="100" w:beforeAutospacing="1" w:after="100" w:afterAutospacing="1"/>
-        <w:rPr>
-          <w:rFonts w:asciiTheme="minorBidi" w:hAnsiTheme="minorBidi"/>
-          <w:color w:val="4472C4" w:themeColor="accent1"/>
-          <w:sz w:val="22"/>
-          <w:szCs w:val="22"/>
-        </w:rPr>
-      </w:pPr>
-      <w:r>
-        <w:rPr>
-          <w:rFonts w:asciiTheme="majorBidi" w:hAnsiTheme="majorBidi" w:cstheme="majorBidi"/>
-          <w:sz w:val="22"/>
-          <w:szCs w:val="22"/>
-        </w:rPr>
-        <w:tab/>
-      </w:r>
-      <w:r>
-        <w:rPr>
-          <w:rFonts w:asciiTheme="minorBidi" w:hAnsiTheme="minorBidi"/>
-          <w:color w:val="4472C4" w:themeColor="accent1"/>
-          <w:sz w:val="22"/>
-          <w:szCs w:val="22"/>
-        </w:rPr>
-        <w:t>We added “We formulate this assumption in the following.”</w:t>
-      </w:r>
-    </w:p>
-    <w:p>
-      <w:pPr>
-        <w:spacing w:before="100" w:beforeAutospacing="1" w:after="100" w:afterAutospacing="1"/>
-        <w:rPr>
-          <w:rFonts w:asciiTheme="majorBidi" w:hAnsiTheme="majorBidi" w:cstheme="majorBidi"/>
-          <w:sz w:val="22"/>
-          <w:szCs w:val="22"/>
-        </w:rPr>
-      </w:pPr>
-      <w:r>
-        <w:rPr>
-          <w:rFonts w:asciiTheme="majorBidi" w:hAnsiTheme="majorBidi" w:cstheme="majorBidi"/>
-          <w:sz w:val="22"/>
-          <w:szCs w:val="22"/>
-        </w:rPr>
-        <w:t>Remove comma line 151.</w:t>
+        <w:t>We removed the remark about the rest of the details.</w:t>
+      </w:r>
+    </w:p>
+    <w:p>
+      <w:pPr>
+        <w:spacing w:before="100" w:beforeAutospacing="1" w:after="100" w:afterAutospacing="1"/>
+        <w:rPr>
+          <w:rFonts w:asciiTheme="majorBidi" w:hAnsiTheme="majorBidi" w:cstheme="majorBidi"/>
+          <w:sz w:val="22"/>
+          <w:szCs w:val="22"/>
+        </w:rPr>
+      </w:pPr>
+      <w:r>
+        <w:rPr>
+          <w:rFonts w:asciiTheme="majorBidi" w:hAnsiTheme="majorBidi" w:cstheme="majorBidi"/>
+          <w:sz w:val="22"/>
+          <w:szCs w:val="22"/>
+        </w:rPr>
+        <w:t>Line 186: confusing to say order of copiers doesn’t matter when it’s baked into the model.</w:t>
       </w:r>
     </w:p>
     <w:p>
@@ -2949,109 +2983,36 @@
           <w:sz w:val="22"/>
           <w:szCs w:val="22"/>
         </w:rPr>
-        <w:t>Fixed.</w:t>
-      </w:r>
-    </w:p>
-    <w:p>
-      <w:pPr>
-        <w:spacing w:before="100" w:beforeAutospacing="1" w:after="100" w:afterAutospacing="1"/>
-        <w:rPr>
-          <w:rFonts w:asciiTheme="majorBidi" w:hAnsiTheme="majorBidi" w:cstheme="majorBidi"/>
-          <w:sz w:val="22"/>
-          <w:szCs w:val="22"/>
-        </w:rPr>
-      </w:pPr>
-      <w:r>
-        <w:rPr>
-          <w:rFonts w:asciiTheme="majorBidi" w:hAnsiTheme="majorBidi" w:cstheme="majorBidi"/>
-          <w:sz w:val="22"/>
-          <w:szCs w:val="22"/>
-        </w:rPr>
-        <w:t>Line 152: a simplified version of what? Of your previous model?</w:t>
-      </w:r>
-    </w:p>
-    <w:p>
-      <w:pPr>
-        <w:spacing w:before="100" w:beforeAutospacing="1" w:after="100" w:afterAutospacing="1"/>
-        <w:rPr>
-          <w:rFonts w:asciiTheme="minorBidi" w:hAnsiTheme="minorBidi"/>
-          <w:color w:val="4472C4" w:themeColor="accent1"/>
-          <w:sz w:val="22"/>
-          <w:szCs w:val="22"/>
-        </w:rPr>
-      </w:pPr>
-      <w:r>
-        <w:rPr>
-          <w:rFonts w:asciiTheme="majorBidi" w:hAnsiTheme="majorBidi" w:cstheme="majorBidi"/>
-          <w:sz w:val="22"/>
-          <w:szCs w:val="22"/>
-        </w:rPr>
-        <w:tab/>
-      </w:r>
-      <w:r>
-        <w:rPr>
-          <w:rFonts w:asciiTheme="minorBidi" w:hAnsiTheme="minorBidi"/>
-          <w:color w:val="4472C4" w:themeColor="accent1"/>
-          <w:sz w:val="22"/>
-          <w:szCs w:val="22"/>
-        </w:rPr>
-        <w:t>We meant a simplified version of the previous model</w:t>
-      </w:r>
-      <w:r>
-        <w:rPr>
-          <w:rFonts w:asciiTheme="minorBidi" w:hAnsiTheme="minorBidi"/>
-          <w:color w:val="4472C4" w:themeColor="accent1"/>
-          <w:sz w:val="22"/>
-          <w:szCs w:val="22"/>
-        </w:rPr>
-        <w:t>—instead of a continuous trait, we focus on a dichotomous trait</w:t>
-      </w:r>
-      <w:r>
-        <w:rPr>
-          <w:rFonts w:asciiTheme="minorBidi" w:hAnsiTheme="minorBidi"/>
-          <w:color w:val="4472C4" w:themeColor="accent1"/>
-          <w:sz w:val="22"/>
-          <w:szCs w:val="22"/>
-        </w:rPr>
-        <w:t>. We revised the text to “We introduce a simplified version of the above model where the trait has only two phenotypes”.</w:t>
-      </w:r>
-    </w:p>
-    <w:p>
-      <w:pPr>
-        <w:spacing w:before="100" w:beforeAutospacing="1" w:after="100" w:afterAutospacing="1"/>
-        <w:rPr>
-          <w:rFonts w:asciiTheme="majorBidi" w:hAnsiTheme="majorBidi" w:cstheme="majorBidi"/>
-          <w:sz w:val="22"/>
-          <w:szCs w:val="22"/>
-        </w:rPr>
-      </w:pPr>
-      <w:r>
-        <w:rPr>
-          <w:rFonts w:asciiTheme="majorBidi" w:hAnsiTheme="majorBidi" w:cstheme="majorBidi"/>
-          <w:sz w:val="22"/>
-          <w:szCs w:val="22"/>
-          <w:highlight w:val="yellow"/>
-        </w:rPr>
-        <w:t>The paper keeps switching between individual-based alphas and constant alpha and it’s hard to keep track of how all the assumptions change as the various results are presented. Moreover, even though it’s introduced in line 156, alpha is technically never formally defined. See also line 174, confusing, since these don’t appear in eq 11.</w:t>
-      </w:r>
-    </w:p>
-    <w:p>
-      <w:pPr>
-        <w:spacing w:before="100" w:beforeAutospacing="1" w:after="100" w:afterAutospacing="1"/>
-        <w:rPr>
-          <w:rFonts w:asciiTheme="majorBidi" w:hAnsiTheme="majorBidi" w:cstheme="majorBidi"/>
-          <w:sz w:val="22"/>
-          <w:szCs w:val="22"/>
-        </w:rPr>
-      </w:pPr>
-    </w:p>
-    <w:p>
-      <w:pPr>
-        <w:spacing w:before="100" w:beforeAutospacing="1" w:after="100" w:afterAutospacing="1"/>
-        <w:rPr>
-          <w:rFonts w:asciiTheme="majorBidi" w:hAnsiTheme="majorBidi" w:cstheme="majorBidi"/>
-          <w:sz w:val="22"/>
-          <w:szCs w:val="22"/>
+        <w:t>We removed the remark about the order of copiers.</w:t>
+      </w:r>
+    </w:p>
+    <w:p>
+      <w:pPr>
+        <w:spacing w:before="100" w:beforeAutospacing="1" w:after="100" w:afterAutospacing="1"/>
+        <w:rPr>
+          <w:rFonts w:asciiTheme="majorBidi" w:hAnsiTheme="majorBidi" w:cstheme="majorBidi"/>
+          <w:sz w:val="22"/>
+          <w:szCs w:val="22"/>
+        </w:rPr>
+      </w:pPr>
+      <w:r>
+        <w:rPr>
+          <w:rFonts w:asciiTheme="majorBidi" w:hAnsiTheme="majorBidi" w:cstheme="majorBidi"/>
+          <w:sz w:val="22"/>
+          <w:szCs w:val="22"/>
+        </w:rPr>
+        <w:t>Line 274: The sentence that starts with that has no verb? Unclear what the meaning is.</w:t>
+      </w:r>
+    </w:p>
+    <w:p>
+      <w:pPr>
+        <w:pStyle w:val="NormalWeb"/>
+        <w:rPr>
+          <w:rFonts w:asciiTheme="minorBidi" w:hAnsiTheme="minorBidi" w:cs="Arial"/>
+          <w:color w:val="4472C4" w:themeColor="accent1"/>
+          <w:sz w:val="22"/>
+          <w:szCs w:val="22"/>
+          <w:lang w:eastAsia="he-IL"/>
         </w:rPr>
       </w:pPr>
       <w:r>
@@ -3061,140 +3022,6 @@
           <w:szCs w:val="22"/>
         </w:rPr>
         <w:lastRenderedPageBreak/>
-        <w:t>Line 160: Without loss of generality: not sure this is true, especially when just two phenotypes, error rates could very well change the dynamics significantly here.</w:t>
-      </w:r>
-    </w:p>
-    <w:p>
-      <w:pPr>
-        <w:spacing w:before="100" w:beforeAutospacing="1" w:after="100" w:afterAutospacing="1"/>
-        <w:ind w:firstLine="720"/>
-        <w:rPr>
-          <w:rFonts w:asciiTheme="majorBidi" w:hAnsiTheme="majorBidi" w:cstheme="majorBidi"/>
-          <w:sz w:val="22"/>
-          <w:szCs w:val="22"/>
-        </w:rPr>
-      </w:pPr>
-      <w:r>
-        <w:rPr>
-          <w:rFonts w:asciiTheme="minorBidi" w:hAnsiTheme="minorBidi"/>
-          <w:color w:val="4472C4" w:themeColor="accent1"/>
-          <w:sz w:val="22"/>
-          <w:szCs w:val="22"/>
-        </w:rPr>
-        <w:t xml:space="preserve">We removed the remark “without loss of generality” </w:t>
-      </w:r>
-    </w:p>
-    <w:p>
-      <w:pPr>
-        <w:spacing w:before="100" w:beforeAutospacing="1" w:after="100" w:afterAutospacing="1"/>
-        <w:rPr>
-          <w:rFonts w:asciiTheme="majorBidi" w:hAnsiTheme="majorBidi" w:cstheme="majorBidi"/>
-          <w:sz w:val="22"/>
-          <w:szCs w:val="22"/>
-        </w:rPr>
-      </w:pPr>
-      <w:r>
-        <w:rPr>
-          <w:rFonts w:asciiTheme="majorBidi" w:hAnsiTheme="majorBidi" w:cstheme="majorBidi"/>
-          <w:sz w:val="22"/>
-          <w:szCs w:val="22"/>
-        </w:rPr>
-        <w:t>Line 162: which rest of the details?</w:t>
-      </w:r>
-    </w:p>
-    <w:p>
-      <w:pPr>
-        <w:spacing w:before="100" w:beforeAutospacing="1" w:after="100" w:afterAutospacing="1"/>
-        <w:ind w:firstLine="720"/>
-        <w:rPr>
-          <w:rFonts w:asciiTheme="majorBidi" w:hAnsiTheme="majorBidi" w:cstheme="majorBidi"/>
-          <w:sz w:val="22"/>
-          <w:szCs w:val="22"/>
-        </w:rPr>
-      </w:pPr>
-      <w:r>
-        <w:rPr>
-          <w:rFonts w:asciiTheme="minorBidi" w:hAnsiTheme="minorBidi"/>
-          <w:color w:val="4472C4" w:themeColor="accent1"/>
-          <w:sz w:val="22"/>
-          <w:szCs w:val="22"/>
-        </w:rPr>
-        <w:t>We removed the remark about the rest of the details.</w:t>
-      </w:r>
-    </w:p>
-    <w:p>
-      <w:pPr>
-        <w:spacing w:before="100" w:beforeAutospacing="1" w:after="100" w:afterAutospacing="1"/>
-        <w:rPr>
-          <w:rFonts w:asciiTheme="majorBidi" w:hAnsiTheme="majorBidi" w:cstheme="majorBidi"/>
-          <w:sz w:val="22"/>
-          <w:szCs w:val="22"/>
-        </w:rPr>
-      </w:pPr>
-      <w:r>
-        <w:rPr>
-          <w:rFonts w:asciiTheme="majorBidi" w:hAnsiTheme="majorBidi" w:cstheme="majorBidi"/>
-          <w:sz w:val="22"/>
-          <w:szCs w:val="22"/>
-        </w:rPr>
-        <w:t>Line 186: confusing to say order of copiers doesn’t matter when it’s baked into the model.</w:t>
-      </w:r>
-    </w:p>
-    <w:p>
-      <w:pPr>
-        <w:spacing w:before="100" w:beforeAutospacing="1" w:after="100" w:afterAutospacing="1"/>
-        <w:ind w:firstLine="720"/>
-        <w:rPr>
-          <w:rFonts w:asciiTheme="majorBidi" w:hAnsiTheme="majorBidi" w:cstheme="majorBidi"/>
-          <w:sz w:val="22"/>
-          <w:szCs w:val="22"/>
-        </w:rPr>
-      </w:pPr>
-      <w:r>
-        <w:rPr>
-          <w:rFonts w:asciiTheme="minorBidi" w:hAnsiTheme="minorBidi"/>
-          <w:color w:val="4472C4" w:themeColor="accent1"/>
-          <w:sz w:val="22"/>
-          <w:szCs w:val="22"/>
-        </w:rPr>
-        <w:t>We removed the remark about the order of copiers.</w:t>
-      </w:r>
-    </w:p>
-    <w:p>
-      <w:pPr>
-        <w:spacing w:before="100" w:beforeAutospacing="1" w:after="100" w:afterAutospacing="1"/>
-        <w:rPr>
-          <w:rFonts w:asciiTheme="majorBidi" w:hAnsiTheme="majorBidi" w:cstheme="majorBidi"/>
-          <w:sz w:val="22"/>
-          <w:szCs w:val="22"/>
-        </w:rPr>
-      </w:pPr>
-      <w:r>
-        <w:rPr>
-          <w:rFonts w:asciiTheme="majorBidi" w:hAnsiTheme="majorBidi" w:cstheme="majorBidi"/>
-          <w:sz w:val="22"/>
-          <w:szCs w:val="22"/>
-        </w:rPr>
-        <w:t>Line 274: The sentence that starts with that has no verb? Unclear what the meaning is.</w:t>
-      </w:r>
-    </w:p>
-    <w:p>
-      <w:pPr>
-        <w:pStyle w:val="NormalWeb"/>
-        <w:rPr>
-          <w:rFonts w:asciiTheme="minorBidi" w:hAnsiTheme="minorBidi" w:cs="Arial"/>
-          <w:color w:val="4472C4" w:themeColor="accent1"/>
-          <w:sz w:val="22"/>
-          <w:szCs w:val="22"/>
-          <w:lang w:eastAsia="he-IL"/>
-        </w:rPr>
-      </w:pPr>
-      <w:r>
-        <w:rPr>
-          <w:rFonts w:asciiTheme="majorBidi" w:hAnsiTheme="majorBidi" w:cstheme="majorBidi"/>
-          <w:sz w:val="22"/>
-          <w:szCs w:val="22"/>
-        </w:rPr>
         <w:tab/>
       </w:r>
       <w:r>
@@ -3366,7 +3193,6 @@
           <w:highlight w:val="yellow"/>
         </w:rPr>
       </w:pPr>
-      <w:proofErr w:type="gramStart"/>
       <w:r>
         <w:rPr>
           <w:rFonts w:asciiTheme="majorBidi" w:hAnsiTheme="majorBidi" w:cstheme="majorBidi"/>
@@ -3374,39 +3200,49 @@
           <w:szCs w:val="22"/>
           <w:highlight w:val="yellow"/>
         </w:rPr>
-        <w:t>Overall</w:t>
-      </w:r>
-      <w:proofErr w:type="gramEnd"/>
-      <w:r>
+        <w:t>Overall the captions sometimes lack all the parameters necessary to understand the results:</w:t>
+      </w:r>
+    </w:p>
+    <w:p>
+      <w:pPr>
+        <w:spacing w:before="100" w:beforeAutospacing="1" w:after="100" w:afterAutospacing="1"/>
         <w:rPr>
           <w:rFonts w:asciiTheme="majorBidi" w:hAnsiTheme="majorBidi" w:cstheme="majorBidi"/>
           <w:sz w:val="22"/>
           <w:szCs w:val="22"/>
           <w:highlight w:val="yellow"/>
         </w:rPr>
-        <w:t xml:space="preserve"> the captions sometimes lack all the parameters necessary to understand the results:</w:t>
-      </w:r>
-    </w:p>
-    <w:p>
-      <w:pPr>
-        <w:spacing w:before="100" w:beforeAutospacing="1" w:after="100" w:afterAutospacing="1"/>
+      </w:pPr>
+      <w:r>
         <w:rPr>
           <w:rFonts w:asciiTheme="majorBidi" w:hAnsiTheme="majorBidi" w:cstheme="majorBidi"/>
           <w:sz w:val="22"/>
           <w:szCs w:val="22"/>
           <w:highlight w:val="yellow"/>
         </w:rPr>
-      </w:pPr>
-      <w:r>
+        <w:t>For example Fig 2A, B: what is k, l? That figure also needs more runs of the simulation.</w:t>
+      </w:r>
+    </w:p>
+    <w:p>
+      <w:pPr>
+        <w:spacing w:before="100" w:beforeAutospacing="1" w:after="100" w:afterAutospacing="1"/>
         <w:rPr>
           <w:rFonts w:asciiTheme="majorBidi" w:hAnsiTheme="majorBidi" w:cstheme="majorBidi"/>
           <w:sz w:val="22"/>
           <w:szCs w:val="22"/>
           <w:highlight w:val="yellow"/>
         </w:rPr>
-        <w:t xml:space="preserve">For </w:t>
-      </w:r>
-      <w:proofErr w:type="gramStart"/>
+      </w:pPr>
+    </w:p>
+    <w:p>
+      <w:pPr>
+        <w:spacing w:before="100" w:beforeAutospacing="1" w:after="100" w:afterAutospacing="1"/>
+        <w:rPr>
+          <w:rFonts w:asciiTheme="majorBidi" w:hAnsiTheme="majorBidi" w:cstheme="majorBidi"/>
+          <w:sz w:val="22"/>
+          <w:szCs w:val="22"/>
+        </w:rPr>
+      </w:pPr>
       <w:r>
         <w:rPr>
           <w:rFonts w:asciiTheme="majorBidi" w:hAnsiTheme="majorBidi" w:cstheme="majorBidi"/>
@@ -3414,46 +3250,6 @@
           <w:szCs w:val="22"/>
           <w:highlight w:val="yellow"/>
         </w:rPr>
-        <w:t>example</w:t>
-      </w:r>
-      <w:proofErr w:type="gramEnd"/>
-      <w:r>
-        <w:rPr>
-          <w:rFonts w:asciiTheme="majorBidi" w:hAnsiTheme="majorBidi" w:cstheme="majorBidi"/>
-          <w:sz w:val="22"/>
-          <w:szCs w:val="22"/>
-          <w:highlight w:val="yellow"/>
-        </w:rPr>
-        <w:t xml:space="preserve"> Fig 2A, B: what is k, l? That figure also needs more runs of the simulation.</w:t>
-      </w:r>
-    </w:p>
-    <w:p>
-      <w:pPr>
-        <w:spacing w:before="100" w:beforeAutospacing="1" w:after="100" w:afterAutospacing="1"/>
-        <w:rPr>
-          <w:rFonts w:asciiTheme="majorBidi" w:hAnsiTheme="majorBidi" w:cstheme="majorBidi"/>
-          <w:sz w:val="22"/>
-          <w:szCs w:val="22"/>
-          <w:highlight w:val="yellow"/>
-        </w:rPr>
-      </w:pPr>
-    </w:p>
-    <w:p>
-      <w:pPr>
-        <w:spacing w:before="100" w:beforeAutospacing="1" w:after="100" w:afterAutospacing="1"/>
-        <w:rPr>
-          <w:rFonts w:asciiTheme="majorBidi" w:hAnsiTheme="majorBidi" w:cstheme="majorBidi"/>
-          <w:sz w:val="22"/>
-          <w:szCs w:val="22"/>
-        </w:rPr>
-      </w:pPr>
-      <w:r>
-        <w:rPr>
-          <w:rFonts w:asciiTheme="majorBidi" w:hAnsiTheme="majorBidi" w:cstheme="majorBidi"/>
-          <w:sz w:val="22"/>
-          <w:szCs w:val="22"/>
-          <w:highlight w:val="yellow"/>
-        </w:rPr>
         <w:t>Figure 3: what does copier mean on x axis? Number of copiers?</w:t>
       </w:r>
     </w:p>
@@ -3587,24 +3383,13 @@
           <w:szCs w:val="22"/>
         </w:rPr>
       </w:pPr>
-      <w:proofErr w:type="gramStart"/>
-      <w:r>
-        <w:rPr>
-          <w:rFonts w:asciiTheme="majorBidi" w:hAnsiTheme="majorBidi" w:cstheme="majorBidi"/>
-          <w:sz w:val="22"/>
-          <w:szCs w:val="22"/>
-        </w:rPr>
-        <w:lastRenderedPageBreak/>
-        <w:t>Also</w:t>
-      </w:r>
-      <w:proofErr w:type="gramEnd"/>
-      <w:r>
-        <w:rPr>
-          <w:rFonts w:asciiTheme="majorBidi" w:hAnsiTheme="majorBidi" w:cstheme="majorBidi"/>
-          <w:sz w:val="22"/>
-          <w:szCs w:val="22"/>
-        </w:rPr>
-        <w:t xml:space="preserve"> I would reword ‘they’ studied: The researchers studied. The authors studied…</w:t>
+      <w:r>
+        <w:rPr>
+          <w:rFonts w:asciiTheme="majorBidi" w:hAnsiTheme="majorBidi" w:cstheme="majorBidi"/>
+          <w:sz w:val="22"/>
+          <w:szCs w:val="22"/>
+        </w:rPr>
+        <w:t>Also I would reword ‘they’ studied: The researchers studied. The authors studied…</w:t>
       </w:r>
     </w:p>
     <w:p>

</xml_diff>

<commit_message>
finished with rev1 revisions
</commit_message>
<xml_diff>
--- a/response_to_reviewers.docx
+++ b/response_to_reviewers.docx
@@ -5,7 +5,7 @@
     <w:p>
       <w:pPr>
         <w:spacing w:line="360" w:lineRule="auto"/>
-        <w:jc w:val="right"/>
+        <w:jc w:val="both"/>
         <w:rPr>
           <w:rFonts w:asciiTheme="majorBidi" w:hAnsiTheme="majorBidi" w:cstheme="majorBidi"/>
           <w:sz w:val="22"/>
@@ -43,7 +43,7 @@
           <w:sz w:val="22"/>
           <w:szCs w:val="22"/>
         </w:rPr>
-        <w:t>November 7, 2023</w:t>
+        <w:t>November 8, 2023</w:t>
       </w:r>
       <w:r>
         <w:rPr>
@@ -57,6 +57,7 @@
     <w:p>
       <w:pPr>
         <w:spacing w:line="360" w:lineRule="auto"/>
+        <w:jc w:val="both"/>
         <w:rPr>
           <w:rFonts w:asciiTheme="majorBidi" w:hAnsiTheme="majorBidi" w:cstheme="majorBidi"/>
           <w:b/>
@@ -103,6 +104,7 @@
     <w:p>
       <w:pPr>
         <w:spacing w:line="360" w:lineRule="auto"/>
+        <w:jc w:val="both"/>
         <w:rPr>
           <w:rFonts w:asciiTheme="majorBidi" w:hAnsiTheme="majorBidi" w:cstheme="majorBidi"/>
           <w:i/>
@@ -138,6 +140,7 @@
     <w:p>
       <w:pPr>
         <w:spacing w:line="360" w:lineRule="auto"/>
+        <w:jc w:val="both"/>
         <w:rPr>
           <w:rFonts w:asciiTheme="majorBidi" w:hAnsiTheme="majorBidi" w:cstheme="majorBidi"/>
           <w:sz w:val="22"/>
@@ -148,6 +151,7 @@
     <w:p>
       <w:pPr>
         <w:spacing w:line="360" w:lineRule="auto"/>
+        <w:jc w:val="both"/>
         <w:rPr>
           <w:rFonts w:asciiTheme="majorBidi" w:hAnsiTheme="majorBidi" w:cstheme="majorBidi"/>
           <w:sz w:val="22"/>
@@ -158,6 +162,7 @@
     <w:p>
       <w:pPr>
         <w:spacing w:line="360" w:lineRule="auto"/>
+        <w:jc w:val="both"/>
         <w:rPr>
           <w:rFonts w:asciiTheme="majorBidi" w:hAnsiTheme="majorBidi" w:cstheme="majorBidi"/>
           <w:sz w:val="22"/>
@@ -184,6 +189,7 @@
     <w:p>
       <w:pPr>
         <w:spacing w:line="360" w:lineRule="auto"/>
+        <w:jc w:val="both"/>
         <w:rPr>
           <w:rFonts w:asciiTheme="majorBidi" w:hAnsiTheme="majorBidi" w:cstheme="majorBidi"/>
           <w:sz w:val="22"/>
@@ -210,6 +216,7 @@
     <w:p>
       <w:pPr>
         <w:spacing w:line="360" w:lineRule="auto"/>
+        <w:jc w:val="both"/>
         <w:rPr>
           <w:rFonts w:asciiTheme="majorBidi" w:hAnsiTheme="majorBidi" w:cstheme="majorBidi"/>
           <w:sz w:val="22"/>
@@ -220,6 +227,7 @@
     <w:p>
       <w:pPr>
         <w:spacing w:line="360" w:lineRule="auto"/>
+        <w:jc w:val="both"/>
         <w:rPr>
           <w:rFonts w:asciiTheme="majorBidi" w:hAnsiTheme="majorBidi" w:cstheme="majorBidi"/>
           <w:sz w:val="22"/>
@@ -238,6 +246,7 @@
     <w:p>
       <w:pPr>
         <w:spacing w:line="360" w:lineRule="auto"/>
+        <w:jc w:val="both"/>
         <w:rPr>
           <w:rFonts w:asciiTheme="majorBidi" w:hAnsiTheme="majorBidi" w:cstheme="majorBidi"/>
           <w:sz w:val="22"/>
@@ -250,6 +259,7 @@
         <w:pStyle w:val="ListParagraph"/>
         <w:spacing w:line="360" w:lineRule="auto"/>
         <w:ind w:left="0" w:firstLine="720"/>
+        <w:jc w:val="both"/>
         <w:rPr>
           <w:rFonts w:asciiTheme="majorBidi" w:hAnsiTheme="majorBidi" w:cstheme="majorBidi"/>
         </w:rPr>
@@ -332,6 +342,7 @@
         <w:pStyle w:val="ListParagraph"/>
         <w:spacing w:line="360" w:lineRule="auto"/>
         <w:ind w:left="0" w:firstLine="720"/>
+        <w:jc w:val="both"/>
         <w:rPr>
           <w:rFonts w:asciiTheme="majorBidi" w:hAnsiTheme="majorBidi" w:cstheme="majorBidi"/>
         </w:rPr>
@@ -342,6 +353,7 @@
         <w:pStyle w:val="ListParagraph"/>
         <w:spacing w:line="360" w:lineRule="auto"/>
         <w:ind w:left="0" w:firstLine="720"/>
+        <w:jc w:val="both"/>
         <w:rPr>
           <w:rFonts w:asciiTheme="majorBidi" w:hAnsiTheme="majorBidi" w:cstheme="majorBidi"/>
         </w:rPr>
@@ -414,6 +426,7 @@
       <w:pPr>
         <w:spacing w:line="360" w:lineRule="auto"/>
         <w:ind w:left="4320" w:firstLine="720"/>
+        <w:jc w:val="both"/>
         <w:rPr>
           <w:rFonts w:asciiTheme="majorBidi" w:hAnsiTheme="majorBidi" w:cstheme="majorBidi"/>
           <w:sz w:val="22"/>
@@ -498,7 +511,7 @@
       <w:pPr>
         <w:bidi/>
         <w:spacing w:line="360" w:lineRule="auto"/>
-        <w:jc w:val="right"/>
+        <w:jc w:val="both"/>
         <w:rPr>
           <w:rFonts w:asciiTheme="majorBidi" w:hAnsiTheme="majorBidi" w:cstheme="majorBidi"/>
           <w:sz w:val="22"/>
@@ -510,6 +523,7 @@
     <w:p>
       <w:pPr>
         <w:spacing w:line="360" w:lineRule="auto"/>
+        <w:jc w:val="both"/>
         <w:rPr>
           <w:rFonts w:asciiTheme="majorBidi" w:hAnsiTheme="majorBidi" w:cstheme="majorBidi"/>
           <w:sz w:val="22"/>
@@ -521,6 +535,7 @@
       <w:pPr>
         <w:spacing w:line="360" w:lineRule="auto"/>
         <w:ind w:left="4320" w:firstLine="720"/>
+        <w:jc w:val="both"/>
         <w:rPr>
           <w:rFonts w:asciiTheme="majorBidi" w:hAnsiTheme="majorBidi" w:cstheme="majorBidi"/>
           <w:sz w:val="22"/>
@@ -540,6 +555,7 @@
       <w:pPr>
         <w:spacing w:line="360" w:lineRule="auto"/>
         <w:ind w:left="4320" w:firstLine="720"/>
+        <w:jc w:val="both"/>
         <w:rPr>
           <w:rFonts w:asciiTheme="majorBidi" w:hAnsiTheme="majorBidi" w:cstheme="majorBidi"/>
           <w:sz w:val="22"/>
@@ -559,6 +575,7 @@
       <w:pPr>
         <w:spacing w:line="360" w:lineRule="auto"/>
         <w:ind w:left="4320" w:firstLine="720"/>
+        <w:jc w:val="both"/>
         <w:rPr>
           <w:rFonts w:asciiTheme="majorBidi" w:hAnsiTheme="majorBidi" w:cstheme="majorBidi"/>
           <w:sz w:val="22"/>
@@ -610,6 +627,7 @@
       <w:pPr>
         <w:spacing w:line="360" w:lineRule="auto"/>
         <w:ind w:left="4320" w:firstLine="720"/>
+        <w:jc w:val="both"/>
         <w:rPr>
           <w:rFonts w:asciiTheme="majorBidi" w:hAnsiTheme="majorBidi" w:cstheme="majorBidi"/>
           <w:sz w:val="22"/>
@@ -629,6 +647,7 @@
       <w:pPr>
         <w:spacing w:line="360" w:lineRule="auto"/>
         <w:ind w:left="4320" w:firstLine="720"/>
+        <w:jc w:val="both"/>
         <w:rPr>
           <w:rFonts w:asciiTheme="majorBidi" w:hAnsiTheme="majorBidi" w:cstheme="majorBidi"/>
           <w:sz w:val="22"/>
@@ -646,6 +665,7 @@
     </w:p>
     <w:p>
       <w:pPr>
+        <w:jc w:val="both"/>
         <w:rPr>
           <w:rFonts w:asciiTheme="majorBidi" w:hAnsiTheme="majorBidi" w:cstheme="majorBidi"/>
           <w:sz w:val="22"/>
@@ -666,6 +686,7 @@
     <w:p>
       <w:pPr>
         <w:spacing w:before="100" w:beforeAutospacing="1" w:after="100" w:afterAutospacing="1"/>
+        <w:jc w:val="both"/>
         <w:rPr>
           <w:rFonts w:ascii="Calibri" w:hAnsi="Calibri" w:cs="Calibri"/>
           <w:sz w:val="22"/>
@@ -699,6 +720,7 @@
     <w:p>
       <w:pPr>
         <w:spacing w:before="100" w:beforeAutospacing="1" w:after="100" w:afterAutospacing="1"/>
+        <w:jc w:val="both"/>
         <w:rPr>
           <w:rFonts w:asciiTheme="majorBidi" w:hAnsiTheme="majorBidi" w:cstheme="majorBidi"/>
           <w:sz w:val="22"/>
@@ -718,6 +740,7 @@
       <w:pPr>
         <w:spacing w:before="100" w:beforeAutospacing="1" w:after="100" w:afterAutospacing="1"/>
         <w:ind w:firstLine="720"/>
+        <w:jc w:val="both"/>
         <w:rPr>
           <w:rFonts w:asciiTheme="majorBidi" w:hAnsiTheme="majorBidi" w:cstheme="majorBidi"/>
           <w:sz w:val="22"/>
@@ -756,6 +779,7 @@
     <w:p>
       <w:pPr>
         <w:spacing w:before="100" w:beforeAutospacing="1" w:after="100" w:afterAutospacing="1"/>
+        <w:jc w:val="both"/>
         <w:rPr>
           <w:rFonts w:asciiTheme="majorBidi" w:hAnsiTheme="majorBidi" w:cstheme="majorBidi"/>
           <w:sz w:val="22"/>
@@ -774,6 +798,7 @@
     <w:p>
       <w:pPr>
         <w:spacing w:before="100" w:beforeAutospacing="1" w:after="100" w:afterAutospacing="1"/>
+        <w:jc w:val="both"/>
         <w:rPr>
           <w:rFonts w:asciiTheme="majorBidi" w:hAnsiTheme="majorBidi" w:cstheme="majorBidi"/>
           <w:sz w:val="22"/>
@@ -794,6 +819,7 @@
     <w:p>
       <w:pPr>
         <w:spacing w:before="100" w:beforeAutospacing="1" w:after="100" w:afterAutospacing="1"/>
+        <w:jc w:val="both"/>
         <w:rPr>
           <w:rFonts w:asciiTheme="majorBidi" w:hAnsiTheme="majorBidi" w:cstheme="majorBidi"/>
           <w:sz w:val="22"/>
@@ -828,97 +854,201 @@
     <w:p>
       <w:pPr>
         <w:spacing w:before="100" w:beforeAutospacing="1" w:after="100" w:afterAutospacing="1"/>
-        <w:ind w:firstLine="720"/>
-        <w:rPr>
-          <w:rFonts w:asciiTheme="majorBidi" w:hAnsiTheme="majorBidi" w:cstheme="majorBidi"/>
-          <w:sz w:val="22"/>
-          <w:szCs w:val="22"/>
-        </w:rPr>
-      </w:pPr>
-      <w:r>
-        <w:rPr>
-          <w:rFonts w:asciiTheme="minorBidi" w:hAnsiTheme="minorBidi"/>
-          <w:color w:val="4472C4" w:themeColor="accent1"/>
-          <w:sz w:val="22"/>
-          <w:szCs w:val="22"/>
-        </w:rPr>
-        <w:t>Thank you for pointing this out</w:t>
-      </w:r>
-      <w:r>
-        <w:rPr>
-          <w:rFonts w:asciiTheme="minorBidi" w:hAnsiTheme="minorBidi"/>
-          <w:color w:val="4472C4" w:themeColor="accent1"/>
-          <w:sz w:val="22"/>
-          <w:szCs w:val="22"/>
-          <w:lang w:val="en-US"/>
-        </w:rPr>
-        <w:t>.</w:t>
-      </w:r>
-      <w:r>
-        <w:rPr>
-          <w:rFonts w:asciiTheme="minorBidi" w:hAnsiTheme="minorBidi"/>
-          <w:color w:val="4472C4" w:themeColor="accent1"/>
-          <w:sz w:val="22"/>
-          <w:szCs w:val="22"/>
-        </w:rPr>
-        <w:t xml:space="preserve"> We now include in the introduction a paragraph about the literature on the different definitions of “prestige bias” and </w:t>
-      </w:r>
-      <w:r>
-        <w:rPr>
-          <w:rFonts w:asciiTheme="minorBidi" w:hAnsiTheme="minorBidi"/>
-          <w:color w:val="4472C4" w:themeColor="accent1"/>
-          <w:sz w:val="22"/>
-          <w:szCs w:val="22"/>
-          <w:lang w:val="en-US"/>
-        </w:rPr>
-        <w:t xml:space="preserve">added </w:t>
-      </w:r>
-      <w:r>
-        <w:rPr>
-          <w:rFonts w:asciiTheme="minorBidi" w:hAnsiTheme="minorBidi"/>
-          <w:color w:val="4472C4" w:themeColor="accent1"/>
-          <w:sz w:val="22"/>
-          <w:szCs w:val="22"/>
-        </w:rPr>
-        <w:t>reference</w:t>
-      </w:r>
-      <w:r>
-        <w:rPr>
-          <w:rFonts w:asciiTheme="minorBidi" w:hAnsiTheme="minorBidi"/>
-          <w:color w:val="4472C4" w:themeColor="accent1"/>
-          <w:sz w:val="22"/>
-          <w:szCs w:val="22"/>
-          <w:lang w:val="en-US"/>
-        </w:rPr>
-        <w:t>s to</w:t>
-      </w:r>
-      <w:r>
-        <w:rPr>
-          <w:rFonts w:asciiTheme="minorBidi" w:hAnsiTheme="minorBidi"/>
-          <w:color w:val="4472C4" w:themeColor="accent1"/>
-          <w:sz w:val="22"/>
-          <w:szCs w:val="22"/>
-        </w:rPr>
-        <w:t xml:space="preserve"> the </w:t>
-      </w:r>
-      <w:r>
-        <w:rPr>
-          <w:rFonts w:asciiTheme="minorBidi" w:hAnsiTheme="minorBidi"/>
-          <w:color w:val="4472C4" w:themeColor="accent1"/>
-          <w:sz w:val="22"/>
-          <w:szCs w:val="22"/>
-          <w:lang w:val="en-US"/>
-        </w:rPr>
-        <w:t xml:space="preserve">highlighted </w:t>
-      </w:r>
-      <w:r>
-        <w:rPr>
-          <w:rFonts w:asciiTheme="minorBidi" w:hAnsiTheme="minorBidi"/>
-          <w:color w:val="4472C4" w:themeColor="accent1"/>
-          <w:sz w:val="22"/>
-          <w:szCs w:val="22"/>
-        </w:rPr>
-        <w:t>papers</w:t>
+        <w:jc w:val="both"/>
+        <w:rPr>
+          <w:rFonts w:asciiTheme="majorBidi" w:hAnsiTheme="majorBidi" w:cstheme="majorBidi"/>
+          <w:sz w:val="22"/>
+          <w:szCs w:val="22"/>
+        </w:rPr>
+      </w:pPr>
+      <w:r>
+        <w:rPr>
+          <w:rFonts w:asciiTheme="majorBidi" w:hAnsiTheme="majorBidi" w:cstheme="majorBidi"/>
+          <w:sz w:val="22"/>
+          <w:szCs w:val="22"/>
+        </w:rPr>
+        <w:t xml:space="preserve">The authors make frequent reference to Boyd and Richerson 1988 book, which is fine, but notice that “prestige” was used rather casually and not explicitly formulated as a theoretical concept, To my knowledge “prestige” was </w:t>
+      </w:r>
+      <w:r>
+        <w:rPr>
+          <w:rFonts w:asciiTheme="majorBidi" w:hAnsiTheme="majorBidi" w:cstheme="majorBidi"/>
+          <w:sz w:val="22"/>
+          <w:szCs w:val="22"/>
+        </w:rPr>
+        <w:t>first elevated to a “bias” status in Henrich &amp; Gil-White (2001), and much subsequent scholarly discussion around “prestige bias” has been based on that 2001 paper. Given this reality, I really think it would make more sense to take Henrich &amp; Gil-White’s 2001 paper as central. My suggestion is therefore to call “influence” (as defined by the authors) “prestige”, and G_i,j in equation (10) would be the joint contribution of success and prestige as some proxy of copying probability. This formulation would have the advantage of defining prestige in a narrow yet clear manner, and make it easier to analyze the interaction of different biases in human</w:t>
+      </w:r>
+      <w:r>
+        <w:rPr>
+          <w:rFonts w:asciiTheme="majorBidi" w:hAnsiTheme="majorBidi" w:cstheme="majorBidi"/>
+          <w:sz w:val="22"/>
+          <w:szCs w:val="22"/>
+        </w:rPr>
+        <w:t xml:space="preserve"> decision-making. This change would not affect the model itself, only how it’s described and the discussions. </w:t>
+      </w:r>
+    </w:p>
+    <w:p>
+      <w:pPr>
+        <w:spacing w:before="100" w:beforeAutospacing="1" w:after="100" w:afterAutospacing="1"/>
+        <w:jc w:val="both"/>
+        <w:rPr>
+          <w:rFonts w:asciiTheme="minorBidi" w:hAnsiTheme="minorBidi"/>
+          <w:color w:val="4472C4" w:themeColor="accent1"/>
+          <w:sz w:val="22"/>
+          <w:szCs w:val="22"/>
+          <w:lang w:val="en-US"/>
+        </w:rPr>
+      </w:pPr>
+      <w:r>
+        <w:rPr>
+          <w:rFonts w:asciiTheme="minorBidi" w:hAnsiTheme="minorBidi" w:cs="Arial"/>
+          <w:color w:val="4472C4" w:themeColor="accent1"/>
+          <w:sz w:val="22"/>
+          <w:szCs w:val="22"/>
+          <w:lang w:eastAsia="he-IL"/>
+        </w:rPr>
+        <w:t>Thank you for the suggestion</w:t>
+      </w:r>
+      <w:r>
+        <w:rPr>
+          <w:rFonts w:asciiTheme="minorBidi" w:hAnsiTheme="minorBidi"/>
+          <w:color w:val="4472C4" w:themeColor="accent1"/>
+          <w:sz w:val="22"/>
+          <w:szCs w:val="22"/>
+          <w:lang w:val="en-US"/>
+        </w:rPr>
+        <w:t>!</w:t>
+      </w:r>
+      <w:r>
+        <w:rPr>
+          <w:rFonts w:asciiTheme="minorBidi" w:hAnsiTheme="minorBidi"/>
+          <w:color w:val="4472C4" w:themeColor="accent1"/>
+          <w:sz w:val="22"/>
+          <w:szCs w:val="22"/>
+        </w:rPr>
+        <w:t xml:space="preserve"> We now center the definition of the biases around Henrich &amp; Gil-White 2001. </w:t>
+      </w:r>
+      <w:r>
+        <w:rPr>
+          <w:rFonts w:asciiTheme="minorBidi" w:hAnsiTheme="minorBidi"/>
+          <w:color w:val="4472C4" w:themeColor="accent1"/>
+          <w:sz w:val="22"/>
+          <w:szCs w:val="22"/>
+          <w:lang w:val="en-US"/>
+        </w:rPr>
+        <w:t>Thus</w:t>
+      </w:r>
+      <w:r>
+        <w:rPr>
+          <w:rFonts w:asciiTheme="minorBidi" w:hAnsiTheme="minorBidi"/>
+          <w:color w:val="4472C4" w:themeColor="accent1"/>
+          <w:sz w:val="22"/>
+          <w:szCs w:val="22"/>
+        </w:rPr>
+        <w:t>, w</w:t>
+      </w:r>
+      <w:r>
+        <w:rPr>
+          <w:rFonts w:asciiTheme="minorBidi" w:hAnsiTheme="minorBidi"/>
+          <w:color w:val="4472C4" w:themeColor="accent1"/>
+          <w:sz w:val="22"/>
+          <w:szCs w:val="22"/>
+        </w:rPr>
+        <w:t xml:space="preserve">e </w:t>
+      </w:r>
+      <w:r>
+        <w:rPr>
+          <w:rFonts w:asciiTheme="minorBidi" w:hAnsiTheme="minorBidi"/>
+          <w:color w:val="4472C4" w:themeColor="accent1"/>
+          <w:sz w:val="22"/>
+          <w:szCs w:val="22"/>
+          <w:lang w:val="en-US"/>
+        </w:rPr>
+        <w:t xml:space="preserve">have </w:t>
+      </w:r>
+      <w:r>
+        <w:rPr>
+          <w:rFonts w:asciiTheme="minorBidi" w:hAnsiTheme="minorBidi"/>
+          <w:color w:val="4472C4" w:themeColor="accent1"/>
+          <w:sz w:val="22"/>
+          <w:szCs w:val="22"/>
+        </w:rPr>
+        <w:t>changed</w:t>
+      </w:r>
+      <w:r>
+        <w:rPr>
+          <w:rFonts w:asciiTheme="minorBidi" w:hAnsiTheme="minorBidi"/>
+          <w:color w:val="4472C4" w:themeColor="accent1"/>
+          <w:sz w:val="22"/>
+          <w:szCs w:val="22"/>
+          <w:lang w:val="en-US"/>
+        </w:rPr>
+        <w:t xml:space="preserve"> throughout the manuscript</w:t>
+      </w:r>
+      <w:r>
+        <w:rPr>
+          <w:rFonts w:asciiTheme="minorBidi" w:hAnsiTheme="minorBidi"/>
+          <w:color w:val="4472C4" w:themeColor="accent1"/>
+          <w:sz w:val="22"/>
+          <w:szCs w:val="22"/>
+        </w:rPr>
+        <w:t xml:space="preserve"> “influence” to “prestige” for the effect of number of copiers or clientele size</w:t>
+      </w:r>
+      <w:r>
+        <w:rPr>
+          <w:rFonts w:asciiTheme="minorBidi" w:hAnsiTheme="minorBidi"/>
+          <w:color w:val="4472C4" w:themeColor="accent1"/>
+          <w:sz w:val="22"/>
+          <w:szCs w:val="22"/>
+          <w:lang w:val="en-US"/>
+        </w:rPr>
+        <w:t>,</w:t>
+      </w:r>
+      <w:r>
+        <w:rPr>
+          <w:rFonts w:asciiTheme="minorBidi" w:hAnsiTheme="minorBidi"/>
+          <w:color w:val="4472C4" w:themeColor="accent1"/>
+          <w:sz w:val="22"/>
+          <w:szCs w:val="22"/>
+        </w:rPr>
+        <w:t xml:space="preserve"> and “prestige” to “influence” for the </w:t>
+      </w:r>
+      <w:r>
+        <w:rPr>
+          <w:rFonts w:asciiTheme="minorBidi" w:hAnsiTheme="minorBidi"/>
+          <w:color w:val="4472C4" w:themeColor="accent1"/>
+          <w:sz w:val="22"/>
+          <w:szCs w:val="22"/>
+        </w:rPr>
+        <w:t>joint contribution to the probability that an individual will be chosen as a model. We cite Henrich &amp; Gil-White 2001</w:t>
+      </w:r>
+      <w:r>
+        <w:rPr>
+          <w:rFonts w:asciiTheme="minorBidi" w:hAnsiTheme="minorBidi"/>
+          <w:color w:val="4472C4" w:themeColor="accent1"/>
+          <w:sz w:val="22"/>
+          <w:szCs w:val="22"/>
+          <w:lang w:val="en-US"/>
+        </w:rPr>
+        <w:t xml:space="preserve">, </w:t>
+      </w:r>
+      <w:r>
+        <w:rPr>
+          <w:rFonts w:asciiTheme="minorBidi" w:hAnsiTheme="minorBidi"/>
+          <w:color w:val="4472C4" w:themeColor="accent1"/>
+          <w:sz w:val="22"/>
+          <w:szCs w:val="22"/>
+        </w:rPr>
+        <w:t>Henrich and Broesch</w:t>
+      </w:r>
+      <w:r>
+        <w:rPr>
+          <w:rFonts w:asciiTheme="minorBidi" w:hAnsiTheme="minorBidi"/>
+          <w:color w:val="4472C4" w:themeColor="accent1"/>
+          <w:sz w:val="22"/>
+          <w:szCs w:val="22"/>
+          <w:lang w:val="en-US"/>
+        </w:rPr>
+        <w:t xml:space="preserve"> 2011,</w:t>
       </w:r>
       <w:r>
         <w:rPr>
@@ -930,6 +1060,697 @@
         </w:rPr>
         <w:t xml:space="preserve"> </w:t>
       </w:r>
+      <w:proofErr w:type="spellStart"/>
+      <w:r>
+        <w:rPr>
+          <w:rFonts w:asciiTheme="minorBidi" w:hAnsiTheme="minorBidi"/>
+          <w:color w:val="4472C4" w:themeColor="accent1"/>
+          <w:sz w:val="22"/>
+          <w:szCs w:val="22"/>
+          <w:lang w:val="en-US"/>
+        </w:rPr>
+        <w:t>Chudek</w:t>
+      </w:r>
+      <w:proofErr w:type="spellEnd"/>
+      <w:r>
+        <w:rPr>
+          <w:rFonts w:asciiTheme="minorBidi" w:hAnsiTheme="minorBidi"/>
+          <w:color w:val="4472C4" w:themeColor="accent1"/>
+          <w:sz w:val="22"/>
+          <w:szCs w:val="22"/>
+          <w:lang w:val="en-US"/>
+        </w:rPr>
+        <w:t xml:space="preserve"> et al 2012, </w:t>
+      </w:r>
+      <w:r>
+        <w:rPr>
+          <w:rFonts w:asciiTheme="minorBidi" w:hAnsiTheme="minorBidi"/>
+          <w:color w:val="4472C4" w:themeColor="accent1"/>
+          <w:sz w:val="22"/>
+          <w:szCs w:val="22"/>
+          <w:lang w:val="en-US"/>
+        </w:rPr>
+        <w:t xml:space="preserve">and Jimenez &amp; </w:t>
+      </w:r>
+      <w:proofErr w:type="spellStart"/>
+      <w:r>
+        <w:rPr>
+          <w:rFonts w:asciiTheme="minorBidi" w:hAnsiTheme="minorBidi"/>
+          <w:color w:val="4472C4" w:themeColor="accent1"/>
+          <w:sz w:val="22"/>
+          <w:szCs w:val="22"/>
+          <w:lang w:val="en-US"/>
+        </w:rPr>
+        <w:t>Mesoudi</w:t>
+      </w:r>
+      <w:proofErr w:type="spellEnd"/>
+      <w:r>
+        <w:rPr>
+          <w:rFonts w:asciiTheme="minorBidi" w:hAnsiTheme="minorBidi"/>
+          <w:color w:val="4472C4" w:themeColor="accent1"/>
+          <w:sz w:val="22"/>
+          <w:szCs w:val="22"/>
+          <w:lang w:val="en-US"/>
+        </w:rPr>
+        <w:t xml:space="preserve"> 2019</w:t>
+      </w:r>
+      <w:r>
+        <w:rPr>
+          <w:rFonts w:asciiTheme="minorBidi" w:hAnsiTheme="minorBidi"/>
+          <w:color w:val="4472C4" w:themeColor="accent1"/>
+          <w:sz w:val="22"/>
+          <w:szCs w:val="22"/>
+        </w:rPr>
+        <w:t xml:space="preserve"> for these definitions</w:t>
+      </w:r>
+      <w:r>
+        <w:rPr>
+          <w:rFonts w:asciiTheme="minorBidi" w:hAnsiTheme="minorBidi"/>
+          <w:color w:val="4472C4" w:themeColor="accent1"/>
+          <w:sz w:val="22"/>
+          <w:szCs w:val="22"/>
+          <w:lang w:val="en-US"/>
+        </w:rPr>
+        <w:t xml:space="preserve">, and refer to </w:t>
+      </w:r>
+      <w:r>
+        <w:rPr>
+          <w:rFonts w:asciiTheme="minorBidi" w:hAnsiTheme="minorBidi"/>
+          <w:color w:val="4472C4" w:themeColor="accent1"/>
+          <w:sz w:val="22"/>
+          <w:szCs w:val="22"/>
+        </w:rPr>
+        <w:t>Chellappoo</w:t>
+      </w:r>
+      <w:r>
+        <w:rPr>
+          <w:rFonts w:asciiTheme="minorBidi" w:hAnsiTheme="minorBidi"/>
+          <w:color w:val="4472C4" w:themeColor="accent1"/>
+          <w:sz w:val="22"/>
+          <w:szCs w:val="22"/>
+          <w:lang w:val="en-US"/>
+        </w:rPr>
+        <w:t xml:space="preserve"> 2021 for </w:t>
+      </w:r>
+      <w:r>
+        <w:rPr>
+          <w:rFonts w:asciiTheme="minorBidi" w:hAnsiTheme="minorBidi"/>
+          <w:color w:val="4472C4" w:themeColor="accent1"/>
+          <w:sz w:val="22"/>
+          <w:szCs w:val="22"/>
+          <w:lang w:val="en-US"/>
+        </w:rPr>
+        <w:t>criticism of the definition.</w:t>
+      </w:r>
+      <w:r>
+        <w:rPr>
+          <w:rFonts w:asciiTheme="minorBidi" w:hAnsiTheme="minorBidi"/>
+          <w:color w:val="4472C4" w:themeColor="accent1"/>
+          <w:sz w:val="22"/>
+          <w:szCs w:val="22"/>
+          <w:lang w:val="en-US"/>
+        </w:rPr>
+        <w:t xml:space="preserve"> </w:t>
+      </w:r>
+    </w:p>
+    <w:p>
+      <w:pPr>
+        <w:spacing w:before="100" w:beforeAutospacing="1" w:after="100" w:afterAutospacing="1"/>
+        <w:jc w:val="both"/>
+        <w:rPr>
+          <w:rFonts w:asciiTheme="minorBidi" w:hAnsiTheme="minorBidi"/>
+          <w:color w:val="4472C4" w:themeColor="accent1"/>
+          <w:sz w:val="22"/>
+          <w:szCs w:val="22"/>
+          <w:lang w:val="en-US"/>
+        </w:rPr>
+      </w:pPr>
+      <w:r>
+        <w:rPr>
+          <w:rFonts w:asciiTheme="minorBidi" w:hAnsiTheme="minorBidi"/>
+          <w:color w:val="4472C4" w:themeColor="accent1"/>
+          <w:sz w:val="22"/>
+          <w:szCs w:val="22"/>
+        </w:rPr>
+        <w:t xml:space="preserve">The main changes are </w:t>
+      </w:r>
+      <w:r>
+        <w:rPr>
+          <w:rFonts w:asciiTheme="minorBidi" w:hAnsiTheme="minorBidi"/>
+          <w:color w:val="4472C4" w:themeColor="accent1"/>
+          <w:sz w:val="22"/>
+          <w:szCs w:val="22"/>
+          <w:lang w:val="en-US"/>
+        </w:rPr>
+        <w:t xml:space="preserve">in two paragraphs of the introduction: in </w:t>
+      </w:r>
+      <w:r>
+        <w:rPr>
+          <w:rFonts w:asciiTheme="minorBidi" w:hAnsiTheme="minorBidi"/>
+          <w:color w:val="4472C4" w:themeColor="accent1"/>
+          <w:sz w:val="22"/>
+          <w:szCs w:val="22"/>
+        </w:rPr>
+        <w:t xml:space="preserve">line </w:t>
+      </w:r>
+      <w:r>
+        <w:rPr>
+          <w:rFonts w:asciiTheme="minorBidi" w:hAnsiTheme="minorBidi"/>
+          <w:color w:val="4472C4" w:themeColor="accent1"/>
+          <w:sz w:val="22"/>
+          <w:szCs w:val="22"/>
+          <w:highlight w:val="yellow"/>
+        </w:rPr>
+        <w:t>XXX</w:t>
+      </w:r>
+      <w:r>
+        <w:rPr>
+          <w:rFonts w:asciiTheme="minorBidi" w:hAnsiTheme="minorBidi"/>
+          <w:color w:val="4472C4" w:themeColor="accent1"/>
+          <w:sz w:val="22"/>
+          <w:szCs w:val="22"/>
+          <w:lang w:val="en-US"/>
+        </w:rPr>
+        <w:t>,</w:t>
+      </w:r>
+    </w:p>
+    <w:p>
+      <w:pPr>
+        <w:pStyle w:val="NormalWeb"/>
+        <w:ind w:left="720"/>
+        <w:jc w:val="both"/>
+        <w:rPr>
+          <w:rFonts w:asciiTheme="minorBidi" w:hAnsiTheme="minorBidi"/>
+          <w:color w:val="4472C4" w:themeColor="accent1"/>
+          <w:sz w:val="22"/>
+          <w:szCs w:val="22"/>
+        </w:rPr>
+      </w:pPr>
+      <w:r>
+        <w:rPr>
+          <w:rFonts w:asciiTheme="minorBidi" w:hAnsiTheme="minorBidi"/>
+          <w:color w:val="4472C4" w:themeColor="accent1"/>
+          <w:sz w:val="22"/>
+          <w:szCs w:val="22"/>
+        </w:rPr>
+        <w:t>“</w:t>
+      </w:r>
+      <w:r>
+        <w:rPr>
+          <w:rFonts w:asciiTheme="minorBidi" w:hAnsiTheme="minorBidi"/>
+          <w:color w:val="4472C4" w:themeColor="accent1"/>
+          <w:sz w:val="22"/>
+          <w:szCs w:val="22"/>
+        </w:rPr>
+        <w:t xml:space="preserve">Jimenez and </w:t>
+      </w:r>
+      <w:proofErr w:type="spellStart"/>
+      <w:r>
+        <w:rPr>
+          <w:rFonts w:asciiTheme="minorBidi" w:hAnsiTheme="minorBidi"/>
+          <w:color w:val="4472C4" w:themeColor="accent1"/>
+          <w:sz w:val="22"/>
+          <w:szCs w:val="22"/>
+        </w:rPr>
+        <w:t>Mesoudi</w:t>
+      </w:r>
+      <w:proofErr w:type="spellEnd"/>
+      <w:r>
+        <w:rPr>
+          <w:rFonts w:asciiTheme="minorBidi" w:hAnsiTheme="minorBidi"/>
+          <w:color w:val="4472C4" w:themeColor="accent1"/>
+          <w:sz w:val="22"/>
+          <w:szCs w:val="22"/>
+        </w:rPr>
+        <w:t xml:space="preserve"> [1] also note that a way to acquire adaptive social information is by preferentially copying competent individuals within a valuable domain (which they also call success bias). However, they claim that competence within a domain is often difficult or impossible to directly asses, and therefore people tend to use indirect cues of success. Henrich and </w:t>
+      </w:r>
+      <w:proofErr w:type="spellStart"/>
+      <w:r>
+        <w:rPr>
+          <w:rFonts w:asciiTheme="minorBidi" w:hAnsiTheme="minorBidi"/>
+          <w:color w:val="4472C4" w:themeColor="accent1"/>
+          <w:sz w:val="22"/>
+          <w:szCs w:val="22"/>
+        </w:rPr>
+        <w:t>Broesch</w:t>
+      </w:r>
+      <w:proofErr w:type="spellEnd"/>
+      <w:r>
+        <w:rPr>
+          <w:rFonts w:asciiTheme="minorBidi" w:hAnsiTheme="minorBidi"/>
+          <w:color w:val="4472C4" w:themeColor="accent1"/>
+          <w:sz w:val="22"/>
+          <w:szCs w:val="22"/>
+        </w:rPr>
+        <w:t xml:space="preserve"> [26] have also suggested that direct assessment of success may be “noisy, unreliable or unavailable” and therefore copiers should also take into account indirect measures of perceived success (e.g., “great fishermen</w:t>
+      </w:r>
+      <w:r>
+        <w:rPr>
+          <w:rFonts w:asciiTheme="minorBidi" w:hAnsiTheme="minorBidi"/>
+          <w:color w:val="4472C4" w:themeColor="accent1"/>
+          <w:sz w:val="22"/>
+          <w:szCs w:val="22"/>
+        </w:rPr>
+        <w:t xml:space="preserve"> </w:t>
+      </w:r>
+      <w:r>
+        <w:rPr>
+          <w:rFonts w:asciiTheme="minorBidi" w:hAnsiTheme="minorBidi"/>
+          <w:color w:val="4472C4" w:themeColor="accent1"/>
+          <w:sz w:val="22"/>
+          <w:szCs w:val="22"/>
+        </w:rPr>
+        <w:t>may be chosen as role-models for growing yams”.)</w:t>
+      </w:r>
+      <w:r>
+        <w:rPr>
+          <w:rFonts w:asciiTheme="minorBidi" w:hAnsiTheme="minorBidi"/>
+          <w:color w:val="4472C4" w:themeColor="accent1"/>
+          <w:sz w:val="22"/>
+          <w:szCs w:val="22"/>
+        </w:rPr>
+        <w:t>”</w:t>
+      </w:r>
+    </w:p>
+    <w:p>
+      <w:pPr>
+        <w:spacing w:before="100" w:beforeAutospacing="1" w:after="100" w:afterAutospacing="1"/>
+        <w:jc w:val="both"/>
+        <w:rPr>
+          <w:rFonts w:asciiTheme="minorBidi" w:hAnsiTheme="minorBidi"/>
+          <w:color w:val="4472C4" w:themeColor="accent1"/>
+          <w:sz w:val="22"/>
+          <w:szCs w:val="22"/>
+          <w:lang w:val="en-US"/>
+        </w:rPr>
+      </w:pPr>
+      <w:r>
+        <w:rPr>
+          <w:rFonts w:asciiTheme="minorBidi" w:hAnsiTheme="minorBidi"/>
+          <w:color w:val="4472C4" w:themeColor="accent1"/>
+          <w:sz w:val="22"/>
+          <w:szCs w:val="22"/>
+          <w:lang w:val="en-US"/>
+        </w:rPr>
+        <w:t xml:space="preserve">and in line </w:t>
+      </w:r>
+      <w:r>
+        <w:rPr>
+          <w:rFonts w:asciiTheme="minorBidi" w:hAnsiTheme="minorBidi"/>
+          <w:color w:val="4472C4" w:themeColor="accent1"/>
+          <w:sz w:val="22"/>
+          <w:szCs w:val="22"/>
+          <w:highlight w:val="yellow"/>
+          <w:lang w:val="en-US"/>
+        </w:rPr>
+        <w:t>XXX</w:t>
+      </w:r>
+      <w:r>
+        <w:rPr>
+          <w:rFonts w:asciiTheme="minorBidi" w:hAnsiTheme="minorBidi"/>
+          <w:color w:val="4472C4" w:themeColor="accent1"/>
+          <w:sz w:val="22"/>
+          <w:szCs w:val="22"/>
+          <w:lang w:val="en-US"/>
+        </w:rPr>
+        <w:t>,</w:t>
+      </w:r>
+    </w:p>
+    <w:p>
+      <w:pPr>
+        <w:pStyle w:val="NormalWeb"/>
+        <w:ind w:left="720"/>
+        <w:jc w:val="both"/>
+        <w:rPr>
+          <w:rFonts w:asciiTheme="minorBidi" w:hAnsiTheme="minorBidi"/>
+          <w:color w:val="4472C4" w:themeColor="accent1"/>
+          <w:sz w:val="22"/>
+          <w:szCs w:val="22"/>
+        </w:rPr>
+      </w:pPr>
+      <w:r>
+        <w:rPr>
+          <w:rFonts w:asciiTheme="minorBidi" w:hAnsiTheme="minorBidi"/>
+          <w:color w:val="4472C4" w:themeColor="accent1"/>
+          <w:sz w:val="22"/>
+          <w:szCs w:val="22"/>
+        </w:rPr>
+        <w:lastRenderedPageBreak/>
+        <w:t>“</w:t>
+      </w:r>
+      <w:r>
+        <w:rPr>
+          <w:rFonts w:asciiTheme="minorBidi" w:hAnsiTheme="minorBidi"/>
+          <w:color w:val="4472C4" w:themeColor="accent1"/>
+          <w:sz w:val="22"/>
+          <w:szCs w:val="22"/>
+        </w:rPr>
+        <w:t xml:space="preserve">Henrich and Gil-White [28] noted that “the most skilled/knowledgeable role-models will, on average, end up with the biggest and most lavish clienteles, so the size and lavishness of a given model’s clientele size (the prestige) provides a convenient and reliable proxy for that person’s information quality”. Therefore, they predicted that skilled individuals have higher status, that people preferentially copy high-status individuals, and therefore that prestigious individuals may be influential even beyond their domain of expertise. They defined prestige as “freely conferred deference”, in contrast to dominance, and provided examples from the anthropological literature [28]. Similarly, the New Oxford American Dictionary defines prestige as the “widespread respect and admiration felt for someone or something on the basis of a perception of their achievements or quality”. </w:t>
+      </w:r>
+      <w:proofErr w:type="spellStart"/>
+      <w:r>
+        <w:rPr>
+          <w:rFonts w:asciiTheme="minorBidi" w:hAnsiTheme="minorBidi"/>
+          <w:color w:val="4472C4" w:themeColor="accent1"/>
+          <w:sz w:val="22"/>
+          <w:szCs w:val="22"/>
+        </w:rPr>
+        <w:t>Chudek</w:t>
+      </w:r>
+      <w:proofErr w:type="spellEnd"/>
+      <w:r>
+        <w:rPr>
+          <w:rFonts w:asciiTheme="minorBidi" w:hAnsiTheme="minorBidi"/>
+          <w:color w:val="4472C4" w:themeColor="accent1"/>
+          <w:sz w:val="22"/>
+          <w:szCs w:val="22"/>
+        </w:rPr>
+        <w:t xml:space="preserve"> et al. [32] have also defined prestige bias as “a tendency to learn from individuals to whom others have preferentially attended, learned or deferred” and demonstrated its occurrence in in </w:t>
+      </w:r>
+      <w:proofErr w:type="gramStart"/>
+      <w:r>
+        <w:rPr>
+          <w:rFonts w:asciiTheme="minorBidi" w:hAnsiTheme="minorBidi"/>
+          <w:color w:val="4472C4" w:themeColor="accent1"/>
+          <w:sz w:val="22"/>
+          <w:szCs w:val="22"/>
+        </w:rPr>
+        <w:t>3-4 year old</w:t>
+      </w:r>
+      <w:proofErr w:type="gramEnd"/>
+      <w:r>
+        <w:rPr>
+          <w:rFonts w:asciiTheme="minorBidi" w:hAnsiTheme="minorBidi"/>
+          <w:color w:val="4472C4" w:themeColor="accent1"/>
+          <w:sz w:val="22"/>
+          <w:szCs w:val="22"/>
+        </w:rPr>
+        <w:t xml:space="preserve"> children. Henrich and </w:t>
+      </w:r>
+      <w:proofErr w:type="spellStart"/>
+      <w:r>
+        <w:rPr>
+          <w:rFonts w:asciiTheme="minorBidi" w:hAnsiTheme="minorBidi"/>
+          <w:color w:val="4472C4" w:themeColor="accent1"/>
+          <w:sz w:val="22"/>
+          <w:szCs w:val="22"/>
+        </w:rPr>
+        <w:t>Broesch</w:t>
+      </w:r>
+      <w:proofErr w:type="spellEnd"/>
+      <w:r>
+        <w:rPr>
+          <w:rFonts w:asciiTheme="minorBidi" w:hAnsiTheme="minorBidi"/>
+          <w:color w:val="4472C4" w:themeColor="accent1"/>
+          <w:sz w:val="22"/>
+          <w:szCs w:val="22"/>
+        </w:rPr>
+        <w:t xml:space="preserve"> [26] have further suggested that prestige bias can, over generations, lead to cultural adaptations, and that although prestige can lead to maladaptive traits spreading in the population, it can also accelerate the spread of adaptive traits.</w:t>
+      </w:r>
+      <w:r>
+        <w:rPr>
+          <w:rFonts w:asciiTheme="minorBidi" w:hAnsiTheme="minorBidi"/>
+          <w:color w:val="4472C4" w:themeColor="accent1"/>
+          <w:sz w:val="22"/>
+          <w:szCs w:val="22"/>
+        </w:rPr>
+        <w:t>”</w:t>
+      </w:r>
+    </w:p>
+    <w:p>
+      <w:pPr>
+        <w:spacing w:before="100" w:beforeAutospacing="1" w:after="100" w:afterAutospacing="1"/>
+        <w:jc w:val="both"/>
+        <w:rPr>
+          <w:rFonts w:asciiTheme="minorBidi" w:hAnsiTheme="minorBidi"/>
+          <w:color w:val="4472C4" w:themeColor="accent1"/>
+          <w:sz w:val="22"/>
+          <w:szCs w:val="22"/>
+          <w:lang w:val="en-US"/>
+        </w:rPr>
+      </w:pPr>
+      <w:r>
+        <w:rPr>
+          <w:rFonts w:asciiTheme="minorBidi" w:hAnsiTheme="minorBidi"/>
+          <w:color w:val="4472C4" w:themeColor="accent1"/>
+          <w:sz w:val="22"/>
+          <w:szCs w:val="22"/>
+          <w:lang w:val="en-US"/>
+        </w:rPr>
+        <w:t xml:space="preserve">as well as in the discussion, in line </w:t>
+      </w:r>
+      <w:r>
+        <w:rPr>
+          <w:rFonts w:asciiTheme="minorBidi" w:hAnsiTheme="minorBidi"/>
+          <w:color w:val="4472C4" w:themeColor="accent1"/>
+          <w:sz w:val="22"/>
+          <w:szCs w:val="22"/>
+          <w:highlight w:val="yellow"/>
+          <w:lang w:val="en-US"/>
+        </w:rPr>
+        <w:t>XXX</w:t>
+      </w:r>
+      <w:r>
+        <w:rPr>
+          <w:rFonts w:asciiTheme="minorBidi" w:hAnsiTheme="minorBidi"/>
+          <w:color w:val="4472C4" w:themeColor="accent1"/>
+          <w:sz w:val="22"/>
+          <w:szCs w:val="22"/>
+          <w:lang w:val="en-US"/>
+        </w:rPr>
+        <w:t>:</w:t>
+      </w:r>
+    </w:p>
+    <w:p>
+      <w:pPr>
+        <w:pStyle w:val="NormalWeb"/>
+        <w:ind w:left="720"/>
+        <w:jc w:val="both"/>
+        <w:rPr>
+          <w:rFonts w:asciiTheme="minorBidi" w:hAnsiTheme="minorBidi"/>
+          <w:color w:val="4472C4" w:themeColor="accent1"/>
+          <w:sz w:val="22"/>
+          <w:szCs w:val="22"/>
+        </w:rPr>
+      </w:pPr>
+      <w:r>
+        <w:rPr>
+          <w:rFonts w:asciiTheme="minorBidi" w:hAnsiTheme="minorBidi"/>
+          <w:color w:val="4472C4" w:themeColor="accent1"/>
+          <w:sz w:val="22"/>
+          <w:szCs w:val="22"/>
+        </w:rPr>
+        <w:t>“</w:t>
+      </w:r>
+      <w:r>
+        <w:rPr>
+          <w:rFonts w:asciiTheme="minorBidi" w:hAnsiTheme="minorBidi"/>
+          <w:color w:val="4472C4" w:themeColor="accent1"/>
+          <w:sz w:val="22"/>
+          <w:szCs w:val="22"/>
+        </w:rPr>
+        <w:t xml:space="preserve">Some cultural traits or cultural role-models may be copied more often than others due to transmission biases. One such bias is success bias, in which copiers are more likely to copy a successful role-model. It has been suggested that because it is hard to estimate success, a more common bias is a bias towards role-models perceived to be successful. This perceived success can be determined by performance with respect to another trait, i.e., indirect success [7, 26], or by “the amount of voluntary deference and attention received by models” [1], i.e., prestige [28, 32] (but see </w:t>
+      </w:r>
+      <w:proofErr w:type="spellStart"/>
+      <w:r>
+        <w:rPr>
+          <w:rFonts w:asciiTheme="minorBidi" w:hAnsiTheme="minorBidi"/>
+          <w:color w:val="4472C4" w:themeColor="accent1"/>
+          <w:sz w:val="22"/>
+          <w:szCs w:val="22"/>
+        </w:rPr>
+        <w:t>Chellappoo</w:t>
+      </w:r>
+      <w:proofErr w:type="spellEnd"/>
+      <w:r>
+        <w:rPr>
+          <w:rFonts w:asciiTheme="minorBidi" w:hAnsiTheme="minorBidi"/>
+          <w:color w:val="4472C4" w:themeColor="accent1"/>
+          <w:sz w:val="22"/>
+          <w:szCs w:val="22"/>
+        </w:rPr>
+        <w:t xml:space="preserve"> [2] for a critical examination of the concept of prestige).</w:t>
+      </w:r>
+      <w:r>
+        <w:rPr>
+          <w:rFonts w:asciiTheme="minorBidi" w:hAnsiTheme="minorBidi"/>
+          <w:color w:val="4472C4" w:themeColor="accent1"/>
+          <w:sz w:val="22"/>
+          <w:szCs w:val="22"/>
+        </w:rPr>
+        <w:t>”</w:t>
+      </w:r>
+    </w:p>
+    <w:p>
+      <w:pPr>
+        <w:spacing w:before="100" w:beforeAutospacing="1" w:after="100" w:afterAutospacing="1"/>
+        <w:jc w:val="both"/>
+        <w:rPr>
+          <w:rFonts w:asciiTheme="majorBidi" w:hAnsiTheme="majorBidi" w:cstheme="majorBidi"/>
+          <w:sz w:val="22"/>
+          <w:szCs w:val="22"/>
+        </w:rPr>
+      </w:pPr>
+      <w:r>
+        <w:rPr>
+          <w:rFonts w:asciiTheme="majorBidi" w:hAnsiTheme="majorBidi" w:cstheme="majorBidi"/>
+          <w:sz w:val="22"/>
+          <w:szCs w:val="22"/>
+        </w:rPr>
+        <w:t xml:space="preserve">2) My other comment is on better situating this work within the larger literature. Based on my first comment, if we treat the models in the paper as modeling the evolutionary dynamics of multiple learning biases, then it would make sense to </w:t>
+      </w:r>
+      <w:r>
+        <w:rPr>
+          <w:rFonts w:asciiTheme="majorBidi" w:hAnsiTheme="majorBidi" w:cstheme="majorBidi"/>
+          <w:sz w:val="22"/>
+          <w:szCs w:val="22"/>
+        </w:rPr>
+        <w:t>reference how this has been done in previous work. Hong</w:t>
+      </w:r>
+      <w:r>
+        <w:rPr>
+          <w:rFonts w:asciiTheme="majorBidi" w:hAnsiTheme="majorBidi" w:cstheme="majorBidi"/>
+          <w:sz w:val="22"/>
+          <w:szCs w:val="22"/>
+        </w:rPr>
+        <w:t xml:space="preserve"> (2022), for example, models how conformist and payoff bias may be additively combined in influencing social learning. In reality, many different biases may collectively contribute to social learning and this may be done in different ways: in addition to the additive model, learning decisions can be determined in a step-wise manner (Enquist et al., 2007</w:t>
+      </w:r>
+      <w:r>
+        <w:rPr>
+          <w:rFonts w:asciiTheme="majorBidi" w:hAnsiTheme="majorBidi" w:cstheme="majorBidi"/>
+          <w:sz w:val="22"/>
+          <w:szCs w:val="22"/>
+        </w:rPr>
+        <w:t>). The authors alluded to</w:t>
+      </w:r>
+      <w:r>
+        <w:rPr>
+          <w:rFonts w:asciiTheme="majorBidi" w:hAnsiTheme="majorBidi" w:cstheme="majorBidi"/>
+          <w:sz w:val="22"/>
+          <w:szCs w:val="22"/>
+        </w:rPr>
+        <w:t xml:space="preserve"> this in the discussion, but I think the relationship between the present modeling choices and previous approaches should be made more explicit and perhaps appear earlier in the paper. </w:t>
+      </w:r>
+    </w:p>
+    <w:p>
+      <w:pPr>
+        <w:pStyle w:val="NormalWeb"/>
+        <w:jc w:val="both"/>
+        <w:rPr>
+          <w:rFonts w:asciiTheme="minorBidi" w:hAnsiTheme="minorBidi"/>
+          <w:color w:val="4472C4" w:themeColor="accent1"/>
+          <w:sz w:val="22"/>
+          <w:szCs w:val="22"/>
+        </w:rPr>
+      </w:pPr>
+      <w:r>
+        <w:rPr>
+          <w:rFonts w:asciiTheme="minorBidi" w:hAnsiTheme="minorBidi"/>
+          <w:color w:val="4472C4" w:themeColor="accent1"/>
+          <w:sz w:val="22"/>
+          <w:szCs w:val="22"/>
+        </w:rPr>
+        <w:t>We now include a paragraph</w:t>
+      </w:r>
+      <w:r>
+        <w:rPr>
+          <w:rFonts w:asciiTheme="minorBidi" w:hAnsiTheme="minorBidi"/>
+          <w:color w:val="4472C4" w:themeColor="accent1"/>
+          <w:sz w:val="22"/>
+          <w:szCs w:val="22"/>
+        </w:rPr>
+        <w:t xml:space="preserve"> in the discussion</w:t>
+      </w:r>
+      <w:r>
+        <w:rPr>
+          <w:rFonts w:asciiTheme="minorBidi" w:hAnsiTheme="minorBidi"/>
+          <w:color w:val="4472C4" w:themeColor="accent1"/>
+          <w:sz w:val="22"/>
+          <w:szCs w:val="22"/>
+        </w:rPr>
+        <w:t xml:space="preserve"> on </w:t>
+      </w:r>
+      <w:r>
+        <w:rPr>
+          <w:rFonts w:asciiTheme="minorBidi" w:hAnsiTheme="minorBidi"/>
+          <w:color w:val="4472C4" w:themeColor="accent1"/>
+          <w:sz w:val="22"/>
+          <w:szCs w:val="22"/>
+        </w:rPr>
+        <w:t xml:space="preserve">previous </w:t>
+      </w:r>
+      <w:r>
+        <w:rPr>
+          <w:rFonts w:asciiTheme="minorBidi" w:hAnsiTheme="minorBidi"/>
+          <w:color w:val="4472C4" w:themeColor="accent1"/>
+          <w:sz w:val="22"/>
+          <w:szCs w:val="22"/>
+        </w:rPr>
+        <w:t>studies that combine success-bias with different context-biases</w:t>
+      </w:r>
+      <w:r>
+        <w:rPr>
+          <w:rFonts w:asciiTheme="minorBidi" w:hAnsiTheme="minorBidi"/>
+          <w:color w:val="4472C4" w:themeColor="accent1"/>
+          <w:sz w:val="22"/>
+          <w:szCs w:val="22"/>
+        </w:rPr>
+        <w:t>, including references to Hong 2022, Enquist et al., 2007, Denton et al. 2022</w:t>
+      </w:r>
+      <w:r>
+        <w:rPr>
+          <w:rFonts w:asciiTheme="minorBidi" w:hAnsiTheme="minorBidi"/>
+          <w:color w:val="4472C4" w:themeColor="accent1"/>
+          <w:sz w:val="22"/>
+          <w:szCs w:val="22"/>
+        </w:rPr>
+        <w:t>,</w:t>
+      </w:r>
+      <w:r>
+        <w:rPr>
+          <w:rFonts w:asciiTheme="minorBidi" w:hAnsiTheme="minorBidi"/>
+          <w:color w:val="4472C4" w:themeColor="accent1"/>
+          <w:sz w:val="22"/>
+          <w:szCs w:val="22"/>
+        </w:rPr>
+        <w:t xml:space="preserve"> </w:t>
+      </w:r>
+      <w:r>
+        <w:rPr>
+          <w:rFonts w:asciiTheme="minorBidi" w:hAnsiTheme="minorBidi"/>
+          <w:color w:val="4472C4" w:themeColor="accent1"/>
+          <w:sz w:val="22"/>
+          <w:szCs w:val="22"/>
+        </w:rPr>
+        <w:t>a</w:t>
+      </w:r>
+      <w:r>
+        <w:rPr>
+          <w:rFonts w:asciiTheme="minorBidi" w:hAnsiTheme="minorBidi"/>
+          <w:color w:val="4472C4" w:themeColor="accent1"/>
+          <w:sz w:val="22"/>
+          <w:szCs w:val="22"/>
+        </w:rPr>
+        <w:t xml:space="preserve">nd </w:t>
+      </w:r>
+      <w:r>
+        <w:rPr>
+          <w:rFonts w:asciiTheme="minorBidi" w:hAnsiTheme="minorBidi"/>
+          <w:color w:val="4472C4" w:themeColor="accent1"/>
+          <w:sz w:val="22"/>
+          <w:szCs w:val="22"/>
+        </w:rPr>
+        <w:t xml:space="preserve">Ammar </w:t>
+      </w:r>
+      <w:r>
+        <w:rPr>
+          <w:rFonts w:asciiTheme="minorBidi" w:hAnsiTheme="minorBidi"/>
+          <w:color w:val="4472C4" w:themeColor="accent1"/>
+          <w:sz w:val="22"/>
+          <w:szCs w:val="22"/>
+        </w:rPr>
+        <w:t xml:space="preserve">et al. 2023 </w:t>
+      </w:r>
       <w:r>
         <w:rPr>
           <w:rFonts w:asciiTheme="minorBidi" w:hAnsiTheme="minorBidi"/>
@@ -956,7 +1777,52 @@
           <w:sz w:val="22"/>
           <w:szCs w:val="22"/>
         </w:rPr>
-        <w:t>):</w:t>
+        <w:t xml:space="preserve">): </w:t>
+      </w:r>
+    </w:p>
+    <w:p>
+      <w:pPr>
+        <w:pStyle w:val="NormalWeb"/>
+        <w:ind w:left="720"/>
+        <w:jc w:val="both"/>
+      </w:pPr>
+      <w:r>
+        <w:rPr>
+          <w:rFonts w:asciiTheme="minorBidi" w:hAnsiTheme="minorBidi"/>
+          <w:color w:val="4472C4" w:themeColor="accent1"/>
+          <w:sz w:val="22"/>
+          <w:szCs w:val="22"/>
+        </w:rPr>
+        <w:t>“</w:t>
+      </w:r>
+      <w:r>
+        <w:rPr>
+          <w:rFonts w:asciiTheme="minorBidi" w:hAnsiTheme="minorBidi"/>
+          <w:color w:val="4472C4" w:themeColor="accent1"/>
+          <w:sz w:val="22"/>
+          <w:szCs w:val="22"/>
+        </w:rPr>
+        <w:t xml:space="preserve">Others have analyzed models with interactions between different transmission biases. Hong [59] studied a model with both conformity and success bias (which he calls ‘payoff </w:t>
+      </w:r>
+      <w:proofErr w:type="spellStart"/>
+      <w:r>
+        <w:rPr>
+          <w:rFonts w:asciiTheme="minorBidi" w:hAnsiTheme="minorBidi"/>
+          <w:color w:val="4472C4" w:themeColor="accent1"/>
+          <w:sz w:val="22"/>
+          <w:szCs w:val="22"/>
+        </w:rPr>
+        <w:t>bias’</w:t>
+      </w:r>
+      <w:proofErr w:type="spellEnd"/>
+      <w:r>
+        <w:rPr>
+          <w:rFonts w:asciiTheme="minorBidi" w:hAnsiTheme="minorBidi"/>
+          <w:color w:val="4472C4" w:themeColor="accent1"/>
+          <w:sz w:val="22"/>
+          <w:szCs w:val="22"/>
+        </w:rPr>
+        <w:t>). He showed</w:t>
       </w:r>
       <w:r>
         <w:rPr>
@@ -973,235 +1839,320 @@
           <w:color w:val="4472C4" w:themeColor="accent1"/>
           <w:sz w:val="22"/>
           <w:szCs w:val="22"/>
+        </w:rPr>
+        <w:t xml:space="preserve">that an intermediate level of conformity bias–not too little but not too much–can be adaptive and evolve to prevent invasion of low-success traits while allowing the invasion of high-success traits (for another example of adaptive filtering, see [60]). Similar to our model (eq. (10)), Hong [59] also additively combined the two transmission biases (his eq. 1). However, transmission biases can be combined in many ways. For example, Denton et al. [37] combined frequency-dependent bias and genetically determined content bias multiplicatively (their eq. 1). Ammar et al. [61] studied a model in which individuals have a repertoire of cultural </w:t>
+      </w:r>
+      <w:r>
+        <w:rPr>
+          <w:rFonts w:asciiTheme="minorBidi" w:hAnsiTheme="minorBidi"/>
+          <w:color w:val="4472C4" w:themeColor="accent1"/>
+          <w:sz w:val="22"/>
+          <w:szCs w:val="22"/>
+        </w:rPr>
+        <w:lastRenderedPageBreak/>
+        <w:t>variants to choose from, and both variant choice and transmission via social learning are success-biased. Moreover, they also included the possibility to ‘forget’ infrequently used variants; therefore, because usage is success-biased, memory is also success-biased. It remains to be seen how different assumptions on the mechanisms of learning and forgetting affect the evolutionary dynamics under different and interacting transmission biases</w:t>
+      </w:r>
+      <w:r>
+        <w:rPr>
+          <w:rFonts w:asciiTheme="minorBidi" w:hAnsiTheme="minorBidi"/>
+          <w:color w:val="4472C4" w:themeColor="accent1"/>
+          <w:sz w:val="22"/>
+          <w:szCs w:val="22"/>
+        </w:rPr>
+        <w:t>.”</w:t>
+      </w:r>
+    </w:p>
+    <w:p>
+      <w:pPr>
+        <w:spacing w:before="100" w:beforeAutospacing="1" w:after="100" w:afterAutospacing="1"/>
+        <w:jc w:val="both"/>
+        <w:rPr>
+          <w:rFonts w:asciiTheme="majorBidi" w:hAnsiTheme="majorBidi" w:cstheme="majorBidi"/>
+          <w:sz w:val="22"/>
+          <w:szCs w:val="22"/>
+        </w:rPr>
+      </w:pPr>
+      <w:r>
+        <w:rPr>
+          <w:rFonts w:asciiTheme="majorBidi" w:hAnsiTheme="majorBidi" w:cstheme="majorBidi"/>
+          <w:sz w:val="22"/>
+          <w:szCs w:val="22"/>
+        </w:rPr>
+        <w:t xml:space="preserve">3) The adaptive success-bias weight is in my opinion the most interesting part of the paper, and in my opinion could benefit from a bit more clarification. </w:t>
+      </w:r>
+    </w:p>
+    <w:p>
+      <w:pPr>
+        <w:spacing w:before="100" w:beforeAutospacing="1" w:after="100" w:afterAutospacing="1"/>
+        <w:jc w:val="both"/>
+        <w:rPr>
+          <w:rFonts w:asciiTheme="minorBidi" w:hAnsiTheme="minorBidi"/>
+          <w:color w:val="4472C4" w:themeColor="accent1"/>
+          <w:sz w:val="22"/>
+          <w:szCs w:val="22"/>
+          <w:lang w:val="en-US"/>
+        </w:rPr>
+      </w:pPr>
+      <w:r>
+        <w:rPr>
+          <w:rFonts w:asciiTheme="minorBidi" w:hAnsiTheme="minorBidi"/>
+          <w:color w:val="4472C4" w:themeColor="accent1"/>
+          <w:sz w:val="22"/>
+          <w:szCs w:val="22"/>
+        </w:rPr>
+        <w:t xml:space="preserve">Sorry for the confusion. By “adaptive” we meant that each individual choses a success-bias weight that minimizes the difference between the </w:t>
+      </w:r>
+      <w:r>
+        <w:rPr>
+          <w:rFonts w:asciiTheme="minorBidi" w:hAnsiTheme="minorBidi"/>
+          <w:color w:val="4472C4" w:themeColor="accent1"/>
+          <w:sz w:val="22"/>
+          <w:szCs w:val="22"/>
+          <w:lang w:val="en-US"/>
+        </w:rPr>
+        <w:t>optimal</w:t>
+      </w:r>
+      <w:r>
+        <w:rPr>
+          <w:rFonts w:asciiTheme="minorBidi" w:hAnsiTheme="minorBidi"/>
+          <w:color w:val="4472C4" w:themeColor="accent1"/>
+          <w:sz w:val="22"/>
+          <w:szCs w:val="22"/>
+        </w:rPr>
+        <w:t xml:space="preserve"> </w:t>
+      </w:r>
+      <w:r>
+        <w:rPr>
+          <w:rFonts w:asciiTheme="minorBidi" w:hAnsiTheme="minorBidi"/>
+          <w:color w:val="4472C4" w:themeColor="accent1"/>
+          <w:sz w:val="22"/>
+          <w:szCs w:val="22"/>
+          <w:lang w:val="en-US"/>
+        </w:rPr>
+        <w:t xml:space="preserve">trait </w:t>
+      </w:r>
+      <w:r>
+        <w:rPr>
+          <w:rFonts w:asciiTheme="minorBidi" w:hAnsiTheme="minorBidi"/>
+          <w:color w:val="4472C4" w:themeColor="accent1"/>
+          <w:sz w:val="22"/>
+          <w:szCs w:val="22"/>
+        </w:rPr>
+        <w:t xml:space="preserve">value A-hat and the expected </w:t>
+      </w:r>
+      <w:r>
+        <w:rPr>
+          <w:rFonts w:asciiTheme="minorBidi" w:hAnsiTheme="minorBidi"/>
+          <w:color w:val="4472C4" w:themeColor="accent1"/>
+          <w:sz w:val="22"/>
+          <w:szCs w:val="22"/>
+          <w:lang w:val="en-US"/>
+        </w:rPr>
+        <w:t>chosen trait value</w:t>
+      </w:r>
+      <w:r>
+        <w:rPr>
+          <w:rFonts w:asciiTheme="minorBidi" w:hAnsiTheme="minorBidi"/>
+          <w:color w:val="4472C4" w:themeColor="accent1"/>
+          <w:sz w:val="22"/>
+          <w:szCs w:val="22"/>
+        </w:rPr>
+        <w:t xml:space="preserve">. </w:t>
+      </w:r>
+      <w:r>
+        <w:rPr>
+          <w:rFonts w:asciiTheme="minorBidi" w:hAnsiTheme="minorBidi"/>
+          <w:color w:val="4472C4" w:themeColor="accent1"/>
+          <w:sz w:val="22"/>
+          <w:szCs w:val="22"/>
+          <w:lang w:val="en-US"/>
+        </w:rPr>
+        <w:t xml:space="preserve">To avoid confusion, we now changed “adaptive success-bias weight” to “Optimal success-bias weight” in the relevant sub-section (line </w:t>
+      </w:r>
+      <w:r>
+        <w:rPr>
+          <w:rFonts w:asciiTheme="minorBidi" w:hAnsiTheme="minorBidi"/>
+          <w:color w:val="4472C4" w:themeColor="accent1"/>
+          <w:sz w:val="22"/>
+          <w:szCs w:val="22"/>
           <w:highlight w:val="yellow"/>
-        </w:rPr>
-        <w:t>COPY THE PARAGRAPH.</w:t>
-      </w:r>
-    </w:p>
-    <w:p>
-      <w:pPr>
-        <w:spacing w:before="100" w:beforeAutospacing="1" w:after="100" w:afterAutospacing="1"/>
-        <w:rPr>
-          <w:rFonts w:asciiTheme="majorBidi" w:hAnsiTheme="majorBidi" w:cstheme="majorBidi"/>
-          <w:sz w:val="22"/>
-          <w:szCs w:val="22"/>
-        </w:rPr>
-      </w:pPr>
-      <w:r>
-        <w:rPr>
-          <w:rFonts w:asciiTheme="majorBidi" w:hAnsiTheme="majorBidi" w:cstheme="majorBidi"/>
-          <w:sz w:val="22"/>
-          <w:szCs w:val="22"/>
-        </w:rPr>
-        <w:t xml:space="preserve">The authors make frequent reference to Boyd and Richerson 1988 book, which is fine, but notice that “prestige” was used rather casually and not explicitly formulated as a theoretical concept, To my knowledge “prestige” was </w:t>
-      </w:r>
-      <w:r>
-        <w:rPr>
-          <w:rFonts w:asciiTheme="majorBidi" w:hAnsiTheme="majorBidi" w:cstheme="majorBidi"/>
-          <w:sz w:val="22"/>
-          <w:szCs w:val="22"/>
-        </w:rPr>
-        <w:t>first elevated to a “bias” status in Henrich &amp; Gil-White (2001), and much subsequent scholarly discussion around “prestige bias” has been based on that 2001 paper. Given this reality, I really think it would make more sense to take Henrich &amp; Gil-White’s 2001 paper as central. My suggestion is therefore to call “influence” (as defined by the authors) “prestige”, and G_i,j in equation (10) would be the joint contribution of success and prestige as some proxy of copying probability. This formulation would have the advantage of defining prestige in a narrow yet clear manner, and make it easier to analyze the interaction of different biases in human</w:t>
-      </w:r>
-      <w:r>
-        <w:rPr>
-          <w:rFonts w:asciiTheme="majorBidi" w:hAnsiTheme="majorBidi" w:cstheme="majorBidi"/>
-          <w:sz w:val="22"/>
-          <w:szCs w:val="22"/>
-        </w:rPr>
-        <w:t xml:space="preserve"> decision-making. This change would not affect the model itself, only how it’s described and the discussions. </w:t>
-      </w:r>
-    </w:p>
-    <w:p>
-      <w:pPr>
-        <w:spacing w:before="100" w:beforeAutospacing="1" w:after="100" w:afterAutospacing="1"/>
-        <w:rPr>
-          <w:rFonts w:asciiTheme="minorBidi" w:hAnsiTheme="minorBidi"/>
-          <w:color w:val="4472C4" w:themeColor="accent1"/>
-          <w:sz w:val="22"/>
-          <w:szCs w:val="22"/>
-        </w:rPr>
-      </w:pPr>
-      <w:r>
-        <w:rPr>
-          <w:rFonts w:asciiTheme="majorBidi" w:hAnsiTheme="majorBidi" w:cstheme="majorBidi"/>
-          <w:sz w:val="22"/>
-          <w:szCs w:val="22"/>
-        </w:rPr>
-        <w:tab/>
-      </w:r>
-      <w:r>
-        <w:rPr>
-          <w:rFonts w:asciiTheme="minorBidi" w:hAnsiTheme="minorBidi" w:cs="Arial"/>
-          <w:color w:val="4472C4" w:themeColor="accent1"/>
-          <w:sz w:val="22"/>
-          <w:szCs w:val="22"/>
-          <w:lang w:eastAsia="he-IL"/>
-        </w:rPr>
-        <w:t>Thank you for the suggestion</w:t>
-      </w:r>
-      <w:r>
-        <w:rPr>
-          <w:rFonts w:asciiTheme="minorBidi" w:hAnsiTheme="minorBidi"/>
-          <w:color w:val="4472C4" w:themeColor="accent1"/>
-          <w:sz w:val="22"/>
-          <w:szCs w:val="22"/>
-          <w:lang w:val="en-US"/>
-        </w:rPr>
-        <w:t>!</w:t>
-      </w:r>
-      <w:r>
-        <w:rPr>
-          <w:rFonts w:asciiTheme="minorBidi" w:hAnsiTheme="minorBidi"/>
-          <w:color w:val="4472C4" w:themeColor="accent1"/>
-          <w:sz w:val="22"/>
-          <w:szCs w:val="22"/>
-        </w:rPr>
-        <w:t xml:space="preserve"> We now center the definition of the biases around Henrich &amp; Gil-White 2001. </w:t>
-      </w:r>
-      <w:r>
-        <w:rPr>
-          <w:rFonts w:asciiTheme="minorBidi" w:hAnsiTheme="minorBidi"/>
-          <w:color w:val="4472C4" w:themeColor="accent1"/>
-          <w:sz w:val="22"/>
-          <w:szCs w:val="22"/>
-          <w:lang w:val="en-US"/>
-        </w:rPr>
-        <w:t>Thus</w:t>
-      </w:r>
-      <w:r>
-        <w:rPr>
-          <w:rFonts w:asciiTheme="minorBidi" w:hAnsiTheme="minorBidi"/>
-          <w:color w:val="4472C4" w:themeColor="accent1"/>
-          <w:sz w:val="22"/>
-          <w:szCs w:val="22"/>
-        </w:rPr>
-        <w:t>, w</w:t>
-      </w:r>
-      <w:r>
-        <w:rPr>
-          <w:rFonts w:asciiTheme="minorBidi" w:hAnsiTheme="minorBidi"/>
-          <w:color w:val="4472C4" w:themeColor="accent1"/>
-          <w:sz w:val="22"/>
-          <w:szCs w:val="22"/>
-        </w:rPr>
-        <w:t xml:space="preserve">e </w:t>
-      </w:r>
-      <w:r>
-        <w:rPr>
-          <w:rFonts w:asciiTheme="minorBidi" w:hAnsiTheme="minorBidi"/>
-          <w:color w:val="4472C4" w:themeColor="accent1"/>
-          <w:sz w:val="22"/>
-          <w:szCs w:val="22"/>
-          <w:lang w:val="en-US"/>
-        </w:rPr>
-        <w:t xml:space="preserve">have </w:t>
-      </w:r>
-      <w:r>
-        <w:rPr>
-          <w:rFonts w:asciiTheme="minorBidi" w:hAnsiTheme="minorBidi"/>
-          <w:color w:val="4472C4" w:themeColor="accent1"/>
-          <w:sz w:val="22"/>
-          <w:szCs w:val="22"/>
-        </w:rPr>
-        <w:t>changed</w:t>
-      </w:r>
-      <w:r>
-        <w:rPr>
-          <w:rFonts w:asciiTheme="minorBidi" w:hAnsiTheme="minorBidi"/>
-          <w:color w:val="4472C4" w:themeColor="accent1"/>
-          <w:sz w:val="22"/>
-          <w:szCs w:val="22"/>
-          <w:lang w:val="en-US"/>
-        </w:rPr>
-        <w:t xml:space="preserve"> throughout the manuscript</w:t>
-      </w:r>
-      <w:r>
-        <w:rPr>
-          <w:rFonts w:asciiTheme="minorBidi" w:hAnsiTheme="minorBidi"/>
-          <w:color w:val="4472C4" w:themeColor="accent1"/>
-          <w:sz w:val="22"/>
-          <w:szCs w:val="22"/>
-        </w:rPr>
-        <w:t xml:space="preserve"> “influence” to “prestige” for the effect of number of copiers or clientele size</w:t>
-      </w:r>
-      <w:r>
-        <w:rPr>
-          <w:rFonts w:asciiTheme="minorBidi" w:hAnsiTheme="minorBidi"/>
-          <w:color w:val="4472C4" w:themeColor="accent1"/>
-          <w:sz w:val="22"/>
-          <w:szCs w:val="22"/>
-          <w:lang w:val="en-US"/>
-        </w:rPr>
-        <w:t>,</w:t>
-      </w:r>
-      <w:r>
-        <w:rPr>
-          <w:rFonts w:asciiTheme="minorBidi" w:hAnsiTheme="minorBidi"/>
-          <w:color w:val="4472C4" w:themeColor="accent1"/>
-          <w:sz w:val="22"/>
-          <w:szCs w:val="22"/>
-        </w:rPr>
-        <w:t xml:space="preserve"> and “prestige” to “influence” for the </w:t>
-      </w:r>
-      <w:r>
-        <w:rPr>
-          <w:rFonts w:asciiTheme="minorBidi" w:hAnsiTheme="minorBidi"/>
-          <w:color w:val="4472C4" w:themeColor="accent1"/>
-          <w:sz w:val="22"/>
-          <w:szCs w:val="22"/>
-        </w:rPr>
-        <w:t>joint contribution to the probability that an individual will be chosen as a model. We cite Henrich &amp; Gil-White 2001</w:t>
-      </w:r>
-      <w:r>
-        <w:rPr>
-          <w:rFonts w:asciiTheme="minorBidi" w:hAnsiTheme="minorBidi"/>
-          <w:color w:val="4472C4" w:themeColor="accent1"/>
-          <w:sz w:val="22"/>
-          <w:szCs w:val="22"/>
-          <w:lang w:val="en-US"/>
-        </w:rPr>
-        <w:t xml:space="preserve"> and Jimenez &amp; </w:t>
-      </w:r>
-      <w:proofErr w:type="spellStart"/>
-      <w:r>
-        <w:rPr>
-          <w:rFonts w:asciiTheme="minorBidi" w:hAnsiTheme="minorBidi"/>
-          <w:color w:val="4472C4" w:themeColor="accent1"/>
-          <w:sz w:val="22"/>
-          <w:szCs w:val="22"/>
-          <w:lang w:val="en-US"/>
-        </w:rPr>
-        <w:t>Mesoudi</w:t>
-      </w:r>
-      <w:proofErr w:type="spellEnd"/>
-      <w:r>
-        <w:rPr>
-          <w:rFonts w:asciiTheme="minorBidi" w:hAnsiTheme="minorBidi"/>
-          <w:color w:val="4472C4" w:themeColor="accent1"/>
-          <w:sz w:val="22"/>
-          <w:szCs w:val="22"/>
-          <w:lang w:val="en-US"/>
-        </w:rPr>
-        <w:t xml:space="preserve"> (2019)</w:t>
-      </w:r>
-      <w:r>
-        <w:rPr>
-          <w:rFonts w:asciiTheme="minorBidi" w:hAnsiTheme="minorBidi"/>
-          <w:color w:val="4472C4" w:themeColor="accent1"/>
-          <w:sz w:val="22"/>
-          <w:szCs w:val="22"/>
-        </w:rPr>
-        <w:t xml:space="preserve"> for these definitions. The main changes are in the following paragraph (</w:t>
-      </w:r>
-      <w:r>
-        <w:rPr>
-          <w:rFonts w:asciiTheme="minorBidi" w:hAnsiTheme="minorBidi"/>
-          <w:color w:val="4472C4" w:themeColor="accent1"/>
-          <w:sz w:val="22"/>
-          <w:szCs w:val="22"/>
-        </w:rPr>
-        <w:t xml:space="preserve">line </w:t>
+          <w:lang w:val="en-US"/>
+        </w:rPr>
+        <w:t>XXX</w:t>
+      </w:r>
+      <w:r>
+        <w:rPr>
+          <w:rFonts w:asciiTheme="minorBidi" w:hAnsiTheme="minorBidi"/>
+          <w:color w:val="4472C4" w:themeColor="accent1"/>
+          <w:sz w:val="22"/>
+          <w:szCs w:val="22"/>
+          <w:lang w:val="en-US"/>
+        </w:rPr>
+        <w:t xml:space="preserve">) and in Figure </w:t>
+      </w:r>
+      <w:r>
+        <w:rPr>
+          <w:rFonts w:asciiTheme="minorBidi" w:hAnsiTheme="minorBidi"/>
+          <w:color w:val="4472C4" w:themeColor="accent1"/>
+          <w:sz w:val="22"/>
+          <w:szCs w:val="22"/>
+          <w:lang w:val="en-US"/>
+        </w:rPr>
+        <w:t>3</w:t>
+      </w:r>
+      <w:r>
+        <w:rPr>
+          <w:rFonts w:asciiTheme="minorBidi" w:hAnsiTheme="minorBidi"/>
+          <w:color w:val="4472C4" w:themeColor="accent1"/>
+          <w:sz w:val="22"/>
+          <w:szCs w:val="22"/>
+          <w:lang w:val="en-US"/>
+        </w:rPr>
+        <w:t xml:space="preserve">. </w:t>
+      </w:r>
+    </w:p>
+    <w:p>
+      <w:pPr>
+        <w:spacing w:before="100" w:beforeAutospacing="1" w:after="100" w:afterAutospacing="1"/>
+        <w:jc w:val="both"/>
+        <w:rPr>
+          <w:rFonts w:asciiTheme="majorBidi" w:hAnsiTheme="majorBidi" w:cstheme="majorBidi"/>
+          <w:sz w:val="22"/>
+          <w:szCs w:val="22"/>
+        </w:rPr>
+      </w:pPr>
+      <w:r>
+        <w:rPr>
+          <w:rFonts w:asciiTheme="majorBidi" w:hAnsiTheme="majorBidi" w:cstheme="majorBidi"/>
+          <w:sz w:val="22"/>
+          <w:szCs w:val="22"/>
+        </w:rPr>
+        <w:t>First, equation (24) needs more explication. In evolution, “adaptive” typically</w:t>
+      </w:r>
+      <w:r>
+        <w:rPr>
+          <w:rFonts w:asciiTheme="majorBidi" w:hAnsiTheme="majorBidi" w:cstheme="majorBidi"/>
+          <w:sz w:val="22"/>
+          <w:szCs w:val="22"/>
+        </w:rPr>
+        <w:t xml:space="preserve"> means fitness maximizing, and the authors should specify how this argmin term relates to fitness in more detail. </w:t>
+      </w:r>
+    </w:p>
+    <w:p>
+      <w:pPr>
+        <w:spacing w:before="100" w:beforeAutospacing="1" w:after="100" w:afterAutospacing="1"/>
+        <w:jc w:val="both"/>
+        <w:rPr>
+          <w:rFonts w:asciiTheme="minorBidi" w:hAnsiTheme="minorBidi"/>
+          <w:color w:val="4472C4" w:themeColor="accent1"/>
+          <w:sz w:val="22"/>
+          <w:szCs w:val="22"/>
+        </w:rPr>
+      </w:pPr>
+      <w:r>
+        <w:rPr>
+          <w:rFonts w:asciiTheme="minorBidi" w:hAnsiTheme="minorBidi"/>
+          <w:color w:val="4472C4" w:themeColor="accent1"/>
+          <w:sz w:val="22"/>
+          <w:szCs w:val="22"/>
+          <w:lang w:val="en-US"/>
+        </w:rPr>
+        <w:t>F</w:t>
+      </w:r>
+      <w:r>
+        <w:rPr>
+          <w:rFonts w:asciiTheme="minorBidi" w:hAnsiTheme="minorBidi"/>
+          <w:color w:val="4472C4" w:themeColor="accent1"/>
+          <w:sz w:val="22"/>
+          <w:szCs w:val="22"/>
+        </w:rPr>
+        <w:t xml:space="preserve">ormally, in our model there is no natural selection and hence no “fitness” per se. </w:t>
+      </w:r>
+      <w:r>
+        <w:rPr>
+          <w:rFonts w:asciiTheme="minorBidi" w:hAnsiTheme="minorBidi"/>
+          <w:color w:val="4472C4" w:themeColor="accent1"/>
+          <w:sz w:val="22"/>
+          <w:szCs w:val="22"/>
+          <w:lang w:val="en-US"/>
+        </w:rPr>
+        <w:t xml:space="preserve"> </w:t>
+      </w:r>
+      <w:r>
+        <w:rPr>
+          <w:rFonts w:asciiTheme="minorBidi" w:hAnsiTheme="minorBidi"/>
+          <w:color w:val="4472C4" w:themeColor="accent1"/>
+          <w:sz w:val="22"/>
+          <w:szCs w:val="22"/>
+        </w:rPr>
+        <w:t xml:space="preserve">Indeed, if the </w:t>
+      </w:r>
+      <w:r>
+        <w:rPr>
+          <w:rFonts w:asciiTheme="minorBidi" w:hAnsiTheme="minorBidi"/>
+          <w:color w:val="4472C4" w:themeColor="accent1"/>
+          <w:sz w:val="22"/>
+          <w:szCs w:val="22"/>
+          <w:lang w:val="en-US"/>
+        </w:rPr>
+        <w:t>trait</w:t>
+      </w:r>
+      <w:r>
+        <w:rPr>
+          <w:rFonts w:asciiTheme="minorBidi" w:hAnsiTheme="minorBidi"/>
+          <w:color w:val="4472C4" w:themeColor="accent1"/>
+          <w:sz w:val="22"/>
+          <w:szCs w:val="22"/>
+        </w:rPr>
+        <w:t xml:space="preserve"> value </w:t>
+      </w:r>
+      <w:r>
+        <w:rPr>
+          <w:rFonts w:asciiTheme="minorBidi" w:hAnsiTheme="minorBidi"/>
+          <w:color w:val="4472C4" w:themeColor="accent1"/>
+          <w:sz w:val="22"/>
+          <w:szCs w:val="22"/>
+          <w:lang w:val="en-US"/>
+        </w:rPr>
+        <w:t xml:space="preserve">would have been </w:t>
+      </w:r>
+      <w:r>
+        <w:rPr>
+          <w:rFonts w:asciiTheme="minorBidi" w:hAnsiTheme="minorBidi"/>
+          <w:color w:val="4472C4" w:themeColor="accent1"/>
+          <w:sz w:val="22"/>
+          <w:szCs w:val="22"/>
+        </w:rPr>
+        <w:t xml:space="preserve">correlated with fitness, </w:t>
+      </w:r>
+      <w:r>
+        <w:rPr>
+          <w:rFonts w:asciiTheme="minorBidi" w:hAnsiTheme="minorBidi"/>
+          <w:color w:val="4472C4" w:themeColor="accent1"/>
+          <w:sz w:val="22"/>
+          <w:szCs w:val="22"/>
+          <w:lang w:val="en-US"/>
+        </w:rPr>
+        <w:t xml:space="preserve">the optimal success-bias weight </w:t>
+      </w:r>
+      <w:r>
+        <w:rPr>
+          <w:rFonts w:asciiTheme="minorBidi" w:hAnsiTheme="minorBidi"/>
+          <w:color w:val="4472C4" w:themeColor="accent1"/>
+          <w:sz w:val="22"/>
+          <w:szCs w:val="22"/>
+        </w:rPr>
+        <w:t>would increase fitness.</w:t>
+      </w:r>
+      <w:r>
+        <w:rPr>
+          <w:rFonts w:asciiTheme="minorBidi" w:hAnsiTheme="minorBidi"/>
+          <w:color w:val="4472C4" w:themeColor="accent1"/>
+          <w:sz w:val="22"/>
+          <w:szCs w:val="22"/>
+          <w:lang w:val="en-US"/>
+        </w:rPr>
+        <w:t xml:space="preserve"> We added a statement to clarify this line </w:t>
       </w:r>
       <w:r>
         <w:rPr>
@@ -1211,173 +2162,7 @@
           <w:szCs w:val="22"/>
           <w:highlight w:val="yellow"/>
         </w:rPr>
-        <w:t>XXX): COPY PARAGRAPH HERE.</w:t>
-      </w:r>
-    </w:p>
-    <w:p>
-      <w:pPr>
-        <w:spacing w:before="100" w:beforeAutospacing="1" w:after="100" w:afterAutospacing="1"/>
-        <w:rPr>
-          <w:rFonts w:asciiTheme="majorBidi" w:hAnsiTheme="majorBidi" w:cstheme="majorBidi"/>
-          <w:sz w:val="22"/>
-          <w:szCs w:val="22"/>
-        </w:rPr>
-      </w:pPr>
-      <w:r>
-        <w:rPr>
-          <w:rFonts w:asciiTheme="majorBidi" w:hAnsiTheme="majorBidi" w:cstheme="majorBidi"/>
-          <w:sz w:val="22"/>
-          <w:szCs w:val="22"/>
-        </w:rPr>
-        <w:t xml:space="preserve">2) My other comment is on better situating this work within the larger literature. Based on my first comment, if we treat the models in the paper as modeling the evolutionary dynamics of multiple learning biases, then it would make sense to </w:t>
-      </w:r>
-      <w:r>
-        <w:rPr>
-          <w:rFonts w:asciiTheme="majorBidi" w:hAnsiTheme="majorBidi" w:cstheme="majorBidi"/>
-          <w:sz w:val="22"/>
-          <w:szCs w:val="22"/>
-        </w:rPr>
-        <w:t>reference how this has been done in previous work. Hong</w:t>
-      </w:r>
-      <w:r>
-        <w:rPr>
-          <w:rFonts w:asciiTheme="majorBidi" w:hAnsiTheme="majorBidi" w:cstheme="majorBidi"/>
-          <w:sz w:val="22"/>
-          <w:szCs w:val="22"/>
-        </w:rPr>
-        <w:t xml:space="preserve"> (2022), for example, models how conformist and payoff bias may be additively combined in influencing social learning. In reality, many different biases may collectively contribute to social learning and this may be done in different ways: in addition to the additive model, learning decisions can be determined in a step-wise manner (Enquist et al., 2007</w:t>
-      </w:r>
-      <w:r>
-        <w:rPr>
-          <w:rFonts w:asciiTheme="majorBidi" w:hAnsiTheme="majorBidi" w:cstheme="majorBidi"/>
-          <w:sz w:val="22"/>
-          <w:szCs w:val="22"/>
-        </w:rPr>
-        <w:t>). The authors alluded to</w:t>
-      </w:r>
-      <w:r>
-        <w:rPr>
-          <w:rFonts w:asciiTheme="majorBidi" w:hAnsiTheme="majorBidi" w:cstheme="majorBidi"/>
-          <w:sz w:val="22"/>
-          <w:szCs w:val="22"/>
-        </w:rPr>
-        <w:t xml:space="preserve"> this in the </w:t>
-      </w:r>
-      <w:r>
-        <w:rPr>
-          <w:rFonts w:asciiTheme="majorBidi" w:hAnsiTheme="majorBidi" w:cstheme="majorBidi"/>
-          <w:sz w:val="22"/>
-          <w:szCs w:val="22"/>
-        </w:rPr>
-        <w:lastRenderedPageBreak/>
-        <w:t xml:space="preserve">discussion, but I think the relationship between the present modeling choices and previous approaches should be made more explicit and perhaps appear earlier in the paper. </w:t>
-      </w:r>
-    </w:p>
-    <w:p>
-      <w:pPr>
-        <w:spacing w:before="100" w:beforeAutospacing="1" w:after="100" w:afterAutospacing="1"/>
-        <w:rPr>
-          <w:rFonts w:asciiTheme="minorBidi" w:hAnsiTheme="minorBidi"/>
-          <w:color w:val="4472C4" w:themeColor="accent1"/>
-          <w:sz w:val="22"/>
-          <w:szCs w:val="22"/>
-        </w:rPr>
-      </w:pPr>
-      <w:r>
-        <w:rPr>
-          <w:rFonts w:asciiTheme="majorBidi" w:hAnsiTheme="majorBidi" w:cstheme="majorBidi"/>
-          <w:sz w:val="22"/>
-          <w:szCs w:val="22"/>
-        </w:rPr>
-        <w:tab/>
-      </w:r>
-      <w:r>
-        <w:rPr>
-          <w:rFonts w:asciiTheme="minorBidi" w:hAnsiTheme="minorBidi"/>
-          <w:color w:val="4472C4" w:themeColor="accent1"/>
-          <w:sz w:val="22"/>
-          <w:szCs w:val="22"/>
-        </w:rPr>
-        <w:t xml:space="preserve">We now include a paragraph on </w:t>
-      </w:r>
-      <w:r>
-        <w:rPr>
-          <w:rFonts w:asciiTheme="minorBidi" w:hAnsiTheme="minorBidi"/>
-          <w:color w:val="4472C4" w:themeColor="accent1"/>
-          <w:sz w:val="22"/>
-          <w:szCs w:val="22"/>
-          <w:lang w:val="en-US"/>
-        </w:rPr>
-        <w:t xml:space="preserve">previous </w:t>
-      </w:r>
-      <w:r>
-        <w:rPr>
-          <w:rFonts w:asciiTheme="minorBidi" w:hAnsiTheme="minorBidi"/>
-          <w:color w:val="4472C4" w:themeColor="accent1"/>
-          <w:sz w:val="22"/>
-          <w:szCs w:val="22"/>
-        </w:rPr>
-        <w:t>cultural evolutionary models with multiple learning biases, including references to Hong 2022, Enquist et al., 2007, Denton et al. 2022</w:t>
-      </w:r>
-      <w:r>
-        <w:rPr>
-          <w:rFonts w:asciiTheme="minorBidi" w:hAnsiTheme="minorBidi"/>
-          <w:color w:val="4472C4" w:themeColor="accent1"/>
-          <w:sz w:val="22"/>
-          <w:szCs w:val="22"/>
-          <w:lang w:val="en-US"/>
-        </w:rPr>
-        <w:t xml:space="preserve">. </w:t>
-      </w:r>
-      <w:r>
-        <w:rPr>
-          <w:rFonts w:asciiTheme="minorBidi" w:hAnsiTheme="minorBidi"/>
-          <w:color w:val="4472C4" w:themeColor="accent1"/>
-          <w:sz w:val="22"/>
-          <w:szCs w:val="22"/>
-          <w:lang w:val="en-US"/>
-        </w:rPr>
-        <w:t xml:space="preserve">And </w:t>
-      </w:r>
-      <w:r>
-        <w:rPr>
-          <w:rFonts w:asciiTheme="minorBidi" w:hAnsiTheme="minorBidi"/>
-          <w:color w:val="4472C4" w:themeColor="accent1"/>
-          <w:sz w:val="22"/>
-          <w:szCs w:val="22"/>
-          <w:lang w:val="en-US"/>
-        </w:rPr>
-        <w:t>Ammar</w:t>
-      </w:r>
-      <w:r>
-        <w:rPr>
-          <w:rFonts w:asciiTheme="minorBidi" w:hAnsiTheme="minorBidi"/>
-          <w:color w:val="4472C4" w:themeColor="accent1"/>
-          <w:sz w:val="22"/>
-          <w:szCs w:val="22"/>
-          <w:lang w:val="en-US"/>
-        </w:rPr>
-        <w:t xml:space="preserve"> </w:t>
-      </w:r>
-      <w:r>
-        <w:rPr>
-          <w:rFonts w:asciiTheme="minorBidi" w:hAnsiTheme="minorBidi"/>
-          <w:color w:val="4472C4" w:themeColor="accent1"/>
-          <w:sz w:val="22"/>
-          <w:szCs w:val="22"/>
-          <w:lang w:val="en-US"/>
-        </w:rPr>
-        <w:t xml:space="preserve">et al. 2023 </w:t>
-      </w:r>
-      <w:r>
-        <w:rPr>
-          <w:rFonts w:asciiTheme="minorBidi" w:hAnsiTheme="minorBidi"/>
-          <w:color w:val="4472C4" w:themeColor="accent1"/>
-          <w:sz w:val="22"/>
-          <w:szCs w:val="22"/>
-          <w:lang w:val="en-US"/>
-        </w:rPr>
-        <w:t xml:space="preserve">(line </w:t>
+        <w:t>XX</w:t>
       </w:r>
       <w:r>
         <w:rPr>
@@ -1386,318 +2171,6 @@
           <w:sz w:val="22"/>
           <w:szCs w:val="22"/>
           <w:highlight w:val="yellow"/>
-        </w:rPr>
-        <w:t>XXX): COPY PARAGRAPH HERE.</w:t>
-      </w:r>
-    </w:p>
-    <w:p>
-      <w:pPr>
-        <w:spacing w:before="100" w:beforeAutospacing="1" w:after="100" w:afterAutospacing="1"/>
-        <w:rPr>
-          <w:rFonts w:asciiTheme="majorBidi" w:hAnsiTheme="majorBidi" w:cstheme="majorBidi"/>
-          <w:sz w:val="22"/>
-          <w:szCs w:val="22"/>
-        </w:rPr>
-      </w:pPr>
-      <w:r>
-        <w:rPr>
-          <w:rFonts w:asciiTheme="majorBidi" w:hAnsiTheme="majorBidi" w:cstheme="majorBidi"/>
-          <w:sz w:val="22"/>
-          <w:szCs w:val="22"/>
-        </w:rPr>
-        <w:t xml:space="preserve">3) The adaptive success-bias weight is in my opinion the most interesting part of the paper, and in my opinion could benefit from a bit more clarification. </w:t>
-      </w:r>
-    </w:p>
-    <w:p>
-      <w:pPr>
-        <w:spacing w:before="100" w:beforeAutospacing="1" w:after="100" w:afterAutospacing="1"/>
-        <w:ind w:firstLine="720"/>
-        <w:rPr>
-          <w:rFonts w:asciiTheme="minorBidi" w:hAnsiTheme="minorBidi"/>
-          <w:color w:val="4472C4" w:themeColor="accent1"/>
-          <w:sz w:val="22"/>
-          <w:szCs w:val="22"/>
-          <w:lang w:val="en-US"/>
-        </w:rPr>
-      </w:pPr>
-      <w:r>
-        <w:rPr>
-          <w:rFonts w:asciiTheme="minorBidi" w:hAnsiTheme="minorBidi"/>
-          <w:color w:val="4472C4" w:themeColor="accent1"/>
-          <w:sz w:val="22"/>
-          <w:szCs w:val="22"/>
-        </w:rPr>
-        <w:t xml:space="preserve">Sorry for the confusion. By “adaptive” we meant that each individual choses a success-bias weight that minimizes the difference between the </w:t>
-      </w:r>
-      <w:r>
-        <w:rPr>
-          <w:rFonts w:asciiTheme="minorBidi" w:hAnsiTheme="minorBidi"/>
-          <w:color w:val="4472C4" w:themeColor="accent1"/>
-          <w:sz w:val="22"/>
-          <w:szCs w:val="22"/>
-          <w:lang w:val="en-US"/>
-        </w:rPr>
-        <w:t>optimal</w:t>
-      </w:r>
-      <w:r>
-        <w:rPr>
-          <w:rFonts w:asciiTheme="minorBidi" w:hAnsiTheme="minorBidi"/>
-          <w:color w:val="4472C4" w:themeColor="accent1"/>
-          <w:sz w:val="22"/>
-          <w:szCs w:val="22"/>
-        </w:rPr>
-        <w:t xml:space="preserve"> </w:t>
-      </w:r>
-      <w:r>
-        <w:rPr>
-          <w:rFonts w:asciiTheme="minorBidi" w:hAnsiTheme="minorBidi"/>
-          <w:color w:val="4472C4" w:themeColor="accent1"/>
-          <w:sz w:val="22"/>
-          <w:szCs w:val="22"/>
-          <w:lang w:val="en-US"/>
-        </w:rPr>
-        <w:t xml:space="preserve">trait </w:t>
-      </w:r>
-      <w:r>
-        <w:rPr>
-          <w:rFonts w:asciiTheme="minorBidi" w:hAnsiTheme="minorBidi"/>
-          <w:color w:val="4472C4" w:themeColor="accent1"/>
-          <w:sz w:val="22"/>
-          <w:szCs w:val="22"/>
-        </w:rPr>
-        <w:t xml:space="preserve">value A-hat and the expected </w:t>
-      </w:r>
-      <w:r>
-        <w:rPr>
-          <w:rFonts w:asciiTheme="minorBidi" w:hAnsiTheme="minorBidi"/>
-          <w:color w:val="4472C4" w:themeColor="accent1"/>
-          <w:sz w:val="22"/>
-          <w:szCs w:val="22"/>
-          <w:lang w:val="en-US"/>
-        </w:rPr>
-        <w:t>chosen trait value</w:t>
-      </w:r>
-      <w:r>
-        <w:rPr>
-          <w:rFonts w:asciiTheme="minorBidi" w:hAnsiTheme="minorBidi"/>
-          <w:color w:val="4472C4" w:themeColor="accent1"/>
-          <w:sz w:val="22"/>
-          <w:szCs w:val="22"/>
-        </w:rPr>
-        <w:t xml:space="preserve">. </w:t>
-      </w:r>
-      <w:r>
-        <w:rPr>
-          <w:rFonts w:asciiTheme="minorBidi" w:hAnsiTheme="minorBidi"/>
-          <w:color w:val="4472C4" w:themeColor="accent1"/>
-          <w:sz w:val="22"/>
-          <w:szCs w:val="22"/>
-          <w:lang w:val="en-US"/>
-        </w:rPr>
-        <w:t xml:space="preserve">To avoid confusion, we now changed “adaptive success-bias weight” to “Optimal success-bias weight” in the relevant sub-section (line </w:t>
-      </w:r>
-      <w:r>
-        <w:rPr>
-          <w:rFonts w:asciiTheme="minorBidi" w:hAnsiTheme="minorBidi"/>
-          <w:color w:val="4472C4" w:themeColor="accent1"/>
-          <w:sz w:val="22"/>
-          <w:szCs w:val="22"/>
-          <w:highlight w:val="yellow"/>
-          <w:lang w:val="en-US"/>
-        </w:rPr>
-        <w:t>XXX</w:t>
-      </w:r>
-      <w:r>
-        <w:rPr>
-          <w:rFonts w:asciiTheme="minorBidi" w:hAnsiTheme="minorBidi"/>
-          <w:color w:val="4472C4" w:themeColor="accent1"/>
-          <w:sz w:val="22"/>
-          <w:szCs w:val="22"/>
-          <w:lang w:val="en-US"/>
-        </w:rPr>
-        <w:t xml:space="preserve">) and in Figure </w:t>
-      </w:r>
-      <w:r>
-        <w:rPr>
-          <w:rFonts w:asciiTheme="minorBidi" w:hAnsiTheme="minorBidi"/>
-          <w:color w:val="4472C4" w:themeColor="accent1"/>
-          <w:sz w:val="22"/>
-          <w:szCs w:val="22"/>
-          <w:lang w:val="en-US"/>
-        </w:rPr>
-        <w:t>3</w:t>
-      </w:r>
-      <w:r>
-        <w:rPr>
-          <w:rFonts w:asciiTheme="minorBidi" w:hAnsiTheme="minorBidi"/>
-          <w:color w:val="4472C4" w:themeColor="accent1"/>
-          <w:sz w:val="22"/>
-          <w:szCs w:val="22"/>
-          <w:lang w:val="en-US"/>
-        </w:rPr>
-        <w:t xml:space="preserve">. </w:t>
-      </w:r>
-    </w:p>
-    <w:p>
-      <w:pPr>
-        <w:spacing w:before="100" w:beforeAutospacing="1" w:after="100" w:afterAutospacing="1"/>
-        <w:rPr>
-          <w:rFonts w:asciiTheme="majorBidi" w:hAnsiTheme="majorBidi" w:cstheme="majorBidi"/>
-          <w:sz w:val="22"/>
-          <w:szCs w:val="22"/>
-        </w:rPr>
-      </w:pPr>
-      <w:r>
-        <w:rPr>
-          <w:rFonts w:asciiTheme="majorBidi" w:hAnsiTheme="majorBidi" w:cstheme="majorBidi"/>
-          <w:sz w:val="22"/>
-          <w:szCs w:val="22"/>
-        </w:rPr>
-        <w:t>First, equation (24) needs more explication. In evolution, “adaptive” typically</w:t>
-      </w:r>
-      <w:r>
-        <w:rPr>
-          <w:rFonts w:asciiTheme="majorBidi" w:hAnsiTheme="majorBidi" w:cstheme="majorBidi"/>
-          <w:sz w:val="22"/>
-          <w:szCs w:val="22"/>
-        </w:rPr>
-        <w:t xml:space="preserve"> means fitness maximizing, and the authors should specify how this argmin term relates to fitness in more detail. </w:t>
-      </w:r>
-    </w:p>
-    <w:p>
-      <w:pPr>
-        <w:spacing w:before="100" w:beforeAutospacing="1" w:after="100" w:afterAutospacing="1"/>
-        <w:ind w:firstLine="720"/>
-        <w:rPr>
-          <w:rFonts w:asciiTheme="minorBidi" w:hAnsiTheme="minorBidi"/>
-          <w:color w:val="4472C4" w:themeColor="accent1"/>
-          <w:sz w:val="22"/>
-          <w:szCs w:val="22"/>
-          <w:lang w:val="en-US"/>
-        </w:rPr>
-      </w:pPr>
-      <w:r>
-        <w:rPr>
-          <w:rFonts w:asciiTheme="minorBidi" w:hAnsiTheme="minorBidi"/>
-          <w:color w:val="4472C4" w:themeColor="accent1"/>
-          <w:sz w:val="22"/>
-          <w:szCs w:val="22"/>
-          <w:lang w:val="en-US"/>
-        </w:rPr>
-        <w:t>F</w:t>
-      </w:r>
-      <w:r>
-        <w:rPr>
-          <w:rFonts w:asciiTheme="minorBidi" w:hAnsiTheme="minorBidi"/>
-          <w:color w:val="4472C4" w:themeColor="accent1"/>
-          <w:sz w:val="22"/>
-          <w:szCs w:val="22"/>
-        </w:rPr>
-        <w:t xml:space="preserve">ormally, in our model there is no natural selection and hence no “fitness” per se. </w:t>
-      </w:r>
-      <w:r>
-        <w:rPr>
-          <w:rFonts w:asciiTheme="minorBidi" w:hAnsiTheme="minorBidi"/>
-          <w:color w:val="4472C4" w:themeColor="accent1"/>
-          <w:sz w:val="22"/>
-          <w:szCs w:val="22"/>
-          <w:lang w:val="en-US"/>
-        </w:rPr>
-        <w:t xml:space="preserve"> </w:t>
-      </w:r>
-      <w:r>
-        <w:rPr>
-          <w:rFonts w:asciiTheme="minorBidi" w:hAnsiTheme="minorBidi"/>
-          <w:color w:val="4472C4" w:themeColor="accent1"/>
-          <w:sz w:val="22"/>
-          <w:szCs w:val="22"/>
-        </w:rPr>
-        <w:t xml:space="preserve">Indeed, if the </w:t>
-      </w:r>
-      <w:r>
-        <w:rPr>
-          <w:rFonts w:asciiTheme="minorBidi" w:hAnsiTheme="minorBidi"/>
-          <w:color w:val="4472C4" w:themeColor="accent1"/>
-          <w:sz w:val="22"/>
-          <w:szCs w:val="22"/>
-          <w:lang w:val="en-US"/>
-        </w:rPr>
-        <w:t>trait</w:t>
-      </w:r>
-      <w:r>
-        <w:rPr>
-          <w:rFonts w:asciiTheme="minorBidi" w:hAnsiTheme="minorBidi"/>
-          <w:color w:val="4472C4" w:themeColor="accent1"/>
-          <w:sz w:val="22"/>
-          <w:szCs w:val="22"/>
-        </w:rPr>
-        <w:t xml:space="preserve"> value </w:t>
-      </w:r>
-      <w:r>
-        <w:rPr>
-          <w:rFonts w:asciiTheme="minorBidi" w:hAnsiTheme="minorBidi"/>
-          <w:color w:val="4472C4" w:themeColor="accent1"/>
-          <w:sz w:val="22"/>
-          <w:szCs w:val="22"/>
-          <w:lang w:val="en-US"/>
-        </w:rPr>
-        <w:t xml:space="preserve">would have been </w:t>
-      </w:r>
-      <w:r>
-        <w:rPr>
-          <w:rFonts w:asciiTheme="minorBidi" w:hAnsiTheme="minorBidi"/>
-          <w:color w:val="4472C4" w:themeColor="accent1"/>
-          <w:sz w:val="22"/>
-          <w:szCs w:val="22"/>
-        </w:rPr>
-        <w:t xml:space="preserve">correlated with fitness, </w:t>
-      </w:r>
-      <w:r>
-        <w:rPr>
-          <w:rFonts w:asciiTheme="minorBidi" w:hAnsiTheme="minorBidi"/>
-          <w:color w:val="4472C4" w:themeColor="accent1"/>
-          <w:sz w:val="22"/>
-          <w:szCs w:val="22"/>
-          <w:lang w:val="en-US"/>
-        </w:rPr>
-        <w:t xml:space="preserve">the optimal success-bias weight </w:t>
-      </w:r>
-      <w:r>
-        <w:rPr>
-          <w:rFonts w:asciiTheme="minorBidi" w:hAnsiTheme="minorBidi"/>
-          <w:color w:val="4472C4" w:themeColor="accent1"/>
-          <w:sz w:val="22"/>
-          <w:szCs w:val="22"/>
-        </w:rPr>
-        <w:t>would increase fitness.</w:t>
-      </w:r>
-      <w:r>
-        <w:rPr>
-          <w:rFonts w:asciiTheme="minorBidi" w:hAnsiTheme="minorBidi"/>
-          <w:color w:val="4472C4" w:themeColor="accent1"/>
-          <w:sz w:val="22"/>
-          <w:szCs w:val="22"/>
-          <w:lang w:val="en-US"/>
-        </w:rPr>
-        <w:t xml:space="preserve"> We added a statement to clarify this line </w:t>
-      </w:r>
-      <w:r>
-        <w:rPr>
-          <w:rFonts w:asciiTheme="minorBidi" w:hAnsiTheme="minorBidi"/>
-          <w:color w:val="4472C4" w:themeColor="accent1"/>
-          <w:sz w:val="22"/>
-          <w:szCs w:val="22"/>
-          <w:highlight w:val="yellow"/>
-        </w:rPr>
-        <w:t>XX</w:t>
-      </w:r>
-      <w:r>
-        <w:rPr>
-          <w:rFonts w:asciiTheme="minorBidi" w:hAnsiTheme="minorBidi"/>
-          <w:color w:val="4472C4" w:themeColor="accent1"/>
-          <w:sz w:val="22"/>
-          <w:szCs w:val="22"/>
-          <w:highlight w:val="yellow"/>
           <w:lang w:val="en-US"/>
         </w:rPr>
         <w:t>X</w:t>
@@ -1708,24 +2181,57 @@
           <w:color w:val="4472C4" w:themeColor="accent1"/>
           <w:sz w:val="22"/>
           <w:szCs w:val="22"/>
-          <w:highlight w:val="yellow"/>
-        </w:rPr>
-        <w:t>: COPY PARAGRAPH HERE</w:t>
-      </w:r>
-      <w:r>
-        <w:rPr>
-          <w:rFonts w:asciiTheme="minorBidi" w:hAnsiTheme="minorBidi"/>
-          <w:color w:val="4472C4" w:themeColor="accent1"/>
-          <w:sz w:val="22"/>
-          <w:szCs w:val="22"/>
-          <w:lang w:val="en-US"/>
-        </w:rPr>
-        <w:t xml:space="preserve">. </w:t>
-      </w:r>
-    </w:p>
-    <w:p>
-      <w:pPr>
-        <w:spacing w:before="100" w:beforeAutospacing="1" w:after="100" w:afterAutospacing="1"/>
+        </w:rPr>
+        <w:t xml:space="preserve">: </w:t>
+      </w:r>
+    </w:p>
+    <w:p>
+      <w:pPr>
+        <w:spacing w:before="100" w:beforeAutospacing="1" w:after="100" w:afterAutospacing="1"/>
+        <w:ind w:left="720"/>
+        <w:jc w:val="both"/>
+        <w:rPr>
+          <w:rFonts w:asciiTheme="minorBidi" w:hAnsiTheme="minorBidi"/>
+          <w:color w:val="4472C4" w:themeColor="accent1"/>
+          <w:sz w:val="22"/>
+          <w:szCs w:val="22"/>
+          <w:lang w:val="en-US"/>
+        </w:rPr>
+      </w:pPr>
+      <w:r>
+        <w:rPr>
+          <w:rFonts w:asciiTheme="minorBidi" w:hAnsiTheme="minorBidi"/>
+          <w:color w:val="4472C4" w:themeColor="accent1"/>
+          <w:sz w:val="22"/>
+          <w:szCs w:val="22"/>
+          <w:lang w:val="en-US"/>
+        </w:rPr>
+        <w:t>“</w:t>
+      </w:r>
+      <w:r>
+        <w:rPr>
+          <w:rFonts w:asciiTheme="minorBidi" w:hAnsiTheme="minorBidi"/>
+          <w:color w:val="4472C4" w:themeColor="accent1"/>
+          <w:sz w:val="22"/>
+          <w:szCs w:val="22"/>
+        </w:rPr>
+        <w:t>Indeed, if the trait value is correlated with fitness, the optimal success-bias weight would increase the fitness of individuals. However, here we ignore the effects of natural selection, focusing instead on selectively neutral traits.</w:t>
+      </w:r>
+      <w:r>
+        <w:rPr>
+          <w:rFonts w:asciiTheme="minorBidi" w:hAnsiTheme="minorBidi"/>
+          <w:color w:val="4472C4" w:themeColor="accent1"/>
+          <w:sz w:val="22"/>
+          <w:szCs w:val="22"/>
+          <w:lang w:val="en-US"/>
+        </w:rPr>
+        <w:t>”</w:t>
+      </w:r>
+    </w:p>
+    <w:p>
+      <w:pPr>
+        <w:spacing w:before="100" w:beforeAutospacing="1" w:after="100" w:afterAutospacing="1"/>
+        <w:jc w:val="both"/>
         <w:rPr>
           <w:rFonts w:asciiTheme="majorBidi" w:hAnsiTheme="majorBidi" w:cstheme="majorBidi"/>
           <w:sz w:val="22"/>
@@ -1744,6 +2250,7 @@
     <w:p>
       <w:pPr>
         <w:pStyle w:val="NormalWeb"/>
+        <w:jc w:val="both"/>
         <w:rPr>
           <w:rFonts w:asciiTheme="minorBidi" w:hAnsiTheme="minorBidi"/>
           <w:color w:val="4472C4" w:themeColor="accent1"/>
@@ -1754,21 +2261,37 @@
       </w:pPr>
       <w:r>
         <w:rPr>
-          <w:rFonts w:asciiTheme="majorBidi" w:hAnsiTheme="majorBidi" w:cstheme="majorBidi"/>
-          <w:sz w:val="22"/>
-          <w:szCs w:val="22"/>
-        </w:rPr>
-        <w:tab/>
-      </w:r>
-      <w:r>
-        <w:rPr>
           <w:rFonts w:asciiTheme="minorBidi" w:hAnsiTheme="minorBidi"/>
           <w:color w:val="4472C4" w:themeColor="accent1"/>
           <w:sz w:val="22"/>
           <w:szCs w:val="22"/>
           <w:lang w:val="en-IL"/>
         </w:rPr>
-        <w:t xml:space="preserve">We agree that the kind of change within one generation shown in Fig. 3 cannot be called “evolutionary change”, and we made sure that we did not call it “evolutionary change”. We revised the caption of Fig. 3 to highlight this to prevent confusion: “Both success-bias weight </w:t>
+        <w:t>We agree that the kind of change within one generation shown in Fig. 3 cannot be called “evolutionary change”, and we made sure that we did not call it “evolutionary change”. We revised the caption of Fig. 3 to highlight this to prevent confusion:</w:t>
+      </w:r>
+    </w:p>
+    <w:p>
+      <w:pPr>
+        <w:pStyle w:val="NormalWeb"/>
+        <w:ind w:left="720"/>
+        <w:jc w:val="both"/>
+        <w:rPr>
+          <w:rFonts w:asciiTheme="minorBidi" w:hAnsiTheme="minorBidi"/>
+          <w:color w:val="4472C4" w:themeColor="accent1"/>
+          <w:sz w:val="22"/>
+          <w:szCs w:val="22"/>
+          <w:lang w:val="en-IL"/>
+        </w:rPr>
+      </w:pPr>
+      <w:r>
+        <w:rPr>
+          <w:rFonts w:asciiTheme="minorBidi" w:hAnsiTheme="minorBidi"/>
+          <w:color w:val="4472C4" w:themeColor="accent1"/>
+          <w:sz w:val="22"/>
+          <w:szCs w:val="22"/>
+          <w:lang w:val="en-IL"/>
+        </w:rPr>
+        <w:t xml:space="preserve">“Both success-bias weight </w:t>
       </w:r>
       <w:r>
         <w:rPr>
@@ -1836,6 +2359,7 @@
     <w:p>
       <w:pPr>
         <w:spacing w:before="100" w:beforeAutospacing="1" w:after="100" w:afterAutospacing="1"/>
+        <w:jc w:val="both"/>
         <w:rPr>
           <w:rFonts w:asciiTheme="majorBidi" w:hAnsiTheme="majorBidi" w:cstheme="majorBidi"/>
           <w:sz w:val="22"/>
@@ -1856,6 +2380,7 @@
     <w:p>
       <w:pPr>
         <w:spacing w:before="100" w:beforeAutospacing="1" w:after="100" w:afterAutospacing="1"/>
+        <w:jc w:val="both"/>
         <w:rPr>
           <w:rFonts w:asciiTheme="majorBidi" w:hAnsiTheme="majorBidi" w:cstheme="majorBidi"/>
           <w:sz w:val="22"/>
@@ -1882,6 +2407,7 @@
     <w:p>
       <w:pPr>
         <w:spacing w:before="100" w:beforeAutospacing="1" w:after="100" w:afterAutospacing="1"/>
+        <w:jc w:val="both"/>
         <w:rPr>
           <w:rFonts w:asciiTheme="majorBidi" w:hAnsiTheme="majorBidi" w:cstheme="majorBidi"/>
           <w:sz w:val="22"/>
@@ -1950,6 +2476,7 @@
     <w:p>
       <w:pPr>
         <w:spacing w:before="100" w:beforeAutospacing="1" w:after="100" w:afterAutospacing="1"/>
+        <w:jc w:val="both"/>
         <w:rPr>
           <w:rFonts w:asciiTheme="majorBidi" w:hAnsiTheme="majorBidi" w:cstheme="majorBidi"/>
           <w:sz w:val="22"/>
@@ -1976,20 +2503,22 @@
     <w:p>
       <w:pPr>
         <w:spacing w:before="100" w:beforeAutospacing="1" w:after="100" w:afterAutospacing="1"/>
-        <w:rPr>
-          <w:rFonts w:asciiTheme="majorBidi" w:hAnsiTheme="majorBidi" w:cstheme="majorBidi"/>
-          <w:sz w:val="22"/>
-          <w:szCs w:val="22"/>
-          <w:lang w:val="en-US"/>
-        </w:rPr>
-      </w:pPr>
-      <w:r>
-        <w:rPr>
-          <w:rFonts w:asciiTheme="minorBidi" w:hAnsiTheme="minorBidi"/>
-          <w:color w:val="4472C4" w:themeColor="accent1"/>
-          <w:sz w:val="22"/>
-          <w:szCs w:val="22"/>
-        </w:rPr>
+        <w:jc w:val="both"/>
+        <w:rPr>
+          <w:rFonts w:asciiTheme="majorBidi" w:hAnsiTheme="majorBidi" w:cstheme="majorBidi"/>
+          <w:sz w:val="22"/>
+          <w:szCs w:val="22"/>
+          <w:lang w:val="en-US"/>
+        </w:rPr>
+      </w:pPr>
+      <w:r>
+        <w:rPr>
+          <w:rFonts w:asciiTheme="minorBidi" w:hAnsiTheme="minorBidi"/>
+          <w:color w:val="4472C4" w:themeColor="accent1"/>
+          <w:sz w:val="22"/>
+          <w:szCs w:val="22"/>
+        </w:rPr>
+        <w:lastRenderedPageBreak/>
         <w:tab/>
         <w:t>You are correct. We decided</w:t>
       </w:r>
@@ -2056,19 +2585,19 @@
     <w:p>
       <w:pPr>
         <w:spacing w:before="100" w:beforeAutospacing="1" w:after="100" w:afterAutospacing="1"/>
-        <w:rPr>
-          <w:rFonts w:asciiTheme="majorBidi" w:hAnsiTheme="majorBidi" w:cstheme="majorBidi"/>
-          <w:sz w:val="22"/>
-          <w:szCs w:val="22"/>
-        </w:rPr>
-      </w:pPr>
-      <w:r>
-        <w:rPr>
-          <w:rFonts w:asciiTheme="majorBidi" w:hAnsiTheme="majorBidi" w:cstheme="majorBidi"/>
-          <w:sz w:val="22"/>
-          <w:szCs w:val="22"/>
-        </w:rPr>
-        <w:lastRenderedPageBreak/>
+        <w:jc w:val="both"/>
+        <w:rPr>
+          <w:rFonts w:asciiTheme="majorBidi" w:hAnsiTheme="majorBidi" w:cstheme="majorBidi"/>
+          <w:sz w:val="22"/>
+          <w:szCs w:val="22"/>
+        </w:rPr>
+      </w:pPr>
+      <w:r>
+        <w:rPr>
+          <w:rFonts w:asciiTheme="majorBidi" w:hAnsiTheme="majorBidi" w:cstheme="majorBidi"/>
+          <w:sz w:val="22"/>
+          <w:szCs w:val="22"/>
+        </w:rPr>
         <w:t>Typo:</w:t>
       </w:r>
       <w:r>
@@ -2085,6 +2614,7 @@
       <w:pPr>
         <w:spacing w:before="100" w:beforeAutospacing="1" w:after="100" w:afterAutospacing="1"/>
         <w:ind w:firstLine="720"/>
+        <w:jc w:val="both"/>
         <w:rPr>
           <w:rFonts w:asciiTheme="majorBidi" w:hAnsiTheme="majorBidi" w:cstheme="majorBidi"/>
           <w:sz w:val="22"/>
@@ -2104,6 +2634,7 @@
     <w:p>
       <w:pPr>
         <w:spacing w:before="100" w:beforeAutospacing="1" w:after="100" w:afterAutospacing="1"/>
+        <w:jc w:val="both"/>
         <w:rPr>
           <w:rFonts w:asciiTheme="majorBidi" w:hAnsiTheme="majorBidi" w:cstheme="majorBidi"/>
           <w:b/>
@@ -2128,6 +2659,7 @@
     <w:p>
       <w:pPr>
         <w:spacing w:before="100" w:beforeAutospacing="1" w:after="100" w:afterAutospacing="1"/>
+        <w:jc w:val="both"/>
         <w:rPr>
           <w:rFonts w:asciiTheme="majorBidi" w:hAnsiTheme="majorBidi" w:cstheme="majorBidi"/>
           <w:sz w:val="22"/>
@@ -2146,6 +2678,7 @@
     <w:p>
       <w:pPr>
         <w:spacing w:before="100" w:beforeAutospacing="1" w:after="100" w:afterAutospacing="1"/>
+        <w:jc w:val="both"/>
         <w:rPr>
           <w:rFonts w:asciiTheme="majorBidi" w:hAnsiTheme="majorBidi" w:cstheme="majorBidi"/>
           <w:sz w:val="22"/>
@@ -2164,6 +2697,7 @@
     <w:p>
       <w:pPr>
         <w:spacing w:before="100" w:beforeAutospacing="1" w:after="100" w:afterAutospacing="1"/>
+        <w:jc w:val="both"/>
         <w:rPr>
           <w:rFonts w:asciiTheme="majorBidi" w:hAnsiTheme="majorBidi" w:cstheme="majorBidi"/>
           <w:sz w:val="22"/>
@@ -2184,6 +2718,7 @@
     <w:p>
       <w:pPr>
         <w:spacing w:before="100" w:beforeAutospacing="1" w:after="100" w:afterAutospacing="1"/>
+        <w:jc w:val="both"/>
         <w:rPr>
           <w:rFonts w:asciiTheme="majorBidi" w:hAnsiTheme="majorBidi" w:cstheme="majorBidi"/>
           <w:sz w:val="22"/>
@@ -2202,6 +2737,7 @@
     <w:p>
       <w:pPr>
         <w:spacing w:before="100" w:beforeAutospacing="1" w:after="100" w:afterAutospacing="1"/>
+        <w:jc w:val="both"/>
         <w:rPr>
           <w:rFonts w:asciiTheme="majorBidi" w:hAnsiTheme="majorBidi" w:cstheme="majorBidi"/>
           <w:sz w:val="22"/>
@@ -2220,16 +2756,18 @@
     <w:p>
       <w:pPr>
         <w:spacing w:before="100" w:beforeAutospacing="1" w:after="100" w:afterAutospacing="1"/>
-        <w:rPr>
-          <w:rFonts w:asciiTheme="majorBidi" w:hAnsiTheme="majorBidi" w:cstheme="majorBidi"/>
-          <w:sz w:val="22"/>
-          <w:szCs w:val="22"/>
-        </w:rPr>
-      </w:pPr>
-    </w:p>
-    <w:p>
-      <w:pPr>
-        <w:spacing w:before="100" w:beforeAutospacing="1" w:after="100" w:afterAutospacing="1"/>
+        <w:jc w:val="both"/>
+        <w:rPr>
+          <w:rFonts w:asciiTheme="majorBidi" w:hAnsiTheme="majorBidi" w:cstheme="majorBidi"/>
+          <w:sz w:val="22"/>
+          <w:szCs w:val="22"/>
+        </w:rPr>
+      </w:pPr>
+    </w:p>
+    <w:p>
+      <w:pPr>
+        <w:spacing w:before="100" w:beforeAutospacing="1" w:after="100" w:afterAutospacing="1"/>
+        <w:jc w:val="both"/>
         <w:rPr>
           <w:rFonts w:asciiTheme="majorBidi" w:hAnsiTheme="majorBidi" w:cstheme="majorBidi"/>
           <w:sz w:val="22"/>
@@ -2248,16 +2786,18 @@
     <w:p>
       <w:pPr>
         <w:spacing w:before="100" w:beforeAutospacing="1" w:after="100" w:afterAutospacing="1"/>
-        <w:rPr>
-          <w:rFonts w:asciiTheme="majorBidi" w:hAnsiTheme="majorBidi" w:cstheme="majorBidi"/>
-          <w:sz w:val="22"/>
-          <w:szCs w:val="22"/>
-        </w:rPr>
-      </w:pPr>
-    </w:p>
-    <w:p>
-      <w:pPr>
-        <w:spacing w:before="100" w:beforeAutospacing="1" w:after="100" w:afterAutospacing="1"/>
+        <w:jc w:val="both"/>
+        <w:rPr>
+          <w:rFonts w:asciiTheme="majorBidi" w:hAnsiTheme="majorBidi" w:cstheme="majorBidi"/>
+          <w:sz w:val="22"/>
+          <w:szCs w:val="22"/>
+        </w:rPr>
+      </w:pPr>
+    </w:p>
+    <w:p>
+      <w:pPr>
+        <w:spacing w:before="100" w:beforeAutospacing="1" w:after="100" w:afterAutospacing="1"/>
+        <w:jc w:val="both"/>
         <w:rPr>
           <w:rFonts w:asciiTheme="majorBidi" w:hAnsiTheme="majorBidi" w:cstheme="majorBidi"/>
           <w:sz w:val="22"/>
@@ -2285,16 +2825,18 @@
     <w:p>
       <w:pPr>
         <w:spacing w:before="100" w:beforeAutospacing="1" w:after="100" w:afterAutospacing="1"/>
-        <w:rPr>
-          <w:rFonts w:asciiTheme="majorBidi" w:hAnsiTheme="majorBidi" w:cstheme="majorBidi"/>
-          <w:sz w:val="22"/>
-          <w:szCs w:val="22"/>
-        </w:rPr>
-      </w:pPr>
-    </w:p>
-    <w:p>
-      <w:pPr>
-        <w:spacing w:before="100" w:beforeAutospacing="1" w:after="100" w:afterAutospacing="1"/>
+        <w:jc w:val="both"/>
+        <w:rPr>
+          <w:rFonts w:asciiTheme="majorBidi" w:hAnsiTheme="majorBidi" w:cstheme="majorBidi"/>
+          <w:sz w:val="22"/>
+          <w:szCs w:val="22"/>
+        </w:rPr>
+      </w:pPr>
+    </w:p>
+    <w:p>
+      <w:pPr>
+        <w:spacing w:before="100" w:beforeAutospacing="1" w:after="100" w:afterAutospacing="1"/>
+        <w:jc w:val="both"/>
         <w:rPr>
           <w:rFonts w:asciiTheme="majorBidi" w:hAnsiTheme="majorBidi" w:cstheme="majorBidi"/>
           <w:sz w:val="22"/>
@@ -2313,16 +2855,18 @@
     <w:p>
       <w:pPr>
         <w:spacing w:before="100" w:beforeAutospacing="1" w:after="100" w:afterAutospacing="1"/>
-        <w:rPr>
-          <w:rFonts w:asciiTheme="majorBidi" w:hAnsiTheme="majorBidi" w:cstheme="majorBidi"/>
-          <w:sz w:val="22"/>
-          <w:szCs w:val="22"/>
-        </w:rPr>
-      </w:pPr>
-    </w:p>
-    <w:p>
-      <w:pPr>
-        <w:spacing w:before="100" w:beforeAutospacing="1" w:after="100" w:afterAutospacing="1"/>
+        <w:jc w:val="both"/>
+        <w:rPr>
+          <w:rFonts w:asciiTheme="majorBidi" w:hAnsiTheme="majorBidi" w:cstheme="majorBidi"/>
+          <w:sz w:val="22"/>
+          <w:szCs w:val="22"/>
+        </w:rPr>
+      </w:pPr>
+    </w:p>
+    <w:p>
+      <w:pPr>
+        <w:spacing w:before="100" w:beforeAutospacing="1" w:after="100" w:afterAutospacing="1"/>
+        <w:jc w:val="both"/>
         <w:rPr>
           <w:rFonts w:asciiTheme="majorBidi" w:hAnsiTheme="majorBidi" w:cstheme="majorBidi"/>
           <w:sz w:val="22"/>
@@ -2341,16 +2885,18 @@
     <w:p>
       <w:pPr>
         <w:spacing w:before="100" w:beforeAutospacing="1" w:after="100" w:afterAutospacing="1"/>
-        <w:rPr>
-          <w:rFonts w:asciiTheme="majorBidi" w:hAnsiTheme="majorBidi" w:cstheme="majorBidi"/>
-          <w:sz w:val="22"/>
-          <w:szCs w:val="22"/>
-        </w:rPr>
-      </w:pPr>
-    </w:p>
-    <w:p>
-      <w:pPr>
-        <w:spacing w:before="100" w:beforeAutospacing="1" w:after="100" w:afterAutospacing="1"/>
+        <w:jc w:val="both"/>
+        <w:rPr>
+          <w:rFonts w:asciiTheme="majorBidi" w:hAnsiTheme="majorBidi" w:cstheme="majorBidi"/>
+          <w:sz w:val="22"/>
+          <w:szCs w:val="22"/>
+        </w:rPr>
+      </w:pPr>
+    </w:p>
+    <w:p>
+      <w:pPr>
+        <w:spacing w:before="100" w:beforeAutospacing="1" w:after="100" w:afterAutospacing="1"/>
+        <w:jc w:val="both"/>
         <w:rPr>
           <w:rFonts w:asciiTheme="majorBidi" w:hAnsiTheme="majorBidi" w:cstheme="majorBidi"/>
           <w:sz w:val="22"/>
@@ -2371,6 +2917,7 @@
     <w:p>
       <w:pPr>
         <w:spacing w:before="100" w:beforeAutospacing="1" w:after="100" w:afterAutospacing="1"/>
+        <w:jc w:val="both"/>
         <w:rPr>
           <w:rFonts w:asciiTheme="majorBidi" w:hAnsiTheme="majorBidi" w:cstheme="majorBidi"/>
           <w:sz w:val="22"/>
@@ -2390,6 +2937,7 @@
       <w:pPr>
         <w:spacing w:before="100" w:beforeAutospacing="1" w:after="100" w:afterAutospacing="1"/>
         <w:ind w:firstLine="720"/>
+        <w:jc w:val="both"/>
         <w:rPr>
           <w:rFonts w:asciiTheme="majorBidi" w:hAnsiTheme="majorBidi" w:cstheme="majorBidi"/>
           <w:sz w:val="22"/>
@@ -2409,6 +2957,7 @@
     <w:p>
       <w:pPr>
         <w:spacing w:before="100" w:beforeAutospacing="1" w:after="100" w:afterAutospacing="1"/>
+        <w:jc w:val="both"/>
         <w:rPr>
           <w:rFonts w:asciiTheme="majorBidi" w:hAnsiTheme="majorBidi" w:cstheme="majorBidi"/>
           <w:sz w:val="22"/>
@@ -2428,6 +2977,7 @@
       <w:pPr>
         <w:spacing w:before="100" w:beforeAutospacing="1" w:after="100" w:afterAutospacing="1"/>
         <w:ind w:firstLine="720"/>
+        <w:jc w:val="both"/>
         <w:rPr>
           <w:rFonts w:asciiTheme="majorBidi" w:hAnsiTheme="majorBidi" w:cstheme="majorBidi"/>
           <w:sz w:val="22"/>
@@ -2447,6 +2997,7 @@
     <w:p>
       <w:pPr>
         <w:spacing w:before="100" w:beforeAutospacing="1" w:after="100" w:afterAutospacing="1"/>
+        <w:jc w:val="both"/>
         <w:rPr>
           <w:rFonts w:asciiTheme="majorBidi" w:hAnsiTheme="majorBidi" w:cstheme="majorBidi"/>
           <w:sz w:val="22"/>
@@ -2465,6 +3016,7 @@
     <w:p>
       <w:pPr>
         <w:spacing w:before="100" w:beforeAutospacing="1" w:after="100" w:afterAutospacing="1"/>
+        <w:jc w:val="both"/>
         <w:rPr>
           <w:rFonts w:asciiTheme="minorBidi" w:hAnsiTheme="minorBidi"/>
           <w:color w:val="4472C4" w:themeColor="accent1"/>
@@ -2503,6 +3055,7 @@
     <w:p>
       <w:pPr>
         <w:spacing w:before="100" w:beforeAutospacing="1" w:after="100" w:afterAutospacing="1"/>
+        <w:jc w:val="both"/>
         <w:rPr>
           <w:rFonts w:asciiTheme="majorBidi" w:hAnsiTheme="majorBidi" w:cstheme="majorBidi"/>
           <w:sz w:val="22"/>
@@ -2523,6 +3076,7 @@
     <w:p>
       <w:pPr>
         <w:spacing w:before="100" w:beforeAutospacing="1" w:after="100" w:afterAutospacing="1"/>
+        <w:jc w:val="both"/>
         <w:rPr>
           <w:rFonts w:asciiTheme="majorBidi" w:hAnsiTheme="majorBidi" w:cstheme="majorBidi"/>
           <w:sz w:val="22"/>
@@ -2534,6 +3088,7 @@
     <w:p>
       <w:pPr>
         <w:spacing w:before="100" w:beforeAutospacing="1" w:after="100" w:afterAutospacing="1"/>
+        <w:jc w:val="both"/>
         <w:rPr>
           <w:rFonts w:asciiTheme="majorBidi" w:hAnsiTheme="majorBidi" w:cstheme="majorBidi"/>
           <w:sz w:val="22"/>
@@ -2553,16 +3108,18 @@
     <w:p>
       <w:pPr>
         <w:spacing w:before="100" w:beforeAutospacing="1" w:after="100" w:afterAutospacing="1"/>
-        <w:rPr>
-          <w:rFonts w:asciiTheme="majorBidi" w:hAnsiTheme="majorBidi" w:cstheme="majorBidi"/>
-          <w:sz w:val="22"/>
-          <w:szCs w:val="22"/>
-        </w:rPr>
-      </w:pPr>
-    </w:p>
-    <w:p>
-      <w:pPr>
-        <w:spacing w:before="100" w:beforeAutospacing="1" w:after="100" w:afterAutospacing="1"/>
+        <w:jc w:val="both"/>
+        <w:rPr>
+          <w:rFonts w:asciiTheme="majorBidi" w:hAnsiTheme="majorBidi" w:cstheme="majorBidi"/>
+          <w:sz w:val="22"/>
+          <w:szCs w:val="22"/>
+        </w:rPr>
+      </w:pPr>
+    </w:p>
+    <w:p>
+      <w:pPr>
+        <w:spacing w:before="100" w:beforeAutospacing="1" w:after="100" w:afterAutospacing="1"/>
+        <w:jc w:val="both"/>
         <w:rPr>
           <w:rFonts w:asciiTheme="majorBidi" w:hAnsiTheme="majorBidi" w:cstheme="majorBidi"/>
           <w:sz w:val="22"/>
@@ -2583,6 +3140,7 @@
     <w:p>
       <w:pPr>
         <w:spacing w:before="100" w:beforeAutospacing="1" w:after="100" w:afterAutospacing="1"/>
+        <w:jc w:val="both"/>
         <w:rPr>
           <w:rFonts w:asciiTheme="majorBidi" w:hAnsiTheme="majorBidi" w:cstheme="majorBidi"/>
           <w:color w:val="FF0000"/>
@@ -2604,6 +3162,7 @@
     <w:p>
       <w:pPr>
         <w:spacing w:before="100" w:beforeAutospacing="1" w:after="100" w:afterAutospacing="1"/>
+        <w:jc w:val="both"/>
         <w:rPr>
           <w:rFonts w:asciiTheme="majorBidi" w:hAnsiTheme="majorBidi" w:cstheme="majorBidi"/>
           <w:sz w:val="22"/>
@@ -2622,6 +3181,7 @@
     <w:p>
       <w:pPr>
         <w:spacing w:before="100" w:beforeAutospacing="1" w:after="100" w:afterAutospacing="1"/>
+        <w:jc w:val="both"/>
         <w:rPr>
           <w:rFonts w:asciiTheme="majorBidi" w:hAnsiTheme="majorBidi" w:cstheme="majorBidi"/>
           <w:sz w:val="22"/>
@@ -2641,6 +3201,7 @@
       <w:pPr>
         <w:spacing w:before="100" w:beforeAutospacing="1" w:after="100" w:afterAutospacing="1"/>
         <w:ind w:firstLine="720"/>
+        <w:jc w:val="both"/>
         <w:rPr>
           <w:rFonts w:asciiTheme="majorBidi" w:hAnsiTheme="majorBidi" w:cstheme="majorBidi"/>
           <w:sz w:val="22"/>
@@ -2660,6 +3221,7 @@
     <w:p>
       <w:pPr>
         <w:spacing w:before="100" w:beforeAutospacing="1" w:after="100" w:afterAutospacing="1"/>
+        <w:jc w:val="both"/>
         <w:rPr>
           <w:rFonts w:asciiTheme="majorBidi" w:hAnsiTheme="majorBidi" w:cstheme="majorBidi"/>
           <w:sz w:val="22"/>
@@ -2679,6 +3241,7 @@
       <w:pPr>
         <w:spacing w:before="100" w:beforeAutospacing="1" w:after="100" w:afterAutospacing="1"/>
         <w:ind w:firstLine="720"/>
+        <w:jc w:val="both"/>
         <w:rPr>
           <w:rFonts w:asciiTheme="majorBidi" w:hAnsiTheme="majorBidi" w:cstheme="majorBidi"/>
           <w:sz w:val="22"/>
@@ -2698,6 +3261,7 @@
     <w:p>
       <w:pPr>
         <w:spacing w:before="100" w:beforeAutospacing="1" w:after="100" w:afterAutospacing="1"/>
+        <w:jc w:val="both"/>
         <w:rPr>
           <w:rFonts w:asciiTheme="majorBidi" w:hAnsiTheme="majorBidi" w:cstheme="majorBidi"/>
           <w:sz w:val="22"/>
@@ -2716,6 +3280,7 @@
     <w:p>
       <w:pPr>
         <w:spacing w:before="100" w:beforeAutospacing="1" w:after="100" w:afterAutospacing="1"/>
+        <w:jc w:val="both"/>
         <w:rPr>
           <w:rFonts w:asciiTheme="minorBidi" w:hAnsiTheme="minorBidi"/>
           <w:color w:val="4472C4" w:themeColor="accent1"/>
@@ -2744,6 +3309,7 @@
     <w:p>
       <w:pPr>
         <w:spacing w:before="100" w:beforeAutospacing="1" w:after="100" w:afterAutospacing="1"/>
+        <w:jc w:val="both"/>
         <w:rPr>
           <w:rFonts w:asciiTheme="majorBidi" w:hAnsiTheme="majorBidi" w:cstheme="majorBidi"/>
           <w:sz w:val="22"/>
@@ -2763,6 +3329,7 @@
       <w:pPr>
         <w:spacing w:before="100" w:beforeAutospacing="1" w:after="100" w:afterAutospacing="1"/>
         <w:ind w:firstLine="720"/>
+        <w:jc w:val="both"/>
         <w:rPr>
           <w:rFonts w:asciiTheme="majorBidi" w:hAnsiTheme="majorBidi" w:cstheme="majorBidi"/>
           <w:sz w:val="22"/>
@@ -2782,6 +3349,7 @@
     <w:p>
       <w:pPr>
         <w:spacing w:before="100" w:beforeAutospacing="1" w:after="100" w:afterAutospacing="1"/>
+        <w:jc w:val="both"/>
         <w:rPr>
           <w:rFonts w:asciiTheme="majorBidi" w:hAnsiTheme="majorBidi" w:cstheme="majorBidi"/>
           <w:sz w:val="22"/>
@@ -2800,6 +3368,7 @@
     <w:p>
       <w:pPr>
         <w:spacing w:before="100" w:beforeAutospacing="1" w:after="100" w:afterAutospacing="1"/>
+        <w:jc w:val="both"/>
         <w:rPr>
           <w:rFonts w:asciiTheme="minorBidi" w:hAnsiTheme="minorBidi"/>
           <w:color w:val="4472C4" w:themeColor="accent1"/>
@@ -2846,6 +3415,7 @@
     <w:p>
       <w:pPr>
         <w:spacing w:before="100" w:beforeAutospacing="1" w:after="100" w:afterAutospacing="1"/>
+        <w:jc w:val="both"/>
         <w:rPr>
           <w:rFonts w:asciiTheme="majorBidi" w:hAnsiTheme="majorBidi" w:cstheme="majorBidi"/>
           <w:sz w:val="22"/>
@@ -2865,16 +3435,18 @@
     <w:p>
       <w:pPr>
         <w:spacing w:before="100" w:beforeAutospacing="1" w:after="100" w:afterAutospacing="1"/>
-        <w:rPr>
-          <w:rFonts w:asciiTheme="majorBidi" w:hAnsiTheme="majorBidi" w:cstheme="majorBidi"/>
-          <w:sz w:val="22"/>
-          <w:szCs w:val="22"/>
-        </w:rPr>
-      </w:pPr>
-    </w:p>
-    <w:p>
-      <w:pPr>
-        <w:spacing w:before="100" w:beforeAutospacing="1" w:after="100" w:afterAutospacing="1"/>
+        <w:jc w:val="both"/>
+        <w:rPr>
+          <w:rFonts w:asciiTheme="majorBidi" w:hAnsiTheme="majorBidi" w:cstheme="majorBidi"/>
+          <w:sz w:val="22"/>
+          <w:szCs w:val="22"/>
+        </w:rPr>
+      </w:pPr>
+    </w:p>
+    <w:p>
+      <w:pPr>
+        <w:spacing w:before="100" w:beforeAutospacing="1" w:after="100" w:afterAutospacing="1"/>
+        <w:jc w:val="both"/>
         <w:rPr>
           <w:rFonts w:asciiTheme="majorBidi" w:hAnsiTheme="majorBidi" w:cstheme="majorBidi"/>
           <w:sz w:val="22"/>
@@ -2894,6 +3466,7 @@
       <w:pPr>
         <w:spacing w:before="100" w:beforeAutospacing="1" w:after="100" w:afterAutospacing="1"/>
         <w:ind w:firstLine="720"/>
+        <w:jc w:val="both"/>
         <w:rPr>
           <w:rFonts w:asciiTheme="majorBidi" w:hAnsiTheme="majorBidi" w:cstheme="majorBidi"/>
           <w:sz w:val="22"/>
@@ -2913,6 +3486,7 @@
     <w:p>
       <w:pPr>
         <w:spacing w:before="100" w:beforeAutospacing="1" w:after="100" w:afterAutospacing="1"/>
+        <w:jc w:val="both"/>
         <w:rPr>
           <w:rFonts w:asciiTheme="majorBidi" w:hAnsiTheme="majorBidi" w:cstheme="majorBidi"/>
           <w:sz w:val="22"/>
@@ -2932,6 +3506,7 @@
       <w:pPr>
         <w:spacing w:before="100" w:beforeAutospacing="1" w:after="100" w:afterAutospacing="1"/>
         <w:ind w:firstLine="720"/>
+        <w:jc w:val="both"/>
         <w:rPr>
           <w:rFonts w:asciiTheme="majorBidi" w:hAnsiTheme="majorBidi" w:cstheme="majorBidi"/>
           <w:sz w:val="22"/>
@@ -2951,6 +3526,7 @@
     <w:p>
       <w:pPr>
         <w:spacing w:before="100" w:beforeAutospacing="1" w:after="100" w:afterAutospacing="1"/>
+        <w:jc w:val="both"/>
         <w:rPr>
           <w:rFonts w:asciiTheme="majorBidi" w:hAnsiTheme="majorBidi" w:cstheme="majorBidi"/>
           <w:sz w:val="22"/>
@@ -2970,6 +3546,7 @@
       <w:pPr>
         <w:spacing w:before="100" w:beforeAutospacing="1" w:after="100" w:afterAutospacing="1"/>
         <w:ind w:firstLine="720"/>
+        <w:jc w:val="both"/>
         <w:rPr>
           <w:rFonts w:asciiTheme="majorBidi" w:hAnsiTheme="majorBidi" w:cstheme="majorBidi"/>
           <w:sz w:val="22"/>
@@ -2989,6 +3566,7 @@
     <w:p>
       <w:pPr>
         <w:spacing w:before="100" w:beforeAutospacing="1" w:after="100" w:afterAutospacing="1"/>
+        <w:jc w:val="both"/>
         <w:rPr>
           <w:rFonts w:asciiTheme="majorBidi" w:hAnsiTheme="majorBidi" w:cstheme="majorBidi"/>
           <w:sz w:val="22"/>
@@ -3007,6 +3585,7 @@
     <w:p>
       <w:pPr>
         <w:pStyle w:val="NormalWeb"/>
+        <w:jc w:val="both"/>
         <w:rPr>
           <w:rFonts w:asciiTheme="minorBidi" w:hAnsiTheme="minorBidi" w:cs="Arial"/>
           <w:color w:val="4472C4" w:themeColor="accent1"/>
@@ -3021,44 +3600,93 @@
           <w:sz w:val="22"/>
           <w:szCs w:val="22"/>
         </w:rPr>
+        <w:tab/>
+      </w:r>
+      <w:r>
+        <w:rPr>
+          <w:rFonts w:asciiTheme="minorBidi" w:hAnsiTheme="minorBidi" w:cs="Arial"/>
+          <w:color w:val="4472C4" w:themeColor="accent1"/>
+          <w:sz w:val="22"/>
+          <w:szCs w:val="22"/>
+          <w:lang w:eastAsia="he-IL"/>
+        </w:rPr>
+        <w:t>Right, we now revised the sentence to say “We find that the number of simulations needed to sufficiently approximate our model with the DM approximation is roughly 1,000”</w:t>
+      </w:r>
+    </w:p>
+    <w:p>
+      <w:pPr>
+        <w:spacing w:before="100" w:beforeAutospacing="1" w:after="100" w:afterAutospacing="1"/>
+        <w:jc w:val="both"/>
+        <w:rPr>
+          <w:rFonts w:asciiTheme="majorBidi" w:hAnsiTheme="majorBidi" w:cstheme="majorBidi"/>
+          <w:sz w:val="22"/>
+          <w:szCs w:val="22"/>
+        </w:rPr>
+      </w:pPr>
+      <w:r>
+        <w:rPr>
+          <w:rFonts w:asciiTheme="majorBidi" w:hAnsiTheme="majorBidi" w:cstheme="majorBidi"/>
+          <w:sz w:val="22"/>
+          <w:szCs w:val="22"/>
+        </w:rPr>
         <w:lastRenderedPageBreak/>
+        <w:t>Line 302: why is this surprising?</w:t>
+      </w:r>
+    </w:p>
+    <w:p>
+      <w:pPr>
+        <w:spacing w:before="100" w:beforeAutospacing="1" w:after="100" w:afterAutospacing="1"/>
+        <w:jc w:val="both"/>
+        <w:rPr>
+          <w:rFonts w:asciiTheme="minorBidi" w:hAnsiTheme="minorBidi"/>
+          <w:color w:val="4472C4" w:themeColor="accent1"/>
+          <w:sz w:val="22"/>
+          <w:szCs w:val="22"/>
+        </w:rPr>
+      </w:pPr>
+      <w:r>
+        <w:rPr>
+          <w:rFonts w:asciiTheme="majorBidi" w:hAnsiTheme="majorBidi" w:cstheme="majorBidi"/>
+          <w:sz w:val="22"/>
+          <w:szCs w:val="22"/>
+        </w:rPr>
         <w:tab/>
       </w:r>
       <w:r>
         <w:rPr>
-          <w:rFonts w:asciiTheme="minorBidi" w:hAnsiTheme="minorBidi" w:cs="Arial"/>
-          <w:color w:val="4472C4" w:themeColor="accent1"/>
-          <w:sz w:val="22"/>
-          <w:szCs w:val="22"/>
-          <w:lang w:eastAsia="he-IL"/>
-        </w:rPr>
-        <w:t>Right, we now revised the sentence to say “We find that the number of simulations needed to sufficiently approximate our model with the DM approximation is roughly 1,000”</w:t>
-      </w:r>
-    </w:p>
-    <w:p>
-      <w:pPr>
-        <w:spacing w:before="100" w:beforeAutospacing="1" w:after="100" w:afterAutospacing="1"/>
-        <w:rPr>
-          <w:rFonts w:asciiTheme="majorBidi" w:hAnsiTheme="majorBidi" w:cstheme="majorBidi"/>
-          <w:sz w:val="22"/>
-          <w:szCs w:val="22"/>
-        </w:rPr>
-      </w:pPr>
-      <w:r>
-        <w:rPr>
-          <w:rFonts w:asciiTheme="majorBidi" w:hAnsiTheme="majorBidi" w:cstheme="majorBidi"/>
-          <w:sz w:val="22"/>
-          <w:szCs w:val="22"/>
-        </w:rPr>
-        <w:t>Line 302: why is this surprising?</w:t>
-      </w:r>
-    </w:p>
-    <w:p>
-      <w:pPr>
-        <w:spacing w:before="100" w:beforeAutospacing="1" w:after="100" w:afterAutospacing="1"/>
-        <w:rPr>
-          <w:rFonts w:asciiTheme="minorBidi" w:hAnsiTheme="minorBidi"/>
-          <w:color w:val="4472C4" w:themeColor="accent1"/>
+          <w:rFonts w:asciiTheme="minorBidi" w:hAnsiTheme="minorBidi"/>
+          <w:color w:val="4472C4" w:themeColor="accent1"/>
+          <w:sz w:val="22"/>
+          <w:szCs w:val="22"/>
+        </w:rPr>
+        <w:t>We changed “surprising” to “interesting”.</w:t>
+      </w:r>
+    </w:p>
+    <w:p>
+      <w:pPr>
+        <w:spacing w:before="100" w:beforeAutospacing="1" w:after="100" w:afterAutospacing="1"/>
+        <w:jc w:val="both"/>
+        <w:rPr>
+          <w:rFonts w:asciiTheme="majorBidi" w:hAnsiTheme="majorBidi" w:cstheme="majorBidi"/>
+          <w:sz w:val="22"/>
+          <w:szCs w:val="22"/>
+        </w:rPr>
+      </w:pPr>
+      <w:r>
+        <w:rPr>
+          <w:rFonts w:asciiTheme="majorBidi" w:hAnsiTheme="majorBidi" w:cstheme="majorBidi"/>
+          <w:sz w:val="22"/>
+          <w:szCs w:val="22"/>
+        </w:rPr>
+        <w:t>Result 6 needs citation. Why?</w:t>
+      </w:r>
+    </w:p>
+    <w:p>
+      <w:pPr>
+        <w:spacing w:before="100" w:beforeAutospacing="1" w:after="100" w:afterAutospacing="1"/>
+        <w:jc w:val="both"/>
+        <w:rPr>
+          <w:rFonts w:asciiTheme="majorBidi" w:hAnsiTheme="majorBidi" w:cstheme="majorBidi"/>
           <w:sz w:val="22"/>
           <w:szCs w:val="22"/>
         </w:rPr>
@@ -3078,51 +3706,6 @@
           <w:sz w:val="22"/>
           <w:szCs w:val="22"/>
         </w:rPr>
-        <w:t>We changed “surprising” to “interesting”.</w:t>
-      </w:r>
-    </w:p>
-    <w:p>
-      <w:pPr>
-        <w:spacing w:before="100" w:beforeAutospacing="1" w:after="100" w:afterAutospacing="1"/>
-        <w:rPr>
-          <w:rFonts w:asciiTheme="majorBidi" w:hAnsiTheme="majorBidi" w:cstheme="majorBidi"/>
-          <w:sz w:val="22"/>
-          <w:szCs w:val="22"/>
-        </w:rPr>
-      </w:pPr>
-      <w:r>
-        <w:rPr>
-          <w:rFonts w:asciiTheme="majorBidi" w:hAnsiTheme="majorBidi" w:cstheme="majorBidi"/>
-          <w:sz w:val="22"/>
-          <w:szCs w:val="22"/>
-        </w:rPr>
-        <w:t>Result 6 needs citation. Why?</w:t>
-      </w:r>
-    </w:p>
-    <w:p>
-      <w:pPr>
-        <w:spacing w:before="100" w:beforeAutospacing="1" w:after="100" w:afterAutospacing="1"/>
-        <w:rPr>
-          <w:rFonts w:asciiTheme="majorBidi" w:hAnsiTheme="majorBidi" w:cstheme="majorBidi"/>
-          <w:sz w:val="22"/>
-          <w:szCs w:val="22"/>
-        </w:rPr>
-      </w:pPr>
-      <w:r>
-        <w:rPr>
-          <w:rFonts w:asciiTheme="majorBidi" w:hAnsiTheme="majorBidi" w:cstheme="majorBidi"/>
-          <w:sz w:val="22"/>
-          <w:szCs w:val="22"/>
-        </w:rPr>
-        <w:tab/>
-      </w:r>
-      <w:r>
-        <w:rPr>
-          <w:rFonts w:asciiTheme="minorBidi" w:hAnsiTheme="minorBidi"/>
-          <w:color w:val="4472C4" w:themeColor="accent1"/>
-          <w:sz w:val="22"/>
-          <w:szCs w:val="22"/>
-        </w:rPr>
         <w:t>The line before Result 6 does indeed give a citation</w:t>
       </w:r>
       <w:r>
@@ -3147,6 +3730,7 @@
     <w:p>
       <w:pPr>
         <w:spacing w:before="100" w:beforeAutospacing="1" w:after="100" w:afterAutospacing="1"/>
+        <w:jc w:val="both"/>
         <w:rPr>
           <w:rFonts w:asciiTheme="majorBidi" w:hAnsiTheme="majorBidi" w:cstheme="majorBidi"/>
           <w:sz w:val="22"/>
@@ -3165,6 +3749,7 @@
     <w:p>
       <w:pPr>
         <w:spacing w:before="100" w:beforeAutospacing="1" w:after="100" w:afterAutospacing="1"/>
+        <w:jc w:val="both"/>
         <w:rPr>
           <w:rFonts w:asciiTheme="minorBidi" w:hAnsiTheme="minorBidi"/>
           <w:color w:val="4472C4" w:themeColor="accent1"/>
@@ -3186,6 +3771,7 @@
     <w:p>
       <w:pPr>
         <w:spacing w:before="100" w:beforeAutospacing="1" w:after="100" w:afterAutospacing="1"/>
+        <w:jc w:val="both"/>
         <w:rPr>
           <w:rFonts w:asciiTheme="majorBidi" w:hAnsiTheme="majorBidi" w:cstheme="majorBidi"/>
           <w:sz w:val="22"/>
@@ -3206,6 +3792,7 @@
     <w:p>
       <w:pPr>
         <w:spacing w:before="100" w:beforeAutospacing="1" w:after="100" w:afterAutospacing="1"/>
+        <w:jc w:val="both"/>
         <w:rPr>
           <w:rFonts w:asciiTheme="majorBidi" w:hAnsiTheme="majorBidi" w:cstheme="majorBidi"/>
           <w:sz w:val="22"/>
@@ -3226,6 +3813,7 @@
     <w:p>
       <w:pPr>
         <w:spacing w:before="100" w:beforeAutospacing="1" w:after="100" w:afterAutospacing="1"/>
+        <w:jc w:val="both"/>
         <w:rPr>
           <w:rFonts w:asciiTheme="majorBidi" w:hAnsiTheme="majorBidi" w:cstheme="majorBidi"/>
           <w:sz w:val="22"/>
@@ -3237,6 +3825,7 @@
     <w:p>
       <w:pPr>
         <w:spacing w:before="100" w:beforeAutospacing="1" w:after="100" w:afterAutospacing="1"/>
+        <w:jc w:val="both"/>
         <w:rPr>
           <w:rFonts w:asciiTheme="majorBidi" w:hAnsiTheme="majorBidi" w:cstheme="majorBidi"/>
           <w:sz w:val="22"/>
@@ -3256,16 +3845,18 @@
     <w:p>
       <w:pPr>
         <w:spacing w:before="100" w:beforeAutospacing="1" w:after="100" w:afterAutospacing="1"/>
-        <w:rPr>
-          <w:rFonts w:asciiTheme="majorBidi" w:hAnsiTheme="majorBidi" w:cstheme="majorBidi"/>
-          <w:sz w:val="22"/>
-          <w:szCs w:val="22"/>
-        </w:rPr>
-      </w:pPr>
-    </w:p>
-    <w:p>
-      <w:pPr>
-        <w:spacing w:before="100" w:beforeAutospacing="1" w:after="100" w:afterAutospacing="1"/>
+        <w:jc w:val="both"/>
+        <w:rPr>
+          <w:rFonts w:asciiTheme="majorBidi" w:hAnsiTheme="majorBidi" w:cstheme="majorBidi"/>
+          <w:sz w:val="22"/>
+          <w:szCs w:val="22"/>
+        </w:rPr>
+      </w:pPr>
+    </w:p>
+    <w:p>
+      <w:pPr>
+        <w:spacing w:before="100" w:beforeAutospacing="1" w:after="100" w:afterAutospacing="1"/>
+        <w:jc w:val="both"/>
         <w:rPr>
           <w:rFonts w:asciiTheme="majorBidi" w:hAnsiTheme="majorBidi" w:cstheme="majorBidi"/>
           <w:sz w:val="22"/>
@@ -3284,6 +3875,7 @@
     <w:p>
       <w:pPr>
         <w:spacing w:before="100" w:beforeAutospacing="1" w:after="100" w:afterAutospacing="1"/>
+        <w:jc w:val="both"/>
         <w:rPr>
           <w:rFonts w:asciiTheme="majorBidi" w:hAnsiTheme="majorBidi" w:cstheme="majorBidi"/>
           <w:sz w:val="22"/>
@@ -3311,6 +3903,7 @@
     <w:p>
       <w:pPr>
         <w:spacing w:before="100" w:beforeAutospacing="1" w:after="100" w:afterAutospacing="1"/>
+        <w:jc w:val="both"/>
         <w:rPr>
           <w:rFonts w:asciiTheme="majorBidi" w:hAnsiTheme="majorBidi" w:cstheme="majorBidi"/>
           <w:sz w:val="22"/>
@@ -3330,6 +3923,7 @@
       <w:pPr>
         <w:spacing w:before="100" w:beforeAutospacing="1" w:after="100" w:afterAutospacing="1"/>
         <w:ind w:firstLine="720"/>
+        <w:jc w:val="both"/>
         <w:rPr>
           <w:rFonts w:asciiTheme="minorBidi" w:hAnsiTheme="minorBidi"/>
           <w:color w:val="4472C4" w:themeColor="accent1"/>
@@ -3377,6 +3971,7 @@
     <w:p>
       <w:pPr>
         <w:spacing w:before="100" w:beforeAutospacing="1" w:after="100" w:afterAutospacing="1"/>
+        <w:jc w:val="both"/>
         <w:rPr>
           <w:rFonts w:asciiTheme="majorBidi" w:hAnsiTheme="majorBidi" w:cstheme="majorBidi"/>
           <w:sz w:val="22"/>
@@ -3395,6 +3990,7 @@
     <w:p>
       <w:pPr>
         <w:spacing w:before="100" w:beforeAutospacing="1" w:after="100" w:afterAutospacing="1"/>
+        <w:jc w:val="both"/>
         <w:rPr>
           <w:rFonts w:asciiTheme="minorBidi" w:hAnsiTheme="minorBidi"/>
           <w:color w:val="4472C4" w:themeColor="accent1"/>
@@ -3429,6 +4025,7 @@
     <w:p>
       <w:pPr>
         <w:spacing w:line="360" w:lineRule="auto"/>
+        <w:jc w:val="both"/>
         <w:rPr>
           <w:rFonts w:asciiTheme="majorBidi" w:hAnsiTheme="majorBidi" w:cstheme="majorBidi"/>
           <w:sz w:val="22"/>

</xml_diff>

<commit_message>
started revision for rev2
</commit_message>
<xml_diff>
--- a/response_to_reviewers.docx
+++ b/response_to_reviewers.docx
@@ -2417,14 +2417,6 @@
       </w:pPr>
       <w:r>
         <w:rPr>
-          <w:rFonts w:asciiTheme="majorBidi" w:hAnsiTheme="majorBidi" w:cstheme="majorBidi"/>
-          <w:sz w:val="22"/>
-          <w:szCs w:val="22"/>
-        </w:rPr>
-        <w:tab/>
-      </w:r>
-      <w:r>
-        <w:rPr>
           <w:rFonts w:asciiTheme="minorBidi" w:hAnsiTheme="minorBidi"/>
           <w:color w:val="4472C4" w:themeColor="accent1"/>
           <w:sz w:val="22"/>
@@ -2519,7 +2511,6 @@
           <w:szCs w:val="22"/>
         </w:rPr>
         <w:lastRenderedPageBreak/>
-        <w:tab/>
         <w:t>You are correct. We decided</w:t>
       </w:r>
       <w:r>
@@ -2613,7 +2604,6 @@
     <w:p>
       <w:pPr>
         <w:spacing w:before="100" w:beforeAutospacing="1" w:after="100" w:afterAutospacing="1"/>
-        <w:ind w:firstLine="720"/>
         <w:jc w:val="both"/>
         <w:rPr>
           <w:rFonts w:asciiTheme="majorBidi" w:hAnsiTheme="majorBidi" w:cstheme="majorBidi"/>
@@ -2691,7 +2681,120 @@
           <w:sz w:val="22"/>
           <w:szCs w:val="22"/>
         </w:rPr>
-        <w:t>Specifically, the authors define prestige bias as indirect success bias plus conformity bias, and through mathematical approximation they show that this model is approximately equivalent to a Wright Fisher model in which indirect success is captured through effective selection and influence bias is captured through effective population size. This means indirect success is analogous to constant natural selection and effective selection is analogous to genetic drift.</w:t>
+        <w:t xml:space="preserve">Specifically, the authors define prestige bias as indirect success bias plus conformity bias, </w:t>
+      </w:r>
+    </w:p>
+    <w:p>
+      <w:pPr>
+        <w:spacing w:before="100" w:beforeAutospacing="1" w:after="100" w:afterAutospacing="1"/>
+        <w:jc w:val="both"/>
+        <w:rPr>
+          <w:rFonts w:asciiTheme="minorBidi" w:hAnsiTheme="minorBidi"/>
+          <w:color w:val="4472C4" w:themeColor="accent1"/>
+          <w:sz w:val="22"/>
+          <w:szCs w:val="22"/>
+          <w:lang w:val="en-US"/>
+        </w:rPr>
+      </w:pPr>
+      <w:r>
+        <w:rPr>
+          <w:rFonts w:asciiTheme="minorBidi" w:hAnsiTheme="minorBidi"/>
+          <w:color w:val="4472C4" w:themeColor="accent1"/>
+          <w:sz w:val="22"/>
+          <w:szCs w:val="22"/>
+          <w:lang w:val="en-US"/>
+        </w:rPr>
+        <w:t>Our model includes success bias plus prestige bias, not conformity bias. This</w:t>
+      </w:r>
+      <w:r>
+        <w:rPr>
+          <w:rFonts w:asciiTheme="minorBidi" w:hAnsiTheme="minorBidi"/>
+          <w:color w:val="4472C4" w:themeColor="accent1"/>
+          <w:sz w:val="22"/>
+          <w:szCs w:val="22"/>
+          <w:lang w:val="en-US"/>
+        </w:rPr>
+        <w:t xml:space="preserve"> misunderstanding </w:t>
+      </w:r>
+      <w:r>
+        <w:rPr>
+          <w:rFonts w:asciiTheme="minorBidi" w:hAnsiTheme="minorBidi"/>
+          <w:color w:val="4472C4" w:themeColor="accent1"/>
+          <w:sz w:val="22"/>
+          <w:szCs w:val="22"/>
+          <w:lang w:val="en-US"/>
+        </w:rPr>
+        <w:t xml:space="preserve">might be due to our mistake in writing </w:t>
+      </w:r>
+      <w:r>
+        <w:rPr>
+          <w:rFonts w:asciiTheme="minorBidi" w:hAnsiTheme="minorBidi"/>
+          <w:color w:val="4472C4" w:themeColor="accent1"/>
+          <w:sz w:val="22"/>
+          <w:szCs w:val="22"/>
+          <w:lang w:val="en-US"/>
+        </w:rPr>
+        <w:t>“and hence is the same as conformity bias”</w:t>
+      </w:r>
+      <w:r>
+        <w:rPr>
+          <w:rFonts w:asciiTheme="minorBidi" w:hAnsiTheme="minorBidi"/>
+          <w:color w:val="4472C4" w:themeColor="accent1"/>
+          <w:sz w:val="22"/>
+          <w:szCs w:val="22"/>
+          <w:lang w:val="en-US"/>
+        </w:rPr>
+        <w:t xml:space="preserve"> (line </w:t>
+      </w:r>
+      <w:r>
+        <w:rPr>
+          <w:rFonts w:asciiTheme="minorBidi" w:hAnsiTheme="minorBidi"/>
+          <w:color w:val="4472C4" w:themeColor="accent1"/>
+          <w:sz w:val="22"/>
+          <w:szCs w:val="22"/>
+          <w:lang w:val="en-US"/>
+        </w:rPr>
+        <w:t>XXX</w:t>
+      </w:r>
+      <w:r>
+        <w:rPr>
+          <w:rFonts w:asciiTheme="minorBidi" w:hAnsiTheme="minorBidi"/>
+          <w:color w:val="4472C4" w:themeColor="accent1"/>
+          <w:sz w:val="22"/>
+          <w:szCs w:val="22"/>
+          <w:lang w:val="en-US"/>
+        </w:rPr>
+        <w:t>)</w:t>
+      </w:r>
+      <w:r>
+        <w:rPr>
+          <w:rFonts w:asciiTheme="minorBidi" w:hAnsiTheme="minorBidi"/>
+          <w:color w:val="4472C4" w:themeColor="accent1"/>
+          <w:sz w:val="22"/>
+          <w:szCs w:val="22"/>
+          <w:lang w:val="en-US"/>
+        </w:rPr>
+        <w:t>, which we now removed.</w:t>
+      </w:r>
+    </w:p>
+    <w:p>
+      <w:pPr>
+        <w:spacing w:before="100" w:beforeAutospacing="1" w:after="100" w:afterAutospacing="1"/>
+        <w:jc w:val="both"/>
+        <w:rPr>
+          <w:rFonts w:asciiTheme="majorBidi" w:hAnsiTheme="majorBidi" w:cstheme="majorBidi"/>
+          <w:sz w:val="22"/>
+          <w:szCs w:val="22"/>
+          <w:lang w:val="en-US"/>
+        </w:rPr>
+      </w:pPr>
+      <w:r>
+        <w:rPr>
+          <w:rFonts w:asciiTheme="majorBidi" w:hAnsiTheme="majorBidi" w:cstheme="majorBidi"/>
+          <w:sz w:val="22"/>
+          <w:szCs w:val="22"/>
+        </w:rPr>
+        <w:t>and through mathematical approximation they show that this model is approximately equivalent to a Wright Fisher model in which indirect success is captured through effective selection and influence bias is captured through effective population size. This means indirect success is analogous to constant natural selection and effective selection is analogous to genetic drift.</w:t>
       </w:r>
     </w:p>
     <w:p>
@@ -2750,136 +2853,879 @@
           <w:sz w:val="22"/>
           <w:szCs w:val="22"/>
         </w:rPr>
-        <w:t>For example, the authors introduce the concept of ‘influence’ bias, but then state, in line 405, that influence bias is equivalent to conformity bias - not sure if this is true. If this is indeed true, why introduce a whole other term/ concept which can only confuse the reader? On line 440, the authors claim ‘their prestige is similar to our influence bias’, but really to me it seems that the paper defines prestige bias as a combination of indirect success and conformity bias. A thorough rewrite and clarity on the definitions (that the authors themselves use) of the biases discussed, as well as how they are all different from each other (for the purpose of this model) would greatly improve the paper. These contradictory claims make it difficult for the reader to ultimately understand the paper.</w:t>
-      </w:r>
-    </w:p>
-    <w:p>
-      <w:pPr>
-        <w:spacing w:before="100" w:beforeAutospacing="1" w:after="100" w:afterAutospacing="1"/>
-        <w:jc w:val="both"/>
-        <w:rPr>
-          <w:rFonts w:asciiTheme="majorBidi" w:hAnsiTheme="majorBidi" w:cstheme="majorBidi"/>
-          <w:sz w:val="22"/>
-          <w:szCs w:val="22"/>
-        </w:rPr>
-      </w:pPr>
-    </w:p>
-    <w:p>
-      <w:pPr>
-        <w:spacing w:before="100" w:beforeAutospacing="1" w:after="100" w:afterAutospacing="1"/>
-        <w:jc w:val="both"/>
-        <w:rPr>
-          <w:rFonts w:asciiTheme="majorBidi" w:hAnsiTheme="majorBidi" w:cstheme="majorBidi"/>
-          <w:sz w:val="22"/>
-          <w:szCs w:val="22"/>
-        </w:rPr>
-      </w:pPr>
-      <w:r>
-        <w:rPr>
-          <w:rFonts w:asciiTheme="majorBidi" w:hAnsiTheme="majorBidi" w:cstheme="majorBidi"/>
-          <w:sz w:val="22"/>
-          <w:szCs w:val="22"/>
-        </w:rPr>
-        <w:t>It would be worthwhile to give a summary of the 3 different models used (in the introduction section maybe) and thoroughly discuss how the modeling choices differ from previous approaches: constant/changing environment (which, side note, is not mentioned at all until the middle of Results section, not even in the Model description sections), constant and variable alpha. What is the purpose of each, how do you compare and contrast them and what is the significance of the results presented?</w:t>
-      </w:r>
-    </w:p>
-    <w:p>
-      <w:pPr>
-        <w:spacing w:before="100" w:beforeAutospacing="1" w:after="100" w:afterAutospacing="1"/>
-        <w:jc w:val="both"/>
-        <w:rPr>
-          <w:rFonts w:asciiTheme="majorBidi" w:hAnsiTheme="majorBidi" w:cstheme="majorBidi"/>
-          <w:sz w:val="22"/>
-          <w:szCs w:val="22"/>
-        </w:rPr>
-      </w:pPr>
-    </w:p>
-    <w:p>
-      <w:pPr>
-        <w:spacing w:before="100" w:beforeAutospacing="1" w:after="100" w:afterAutospacing="1"/>
-        <w:jc w:val="both"/>
-        <w:rPr>
-          <w:rFonts w:asciiTheme="majorBidi" w:hAnsiTheme="majorBidi" w:cstheme="majorBidi"/>
-          <w:sz w:val="22"/>
-          <w:szCs w:val="22"/>
-        </w:rPr>
-      </w:pPr>
-      <w:r>
-        <w:rPr>
-          <w:rFonts w:asciiTheme="majorBidi" w:hAnsiTheme="majorBidi" w:cstheme="majorBidi"/>
-          <w:sz w:val="22"/>
-          <w:szCs w:val="22"/>
-        </w:rPr>
-        <w:t xml:space="preserve">Separately, currently, the discussion section, for the most part, argues for the existence of prestige bias in experimental settings and discusses previous papers, but doesn’t really discuss the results observed here. The choice to choose role models one by one versus all at the same time is also not thoroughly discussed. Ultimately, the authors should use the Introduction section to argue for the importance to </w:t>
-      </w:r>
-      <w:r>
-        <w:rPr>
-          <w:rFonts w:asciiTheme="majorBidi" w:hAnsiTheme="majorBidi" w:cstheme="majorBidi"/>
+        <w:t xml:space="preserve">For example, the authors introduce the concept of ‘influence’ bias, but then state, in line 405, that influence bias is equivalent to conformity bias - not sure if this is true. If this is indeed true, why introduce a whole other term/ concept which can only confuse the reader? </w:t>
+      </w:r>
+    </w:p>
+    <w:p>
+      <w:pPr>
+        <w:spacing w:before="100" w:beforeAutospacing="1" w:after="100" w:afterAutospacing="1"/>
+        <w:jc w:val="both"/>
+        <w:rPr>
+          <w:rFonts w:asciiTheme="minorBidi" w:hAnsiTheme="minorBidi"/>
+          <w:color w:val="4472C4" w:themeColor="accent1"/>
+          <w:sz w:val="22"/>
+          <w:szCs w:val="22"/>
+          <w:lang w:val="en-US"/>
+        </w:rPr>
+      </w:pPr>
+      <w:r>
+        <w:rPr>
+          <w:rFonts w:asciiTheme="minorBidi" w:hAnsiTheme="minorBidi"/>
+          <w:color w:val="4472C4" w:themeColor="accent1"/>
+          <w:sz w:val="22"/>
+          <w:szCs w:val="22"/>
+          <w:lang w:val="en-US"/>
+        </w:rPr>
+        <w:t xml:space="preserve">Thank you for pointing this out. </w:t>
+      </w:r>
+      <w:r>
+        <w:rPr>
+          <w:rFonts w:asciiTheme="minorBidi" w:hAnsiTheme="minorBidi"/>
+          <w:color w:val="4472C4" w:themeColor="accent1"/>
+          <w:sz w:val="22"/>
+          <w:szCs w:val="22"/>
+          <w:lang w:val="en-US"/>
+        </w:rPr>
+        <w:t>We have removed</w:t>
+      </w:r>
+      <w:r>
+        <w:rPr>
+          <w:rFonts w:asciiTheme="minorBidi" w:hAnsiTheme="minorBidi"/>
+          <w:color w:val="4472C4" w:themeColor="accent1"/>
+          <w:sz w:val="22"/>
+          <w:szCs w:val="22"/>
+          <w:lang w:val="en-US"/>
+        </w:rPr>
+        <w:t xml:space="preserve"> the mistaken statement that</w:t>
+      </w:r>
+      <w:r>
+        <w:rPr>
+          <w:rFonts w:asciiTheme="minorBidi" w:hAnsiTheme="minorBidi"/>
+          <w:color w:val="4472C4" w:themeColor="accent1"/>
+          <w:sz w:val="22"/>
+          <w:szCs w:val="22"/>
+          <w:lang w:val="en-US"/>
+        </w:rPr>
+        <w:t xml:space="preserve"> </w:t>
+      </w:r>
+      <w:r>
+        <w:rPr>
+          <w:rFonts w:asciiTheme="minorBidi" w:hAnsiTheme="minorBidi"/>
+          <w:color w:val="4472C4" w:themeColor="accent1"/>
+          <w:sz w:val="22"/>
+          <w:szCs w:val="22"/>
+          <w:lang w:val="en-US"/>
+        </w:rPr>
+        <w:t>“hence is the same as conformity bias”</w:t>
+      </w:r>
+      <w:r>
+        <w:rPr>
+          <w:rFonts w:asciiTheme="minorBidi" w:hAnsiTheme="minorBidi"/>
+          <w:color w:val="4472C4" w:themeColor="accent1"/>
+          <w:sz w:val="22"/>
+          <w:szCs w:val="22"/>
+          <w:lang w:val="en-US"/>
+        </w:rPr>
+        <w:t xml:space="preserve"> (line </w:t>
+      </w:r>
+      <w:r>
+        <w:rPr>
+          <w:rFonts w:asciiTheme="minorBidi" w:hAnsiTheme="minorBidi"/>
+          <w:color w:val="4472C4" w:themeColor="accent1"/>
+          <w:sz w:val="22"/>
+          <w:szCs w:val="22"/>
+          <w:lang w:val="en-US"/>
+        </w:rPr>
+        <w:t>XXX</w:t>
+      </w:r>
+      <w:r>
+        <w:rPr>
+          <w:rFonts w:asciiTheme="minorBidi" w:hAnsiTheme="minorBidi"/>
+          <w:color w:val="4472C4" w:themeColor="accent1"/>
+          <w:sz w:val="22"/>
+          <w:szCs w:val="22"/>
+          <w:lang w:val="en-US"/>
+        </w:rPr>
+        <w:t>)</w:t>
+      </w:r>
+      <w:r>
+        <w:rPr>
+          <w:rFonts w:asciiTheme="minorBidi" w:hAnsiTheme="minorBidi"/>
+          <w:color w:val="4472C4" w:themeColor="accent1"/>
+          <w:sz w:val="22"/>
+          <w:szCs w:val="22"/>
+          <w:lang w:val="en-US"/>
+        </w:rPr>
+        <w:t>, as conformity bias is not the same as prestige bias.</w:t>
+      </w:r>
+    </w:p>
+    <w:p>
+      <w:pPr>
+        <w:spacing w:before="100" w:beforeAutospacing="1" w:after="100" w:afterAutospacing="1"/>
+        <w:jc w:val="both"/>
+        <w:rPr>
+          <w:rFonts w:asciiTheme="majorBidi" w:hAnsiTheme="majorBidi" w:cstheme="majorBidi"/>
+          <w:sz w:val="22"/>
+          <w:szCs w:val="22"/>
+        </w:rPr>
+      </w:pPr>
+      <w:r>
+        <w:rPr>
+          <w:rFonts w:asciiTheme="majorBidi" w:hAnsiTheme="majorBidi" w:cstheme="majorBidi"/>
+          <w:sz w:val="22"/>
+          <w:szCs w:val="22"/>
+        </w:rPr>
+        <w:t>On line 440, the authors claim ‘their prestige is similar to our influence bias’, but really to me it seems that the paper defines prestige bias as a combination of indirect success and conformity bias. A thorough rewrite and clarity on the definitions (that the authors themselves use) of the biases discussed, as well as how they are all different from each other (for the purpose of this model) would greatly improve the paper. These contradictory claims make it difficult for the reader to ultimately understand the paper.</w:t>
+      </w:r>
+    </w:p>
+    <w:p>
+      <w:pPr>
+        <w:spacing w:before="100" w:beforeAutospacing="1" w:after="100" w:afterAutospacing="1"/>
+        <w:jc w:val="both"/>
+        <w:rPr>
+          <w:rFonts w:asciiTheme="minorBidi" w:hAnsiTheme="minorBidi"/>
+          <w:color w:val="4472C4" w:themeColor="accent1"/>
+          <w:sz w:val="22"/>
+          <w:szCs w:val="22"/>
+          <w:lang w:val="en-US"/>
+        </w:rPr>
+      </w:pPr>
+      <w:r>
+        <w:rPr>
+          <w:rFonts w:asciiTheme="minorBidi" w:hAnsiTheme="minorBidi"/>
+          <w:color w:val="4472C4" w:themeColor="accent1"/>
+          <w:sz w:val="22"/>
+          <w:szCs w:val="22"/>
+        </w:rPr>
+        <w:t xml:space="preserve">Thank you again for pointing out the confusion that our statements have caused. Following your comments and additional input from </w:t>
+      </w:r>
+      <w:r>
+        <w:rPr>
+          <w:rFonts w:asciiTheme="minorBidi" w:hAnsiTheme="minorBidi"/>
+          <w:color w:val="4472C4" w:themeColor="accent1"/>
+          <w:sz w:val="22"/>
+          <w:szCs w:val="22"/>
+        </w:rPr>
+        <w:t xml:space="preserve">reviewer </w:t>
+      </w:r>
+      <w:r>
+        <w:rPr>
+          <w:rFonts w:asciiTheme="minorBidi" w:hAnsiTheme="minorBidi"/>
+          <w:color w:val="4472C4" w:themeColor="accent1"/>
+          <w:sz w:val="22"/>
+          <w:szCs w:val="22"/>
+        </w:rPr>
+        <w:t>#1</w:t>
+      </w:r>
+      <w:r>
+        <w:rPr>
+          <w:rFonts w:asciiTheme="minorBidi" w:hAnsiTheme="minorBidi"/>
+          <w:color w:val="4472C4" w:themeColor="accent1"/>
+          <w:sz w:val="22"/>
+          <w:szCs w:val="22"/>
+        </w:rPr>
+        <w:t xml:space="preserve">, we </w:t>
+      </w:r>
+      <w:r>
+        <w:rPr>
+          <w:rFonts w:asciiTheme="minorBidi" w:hAnsiTheme="minorBidi"/>
+          <w:color w:val="4472C4" w:themeColor="accent1"/>
+          <w:sz w:val="22"/>
+          <w:szCs w:val="22"/>
+        </w:rPr>
+        <w:t xml:space="preserve">now center the definition of the biases around Henrich &amp; Gil-White 2001. </w:t>
+      </w:r>
+      <w:r>
+        <w:rPr>
+          <w:rFonts w:asciiTheme="minorBidi" w:hAnsiTheme="minorBidi"/>
+          <w:color w:val="4472C4" w:themeColor="accent1"/>
+          <w:sz w:val="22"/>
+          <w:szCs w:val="22"/>
+        </w:rPr>
+        <w:t>Thus</w:t>
+      </w:r>
+      <w:r>
+        <w:rPr>
+          <w:rFonts w:asciiTheme="minorBidi" w:hAnsiTheme="minorBidi"/>
+          <w:color w:val="4472C4" w:themeColor="accent1"/>
+          <w:sz w:val="22"/>
+          <w:szCs w:val="22"/>
+        </w:rPr>
+        <w:t xml:space="preserve">, we </w:t>
+      </w:r>
+      <w:r>
+        <w:rPr>
+          <w:rFonts w:asciiTheme="minorBidi" w:hAnsiTheme="minorBidi"/>
+          <w:color w:val="4472C4" w:themeColor="accent1"/>
+          <w:sz w:val="22"/>
+          <w:szCs w:val="22"/>
+        </w:rPr>
+        <w:t xml:space="preserve">have </w:t>
+      </w:r>
+      <w:r>
+        <w:rPr>
+          <w:rFonts w:asciiTheme="minorBidi" w:hAnsiTheme="minorBidi"/>
+          <w:color w:val="4472C4" w:themeColor="accent1"/>
+          <w:sz w:val="22"/>
+          <w:szCs w:val="22"/>
+        </w:rPr>
+        <w:t>changed</w:t>
+      </w:r>
+      <w:r>
+        <w:rPr>
+          <w:rFonts w:asciiTheme="minorBidi" w:hAnsiTheme="minorBidi"/>
+          <w:color w:val="4472C4" w:themeColor="accent1"/>
+          <w:sz w:val="22"/>
+          <w:szCs w:val="22"/>
+        </w:rPr>
+        <w:t xml:space="preserve"> throughout</w:t>
+      </w:r>
+      <w:r>
+        <w:rPr>
+          <w:rFonts w:asciiTheme="minorBidi" w:hAnsiTheme="minorBidi"/>
+          <w:color w:val="4472C4" w:themeColor="accent1"/>
+          <w:sz w:val="22"/>
+          <w:szCs w:val="22"/>
+          <w:lang w:val="en-US"/>
+        </w:rPr>
+        <w:t xml:space="preserve"> the manuscript</w:t>
+      </w:r>
+      <w:r>
+        <w:rPr>
+          <w:rFonts w:asciiTheme="minorBidi" w:hAnsiTheme="minorBidi"/>
+          <w:color w:val="4472C4" w:themeColor="accent1"/>
+          <w:sz w:val="22"/>
+          <w:szCs w:val="22"/>
+        </w:rPr>
+        <w:t xml:space="preserve"> “influence” to “prestige” for the effect of number of copiers or clientele size</w:t>
+      </w:r>
+      <w:r>
+        <w:rPr>
+          <w:rFonts w:asciiTheme="minorBidi" w:hAnsiTheme="minorBidi"/>
+          <w:color w:val="4472C4" w:themeColor="accent1"/>
+          <w:sz w:val="22"/>
+          <w:szCs w:val="22"/>
+          <w:lang w:val="en-US"/>
+        </w:rPr>
+        <w:t>,</w:t>
+      </w:r>
+      <w:r>
+        <w:rPr>
+          <w:rFonts w:asciiTheme="minorBidi" w:hAnsiTheme="minorBidi"/>
+          <w:color w:val="4472C4" w:themeColor="accent1"/>
+          <w:sz w:val="22"/>
+          <w:szCs w:val="22"/>
+        </w:rPr>
+        <w:t xml:space="preserve"> and “prestige” to </w:t>
+      </w:r>
+      <w:r>
+        <w:rPr>
+          <w:rFonts w:asciiTheme="minorBidi" w:hAnsiTheme="minorBidi"/>
+          <w:color w:val="4472C4" w:themeColor="accent1"/>
           <w:sz w:val="22"/>
           <w:szCs w:val="22"/>
         </w:rPr>
         <w:lastRenderedPageBreak/>
-        <w:t>study these biases and the Discussion section to actually discuss their observed results and place them in context of previous work, as well as highlight the novel dynamics observed.</w:t>
-      </w:r>
-    </w:p>
-    <w:p>
-      <w:pPr>
-        <w:spacing w:before="100" w:beforeAutospacing="1" w:after="100" w:afterAutospacing="1"/>
-        <w:jc w:val="both"/>
-        <w:rPr>
-          <w:rFonts w:asciiTheme="majorBidi" w:hAnsiTheme="majorBidi" w:cstheme="majorBidi"/>
-          <w:sz w:val="22"/>
-          <w:szCs w:val="22"/>
-        </w:rPr>
-      </w:pPr>
-    </w:p>
-    <w:p>
-      <w:pPr>
-        <w:spacing w:before="100" w:beforeAutospacing="1" w:after="100" w:afterAutospacing="1"/>
-        <w:jc w:val="both"/>
-        <w:rPr>
-          <w:rFonts w:asciiTheme="majorBidi" w:hAnsiTheme="majorBidi" w:cstheme="majorBidi"/>
-          <w:sz w:val="22"/>
-          <w:szCs w:val="22"/>
-        </w:rPr>
-      </w:pPr>
-      <w:r>
-        <w:rPr>
-          <w:rFonts w:asciiTheme="majorBidi" w:hAnsiTheme="majorBidi" w:cstheme="majorBidi"/>
-          <w:sz w:val="22"/>
-          <w:szCs w:val="22"/>
-        </w:rPr>
-        <w:t>Moreover, the figures and the results need a point of comparison, such that the novelty and significance of the paper can be understood by the reader. What dynamics do you observe that are different from previous models? What is the specific change or mechanism that is driving these differences in the dynamics?</w:t>
-      </w:r>
-    </w:p>
-    <w:p>
-      <w:pPr>
-        <w:spacing w:before="100" w:beforeAutospacing="1" w:after="100" w:afterAutospacing="1"/>
-        <w:jc w:val="both"/>
-        <w:rPr>
-          <w:rFonts w:asciiTheme="majorBidi" w:hAnsiTheme="majorBidi" w:cstheme="majorBidi"/>
-          <w:sz w:val="22"/>
-          <w:szCs w:val="22"/>
-        </w:rPr>
-      </w:pPr>
-    </w:p>
-    <w:p>
-      <w:pPr>
-        <w:spacing w:before="100" w:beforeAutospacing="1" w:after="100" w:afterAutospacing="1"/>
-        <w:jc w:val="both"/>
-        <w:rPr>
-          <w:rFonts w:asciiTheme="majorBidi" w:hAnsiTheme="majorBidi" w:cstheme="majorBidi"/>
-          <w:sz w:val="22"/>
-          <w:szCs w:val="22"/>
-        </w:rPr>
-      </w:pPr>
-      <w:r>
-        <w:rPr>
-          <w:rFonts w:asciiTheme="majorBidi" w:hAnsiTheme="majorBidi" w:cstheme="majorBidi"/>
-          <w:sz w:val="22"/>
-          <w:szCs w:val="22"/>
-        </w:rPr>
-        <w:t>I found the results on lines 436 (fig 3) potentially interesting and worth more exploration, but are only studied superficially. What drives these lower values? Also, the fact that the value seems to stabilize rather quickly after a sharp decrease is not mentioned or discussed, but seems important for understanding of what might cause the observed dynamics.</w:t>
+        <w:t xml:space="preserve">“influence” for the joint contribution to the probability that an individual will be chosen as a model. The main changes are </w:t>
+      </w:r>
+      <w:r>
+        <w:rPr>
+          <w:rFonts w:asciiTheme="minorBidi" w:hAnsiTheme="minorBidi"/>
+          <w:color w:val="4472C4" w:themeColor="accent1"/>
+          <w:sz w:val="22"/>
+          <w:szCs w:val="22"/>
+          <w:lang w:val="en-US"/>
+        </w:rPr>
+        <w:t xml:space="preserve">in two paragraphs of the introduction: in </w:t>
+      </w:r>
+      <w:r>
+        <w:rPr>
+          <w:rFonts w:asciiTheme="minorBidi" w:hAnsiTheme="minorBidi"/>
+          <w:color w:val="4472C4" w:themeColor="accent1"/>
+          <w:sz w:val="22"/>
+          <w:szCs w:val="22"/>
+        </w:rPr>
+        <w:t xml:space="preserve">line </w:t>
+      </w:r>
+      <w:r>
+        <w:rPr>
+          <w:rFonts w:asciiTheme="minorBidi" w:hAnsiTheme="minorBidi"/>
+          <w:color w:val="4472C4" w:themeColor="accent1"/>
+          <w:sz w:val="22"/>
+          <w:szCs w:val="22"/>
+          <w:highlight w:val="yellow"/>
+        </w:rPr>
+        <w:t>XXX</w:t>
+      </w:r>
+      <w:r>
+        <w:rPr>
+          <w:rFonts w:asciiTheme="minorBidi" w:hAnsiTheme="minorBidi"/>
+          <w:color w:val="4472C4" w:themeColor="accent1"/>
+          <w:sz w:val="22"/>
+          <w:szCs w:val="22"/>
+          <w:lang w:val="en-US"/>
+        </w:rPr>
+        <w:t>,</w:t>
+      </w:r>
+    </w:p>
+    <w:p>
+      <w:pPr>
+        <w:pStyle w:val="NormalWeb"/>
+        <w:ind w:left="720"/>
+        <w:jc w:val="both"/>
+        <w:rPr>
+          <w:rFonts w:asciiTheme="minorBidi" w:hAnsiTheme="minorBidi"/>
+          <w:color w:val="4472C4" w:themeColor="accent1"/>
+          <w:sz w:val="22"/>
+          <w:szCs w:val="22"/>
+        </w:rPr>
+      </w:pPr>
+      <w:r>
+        <w:rPr>
+          <w:rFonts w:asciiTheme="minorBidi" w:hAnsiTheme="minorBidi"/>
+          <w:color w:val="4472C4" w:themeColor="accent1"/>
+          <w:sz w:val="22"/>
+          <w:szCs w:val="22"/>
+        </w:rPr>
+        <w:t>“</w:t>
+      </w:r>
+      <w:r>
+        <w:rPr>
+          <w:rFonts w:asciiTheme="minorBidi" w:hAnsiTheme="minorBidi"/>
+          <w:color w:val="4472C4" w:themeColor="accent1"/>
+          <w:sz w:val="22"/>
+          <w:szCs w:val="22"/>
+        </w:rPr>
+        <w:t xml:space="preserve">Jimenez and </w:t>
+      </w:r>
+      <w:proofErr w:type="spellStart"/>
+      <w:r>
+        <w:rPr>
+          <w:rFonts w:asciiTheme="minorBidi" w:hAnsiTheme="minorBidi"/>
+          <w:color w:val="4472C4" w:themeColor="accent1"/>
+          <w:sz w:val="22"/>
+          <w:szCs w:val="22"/>
+        </w:rPr>
+        <w:t>Mesoudi</w:t>
+      </w:r>
+      <w:proofErr w:type="spellEnd"/>
+      <w:r>
+        <w:rPr>
+          <w:rFonts w:asciiTheme="minorBidi" w:hAnsiTheme="minorBidi"/>
+          <w:color w:val="4472C4" w:themeColor="accent1"/>
+          <w:sz w:val="22"/>
+          <w:szCs w:val="22"/>
+        </w:rPr>
+        <w:t xml:space="preserve"> [1] also note that a way to acquire adaptive social information is by preferentially copying competent individuals within a valuable domain (which they also call success bias). However, they claim that competence within a domain is often difficult or impossible to directly asses, and therefore people tend to use indirect cues of success. Henrich and </w:t>
+      </w:r>
+      <w:proofErr w:type="spellStart"/>
+      <w:r>
+        <w:rPr>
+          <w:rFonts w:asciiTheme="minorBidi" w:hAnsiTheme="minorBidi"/>
+          <w:color w:val="4472C4" w:themeColor="accent1"/>
+          <w:sz w:val="22"/>
+          <w:szCs w:val="22"/>
+        </w:rPr>
+        <w:t>Broesch</w:t>
+      </w:r>
+      <w:proofErr w:type="spellEnd"/>
+      <w:r>
+        <w:rPr>
+          <w:rFonts w:asciiTheme="minorBidi" w:hAnsiTheme="minorBidi"/>
+          <w:color w:val="4472C4" w:themeColor="accent1"/>
+          <w:sz w:val="22"/>
+          <w:szCs w:val="22"/>
+        </w:rPr>
+        <w:t xml:space="preserve"> [26] have also suggested that direct assessment of success may be “noisy, unreliable or unavailable” and therefore copiers should also take into account indirect measures of perceived success (e.g., “great fishermen</w:t>
+      </w:r>
+      <w:r>
+        <w:rPr>
+          <w:rFonts w:asciiTheme="minorBidi" w:hAnsiTheme="minorBidi"/>
+          <w:color w:val="4472C4" w:themeColor="accent1"/>
+          <w:sz w:val="22"/>
+          <w:szCs w:val="22"/>
+        </w:rPr>
+        <w:t xml:space="preserve"> </w:t>
+      </w:r>
+      <w:r>
+        <w:rPr>
+          <w:rFonts w:asciiTheme="minorBidi" w:hAnsiTheme="minorBidi"/>
+          <w:color w:val="4472C4" w:themeColor="accent1"/>
+          <w:sz w:val="22"/>
+          <w:szCs w:val="22"/>
+        </w:rPr>
+        <w:t>may be chosen as role-models for growing yams”.)</w:t>
+      </w:r>
+      <w:r>
+        <w:rPr>
+          <w:rFonts w:asciiTheme="minorBidi" w:hAnsiTheme="minorBidi"/>
+          <w:color w:val="4472C4" w:themeColor="accent1"/>
+          <w:sz w:val="22"/>
+          <w:szCs w:val="22"/>
+        </w:rPr>
+        <w:t>”</w:t>
+      </w:r>
+    </w:p>
+    <w:p>
+      <w:pPr>
+        <w:spacing w:before="100" w:beforeAutospacing="1" w:after="100" w:afterAutospacing="1"/>
+        <w:jc w:val="both"/>
+        <w:rPr>
+          <w:rFonts w:asciiTheme="minorBidi" w:hAnsiTheme="minorBidi"/>
+          <w:color w:val="4472C4" w:themeColor="accent1"/>
+          <w:sz w:val="22"/>
+          <w:szCs w:val="22"/>
+          <w:lang w:val="en-US"/>
+        </w:rPr>
+      </w:pPr>
+      <w:r>
+        <w:rPr>
+          <w:rFonts w:asciiTheme="minorBidi" w:hAnsiTheme="minorBidi"/>
+          <w:color w:val="4472C4" w:themeColor="accent1"/>
+          <w:sz w:val="22"/>
+          <w:szCs w:val="22"/>
+          <w:lang w:val="en-US"/>
+        </w:rPr>
+        <w:t xml:space="preserve">and in line </w:t>
+      </w:r>
+      <w:r>
+        <w:rPr>
+          <w:rFonts w:asciiTheme="minorBidi" w:hAnsiTheme="minorBidi"/>
+          <w:color w:val="4472C4" w:themeColor="accent1"/>
+          <w:sz w:val="22"/>
+          <w:szCs w:val="22"/>
+          <w:highlight w:val="yellow"/>
+          <w:lang w:val="en-US"/>
+        </w:rPr>
+        <w:t>XXX</w:t>
+      </w:r>
+      <w:r>
+        <w:rPr>
+          <w:rFonts w:asciiTheme="minorBidi" w:hAnsiTheme="minorBidi"/>
+          <w:color w:val="4472C4" w:themeColor="accent1"/>
+          <w:sz w:val="22"/>
+          <w:szCs w:val="22"/>
+          <w:lang w:val="en-US"/>
+        </w:rPr>
+        <w:t>,</w:t>
+      </w:r>
+    </w:p>
+    <w:p>
+      <w:pPr>
+        <w:pStyle w:val="NormalWeb"/>
+        <w:ind w:left="720"/>
+        <w:jc w:val="both"/>
+        <w:rPr>
+          <w:rFonts w:asciiTheme="minorBidi" w:hAnsiTheme="minorBidi"/>
+          <w:color w:val="4472C4" w:themeColor="accent1"/>
+          <w:sz w:val="22"/>
+          <w:szCs w:val="22"/>
+        </w:rPr>
+      </w:pPr>
+      <w:r>
+        <w:rPr>
+          <w:rFonts w:asciiTheme="minorBidi" w:hAnsiTheme="minorBidi"/>
+          <w:color w:val="4472C4" w:themeColor="accent1"/>
+          <w:sz w:val="22"/>
+          <w:szCs w:val="22"/>
+        </w:rPr>
+        <w:t>“</w:t>
+      </w:r>
+      <w:r>
+        <w:rPr>
+          <w:rFonts w:asciiTheme="minorBidi" w:hAnsiTheme="minorBidi"/>
+          <w:color w:val="4472C4" w:themeColor="accent1"/>
+          <w:sz w:val="22"/>
+          <w:szCs w:val="22"/>
+        </w:rPr>
+        <w:t xml:space="preserve">Henrich and Gil-White [28] noted that “the most skilled/knowledgeable role-models will, on average, end up with the biggest and most lavish clienteles, so the size and lavishness of a given model’s clientele size (the prestige) provides a convenient and reliable proxy for that person’s information quality”. Therefore, they predicted that skilled individuals have higher status, that people preferentially copy high-status individuals, and therefore that prestigious individuals may be influential even beyond their domain of expertise. They defined prestige as “freely conferred deference”, in contrast to dominance, and provided examples from the anthropological literature [28]. Similarly, the New Oxford American Dictionary defines prestige as the “widespread respect and admiration felt for someone or something on the basis of a perception of their achievements or quality”. </w:t>
+      </w:r>
+      <w:proofErr w:type="spellStart"/>
+      <w:r>
+        <w:rPr>
+          <w:rFonts w:asciiTheme="minorBidi" w:hAnsiTheme="minorBidi"/>
+          <w:color w:val="4472C4" w:themeColor="accent1"/>
+          <w:sz w:val="22"/>
+          <w:szCs w:val="22"/>
+        </w:rPr>
+        <w:t>Chudek</w:t>
+      </w:r>
+      <w:proofErr w:type="spellEnd"/>
+      <w:r>
+        <w:rPr>
+          <w:rFonts w:asciiTheme="minorBidi" w:hAnsiTheme="minorBidi"/>
+          <w:color w:val="4472C4" w:themeColor="accent1"/>
+          <w:sz w:val="22"/>
+          <w:szCs w:val="22"/>
+        </w:rPr>
+        <w:t xml:space="preserve"> et al. [32] have also defined prestige bias as “a tendency to learn from individuals to whom others have preferentially attended, learned or deferred” and demonstrated its occurrence in in </w:t>
+      </w:r>
+      <w:proofErr w:type="gramStart"/>
+      <w:r>
+        <w:rPr>
+          <w:rFonts w:asciiTheme="minorBidi" w:hAnsiTheme="minorBidi"/>
+          <w:color w:val="4472C4" w:themeColor="accent1"/>
+          <w:sz w:val="22"/>
+          <w:szCs w:val="22"/>
+        </w:rPr>
+        <w:t>3-4 year old</w:t>
+      </w:r>
+      <w:proofErr w:type="gramEnd"/>
+      <w:r>
+        <w:rPr>
+          <w:rFonts w:asciiTheme="minorBidi" w:hAnsiTheme="minorBidi"/>
+          <w:color w:val="4472C4" w:themeColor="accent1"/>
+          <w:sz w:val="22"/>
+          <w:szCs w:val="22"/>
+        </w:rPr>
+        <w:t xml:space="preserve"> children. Henrich and </w:t>
+      </w:r>
+      <w:proofErr w:type="spellStart"/>
+      <w:r>
+        <w:rPr>
+          <w:rFonts w:asciiTheme="minorBidi" w:hAnsiTheme="minorBidi"/>
+          <w:color w:val="4472C4" w:themeColor="accent1"/>
+          <w:sz w:val="22"/>
+          <w:szCs w:val="22"/>
+        </w:rPr>
+        <w:t>Broesch</w:t>
+      </w:r>
+      <w:proofErr w:type="spellEnd"/>
+      <w:r>
+        <w:rPr>
+          <w:rFonts w:asciiTheme="minorBidi" w:hAnsiTheme="minorBidi"/>
+          <w:color w:val="4472C4" w:themeColor="accent1"/>
+          <w:sz w:val="22"/>
+          <w:szCs w:val="22"/>
+        </w:rPr>
+        <w:t xml:space="preserve"> [26] have further suggested that prestige bias can, over generations, lead to cultural adaptations, and that although prestige can lead to maladaptive traits spreading in the population, it can also accelerate the spread of adaptive traits.</w:t>
+      </w:r>
+      <w:r>
+        <w:rPr>
+          <w:rFonts w:asciiTheme="minorBidi" w:hAnsiTheme="minorBidi"/>
+          <w:color w:val="4472C4" w:themeColor="accent1"/>
+          <w:sz w:val="22"/>
+          <w:szCs w:val="22"/>
+        </w:rPr>
+        <w:t>”</w:t>
+      </w:r>
+    </w:p>
+    <w:p>
+      <w:pPr>
+        <w:spacing w:before="100" w:beforeAutospacing="1" w:after="100" w:afterAutospacing="1"/>
+        <w:jc w:val="both"/>
+        <w:rPr>
+          <w:rFonts w:asciiTheme="minorBidi" w:hAnsiTheme="minorBidi"/>
+          <w:color w:val="4472C4" w:themeColor="accent1"/>
+          <w:sz w:val="22"/>
+          <w:szCs w:val="22"/>
+          <w:lang w:val="en-US"/>
+        </w:rPr>
+      </w:pPr>
+      <w:r>
+        <w:rPr>
+          <w:rFonts w:asciiTheme="minorBidi" w:hAnsiTheme="minorBidi"/>
+          <w:color w:val="4472C4" w:themeColor="accent1"/>
+          <w:sz w:val="22"/>
+          <w:szCs w:val="22"/>
+          <w:lang w:val="en-US"/>
+        </w:rPr>
+        <w:t xml:space="preserve">as well as in the discussion, in line </w:t>
+      </w:r>
+      <w:r>
+        <w:rPr>
+          <w:rFonts w:asciiTheme="minorBidi" w:hAnsiTheme="minorBidi"/>
+          <w:color w:val="4472C4" w:themeColor="accent1"/>
+          <w:sz w:val="22"/>
+          <w:szCs w:val="22"/>
+          <w:highlight w:val="yellow"/>
+          <w:lang w:val="en-US"/>
+        </w:rPr>
+        <w:t>XXX</w:t>
+      </w:r>
+      <w:r>
+        <w:rPr>
+          <w:rFonts w:asciiTheme="minorBidi" w:hAnsiTheme="minorBidi"/>
+          <w:color w:val="4472C4" w:themeColor="accent1"/>
+          <w:sz w:val="22"/>
+          <w:szCs w:val="22"/>
+          <w:lang w:val="en-US"/>
+        </w:rPr>
+        <w:t>:</w:t>
+      </w:r>
+    </w:p>
+    <w:p>
+      <w:pPr>
+        <w:pStyle w:val="NormalWeb"/>
+        <w:ind w:left="720"/>
+        <w:jc w:val="both"/>
+        <w:rPr>
+          <w:rFonts w:asciiTheme="minorBidi" w:hAnsiTheme="minorBidi"/>
+          <w:color w:val="4472C4" w:themeColor="accent1"/>
+          <w:sz w:val="22"/>
+          <w:szCs w:val="22"/>
+        </w:rPr>
+      </w:pPr>
+      <w:r>
+        <w:rPr>
+          <w:rFonts w:asciiTheme="minorBidi" w:hAnsiTheme="minorBidi"/>
+          <w:color w:val="4472C4" w:themeColor="accent1"/>
+          <w:sz w:val="22"/>
+          <w:szCs w:val="22"/>
+        </w:rPr>
+        <w:t>“</w:t>
+      </w:r>
+      <w:r>
+        <w:rPr>
+          <w:rFonts w:asciiTheme="minorBidi" w:hAnsiTheme="minorBidi"/>
+          <w:color w:val="4472C4" w:themeColor="accent1"/>
+          <w:sz w:val="22"/>
+          <w:szCs w:val="22"/>
+        </w:rPr>
+        <w:t xml:space="preserve">Some cultural traits or cultural role-models may be copied more often than others due to transmission biases. One such bias is success bias, in which copiers are more likely to copy a successful role-model. It has been suggested that because it is hard to estimate success, a more common bias is a bias towards role-models perceived to be successful. This perceived success can be determined by performance with respect to another trait, i.e., indirect success [7, 26], or by “the amount of voluntary deference and attention received by models” [1], i.e., prestige [28, 32] (but see </w:t>
+      </w:r>
+      <w:proofErr w:type="spellStart"/>
+      <w:r>
+        <w:rPr>
+          <w:rFonts w:asciiTheme="minorBidi" w:hAnsiTheme="minorBidi"/>
+          <w:color w:val="4472C4" w:themeColor="accent1"/>
+          <w:sz w:val="22"/>
+          <w:szCs w:val="22"/>
+        </w:rPr>
+        <w:t>Chellappoo</w:t>
+      </w:r>
+      <w:proofErr w:type="spellEnd"/>
+      <w:r>
+        <w:rPr>
+          <w:rFonts w:asciiTheme="minorBidi" w:hAnsiTheme="minorBidi"/>
+          <w:color w:val="4472C4" w:themeColor="accent1"/>
+          <w:sz w:val="22"/>
+          <w:szCs w:val="22"/>
+        </w:rPr>
+        <w:t xml:space="preserve"> [2] for a critical examination of the concept of prestige).</w:t>
+      </w:r>
+      <w:r>
+        <w:rPr>
+          <w:rFonts w:asciiTheme="minorBidi" w:hAnsiTheme="minorBidi"/>
+          <w:color w:val="4472C4" w:themeColor="accent1"/>
+          <w:sz w:val="22"/>
+          <w:szCs w:val="22"/>
+        </w:rPr>
+        <w:t>”</w:t>
+      </w:r>
+    </w:p>
+    <w:p>
+      <w:pPr>
+        <w:pStyle w:val="NormalWeb"/>
+        <w:ind w:left="720"/>
+        <w:jc w:val="both"/>
+        <w:rPr>
+          <w:rFonts w:asciiTheme="minorBidi" w:hAnsiTheme="minorBidi"/>
+          <w:color w:val="4472C4" w:themeColor="accent1"/>
+          <w:sz w:val="22"/>
+          <w:szCs w:val="22"/>
+        </w:rPr>
+      </w:pPr>
+    </w:p>
+    <w:p>
+      <w:pPr>
+        <w:spacing w:before="100" w:beforeAutospacing="1" w:after="100" w:afterAutospacing="1"/>
+        <w:jc w:val="both"/>
+        <w:rPr>
+          <w:rFonts w:asciiTheme="majorBidi" w:hAnsiTheme="majorBidi" w:cstheme="majorBidi"/>
+          <w:sz w:val="22"/>
+          <w:szCs w:val="22"/>
+        </w:rPr>
+      </w:pPr>
+      <w:r>
+        <w:rPr>
+          <w:rFonts w:asciiTheme="majorBidi" w:hAnsiTheme="majorBidi" w:cstheme="majorBidi"/>
+          <w:sz w:val="22"/>
+          <w:szCs w:val="22"/>
+        </w:rPr>
+        <w:t xml:space="preserve">It would be worthwhile to give a </w:t>
+      </w:r>
+      <w:r>
+        <w:rPr>
+          <w:rFonts w:asciiTheme="majorBidi" w:hAnsiTheme="majorBidi" w:cstheme="majorBidi"/>
+          <w:sz w:val="22"/>
+          <w:szCs w:val="22"/>
+          <w:highlight w:val="yellow"/>
+        </w:rPr>
+        <w:t>summary of the 3 different models used</w:t>
+      </w:r>
+      <w:r>
+        <w:rPr>
+          <w:rFonts w:asciiTheme="majorBidi" w:hAnsiTheme="majorBidi" w:cstheme="majorBidi"/>
+          <w:sz w:val="22"/>
+          <w:szCs w:val="22"/>
+        </w:rPr>
+        <w:t xml:space="preserve"> (in the introduction section maybe) and thoroughly discuss </w:t>
+      </w:r>
+      <w:r>
+        <w:rPr>
+          <w:rFonts w:asciiTheme="majorBidi" w:hAnsiTheme="majorBidi" w:cstheme="majorBidi"/>
+          <w:sz w:val="22"/>
+          <w:szCs w:val="22"/>
+          <w:highlight w:val="yellow"/>
+        </w:rPr>
+        <w:t>how the modeling choices differ from previous approaches</w:t>
+      </w:r>
+      <w:r>
+        <w:rPr>
+          <w:rFonts w:asciiTheme="majorBidi" w:hAnsiTheme="majorBidi" w:cstheme="majorBidi"/>
+          <w:sz w:val="22"/>
+          <w:szCs w:val="22"/>
+        </w:rPr>
+        <w:t>: constant/changing environment (which, side note, is not mentioned at all until the middle of Results section, not even in the Model description sections), constant and variable alpha. What is the purpose of each, how do you compare and contrast them and what is the significance of the results presented?</w:t>
+      </w:r>
+    </w:p>
+    <w:p>
+      <w:pPr>
+        <w:spacing w:before="100" w:beforeAutospacing="1" w:after="100" w:afterAutospacing="1"/>
+        <w:jc w:val="both"/>
+        <w:rPr>
+          <w:rFonts w:asciiTheme="majorBidi" w:hAnsiTheme="majorBidi" w:cstheme="majorBidi"/>
+          <w:sz w:val="22"/>
+          <w:szCs w:val="22"/>
+        </w:rPr>
+      </w:pPr>
+    </w:p>
+    <w:p>
+      <w:pPr>
+        <w:spacing w:before="100" w:beforeAutospacing="1" w:after="100" w:afterAutospacing="1"/>
+        <w:jc w:val="both"/>
+        <w:rPr>
+          <w:rFonts w:asciiTheme="majorBidi" w:hAnsiTheme="majorBidi" w:cstheme="majorBidi"/>
+          <w:sz w:val="22"/>
+          <w:szCs w:val="22"/>
+        </w:rPr>
+      </w:pPr>
+      <w:r>
+        <w:rPr>
+          <w:rFonts w:asciiTheme="majorBidi" w:hAnsiTheme="majorBidi" w:cstheme="majorBidi"/>
+          <w:sz w:val="22"/>
+          <w:szCs w:val="22"/>
+        </w:rPr>
+        <w:lastRenderedPageBreak/>
+        <w:t xml:space="preserve">Separately, currently, the discussion section, for the most part, argues for the existence of prestige bias in experimental settings and discusses previous papers, but </w:t>
+      </w:r>
+      <w:r>
+        <w:rPr>
+          <w:rFonts w:asciiTheme="majorBidi" w:hAnsiTheme="majorBidi" w:cstheme="majorBidi"/>
+          <w:sz w:val="22"/>
+          <w:szCs w:val="22"/>
+          <w:highlight w:val="yellow"/>
+        </w:rPr>
+        <w:t>doesn’t really discuss the results observed here.</w:t>
+      </w:r>
+      <w:r>
+        <w:rPr>
+          <w:rFonts w:asciiTheme="majorBidi" w:hAnsiTheme="majorBidi" w:cstheme="majorBidi"/>
+          <w:sz w:val="22"/>
+          <w:szCs w:val="22"/>
+        </w:rPr>
+        <w:t xml:space="preserve"> The choice to choose role models one by one versus all at the same time is also not thoroughly discussed. Ultimately, the authors should </w:t>
+      </w:r>
+      <w:r>
+        <w:rPr>
+          <w:rFonts w:asciiTheme="majorBidi" w:hAnsiTheme="majorBidi" w:cstheme="majorBidi"/>
+          <w:sz w:val="22"/>
+          <w:szCs w:val="22"/>
+          <w:highlight w:val="yellow"/>
+        </w:rPr>
+        <w:t>use the Introduction section to argue for the importance to study these biases and the Discussion section to actually discuss their observed results</w:t>
+      </w:r>
+      <w:r>
+        <w:rPr>
+          <w:rFonts w:asciiTheme="majorBidi" w:hAnsiTheme="majorBidi" w:cstheme="majorBidi"/>
+          <w:sz w:val="22"/>
+          <w:szCs w:val="22"/>
+        </w:rPr>
+        <w:t xml:space="preserve"> and place them in context of previous work, as well as highlight the novel dynamics observed.</w:t>
+      </w:r>
+    </w:p>
+    <w:p>
+      <w:pPr>
+        <w:spacing w:before="100" w:beforeAutospacing="1" w:after="100" w:afterAutospacing="1"/>
+        <w:jc w:val="both"/>
+        <w:rPr>
+          <w:rFonts w:asciiTheme="majorBidi" w:hAnsiTheme="majorBidi" w:cstheme="majorBidi"/>
+          <w:sz w:val="22"/>
+          <w:szCs w:val="22"/>
+        </w:rPr>
+      </w:pPr>
+    </w:p>
+    <w:p>
+      <w:pPr>
+        <w:spacing w:before="100" w:beforeAutospacing="1" w:after="100" w:afterAutospacing="1"/>
+        <w:jc w:val="both"/>
+        <w:rPr>
+          <w:rFonts w:asciiTheme="majorBidi" w:hAnsiTheme="majorBidi" w:cstheme="majorBidi"/>
+          <w:sz w:val="22"/>
+          <w:szCs w:val="22"/>
+        </w:rPr>
+      </w:pPr>
+      <w:r>
+        <w:rPr>
+          <w:rFonts w:asciiTheme="majorBidi" w:hAnsiTheme="majorBidi" w:cstheme="majorBidi"/>
+          <w:sz w:val="22"/>
+          <w:szCs w:val="22"/>
+        </w:rPr>
+        <w:t xml:space="preserve">Moreover, </w:t>
+      </w:r>
+      <w:r>
+        <w:rPr>
+          <w:rFonts w:asciiTheme="majorBidi" w:hAnsiTheme="majorBidi" w:cstheme="majorBidi"/>
+          <w:sz w:val="22"/>
+          <w:szCs w:val="22"/>
+          <w:highlight w:val="yellow"/>
+        </w:rPr>
+        <w:t>the figures and the results need a point of comparison,</w:t>
+      </w:r>
+      <w:r>
+        <w:rPr>
+          <w:rFonts w:asciiTheme="majorBidi" w:hAnsiTheme="majorBidi" w:cstheme="majorBidi"/>
+          <w:sz w:val="22"/>
+          <w:szCs w:val="22"/>
+        </w:rPr>
+        <w:t xml:space="preserve"> such that the novelty and significance of the paper can be understood by the reader. What dynamics do you observe that are different from previous models? What is the specific change or mechanism that is driving these differences in the dynamics?</w:t>
+      </w:r>
+    </w:p>
+    <w:p>
+      <w:pPr>
+        <w:spacing w:before="100" w:beforeAutospacing="1" w:after="100" w:afterAutospacing="1"/>
+        <w:jc w:val="both"/>
+        <w:rPr>
+          <w:rFonts w:asciiTheme="majorBidi" w:hAnsiTheme="majorBidi" w:cstheme="majorBidi"/>
+          <w:sz w:val="22"/>
+          <w:szCs w:val="22"/>
+        </w:rPr>
+      </w:pPr>
+      <w:r>
+        <w:rPr>
+          <w:rFonts w:asciiTheme="majorBidi" w:hAnsiTheme="majorBidi" w:cstheme="majorBidi"/>
+          <w:sz w:val="22"/>
+          <w:szCs w:val="22"/>
+        </w:rPr>
+        <w:t xml:space="preserve">I found </w:t>
+      </w:r>
+      <w:r>
+        <w:rPr>
+          <w:rFonts w:asciiTheme="majorBidi" w:hAnsiTheme="majorBidi" w:cstheme="majorBidi"/>
+          <w:sz w:val="22"/>
+          <w:szCs w:val="22"/>
+          <w:highlight w:val="yellow"/>
+        </w:rPr>
+        <w:t>the results on lines 436 (fig 3) potentially interesting and worth more exploration</w:t>
+      </w:r>
+      <w:r>
+        <w:rPr>
+          <w:rFonts w:asciiTheme="majorBidi" w:hAnsiTheme="majorBidi" w:cstheme="majorBidi"/>
+          <w:sz w:val="22"/>
+          <w:szCs w:val="22"/>
+        </w:rPr>
+        <w:t>, but are only studied superficially. What drives these lower values? Also, the fact that the value seems to stabilize rather quickly after a sharp decrease is not mentioned or discussed, but seems important for understanding of what might cause the observed dynamics.</w:t>
       </w:r>
     </w:p>
     <w:p>
@@ -2936,7 +3782,6 @@
     <w:p>
       <w:pPr>
         <w:spacing w:before="100" w:beforeAutospacing="1" w:after="100" w:afterAutospacing="1"/>
-        <w:ind w:firstLine="720"/>
         <w:jc w:val="both"/>
         <w:rPr>
           <w:rFonts w:asciiTheme="majorBidi" w:hAnsiTheme="majorBidi" w:cstheme="majorBidi"/>
@@ -2976,7 +3821,6 @@
     <w:p>
       <w:pPr>
         <w:spacing w:before="100" w:beforeAutospacing="1" w:after="100" w:afterAutospacing="1"/>
-        <w:ind w:firstLine="720"/>
         <w:jc w:val="both"/>
         <w:rPr>
           <w:rFonts w:asciiTheme="majorBidi" w:hAnsiTheme="majorBidi" w:cstheme="majorBidi"/>
@@ -3025,14 +3869,6 @@
           <w:rtl/>
         </w:rPr>
       </w:pPr>
-      <w:r>
-        <w:rPr>
-          <w:rFonts w:asciiTheme="majorBidi" w:hAnsiTheme="majorBidi" w:cstheme="majorBidi"/>
-          <w:sz w:val="22"/>
-          <w:szCs w:val="22"/>
-        </w:rPr>
-        <w:tab/>
-      </w:r>
       <w:r>
         <w:rPr>
           <w:rFonts w:asciiTheme="minorBidi" w:hAnsiTheme="minorBidi"/>
@@ -3186,6 +4022,50 @@
           <w:rFonts w:asciiTheme="majorBidi" w:hAnsiTheme="majorBidi" w:cstheme="majorBidi"/>
           <w:sz w:val="22"/>
           <w:szCs w:val="22"/>
+          <w:lang w:val="en-US"/>
+        </w:rPr>
+      </w:pPr>
+      <w:r>
+        <w:rPr>
+          <w:rFonts w:asciiTheme="minorBidi" w:hAnsiTheme="minorBidi"/>
+          <w:color w:val="4472C4" w:themeColor="accent1"/>
+          <w:sz w:val="22"/>
+          <w:szCs w:val="22"/>
+          <w:lang w:val="en-US"/>
+        </w:rPr>
+        <w:t xml:space="preserve">Thank you, we have </w:t>
+      </w:r>
+      <w:proofErr w:type="gramStart"/>
+      <w:r>
+        <w:rPr>
+          <w:rFonts w:asciiTheme="minorBidi" w:hAnsiTheme="minorBidi"/>
+          <w:color w:val="4472C4" w:themeColor="accent1"/>
+          <w:sz w:val="22"/>
+          <w:szCs w:val="22"/>
+          <w:lang w:val="en-US"/>
+        </w:rPr>
+        <w:t>went</w:t>
+      </w:r>
+      <w:proofErr w:type="gramEnd"/>
+      <w:r>
+        <w:rPr>
+          <w:rFonts w:asciiTheme="minorBidi" w:hAnsiTheme="minorBidi"/>
+          <w:color w:val="4472C4" w:themeColor="accent1"/>
+          <w:sz w:val="22"/>
+          <w:szCs w:val="22"/>
+          <w:lang w:val="en-US"/>
+        </w:rPr>
+        <w:t xml:space="preserve"> over your subset and hopefully also fixed additional typos.</w:t>
+      </w:r>
+    </w:p>
+    <w:p>
+      <w:pPr>
+        <w:spacing w:before="100" w:beforeAutospacing="1" w:after="100" w:afterAutospacing="1"/>
+        <w:jc w:val="both"/>
+        <w:rPr>
+          <w:rFonts w:asciiTheme="majorBidi" w:hAnsiTheme="majorBidi" w:cstheme="majorBidi"/>
+          <w:sz w:val="22"/>
+          <w:szCs w:val="22"/>
         </w:rPr>
       </w:pPr>
       <w:r>
@@ -3200,7 +4080,6 @@
     <w:p>
       <w:pPr>
         <w:spacing w:before="100" w:beforeAutospacing="1" w:after="100" w:afterAutospacing="1"/>
-        <w:ind w:firstLine="720"/>
         <w:jc w:val="both"/>
         <w:rPr>
           <w:rFonts w:asciiTheme="majorBidi" w:hAnsiTheme="majorBidi" w:cstheme="majorBidi"/>
@@ -3240,7 +4119,6 @@
     <w:p>
       <w:pPr>
         <w:spacing w:before="100" w:beforeAutospacing="1" w:after="100" w:afterAutospacing="1"/>
-        <w:ind w:firstLine="720"/>
         <w:jc w:val="both"/>
         <w:rPr>
           <w:rFonts w:asciiTheme="majorBidi" w:hAnsiTheme="majorBidi" w:cstheme="majorBidi"/>
@@ -3290,14 +4168,6 @@
       </w:pPr>
       <w:r>
         <w:rPr>
-          <w:rFonts w:asciiTheme="majorBidi" w:hAnsiTheme="majorBidi" w:cstheme="majorBidi"/>
-          <w:sz w:val="22"/>
-          <w:szCs w:val="22"/>
-        </w:rPr>
-        <w:tab/>
-      </w:r>
-      <w:r>
-        <w:rPr>
           <w:rFonts w:asciiTheme="minorBidi" w:hAnsiTheme="minorBidi"/>
           <w:color w:val="4472C4" w:themeColor="accent1"/>
           <w:sz w:val="22"/>
@@ -3328,7 +4198,6 @@
     <w:p>
       <w:pPr>
         <w:spacing w:before="100" w:beforeAutospacing="1" w:after="100" w:afterAutospacing="1"/>
-        <w:ind w:firstLine="720"/>
         <w:jc w:val="both"/>
         <w:rPr>
           <w:rFonts w:asciiTheme="majorBidi" w:hAnsiTheme="majorBidi" w:cstheme="majorBidi"/>
@@ -3378,14 +4247,6 @@
       </w:pPr>
       <w:r>
         <w:rPr>
-          <w:rFonts w:asciiTheme="majorBidi" w:hAnsiTheme="majorBidi" w:cstheme="majorBidi"/>
-          <w:sz w:val="22"/>
-          <w:szCs w:val="22"/>
-        </w:rPr>
-        <w:tab/>
-      </w:r>
-      <w:r>
-        <w:rPr>
           <w:rFonts w:asciiTheme="minorBidi" w:hAnsiTheme="minorBidi"/>
           <w:color w:val="4472C4" w:themeColor="accent1"/>
           <w:sz w:val="22"/>
@@ -3465,7 +4326,6 @@
     <w:p>
       <w:pPr>
         <w:spacing w:before="100" w:beforeAutospacing="1" w:after="100" w:afterAutospacing="1"/>
-        <w:ind w:firstLine="720"/>
         <w:jc w:val="both"/>
         <w:rPr>
           <w:rFonts w:asciiTheme="majorBidi" w:hAnsiTheme="majorBidi" w:cstheme="majorBidi"/>
@@ -3505,7 +4365,6 @@
     <w:p>
       <w:pPr>
         <w:spacing w:before="100" w:beforeAutospacing="1" w:after="100" w:afterAutospacing="1"/>
-        <w:ind w:firstLine="720"/>
         <w:jc w:val="both"/>
         <w:rPr>
           <w:rFonts w:asciiTheme="majorBidi" w:hAnsiTheme="majorBidi" w:cstheme="majorBidi"/>
@@ -3545,7 +4404,6 @@
     <w:p>
       <w:pPr>
         <w:spacing w:before="100" w:beforeAutospacing="1" w:after="100" w:afterAutospacing="1"/>
-        <w:ind w:firstLine="720"/>
         <w:jc w:val="both"/>
         <w:rPr>
           <w:rFonts w:asciiTheme="majorBidi" w:hAnsiTheme="majorBidi" w:cstheme="majorBidi"/>
@@ -3596,40 +4454,63 @@
       </w:pPr>
       <w:r>
         <w:rPr>
-          <w:rFonts w:asciiTheme="majorBidi" w:hAnsiTheme="majorBidi" w:cstheme="majorBidi"/>
-          <w:sz w:val="22"/>
-          <w:szCs w:val="22"/>
-        </w:rPr>
-        <w:tab/>
-      </w:r>
-      <w:r>
-        <w:rPr>
           <w:rFonts w:asciiTheme="minorBidi" w:hAnsiTheme="minorBidi" w:cs="Arial"/>
           <w:color w:val="4472C4" w:themeColor="accent1"/>
           <w:sz w:val="22"/>
           <w:szCs w:val="22"/>
           <w:lang w:eastAsia="he-IL"/>
         </w:rPr>
+        <w:lastRenderedPageBreak/>
         <w:t>Right, we now revised the sentence to say “We find that the number of simulations needed to sufficiently approximate our model with the DM approximation is roughly 1,000”</w:t>
       </w:r>
-    </w:p>
-    <w:p>
-      <w:pPr>
-        <w:spacing w:before="100" w:beforeAutospacing="1" w:after="100" w:afterAutospacing="1"/>
-        <w:jc w:val="both"/>
-        <w:rPr>
-          <w:rFonts w:asciiTheme="majorBidi" w:hAnsiTheme="majorBidi" w:cstheme="majorBidi"/>
-          <w:sz w:val="22"/>
-          <w:szCs w:val="22"/>
-        </w:rPr>
-      </w:pPr>
-      <w:r>
-        <w:rPr>
-          <w:rFonts w:asciiTheme="majorBidi" w:hAnsiTheme="majorBidi" w:cstheme="majorBidi"/>
-          <w:sz w:val="22"/>
-          <w:szCs w:val="22"/>
-        </w:rPr>
-        <w:lastRenderedPageBreak/>
+      <w:r>
+        <w:rPr>
+          <w:rFonts w:asciiTheme="minorBidi" w:hAnsiTheme="minorBidi" w:cs="Arial"/>
+          <w:color w:val="4472C4" w:themeColor="accent1"/>
+          <w:sz w:val="22"/>
+          <w:szCs w:val="22"/>
+          <w:lang w:eastAsia="he-IL"/>
+        </w:rPr>
+        <w:t xml:space="preserve"> (line </w:t>
+      </w:r>
+      <w:r>
+        <w:rPr>
+          <w:rFonts w:asciiTheme="minorBidi" w:hAnsiTheme="minorBidi" w:cs="Arial"/>
+          <w:color w:val="4472C4" w:themeColor="accent1"/>
+          <w:sz w:val="22"/>
+          <w:szCs w:val="22"/>
+          <w:highlight w:val="yellow"/>
+          <w:lang w:eastAsia="he-IL"/>
+        </w:rPr>
+        <w:t>XXX</w:t>
+      </w:r>
+      <w:r>
+        <w:rPr>
+          <w:rFonts w:asciiTheme="minorBidi" w:hAnsiTheme="minorBidi" w:cs="Arial"/>
+          <w:color w:val="4472C4" w:themeColor="accent1"/>
+          <w:sz w:val="22"/>
+          <w:szCs w:val="22"/>
+          <w:lang w:eastAsia="he-IL"/>
+        </w:rPr>
+        <w:t>)</w:t>
+      </w:r>
+    </w:p>
+    <w:p>
+      <w:pPr>
+        <w:spacing w:before="100" w:beforeAutospacing="1" w:after="100" w:afterAutospacing="1"/>
+        <w:jc w:val="both"/>
+        <w:rPr>
+          <w:rFonts w:asciiTheme="majorBidi" w:hAnsiTheme="majorBidi" w:cstheme="majorBidi"/>
+          <w:sz w:val="22"/>
+          <w:szCs w:val="22"/>
+        </w:rPr>
+      </w:pPr>
+      <w:r>
+        <w:rPr>
+          <w:rFonts w:asciiTheme="majorBidi" w:hAnsiTheme="majorBidi" w:cstheme="majorBidi"/>
+          <w:sz w:val="22"/>
+          <w:szCs w:val="22"/>
+        </w:rPr>
         <w:t>Line 302: why is this surprising?</w:t>
       </w:r>
     </w:p>
@@ -3646,14 +4527,6 @@
       </w:pPr>
       <w:r>
         <w:rPr>
-          <w:rFonts w:asciiTheme="majorBidi" w:hAnsiTheme="majorBidi" w:cstheme="majorBidi"/>
-          <w:sz w:val="22"/>
-          <w:szCs w:val="22"/>
-        </w:rPr>
-        <w:tab/>
-      </w:r>
-      <w:r>
-        <w:rPr>
           <w:rFonts w:asciiTheme="minorBidi" w:hAnsiTheme="minorBidi"/>
           <w:color w:val="4472C4" w:themeColor="accent1"/>
           <w:sz w:val="22"/>
@@ -3693,14 +4566,6 @@
       </w:pPr>
       <w:r>
         <w:rPr>
-          <w:rFonts w:asciiTheme="majorBidi" w:hAnsiTheme="majorBidi" w:cstheme="majorBidi"/>
-          <w:sz w:val="22"/>
-          <w:szCs w:val="22"/>
-        </w:rPr>
-        <w:tab/>
-      </w:r>
-      <w:r>
-        <w:rPr>
           <w:rFonts w:asciiTheme="minorBidi" w:hAnsiTheme="minorBidi"/>
           <w:color w:val="4472C4" w:themeColor="accent1"/>
           <w:sz w:val="22"/>
@@ -3764,7 +4629,6 @@
           <w:sz w:val="22"/>
           <w:szCs w:val="22"/>
         </w:rPr>
-        <w:tab/>
         <w:t>Changed from “blue” to “dashed line”.</w:t>
       </w:r>
     </w:p>
@@ -3884,14 +4748,6 @@
       </w:pPr>
       <w:r>
         <w:rPr>
-          <w:rFonts w:asciiTheme="majorBidi" w:hAnsiTheme="majorBidi" w:cstheme="majorBidi"/>
-          <w:sz w:val="22"/>
-          <w:szCs w:val="22"/>
-        </w:rPr>
-        <w:tab/>
-      </w:r>
-      <w:r>
-        <w:rPr>
           <w:rFonts w:asciiTheme="minorBidi" w:hAnsiTheme="minorBidi"/>
           <w:color w:val="4472C4" w:themeColor="accent1"/>
           <w:sz w:val="22"/>
@@ -3922,23 +4778,62 @@
     <w:p>
       <w:pPr>
         <w:spacing w:before="100" w:beforeAutospacing="1" w:after="100" w:afterAutospacing="1"/>
-        <w:ind w:firstLine="720"/>
-        <w:jc w:val="both"/>
-        <w:rPr>
-          <w:rFonts w:asciiTheme="minorBidi" w:hAnsiTheme="minorBidi"/>
-          <w:color w:val="4472C4" w:themeColor="accent1"/>
-          <w:sz w:val="22"/>
-          <w:szCs w:val="22"/>
-        </w:rPr>
-      </w:pPr>
-      <w:r>
-        <w:rPr>
-          <w:rFonts w:asciiTheme="minorBidi" w:hAnsiTheme="minorBidi"/>
-          <w:color w:val="4472C4" w:themeColor="accent1"/>
-          <w:sz w:val="22"/>
-          <w:szCs w:val="22"/>
-        </w:rPr>
-        <w:t xml:space="preserve">Changed to: “They show that the social networks representing copier--role-model relationships are centralized, </w:t>
+        <w:jc w:val="both"/>
+        <w:rPr>
+          <w:rFonts w:asciiTheme="minorBidi" w:hAnsiTheme="minorBidi"/>
+          <w:color w:val="4472C4" w:themeColor="accent1"/>
+          <w:sz w:val="22"/>
+          <w:szCs w:val="22"/>
+        </w:rPr>
+      </w:pPr>
+      <w:r>
+        <w:rPr>
+          <w:rFonts w:asciiTheme="minorBidi" w:hAnsiTheme="minorBidi"/>
+          <w:color w:val="4472C4" w:themeColor="accent1"/>
+          <w:sz w:val="22"/>
+          <w:szCs w:val="22"/>
+        </w:rPr>
+        <w:t>Changed to</w:t>
+      </w:r>
+      <w:r>
+        <w:rPr>
+          <w:rFonts w:asciiTheme="minorBidi" w:hAnsiTheme="minorBidi"/>
+          <w:color w:val="4472C4" w:themeColor="accent1"/>
+          <w:sz w:val="22"/>
+          <w:szCs w:val="22"/>
+          <w:lang w:val="en-US"/>
+        </w:rPr>
+        <w:t xml:space="preserve"> (line </w:t>
+      </w:r>
+      <w:r>
+        <w:rPr>
+          <w:rFonts w:asciiTheme="minorBidi" w:hAnsiTheme="minorBidi"/>
+          <w:color w:val="4472C4" w:themeColor="accent1"/>
+          <w:sz w:val="22"/>
+          <w:szCs w:val="22"/>
+          <w:highlight w:val="yellow"/>
+          <w:lang w:val="en-US"/>
+        </w:rPr>
+        <w:t>XXX</w:t>
+      </w:r>
+      <w:r>
+        <w:rPr>
+          <w:rFonts w:asciiTheme="minorBidi" w:hAnsiTheme="minorBidi"/>
+          <w:color w:val="4472C4" w:themeColor="accent1"/>
+          <w:sz w:val="22"/>
+          <w:szCs w:val="22"/>
+          <w:lang w:val="en-US"/>
+        </w:rPr>
+        <w:t>)</w:t>
+      </w:r>
+      <w:r>
+        <w:rPr>
+          <w:rFonts w:asciiTheme="minorBidi" w:hAnsiTheme="minorBidi"/>
+          <w:color w:val="4472C4" w:themeColor="accent1"/>
+          <w:sz w:val="22"/>
+          <w:szCs w:val="22"/>
+        </w:rPr>
+        <w:t xml:space="preserve">: “They show that the social networks representing copier--role-model relationships are centralized, </w:t>
       </w:r>
       <w:r>
         <w:rPr>
@@ -4005,7 +4900,6 @@
           <w:sz w:val="22"/>
           <w:szCs w:val="22"/>
         </w:rPr>
-        <w:tab/>
         <w:t>Done.</w:t>
       </w:r>
     </w:p>

</xml_diff>

<commit_message>
statements on the different models used; DM->DMD
</commit_message>
<xml_diff>
--- a/response_to_reviewers.docx
+++ b/response_to_reviewers.docx
@@ -43,7 +43,7 @@
           <w:sz w:val="22"/>
           <w:szCs w:val="22"/>
         </w:rPr>
-        <w:t>November 8, 2023</w:t>
+        <w:t>November 9, 2023</w:t>
       </w:r>
       <w:r>
         <w:rPr>
@@ -1822,25 +1822,7 @@
           <w:sz w:val="22"/>
           <w:szCs w:val="22"/>
         </w:rPr>
-        <w:t>). He showed</w:t>
-      </w:r>
-      <w:r>
-        <w:rPr>
-          <w:rFonts w:asciiTheme="minorBidi" w:hAnsiTheme="minorBidi"/>
-          <w:color w:val="4472C4" w:themeColor="accent1"/>
-          <w:sz w:val="22"/>
-          <w:szCs w:val="22"/>
-        </w:rPr>
-        <w:t xml:space="preserve"> </w:t>
-      </w:r>
-      <w:r>
-        <w:rPr>
-          <w:rFonts w:asciiTheme="minorBidi" w:hAnsiTheme="minorBidi"/>
-          <w:color w:val="4472C4" w:themeColor="accent1"/>
-          <w:sz w:val="22"/>
-          <w:szCs w:val="22"/>
-        </w:rPr>
-        <w:t xml:space="preserve">that an intermediate level of conformity bias–not too little but not too much–can be adaptive and evolve to prevent invasion of low-success traits while allowing the invasion of high-success traits (for another example of adaptive filtering, see [60]). Similar to our model (eq. (10)), Hong [59] also additively combined the two transmission biases (his eq. 1). However, transmission biases can be combined in many ways. For example, Denton et al. [37] combined frequency-dependent bias and genetically determined content bias multiplicatively (their eq. 1). Ammar et al. [61] studied a model in which individuals have a repertoire of cultural </w:t>
+        <w:t xml:space="preserve">). He showed that an intermediate level of conformity bias–not too little but not too much–can be adaptive and evolve to prevent invasion of low-success traits while allowing the invasion of high-success traits (for another example of adaptive filtering, see [60]). Similar to our model (eq. (10)), Hong [59] also additively combined the two transmission biases (his eq. 1). However, transmission biases can be combined in many ways. For example, Denton et al. [37] combined frequency-dependent bias and genetically determined content bias multiplicatively (their eq. 1). Ammar et al. [61] studied a model in which individuals have a repertoire of cultural </w:t>
       </w:r>
       <w:r>
         <w:rPr>
@@ -2421,8 +2403,37 @@
           <w:color w:val="4472C4" w:themeColor="accent1"/>
           <w:sz w:val="22"/>
           <w:szCs w:val="22"/>
-        </w:rPr>
-        <w:t>We removed “and hence is the same as conformity bias”</w:t>
+          <w:lang w:val="en-US"/>
+        </w:rPr>
+        <w:t xml:space="preserve">We are sorry for the confusion. </w:t>
+      </w:r>
+      <w:r>
+        <w:rPr>
+          <w:rFonts w:asciiTheme="minorBidi" w:hAnsiTheme="minorBidi"/>
+          <w:color w:val="4472C4" w:themeColor="accent1"/>
+          <w:sz w:val="22"/>
+          <w:szCs w:val="22"/>
+        </w:rPr>
+        <w:t xml:space="preserve">We </w:t>
+      </w:r>
+      <w:r>
+        <w:rPr>
+          <w:rFonts w:asciiTheme="minorBidi" w:hAnsiTheme="minorBidi"/>
+          <w:color w:val="4472C4" w:themeColor="accent1"/>
+          <w:sz w:val="22"/>
+          <w:szCs w:val="22"/>
+          <w:lang w:val="en-US"/>
+        </w:rPr>
+        <w:t xml:space="preserve">now </w:t>
+      </w:r>
+      <w:r>
+        <w:rPr>
+          <w:rFonts w:asciiTheme="minorBidi" w:hAnsiTheme="minorBidi"/>
+          <w:color w:val="4472C4" w:themeColor="accent1"/>
+          <w:sz w:val="22"/>
+          <w:szCs w:val="22"/>
+        </w:rPr>
+        <w:t>removed “and hence is the same as conformity bias”</w:t>
       </w:r>
       <w:r>
         <w:rPr>
@@ -2704,37 +2715,7 @@
           <w:szCs w:val="22"/>
           <w:lang w:val="en-US"/>
         </w:rPr>
-        <w:t>Our model includes success bias plus prestige bias, not conformity bias. This</w:t>
-      </w:r>
-      <w:r>
-        <w:rPr>
-          <w:rFonts w:asciiTheme="minorBidi" w:hAnsiTheme="minorBidi"/>
-          <w:color w:val="4472C4" w:themeColor="accent1"/>
-          <w:sz w:val="22"/>
-          <w:szCs w:val="22"/>
-          <w:lang w:val="en-US"/>
-        </w:rPr>
-        <w:t xml:space="preserve"> misunderstanding </w:t>
-      </w:r>
-      <w:r>
-        <w:rPr>
-          <w:rFonts w:asciiTheme="minorBidi" w:hAnsiTheme="minorBidi"/>
-          <w:color w:val="4472C4" w:themeColor="accent1"/>
-          <w:sz w:val="22"/>
-          <w:szCs w:val="22"/>
-          <w:lang w:val="en-US"/>
-        </w:rPr>
-        <w:t xml:space="preserve">might be due to our mistake in writing </w:t>
-      </w:r>
-      <w:r>
-        <w:rPr>
-          <w:rFonts w:asciiTheme="minorBidi" w:hAnsiTheme="minorBidi"/>
-          <w:color w:val="4472C4" w:themeColor="accent1"/>
-          <w:sz w:val="22"/>
-          <w:szCs w:val="22"/>
-          <w:lang w:val="en-US"/>
-        </w:rPr>
-        <w:t>“and hence is the same as conformity bias”</w:t>
+        <w:t>Our model includes success bias plus prestige bias, not conformity bias. This misunderstanding might be due to our mistake in writing “and hence is the same as conformity bias”</w:t>
       </w:r>
       <w:r>
         <w:rPr>
@@ -2754,6 +2735,168 @@
           <w:szCs w:val="22"/>
           <w:lang w:val="en-US"/>
         </w:rPr>
+        <w:t>401</w:t>
+      </w:r>
+      <w:r>
+        <w:rPr>
+          <w:rFonts w:asciiTheme="minorBidi" w:hAnsiTheme="minorBidi"/>
+          <w:color w:val="4472C4" w:themeColor="accent1"/>
+          <w:sz w:val="22"/>
+          <w:szCs w:val="22"/>
+          <w:lang w:val="en-US"/>
+        </w:rPr>
+        <w:t>), which we now removed.</w:t>
+      </w:r>
+    </w:p>
+    <w:p>
+      <w:pPr>
+        <w:spacing w:before="100" w:beforeAutospacing="1" w:after="100" w:afterAutospacing="1"/>
+        <w:jc w:val="both"/>
+        <w:rPr>
+          <w:rFonts w:asciiTheme="majorBidi" w:hAnsiTheme="majorBidi" w:cstheme="majorBidi"/>
+          <w:sz w:val="22"/>
+          <w:szCs w:val="22"/>
+          <w:lang w:val="en-US"/>
+        </w:rPr>
+      </w:pPr>
+      <w:r>
+        <w:rPr>
+          <w:rFonts w:asciiTheme="majorBidi" w:hAnsiTheme="majorBidi" w:cstheme="majorBidi"/>
+          <w:sz w:val="22"/>
+          <w:szCs w:val="22"/>
+        </w:rPr>
+        <w:t>and through mathematical approximation they show that this model is approximately equivalent to a Wright Fisher model in which indirect success is captured through effective selection and influence bias is captured through effective population size. This means indirect success is analogous to constant natural selection and effective selection is analogous to genetic drift.</w:t>
+      </w:r>
+    </w:p>
+    <w:p>
+      <w:pPr>
+        <w:spacing w:before="100" w:beforeAutospacing="1" w:after="100" w:afterAutospacing="1"/>
+        <w:jc w:val="both"/>
+        <w:rPr>
+          <w:rFonts w:asciiTheme="majorBidi" w:hAnsiTheme="majorBidi" w:cstheme="majorBidi"/>
+          <w:sz w:val="22"/>
+          <w:szCs w:val="22"/>
+          <w:u w:val="single"/>
+        </w:rPr>
+      </w:pPr>
+      <w:r>
+        <w:rPr>
+          <w:rFonts w:asciiTheme="majorBidi" w:hAnsiTheme="majorBidi" w:cstheme="majorBidi"/>
+          <w:sz w:val="22"/>
+          <w:szCs w:val="22"/>
+          <w:u w:val="single"/>
+        </w:rPr>
+        <w:t>Main comments:</w:t>
+      </w:r>
+    </w:p>
+    <w:p>
+      <w:pPr>
+        <w:spacing w:before="100" w:beforeAutospacing="1" w:after="100" w:afterAutospacing="1"/>
+        <w:jc w:val="both"/>
+        <w:rPr>
+          <w:rFonts w:asciiTheme="majorBidi" w:hAnsiTheme="majorBidi" w:cstheme="majorBidi"/>
+          <w:sz w:val="22"/>
+          <w:szCs w:val="22"/>
+        </w:rPr>
+      </w:pPr>
+      <w:r>
+        <w:rPr>
+          <w:rFonts w:asciiTheme="majorBidi" w:hAnsiTheme="majorBidi" w:cstheme="majorBidi"/>
+          <w:sz w:val="22"/>
+          <w:szCs w:val="22"/>
+        </w:rPr>
+        <w:t>At a big picture level, the novelty and significance of the paper is hard to understand. Mostly because the authors use a variety of different models (constant or variable, constant or variable ‘environment’) and the differences and significance of each of these modeling choices is not discussed or really thoroughly compared to previous work.</w:t>
+      </w:r>
+    </w:p>
+    <w:p>
+      <w:pPr>
+        <w:spacing w:before="100" w:beforeAutospacing="1" w:after="100" w:afterAutospacing="1"/>
+        <w:jc w:val="both"/>
+        <w:rPr>
+          <w:rFonts w:asciiTheme="majorBidi" w:hAnsiTheme="majorBidi" w:cstheme="majorBidi"/>
+          <w:sz w:val="22"/>
+          <w:szCs w:val="22"/>
+        </w:rPr>
+      </w:pPr>
+      <w:r>
+        <w:rPr>
+          <w:rFonts w:asciiTheme="majorBidi" w:hAnsiTheme="majorBidi" w:cstheme="majorBidi"/>
+          <w:sz w:val="22"/>
+          <w:szCs w:val="22"/>
+        </w:rPr>
+        <w:t xml:space="preserve">For example, the authors introduce the concept of ‘influence’ bias, but then state, in line 405, that influence bias is equivalent to conformity bias - not sure if this is true. If this is indeed true, why introduce a whole other term/ concept which can only confuse the reader? </w:t>
+      </w:r>
+    </w:p>
+    <w:p>
+      <w:pPr>
+        <w:spacing w:before="100" w:beforeAutospacing="1" w:after="100" w:afterAutospacing="1"/>
+        <w:jc w:val="both"/>
+        <w:rPr>
+          <w:rFonts w:asciiTheme="minorBidi" w:hAnsiTheme="minorBidi"/>
+          <w:color w:val="4472C4" w:themeColor="accent1"/>
+          <w:sz w:val="22"/>
+          <w:szCs w:val="22"/>
+          <w:lang w:val="en-US"/>
+        </w:rPr>
+      </w:pPr>
+      <w:r>
+        <w:rPr>
+          <w:rFonts w:asciiTheme="minorBidi" w:hAnsiTheme="minorBidi"/>
+          <w:color w:val="4472C4" w:themeColor="accent1"/>
+          <w:sz w:val="22"/>
+          <w:szCs w:val="22"/>
+          <w:lang w:val="en-US"/>
+        </w:rPr>
+        <w:t xml:space="preserve">Thank you for pointing this out. </w:t>
+      </w:r>
+      <w:r>
+        <w:rPr>
+          <w:rFonts w:asciiTheme="minorBidi" w:hAnsiTheme="minorBidi"/>
+          <w:color w:val="4472C4" w:themeColor="accent1"/>
+          <w:sz w:val="22"/>
+          <w:szCs w:val="22"/>
+          <w:lang w:val="en-US"/>
+        </w:rPr>
+        <w:t>We have removed</w:t>
+      </w:r>
+      <w:r>
+        <w:rPr>
+          <w:rFonts w:asciiTheme="minorBidi" w:hAnsiTheme="minorBidi"/>
+          <w:color w:val="4472C4" w:themeColor="accent1"/>
+          <w:sz w:val="22"/>
+          <w:szCs w:val="22"/>
+          <w:lang w:val="en-US"/>
+        </w:rPr>
+        <w:t xml:space="preserve"> the mistaken statement that</w:t>
+      </w:r>
+      <w:r>
+        <w:rPr>
+          <w:rFonts w:asciiTheme="minorBidi" w:hAnsiTheme="minorBidi"/>
+          <w:color w:val="4472C4" w:themeColor="accent1"/>
+          <w:sz w:val="22"/>
+          <w:szCs w:val="22"/>
+          <w:lang w:val="en-US"/>
+        </w:rPr>
+        <w:t xml:space="preserve"> “hence is the same as conformity bias”</w:t>
+      </w:r>
+      <w:r>
+        <w:rPr>
+          <w:rFonts w:asciiTheme="minorBidi" w:hAnsiTheme="minorBidi"/>
+          <w:color w:val="4472C4" w:themeColor="accent1"/>
+          <w:sz w:val="22"/>
+          <w:szCs w:val="22"/>
+          <w:lang w:val="en-US"/>
+        </w:rPr>
+        <w:t xml:space="preserve"> (line </w:t>
+      </w:r>
+      <w:r>
+        <w:rPr>
+          <w:rFonts w:asciiTheme="minorBidi" w:hAnsiTheme="minorBidi"/>
+          <w:color w:val="4472C4" w:themeColor="accent1"/>
+          <w:sz w:val="22"/>
+          <w:szCs w:val="22"/>
+          <w:lang w:val="en-US"/>
+        </w:rPr>
         <w:t>XXX</w:t>
       </w:r>
       <w:r>
@@ -2764,199 +2907,7 @@
           <w:szCs w:val="22"/>
           <w:lang w:val="en-US"/>
         </w:rPr>
-        <w:t>)</w:t>
-      </w:r>
-      <w:r>
-        <w:rPr>
-          <w:rFonts w:asciiTheme="minorBidi" w:hAnsiTheme="minorBidi"/>
-          <w:color w:val="4472C4" w:themeColor="accent1"/>
-          <w:sz w:val="22"/>
-          <w:szCs w:val="22"/>
-          <w:lang w:val="en-US"/>
-        </w:rPr>
-        <w:t>, which we now removed.</w:t>
-      </w:r>
-    </w:p>
-    <w:p>
-      <w:pPr>
-        <w:spacing w:before="100" w:beforeAutospacing="1" w:after="100" w:afterAutospacing="1"/>
-        <w:jc w:val="both"/>
-        <w:rPr>
-          <w:rFonts w:asciiTheme="majorBidi" w:hAnsiTheme="majorBidi" w:cstheme="majorBidi"/>
-          <w:sz w:val="22"/>
-          <w:szCs w:val="22"/>
-          <w:lang w:val="en-US"/>
-        </w:rPr>
-      </w:pPr>
-      <w:r>
-        <w:rPr>
-          <w:rFonts w:asciiTheme="majorBidi" w:hAnsiTheme="majorBidi" w:cstheme="majorBidi"/>
-          <w:sz w:val="22"/>
-          <w:szCs w:val="22"/>
-        </w:rPr>
-        <w:t>and through mathematical approximation they show that this model is approximately equivalent to a Wright Fisher model in which indirect success is captured through effective selection and influence bias is captured through effective population size. This means indirect success is analogous to constant natural selection and effective selection is analogous to genetic drift.</w:t>
-      </w:r>
-    </w:p>
-    <w:p>
-      <w:pPr>
-        <w:spacing w:before="100" w:beforeAutospacing="1" w:after="100" w:afterAutospacing="1"/>
-        <w:jc w:val="both"/>
-        <w:rPr>
-          <w:rFonts w:asciiTheme="majorBidi" w:hAnsiTheme="majorBidi" w:cstheme="majorBidi"/>
-          <w:sz w:val="22"/>
-          <w:szCs w:val="22"/>
-          <w:u w:val="single"/>
-        </w:rPr>
-      </w:pPr>
-      <w:r>
-        <w:rPr>
-          <w:rFonts w:asciiTheme="majorBidi" w:hAnsiTheme="majorBidi" w:cstheme="majorBidi"/>
-          <w:sz w:val="22"/>
-          <w:szCs w:val="22"/>
-          <w:u w:val="single"/>
-        </w:rPr>
-        <w:t>Main comments:</w:t>
-      </w:r>
-    </w:p>
-    <w:p>
-      <w:pPr>
-        <w:spacing w:before="100" w:beforeAutospacing="1" w:after="100" w:afterAutospacing="1"/>
-        <w:jc w:val="both"/>
-        <w:rPr>
-          <w:rFonts w:asciiTheme="majorBidi" w:hAnsiTheme="majorBidi" w:cstheme="majorBidi"/>
-          <w:sz w:val="22"/>
-          <w:szCs w:val="22"/>
-        </w:rPr>
-      </w:pPr>
-      <w:r>
-        <w:rPr>
-          <w:rFonts w:asciiTheme="majorBidi" w:hAnsiTheme="majorBidi" w:cstheme="majorBidi"/>
-          <w:sz w:val="22"/>
-          <w:szCs w:val="22"/>
-        </w:rPr>
-        <w:t>At a big picture level, the novelty and significance of the paper is hard to understand. Mostly because the authors use a variety of different models (constant or variable, constant or variable ‘environment’) and the differences and significance of each of these modeling choices is not discussed or really thoroughly compared to previous work.</w:t>
-      </w:r>
-    </w:p>
-    <w:p>
-      <w:pPr>
-        <w:spacing w:before="100" w:beforeAutospacing="1" w:after="100" w:afterAutospacing="1"/>
-        <w:jc w:val="both"/>
-        <w:rPr>
-          <w:rFonts w:asciiTheme="majorBidi" w:hAnsiTheme="majorBidi" w:cstheme="majorBidi"/>
-          <w:sz w:val="22"/>
-          <w:szCs w:val="22"/>
-        </w:rPr>
-      </w:pPr>
-      <w:r>
-        <w:rPr>
-          <w:rFonts w:asciiTheme="majorBidi" w:hAnsiTheme="majorBidi" w:cstheme="majorBidi"/>
-          <w:sz w:val="22"/>
-          <w:szCs w:val="22"/>
-        </w:rPr>
-        <w:t xml:space="preserve">For example, the authors introduce the concept of ‘influence’ bias, but then state, in line 405, that influence bias is equivalent to conformity bias - not sure if this is true. If this is indeed true, why introduce a whole other term/ concept which can only confuse the reader? </w:t>
-      </w:r>
-    </w:p>
-    <w:p>
-      <w:pPr>
-        <w:spacing w:before="100" w:beforeAutospacing="1" w:after="100" w:afterAutospacing="1"/>
-        <w:jc w:val="both"/>
-        <w:rPr>
-          <w:rFonts w:asciiTheme="minorBidi" w:hAnsiTheme="minorBidi"/>
-          <w:color w:val="4472C4" w:themeColor="accent1"/>
-          <w:sz w:val="22"/>
-          <w:szCs w:val="22"/>
-          <w:lang w:val="en-US"/>
-        </w:rPr>
-      </w:pPr>
-      <w:r>
-        <w:rPr>
-          <w:rFonts w:asciiTheme="minorBidi" w:hAnsiTheme="minorBidi"/>
-          <w:color w:val="4472C4" w:themeColor="accent1"/>
-          <w:sz w:val="22"/>
-          <w:szCs w:val="22"/>
-          <w:lang w:val="en-US"/>
-        </w:rPr>
-        <w:t xml:space="preserve">Thank you for pointing this out. </w:t>
-      </w:r>
-      <w:r>
-        <w:rPr>
-          <w:rFonts w:asciiTheme="minorBidi" w:hAnsiTheme="minorBidi"/>
-          <w:color w:val="4472C4" w:themeColor="accent1"/>
-          <w:sz w:val="22"/>
-          <w:szCs w:val="22"/>
-          <w:lang w:val="en-US"/>
-        </w:rPr>
-        <w:t>We have removed</w:t>
-      </w:r>
-      <w:r>
-        <w:rPr>
-          <w:rFonts w:asciiTheme="minorBidi" w:hAnsiTheme="minorBidi"/>
-          <w:color w:val="4472C4" w:themeColor="accent1"/>
-          <w:sz w:val="22"/>
-          <w:szCs w:val="22"/>
-          <w:lang w:val="en-US"/>
-        </w:rPr>
-        <w:t xml:space="preserve"> the mistaken statement that</w:t>
-      </w:r>
-      <w:r>
-        <w:rPr>
-          <w:rFonts w:asciiTheme="minorBidi" w:hAnsiTheme="minorBidi"/>
-          <w:color w:val="4472C4" w:themeColor="accent1"/>
-          <w:sz w:val="22"/>
-          <w:szCs w:val="22"/>
-          <w:lang w:val="en-US"/>
-        </w:rPr>
-        <w:t xml:space="preserve"> </w:t>
-      </w:r>
-      <w:r>
-        <w:rPr>
-          <w:rFonts w:asciiTheme="minorBidi" w:hAnsiTheme="minorBidi"/>
-          <w:color w:val="4472C4" w:themeColor="accent1"/>
-          <w:sz w:val="22"/>
-          <w:szCs w:val="22"/>
-          <w:lang w:val="en-US"/>
-        </w:rPr>
-        <w:t>“hence is the same as conformity bias”</w:t>
-      </w:r>
-      <w:r>
-        <w:rPr>
-          <w:rFonts w:asciiTheme="minorBidi" w:hAnsiTheme="minorBidi"/>
-          <w:color w:val="4472C4" w:themeColor="accent1"/>
-          <w:sz w:val="22"/>
-          <w:szCs w:val="22"/>
-          <w:lang w:val="en-US"/>
-        </w:rPr>
-        <w:t xml:space="preserve"> (line </w:t>
-      </w:r>
-      <w:r>
-        <w:rPr>
-          <w:rFonts w:asciiTheme="minorBidi" w:hAnsiTheme="minorBidi"/>
-          <w:color w:val="4472C4" w:themeColor="accent1"/>
-          <w:sz w:val="22"/>
-          <w:szCs w:val="22"/>
-          <w:lang w:val="en-US"/>
-        </w:rPr>
-        <w:t>XXX</w:t>
-      </w:r>
-      <w:r>
-        <w:rPr>
-          <w:rFonts w:asciiTheme="minorBidi" w:hAnsiTheme="minorBidi"/>
-          <w:color w:val="4472C4" w:themeColor="accent1"/>
-          <w:sz w:val="22"/>
-          <w:szCs w:val="22"/>
-          <w:lang w:val="en-US"/>
-        </w:rPr>
-        <w:t>)</w:t>
-      </w:r>
-      <w:r>
-        <w:rPr>
-          <w:rFonts w:asciiTheme="minorBidi" w:hAnsiTheme="minorBidi"/>
-          <w:color w:val="4472C4" w:themeColor="accent1"/>
-          <w:sz w:val="22"/>
-          <w:szCs w:val="22"/>
-          <w:lang w:val="en-US"/>
-        </w:rPr>
-        <w:t>, as conformity bias is not the same as prestige bias.</w:t>
+        <w:t>), as conformity bias is not the same as prestige bias.</w:t>
       </w:r>
     </w:p>
     <w:p>
@@ -3550,24 +3501,656 @@
           <w:rFonts w:asciiTheme="majorBidi" w:hAnsiTheme="majorBidi" w:cstheme="majorBidi"/>
           <w:sz w:val="22"/>
           <w:szCs w:val="22"/>
+        </w:rPr>
+        <w:t>summary of the 3 different models used</w:t>
+      </w:r>
+      <w:r>
+        <w:rPr>
+          <w:rFonts w:asciiTheme="majorBidi" w:hAnsiTheme="majorBidi" w:cstheme="majorBidi"/>
+          <w:sz w:val="22"/>
+          <w:szCs w:val="22"/>
+        </w:rPr>
+        <w:t xml:space="preserve"> (in the introduction section maybe) </w:t>
+      </w:r>
+    </w:p>
+    <w:p>
+      <w:pPr>
+        <w:pStyle w:val="NormalWeb"/>
+        <w:rPr>
+          <w:rFonts w:asciiTheme="minorBidi" w:hAnsiTheme="minorBidi"/>
+          <w:color w:val="4472C4" w:themeColor="accent1"/>
+          <w:sz w:val="22"/>
+          <w:szCs w:val="22"/>
+        </w:rPr>
+      </w:pPr>
+      <w:r>
+        <w:rPr>
+          <w:rFonts w:asciiTheme="minorBidi" w:hAnsiTheme="minorBidi"/>
+          <w:color w:val="4472C4" w:themeColor="accent1"/>
+          <w:sz w:val="22"/>
+          <w:szCs w:val="22"/>
+        </w:rPr>
+        <w:t>We now summarize the models in the f</w:t>
+      </w:r>
+      <w:r>
+        <w:rPr>
+          <w:rFonts w:asciiTheme="minorBidi" w:hAnsiTheme="minorBidi"/>
+          <w:color w:val="4472C4" w:themeColor="accent1"/>
+          <w:sz w:val="22"/>
+          <w:szCs w:val="22"/>
+        </w:rPr>
+        <w:t>irst paragraph of the M</w:t>
+      </w:r>
+      <w:r>
+        <w:rPr>
+          <w:rFonts w:asciiTheme="minorBidi" w:hAnsiTheme="minorBidi"/>
+          <w:color w:val="4472C4" w:themeColor="accent1"/>
+          <w:sz w:val="22"/>
+          <w:szCs w:val="22"/>
+        </w:rPr>
+        <w:t>odels section</w:t>
+      </w:r>
+      <w:r>
+        <w:rPr>
+          <w:rFonts w:asciiTheme="minorBidi" w:hAnsiTheme="minorBidi"/>
+          <w:color w:val="4472C4" w:themeColor="accent1"/>
+          <w:sz w:val="22"/>
+          <w:szCs w:val="22"/>
+        </w:rPr>
+        <w:t xml:space="preserve"> (line </w:t>
+      </w:r>
+      <w:r>
+        <w:rPr>
+          <w:rFonts w:asciiTheme="minorBidi" w:hAnsiTheme="minorBidi"/>
+          <w:color w:val="4472C4" w:themeColor="accent1"/>
+          <w:sz w:val="22"/>
+          <w:szCs w:val="22"/>
           <w:highlight w:val="yellow"/>
         </w:rPr>
-        <w:t>summary of the 3 different models used</w:t>
-      </w:r>
-      <w:r>
-        <w:rPr>
-          <w:rFonts w:asciiTheme="majorBidi" w:hAnsiTheme="majorBidi" w:cstheme="majorBidi"/>
-          <w:sz w:val="22"/>
-          <w:szCs w:val="22"/>
-        </w:rPr>
-        <w:t xml:space="preserve"> (in the introduction section maybe) and thoroughly discuss </w:t>
-      </w:r>
-      <w:r>
-        <w:rPr>
-          <w:rFonts w:asciiTheme="majorBidi" w:hAnsiTheme="majorBidi" w:cstheme="majorBidi"/>
+        <w:t>XXX</w:t>
+      </w:r>
+      <w:r>
+        <w:rPr>
+          <w:rFonts w:asciiTheme="minorBidi" w:hAnsiTheme="minorBidi"/>
+          <w:color w:val="4472C4" w:themeColor="accent1"/>
+          <w:sz w:val="22"/>
+          <w:szCs w:val="22"/>
+        </w:rPr>
+        <w:t>)</w:t>
+      </w:r>
+      <w:r>
+        <w:rPr>
+          <w:rFonts w:asciiTheme="minorBidi" w:hAnsiTheme="minorBidi"/>
+          <w:color w:val="4472C4" w:themeColor="accent1"/>
+          <w:sz w:val="22"/>
+          <w:szCs w:val="22"/>
+        </w:rPr>
+        <w:t xml:space="preserve">: </w:t>
+      </w:r>
+    </w:p>
+    <w:p>
+      <w:pPr>
+        <w:spacing w:before="100" w:beforeAutospacing="1" w:after="100" w:afterAutospacing="1"/>
+        <w:ind w:left="720"/>
+        <w:jc w:val="both"/>
+        <w:rPr>
+          <w:rFonts w:asciiTheme="minorBidi" w:hAnsiTheme="minorBidi"/>
+          <w:color w:val="4472C4" w:themeColor="accent1"/>
+          <w:sz w:val="22"/>
+          <w:szCs w:val="22"/>
+          <w:lang w:val="en-US"/>
+        </w:rPr>
+      </w:pPr>
+      <w:r>
+        <w:rPr>
+          <w:rFonts w:asciiTheme="minorBidi" w:hAnsiTheme="minorBidi"/>
+          <w:color w:val="4472C4" w:themeColor="accent1"/>
+          <w:sz w:val="22"/>
+          <w:szCs w:val="22"/>
+          <w:lang w:val="en-US"/>
+        </w:rPr>
+        <w:t>“</w:t>
+      </w:r>
+      <w:r>
+        <w:rPr>
+          <w:rFonts w:asciiTheme="minorBidi" w:hAnsiTheme="minorBidi"/>
+          <w:color w:val="4472C4" w:themeColor="accent1"/>
+          <w:sz w:val="22"/>
+          <w:szCs w:val="22"/>
+          <w:lang w:val="en-US"/>
+        </w:rPr>
+        <w:t xml:space="preserve">We begin with a continuous-trait model with indirect success bias, previously suggested by Boyd and </w:t>
+      </w:r>
+      <w:proofErr w:type="spellStart"/>
+      <w:r>
+        <w:rPr>
+          <w:rFonts w:asciiTheme="minorBidi" w:hAnsiTheme="minorBidi"/>
+          <w:color w:val="4472C4" w:themeColor="accent1"/>
+          <w:sz w:val="22"/>
+          <w:szCs w:val="22"/>
+          <w:lang w:val="en-US"/>
+        </w:rPr>
+        <w:t>Richerson</w:t>
+      </w:r>
+      <w:proofErr w:type="spellEnd"/>
+      <w:r>
+        <w:rPr>
+          <w:rFonts w:asciiTheme="minorBidi" w:hAnsiTheme="minorBidi"/>
+          <w:color w:val="4472C4" w:themeColor="accent1"/>
+          <w:sz w:val="22"/>
+          <w:szCs w:val="22"/>
+          <w:lang w:val="en-US"/>
+        </w:rPr>
+        <w:t xml:space="preserve"> [7]. Note that the indirect success bias is due to an </w:t>
+      </w:r>
+      <w:r>
+        <w:rPr>
+          <w:rFonts w:asciiTheme="minorBidi" w:hAnsiTheme="minorBidi"/>
+          <w:color w:val="4472C4" w:themeColor="accent1"/>
+          <w:sz w:val="22"/>
+          <w:szCs w:val="22"/>
+          <w:lang w:val="en-US"/>
+        </w:rPr>
+        <w:lastRenderedPageBreak/>
+        <w:t>indirect evaluation, in which a certain phenotype is used to evaluate the success of potential role-models. We extend this model to include prestige bias and then develop a version of the model with a dichotomous trait to facilitate mathematical analysis.</w:t>
+      </w:r>
+      <w:r>
+        <w:rPr>
+          <w:rFonts w:asciiTheme="minorBidi" w:hAnsiTheme="minorBidi"/>
+          <w:color w:val="4472C4" w:themeColor="accent1"/>
+          <w:sz w:val="22"/>
+          <w:szCs w:val="22"/>
+          <w:lang w:val="en-US"/>
+        </w:rPr>
+        <w:t>”</w:t>
+      </w:r>
+    </w:p>
+    <w:p>
+      <w:pPr>
+        <w:spacing w:before="100" w:beforeAutospacing="1" w:after="100" w:afterAutospacing="1"/>
+        <w:jc w:val="both"/>
+        <w:rPr>
+          <w:rFonts w:asciiTheme="minorBidi" w:hAnsiTheme="minorBidi"/>
+          <w:color w:val="4472C4" w:themeColor="accent1"/>
+          <w:sz w:val="22"/>
+          <w:szCs w:val="22"/>
+          <w:lang w:val="en-US"/>
+        </w:rPr>
+      </w:pPr>
+      <w:r>
+        <w:rPr>
+          <w:rFonts w:asciiTheme="minorBidi" w:hAnsiTheme="minorBidi"/>
+          <w:color w:val="4472C4" w:themeColor="accent1"/>
+          <w:sz w:val="22"/>
+          <w:szCs w:val="22"/>
+          <w:lang w:val="en-US"/>
+        </w:rPr>
+        <w:t xml:space="preserve">We have also made some smaller changes to be more explicit about the different models; in the </w:t>
+      </w:r>
+      <w:r>
+        <w:rPr>
+          <w:rFonts w:asciiTheme="minorBidi" w:hAnsiTheme="minorBidi"/>
+          <w:color w:val="4472C4" w:themeColor="accent1"/>
+          <w:sz w:val="22"/>
+          <w:szCs w:val="22"/>
+          <w:lang w:val="en-US"/>
+        </w:rPr>
+        <w:t>Results</w:t>
+      </w:r>
+      <w:r>
+        <w:rPr>
+          <w:rFonts w:asciiTheme="minorBidi" w:hAnsiTheme="minorBidi"/>
+          <w:color w:val="4472C4" w:themeColor="accent1"/>
+          <w:sz w:val="22"/>
+          <w:szCs w:val="22"/>
+          <w:lang w:val="en-US"/>
+        </w:rPr>
+        <w:t xml:space="preserve"> (line </w:t>
+      </w:r>
+      <w:r>
+        <w:rPr>
+          <w:rFonts w:asciiTheme="minorBidi" w:hAnsiTheme="minorBidi"/>
+          <w:color w:val="4472C4" w:themeColor="accent1"/>
           <w:sz w:val="22"/>
           <w:szCs w:val="22"/>
           <w:highlight w:val="yellow"/>
+          <w:lang w:val="en-US"/>
+        </w:rPr>
+        <w:t>XXX</w:t>
+      </w:r>
+      <w:r>
+        <w:rPr>
+          <w:rFonts w:asciiTheme="minorBidi" w:hAnsiTheme="minorBidi"/>
+          <w:color w:val="4472C4" w:themeColor="accent1"/>
+          <w:sz w:val="22"/>
+          <w:szCs w:val="22"/>
+          <w:lang w:val="en-US"/>
+        </w:rPr>
+        <w:t>)</w:t>
+      </w:r>
+      <w:r>
+        <w:rPr>
+          <w:rFonts w:asciiTheme="minorBidi" w:hAnsiTheme="minorBidi"/>
+          <w:color w:val="4472C4" w:themeColor="accent1"/>
+          <w:sz w:val="22"/>
+          <w:szCs w:val="22"/>
+          <w:lang w:val="en-US"/>
+        </w:rPr>
+        <w:t>:</w:t>
+      </w:r>
+    </w:p>
+    <w:p>
+      <w:pPr>
+        <w:spacing w:before="100" w:beforeAutospacing="1" w:after="100" w:afterAutospacing="1"/>
+        <w:ind w:left="720"/>
+        <w:jc w:val="both"/>
+        <w:rPr>
+          <w:rFonts w:asciiTheme="minorBidi" w:hAnsiTheme="minorBidi"/>
+          <w:color w:val="4472C4" w:themeColor="accent1"/>
+          <w:sz w:val="22"/>
+          <w:szCs w:val="22"/>
+          <w:lang w:val="en-US"/>
+        </w:rPr>
+      </w:pPr>
+      <w:r>
+        <w:rPr>
+          <w:rFonts w:asciiTheme="minorBidi" w:hAnsiTheme="minorBidi"/>
+          <w:color w:val="4472C4" w:themeColor="accent1"/>
+          <w:sz w:val="22"/>
+          <w:szCs w:val="22"/>
+          <w:lang w:val="en-US"/>
+        </w:rPr>
+        <w:t>“</w:t>
+      </w:r>
+      <w:r>
+        <w:rPr>
+          <w:rFonts w:asciiTheme="minorBidi" w:hAnsiTheme="minorBidi"/>
+          <w:color w:val="4472C4" w:themeColor="accent1"/>
+          <w:sz w:val="22"/>
+          <w:szCs w:val="22"/>
+          <w:lang w:val="en-US"/>
+        </w:rPr>
+        <w:t xml:space="preserve">After finding these approximations for the role-model choice process, we focus on the dichotomous-trait model, in which mathematical analysis is simpler, and studied the fixation probability and time in both a constant and a </w:t>
+      </w:r>
+      <w:r>
+        <w:rPr>
+          <w:rFonts w:asciiTheme="minorBidi" w:hAnsiTheme="minorBidi"/>
+          <w:color w:val="4472C4" w:themeColor="accent1"/>
+          <w:sz w:val="22"/>
+          <w:szCs w:val="22"/>
+          <w:lang w:val="en-US"/>
+        </w:rPr>
+        <w:t>cyclic</w:t>
+      </w:r>
+      <w:r>
+        <w:rPr>
+          <w:rFonts w:asciiTheme="minorBidi" w:hAnsiTheme="minorBidi"/>
+          <w:color w:val="4472C4" w:themeColor="accent1"/>
+          <w:sz w:val="22"/>
+          <w:szCs w:val="22"/>
+          <w:lang w:val="en-US"/>
+        </w:rPr>
+        <w:t xml:space="preserve"> </w:t>
+      </w:r>
+      <w:r>
+        <w:rPr>
+          <w:rFonts w:asciiTheme="minorBidi" w:hAnsiTheme="minorBidi"/>
+          <w:color w:val="4472C4" w:themeColor="accent1"/>
+          <w:sz w:val="22"/>
+          <w:szCs w:val="22"/>
+          <w:lang w:val="en-US"/>
+        </w:rPr>
+        <w:t>changing environment.</w:t>
+      </w:r>
+      <w:r>
+        <w:rPr>
+          <w:rFonts w:asciiTheme="minorBidi" w:hAnsiTheme="minorBidi"/>
+          <w:color w:val="4472C4" w:themeColor="accent1"/>
+          <w:sz w:val="22"/>
+          <w:szCs w:val="22"/>
+          <w:lang w:val="en-US"/>
+        </w:rPr>
+        <w:t>”</w:t>
+      </w:r>
+    </w:p>
+    <w:p>
+      <w:pPr>
+        <w:spacing w:before="100" w:beforeAutospacing="1" w:after="100" w:afterAutospacing="1"/>
+        <w:jc w:val="both"/>
+        <w:rPr>
+          <w:rFonts w:asciiTheme="minorBidi" w:hAnsiTheme="minorBidi"/>
+          <w:color w:val="4472C4" w:themeColor="accent1"/>
+          <w:sz w:val="22"/>
+          <w:szCs w:val="22"/>
+          <w:lang w:val="en-US"/>
+        </w:rPr>
+      </w:pPr>
+      <w:r>
+        <w:rPr>
+          <w:rFonts w:asciiTheme="minorBidi" w:hAnsiTheme="minorBidi"/>
+          <w:color w:val="4472C4" w:themeColor="accent1"/>
+          <w:sz w:val="22"/>
+          <w:szCs w:val="22"/>
+          <w:lang w:val="en-US"/>
+        </w:rPr>
+        <w:t xml:space="preserve">and in the </w:t>
+      </w:r>
+      <w:r>
+        <w:rPr>
+          <w:rFonts w:asciiTheme="minorBidi" w:hAnsiTheme="minorBidi"/>
+          <w:color w:val="4472C4" w:themeColor="accent1"/>
+          <w:sz w:val="22"/>
+          <w:szCs w:val="22"/>
+          <w:lang w:val="en-US"/>
+        </w:rPr>
+        <w:t>Discussion:</w:t>
+      </w:r>
+    </w:p>
+    <w:p>
+      <w:pPr>
+        <w:spacing w:before="100" w:beforeAutospacing="1" w:after="100" w:afterAutospacing="1"/>
+        <w:ind w:left="720"/>
+        <w:jc w:val="both"/>
+        <w:rPr>
+          <w:rFonts w:asciiTheme="minorBidi" w:hAnsiTheme="minorBidi"/>
+          <w:color w:val="4472C4" w:themeColor="accent1"/>
+          <w:sz w:val="22"/>
+          <w:szCs w:val="22"/>
+          <w:lang w:val="en-US"/>
+        </w:rPr>
+      </w:pPr>
+      <w:r>
+        <w:rPr>
+          <w:rFonts w:asciiTheme="minorBidi" w:hAnsiTheme="minorBidi"/>
+          <w:color w:val="4472C4" w:themeColor="accent1"/>
+          <w:sz w:val="22"/>
+          <w:szCs w:val="22"/>
+          <w:lang w:val="en-US"/>
+        </w:rPr>
+        <w:t>“</w:t>
+      </w:r>
+      <w:r>
+        <w:rPr>
+          <w:rFonts w:asciiTheme="minorBidi" w:hAnsiTheme="minorBidi"/>
+          <w:color w:val="4472C4" w:themeColor="accent1"/>
+          <w:sz w:val="22"/>
+          <w:szCs w:val="22"/>
+          <w:lang w:val="en-US"/>
+        </w:rPr>
+        <w:t xml:space="preserve">We developed </w:t>
+      </w:r>
+      <w:r>
+        <w:rPr>
+          <w:rFonts w:asciiTheme="minorBidi" w:hAnsiTheme="minorBidi"/>
+          <w:color w:val="4472C4" w:themeColor="accent1"/>
+          <w:sz w:val="22"/>
+          <w:szCs w:val="22"/>
+          <w:u w:val="single"/>
+          <w:lang w:val="en-US"/>
+        </w:rPr>
+        <w:t>two cultural-evolutionary models, one with continuous and one with dichotomous trait values</w:t>
+      </w:r>
+      <w:r>
+        <w:rPr>
+          <w:rFonts w:asciiTheme="minorBidi" w:hAnsiTheme="minorBidi"/>
+          <w:color w:val="4472C4" w:themeColor="accent1"/>
+          <w:sz w:val="22"/>
+          <w:szCs w:val="22"/>
+          <w:lang w:val="en-US"/>
+        </w:rPr>
+        <w:t xml:space="preserve">.” (line </w:t>
+      </w:r>
+      <w:r>
+        <w:rPr>
+          <w:rFonts w:asciiTheme="minorBidi" w:hAnsiTheme="minorBidi"/>
+          <w:color w:val="4472C4" w:themeColor="accent1"/>
+          <w:sz w:val="22"/>
+          <w:szCs w:val="22"/>
+          <w:highlight w:val="yellow"/>
+          <w:lang w:val="en-US"/>
+        </w:rPr>
+        <w:t>XXX</w:t>
+      </w:r>
+      <w:r>
+        <w:rPr>
+          <w:rFonts w:asciiTheme="minorBidi" w:hAnsiTheme="minorBidi"/>
+          <w:color w:val="4472C4" w:themeColor="accent1"/>
+          <w:sz w:val="22"/>
+          <w:szCs w:val="22"/>
+          <w:lang w:val="en-US"/>
+        </w:rPr>
+        <w:t>)</w:t>
+      </w:r>
+    </w:p>
+    <w:p>
+      <w:pPr>
+        <w:spacing w:before="100" w:beforeAutospacing="1" w:after="100" w:afterAutospacing="1"/>
+        <w:ind w:left="720"/>
+        <w:jc w:val="both"/>
+        <w:rPr>
+          <w:rFonts w:asciiTheme="minorBidi" w:hAnsiTheme="minorBidi"/>
+          <w:color w:val="4472C4" w:themeColor="accent1"/>
+          <w:sz w:val="22"/>
+          <w:szCs w:val="22"/>
+          <w:lang w:val="en-US"/>
+        </w:rPr>
+      </w:pPr>
+      <w:r>
+        <w:rPr>
+          <w:rFonts w:asciiTheme="minorBidi" w:hAnsiTheme="minorBidi"/>
+          <w:color w:val="4472C4" w:themeColor="accent1"/>
+          <w:sz w:val="22"/>
+          <w:szCs w:val="22"/>
+          <w:lang w:val="en-US"/>
+        </w:rPr>
+        <w:t>“</w:t>
+      </w:r>
+      <w:r>
+        <w:rPr>
+          <w:rFonts w:asciiTheme="minorBidi" w:hAnsiTheme="minorBidi"/>
+          <w:color w:val="4472C4" w:themeColor="accent1"/>
+          <w:sz w:val="22"/>
+          <w:szCs w:val="22"/>
+          <w:lang w:val="en-US"/>
+        </w:rPr>
+        <w:t xml:space="preserve">Analyzing the </w:t>
+      </w:r>
+      <w:r>
+        <w:rPr>
+          <w:rFonts w:asciiTheme="minorBidi" w:hAnsiTheme="minorBidi"/>
+          <w:color w:val="4472C4" w:themeColor="accent1"/>
+          <w:sz w:val="22"/>
+          <w:szCs w:val="22"/>
+          <w:u w:val="single"/>
+          <w:lang w:val="en-US"/>
+        </w:rPr>
+        <w:t>dichotomous-trait</w:t>
+      </w:r>
+      <w:r>
+        <w:rPr>
+          <w:rFonts w:asciiTheme="minorBidi" w:hAnsiTheme="minorBidi"/>
+          <w:color w:val="4472C4" w:themeColor="accent1"/>
+          <w:sz w:val="22"/>
+          <w:szCs w:val="22"/>
+          <w:lang w:val="en-US"/>
+        </w:rPr>
+        <w:t xml:space="preserve"> model using the </w:t>
+      </w:r>
+      <w:proofErr w:type="spellStart"/>
+      <w:r>
+        <w:rPr>
+          <w:rFonts w:asciiTheme="minorBidi" w:hAnsiTheme="minorBidi"/>
+          <w:color w:val="4472C4" w:themeColor="accent1"/>
+          <w:sz w:val="22"/>
+          <w:szCs w:val="22"/>
+          <w:lang w:val="en-US"/>
+        </w:rPr>
+        <w:t>the</w:t>
+      </w:r>
+      <w:proofErr w:type="spellEnd"/>
+      <w:r>
+        <w:rPr>
+          <w:rFonts w:asciiTheme="minorBidi" w:hAnsiTheme="minorBidi"/>
+          <w:color w:val="4472C4" w:themeColor="accent1"/>
+          <w:sz w:val="22"/>
+          <w:szCs w:val="22"/>
+          <w:lang w:val="en-US"/>
+        </w:rPr>
+        <w:t xml:space="preserve"> DMD approximation</w:t>
+      </w:r>
+      <w:r>
+        <w:rPr>
+          <w:rFonts w:asciiTheme="minorBidi" w:hAnsiTheme="minorBidi"/>
+          <w:color w:val="4472C4" w:themeColor="accent1"/>
+          <w:sz w:val="22"/>
+          <w:szCs w:val="22"/>
+          <w:lang w:val="en-US"/>
+        </w:rPr>
+        <w:t xml:space="preserve">…” (line </w:t>
+      </w:r>
+      <w:r>
+        <w:rPr>
+          <w:rFonts w:asciiTheme="minorBidi" w:hAnsiTheme="minorBidi"/>
+          <w:color w:val="4472C4" w:themeColor="accent1"/>
+          <w:sz w:val="22"/>
+          <w:szCs w:val="22"/>
+          <w:highlight w:val="yellow"/>
+          <w:lang w:val="en-US"/>
+        </w:rPr>
+        <w:t>XXX</w:t>
+      </w:r>
+      <w:r>
+        <w:rPr>
+          <w:rFonts w:asciiTheme="minorBidi" w:hAnsiTheme="minorBidi"/>
+          <w:color w:val="4472C4" w:themeColor="accent1"/>
+          <w:sz w:val="22"/>
+          <w:szCs w:val="22"/>
+          <w:lang w:val="en-US"/>
+        </w:rPr>
+        <w:t>)</w:t>
+      </w:r>
+    </w:p>
+    <w:p>
+      <w:pPr>
+        <w:spacing w:before="100" w:beforeAutospacing="1" w:after="100" w:afterAutospacing="1"/>
+        <w:ind w:left="720"/>
+        <w:jc w:val="both"/>
+        <w:rPr>
+          <w:rFonts w:asciiTheme="minorBidi" w:hAnsiTheme="minorBidi"/>
+          <w:color w:val="4472C4" w:themeColor="accent1"/>
+          <w:sz w:val="22"/>
+          <w:szCs w:val="22"/>
+          <w:lang w:val="en-US"/>
+        </w:rPr>
+      </w:pPr>
+      <w:r>
+        <w:rPr>
+          <w:rFonts w:asciiTheme="minorBidi" w:hAnsiTheme="minorBidi"/>
+          <w:color w:val="4472C4" w:themeColor="accent1"/>
+          <w:sz w:val="22"/>
+          <w:szCs w:val="22"/>
+          <w:lang w:val="en-US"/>
+        </w:rPr>
+        <w:t>“</w:t>
+      </w:r>
+      <w:r>
+        <w:rPr>
+          <w:rFonts w:asciiTheme="minorBidi" w:hAnsiTheme="minorBidi"/>
+          <w:color w:val="4472C4" w:themeColor="accent1"/>
+          <w:sz w:val="22"/>
+          <w:szCs w:val="22"/>
+          <w:lang w:val="en-US"/>
+        </w:rPr>
+        <w:t xml:space="preserve">We also analyzed the </w:t>
+      </w:r>
+      <w:r>
+        <w:rPr>
+          <w:rFonts w:asciiTheme="minorBidi" w:hAnsiTheme="minorBidi"/>
+          <w:color w:val="4472C4" w:themeColor="accent1"/>
+          <w:sz w:val="22"/>
+          <w:szCs w:val="22"/>
+          <w:u w:val="single"/>
+          <w:lang w:val="en-US"/>
+        </w:rPr>
+        <w:t>dichotomous-trait model</w:t>
+      </w:r>
+      <w:r>
+        <w:rPr>
+          <w:rFonts w:asciiTheme="minorBidi" w:hAnsiTheme="minorBidi"/>
+          <w:color w:val="4472C4" w:themeColor="accent1"/>
+          <w:sz w:val="22"/>
+          <w:szCs w:val="22"/>
+          <w:lang w:val="en-US"/>
+        </w:rPr>
+        <w:t xml:space="preserve"> in a cyclic changing environment</w:t>
+      </w:r>
+      <w:r>
+        <w:rPr>
+          <w:rFonts w:asciiTheme="minorBidi" w:hAnsiTheme="minorBidi"/>
+          <w:color w:val="4472C4" w:themeColor="accent1"/>
+          <w:sz w:val="22"/>
+          <w:szCs w:val="22"/>
+          <w:lang w:val="en-US"/>
+        </w:rPr>
+        <w:t xml:space="preserve">…” (line </w:t>
+      </w:r>
+      <w:r>
+        <w:rPr>
+          <w:rFonts w:asciiTheme="minorBidi" w:hAnsiTheme="minorBidi"/>
+          <w:color w:val="4472C4" w:themeColor="accent1"/>
+          <w:sz w:val="22"/>
+          <w:szCs w:val="22"/>
+          <w:highlight w:val="yellow"/>
+          <w:lang w:val="en-US"/>
+        </w:rPr>
+        <w:t>XXX</w:t>
+      </w:r>
+      <w:r>
+        <w:rPr>
+          <w:rFonts w:asciiTheme="minorBidi" w:hAnsiTheme="minorBidi"/>
+          <w:color w:val="4472C4" w:themeColor="accent1"/>
+          <w:sz w:val="22"/>
+          <w:szCs w:val="22"/>
+          <w:lang w:val="en-US"/>
+        </w:rPr>
+        <w:t>)</w:t>
+      </w:r>
+    </w:p>
+    <w:p>
+      <w:pPr>
+        <w:spacing w:before="100" w:beforeAutospacing="1" w:after="100" w:afterAutospacing="1"/>
+        <w:jc w:val="both"/>
+        <w:rPr>
+          <w:rFonts w:asciiTheme="majorBidi" w:hAnsiTheme="majorBidi" w:cstheme="majorBidi"/>
+          <w:sz w:val="22"/>
+          <w:szCs w:val="22"/>
+        </w:rPr>
+      </w:pPr>
+    </w:p>
+    <w:p>
+      <w:pPr>
+        <w:spacing w:before="100" w:beforeAutospacing="1" w:after="100" w:afterAutospacing="1"/>
+        <w:jc w:val="both"/>
+        <w:rPr>
+          <w:rFonts w:asciiTheme="majorBidi" w:hAnsiTheme="majorBidi" w:cstheme="majorBidi"/>
+          <w:sz w:val="22"/>
+          <w:szCs w:val="22"/>
+        </w:rPr>
+      </w:pPr>
+      <w:r>
+        <w:rPr>
+          <w:rFonts w:asciiTheme="majorBidi" w:hAnsiTheme="majorBidi" w:cstheme="majorBidi"/>
+          <w:sz w:val="22"/>
+          <w:szCs w:val="22"/>
+        </w:rPr>
+        <w:t xml:space="preserve">and thoroughly discuss </w:t>
+      </w:r>
+      <w:r>
+        <w:rPr>
+          <w:rFonts w:asciiTheme="majorBidi" w:hAnsiTheme="majorBidi" w:cstheme="majorBidi"/>
+          <w:sz w:val="22"/>
+          <w:szCs w:val="22"/>
+          <w:highlight w:val="yellow"/>
         </w:rPr>
         <w:t>how the modeling choices differ from previous approaches</w:t>
       </w:r>
@@ -3607,26 +4190,298 @@
           <w:sz w:val="22"/>
           <w:szCs w:val="22"/>
         </w:rPr>
+        <w:t xml:space="preserve">Separately, currently, the discussion section, for the most part, argues for the existence of prestige bias in experimental settings and discusses previous papers, but </w:t>
+      </w:r>
+      <w:r>
+        <w:rPr>
+          <w:rFonts w:asciiTheme="majorBidi" w:hAnsiTheme="majorBidi" w:cstheme="majorBidi"/>
+          <w:sz w:val="22"/>
+          <w:szCs w:val="22"/>
+          <w:highlight w:val="yellow"/>
+        </w:rPr>
+        <w:t>doesn’t really discuss the results observed here.</w:t>
+      </w:r>
+      <w:r>
+        <w:rPr>
+          <w:rFonts w:asciiTheme="majorBidi" w:hAnsiTheme="majorBidi" w:cstheme="majorBidi"/>
+          <w:sz w:val="22"/>
+          <w:szCs w:val="22"/>
+        </w:rPr>
+        <w:t xml:space="preserve"> The choice to choose role models one by one versus all at the same time is also not thoroughly discussed. Ultimately, the authors should </w:t>
+      </w:r>
+      <w:r>
+        <w:rPr>
+          <w:rFonts w:asciiTheme="majorBidi" w:hAnsiTheme="majorBidi" w:cstheme="majorBidi"/>
+          <w:sz w:val="22"/>
+          <w:szCs w:val="22"/>
+          <w:highlight w:val="yellow"/>
+        </w:rPr>
+        <w:t>use the Introduction section to argue for the importance to study these biases and the Discussion section to actually discuss their observed results</w:t>
+      </w:r>
+      <w:r>
+        <w:rPr>
+          <w:rFonts w:asciiTheme="majorBidi" w:hAnsiTheme="majorBidi" w:cstheme="majorBidi"/>
+          <w:sz w:val="22"/>
+          <w:szCs w:val="22"/>
+        </w:rPr>
+        <w:t xml:space="preserve"> and place them in context of previous work, as well as highlight the novel dynamics observed.</w:t>
+      </w:r>
+    </w:p>
+    <w:p>
+      <w:pPr>
+        <w:spacing w:before="100" w:beforeAutospacing="1" w:after="100" w:afterAutospacing="1"/>
+        <w:jc w:val="both"/>
+        <w:rPr>
+          <w:rFonts w:asciiTheme="majorBidi" w:hAnsiTheme="majorBidi" w:cstheme="majorBidi"/>
+          <w:sz w:val="22"/>
+          <w:szCs w:val="22"/>
+        </w:rPr>
+      </w:pPr>
+    </w:p>
+    <w:p>
+      <w:pPr>
+        <w:spacing w:before="100" w:beforeAutospacing="1" w:after="100" w:afterAutospacing="1"/>
+        <w:jc w:val="both"/>
+        <w:rPr>
+          <w:rFonts w:asciiTheme="majorBidi" w:hAnsiTheme="majorBidi" w:cstheme="majorBidi"/>
+          <w:sz w:val="22"/>
+          <w:szCs w:val="22"/>
+        </w:rPr>
+      </w:pPr>
+      <w:r>
+        <w:rPr>
+          <w:rFonts w:asciiTheme="majorBidi" w:hAnsiTheme="majorBidi" w:cstheme="majorBidi"/>
+          <w:sz w:val="22"/>
+          <w:szCs w:val="22"/>
+        </w:rPr>
+        <w:t xml:space="preserve">Moreover, </w:t>
+      </w:r>
+      <w:r>
+        <w:rPr>
+          <w:rFonts w:asciiTheme="majorBidi" w:hAnsiTheme="majorBidi" w:cstheme="majorBidi"/>
+          <w:sz w:val="22"/>
+          <w:szCs w:val="22"/>
+          <w:highlight w:val="yellow"/>
+        </w:rPr>
+        <w:t>the figures and the results need a point of comparison,</w:t>
+      </w:r>
+      <w:r>
+        <w:rPr>
+          <w:rFonts w:asciiTheme="majorBidi" w:hAnsiTheme="majorBidi" w:cstheme="majorBidi"/>
+          <w:sz w:val="22"/>
+          <w:szCs w:val="22"/>
+        </w:rPr>
+        <w:t xml:space="preserve"> such that the novelty and significance of the paper can be understood by the reader. What dynamics do you observe that are different from previous models? What is the specific change or mechanism that is driving these differences in the dynamics?</w:t>
+      </w:r>
+    </w:p>
+    <w:p>
+      <w:pPr>
+        <w:spacing w:before="100" w:beforeAutospacing="1" w:after="100" w:afterAutospacing="1"/>
+        <w:jc w:val="both"/>
+        <w:rPr>
+          <w:rFonts w:asciiTheme="majorBidi" w:hAnsiTheme="majorBidi" w:cstheme="majorBidi"/>
+          <w:sz w:val="22"/>
+          <w:szCs w:val="22"/>
+        </w:rPr>
+      </w:pPr>
+      <w:r>
+        <w:rPr>
+          <w:rFonts w:asciiTheme="majorBidi" w:hAnsiTheme="majorBidi" w:cstheme="majorBidi"/>
+          <w:sz w:val="22"/>
+          <w:szCs w:val="22"/>
+        </w:rPr>
+        <w:t xml:space="preserve">I found </w:t>
+      </w:r>
+      <w:r>
+        <w:rPr>
+          <w:rFonts w:asciiTheme="majorBidi" w:hAnsiTheme="majorBidi" w:cstheme="majorBidi"/>
+          <w:sz w:val="22"/>
+          <w:szCs w:val="22"/>
+          <w:highlight w:val="yellow"/>
+        </w:rPr>
+        <w:t>the results on lines 436 (fig 3) potentially interesting and worth more exploration</w:t>
+      </w:r>
+      <w:r>
+        <w:rPr>
+          <w:rFonts w:asciiTheme="majorBidi" w:hAnsiTheme="majorBidi" w:cstheme="majorBidi"/>
+          <w:sz w:val="22"/>
+          <w:szCs w:val="22"/>
+        </w:rPr>
+        <w:t>, but are only studied superficially. What drives these lower values? Also, the fact that the value seems to stabilize rather quickly after a sharp decrease is not mentioned or discussed, but seems important for understanding of what might cause the observed dynamics.</w:t>
+      </w:r>
+    </w:p>
+    <w:p>
+      <w:pPr>
+        <w:spacing w:before="100" w:beforeAutospacing="1" w:after="100" w:afterAutospacing="1"/>
+        <w:jc w:val="both"/>
+        <w:rPr>
+          <w:rFonts w:asciiTheme="majorBidi" w:hAnsiTheme="majorBidi" w:cstheme="majorBidi"/>
+          <w:sz w:val="22"/>
+          <w:szCs w:val="22"/>
+        </w:rPr>
+      </w:pPr>
+    </w:p>
+    <w:p>
+      <w:pPr>
+        <w:spacing w:before="100" w:beforeAutospacing="1" w:after="100" w:afterAutospacing="1"/>
+        <w:jc w:val="both"/>
+        <w:rPr>
+          <w:rFonts w:asciiTheme="majorBidi" w:hAnsiTheme="majorBidi" w:cstheme="majorBidi"/>
+          <w:sz w:val="22"/>
+          <w:szCs w:val="22"/>
+          <w:u w:val="single"/>
+        </w:rPr>
+      </w:pPr>
+      <w:r>
+        <w:rPr>
+          <w:rFonts w:asciiTheme="majorBidi" w:hAnsiTheme="majorBidi" w:cstheme="majorBidi"/>
+          <w:sz w:val="22"/>
+          <w:szCs w:val="22"/>
+          <w:u w:val="single"/>
+        </w:rPr>
         <w:lastRenderedPageBreak/>
-        <w:t xml:space="preserve">Separately, currently, the discussion section, for the most part, argues for the existence of prestige bias in experimental settings and discusses previous papers, but </w:t>
-      </w:r>
-      <w:r>
+        <w:t>Specific comments, typos, etc:</w:t>
+      </w:r>
+    </w:p>
+    <w:p>
+      <w:pPr>
+        <w:spacing w:before="100" w:beforeAutospacing="1" w:after="100" w:afterAutospacing="1"/>
+        <w:jc w:val="both"/>
+        <w:rPr>
+          <w:rFonts w:asciiTheme="majorBidi" w:hAnsiTheme="majorBidi" w:cstheme="majorBidi"/>
+          <w:sz w:val="22"/>
+          <w:szCs w:val="22"/>
+        </w:rPr>
+      </w:pPr>
+      <w:r>
+        <w:rPr>
+          <w:rFonts w:asciiTheme="majorBidi" w:hAnsiTheme="majorBidi" w:cstheme="majorBidi"/>
+          <w:sz w:val="22"/>
+          <w:szCs w:val="22"/>
+        </w:rPr>
+        <w:t>Equation 11 is wrong: Numerator needs K_i-1.</w:t>
+      </w:r>
+    </w:p>
+    <w:p>
+      <w:pPr>
+        <w:spacing w:before="100" w:beforeAutospacing="1" w:after="100" w:afterAutospacing="1"/>
+        <w:jc w:val="both"/>
+        <w:rPr>
+          <w:rFonts w:asciiTheme="majorBidi" w:hAnsiTheme="majorBidi" w:cstheme="majorBidi"/>
+          <w:sz w:val="22"/>
+          <w:szCs w:val="22"/>
+        </w:rPr>
+      </w:pPr>
+      <w:r>
+        <w:rPr>
+          <w:rFonts w:asciiTheme="minorBidi" w:hAnsiTheme="minorBidi"/>
+          <w:color w:val="4472C4" w:themeColor="accent1"/>
+          <w:sz w:val="22"/>
+          <w:szCs w:val="22"/>
+        </w:rPr>
+        <w:t>Fixed.</w:t>
+      </w:r>
+    </w:p>
+    <w:p>
+      <w:pPr>
+        <w:spacing w:before="100" w:beforeAutospacing="1" w:after="100" w:afterAutospacing="1"/>
+        <w:jc w:val="both"/>
+        <w:rPr>
+          <w:rFonts w:asciiTheme="majorBidi" w:hAnsiTheme="majorBidi" w:cstheme="majorBidi"/>
+          <w:sz w:val="22"/>
+          <w:szCs w:val="22"/>
+        </w:rPr>
+      </w:pPr>
+      <w:r>
+        <w:rPr>
+          <w:rFonts w:asciiTheme="majorBidi" w:hAnsiTheme="majorBidi" w:cstheme="majorBidi"/>
+          <w:sz w:val="22"/>
+          <w:szCs w:val="22"/>
+        </w:rPr>
+        <w:t>Wright-Fisher mean change equation in line 307 we computed should read sx(1-x), unclear why the extra term, please double check.</w:t>
+      </w:r>
+    </w:p>
+    <w:p>
+      <w:pPr>
+        <w:spacing w:before="100" w:beforeAutospacing="1" w:after="100" w:afterAutospacing="1"/>
+        <w:jc w:val="both"/>
+        <w:rPr>
+          <w:rFonts w:asciiTheme="majorBidi" w:hAnsiTheme="majorBidi" w:cstheme="majorBidi"/>
+          <w:sz w:val="22"/>
+          <w:szCs w:val="22"/>
+        </w:rPr>
+      </w:pPr>
+      <w:r>
+        <w:rPr>
+          <w:rFonts w:asciiTheme="minorBidi" w:hAnsiTheme="minorBidi"/>
+          <w:color w:val="4472C4" w:themeColor="accent1"/>
+          <w:sz w:val="22"/>
+          <w:szCs w:val="22"/>
+        </w:rPr>
+        <w:t>Fixed, it is now sx(1-x)+o(s).</w:t>
+      </w:r>
+    </w:p>
+    <w:p>
+      <w:pPr>
+        <w:spacing w:before="100" w:beforeAutospacing="1" w:after="100" w:afterAutospacing="1"/>
+        <w:jc w:val="both"/>
+        <w:rPr>
+          <w:rFonts w:asciiTheme="majorBidi" w:hAnsiTheme="majorBidi" w:cstheme="majorBidi"/>
+          <w:sz w:val="22"/>
+          <w:szCs w:val="22"/>
+        </w:rPr>
+      </w:pPr>
+      <w:r>
+        <w:rPr>
+          <w:rFonts w:asciiTheme="majorBidi" w:hAnsiTheme="majorBidi" w:cstheme="majorBidi"/>
+          <w:sz w:val="22"/>
+          <w:szCs w:val="22"/>
+        </w:rPr>
+        <w:t>Equation 19: plugging s and Ne into the exact equation cited (eq 8 in ref 19) gives an extra factor of 2, please double check</w:t>
+      </w:r>
+    </w:p>
+    <w:p>
+      <w:pPr>
+        <w:spacing w:before="100" w:beforeAutospacing="1" w:after="100" w:afterAutospacing="1"/>
+        <w:jc w:val="both"/>
+        <w:rPr>
+          <w:rFonts w:asciiTheme="minorBidi" w:hAnsiTheme="minorBidi"/>
+          <w:color w:val="4472C4" w:themeColor="accent1"/>
+          <w:sz w:val="22"/>
+          <w:szCs w:val="22"/>
+          <w:rtl/>
+        </w:rPr>
+      </w:pPr>
+      <w:r>
+        <w:rPr>
+          <w:rFonts w:asciiTheme="minorBidi" w:hAnsiTheme="minorBidi"/>
+          <w:color w:val="4472C4" w:themeColor="accent1"/>
+          <w:sz w:val="22"/>
+          <w:szCs w:val="22"/>
+        </w:rPr>
+        <w:t xml:space="preserve">In ref 19, Kimura assumes Ne = 2N due to “randomly mating population of size N”, and therefore there is an extra factor of 2 in Eq 8. </w:t>
+      </w:r>
+      <w:r>
+        <w:rPr>
+          <w:rFonts w:asciiTheme="minorBidi" w:hAnsiTheme="minorBidi"/>
+          <w:color w:val="4472C4" w:themeColor="accent1"/>
+          <w:sz w:val="22"/>
+          <w:szCs w:val="22"/>
+        </w:rPr>
+        <w:t>Thus, our eq 19 remains unchanged. Note that the reference just above result 4 said “Kimura and Ohta”, this was a mistake and corrected now to “Kimura”.</w:t>
+      </w:r>
+    </w:p>
+    <w:p>
+      <w:pPr>
+        <w:spacing w:before="100" w:beforeAutospacing="1" w:after="100" w:afterAutospacing="1"/>
+        <w:jc w:val="both"/>
         <w:rPr>
           <w:rFonts w:asciiTheme="majorBidi" w:hAnsiTheme="majorBidi" w:cstheme="majorBidi"/>
           <w:sz w:val="22"/>
           <w:szCs w:val="22"/>
           <w:highlight w:val="yellow"/>
         </w:rPr>
-        <w:t>doesn’t really discuss the results observed here.</w:t>
-      </w:r>
-      <w:r>
-        <w:rPr>
-          <w:rFonts w:asciiTheme="majorBidi" w:hAnsiTheme="majorBidi" w:cstheme="majorBidi"/>
-          <w:sz w:val="22"/>
-          <w:szCs w:val="22"/>
-        </w:rPr>
-        <w:t xml:space="preserve"> The choice to choose role models one by one versus all at the same time is also not thoroughly discussed. Ultimately, the authors should </w:t>
-      </w:r>
+      </w:pPr>
       <w:r>
         <w:rPr>
           <w:rFonts w:asciiTheme="majorBidi" w:hAnsiTheme="majorBidi" w:cstheme="majorBidi"/>
@@ -3634,82 +4489,31 @@
           <w:szCs w:val="22"/>
           <w:highlight w:val="yellow"/>
         </w:rPr>
-        <w:t>use the Introduction section to argue for the importance to study these biases and the Discussion section to actually discuss their observed results</w:t>
-      </w:r>
-      <w:r>
-        <w:rPr>
-          <w:rFonts w:asciiTheme="majorBidi" w:hAnsiTheme="majorBidi" w:cstheme="majorBidi"/>
-          <w:sz w:val="22"/>
-          <w:szCs w:val="22"/>
-        </w:rPr>
-        <w:t xml:space="preserve"> and place them in context of previous work, as well as highlight the novel dynamics observed.</w:t>
-      </w:r>
-    </w:p>
-    <w:p>
-      <w:pPr>
-        <w:spacing w:before="100" w:beforeAutospacing="1" w:after="100" w:afterAutospacing="1"/>
-        <w:jc w:val="both"/>
-        <w:rPr>
-          <w:rFonts w:asciiTheme="majorBidi" w:hAnsiTheme="majorBidi" w:cstheme="majorBidi"/>
-          <w:sz w:val="22"/>
-          <w:szCs w:val="22"/>
-        </w:rPr>
-      </w:pPr>
-    </w:p>
-    <w:p>
-      <w:pPr>
-        <w:spacing w:before="100" w:beforeAutospacing="1" w:after="100" w:afterAutospacing="1"/>
-        <w:jc w:val="both"/>
-        <w:rPr>
-          <w:rFonts w:asciiTheme="majorBidi" w:hAnsiTheme="majorBidi" w:cstheme="majorBidi"/>
-          <w:sz w:val="22"/>
-          <w:szCs w:val="22"/>
-        </w:rPr>
-      </w:pPr>
-      <w:r>
-        <w:rPr>
-          <w:rFonts w:asciiTheme="majorBidi" w:hAnsiTheme="majorBidi" w:cstheme="majorBidi"/>
-          <w:sz w:val="22"/>
-          <w:szCs w:val="22"/>
-        </w:rPr>
-        <w:t xml:space="preserve">Moreover, </w:t>
-      </w:r>
-      <w:r>
+        <w:t>Figure 1: Why does the probability of fixation increase with alpha in Fig1 but the opposite trend can be observed in Fig2? This comment falls in the general trend that the results of the model and the mechanisms driving them, their significance, implications are not discussed.</w:t>
+      </w:r>
+    </w:p>
+    <w:p>
+      <w:pPr>
+        <w:spacing w:before="100" w:beforeAutospacing="1" w:after="100" w:afterAutospacing="1"/>
+        <w:jc w:val="both"/>
         <w:rPr>
           <w:rFonts w:asciiTheme="majorBidi" w:hAnsiTheme="majorBidi" w:cstheme="majorBidi"/>
           <w:sz w:val="22"/>
           <w:szCs w:val="22"/>
           <w:highlight w:val="yellow"/>
         </w:rPr>
-        <w:t>the figures and the results need a point of comparison,</w:t>
-      </w:r>
-      <w:r>
-        <w:rPr>
-          <w:rFonts w:asciiTheme="majorBidi" w:hAnsiTheme="majorBidi" w:cstheme="majorBidi"/>
-          <w:sz w:val="22"/>
-          <w:szCs w:val="22"/>
-        </w:rPr>
-        <w:t xml:space="preserve"> such that the novelty and significance of the paper can be understood by the reader. What dynamics do you observe that are different from previous models? What is the specific change or mechanism that is driving these differences in the dynamics?</w:t>
-      </w:r>
-    </w:p>
-    <w:p>
-      <w:pPr>
-        <w:spacing w:before="100" w:beforeAutospacing="1" w:after="100" w:afterAutospacing="1"/>
-        <w:jc w:val="both"/>
-        <w:rPr>
-          <w:rFonts w:asciiTheme="majorBidi" w:hAnsiTheme="majorBidi" w:cstheme="majorBidi"/>
-          <w:sz w:val="22"/>
-          <w:szCs w:val="22"/>
-        </w:rPr>
-      </w:pPr>
-      <w:r>
-        <w:rPr>
-          <w:rFonts w:asciiTheme="majorBidi" w:hAnsiTheme="majorBidi" w:cstheme="majorBidi"/>
-          <w:sz w:val="22"/>
-          <w:szCs w:val="22"/>
-        </w:rPr>
-        <w:t xml:space="preserve">I found </w:t>
-      </w:r>
+      </w:pPr>
+    </w:p>
+    <w:p>
+      <w:pPr>
+        <w:spacing w:before="100" w:beforeAutospacing="1" w:after="100" w:afterAutospacing="1"/>
+        <w:jc w:val="both"/>
+        <w:rPr>
+          <w:rFonts w:asciiTheme="majorBidi" w:hAnsiTheme="majorBidi" w:cstheme="majorBidi"/>
+          <w:sz w:val="22"/>
+          <w:szCs w:val="22"/>
+        </w:rPr>
+      </w:pPr>
       <w:r>
         <w:rPr>
           <w:rFonts w:asciiTheme="majorBidi" w:hAnsiTheme="majorBidi" w:cstheme="majorBidi"/>
@@ -3717,66 +4521,142 @@
           <w:szCs w:val="22"/>
           <w:highlight w:val="yellow"/>
         </w:rPr>
-        <w:t>the results on lines 436 (fig 3) potentially interesting and worth more exploration</w:t>
-      </w:r>
-      <w:r>
-        <w:rPr>
-          <w:rFonts w:asciiTheme="majorBidi" w:hAnsiTheme="majorBidi" w:cstheme="majorBidi"/>
-          <w:sz w:val="22"/>
-          <w:szCs w:val="22"/>
-        </w:rPr>
-        <w:t>, but are only studied superficially. What drives these lower values? Also, the fact that the value seems to stabilize rather quickly after a sharp decrease is not mentioned or discussed, but seems important for understanding of what might cause the observed dynamics.</w:t>
-      </w:r>
-    </w:p>
-    <w:p>
-      <w:pPr>
-        <w:spacing w:before="100" w:beforeAutospacing="1" w:after="100" w:afterAutospacing="1"/>
-        <w:jc w:val="both"/>
-        <w:rPr>
-          <w:rFonts w:asciiTheme="majorBidi" w:hAnsiTheme="majorBidi" w:cstheme="majorBidi"/>
-          <w:sz w:val="22"/>
-          <w:szCs w:val="22"/>
-        </w:rPr>
-      </w:pPr>
-    </w:p>
-    <w:p>
-      <w:pPr>
-        <w:spacing w:before="100" w:beforeAutospacing="1" w:after="100" w:afterAutospacing="1"/>
-        <w:jc w:val="both"/>
-        <w:rPr>
-          <w:rFonts w:asciiTheme="majorBidi" w:hAnsiTheme="majorBidi" w:cstheme="majorBidi"/>
-          <w:sz w:val="22"/>
-          <w:szCs w:val="22"/>
-          <w:u w:val="single"/>
-        </w:rPr>
-      </w:pPr>
-      <w:r>
-        <w:rPr>
-          <w:rFonts w:asciiTheme="majorBidi" w:hAnsiTheme="majorBidi" w:cstheme="majorBidi"/>
-          <w:sz w:val="22"/>
-          <w:szCs w:val="22"/>
-          <w:u w:val="single"/>
-        </w:rPr>
-        <w:t>Specific comments, typos, etc:</w:t>
-      </w:r>
-    </w:p>
-    <w:p>
-      <w:pPr>
-        <w:spacing w:before="100" w:beforeAutospacing="1" w:after="100" w:afterAutospacing="1"/>
-        <w:jc w:val="both"/>
-        <w:rPr>
-          <w:rFonts w:asciiTheme="majorBidi" w:hAnsiTheme="majorBidi" w:cstheme="majorBidi"/>
-          <w:sz w:val="22"/>
-          <w:szCs w:val="22"/>
-        </w:rPr>
-      </w:pPr>
-      <w:r>
-        <w:rPr>
-          <w:rFonts w:asciiTheme="majorBidi" w:hAnsiTheme="majorBidi" w:cstheme="majorBidi"/>
-          <w:sz w:val="22"/>
-          <w:szCs w:val="22"/>
-        </w:rPr>
-        <w:t>Equation 11 is wrong: Numerator needs K_i-1.</w:t>
+        <w:t>Figure 1: caption states A/A_hat varies between 0.01 and 0.99, but x axes in C and D don't show this, very unclear how the numbers would match.</w:t>
+      </w:r>
+    </w:p>
+    <w:p>
+      <w:pPr>
+        <w:spacing w:before="100" w:beforeAutospacing="1" w:after="100" w:afterAutospacing="1"/>
+        <w:jc w:val="both"/>
+        <w:rPr>
+          <w:rFonts w:asciiTheme="majorBidi" w:hAnsiTheme="majorBidi" w:cstheme="majorBidi"/>
+          <w:sz w:val="22"/>
+          <w:szCs w:val="22"/>
+        </w:rPr>
+      </w:pPr>
+    </w:p>
+    <w:p>
+      <w:pPr>
+        <w:spacing w:before="100" w:beforeAutospacing="1" w:after="100" w:afterAutospacing="1"/>
+        <w:jc w:val="both"/>
+        <w:rPr>
+          <w:rFonts w:asciiTheme="majorBidi" w:hAnsiTheme="majorBidi" w:cstheme="majorBidi"/>
+          <w:sz w:val="22"/>
+          <w:szCs w:val="22"/>
+          <w:rtl/>
+        </w:rPr>
+      </w:pPr>
+      <w:r>
+        <w:rPr>
+          <w:rFonts w:asciiTheme="majorBidi" w:hAnsiTheme="majorBidi" w:cstheme="majorBidi"/>
+          <w:sz w:val="22"/>
+          <w:szCs w:val="22"/>
+          <w:highlight w:val="yellow"/>
+        </w:rPr>
+        <w:t>Are both Fig 2C and Fig 2D needed? 2D does not contain new information.</w:t>
+      </w:r>
+    </w:p>
+    <w:p>
+      <w:pPr>
+        <w:spacing w:before="100" w:beforeAutospacing="1" w:after="100" w:afterAutospacing="1"/>
+        <w:jc w:val="both"/>
+        <w:rPr>
+          <w:rFonts w:asciiTheme="majorBidi" w:hAnsiTheme="majorBidi" w:cstheme="majorBidi"/>
+          <w:color w:val="FF0000"/>
+          <w:sz w:val="22"/>
+          <w:szCs w:val="22"/>
+        </w:rPr>
+      </w:pPr>
+      <w:r>
+        <w:rPr>
+          <w:rFonts w:asciiTheme="majorBidi" w:hAnsiTheme="majorBidi" w:cstheme="majorBidi"/>
+          <w:color w:val="FF0000"/>
+          <w:sz w:val="22"/>
+          <w:szCs w:val="22"/>
+        </w:rPr>
+        <w:t>TRUE. WE SHOULD DECIDE WHICH ONE TO KEEP.</w:t>
+      </w:r>
+    </w:p>
+    <w:p>
+      <w:pPr>
+        <w:spacing w:before="100" w:beforeAutospacing="1" w:after="100" w:afterAutospacing="1"/>
+        <w:jc w:val="both"/>
+        <w:rPr>
+          <w:rFonts w:asciiTheme="majorBidi" w:hAnsiTheme="majorBidi" w:cstheme="majorBidi"/>
+          <w:sz w:val="22"/>
+          <w:szCs w:val="22"/>
+        </w:rPr>
+      </w:pPr>
+      <w:r>
+        <w:rPr>
+          <w:rFonts w:asciiTheme="majorBidi" w:hAnsiTheme="majorBidi" w:cstheme="majorBidi"/>
+          <w:sz w:val="22"/>
+          <w:szCs w:val="22"/>
+        </w:rPr>
+        <w:t>In addition, the paper contains many typos, omissions as well as confusing statements or sentences that are hard to parse. A thorough rewrite is necessary. We write a subset of the typos encountered here:</w:t>
+      </w:r>
+    </w:p>
+    <w:p>
+      <w:pPr>
+        <w:spacing w:before="100" w:beforeAutospacing="1" w:after="100" w:afterAutospacing="1"/>
+        <w:jc w:val="both"/>
+        <w:rPr>
+          <w:rFonts w:asciiTheme="majorBidi" w:hAnsiTheme="majorBidi" w:cstheme="majorBidi"/>
+          <w:sz w:val="22"/>
+          <w:szCs w:val="22"/>
+          <w:lang w:val="en-US"/>
+        </w:rPr>
+      </w:pPr>
+      <w:r>
+        <w:rPr>
+          <w:rFonts w:asciiTheme="minorBidi" w:hAnsiTheme="minorBidi"/>
+          <w:color w:val="4472C4" w:themeColor="accent1"/>
+          <w:sz w:val="22"/>
+          <w:szCs w:val="22"/>
+          <w:lang w:val="en-US"/>
+        </w:rPr>
+        <w:t xml:space="preserve">Thank you, we have </w:t>
+      </w:r>
+      <w:proofErr w:type="gramStart"/>
+      <w:r>
+        <w:rPr>
+          <w:rFonts w:asciiTheme="minorBidi" w:hAnsiTheme="minorBidi"/>
+          <w:color w:val="4472C4" w:themeColor="accent1"/>
+          <w:sz w:val="22"/>
+          <w:szCs w:val="22"/>
+          <w:lang w:val="en-US"/>
+        </w:rPr>
+        <w:t>went</w:t>
+      </w:r>
+      <w:proofErr w:type="gramEnd"/>
+      <w:r>
+        <w:rPr>
+          <w:rFonts w:asciiTheme="minorBidi" w:hAnsiTheme="minorBidi"/>
+          <w:color w:val="4472C4" w:themeColor="accent1"/>
+          <w:sz w:val="22"/>
+          <w:szCs w:val="22"/>
+          <w:lang w:val="en-US"/>
+        </w:rPr>
+        <w:t xml:space="preserve"> over your subset and hopefully also fixed additional typos.</w:t>
+      </w:r>
+    </w:p>
+    <w:p>
+      <w:pPr>
+        <w:spacing w:before="100" w:beforeAutospacing="1" w:after="100" w:afterAutospacing="1"/>
+        <w:jc w:val="both"/>
+        <w:rPr>
+          <w:rFonts w:asciiTheme="majorBidi" w:hAnsiTheme="majorBidi" w:cstheme="majorBidi"/>
+          <w:sz w:val="22"/>
+          <w:szCs w:val="22"/>
+        </w:rPr>
+      </w:pPr>
+      <w:r>
+        <w:rPr>
+          <w:rFonts w:asciiTheme="majorBidi" w:hAnsiTheme="majorBidi" w:cstheme="majorBidi"/>
+          <w:sz w:val="22"/>
+          <w:szCs w:val="22"/>
+        </w:rPr>
+        <w:t>Line 98, than to then</w:t>
       </w:r>
     </w:p>
     <w:p>
@@ -3815,481 +4695,184 @@
           <w:sz w:val="22"/>
           <w:szCs w:val="22"/>
         </w:rPr>
-        <w:t>Wright-Fisher mean change equation in line 307 we computed should read sx(1-x), unclear why the extra term, please double check.</w:t>
-      </w:r>
-    </w:p>
-    <w:p>
-      <w:pPr>
-        <w:spacing w:before="100" w:beforeAutospacing="1" w:after="100" w:afterAutospacing="1"/>
-        <w:jc w:val="both"/>
-        <w:rPr>
-          <w:rFonts w:asciiTheme="majorBidi" w:hAnsiTheme="majorBidi" w:cstheme="majorBidi"/>
-          <w:sz w:val="22"/>
-          <w:szCs w:val="22"/>
-        </w:rPr>
-      </w:pPr>
-      <w:r>
-        <w:rPr>
-          <w:rFonts w:asciiTheme="minorBidi" w:hAnsiTheme="minorBidi"/>
-          <w:color w:val="4472C4" w:themeColor="accent1"/>
-          <w:sz w:val="22"/>
-          <w:szCs w:val="22"/>
-        </w:rPr>
-        <w:t>Fixed, it is now sx(1-x)+o(s).</w:t>
-      </w:r>
-    </w:p>
-    <w:p>
-      <w:pPr>
-        <w:spacing w:before="100" w:beforeAutospacing="1" w:after="100" w:afterAutospacing="1"/>
-        <w:jc w:val="both"/>
-        <w:rPr>
-          <w:rFonts w:asciiTheme="majorBidi" w:hAnsiTheme="majorBidi" w:cstheme="majorBidi"/>
-          <w:sz w:val="22"/>
-          <w:szCs w:val="22"/>
-        </w:rPr>
-      </w:pPr>
-      <w:r>
-        <w:rPr>
-          <w:rFonts w:asciiTheme="majorBidi" w:hAnsiTheme="majorBidi" w:cstheme="majorBidi"/>
-          <w:sz w:val="22"/>
-          <w:szCs w:val="22"/>
-        </w:rPr>
-        <w:t>Equation 19: plugging s and Ne into the exact equation cited (eq 8 in ref 19) gives an extra factor of 2, please double check</w:t>
-      </w:r>
-    </w:p>
-    <w:p>
-      <w:pPr>
-        <w:spacing w:before="100" w:beforeAutospacing="1" w:after="100" w:afterAutospacing="1"/>
-        <w:jc w:val="both"/>
-        <w:rPr>
-          <w:rFonts w:asciiTheme="minorBidi" w:hAnsiTheme="minorBidi"/>
-          <w:color w:val="4472C4" w:themeColor="accent1"/>
-          <w:sz w:val="22"/>
-          <w:szCs w:val="22"/>
-          <w:rtl/>
-        </w:rPr>
-      </w:pPr>
-      <w:r>
-        <w:rPr>
-          <w:rFonts w:asciiTheme="minorBidi" w:hAnsiTheme="minorBidi"/>
-          <w:color w:val="4472C4" w:themeColor="accent1"/>
-          <w:sz w:val="22"/>
-          <w:szCs w:val="22"/>
-        </w:rPr>
-        <w:t xml:space="preserve">In ref 19, Kimura assumes Ne = 2N due to “randomly mating population of size N”, and therefore there is an extra factor of 2 in Eq 8. </w:t>
-      </w:r>
-      <w:r>
-        <w:rPr>
-          <w:rFonts w:asciiTheme="minorBidi" w:hAnsiTheme="minorBidi"/>
-          <w:color w:val="4472C4" w:themeColor="accent1"/>
-          <w:sz w:val="22"/>
-          <w:szCs w:val="22"/>
-        </w:rPr>
-        <w:t>Thus, our eq 19 remains unchanged. Note that the reference just above result 4 said “Kimura and Ohta”, this was a mistake and corrected now to “Kimura”.</w:t>
-      </w:r>
-    </w:p>
-    <w:p>
-      <w:pPr>
-        <w:spacing w:before="100" w:beforeAutospacing="1" w:after="100" w:afterAutospacing="1"/>
-        <w:jc w:val="both"/>
+        <w:t>Line 100 transmission models are</w:t>
+      </w:r>
+    </w:p>
+    <w:p>
+      <w:pPr>
+        <w:spacing w:before="100" w:beforeAutospacing="1" w:after="100" w:afterAutospacing="1"/>
+        <w:jc w:val="both"/>
+        <w:rPr>
+          <w:rFonts w:asciiTheme="majorBidi" w:hAnsiTheme="majorBidi" w:cstheme="majorBidi"/>
+          <w:sz w:val="22"/>
+          <w:szCs w:val="22"/>
+        </w:rPr>
+      </w:pPr>
+      <w:r>
+        <w:rPr>
+          <w:rFonts w:asciiTheme="minorBidi" w:hAnsiTheme="minorBidi"/>
+          <w:color w:val="4472C4" w:themeColor="accent1"/>
+          <w:sz w:val="22"/>
+          <w:szCs w:val="22"/>
+        </w:rPr>
+        <w:t>Fixed.</w:t>
+      </w:r>
+    </w:p>
+    <w:p>
+      <w:pPr>
+        <w:spacing w:before="100" w:beforeAutospacing="1" w:after="100" w:afterAutospacing="1"/>
+        <w:jc w:val="both"/>
+        <w:rPr>
+          <w:rFonts w:asciiTheme="majorBidi" w:hAnsiTheme="majorBidi" w:cstheme="majorBidi"/>
+          <w:sz w:val="22"/>
+          <w:szCs w:val="22"/>
+        </w:rPr>
+      </w:pPr>
+      <w:r>
+        <w:rPr>
+          <w:rFonts w:asciiTheme="majorBidi" w:hAnsiTheme="majorBidi" w:cstheme="majorBidi"/>
+          <w:sz w:val="22"/>
+          <w:szCs w:val="22"/>
+        </w:rPr>
+        <w:t>Line 124: say that you’ll describe this new distribution in what follows.</w:t>
+      </w:r>
+    </w:p>
+    <w:p>
+      <w:pPr>
+        <w:spacing w:before="100" w:beforeAutospacing="1" w:after="100" w:afterAutospacing="1"/>
+        <w:jc w:val="both"/>
+        <w:rPr>
+          <w:rFonts w:asciiTheme="minorBidi" w:hAnsiTheme="minorBidi"/>
+          <w:color w:val="4472C4" w:themeColor="accent1"/>
+          <w:sz w:val="22"/>
+          <w:szCs w:val="22"/>
+        </w:rPr>
+      </w:pPr>
+      <w:r>
+        <w:rPr>
+          <w:rFonts w:asciiTheme="minorBidi" w:hAnsiTheme="minorBidi"/>
+          <w:color w:val="4472C4" w:themeColor="accent1"/>
+          <w:sz w:val="22"/>
+          <w:szCs w:val="22"/>
+        </w:rPr>
+        <w:t>We added “We formulate this assumption in the following.”</w:t>
+      </w:r>
+    </w:p>
+    <w:p>
+      <w:pPr>
+        <w:spacing w:before="100" w:beforeAutospacing="1" w:after="100" w:afterAutospacing="1"/>
+        <w:jc w:val="both"/>
+        <w:rPr>
+          <w:rFonts w:asciiTheme="majorBidi" w:hAnsiTheme="majorBidi" w:cstheme="majorBidi"/>
+          <w:sz w:val="22"/>
+          <w:szCs w:val="22"/>
+        </w:rPr>
+      </w:pPr>
+      <w:r>
+        <w:rPr>
+          <w:rFonts w:asciiTheme="majorBidi" w:hAnsiTheme="majorBidi" w:cstheme="majorBidi"/>
+          <w:sz w:val="22"/>
+          <w:szCs w:val="22"/>
+        </w:rPr>
+        <w:lastRenderedPageBreak/>
+        <w:t>Remove comma line 151.</w:t>
+      </w:r>
+    </w:p>
+    <w:p>
+      <w:pPr>
+        <w:spacing w:before="100" w:beforeAutospacing="1" w:after="100" w:afterAutospacing="1"/>
+        <w:jc w:val="both"/>
+        <w:rPr>
+          <w:rFonts w:asciiTheme="majorBidi" w:hAnsiTheme="majorBidi" w:cstheme="majorBidi"/>
+          <w:sz w:val="22"/>
+          <w:szCs w:val="22"/>
+        </w:rPr>
+      </w:pPr>
+      <w:r>
+        <w:rPr>
+          <w:rFonts w:asciiTheme="minorBidi" w:hAnsiTheme="minorBidi"/>
+          <w:color w:val="4472C4" w:themeColor="accent1"/>
+          <w:sz w:val="22"/>
+          <w:szCs w:val="22"/>
+        </w:rPr>
+        <w:t>Fixed.</w:t>
+      </w:r>
+    </w:p>
+    <w:p>
+      <w:pPr>
+        <w:spacing w:before="100" w:beforeAutospacing="1" w:after="100" w:afterAutospacing="1"/>
+        <w:jc w:val="both"/>
+        <w:rPr>
+          <w:rFonts w:asciiTheme="majorBidi" w:hAnsiTheme="majorBidi" w:cstheme="majorBidi"/>
+          <w:sz w:val="22"/>
+          <w:szCs w:val="22"/>
+        </w:rPr>
+      </w:pPr>
+      <w:r>
+        <w:rPr>
+          <w:rFonts w:asciiTheme="majorBidi" w:hAnsiTheme="majorBidi" w:cstheme="majorBidi"/>
+          <w:sz w:val="22"/>
+          <w:szCs w:val="22"/>
+        </w:rPr>
+        <w:t>Line 152: a simplified version of what? Of your previous model?</w:t>
+      </w:r>
+    </w:p>
+    <w:p>
+      <w:pPr>
+        <w:spacing w:before="100" w:beforeAutospacing="1" w:after="100" w:afterAutospacing="1"/>
+        <w:jc w:val="both"/>
+        <w:rPr>
+          <w:rFonts w:asciiTheme="minorBidi" w:hAnsiTheme="minorBidi"/>
+          <w:color w:val="4472C4" w:themeColor="accent1"/>
+          <w:sz w:val="22"/>
+          <w:szCs w:val="22"/>
+        </w:rPr>
+      </w:pPr>
+      <w:r>
+        <w:rPr>
+          <w:rFonts w:asciiTheme="minorBidi" w:hAnsiTheme="minorBidi"/>
+          <w:color w:val="4472C4" w:themeColor="accent1"/>
+          <w:sz w:val="22"/>
+          <w:szCs w:val="22"/>
+        </w:rPr>
+        <w:t>We meant a simplified version of the previous model</w:t>
+      </w:r>
+      <w:r>
+        <w:rPr>
+          <w:rFonts w:asciiTheme="minorBidi" w:hAnsiTheme="minorBidi"/>
+          <w:color w:val="4472C4" w:themeColor="accent1"/>
+          <w:sz w:val="22"/>
+          <w:szCs w:val="22"/>
+        </w:rPr>
+        <w:t>—instead of a continuous trait, we focus on a dichotomous trait</w:t>
+      </w:r>
+      <w:r>
+        <w:rPr>
+          <w:rFonts w:asciiTheme="minorBidi" w:hAnsiTheme="minorBidi"/>
+          <w:color w:val="4472C4" w:themeColor="accent1"/>
+          <w:sz w:val="22"/>
+          <w:szCs w:val="22"/>
+        </w:rPr>
+        <w:t>. We revised the text to “We introduce a simplified version of the above model where the trait has only two phenotypes”.</w:t>
+      </w:r>
+    </w:p>
+    <w:p>
+      <w:pPr>
+        <w:spacing w:before="100" w:beforeAutospacing="1" w:after="100" w:afterAutospacing="1"/>
+        <w:jc w:val="both"/>
+        <w:rPr>
+          <w:rFonts w:asciiTheme="majorBidi" w:hAnsiTheme="majorBidi" w:cstheme="majorBidi"/>
+          <w:sz w:val="22"/>
+          <w:szCs w:val="22"/>
+        </w:rPr>
+      </w:pPr>
+      <w:r>
         <w:rPr>
           <w:rFonts w:asciiTheme="majorBidi" w:hAnsiTheme="majorBidi" w:cstheme="majorBidi"/>
           <w:sz w:val="22"/>
           <w:szCs w:val="22"/>
           <w:highlight w:val="yellow"/>
         </w:rPr>
-      </w:pPr>
-      <w:r>
-        <w:rPr>
-          <w:rFonts w:asciiTheme="majorBidi" w:hAnsiTheme="majorBidi" w:cstheme="majorBidi"/>
-          <w:sz w:val="22"/>
-          <w:szCs w:val="22"/>
-          <w:highlight w:val="yellow"/>
-        </w:rPr>
-        <w:t>Figure 1: Why does the probability of fixation increase with alpha in Fig1 but the opposite trend can be observed in Fig2? This comment falls in the general trend that the results of the model and the mechanisms driving them, their significance, implications are not discussed.</w:t>
-      </w:r>
-    </w:p>
-    <w:p>
-      <w:pPr>
-        <w:spacing w:before="100" w:beforeAutospacing="1" w:after="100" w:afterAutospacing="1"/>
-        <w:jc w:val="both"/>
-        <w:rPr>
-          <w:rFonts w:asciiTheme="majorBidi" w:hAnsiTheme="majorBidi" w:cstheme="majorBidi"/>
-          <w:sz w:val="22"/>
-          <w:szCs w:val="22"/>
-          <w:highlight w:val="yellow"/>
-        </w:rPr>
-      </w:pPr>
-    </w:p>
-    <w:p>
-      <w:pPr>
-        <w:spacing w:before="100" w:beforeAutospacing="1" w:after="100" w:afterAutospacing="1"/>
-        <w:jc w:val="both"/>
-        <w:rPr>
-          <w:rFonts w:asciiTheme="majorBidi" w:hAnsiTheme="majorBidi" w:cstheme="majorBidi"/>
-          <w:sz w:val="22"/>
-          <w:szCs w:val="22"/>
-        </w:rPr>
-      </w:pPr>
-      <w:r>
-        <w:rPr>
-          <w:rFonts w:asciiTheme="majorBidi" w:hAnsiTheme="majorBidi" w:cstheme="majorBidi"/>
-          <w:sz w:val="22"/>
-          <w:szCs w:val="22"/>
-          <w:highlight w:val="yellow"/>
-        </w:rPr>
-        <w:t>Figure 1: caption states A/A_hat varies between 0.01 and 0.99, but x axes in C and D don't show this, very unclear how the numbers would match.</w:t>
-      </w:r>
-    </w:p>
-    <w:p>
-      <w:pPr>
-        <w:spacing w:before="100" w:beforeAutospacing="1" w:after="100" w:afterAutospacing="1"/>
-        <w:jc w:val="both"/>
-        <w:rPr>
-          <w:rFonts w:asciiTheme="majorBidi" w:hAnsiTheme="majorBidi" w:cstheme="majorBidi"/>
-          <w:sz w:val="22"/>
-          <w:szCs w:val="22"/>
-        </w:rPr>
-      </w:pPr>
-    </w:p>
-    <w:p>
-      <w:pPr>
-        <w:spacing w:before="100" w:beforeAutospacing="1" w:after="100" w:afterAutospacing="1"/>
-        <w:jc w:val="both"/>
-        <w:rPr>
-          <w:rFonts w:asciiTheme="majorBidi" w:hAnsiTheme="majorBidi" w:cstheme="majorBidi"/>
-          <w:sz w:val="22"/>
-          <w:szCs w:val="22"/>
-          <w:rtl/>
-        </w:rPr>
-      </w:pPr>
-      <w:r>
-        <w:rPr>
-          <w:rFonts w:asciiTheme="majorBidi" w:hAnsiTheme="majorBidi" w:cstheme="majorBidi"/>
-          <w:sz w:val="22"/>
-          <w:szCs w:val="22"/>
-          <w:highlight w:val="yellow"/>
-        </w:rPr>
-        <w:t>Are both Fig 2C and Fig 2D needed? 2D does not contain new information.</w:t>
-      </w:r>
-    </w:p>
-    <w:p>
-      <w:pPr>
-        <w:spacing w:before="100" w:beforeAutospacing="1" w:after="100" w:afterAutospacing="1"/>
-        <w:jc w:val="both"/>
-        <w:rPr>
-          <w:rFonts w:asciiTheme="majorBidi" w:hAnsiTheme="majorBidi" w:cstheme="majorBidi"/>
-          <w:color w:val="FF0000"/>
-          <w:sz w:val="22"/>
-          <w:szCs w:val="22"/>
-        </w:rPr>
-      </w:pPr>
-      <w:r>
-        <w:rPr>
-          <w:rFonts w:asciiTheme="majorBidi" w:hAnsiTheme="majorBidi" w:cstheme="majorBidi"/>
-          <w:color w:val="FF0000"/>
-          <w:sz w:val="22"/>
-          <w:szCs w:val="22"/>
-        </w:rPr>
-        <w:lastRenderedPageBreak/>
-        <w:t>TRUE. WE SHOULD DECIDE WHICH ONE TO KEEP.</w:t>
-      </w:r>
-    </w:p>
-    <w:p>
-      <w:pPr>
-        <w:spacing w:before="100" w:beforeAutospacing="1" w:after="100" w:afterAutospacing="1"/>
-        <w:jc w:val="both"/>
-        <w:rPr>
-          <w:rFonts w:asciiTheme="majorBidi" w:hAnsiTheme="majorBidi" w:cstheme="majorBidi"/>
-          <w:sz w:val="22"/>
-          <w:szCs w:val="22"/>
-        </w:rPr>
-      </w:pPr>
-      <w:r>
-        <w:rPr>
-          <w:rFonts w:asciiTheme="majorBidi" w:hAnsiTheme="majorBidi" w:cstheme="majorBidi"/>
-          <w:sz w:val="22"/>
-          <w:szCs w:val="22"/>
-        </w:rPr>
-        <w:t>In addition, the paper contains many typos, omissions as well as confusing statements or sentences that are hard to parse. A thorough rewrite is necessary. We write a subset of the typos encountered here:</w:t>
-      </w:r>
-    </w:p>
-    <w:p>
-      <w:pPr>
-        <w:spacing w:before="100" w:beforeAutospacing="1" w:after="100" w:afterAutospacing="1"/>
-        <w:jc w:val="both"/>
-        <w:rPr>
-          <w:rFonts w:asciiTheme="majorBidi" w:hAnsiTheme="majorBidi" w:cstheme="majorBidi"/>
-          <w:sz w:val="22"/>
-          <w:szCs w:val="22"/>
-          <w:lang w:val="en-US"/>
-        </w:rPr>
-      </w:pPr>
-      <w:r>
-        <w:rPr>
-          <w:rFonts w:asciiTheme="minorBidi" w:hAnsiTheme="minorBidi"/>
-          <w:color w:val="4472C4" w:themeColor="accent1"/>
-          <w:sz w:val="22"/>
-          <w:szCs w:val="22"/>
-          <w:lang w:val="en-US"/>
-        </w:rPr>
-        <w:t xml:space="preserve">Thank you, we have </w:t>
-      </w:r>
-      <w:proofErr w:type="gramStart"/>
-      <w:r>
-        <w:rPr>
-          <w:rFonts w:asciiTheme="minorBidi" w:hAnsiTheme="minorBidi"/>
-          <w:color w:val="4472C4" w:themeColor="accent1"/>
-          <w:sz w:val="22"/>
-          <w:szCs w:val="22"/>
-          <w:lang w:val="en-US"/>
-        </w:rPr>
-        <w:t>went</w:t>
-      </w:r>
-      <w:proofErr w:type="gramEnd"/>
-      <w:r>
-        <w:rPr>
-          <w:rFonts w:asciiTheme="minorBidi" w:hAnsiTheme="minorBidi"/>
-          <w:color w:val="4472C4" w:themeColor="accent1"/>
-          <w:sz w:val="22"/>
-          <w:szCs w:val="22"/>
-          <w:lang w:val="en-US"/>
-        </w:rPr>
-        <w:t xml:space="preserve"> over your subset and hopefully also fixed additional typos.</w:t>
-      </w:r>
-    </w:p>
-    <w:p>
-      <w:pPr>
-        <w:spacing w:before="100" w:beforeAutospacing="1" w:after="100" w:afterAutospacing="1"/>
-        <w:jc w:val="both"/>
-        <w:rPr>
-          <w:rFonts w:asciiTheme="majorBidi" w:hAnsiTheme="majorBidi" w:cstheme="majorBidi"/>
-          <w:sz w:val="22"/>
-          <w:szCs w:val="22"/>
-        </w:rPr>
-      </w:pPr>
-      <w:r>
-        <w:rPr>
-          <w:rFonts w:asciiTheme="majorBidi" w:hAnsiTheme="majorBidi" w:cstheme="majorBidi"/>
-          <w:sz w:val="22"/>
-          <w:szCs w:val="22"/>
-        </w:rPr>
-        <w:t>Line 98, than to then</w:t>
-      </w:r>
-    </w:p>
-    <w:p>
-      <w:pPr>
-        <w:spacing w:before="100" w:beforeAutospacing="1" w:after="100" w:afterAutospacing="1"/>
-        <w:jc w:val="both"/>
-        <w:rPr>
-          <w:rFonts w:asciiTheme="majorBidi" w:hAnsiTheme="majorBidi" w:cstheme="majorBidi"/>
-          <w:sz w:val="22"/>
-          <w:szCs w:val="22"/>
-        </w:rPr>
-      </w:pPr>
-      <w:r>
-        <w:rPr>
-          <w:rFonts w:asciiTheme="minorBidi" w:hAnsiTheme="minorBidi"/>
-          <w:color w:val="4472C4" w:themeColor="accent1"/>
-          <w:sz w:val="22"/>
-          <w:szCs w:val="22"/>
-        </w:rPr>
-        <w:t>Fixed.</w:t>
-      </w:r>
-    </w:p>
-    <w:p>
-      <w:pPr>
-        <w:spacing w:before="100" w:beforeAutospacing="1" w:after="100" w:afterAutospacing="1"/>
-        <w:jc w:val="both"/>
-        <w:rPr>
-          <w:rFonts w:asciiTheme="majorBidi" w:hAnsiTheme="majorBidi" w:cstheme="majorBidi"/>
-          <w:sz w:val="22"/>
-          <w:szCs w:val="22"/>
-        </w:rPr>
-      </w:pPr>
-      <w:r>
-        <w:rPr>
-          <w:rFonts w:asciiTheme="majorBidi" w:hAnsiTheme="majorBidi" w:cstheme="majorBidi"/>
-          <w:sz w:val="22"/>
-          <w:szCs w:val="22"/>
-        </w:rPr>
-        <w:t>Line 100 transmission models are</w:t>
-      </w:r>
-    </w:p>
-    <w:p>
-      <w:pPr>
-        <w:spacing w:before="100" w:beforeAutospacing="1" w:after="100" w:afterAutospacing="1"/>
-        <w:jc w:val="both"/>
-        <w:rPr>
-          <w:rFonts w:asciiTheme="majorBidi" w:hAnsiTheme="majorBidi" w:cstheme="majorBidi"/>
-          <w:sz w:val="22"/>
-          <w:szCs w:val="22"/>
-        </w:rPr>
-      </w:pPr>
-      <w:r>
-        <w:rPr>
-          <w:rFonts w:asciiTheme="minorBidi" w:hAnsiTheme="minorBidi"/>
-          <w:color w:val="4472C4" w:themeColor="accent1"/>
-          <w:sz w:val="22"/>
-          <w:szCs w:val="22"/>
-        </w:rPr>
-        <w:t>Fixed.</w:t>
-      </w:r>
-    </w:p>
-    <w:p>
-      <w:pPr>
-        <w:spacing w:before="100" w:beforeAutospacing="1" w:after="100" w:afterAutospacing="1"/>
-        <w:jc w:val="both"/>
-        <w:rPr>
-          <w:rFonts w:asciiTheme="majorBidi" w:hAnsiTheme="majorBidi" w:cstheme="majorBidi"/>
-          <w:sz w:val="22"/>
-          <w:szCs w:val="22"/>
-        </w:rPr>
-      </w:pPr>
-      <w:r>
-        <w:rPr>
-          <w:rFonts w:asciiTheme="majorBidi" w:hAnsiTheme="majorBidi" w:cstheme="majorBidi"/>
-          <w:sz w:val="22"/>
-          <w:szCs w:val="22"/>
-        </w:rPr>
-        <w:t>Line 124: say that you’ll describe this new distribution in what follows.</w:t>
-      </w:r>
-    </w:p>
-    <w:p>
-      <w:pPr>
-        <w:spacing w:before="100" w:beforeAutospacing="1" w:after="100" w:afterAutospacing="1"/>
-        <w:jc w:val="both"/>
-        <w:rPr>
-          <w:rFonts w:asciiTheme="minorBidi" w:hAnsiTheme="minorBidi"/>
-          <w:color w:val="4472C4" w:themeColor="accent1"/>
-          <w:sz w:val="22"/>
-          <w:szCs w:val="22"/>
-        </w:rPr>
-      </w:pPr>
-      <w:r>
-        <w:rPr>
-          <w:rFonts w:asciiTheme="minorBidi" w:hAnsiTheme="minorBidi"/>
-          <w:color w:val="4472C4" w:themeColor="accent1"/>
-          <w:sz w:val="22"/>
-          <w:szCs w:val="22"/>
-        </w:rPr>
-        <w:t>We added “We formulate this assumption in the following.”</w:t>
-      </w:r>
-    </w:p>
-    <w:p>
-      <w:pPr>
-        <w:spacing w:before="100" w:beforeAutospacing="1" w:after="100" w:afterAutospacing="1"/>
-        <w:jc w:val="both"/>
-        <w:rPr>
-          <w:rFonts w:asciiTheme="majorBidi" w:hAnsiTheme="majorBidi" w:cstheme="majorBidi"/>
-          <w:sz w:val="22"/>
-          <w:szCs w:val="22"/>
-        </w:rPr>
-      </w:pPr>
-      <w:r>
-        <w:rPr>
-          <w:rFonts w:asciiTheme="majorBidi" w:hAnsiTheme="majorBidi" w:cstheme="majorBidi"/>
-          <w:sz w:val="22"/>
-          <w:szCs w:val="22"/>
-        </w:rPr>
-        <w:t>Remove comma line 151.</w:t>
-      </w:r>
-    </w:p>
-    <w:p>
-      <w:pPr>
-        <w:spacing w:before="100" w:beforeAutospacing="1" w:after="100" w:afterAutospacing="1"/>
-        <w:jc w:val="both"/>
-        <w:rPr>
-          <w:rFonts w:asciiTheme="majorBidi" w:hAnsiTheme="majorBidi" w:cstheme="majorBidi"/>
-          <w:sz w:val="22"/>
-          <w:szCs w:val="22"/>
-        </w:rPr>
-      </w:pPr>
-      <w:r>
-        <w:rPr>
-          <w:rFonts w:asciiTheme="minorBidi" w:hAnsiTheme="minorBidi"/>
-          <w:color w:val="4472C4" w:themeColor="accent1"/>
-          <w:sz w:val="22"/>
-          <w:szCs w:val="22"/>
-        </w:rPr>
-        <w:t>Fixed.</w:t>
-      </w:r>
-    </w:p>
-    <w:p>
-      <w:pPr>
-        <w:spacing w:before="100" w:beforeAutospacing="1" w:after="100" w:afterAutospacing="1"/>
-        <w:jc w:val="both"/>
-        <w:rPr>
-          <w:rFonts w:asciiTheme="majorBidi" w:hAnsiTheme="majorBidi" w:cstheme="majorBidi"/>
-          <w:sz w:val="22"/>
-          <w:szCs w:val="22"/>
-        </w:rPr>
-      </w:pPr>
-      <w:r>
-        <w:rPr>
-          <w:rFonts w:asciiTheme="majorBidi" w:hAnsiTheme="majorBidi" w:cstheme="majorBidi"/>
-          <w:sz w:val="22"/>
-          <w:szCs w:val="22"/>
-        </w:rPr>
-        <w:t>Line 152: a simplified version of what? Of your previous model?</w:t>
-      </w:r>
-    </w:p>
-    <w:p>
-      <w:pPr>
-        <w:spacing w:before="100" w:beforeAutospacing="1" w:after="100" w:afterAutospacing="1"/>
-        <w:jc w:val="both"/>
-        <w:rPr>
-          <w:rFonts w:asciiTheme="minorBidi" w:hAnsiTheme="minorBidi"/>
-          <w:color w:val="4472C4" w:themeColor="accent1"/>
-          <w:sz w:val="22"/>
-          <w:szCs w:val="22"/>
-        </w:rPr>
-      </w:pPr>
-      <w:r>
-        <w:rPr>
-          <w:rFonts w:asciiTheme="minorBidi" w:hAnsiTheme="minorBidi"/>
-          <w:color w:val="4472C4" w:themeColor="accent1"/>
-          <w:sz w:val="22"/>
-          <w:szCs w:val="22"/>
-        </w:rPr>
-        <w:t>We meant a simplified version of the previous model</w:t>
-      </w:r>
-      <w:r>
-        <w:rPr>
-          <w:rFonts w:asciiTheme="minorBidi" w:hAnsiTheme="minorBidi"/>
-          <w:color w:val="4472C4" w:themeColor="accent1"/>
-          <w:sz w:val="22"/>
-          <w:szCs w:val="22"/>
-        </w:rPr>
-        <w:t>—instead of a continuous trait, we focus on a dichotomous trait</w:t>
-      </w:r>
-      <w:r>
-        <w:rPr>
-          <w:rFonts w:asciiTheme="minorBidi" w:hAnsiTheme="minorBidi"/>
-          <w:color w:val="4472C4" w:themeColor="accent1"/>
-          <w:sz w:val="22"/>
-          <w:szCs w:val="22"/>
-        </w:rPr>
-        <w:t>. We revised the text to “We introduce a simplified version of the above model where the trait has only two phenotypes”.</w:t>
-      </w:r>
-    </w:p>
-    <w:p>
-      <w:pPr>
-        <w:spacing w:before="100" w:beforeAutospacing="1" w:after="100" w:afterAutospacing="1"/>
-        <w:jc w:val="both"/>
-        <w:rPr>
-          <w:rFonts w:asciiTheme="majorBidi" w:hAnsiTheme="majorBidi" w:cstheme="majorBidi"/>
-          <w:sz w:val="22"/>
-          <w:szCs w:val="22"/>
-        </w:rPr>
-      </w:pPr>
-      <w:r>
-        <w:rPr>
-          <w:rFonts w:asciiTheme="majorBidi" w:hAnsiTheme="majorBidi" w:cstheme="majorBidi"/>
-          <w:sz w:val="22"/>
-          <w:szCs w:val="22"/>
-          <w:highlight w:val="yellow"/>
-        </w:rPr>
         <w:t>The paper keeps switching between individual-based alphas and constant alpha and it’s hard to keep track of how all the assumptions change as the various results are presented. Moreover, even though it’s introduced in line 156, alpha is technically never formally defined. See also line 174, confusing, since these don’t appear in eq 11.</w:t>
       </w:r>
     </w:p>
@@ -4460,7 +5043,6 @@
           <w:szCs w:val="22"/>
           <w:lang w:eastAsia="he-IL"/>
         </w:rPr>
-        <w:lastRenderedPageBreak/>
         <w:t>Right, we now revised the sentence to say “We find that the number of simulations needed to sufficiently approximate our model with the DM approximation is roughly 1,000”</w:t>
       </w:r>
       <w:r>
@@ -4671,6 +5253,7 @@
           <w:szCs w:val="22"/>
           <w:highlight w:val="yellow"/>
         </w:rPr>
+        <w:lastRenderedPageBreak/>
         <w:t>For example Fig 2A, B: what is k, l? That figure also needs more runs of the simulation.</w:t>
       </w:r>
     </w:p>

</xml_diff>

<commit_message>
continue revision for rev2
</commit_message>
<xml_diff>
--- a/response_to_reviewers.docx
+++ b/response_to_reviewers.docx
@@ -43,7 +43,7 @@
           <w:sz w:val="22"/>
           <w:szCs w:val="22"/>
         </w:rPr>
-        <w:t>November 12, 2023</w:t>
+        <w:t>November 14, 2023</w:t>
       </w:r>
       <w:r>
         <w:rPr>
@@ -3494,24 +3494,35 @@
           <w:sz w:val="22"/>
           <w:szCs w:val="22"/>
         </w:rPr>
-        <w:t xml:space="preserve">It would be worthwhile to give a </w:t>
-      </w:r>
-      <w:r>
-        <w:rPr>
-          <w:rFonts w:asciiTheme="majorBidi" w:hAnsiTheme="majorBidi" w:cstheme="majorBidi"/>
-          <w:sz w:val="22"/>
-          <w:szCs w:val="22"/>
-        </w:rPr>
-        <w:t>summary of the 3 different models used</w:t>
-      </w:r>
-      <w:r>
-        <w:rPr>
-          <w:rFonts w:asciiTheme="majorBidi" w:hAnsiTheme="majorBidi" w:cstheme="majorBidi"/>
-          <w:sz w:val="22"/>
-          <w:szCs w:val="22"/>
-        </w:rPr>
-        <w:t xml:space="preserve"> (in the introduction section maybe) </w:t>
-      </w:r>
+        <w:t xml:space="preserve">It would be worthwhile to give </w:t>
+      </w:r>
+      <w:r>
+        <w:rPr>
+          <w:rFonts w:asciiTheme="majorBidi" w:hAnsiTheme="majorBidi" w:cstheme="majorBidi"/>
+          <w:sz w:val="22"/>
+          <w:szCs w:val="22"/>
+        </w:rPr>
+        <w:t xml:space="preserve">a summary of the 3 different models used (in the introduction section maybe) </w:t>
+      </w:r>
+      <w:r>
+        <w:rPr>
+          <w:rFonts w:asciiTheme="majorBidi" w:hAnsiTheme="majorBidi" w:cstheme="majorBidi"/>
+          <w:sz w:val="22"/>
+          <w:szCs w:val="22"/>
+        </w:rPr>
+        <w:t>and thoroughly discuss how the modeling choices differ from previous approaches: constant/changing environment (which, side note, is not mentioned at all until the middle of Results section, not even in the Model description sections), constant and variable alpha. What is the purpose of each, how do you compare and contrast them and what is the significance of the results presented?</w:t>
+      </w:r>
+    </w:p>
+    <w:p>
+      <w:pPr>
+        <w:spacing w:before="100" w:beforeAutospacing="1" w:after="100" w:afterAutospacing="1"/>
+        <w:jc w:val="both"/>
+        <w:rPr>
+          <w:rFonts w:asciiTheme="majorBidi" w:hAnsiTheme="majorBidi" w:cstheme="majorBidi"/>
+          <w:sz w:val="22"/>
+          <w:szCs w:val="22"/>
+        </w:rPr>
+      </w:pPr>
     </w:p>
     <w:p>
       <w:pPr>
@@ -3530,6 +3541,7 @@
           <w:sz w:val="22"/>
           <w:szCs w:val="22"/>
         </w:rPr>
+        <w:lastRenderedPageBreak/>
         <w:t>We now summarize the models in the first paragraph of the M</w:t>
       </w:r>
       <w:r>
@@ -3583,7 +3595,6 @@
       <w:pPr>
         <w:spacing w:before="100" w:beforeAutospacing="1" w:after="100" w:afterAutospacing="1"/>
         <w:ind w:left="720"/>
-        <w:jc w:val="both"/>
         <w:rPr>
           <w:rFonts w:asciiTheme="minorBidi" w:hAnsiTheme="minorBidi"/>
           <w:color w:val="4472C4" w:themeColor="accent1"/>
@@ -3632,18 +3643,47 @@
           <w:szCs w:val="22"/>
           <w:lang w:val="en-US"/>
         </w:rPr>
-        <w:t xml:space="preserve"> [7]. Note that the indirect success bias is due to an </w:t>
-      </w:r>
-      <w:r>
-        <w:rPr>
-          <w:rFonts w:asciiTheme="minorBidi" w:hAnsiTheme="minorBidi"/>
-          <w:color w:val="4472C4" w:themeColor="accent1"/>
-          <w:sz w:val="22"/>
-          <w:szCs w:val="22"/>
-          <w:lang w:val="en-US"/>
-        </w:rPr>
-        <w:lastRenderedPageBreak/>
-        <w:t>indirect evaluation, in which a certain phenotype is used to evaluate the success of potential role-models. We extend this model to include prestige bias and then develop a version of the model with a dichotomous trait to facilitate mathematical analysis.</w:t>
+        <w:t xml:space="preserve"> [7]. Note that the indirect success bias is due to an indirect evaluation, in which a certain phenotype is used to evaluate the success of potential role-models. </w:t>
+      </w:r>
+      <w:r>
+        <w:rPr>
+          <w:rFonts w:asciiTheme="minorBidi" w:hAnsiTheme="minorBidi"/>
+          <w:color w:val="4472C4" w:themeColor="accent1"/>
+          <w:sz w:val="22"/>
+          <w:szCs w:val="22"/>
+          <w:lang w:val="en-US"/>
+        </w:rPr>
+        <w:t>We extend this model to include prestige bias, which introduces a within-generation model-choice process. To facilitate mathematical</w:t>
+      </w:r>
+      <w:r>
+        <w:rPr>
+          <w:rFonts w:asciiTheme="minorBidi" w:hAnsiTheme="minorBidi"/>
+          <w:color w:val="4472C4" w:themeColor="accent1"/>
+          <w:sz w:val="22"/>
+          <w:szCs w:val="22"/>
+          <w:lang w:val="en-US"/>
+        </w:rPr>
+        <w:t xml:space="preserve"> </w:t>
+      </w:r>
+      <w:r>
+        <w:rPr>
+          <w:rFonts w:asciiTheme="minorBidi" w:hAnsiTheme="minorBidi"/>
+          <w:color w:val="4472C4" w:themeColor="accent1"/>
+          <w:sz w:val="22"/>
+          <w:szCs w:val="22"/>
+          <w:lang w:val="en-US"/>
+        </w:rPr>
+        <w:t>analysis, we also develop a simpler version of the model with a dichotomous trait</w:t>
+      </w:r>
+      <w:r>
+        <w:rPr>
+          <w:rFonts w:asciiTheme="minorBidi" w:hAnsiTheme="minorBidi"/>
+          <w:color w:val="4472C4" w:themeColor="accent1"/>
+          <w:sz w:val="22"/>
+          <w:szCs w:val="22"/>
+          <w:lang w:val="en-US"/>
+        </w:rPr>
+        <w:t>.</w:t>
       </w:r>
       <w:r>
         <w:rPr>
@@ -4072,477 +4112,217 @@
         <w:spacing w:before="100" w:beforeAutospacing="1" w:after="100" w:afterAutospacing="1"/>
         <w:jc w:val="both"/>
         <w:rPr>
-          <w:rFonts w:asciiTheme="majorBidi" w:hAnsiTheme="majorBidi" w:cstheme="majorBidi"/>
-          <w:sz w:val="22"/>
-          <w:szCs w:val="22"/>
-        </w:rPr>
-      </w:pPr>
-    </w:p>
-    <w:p>
-      <w:pPr>
-        <w:spacing w:before="100" w:beforeAutospacing="1" w:after="100" w:afterAutospacing="1"/>
-        <w:jc w:val="both"/>
-        <w:rPr>
-          <w:rFonts w:asciiTheme="majorBidi" w:hAnsiTheme="majorBidi" w:cstheme="majorBidi"/>
-          <w:sz w:val="22"/>
-          <w:szCs w:val="22"/>
-        </w:rPr>
-      </w:pPr>
-      <w:r>
-        <w:rPr>
-          <w:rFonts w:asciiTheme="majorBidi" w:hAnsiTheme="majorBidi" w:cstheme="majorBidi"/>
-          <w:sz w:val="22"/>
-          <w:szCs w:val="22"/>
-        </w:rPr>
-        <w:t xml:space="preserve">and thoroughly discuss </w:t>
-      </w:r>
-      <w:r>
-        <w:rPr>
-          <w:rFonts w:asciiTheme="majorBidi" w:hAnsiTheme="majorBidi" w:cstheme="majorBidi"/>
+          <w:rFonts w:asciiTheme="minorBidi" w:hAnsiTheme="minorBidi"/>
+          <w:color w:val="4472C4" w:themeColor="accent1"/>
+          <w:sz w:val="22"/>
+          <w:szCs w:val="22"/>
+          <w:lang w:val="en-US"/>
+        </w:rPr>
+      </w:pPr>
+      <w:r>
+        <w:rPr>
+          <w:rFonts w:asciiTheme="minorBidi" w:hAnsiTheme="minorBidi"/>
+          <w:color w:val="4472C4" w:themeColor="accent1"/>
+          <w:sz w:val="22"/>
+          <w:szCs w:val="22"/>
+          <w:lang w:val="en-US"/>
+        </w:rPr>
+        <w:t xml:space="preserve">We now </w:t>
+      </w:r>
+      <w:r>
+        <w:rPr>
+          <w:rFonts w:asciiTheme="minorBidi" w:hAnsiTheme="minorBidi"/>
+          <w:color w:val="4472C4" w:themeColor="accent1"/>
+          <w:sz w:val="22"/>
+          <w:szCs w:val="22"/>
+          <w:lang w:val="en-US"/>
+        </w:rPr>
+        <w:t xml:space="preserve">mention the two environments earlier, in the overview of the fixation probability </w:t>
+      </w:r>
+      <w:proofErr w:type="spellStart"/>
+      <w:r>
+        <w:rPr>
+          <w:rFonts w:asciiTheme="minorBidi" w:hAnsiTheme="minorBidi"/>
+          <w:color w:val="4472C4" w:themeColor="accent1"/>
+          <w:sz w:val="22"/>
+          <w:szCs w:val="22"/>
+          <w:lang w:val="en-US"/>
+        </w:rPr>
+        <w:t>secion</w:t>
+      </w:r>
+      <w:proofErr w:type="spellEnd"/>
+      <w:r>
+        <w:rPr>
+          <w:rFonts w:asciiTheme="minorBidi" w:hAnsiTheme="minorBidi"/>
+          <w:color w:val="4472C4" w:themeColor="accent1"/>
+          <w:sz w:val="22"/>
+          <w:szCs w:val="22"/>
+          <w:lang w:val="en-US"/>
+        </w:rPr>
+        <w:t xml:space="preserve"> of the results (line XXX):</w:t>
+      </w:r>
+    </w:p>
+    <w:p>
+      <w:pPr>
+        <w:spacing w:before="100" w:beforeAutospacing="1" w:after="100" w:afterAutospacing="1"/>
+        <w:ind w:left="720"/>
+        <w:rPr>
+          <w:rFonts w:asciiTheme="minorBidi" w:hAnsiTheme="minorBidi"/>
+          <w:color w:val="4472C4" w:themeColor="accent1"/>
+          <w:sz w:val="22"/>
+          <w:szCs w:val="22"/>
+          <w:lang w:val="en-US"/>
+        </w:rPr>
+      </w:pPr>
+      <w:r>
+        <w:rPr>
+          <w:rFonts w:asciiTheme="minorBidi" w:hAnsiTheme="minorBidi"/>
+          <w:color w:val="4472C4" w:themeColor="accent1"/>
+          <w:sz w:val="22"/>
+          <w:szCs w:val="22"/>
+          <w:lang w:val="en-US"/>
+        </w:rPr>
+        <w:t>“</w:t>
+      </w:r>
+      <w:r>
+        <w:rPr>
+          <w:rFonts w:asciiTheme="minorBidi" w:hAnsiTheme="minorBidi"/>
+          <w:color w:val="4472C4" w:themeColor="accent1"/>
+          <w:sz w:val="22"/>
+          <w:szCs w:val="22"/>
+          <w:lang w:val="en-US"/>
+        </w:rPr>
+        <w:t xml:space="preserve">We focus on two scenarios: the first scenario is of a ‘constant environment’ in which the same phenotype, </w:t>
+      </w:r>
+      <w:r>
+        <w:rPr>
+          <w:rFonts w:ascii="Cambria Math" w:hAnsi="Cambria Math" w:cs="Cambria Math"/>
+          <w:color w:val="4472C4" w:themeColor="accent1"/>
+          <w:sz w:val="22"/>
+          <w:szCs w:val="22"/>
+          <w:lang w:val="en-US"/>
+        </w:rPr>
+        <w:t>𝐴</w:t>
+      </w:r>
+      <w:r>
+        <w:rPr>
+          <w:rFonts w:asciiTheme="minorBidi" w:hAnsiTheme="minorBidi"/>
+          <w:color w:val="4472C4" w:themeColor="accent1"/>
+          <w:sz w:val="22"/>
+          <w:szCs w:val="22"/>
+          <w:lang w:val="en-US"/>
+        </w:rPr>
+        <w:t>ˆ, is always favored by success bias; the second scenario is of a ‘changing environment’ in which the phenotype favored by success bias cycles between the invading phenotype</w:t>
+      </w:r>
+      <w:r>
+        <w:rPr>
+          <w:rFonts w:asciiTheme="minorBidi" w:hAnsiTheme="minorBidi"/>
+          <w:color w:val="4472C4" w:themeColor="accent1"/>
+          <w:sz w:val="22"/>
+          <w:szCs w:val="22"/>
+          <w:lang w:val="en-US"/>
+        </w:rPr>
+        <w:t xml:space="preserve"> </w:t>
+      </w:r>
+      <w:r>
+        <w:rPr>
+          <w:rFonts w:ascii="Cambria Math" w:hAnsi="Cambria Math" w:cs="Cambria Math"/>
+          <w:color w:val="4472C4" w:themeColor="accent1"/>
+          <w:sz w:val="22"/>
+          <w:szCs w:val="22"/>
+          <w:lang w:val="en-US"/>
+        </w:rPr>
+        <w:t>𝐴</w:t>
+      </w:r>
+      <w:r>
+        <w:rPr>
+          <w:rFonts w:asciiTheme="minorBidi" w:hAnsiTheme="minorBidi"/>
+          <w:color w:val="4472C4" w:themeColor="accent1"/>
+          <w:sz w:val="22"/>
+          <w:szCs w:val="22"/>
+          <w:lang w:val="en-US"/>
+        </w:rPr>
+        <w:t xml:space="preserve">ˆ and the resident phenotype </w:t>
+      </w:r>
+      <w:r>
+        <w:rPr>
+          <w:rFonts w:ascii="Cambria Math" w:hAnsi="Cambria Math" w:cs="Cambria Math"/>
+          <w:color w:val="4472C4" w:themeColor="accent1"/>
+          <w:sz w:val="22"/>
+          <w:szCs w:val="22"/>
+          <w:lang w:val="en-US"/>
+        </w:rPr>
+        <w:t>𝐴</w:t>
+      </w:r>
+      <w:r>
+        <w:rPr>
+          <w:rFonts w:asciiTheme="minorBidi" w:hAnsiTheme="minorBidi"/>
+          <w:color w:val="4472C4" w:themeColor="accent1"/>
+          <w:sz w:val="22"/>
+          <w:szCs w:val="22"/>
+          <w:lang w:val="en-US"/>
+        </w:rPr>
+        <w:t xml:space="preserve"> (i.e., </w:t>
+      </w:r>
+      <w:r>
+        <w:rPr>
+          <w:rFonts w:ascii="Cambria Math" w:hAnsi="Cambria Math" w:cs="Cambria Math"/>
+          <w:color w:val="4472C4" w:themeColor="accent1"/>
+          <w:sz w:val="22"/>
+          <w:szCs w:val="22"/>
+          <w:lang w:val="en-US"/>
+        </w:rPr>
+        <w:t>𝐴</w:t>
+      </w:r>
+      <w:r>
+        <w:rPr>
+          <w:rFonts w:asciiTheme="minorBidi" w:hAnsiTheme="minorBidi"/>
+          <w:color w:val="4472C4" w:themeColor="accent1"/>
+          <w:sz w:val="22"/>
+          <w:szCs w:val="22"/>
+          <w:lang w:val="en-US"/>
+        </w:rPr>
+        <w:t>ˆ starts as the rare phenotype).</w:t>
+      </w:r>
+      <w:r>
+        <w:rPr>
+          <w:rFonts w:asciiTheme="minorBidi" w:hAnsiTheme="minorBidi"/>
+          <w:color w:val="4472C4" w:themeColor="accent1"/>
+          <w:sz w:val="22"/>
+          <w:szCs w:val="22"/>
+          <w:lang w:val="en-US"/>
+        </w:rPr>
+        <w:t>”</w:t>
+      </w:r>
+    </w:p>
+    <w:p>
+      <w:pPr>
+        <w:spacing w:before="100" w:beforeAutospacing="1" w:after="100" w:afterAutospacing="1"/>
+        <w:rPr>
+          <w:rFonts w:asciiTheme="minorBidi" w:hAnsiTheme="minorBidi"/>
+          <w:color w:val="4472C4" w:themeColor="accent1"/>
+          <w:sz w:val="22"/>
+          <w:szCs w:val="22"/>
+          <w:lang w:val="en-US"/>
+        </w:rPr>
+      </w:pPr>
+      <w:r>
+        <w:rPr>
+          <w:rFonts w:asciiTheme="minorBidi" w:hAnsiTheme="minorBidi"/>
+          <w:color w:val="4472C4" w:themeColor="accent1"/>
+          <w:sz w:val="22"/>
+          <w:szCs w:val="22"/>
+          <w:lang w:val="en-US"/>
+        </w:rPr>
+        <w:t xml:space="preserve">Regarding our model choices: prestige bias has not received a lot of attention in previous models, as we mention in the introduction, and we believe this is the first model of both success and prestige bias that attempts to quantify their combined effect of fixation probability and time in both constant and changing environments. We now include a discussion of previous work in the discussion (line </w:t>
+      </w:r>
+      <w:r>
+        <w:rPr>
+          <w:rFonts w:asciiTheme="minorBidi" w:hAnsiTheme="minorBidi"/>
+          <w:color w:val="4472C4" w:themeColor="accent1"/>
           <w:sz w:val="22"/>
           <w:szCs w:val="22"/>
           <w:highlight w:val="yellow"/>
-        </w:rPr>
-        <w:t>how the modeling choices differ from previous approaches</w:t>
-      </w:r>
-      <w:r>
-        <w:rPr>
-          <w:rFonts w:asciiTheme="majorBidi" w:hAnsiTheme="majorBidi" w:cstheme="majorBidi"/>
-          <w:sz w:val="22"/>
-          <w:szCs w:val="22"/>
-        </w:rPr>
-        <w:t>: constant/changing environment (which, side note, is not mentioned at all until the middle of Results section, not even in the Model description sections), constant and variable alpha. What is the purpose of each, how do you compare and contrast them and what is the significance of the results presented?</w:t>
-      </w:r>
-    </w:p>
-    <w:p>
-      <w:pPr>
-        <w:bidi/>
-        <w:spacing w:before="100" w:beforeAutospacing="1" w:after="100" w:afterAutospacing="1"/>
-        <w:jc w:val="both"/>
-        <w:rPr>
-          <w:rFonts w:asciiTheme="majorBidi" w:hAnsiTheme="majorBidi" w:cstheme="majorBidi"/>
-          <w:sz w:val="22"/>
-          <w:szCs w:val="22"/>
-          <w:rtl/>
-          <w:lang w:val="en-US"/>
-        </w:rPr>
-      </w:pPr>
-    </w:p>
-    <w:p>
-      <w:pPr>
-        <w:spacing w:before="100" w:beforeAutospacing="1" w:after="100" w:afterAutospacing="1"/>
-        <w:jc w:val="both"/>
-        <w:rPr>
-          <w:rFonts w:asciiTheme="majorBidi" w:hAnsiTheme="majorBidi" w:cstheme="majorBidi"/>
-          <w:sz w:val="22"/>
-          <w:szCs w:val="22"/>
-        </w:rPr>
-      </w:pPr>
-      <w:r>
-        <w:rPr>
-          <w:rFonts w:asciiTheme="majorBidi" w:hAnsiTheme="majorBidi" w:cstheme="majorBidi"/>
-          <w:sz w:val="22"/>
-          <w:szCs w:val="22"/>
-        </w:rPr>
-        <w:t xml:space="preserve">Separately, currently, the discussion section, for the most part, argues for the existence of prestige bias in experimental settings and discusses previous papers, but </w:t>
-      </w:r>
-      <w:r>
-        <w:rPr>
-          <w:rFonts w:asciiTheme="majorBidi" w:hAnsiTheme="majorBidi" w:cstheme="majorBidi"/>
-          <w:sz w:val="22"/>
-          <w:szCs w:val="22"/>
-          <w:highlight w:val="yellow"/>
-        </w:rPr>
-        <w:t>doesn’t really discuss the results observed here.</w:t>
-      </w:r>
-      <w:r>
-        <w:rPr>
-          <w:rFonts w:asciiTheme="majorBidi" w:hAnsiTheme="majorBidi" w:cstheme="majorBidi"/>
-          <w:sz w:val="22"/>
-          <w:szCs w:val="22"/>
-        </w:rPr>
-        <w:t xml:space="preserve"> The choice to choose role models one by one versus all at the same time is also not thoroughly discussed. </w:t>
-      </w:r>
-    </w:p>
-    <w:p>
-      <w:pPr>
-        <w:spacing w:before="100" w:beforeAutospacing="1" w:after="100" w:afterAutospacing="1"/>
-        <w:jc w:val="both"/>
-        <w:rPr>
-          <w:rFonts w:asciiTheme="minorBidi" w:hAnsiTheme="minorBidi"/>
-          <w:color w:val="4472C4" w:themeColor="accent1"/>
-          <w:sz w:val="22"/>
-          <w:szCs w:val="22"/>
-          <w:lang w:val="en-US"/>
-        </w:rPr>
-      </w:pPr>
-      <w:r>
-        <w:rPr>
-          <w:rFonts w:asciiTheme="minorBidi" w:hAnsiTheme="minorBidi"/>
-          <w:color w:val="4472C4" w:themeColor="accent1"/>
-          <w:sz w:val="22"/>
-          <w:szCs w:val="22"/>
-          <w:highlight w:val="yellow"/>
-          <w:lang w:val="en-US"/>
-        </w:rPr>
-        <w:t>We have added further discussion of our results….</w:t>
-      </w:r>
-    </w:p>
-    <w:p>
-      <w:pPr>
-        <w:spacing w:before="100" w:beforeAutospacing="1" w:after="100" w:afterAutospacing="1"/>
-        <w:jc w:val="both"/>
-        <w:rPr>
-          <w:rFonts w:asciiTheme="majorBidi" w:hAnsiTheme="majorBidi" w:cstheme="majorBidi"/>
-          <w:sz w:val="22"/>
-          <w:szCs w:val="22"/>
-        </w:rPr>
-      </w:pPr>
-      <w:r>
-        <w:rPr>
-          <w:rFonts w:asciiTheme="majorBidi" w:hAnsiTheme="majorBidi" w:cstheme="majorBidi"/>
-          <w:sz w:val="22"/>
-          <w:szCs w:val="22"/>
-        </w:rPr>
-        <w:t xml:space="preserve">Ultimately, the authors </w:t>
-      </w:r>
-      <w:r>
-        <w:rPr>
-          <w:rFonts w:asciiTheme="majorBidi" w:hAnsiTheme="majorBidi" w:cstheme="majorBidi"/>
-          <w:sz w:val="22"/>
-          <w:szCs w:val="22"/>
-        </w:rPr>
-        <w:t xml:space="preserve">should use the Introduction section to argue for the importance to study these </w:t>
-      </w:r>
-      <w:r>
-        <w:rPr>
-          <w:rFonts w:asciiTheme="majorBidi" w:hAnsiTheme="majorBidi" w:cstheme="majorBidi"/>
-          <w:sz w:val="22"/>
-          <w:szCs w:val="22"/>
-        </w:rPr>
-        <w:t>biases and the Discussion section to actually discuss their observed results and place them in context of</w:t>
-      </w:r>
-      <w:r>
-        <w:rPr>
-          <w:rFonts w:asciiTheme="majorBidi" w:hAnsiTheme="majorBidi" w:cstheme="majorBidi"/>
-          <w:sz w:val="22"/>
-          <w:szCs w:val="22"/>
-        </w:rPr>
-        <w:t xml:space="preserve"> previous work, as well as highlight the novel dynamics observed.</w:t>
-      </w:r>
-    </w:p>
-    <w:p>
-      <w:pPr>
-        <w:pStyle w:val="NormalWeb"/>
-        <w:rPr>
-          <w:rFonts w:asciiTheme="minorBidi" w:hAnsiTheme="minorBidi"/>
-          <w:color w:val="4472C4" w:themeColor="accent1"/>
-          <w:sz w:val="22"/>
-          <w:szCs w:val="22"/>
-        </w:rPr>
-      </w:pPr>
-      <w:r>
-        <w:rPr>
-          <w:rFonts w:asciiTheme="minorBidi" w:hAnsiTheme="minorBidi"/>
-          <w:color w:val="4472C4" w:themeColor="accent1"/>
-          <w:sz w:val="22"/>
-          <w:szCs w:val="22"/>
-        </w:rPr>
-        <w:t>We decided to keep paragraphs that discuss previous papers on prestige (</w:t>
-      </w:r>
-      <w:r>
-        <w:rPr>
-          <w:rFonts w:asciiTheme="minorBidi" w:hAnsiTheme="minorBidi"/>
-          <w:color w:val="4472C4" w:themeColor="accent1"/>
-          <w:sz w:val="22"/>
-          <w:szCs w:val="22"/>
-        </w:rPr>
-        <w:t>“</w:t>
-      </w:r>
-      <w:proofErr w:type="spellStart"/>
-      <w:r>
-        <w:rPr>
-          <w:rFonts w:asciiTheme="minorBidi" w:hAnsiTheme="minorBidi"/>
-          <w:color w:val="4472C4" w:themeColor="accent1"/>
-          <w:sz w:val="22"/>
-          <w:szCs w:val="22"/>
-        </w:rPr>
-        <w:t>Chudek</w:t>
-      </w:r>
-      <w:proofErr w:type="spellEnd"/>
-      <w:r>
-        <w:rPr>
-          <w:rFonts w:asciiTheme="minorBidi" w:hAnsiTheme="minorBidi"/>
-          <w:color w:val="4472C4" w:themeColor="accent1"/>
-          <w:sz w:val="22"/>
-          <w:szCs w:val="22"/>
-        </w:rPr>
-        <w:t xml:space="preserve"> et al. [32] report…”, “According to Henrich and </w:t>
-      </w:r>
-      <w:proofErr w:type="spellStart"/>
-      <w:r>
-        <w:rPr>
-          <w:rFonts w:asciiTheme="minorBidi" w:hAnsiTheme="minorBidi"/>
-          <w:color w:val="4472C4" w:themeColor="accent1"/>
-          <w:sz w:val="22"/>
-          <w:szCs w:val="22"/>
-        </w:rPr>
-        <w:t>Broesch</w:t>
-      </w:r>
-      <w:proofErr w:type="spellEnd"/>
-      <w:r>
-        <w:rPr>
-          <w:rFonts w:asciiTheme="minorBidi" w:hAnsiTheme="minorBidi"/>
-          <w:color w:val="4472C4" w:themeColor="accent1"/>
-          <w:sz w:val="22"/>
-          <w:szCs w:val="22"/>
-        </w:rPr>
-        <w:t xml:space="preserve"> [26], natural selection has favored</w:t>
-      </w:r>
-      <w:proofErr w:type="gramStart"/>
-      <w:r>
-        <w:rPr>
-          <w:rFonts w:asciiTheme="minorBidi" w:hAnsiTheme="minorBidi"/>
-          <w:color w:val="4472C4" w:themeColor="accent1"/>
-          <w:sz w:val="22"/>
-          <w:szCs w:val="22"/>
-        </w:rPr>
-        <w:t>…</w:t>
-      </w:r>
-      <w:r>
-        <w:rPr>
-          <w:rFonts w:asciiTheme="minorBidi" w:hAnsiTheme="minorBidi"/>
-          <w:color w:val="4472C4" w:themeColor="accent1"/>
-          <w:sz w:val="22"/>
-          <w:szCs w:val="22"/>
-        </w:rPr>
-        <w:t>“</w:t>
-      </w:r>
-      <w:proofErr w:type="gramEnd"/>
-      <w:r>
-        <w:rPr>
-          <w:rFonts w:asciiTheme="minorBidi" w:hAnsiTheme="minorBidi"/>
-          <w:color w:val="4472C4" w:themeColor="accent1"/>
-          <w:sz w:val="22"/>
-          <w:szCs w:val="22"/>
-        </w:rPr>
-        <w:t>, “</w:t>
-      </w:r>
-      <w:r>
-        <w:rPr>
-          <w:rFonts w:asciiTheme="minorBidi" w:hAnsiTheme="minorBidi"/>
-          <w:color w:val="4472C4" w:themeColor="accent1"/>
-          <w:sz w:val="22"/>
-          <w:szCs w:val="22"/>
-        </w:rPr>
-        <w:t>Dunbar [31] hypothesized that larger, more complex brains…”</w:t>
-      </w:r>
-      <w:r>
-        <w:rPr>
-          <w:rFonts w:asciiTheme="minorBidi" w:hAnsiTheme="minorBidi"/>
-          <w:color w:val="4472C4" w:themeColor="accent1"/>
-          <w:sz w:val="22"/>
-          <w:szCs w:val="22"/>
-        </w:rPr>
-        <w:t>)</w:t>
-      </w:r>
-      <w:r>
-        <w:rPr>
-          <w:rFonts w:asciiTheme="minorBidi" w:hAnsiTheme="minorBidi"/>
-          <w:color w:val="4472C4" w:themeColor="accent1"/>
-          <w:sz w:val="22"/>
-          <w:szCs w:val="22"/>
-        </w:rPr>
-        <w:t xml:space="preserve"> in the discussion rather than the introduction, as we feel they are not part of the background to understand our motivation and the models we developed, but are still interesting in a general discussion on prestige.</w:t>
-      </w:r>
-    </w:p>
-    <w:p>
-      <w:pPr>
-        <w:spacing w:before="100" w:beforeAutospacing="1" w:after="100" w:afterAutospacing="1"/>
-        <w:jc w:val="both"/>
-        <w:rPr>
-          <w:rFonts w:asciiTheme="majorBidi" w:hAnsiTheme="majorBidi" w:cstheme="majorBidi"/>
-          <w:sz w:val="22"/>
-          <w:szCs w:val="22"/>
-        </w:rPr>
-      </w:pPr>
-      <w:r>
-        <w:rPr>
-          <w:rFonts w:asciiTheme="majorBidi" w:hAnsiTheme="majorBidi" w:cstheme="majorBidi"/>
-          <w:sz w:val="22"/>
-          <w:szCs w:val="22"/>
-        </w:rPr>
-        <w:t xml:space="preserve">Moreover, </w:t>
-      </w:r>
-      <w:r>
-        <w:rPr>
-          <w:rFonts w:asciiTheme="majorBidi" w:hAnsiTheme="majorBidi" w:cstheme="majorBidi"/>
-          <w:sz w:val="22"/>
-          <w:szCs w:val="22"/>
-          <w:highlight w:val="yellow"/>
-        </w:rPr>
-        <w:t>the figures and the results need a point of comparison,</w:t>
-      </w:r>
-      <w:r>
-        <w:rPr>
-          <w:rFonts w:asciiTheme="majorBidi" w:hAnsiTheme="majorBidi" w:cstheme="majorBidi"/>
-          <w:sz w:val="22"/>
-          <w:szCs w:val="22"/>
-        </w:rPr>
-        <w:t xml:space="preserve"> such that the novelty and significance of the paper can be understood by the reader. What dynamics do you observe that are different from previous models? What is the specific change or mechanism that is driving these differences in the dynamics?</w:t>
-      </w:r>
-    </w:p>
-    <w:p>
-      <w:pPr>
-        <w:spacing w:before="100" w:beforeAutospacing="1" w:after="100" w:afterAutospacing="1"/>
-        <w:jc w:val="both"/>
-        <w:rPr>
-          <w:rFonts w:asciiTheme="majorBidi" w:hAnsiTheme="majorBidi" w:cstheme="majorBidi"/>
-          <w:sz w:val="22"/>
-          <w:szCs w:val="22"/>
-        </w:rPr>
-      </w:pPr>
-      <w:r>
-        <w:rPr>
-          <w:rFonts w:asciiTheme="majorBidi" w:hAnsiTheme="majorBidi" w:cstheme="majorBidi"/>
-          <w:sz w:val="22"/>
-          <w:szCs w:val="22"/>
-        </w:rPr>
-        <w:lastRenderedPageBreak/>
-        <w:t>I found the results on lines 436 (fig 3) potentially interesting and worth more exploration, but are only studied superficially. What drives these lower values? Also, the fact that the value seems to stabilize rather quickly after a sharp decrease is not mentioned or discussed, but seems important for understanding of what might cause the observed dynamics.</w:t>
-      </w:r>
-    </w:p>
-    <w:p>
-      <w:pPr>
-        <w:spacing w:before="100" w:beforeAutospacing="1" w:after="100" w:afterAutospacing="1"/>
-        <w:rPr>
-          <w:rFonts w:asciiTheme="minorBidi" w:hAnsiTheme="minorBidi"/>
-          <w:color w:val="4472C4" w:themeColor="accent1"/>
-          <w:sz w:val="22"/>
-          <w:szCs w:val="22"/>
-          <w:lang w:val="en-US"/>
-        </w:rPr>
-      </w:pPr>
-      <w:r>
-        <w:rPr>
-          <w:rFonts w:asciiTheme="minorBidi" w:hAnsiTheme="minorBidi"/>
-          <w:color w:val="4472C4" w:themeColor="accent1"/>
-          <w:sz w:val="22"/>
-          <w:szCs w:val="22"/>
-          <w:lang w:val="en-US"/>
-        </w:rPr>
-        <w:t xml:space="preserve">The manuscript already has many results without those on the optimal success-bias weight, but we decided to add just these limited results because they were interesting (as the reviewer also suggests) and they suggest further directions to study models in which two biases interact. </w:t>
-      </w:r>
-      <w:r>
-        <w:rPr>
-          <w:rFonts w:asciiTheme="minorBidi" w:hAnsiTheme="minorBidi"/>
-          <w:color w:val="4472C4" w:themeColor="accent1"/>
-          <w:sz w:val="22"/>
-          <w:szCs w:val="22"/>
-          <w:lang w:val="en-US"/>
-        </w:rPr>
-        <w:t>We think that what drives these lower values is the fact that relying on available information in the choices of others can help reduce estimation error. This is mentioned in the discussion (line xxx): “</w:t>
-      </w:r>
-      <w:r>
-        <w:rPr>
-          <w:rFonts w:asciiTheme="minorBidi" w:hAnsiTheme="minorBidi"/>
-          <w:color w:val="4472C4" w:themeColor="accent1"/>
-          <w:sz w:val="22"/>
-          <w:szCs w:val="22"/>
-          <w:lang w:val="en-US"/>
-        </w:rPr>
-        <w:t>The rationale, then, is that the more information a copier has, e.g., by using others as information sources, the more informative and effective his choice can be.</w:t>
-      </w:r>
-      <w:r>
-        <w:rPr>
-          <w:rFonts w:asciiTheme="minorBidi" w:hAnsiTheme="minorBidi"/>
-          <w:color w:val="4472C4" w:themeColor="accent1"/>
-          <w:sz w:val="22"/>
-          <w:szCs w:val="22"/>
-          <w:lang w:val="en-US"/>
-        </w:rPr>
-        <w:t>”</w:t>
-      </w:r>
-    </w:p>
-    <w:p>
-      <w:pPr>
-        <w:spacing w:before="100" w:beforeAutospacing="1" w:after="100" w:afterAutospacing="1"/>
-        <w:jc w:val="both"/>
-        <w:rPr>
-          <w:rFonts w:asciiTheme="minorBidi" w:hAnsiTheme="minorBidi"/>
-          <w:color w:val="4472C4" w:themeColor="accent1"/>
-          <w:sz w:val="22"/>
-          <w:szCs w:val="22"/>
-          <w:lang w:val="en-US"/>
-        </w:rPr>
-      </w:pPr>
-      <w:r>
-        <w:rPr>
-          <w:rFonts w:asciiTheme="minorBidi" w:hAnsiTheme="minorBidi"/>
-          <w:color w:val="4472C4" w:themeColor="accent1"/>
-          <w:sz w:val="22"/>
-          <w:szCs w:val="22"/>
-          <w:lang w:val="en-US"/>
-        </w:rPr>
-        <w:t>A</w:t>
-      </w:r>
-      <w:r>
-        <w:rPr>
-          <w:rFonts w:asciiTheme="minorBidi" w:hAnsiTheme="minorBidi"/>
-          <w:color w:val="4472C4" w:themeColor="accent1"/>
-          <w:sz w:val="22"/>
-          <w:szCs w:val="22"/>
-          <w:lang w:val="en-US"/>
-        </w:rPr>
-        <w:t>s suggested by the reviewer</w:t>
-      </w:r>
-      <w:r>
-        <w:rPr>
-          <w:rFonts w:asciiTheme="minorBidi" w:hAnsiTheme="minorBidi"/>
-          <w:color w:val="4472C4" w:themeColor="accent1"/>
-          <w:sz w:val="22"/>
-          <w:szCs w:val="22"/>
-          <w:lang w:val="en-US"/>
-        </w:rPr>
-        <w:t>, w</w:t>
-      </w:r>
-      <w:r>
-        <w:rPr>
-          <w:rFonts w:asciiTheme="minorBidi" w:hAnsiTheme="minorBidi"/>
-          <w:color w:val="4472C4" w:themeColor="accent1"/>
-          <w:sz w:val="22"/>
-          <w:szCs w:val="22"/>
-          <w:lang w:val="en-US"/>
-        </w:rPr>
-        <w:t>e revised the text to highlight the quick decrease and stabilization</w:t>
-      </w:r>
-      <w:r>
-        <w:rPr>
-          <w:rFonts w:asciiTheme="minorBidi" w:hAnsiTheme="minorBidi"/>
-          <w:color w:val="4472C4" w:themeColor="accent1"/>
-          <w:sz w:val="22"/>
-          <w:szCs w:val="22"/>
-          <w:lang w:val="en-US"/>
-        </w:rPr>
-        <w:t xml:space="preserve"> of the optimal success-bias weight </w:t>
-      </w:r>
-      <w:r>
-        <w:rPr>
-          <w:rFonts w:asciiTheme="minorBidi" w:hAnsiTheme="minorBidi"/>
-          <w:color w:val="4472C4" w:themeColor="accent1"/>
-          <w:sz w:val="22"/>
-          <w:szCs w:val="22"/>
-          <w:lang w:val="en-US"/>
-        </w:rPr>
-        <w:t xml:space="preserve">(line </w:t>
-      </w:r>
-      <w:r>
-        <w:rPr>
-          <w:rFonts w:asciiTheme="minorBidi" w:hAnsiTheme="minorBidi"/>
-          <w:color w:val="4472C4" w:themeColor="accent1"/>
-          <w:sz w:val="22"/>
-          <w:szCs w:val="22"/>
-          <w:highlight w:val="yellow"/>
           <w:lang w:val="en-US"/>
         </w:rPr>
         <w:t>XXX</w:t>
@@ -4555,717 +4335,1485 @@
           <w:szCs w:val="22"/>
           <w:lang w:val="en-US"/>
         </w:rPr>
-        <w:t>)</w:t>
-      </w:r>
-      <w:r>
-        <w:rPr>
-          <w:rFonts w:asciiTheme="minorBidi" w:hAnsiTheme="minorBidi"/>
-          <w:color w:val="4472C4" w:themeColor="accent1"/>
-          <w:sz w:val="22"/>
-          <w:szCs w:val="22"/>
-          <w:lang w:val="en-US"/>
-        </w:rPr>
-        <w:t>:</w:t>
-      </w:r>
-    </w:p>
-    <w:p>
-      <w:pPr>
-        <w:spacing w:before="100" w:beforeAutospacing="1" w:after="100" w:afterAutospacing="1"/>
-        <w:ind w:left="720"/>
-        <w:jc w:val="both"/>
-        <w:rPr>
-          <w:rFonts w:asciiTheme="majorBidi" w:hAnsiTheme="majorBidi" w:cstheme="majorBidi"/>
-          <w:sz w:val="22"/>
-          <w:szCs w:val="22"/>
-          <w:lang w:val="en-US"/>
-        </w:rPr>
-      </w:pPr>
-      <w:r>
-        <w:rPr>
-          <w:rFonts w:asciiTheme="minorBidi" w:hAnsiTheme="minorBidi"/>
-          <w:color w:val="4472C4" w:themeColor="accent1"/>
-          <w:sz w:val="22"/>
-          <w:szCs w:val="22"/>
-          <w:lang w:val="en-US"/>
-        </w:rPr>
-        <w:t>“</w:t>
-      </w:r>
-      <w:r>
-        <w:rPr>
-          <w:rFonts w:asciiTheme="minorBidi" w:hAnsiTheme="minorBidi"/>
-          <w:color w:val="4472C4" w:themeColor="accent1"/>
-          <w:sz w:val="22"/>
-          <w:szCs w:val="22"/>
-          <w:lang w:val="en-US"/>
-        </w:rPr>
-        <w:t>We find that when copiers choose their success-bias weight according to eq. (24), it quickly decreases with the number of copiers that have already chosen a role-model and then stays at what appears to be an equilibrium (Figure 3)</w:t>
-      </w:r>
-      <w:r>
-        <w:rPr>
-          <w:rFonts w:asciiTheme="minorBidi" w:hAnsiTheme="minorBidi"/>
-          <w:color w:val="4472C4" w:themeColor="accent1"/>
-          <w:sz w:val="22"/>
-          <w:szCs w:val="22"/>
-          <w:lang w:val="en-US"/>
-        </w:rPr>
-        <w:t>.</w:t>
-      </w:r>
-      <w:r>
-        <w:rPr>
-          <w:rFonts w:asciiTheme="minorBidi" w:hAnsiTheme="minorBidi"/>
-          <w:color w:val="4472C4" w:themeColor="accent1"/>
-          <w:sz w:val="22"/>
-          <w:szCs w:val="22"/>
-          <w:lang w:val="en-US"/>
-        </w:rPr>
-        <w:t>”</w:t>
-      </w:r>
-    </w:p>
-    <w:p>
-      <w:pPr>
-        <w:spacing w:before="100" w:beforeAutospacing="1" w:after="100" w:afterAutospacing="1"/>
-        <w:jc w:val="both"/>
-        <w:rPr>
-          <w:rFonts w:asciiTheme="majorBidi" w:hAnsiTheme="majorBidi" w:cstheme="majorBidi"/>
-          <w:sz w:val="22"/>
-          <w:szCs w:val="22"/>
-          <w:u w:val="single"/>
-        </w:rPr>
-      </w:pPr>
-      <w:r>
-        <w:rPr>
-          <w:rFonts w:asciiTheme="majorBidi" w:hAnsiTheme="majorBidi" w:cstheme="majorBidi"/>
-          <w:sz w:val="22"/>
-          <w:szCs w:val="22"/>
-          <w:u w:val="single"/>
-        </w:rPr>
-        <w:t>Specific comments, typos, etc:</w:t>
-      </w:r>
-    </w:p>
-    <w:p>
-      <w:pPr>
-        <w:spacing w:before="100" w:beforeAutospacing="1" w:after="100" w:afterAutospacing="1"/>
-        <w:jc w:val="both"/>
-        <w:rPr>
-          <w:rFonts w:asciiTheme="majorBidi" w:hAnsiTheme="majorBidi" w:cstheme="majorBidi"/>
-          <w:sz w:val="22"/>
-          <w:szCs w:val="22"/>
-        </w:rPr>
-      </w:pPr>
-      <w:r>
-        <w:rPr>
-          <w:rFonts w:asciiTheme="majorBidi" w:hAnsiTheme="majorBidi" w:cstheme="majorBidi"/>
-          <w:sz w:val="22"/>
-          <w:szCs w:val="22"/>
-        </w:rPr>
-        <w:t>Equation 11 is wrong: Numerator needs K_i-1.</w:t>
-      </w:r>
-    </w:p>
-    <w:p>
-      <w:pPr>
-        <w:spacing w:before="100" w:beforeAutospacing="1" w:after="100" w:afterAutospacing="1"/>
-        <w:jc w:val="both"/>
-        <w:rPr>
-          <w:rFonts w:asciiTheme="majorBidi" w:hAnsiTheme="majorBidi" w:cstheme="majorBidi"/>
-          <w:sz w:val="22"/>
-          <w:szCs w:val="22"/>
-        </w:rPr>
-      </w:pPr>
-      <w:r>
-        <w:rPr>
-          <w:rFonts w:asciiTheme="minorBidi" w:hAnsiTheme="minorBidi"/>
-          <w:color w:val="4472C4" w:themeColor="accent1"/>
-          <w:sz w:val="22"/>
-          <w:szCs w:val="22"/>
-        </w:rPr>
-        <w:t>Fixed.</w:t>
-      </w:r>
-    </w:p>
-    <w:p>
-      <w:pPr>
-        <w:spacing w:before="100" w:beforeAutospacing="1" w:after="100" w:afterAutospacing="1"/>
-        <w:jc w:val="both"/>
-        <w:rPr>
-          <w:rFonts w:asciiTheme="majorBidi" w:hAnsiTheme="majorBidi" w:cstheme="majorBidi"/>
-          <w:sz w:val="22"/>
-          <w:szCs w:val="22"/>
-        </w:rPr>
-      </w:pPr>
-      <w:r>
-        <w:rPr>
-          <w:rFonts w:asciiTheme="majorBidi" w:hAnsiTheme="majorBidi" w:cstheme="majorBidi"/>
-          <w:sz w:val="22"/>
-          <w:szCs w:val="22"/>
-        </w:rPr>
-        <w:t>Wright-Fisher mean change equation in line 307 we computed should read sx(1-x), unclear why the extra term, please double check.</w:t>
-      </w:r>
-    </w:p>
-    <w:p>
-      <w:pPr>
-        <w:spacing w:before="100" w:beforeAutospacing="1" w:after="100" w:afterAutospacing="1"/>
-        <w:jc w:val="both"/>
-        <w:rPr>
-          <w:rFonts w:asciiTheme="majorBidi" w:hAnsiTheme="majorBidi" w:cstheme="majorBidi"/>
-          <w:sz w:val="22"/>
-          <w:szCs w:val="22"/>
-        </w:rPr>
-      </w:pPr>
-      <w:r>
-        <w:rPr>
-          <w:rFonts w:asciiTheme="minorBidi" w:hAnsiTheme="minorBidi"/>
-          <w:color w:val="4472C4" w:themeColor="accent1"/>
-          <w:sz w:val="22"/>
-          <w:szCs w:val="22"/>
-        </w:rPr>
-        <w:t>Fixed, it is now sx(1-x)+o(s).</w:t>
-      </w:r>
-    </w:p>
-    <w:p>
-      <w:pPr>
-        <w:spacing w:before="100" w:beforeAutospacing="1" w:after="100" w:afterAutospacing="1"/>
-        <w:jc w:val="both"/>
-        <w:rPr>
-          <w:rFonts w:asciiTheme="majorBidi" w:hAnsiTheme="majorBidi" w:cstheme="majorBidi"/>
-          <w:sz w:val="22"/>
-          <w:szCs w:val="22"/>
-        </w:rPr>
-      </w:pPr>
-      <w:r>
-        <w:rPr>
-          <w:rFonts w:asciiTheme="majorBidi" w:hAnsiTheme="majorBidi" w:cstheme="majorBidi"/>
-          <w:sz w:val="22"/>
-          <w:szCs w:val="22"/>
-        </w:rPr>
-        <w:t>Equation 19: plugging s and Ne into the exact equation cited (eq 8 in ref 19) gives an extra factor of 2, please double check</w:t>
-      </w:r>
-    </w:p>
-    <w:p>
-      <w:pPr>
-        <w:spacing w:before="100" w:beforeAutospacing="1" w:after="100" w:afterAutospacing="1"/>
-        <w:jc w:val="both"/>
-        <w:rPr>
-          <w:rFonts w:asciiTheme="minorBidi" w:hAnsiTheme="minorBidi"/>
-          <w:color w:val="4472C4" w:themeColor="accent1"/>
-          <w:sz w:val="22"/>
-          <w:szCs w:val="22"/>
-          <w:rtl/>
-        </w:rPr>
-      </w:pPr>
-      <w:r>
-        <w:rPr>
-          <w:rFonts w:asciiTheme="minorBidi" w:hAnsiTheme="minorBidi"/>
-          <w:color w:val="4472C4" w:themeColor="accent1"/>
-          <w:sz w:val="22"/>
-          <w:szCs w:val="22"/>
-        </w:rPr>
-        <w:t xml:space="preserve">In ref 19, Kimura assumes Ne = 2N due to “randomly mating population of size N”, and therefore there is an extra factor of 2 in Eq 8. </w:t>
-      </w:r>
-      <w:r>
-        <w:rPr>
-          <w:rFonts w:asciiTheme="minorBidi" w:hAnsiTheme="minorBidi"/>
-          <w:color w:val="4472C4" w:themeColor="accent1"/>
-          <w:sz w:val="22"/>
-          <w:szCs w:val="22"/>
-        </w:rPr>
-        <w:t>Thus, our eq 19 remains unchanged. Note that the reference just above result 4 said “Kimura and Ohta”, this was a mistake and corrected now to “Kimura”.</w:t>
-      </w:r>
-    </w:p>
-    <w:p>
-      <w:pPr>
-        <w:spacing w:before="100" w:beforeAutospacing="1" w:after="100" w:afterAutospacing="1"/>
-        <w:jc w:val="both"/>
-        <w:rPr>
-          <w:rFonts w:asciiTheme="majorBidi" w:hAnsiTheme="majorBidi" w:cstheme="majorBidi"/>
-          <w:sz w:val="22"/>
-          <w:szCs w:val="22"/>
-          <w:highlight w:val="yellow"/>
-        </w:rPr>
-      </w:pPr>
-      <w:r>
-        <w:rPr>
-          <w:rFonts w:asciiTheme="majorBidi" w:hAnsiTheme="majorBidi" w:cstheme="majorBidi"/>
-          <w:sz w:val="22"/>
-          <w:szCs w:val="22"/>
-          <w:highlight w:val="yellow"/>
-        </w:rPr>
-        <w:t>Figure 1: Why does the probability of fixation increase with alpha in Fig1 but the opposite trend can be observed in Fig2? This comment falls in the general trend that the results of the model and the mechanisms driving them, their significance, implications are not discussed.</w:t>
-      </w:r>
-    </w:p>
-    <w:p>
-      <w:pPr>
-        <w:spacing w:before="100" w:beforeAutospacing="1" w:after="100" w:afterAutospacing="1"/>
-        <w:jc w:val="both"/>
-        <w:rPr>
-          <w:rFonts w:asciiTheme="majorBidi" w:hAnsiTheme="majorBidi" w:cstheme="majorBidi"/>
-          <w:sz w:val="22"/>
-          <w:szCs w:val="22"/>
-          <w:highlight w:val="yellow"/>
-        </w:rPr>
-      </w:pPr>
-    </w:p>
-    <w:p>
-      <w:pPr>
-        <w:spacing w:before="100" w:beforeAutospacing="1" w:after="100" w:afterAutospacing="1"/>
-        <w:jc w:val="both"/>
-        <w:rPr>
-          <w:rFonts w:asciiTheme="majorBidi" w:hAnsiTheme="majorBidi" w:cstheme="majorBidi"/>
-          <w:sz w:val="22"/>
-          <w:szCs w:val="22"/>
-        </w:rPr>
-      </w:pPr>
-      <w:bookmarkStart w:id="0" w:name="OLE_LINK1"/>
-      <w:r>
-        <w:rPr>
-          <w:rFonts w:asciiTheme="majorBidi" w:hAnsiTheme="majorBidi" w:cstheme="majorBidi"/>
-          <w:sz w:val="22"/>
-          <w:szCs w:val="22"/>
-          <w:highlight w:val="yellow"/>
-        </w:rPr>
-        <w:t>Figure 1: caption states A/A_hat varies between 0.01 and 0.99, but x axes in C and D don't show this, very unclear how the numbers would match.</w:t>
-      </w:r>
-    </w:p>
-    <w:bookmarkEnd w:id="0"/>
-    <w:p>
-      <w:pPr>
-        <w:spacing w:before="100" w:beforeAutospacing="1" w:after="100" w:afterAutospacing="1"/>
-        <w:jc w:val="both"/>
-        <w:rPr>
-          <w:rFonts w:asciiTheme="majorBidi" w:hAnsiTheme="majorBidi" w:cstheme="majorBidi"/>
-          <w:sz w:val="22"/>
-          <w:szCs w:val="22"/>
-        </w:rPr>
-      </w:pPr>
-    </w:p>
-    <w:p>
-      <w:pPr>
-        <w:spacing w:before="100" w:beforeAutospacing="1" w:after="100" w:afterAutospacing="1"/>
-        <w:jc w:val="both"/>
-        <w:rPr>
-          <w:rFonts w:asciiTheme="majorBidi" w:hAnsiTheme="majorBidi" w:cstheme="majorBidi"/>
-          <w:sz w:val="22"/>
-          <w:szCs w:val="22"/>
-          <w:rtl/>
-        </w:rPr>
-      </w:pPr>
-      <w:r>
-        <w:rPr>
-          <w:rFonts w:asciiTheme="majorBidi" w:hAnsiTheme="majorBidi" w:cstheme="majorBidi"/>
-          <w:sz w:val="22"/>
-          <w:szCs w:val="22"/>
-        </w:rPr>
-        <w:t>Are both Fig 2C and Fig 2D needed? 2D does not contain new information.</w:t>
-      </w:r>
-    </w:p>
-    <w:p>
-      <w:pPr>
-        <w:spacing w:before="100" w:beforeAutospacing="1" w:after="100" w:afterAutospacing="1"/>
-        <w:jc w:val="both"/>
-        <w:rPr>
-          <w:color w:val="127622"/>
-          <w:lang w:val="en-US"/>
-        </w:rPr>
-      </w:pPr>
-      <w:r>
-        <w:rPr>
-          <w:rFonts w:asciiTheme="minorBidi" w:hAnsiTheme="minorBidi"/>
-          <w:color w:val="4472C4" w:themeColor="accent1"/>
-          <w:sz w:val="22"/>
-          <w:szCs w:val="22"/>
-          <w:lang w:val="en-US"/>
-        </w:rPr>
-        <w:lastRenderedPageBreak/>
-        <w:t>We have now removed panel D.</w:t>
-      </w:r>
-    </w:p>
-    <w:p>
-      <w:pPr>
-        <w:spacing w:before="100" w:beforeAutospacing="1" w:after="100" w:afterAutospacing="1"/>
-        <w:jc w:val="both"/>
-        <w:rPr>
-          <w:rFonts w:asciiTheme="majorBidi" w:hAnsiTheme="majorBidi" w:cstheme="majorBidi"/>
-          <w:sz w:val="22"/>
-          <w:szCs w:val="22"/>
-        </w:rPr>
-      </w:pPr>
-      <w:r>
-        <w:rPr>
-          <w:rFonts w:asciiTheme="majorBidi" w:hAnsiTheme="majorBidi" w:cstheme="majorBidi"/>
-          <w:sz w:val="22"/>
-          <w:szCs w:val="22"/>
-        </w:rPr>
-        <w:t>In addition, the paper contains many typos, omissions as well as confusing statements or sentences that are hard to parse. A thorough rewrite is necessary. We write a subset of the typos encountered here:</w:t>
-      </w:r>
-    </w:p>
-    <w:p>
-      <w:pPr>
-        <w:spacing w:before="100" w:beforeAutospacing="1" w:after="100" w:afterAutospacing="1"/>
-        <w:jc w:val="both"/>
-        <w:rPr>
-          <w:rFonts w:asciiTheme="majorBidi" w:hAnsiTheme="majorBidi" w:cstheme="majorBidi"/>
-          <w:sz w:val="22"/>
-          <w:szCs w:val="22"/>
-          <w:lang w:val="en-US"/>
-        </w:rPr>
-      </w:pPr>
-      <w:r>
-        <w:rPr>
-          <w:rFonts w:asciiTheme="minorBidi" w:hAnsiTheme="minorBidi"/>
-          <w:color w:val="4472C4" w:themeColor="accent1"/>
-          <w:sz w:val="22"/>
-          <w:szCs w:val="22"/>
-          <w:lang w:val="en-US"/>
-        </w:rPr>
-        <w:t xml:space="preserve">Thank you, we have </w:t>
-      </w:r>
-      <w:r>
-        <w:rPr>
-          <w:rFonts w:asciiTheme="minorBidi" w:hAnsiTheme="minorBidi"/>
-          <w:color w:val="4472C4" w:themeColor="accent1"/>
-          <w:sz w:val="22"/>
-          <w:szCs w:val="22"/>
-          <w:lang w:val="en-US"/>
-        </w:rPr>
-        <w:t>gone</w:t>
-      </w:r>
-      <w:r>
-        <w:rPr>
-          <w:rFonts w:asciiTheme="minorBidi" w:hAnsiTheme="minorBidi"/>
-          <w:color w:val="4472C4" w:themeColor="accent1"/>
-          <w:sz w:val="22"/>
-          <w:szCs w:val="22"/>
-          <w:lang w:val="en-US"/>
-        </w:rPr>
-        <w:t xml:space="preserve"> over your subset and hopefully also fixed additional typos.</w:t>
-      </w:r>
-    </w:p>
-    <w:p>
-      <w:pPr>
-        <w:spacing w:before="100" w:beforeAutospacing="1" w:after="100" w:afterAutospacing="1"/>
-        <w:jc w:val="both"/>
-        <w:rPr>
-          <w:rFonts w:asciiTheme="majorBidi" w:hAnsiTheme="majorBidi" w:cstheme="majorBidi"/>
-          <w:sz w:val="22"/>
-          <w:szCs w:val="22"/>
-        </w:rPr>
-      </w:pPr>
-      <w:r>
-        <w:rPr>
-          <w:rFonts w:asciiTheme="majorBidi" w:hAnsiTheme="majorBidi" w:cstheme="majorBidi"/>
-          <w:sz w:val="22"/>
-          <w:szCs w:val="22"/>
-        </w:rPr>
-        <w:t>Line 98, than to then</w:t>
-      </w:r>
-    </w:p>
-    <w:p>
-      <w:pPr>
-        <w:spacing w:before="100" w:beforeAutospacing="1" w:after="100" w:afterAutospacing="1"/>
-        <w:jc w:val="both"/>
-        <w:rPr>
-          <w:rFonts w:asciiTheme="majorBidi" w:hAnsiTheme="majorBidi" w:cstheme="majorBidi"/>
-          <w:sz w:val="22"/>
-          <w:szCs w:val="22"/>
-        </w:rPr>
-      </w:pPr>
-      <w:r>
-        <w:rPr>
-          <w:rFonts w:asciiTheme="minorBidi" w:hAnsiTheme="minorBidi"/>
-          <w:color w:val="4472C4" w:themeColor="accent1"/>
-          <w:sz w:val="22"/>
-          <w:szCs w:val="22"/>
-        </w:rPr>
-        <w:t>Fixed.</w:t>
-      </w:r>
-    </w:p>
-    <w:p>
-      <w:pPr>
-        <w:spacing w:before="100" w:beforeAutospacing="1" w:after="100" w:afterAutospacing="1"/>
-        <w:jc w:val="both"/>
-        <w:rPr>
-          <w:rFonts w:asciiTheme="majorBidi" w:hAnsiTheme="majorBidi" w:cstheme="majorBidi"/>
-          <w:sz w:val="22"/>
-          <w:szCs w:val="22"/>
-        </w:rPr>
-      </w:pPr>
-      <w:r>
-        <w:rPr>
-          <w:rFonts w:asciiTheme="majorBidi" w:hAnsiTheme="majorBidi" w:cstheme="majorBidi"/>
-          <w:sz w:val="22"/>
-          <w:szCs w:val="22"/>
-        </w:rPr>
-        <w:t>Line 100 transmission models are</w:t>
-      </w:r>
-    </w:p>
-    <w:p>
-      <w:pPr>
-        <w:spacing w:before="100" w:beforeAutospacing="1" w:after="100" w:afterAutospacing="1"/>
-        <w:jc w:val="both"/>
-        <w:rPr>
-          <w:rFonts w:asciiTheme="majorBidi" w:hAnsiTheme="majorBidi" w:cstheme="majorBidi"/>
-          <w:sz w:val="22"/>
-          <w:szCs w:val="22"/>
-        </w:rPr>
-      </w:pPr>
-      <w:r>
-        <w:rPr>
-          <w:rFonts w:asciiTheme="minorBidi" w:hAnsiTheme="minorBidi"/>
-          <w:color w:val="4472C4" w:themeColor="accent1"/>
-          <w:sz w:val="22"/>
-          <w:szCs w:val="22"/>
-        </w:rPr>
-        <w:t>Fixed.</w:t>
-      </w:r>
-    </w:p>
-    <w:p>
-      <w:pPr>
-        <w:spacing w:before="100" w:beforeAutospacing="1" w:after="100" w:afterAutospacing="1"/>
-        <w:jc w:val="both"/>
-        <w:rPr>
-          <w:rFonts w:asciiTheme="majorBidi" w:hAnsiTheme="majorBidi" w:cstheme="majorBidi"/>
-          <w:sz w:val="22"/>
-          <w:szCs w:val="22"/>
-        </w:rPr>
-      </w:pPr>
-      <w:r>
-        <w:rPr>
-          <w:rFonts w:asciiTheme="majorBidi" w:hAnsiTheme="majorBidi" w:cstheme="majorBidi"/>
-          <w:sz w:val="22"/>
-          <w:szCs w:val="22"/>
-        </w:rPr>
-        <w:t>Line 124: say that you’ll describe this new distribution in what follows.</w:t>
-      </w:r>
-    </w:p>
-    <w:p>
-      <w:pPr>
-        <w:spacing w:before="100" w:beforeAutospacing="1" w:after="100" w:afterAutospacing="1"/>
-        <w:jc w:val="both"/>
-        <w:rPr>
-          <w:rFonts w:asciiTheme="minorBidi" w:hAnsiTheme="minorBidi"/>
-          <w:color w:val="4472C4" w:themeColor="accent1"/>
-          <w:sz w:val="22"/>
-          <w:szCs w:val="22"/>
-        </w:rPr>
-      </w:pPr>
-      <w:r>
-        <w:rPr>
-          <w:rFonts w:asciiTheme="minorBidi" w:hAnsiTheme="minorBidi"/>
-          <w:color w:val="4472C4" w:themeColor="accent1"/>
-          <w:sz w:val="22"/>
-          <w:szCs w:val="22"/>
-        </w:rPr>
-        <w:t>We added “We formulate this assumption in the following.”</w:t>
-      </w:r>
-    </w:p>
-    <w:p>
-      <w:pPr>
-        <w:spacing w:before="100" w:beforeAutospacing="1" w:after="100" w:afterAutospacing="1"/>
-        <w:jc w:val="both"/>
-        <w:rPr>
-          <w:rFonts w:asciiTheme="majorBidi" w:hAnsiTheme="majorBidi" w:cstheme="majorBidi"/>
-          <w:sz w:val="22"/>
-          <w:szCs w:val="22"/>
-        </w:rPr>
-      </w:pPr>
-      <w:r>
-        <w:rPr>
-          <w:rFonts w:asciiTheme="majorBidi" w:hAnsiTheme="majorBidi" w:cstheme="majorBidi"/>
-          <w:sz w:val="22"/>
-          <w:szCs w:val="22"/>
-        </w:rPr>
-        <w:t>Remove comma line 151.</w:t>
-      </w:r>
-    </w:p>
-    <w:p>
-      <w:pPr>
-        <w:spacing w:before="100" w:beforeAutospacing="1" w:after="100" w:afterAutospacing="1"/>
-        <w:jc w:val="both"/>
-        <w:rPr>
-          <w:rFonts w:asciiTheme="majorBidi" w:hAnsiTheme="majorBidi" w:cstheme="majorBidi"/>
-          <w:sz w:val="22"/>
-          <w:szCs w:val="22"/>
-        </w:rPr>
-      </w:pPr>
-      <w:r>
-        <w:rPr>
-          <w:rFonts w:asciiTheme="minorBidi" w:hAnsiTheme="minorBidi"/>
-          <w:color w:val="4472C4" w:themeColor="accent1"/>
-          <w:sz w:val="22"/>
-          <w:szCs w:val="22"/>
-        </w:rPr>
-        <w:t>Fixed.</w:t>
-      </w:r>
-    </w:p>
-    <w:p>
-      <w:pPr>
-        <w:spacing w:before="100" w:beforeAutospacing="1" w:after="100" w:afterAutospacing="1"/>
-        <w:jc w:val="both"/>
-        <w:rPr>
-          <w:rFonts w:asciiTheme="majorBidi" w:hAnsiTheme="majorBidi" w:cstheme="majorBidi"/>
-          <w:sz w:val="22"/>
-          <w:szCs w:val="22"/>
-        </w:rPr>
-      </w:pPr>
-      <w:r>
-        <w:rPr>
-          <w:rFonts w:asciiTheme="majorBidi" w:hAnsiTheme="majorBidi" w:cstheme="majorBidi"/>
-          <w:sz w:val="22"/>
-          <w:szCs w:val="22"/>
-        </w:rPr>
-        <w:t>Line 152: a simplified version of what? Of your previous model?</w:t>
-      </w:r>
-    </w:p>
-    <w:p>
-      <w:pPr>
-        <w:spacing w:before="100" w:beforeAutospacing="1" w:after="100" w:afterAutospacing="1"/>
-        <w:jc w:val="both"/>
-        <w:rPr>
-          <w:rFonts w:asciiTheme="minorBidi" w:hAnsiTheme="minorBidi"/>
-          <w:color w:val="4472C4" w:themeColor="accent1"/>
-          <w:sz w:val="22"/>
-          <w:szCs w:val="22"/>
-        </w:rPr>
-      </w:pPr>
-      <w:r>
-        <w:rPr>
-          <w:rFonts w:asciiTheme="minorBidi" w:hAnsiTheme="minorBidi"/>
-          <w:color w:val="4472C4" w:themeColor="accent1"/>
-          <w:sz w:val="22"/>
-          <w:szCs w:val="22"/>
-        </w:rPr>
-        <w:t>We meant a simplified version of the previous model</w:t>
-      </w:r>
-      <w:r>
-        <w:rPr>
-          <w:rFonts w:asciiTheme="minorBidi" w:hAnsiTheme="minorBidi"/>
-          <w:color w:val="4472C4" w:themeColor="accent1"/>
-          <w:sz w:val="22"/>
-          <w:szCs w:val="22"/>
-        </w:rPr>
-        <w:t>—instead of a continuous trait, we focus on a dichotomous trait</w:t>
-      </w:r>
-      <w:r>
-        <w:rPr>
-          <w:rFonts w:asciiTheme="minorBidi" w:hAnsiTheme="minorBidi"/>
-          <w:color w:val="4472C4" w:themeColor="accent1"/>
-          <w:sz w:val="22"/>
-          <w:szCs w:val="22"/>
-        </w:rPr>
-        <w:t>. We revised the text to “We introduce a simplified version of the above model where the trait has only two phenotypes”.</w:t>
-      </w:r>
-    </w:p>
-    <w:p>
-      <w:pPr>
-        <w:spacing w:before="100" w:beforeAutospacing="1" w:after="100" w:afterAutospacing="1"/>
-        <w:jc w:val="both"/>
-        <w:rPr>
-          <w:rFonts w:asciiTheme="majorBidi" w:hAnsiTheme="majorBidi" w:cstheme="majorBidi"/>
-          <w:sz w:val="22"/>
-          <w:szCs w:val="22"/>
-        </w:rPr>
-      </w:pPr>
-      <w:r>
-        <w:rPr>
-          <w:rFonts w:asciiTheme="majorBidi" w:hAnsiTheme="majorBidi" w:cstheme="majorBidi"/>
-          <w:sz w:val="22"/>
-          <w:szCs w:val="22"/>
-        </w:rPr>
-        <w:t>The paper keeps switching between individual-based alphas and constant alpha and it’s hard to keep track of how all the assumptions change as the various results are presented. Moreover, even though it’s introduced in line 156, alpha is technically never formally defined. See also line 174, confusing, since these don’t appear in eq 11.</w:t>
-      </w:r>
-    </w:p>
-    <w:p>
-      <w:pPr>
-        <w:spacing w:before="100" w:beforeAutospacing="1" w:after="100" w:afterAutospacing="1"/>
-        <w:jc w:val="both"/>
-        <w:rPr>
-          <w:rFonts w:asciiTheme="minorBidi" w:hAnsiTheme="minorBidi"/>
-          <w:color w:val="4472C4" w:themeColor="accent1"/>
-          <w:sz w:val="22"/>
-          <w:szCs w:val="22"/>
-          <w:lang w:val="en-US"/>
-        </w:rPr>
-      </w:pPr>
-      <w:r>
-        <w:rPr>
-          <w:rFonts w:asciiTheme="minorBidi" w:hAnsiTheme="minorBidi"/>
-          <w:color w:val="4472C4" w:themeColor="accent1"/>
-          <w:sz w:val="22"/>
-          <w:szCs w:val="22"/>
-          <w:lang w:val="en-US"/>
-        </w:rPr>
-        <w:t xml:space="preserve">Thank you for this comment. We revised the manuscript to be less confusing. </w:t>
-      </w:r>
-      <w:r>
-        <w:rPr>
-          <w:rFonts w:asciiTheme="minorBidi" w:hAnsiTheme="minorBidi"/>
-          <w:color w:val="4472C4" w:themeColor="accent1"/>
-          <w:sz w:val="22"/>
-          <w:szCs w:val="22"/>
-        </w:rPr>
-        <w:t xml:space="preserve">The success-bias weight </w:t>
-      </w:r>
-      <w:r>
-        <w:rPr>
-          <w:rFonts w:ascii="Cambria Math" w:hAnsi="Cambria Math" w:cs="Cambria Math"/>
-          <w:color w:val="4472C4" w:themeColor="accent1"/>
-          <w:sz w:val="22"/>
-          <w:szCs w:val="22"/>
-        </w:rPr>
-        <w:t>𝛼</w:t>
-      </w:r>
-      <w:r>
-        <w:rPr>
-          <w:rFonts w:asciiTheme="minorBidi" w:hAnsiTheme="minorBidi"/>
-          <w:color w:val="4472C4" w:themeColor="accent1"/>
-          <w:sz w:val="22"/>
-          <w:szCs w:val="22"/>
-        </w:rPr>
-        <w:t xml:space="preserve"> is introduced for the first time in eq. 10 (not in eq. 11), following which it is formally defined</w:t>
-      </w:r>
-      <w:r>
-        <w:rPr>
-          <w:rFonts w:asciiTheme="minorBidi" w:hAnsiTheme="minorBidi"/>
-          <w:color w:val="4472C4" w:themeColor="accent1"/>
-          <w:sz w:val="22"/>
-          <w:szCs w:val="22"/>
-          <w:lang w:val="en-US"/>
-        </w:rPr>
-        <w:t xml:space="preserve"> (line </w:t>
-      </w:r>
-      <w:r>
-        <w:rPr>
-          <w:rFonts w:asciiTheme="minorBidi" w:hAnsiTheme="minorBidi"/>
-          <w:color w:val="4472C4" w:themeColor="accent1"/>
-          <w:sz w:val="22"/>
-          <w:szCs w:val="22"/>
-          <w:highlight w:val="yellow"/>
-          <w:lang w:val="en-US"/>
-        </w:rPr>
-        <w:t>XXX</w:t>
-      </w:r>
-      <w:r>
-        <w:rPr>
-          <w:rFonts w:asciiTheme="minorBidi" w:hAnsiTheme="minorBidi"/>
-          <w:color w:val="4472C4" w:themeColor="accent1"/>
-          <w:sz w:val="22"/>
-          <w:szCs w:val="22"/>
-          <w:lang w:val="en-US"/>
-        </w:rPr>
-        <w:t>)</w:t>
-      </w:r>
-      <w:r>
-        <w:rPr>
-          <w:rFonts w:asciiTheme="minorBidi" w:hAnsiTheme="minorBidi"/>
-          <w:color w:val="4472C4" w:themeColor="accent1"/>
-          <w:sz w:val="22"/>
-          <w:szCs w:val="22"/>
-        </w:rPr>
-        <w:t xml:space="preserve">: </w:t>
+        <w:t xml:space="preserve">): </w:t>
       </w:r>
     </w:p>
     <w:p>
       <w:pPr>
         <w:pStyle w:val="NormalWeb"/>
         <w:ind w:left="720"/>
+        <w:jc w:val="both"/>
+      </w:pPr>
+      <w:r>
+        <w:rPr>
+          <w:rFonts w:asciiTheme="minorBidi" w:hAnsiTheme="minorBidi"/>
+          <w:color w:val="4472C4" w:themeColor="accent1"/>
+          <w:sz w:val="22"/>
+          <w:szCs w:val="22"/>
+        </w:rPr>
+        <w:t>“</w:t>
+      </w:r>
+      <w:r>
+        <w:rPr>
+          <w:rFonts w:asciiTheme="minorBidi" w:hAnsiTheme="minorBidi"/>
+          <w:color w:val="4472C4" w:themeColor="accent1"/>
+          <w:sz w:val="22"/>
+          <w:szCs w:val="22"/>
+        </w:rPr>
+        <w:t xml:space="preserve">Others have analyzed models with interactions between different transmission biases. Hong [59] studied a model with both conformity and success bias (which he calls ‘payoff </w:t>
+      </w:r>
+      <w:proofErr w:type="spellStart"/>
+      <w:r>
+        <w:rPr>
+          <w:rFonts w:asciiTheme="minorBidi" w:hAnsiTheme="minorBidi"/>
+          <w:color w:val="4472C4" w:themeColor="accent1"/>
+          <w:sz w:val="22"/>
+          <w:szCs w:val="22"/>
+        </w:rPr>
+        <w:t>bias’</w:t>
+      </w:r>
+      <w:proofErr w:type="spellEnd"/>
+      <w:r>
+        <w:rPr>
+          <w:rFonts w:asciiTheme="minorBidi" w:hAnsiTheme="minorBidi"/>
+          <w:color w:val="4472C4" w:themeColor="accent1"/>
+          <w:sz w:val="22"/>
+          <w:szCs w:val="22"/>
+        </w:rPr>
+        <w:t xml:space="preserve">). He showed that an intermediate level of conformity bias–not too little but not too much–can be adaptive and evolve to prevent invasion of low-success traits while allowing the invasion of high-success traits (for another example of adaptive filtering, see [60]). Similar to our model (eq. (10)), Hong [59] also additively combined the two transmission biases (his eq. 1). However, transmission biases can be combined in many ways. For example, Denton et al. [37] combined frequency-dependent bias and genetically determined content bias multiplicatively (their eq. 1). Ammar et al. [61] studied a model in which individuals have a repertoire of cultural </w:t>
+      </w:r>
+      <w:r>
+        <w:rPr>
+          <w:rFonts w:asciiTheme="minorBidi" w:hAnsiTheme="minorBidi"/>
+          <w:color w:val="4472C4" w:themeColor="accent1"/>
+          <w:sz w:val="22"/>
+          <w:szCs w:val="22"/>
+        </w:rPr>
+        <w:lastRenderedPageBreak/>
+        <w:t>variants to choose from, and both variant choice and transmission via social learning are success-biased. Moreover, they also included the possibility to ‘forget’ infrequently used variants; therefore, because usage is success-biased, memory is also success-biased. It remains to be seen how different assumptions on the mechanisms of learning and forgetting affect the evolutionary dynamics under different and interacting transmission biases</w:t>
+      </w:r>
+      <w:r>
+        <w:rPr>
+          <w:rFonts w:asciiTheme="minorBidi" w:hAnsiTheme="minorBidi"/>
+          <w:color w:val="4472C4" w:themeColor="accent1"/>
+          <w:sz w:val="22"/>
+          <w:szCs w:val="22"/>
+        </w:rPr>
+        <w:t>.”</w:t>
+      </w:r>
+    </w:p>
+    <w:p>
+      <w:pPr>
+        <w:spacing w:before="100" w:beforeAutospacing="1" w:after="100" w:afterAutospacing="1"/>
+        <w:rPr>
+          <w:rFonts w:asciiTheme="minorBidi" w:hAnsiTheme="minorBidi"/>
+          <w:color w:val="4472C4" w:themeColor="accent1"/>
+          <w:sz w:val="22"/>
+          <w:szCs w:val="22"/>
+          <w:lang w:val="en-US"/>
+        </w:rPr>
+      </w:pPr>
+      <w:r>
+        <w:rPr>
+          <w:rFonts w:asciiTheme="minorBidi" w:hAnsiTheme="minorBidi"/>
+          <w:color w:val="4472C4" w:themeColor="accent1"/>
+          <w:sz w:val="22"/>
+          <w:szCs w:val="22"/>
+          <w:lang w:val="en-US"/>
+        </w:rPr>
+        <w:t>We attempt to describe the significance of the results in the discussion section. The major takeaways, which are reiterated in the conclusion to the manuscript, is that “</w:t>
+      </w:r>
+      <w:r>
+        <w:rPr>
+          <w:rFonts w:asciiTheme="minorBidi" w:hAnsiTheme="minorBidi"/>
+          <w:color w:val="4472C4" w:themeColor="accent1"/>
+          <w:sz w:val="22"/>
+          <w:szCs w:val="22"/>
+          <w:lang w:val="en-US"/>
+        </w:rPr>
+        <w:t xml:space="preserve">success bias affects the evolutionary dynamics much like natural selection does, whereas prestige bias has a similar effect to random genetic drift. We also find a clear advantage to individuals that can choose the relative </w:t>
+      </w:r>
+      <w:proofErr w:type="spellStart"/>
+      <w:r>
+        <w:rPr>
+          <w:rFonts w:asciiTheme="minorBidi" w:hAnsiTheme="minorBidi"/>
+          <w:color w:val="4472C4" w:themeColor="accent1"/>
+          <w:sz w:val="22"/>
+          <w:szCs w:val="22"/>
+          <w:lang w:val="en-US"/>
+        </w:rPr>
+        <w:t>weigh</w:t>
+      </w:r>
+      <w:r>
+        <w:rPr>
+          <w:rFonts w:asciiTheme="minorBidi" w:hAnsiTheme="minorBidi"/>
+          <w:color w:val="4472C4" w:themeColor="accent1"/>
+          <w:sz w:val="22"/>
+          <w:szCs w:val="22"/>
+          <w:lang w:val="en-US"/>
+        </w:rPr>
+        <w:t xml:space="preserve">t </w:t>
+      </w:r>
+      <w:proofErr w:type="spellEnd"/>
+      <w:r>
+        <w:rPr>
+          <w:rFonts w:asciiTheme="minorBidi" w:hAnsiTheme="minorBidi"/>
+          <w:color w:val="4472C4" w:themeColor="accent1"/>
+          <w:sz w:val="22"/>
+          <w:szCs w:val="22"/>
+          <w:lang w:val="en-US"/>
+        </w:rPr>
+        <w:t>of the two biases.</w:t>
+      </w:r>
+      <w:r>
+        <w:rPr>
+          <w:rFonts w:asciiTheme="minorBidi" w:hAnsiTheme="minorBidi"/>
+          <w:color w:val="4472C4" w:themeColor="accent1"/>
+          <w:sz w:val="22"/>
+          <w:szCs w:val="22"/>
+          <w:lang w:val="en-US"/>
+        </w:rPr>
+        <w:t xml:space="preserve">” (line </w:t>
+      </w:r>
+      <w:r>
+        <w:rPr>
+          <w:rFonts w:asciiTheme="minorBidi" w:hAnsiTheme="minorBidi"/>
+          <w:color w:val="4472C4" w:themeColor="accent1"/>
+          <w:sz w:val="22"/>
+          <w:szCs w:val="22"/>
+          <w:highlight w:val="yellow"/>
+          <w:lang w:val="en-US"/>
+        </w:rPr>
+        <w:t>XXX</w:t>
+      </w:r>
+      <w:r>
+        <w:rPr>
+          <w:rFonts w:asciiTheme="minorBidi" w:hAnsiTheme="minorBidi"/>
+          <w:color w:val="4472C4" w:themeColor="accent1"/>
+          <w:sz w:val="22"/>
+          <w:szCs w:val="22"/>
+          <w:lang w:val="en-US"/>
+        </w:rPr>
+        <w:t>).</w:t>
+      </w:r>
+    </w:p>
+    <w:p>
+      <w:pPr>
+        <w:spacing w:before="100" w:beforeAutospacing="1" w:after="100" w:afterAutospacing="1"/>
+        <w:jc w:val="both"/>
+        <w:rPr>
+          <w:rFonts w:asciiTheme="majorBidi" w:hAnsiTheme="majorBidi" w:cstheme="majorBidi"/>
+          <w:sz w:val="22"/>
+          <w:szCs w:val="22"/>
+        </w:rPr>
+      </w:pPr>
+      <w:r>
+        <w:rPr>
+          <w:rFonts w:asciiTheme="majorBidi" w:hAnsiTheme="majorBidi" w:cstheme="majorBidi"/>
+          <w:sz w:val="22"/>
+          <w:szCs w:val="22"/>
+        </w:rPr>
+        <w:t xml:space="preserve">Separately, currently, the discussion section, for the most part, argues for the existence of prestige bias in experimental settings and discusses previous papers, but </w:t>
+      </w:r>
+      <w:r>
+        <w:rPr>
+          <w:rFonts w:asciiTheme="majorBidi" w:hAnsiTheme="majorBidi" w:cstheme="majorBidi"/>
+          <w:sz w:val="22"/>
+          <w:szCs w:val="22"/>
+          <w:highlight w:val="yellow"/>
+        </w:rPr>
+        <w:t>doesn’t really discuss the results observed here.</w:t>
+      </w:r>
+      <w:r>
+        <w:rPr>
+          <w:rFonts w:asciiTheme="majorBidi" w:hAnsiTheme="majorBidi" w:cstheme="majorBidi"/>
+          <w:sz w:val="22"/>
+          <w:szCs w:val="22"/>
+        </w:rPr>
+        <w:t xml:space="preserve"> The choice to choose role models one by one versus all at the same time is also not thoroughly discussed. </w:t>
+      </w:r>
+    </w:p>
+    <w:p>
+      <w:pPr>
+        <w:spacing w:before="100" w:beforeAutospacing="1" w:after="100" w:afterAutospacing="1"/>
+        <w:jc w:val="both"/>
+        <w:rPr>
+          <w:rFonts w:asciiTheme="minorBidi" w:hAnsiTheme="minorBidi"/>
+          <w:color w:val="4472C4" w:themeColor="accent1"/>
+          <w:sz w:val="22"/>
+          <w:szCs w:val="22"/>
+          <w:lang w:val="en-US"/>
+        </w:rPr>
+      </w:pPr>
+      <w:r>
+        <w:rPr>
+          <w:rFonts w:asciiTheme="minorBidi" w:hAnsiTheme="minorBidi"/>
+          <w:color w:val="4472C4" w:themeColor="accent1"/>
+          <w:sz w:val="22"/>
+          <w:szCs w:val="22"/>
+          <w:highlight w:val="yellow"/>
+          <w:lang w:val="en-US"/>
+        </w:rPr>
+        <w:t>We have added further discussion of our results….</w:t>
+      </w:r>
+    </w:p>
+    <w:p>
+      <w:pPr>
+        <w:spacing w:before="100" w:beforeAutospacing="1" w:after="100" w:afterAutospacing="1"/>
+        <w:jc w:val="both"/>
+        <w:rPr>
+          <w:rFonts w:asciiTheme="majorBidi" w:hAnsiTheme="majorBidi" w:cstheme="majorBidi"/>
+          <w:sz w:val="22"/>
+          <w:szCs w:val="22"/>
+        </w:rPr>
+      </w:pPr>
+      <w:r>
+        <w:rPr>
+          <w:rFonts w:asciiTheme="majorBidi" w:hAnsiTheme="majorBidi" w:cstheme="majorBidi"/>
+          <w:sz w:val="22"/>
+          <w:szCs w:val="22"/>
+        </w:rPr>
+        <w:t xml:space="preserve">Ultimately, the authors </w:t>
+      </w:r>
+      <w:r>
+        <w:rPr>
+          <w:rFonts w:asciiTheme="majorBidi" w:hAnsiTheme="majorBidi" w:cstheme="majorBidi"/>
+          <w:sz w:val="22"/>
+          <w:szCs w:val="22"/>
+        </w:rPr>
+        <w:t xml:space="preserve">should use the Introduction section to argue for the importance to study these </w:t>
+      </w:r>
+      <w:r>
+        <w:rPr>
+          <w:rFonts w:asciiTheme="majorBidi" w:hAnsiTheme="majorBidi" w:cstheme="majorBidi"/>
+          <w:sz w:val="22"/>
+          <w:szCs w:val="22"/>
+        </w:rPr>
+        <w:t>biases and the Discussion section to actually discuss their observed results and place them in context of</w:t>
+      </w:r>
+      <w:r>
+        <w:rPr>
+          <w:rFonts w:asciiTheme="majorBidi" w:hAnsiTheme="majorBidi" w:cstheme="majorBidi"/>
+          <w:sz w:val="22"/>
+          <w:szCs w:val="22"/>
+        </w:rPr>
+        <w:t xml:space="preserve"> previous work, as well as highlight the novel dynamics observed.</w:t>
+      </w:r>
+    </w:p>
+    <w:p>
+      <w:pPr>
+        <w:pStyle w:val="NormalWeb"/>
+        <w:rPr>
+          <w:rFonts w:asciiTheme="minorBidi" w:hAnsiTheme="minorBidi"/>
+          <w:color w:val="4472C4" w:themeColor="accent1"/>
+          <w:sz w:val="22"/>
+          <w:szCs w:val="22"/>
+        </w:rPr>
+      </w:pPr>
+      <w:r>
+        <w:rPr>
+          <w:rFonts w:asciiTheme="minorBidi" w:hAnsiTheme="minorBidi"/>
+          <w:color w:val="4472C4" w:themeColor="accent1"/>
+          <w:sz w:val="22"/>
+          <w:szCs w:val="22"/>
+        </w:rPr>
+        <w:t>We decided to keep paragraphs that discuss previous papers on prestige (</w:t>
+      </w:r>
+      <w:r>
+        <w:rPr>
+          <w:rFonts w:asciiTheme="minorBidi" w:hAnsiTheme="minorBidi"/>
+          <w:color w:val="4472C4" w:themeColor="accent1"/>
+          <w:sz w:val="22"/>
+          <w:szCs w:val="22"/>
+        </w:rPr>
+        <w:t>“</w:t>
+      </w:r>
+      <w:proofErr w:type="spellStart"/>
+      <w:r>
+        <w:rPr>
+          <w:rFonts w:asciiTheme="minorBidi" w:hAnsiTheme="minorBidi"/>
+          <w:color w:val="4472C4" w:themeColor="accent1"/>
+          <w:sz w:val="22"/>
+          <w:szCs w:val="22"/>
+        </w:rPr>
+        <w:t>Chudek</w:t>
+      </w:r>
+      <w:proofErr w:type="spellEnd"/>
+      <w:r>
+        <w:rPr>
+          <w:rFonts w:asciiTheme="minorBidi" w:hAnsiTheme="minorBidi"/>
+          <w:color w:val="4472C4" w:themeColor="accent1"/>
+          <w:sz w:val="22"/>
+          <w:szCs w:val="22"/>
+        </w:rPr>
+        <w:t xml:space="preserve"> et al. [32] report…”, “According to Henrich and </w:t>
+      </w:r>
+      <w:proofErr w:type="spellStart"/>
+      <w:r>
+        <w:rPr>
+          <w:rFonts w:asciiTheme="minorBidi" w:hAnsiTheme="minorBidi"/>
+          <w:color w:val="4472C4" w:themeColor="accent1"/>
+          <w:sz w:val="22"/>
+          <w:szCs w:val="22"/>
+        </w:rPr>
+        <w:t>Broesch</w:t>
+      </w:r>
+      <w:proofErr w:type="spellEnd"/>
+      <w:r>
+        <w:rPr>
+          <w:rFonts w:asciiTheme="minorBidi" w:hAnsiTheme="minorBidi"/>
+          <w:color w:val="4472C4" w:themeColor="accent1"/>
+          <w:sz w:val="22"/>
+          <w:szCs w:val="22"/>
+        </w:rPr>
+        <w:t xml:space="preserve"> [26], natural selection has favored</w:t>
+      </w:r>
+      <w:proofErr w:type="gramStart"/>
+      <w:r>
+        <w:rPr>
+          <w:rFonts w:asciiTheme="minorBidi" w:hAnsiTheme="minorBidi"/>
+          <w:color w:val="4472C4" w:themeColor="accent1"/>
+          <w:sz w:val="22"/>
+          <w:szCs w:val="22"/>
+        </w:rPr>
+        <w:t>…</w:t>
+      </w:r>
+      <w:r>
+        <w:rPr>
+          <w:rFonts w:asciiTheme="minorBidi" w:hAnsiTheme="minorBidi"/>
+          <w:color w:val="4472C4" w:themeColor="accent1"/>
+          <w:sz w:val="22"/>
+          <w:szCs w:val="22"/>
+        </w:rPr>
+        <w:t>“</w:t>
+      </w:r>
+      <w:proofErr w:type="gramEnd"/>
+      <w:r>
+        <w:rPr>
+          <w:rFonts w:asciiTheme="minorBidi" w:hAnsiTheme="minorBidi"/>
+          <w:color w:val="4472C4" w:themeColor="accent1"/>
+          <w:sz w:val="22"/>
+          <w:szCs w:val="22"/>
+        </w:rPr>
+        <w:t>, “</w:t>
+      </w:r>
+      <w:r>
+        <w:rPr>
+          <w:rFonts w:asciiTheme="minorBidi" w:hAnsiTheme="minorBidi"/>
+          <w:color w:val="4472C4" w:themeColor="accent1"/>
+          <w:sz w:val="22"/>
+          <w:szCs w:val="22"/>
+        </w:rPr>
+        <w:t>Dunbar [31] hypothesized that larger, more complex brains…”</w:t>
+      </w:r>
+      <w:r>
+        <w:rPr>
+          <w:rFonts w:asciiTheme="minorBidi" w:hAnsiTheme="minorBidi"/>
+          <w:color w:val="4472C4" w:themeColor="accent1"/>
+          <w:sz w:val="22"/>
+          <w:szCs w:val="22"/>
+        </w:rPr>
+        <w:t>)</w:t>
+      </w:r>
+      <w:r>
+        <w:rPr>
+          <w:rFonts w:asciiTheme="minorBidi" w:hAnsiTheme="minorBidi"/>
+          <w:color w:val="4472C4" w:themeColor="accent1"/>
+          <w:sz w:val="22"/>
+          <w:szCs w:val="22"/>
+        </w:rPr>
+        <w:t xml:space="preserve"> in the discussion rather than the introduction, as we feel they are not part of the background to understand our motivation and the models we developed, but are still interesting in a general discussion on prestige.</w:t>
+      </w:r>
+    </w:p>
+    <w:p>
+      <w:pPr>
+        <w:spacing w:before="100" w:beforeAutospacing="1" w:after="100" w:afterAutospacing="1"/>
+        <w:jc w:val="both"/>
+        <w:rPr>
+          <w:rFonts w:asciiTheme="majorBidi" w:hAnsiTheme="majorBidi" w:cstheme="majorBidi"/>
+          <w:sz w:val="22"/>
+          <w:szCs w:val="22"/>
+        </w:rPr>
+      </w:pPr>
+      <w:r>
+        <w:rPr>
+          <w:rFonts w:asciiTheme="majorBidi" w:hAnsiTheme="majorBidi" w:cstheme="majorBidi"/>
+          <w:sz w:val="22"/>
+          <w:szCs w:val="22"/>
+        </w:rPr>
+        <w:t xml:space="preserve">Moreover, </w:t>
+      </w:r>
+      <w:r>
+        <w:rPr>
+          <w:rFonts w:asciiTheme="majorBidi" w:hAnsiTheme="majorBidi" w:cstheme="majorBidi"/>
+          <w:sz w:val="22"/>
+          <w:szCs w:val="22"/>
+          <w:highlight w:val="yellow"/>
+        </w:rPr>
+        <w:t>the figures and the results need a point of comparison,</w:t>
+      </w:r>
+      <w:r>
+        <w:rPr>
+          <w:rFonts w:asciiTheme="majorBidi" w:hAnsiTheme="majorBidi" w:cstheme="majorBidi"/>
+          <w:sz w:val="22"/>
+          <w:szCs w:val="22"/>
+        </w:rPr>
+        <w:t xml:space="preserve"> such that the novelty and significance of the paper can be understood by the reader. What dynamics do you observe that are different from previous models? What is the specific change or mechanism that is driving these differences in the dynamics?</w:t>
+      </w:r>
+    </w:p>
+    <w:p>
+      <w:pPr>
+        <w:spacing w:before="100" w:beforeAutospacing="1" w:after="100" w:afterAutospacing="1"/>
+        <w:jc w:val="both"/>
+        <w:rPr>
+          <w:rFonts w:asciiTheme="majorBidi" w:hAnsiTheme="majorBidi" w:cstheme="majorBidi"/>
+          <w:sz w:val="22"/>
+          <w:szCs w:val="22"/>
+        </w:rPr>
+      </w:pPr>
+      <w:r>
+        <w:rPr>
+          <w:rFonts w:asciiTheme="majorBidi" w:hAnsiTheme="majorBidi" w:cstheme="majorBidi"/>
+          <w:sz w:val="22"/>
+          <w:szCs w:val="22"/>
+        </w:rPr>
+        <w:t>I found the results on lines 436 (fig 3) potentially interesting and worth more exploration, but are only studied superficially. What drives these lower values? Also, the fact that the value seems to stabilize rather quickly after a sharp decrease is not mentioned or discussed, but seems important for understanding of what might cause the observed dynamics.</w:t>
+      </w:r>
+    </w:p>
+    <w:p>
+      <w:pPr>
+        <w:spacing w:before="100" w:beforeAutospacing="1" w:after="100" w:afterAutospacing="1"/>
+        <w:rPr>
+          <w:rFonts w:asciiTheme="minorBidi" w:hAnsiTheme="minorBidi"/>
+          <w:color w:val="4472C4" w:themeColor="accent1"/>
+          <w:sz w:val="22"/>
+          <w:szCs w:val="22"/>
+          <w:lang w:val="en-US"/>
+        </w:rPr>
+      </w:pPr>
+      <w:r>
+        <w:rPr>
+          <w:rFonts w:asciiTheme="minorBidi" w:hAnsiTheme="minorBidi"/>
+          <w:color w:val="4472C4" w:themeColor="accent1"/>
+          <w:sz w:val="22"/>
+          <w:szCs w:val="22"/>
+          <w:lang w:val="en-US"/>
+        </w:rPr>
+        <w:t xml:space="preserve">The manuscript already has many results without those on the optimal success-bias weight, but we decided to add just these limited results because they were interesting (as the reviewer also suggests) and they suggest further directions to study models in which two biases interact. </w:t>
+      </w:r>
+      <w:r>
+        <w:rPr>
+          <w:rFonts w:asciiTheme="minorBidi" w:hAnsiTheme="minorBidi"/>
+          <w:color w:val="4472C4" w:themeColor="accent1"/>
+          <w:sz w:val="22"/>
+          <w:szCs w:val="22"/>
+          <w:lang w:val="en-US"/>
+        </w:rPr>
+        <w:t>We think that what drives these lower values is the fact that relying on available information in the choices of others can help reduce estimation error. This is mentioned in the discussion (line xxx): “</w:t>
+      </w:r>
+      <w:r>
+        <w:rPr>
+          <w:rFonts w:asciiTheme="minorBidi" w:hAnsiTheme="minorBidi"/>
+          <w:color w:val="4472C4" w:themeColor="accent1"/>
+          <w:sz w:val="22"/>
+          <w:szCs w:val="22"/>
+          <w:lang w:val="en-US"/>
+        </w:rPr>
+        <w:t>The rationale, then, is that the more information a copier has, e.g., by using others as information sources, the more informative and effective his choice can be.</w:t>
+      </w:r>
+      <w:r>
+        <w:rPr>
+          <w:rFonts w:asciiTheme="minorBidi" w:hAnsiTheme="minorBidi"/>
+          <w:color w:val="4472C4" w:themeColor="accent1"/>
+          <w:sz w:val="22"/>
+          <w:szCs w:val="22"/>
+          <w:lang w:val="en-US"/>
+        </w:rPr>
+        <w:t>”</w:t>
+      </w:r>
+    </w:p>
+    <w:p>
+      <w:pPr>
+        <w:spacing w:before="100" w:beforeAutospacing="1" w:after="100" w:afterAutospacing="1"/>
+        <w:jc w:val="both"/>
+        <w:rPr>
+          <w:rFonts w:asciiTheme="minorBidi" w:hAnsiTheme="minorBidi"/>
+          <w:color w:val="4472C4" w:themeColor="accent1"/>
+          <w:sz w:val="22"/>
+          <w:szCs w:val="22"/>
+          <w:lang w:val="en-US"/>
+        </w:rPr>
+      </w:pPr>
+      <w:r>
+        <w:rPr>
+          <w:rFonts w:asciiTheme="minorBidi" w:hAnsiTheme="minorBidi"/>
+          <w:color w:val="4472C4" w:themeColor="accent1"/>
+          <w:sz w:val="22"/>
+          <w:szCs w:val="22"/>
+          <w:lang w:val="en-US"/>
+        </w:rPr>
+        <w:t>As suggested by the reviewer, w</w:t>
+      </w:r>
+      <w:r>
+        <w:rPr>
+          <w:rFonts w:asciiTheme="minorBidi" w:hAnsiTheme="minorBidi"/>
+          <w:color w:val="4472C4" w:themeColor="accent1"/>
+          <w:sz w:val="22"/>
+          <w:szCs w:val="22"/>
+          <w:lang w:val="en-US"/>
+        </w:rPr>
+        <w:t>e revised the text to highlight the quick decrease and stabilization</w:t>
+      </w:r>
+      <w:r>
+        <w:rPr>
+          <w:rFonts w:asciiTheme="minorBidi" w:hAnsiTheme="minorBidi"/>
+          <w:color w:val="4472C4" w:themeColor="accent1"/>
+          <w:sz w:val="22"/>
+          <w:szCs w:val="22"/>
+          <w:lang w:val="en-US"/>
+        </w:rPr>
+        <w:t xml:space="preserve"> of the optimal success-bias weight </w:t>
+      </w:r>
+      <w:r>
+        <w:rPr>
+          <w:rFonts w:asciiTheme="minorBidi" w:hAnsiTheme="minorBidi"/>
+          <w:color w:val="4472C4" w:themeColor="accent1"/>
+          <w:sz w:val="22"/>
+          <w:szCs w:val="22"/>
+          <w:lang w:val="en-US"/>
+        </w:rPr>
+        <w:t xml:space="preserve">(line </w:t>
+      </w:r>
+      <w:r>
+        <w:rPr>
+          <w:rFonts w:asciiTheme="minorBidi" w:hAnsiTheme="minorBidi"/>
+          <w:color w:val="4472C4" w:themeColor="accent1"/>
+          <w:sz w:val="22"/>
+          <w:szCs w:val="22"/>
+          <w:highlight w:val="yellow"/>
+          <w:lang w:val="en-US"/>
+        </w:rPr>
+        <w:t>XXX</w:t>
+      </w:r>
+      <w:r>
+        <w:rPr>
+          <w:rFonts w:asciiTheme="minorBidi" w:hAnsiTheme="minorBidi"/>
+          <w:color w:val="4472C4" w:themeColor="accent1"/>
+          <w:sz w:val="22"/>
+          <w:szCs w:val="22"/>
+          <w:lang w:val="en-US"/>
+        </w:rPr>
+        <w:t>)</w:t>
+      </w:r>
+      <w:r>
+        <w:rPr>
+          <w:rFonts w:asciiTheme="minorBidi" w:hAnsiTheme="minorBidi"/>
+          <w:color w:val="4472C4" w:themeColor="accent1"/>
+          <w:sz w:val="22"/>
+          <w:szCs w:val="22"/>
+          <w:lang w:val="en-US"/>
+        </w:rPr>
+        <w:t>:</w:t>
+      </w:r>
+    </w:p>
+    <w:p>
+      <w:pPr>
+        <w:spacing w:before="100" w:beforeAutospacing="1" w:after="100" w:afterAutospacing="1"/>
+        <w:ind w:left="720"/>
+        <w:jc w:val="both"/>
+        <w:rPr>
+          <w:rFonts w:asciiTheme="majorBidi" w:hAnsiTheme="majorBidi" w:cstheme="majorBidi"/>
+          <w:sz w:val="22"/>
+          <w:szCs w:val="22"/>
+          <w:lang w:val="en-US"/>
+        </w:rPr>
+      </w:pPr>
+      <w:r>
+        <w:rPr>
+          <w:rFonts w:asciiTheme="minorBidi" w:hAnsiTheme="minorBidi"/>
+          <w:color w:val="4472C4" w:themeColor="accent1"/>
+          <w:sz w:val="22"/>
+          <w:szCs w:val="22"/>
+          <w:lang w:val="en-US"/>
+        </w:rPr>
+        <w:lastRenderedPageBreak/>
+        <w:t>“</w:t>
+      </w:r>
+      <w:r>
+        <w:rPr>
+          <w:rFonts w:asciiTheme="minorBidi" w:hAnsiTheme="minorBidi"/>
+          <w:color w:val="4472C4" w:themeColor="accent1"/>
+          <w:sz w:val="22"/>
+          <w:szCs w:val="22"/>
+          <w:lang w:val="en-US"/>
+        </w:rPr>
+        <w:t>We find that when copiers choose their success-bias weight according to eq. (24), it quickly decreases with the number of copiers that have already chosen a role-model and then stays at what appears to be an equilibrium (Figure 3)</w:t>
+      </w:r>
+      <w:r>
+        <w:rPr>
+          <w:rFonts w:asciiTheme="minorBidi" w:hAnsiTheme="minorBidi"/>
+          <w:color w:val="4472C4" w:themeColor="accent1"/>
+          <w:sz w:val="22"/>
+          <w:szCs w:val="22"/>
+          <w:lang w:val="en-US"/>
+        </w:rPr>
+        <w:t>.</w:t>
+      </w:r>
+      <w:r>
+        <w:rPr>
+          <w:rFonts w:asciiTheme="minorBidi" w:hAnsiTheme="minorBidi"/>
+          <w:color w:val="4472C4" w:themeColor="accent1"/>
+          <w:sz w:val="22"/>
+          <w:szCs w:val="22"/>
+          <w:lang w:val="en-US"/>
+        </w:rPr>
+        <w:t>”</w:t>
+      </w:r>
+    </w:p>
+    <w:p>
+      <w:pPr>
+        <w:spacing w:before="100" w:beforeAutospacing="1" w:after="100" w:afterAutospacing="1"/>
+        <w:jc w:val="both"/>
+        <w:rPr>
+          <w:rFonts w:asciiTheme="majorBidi" w:hAnsiTheme="majorBidi" w:cstheme="majorBidi"/>
+          <w:sz w:val="22"/>
+          <w:szCs w:val="22"/>
+          <w:u w:val="single"/>
+        </w:rPr>
+      </w:pPr>
+      <w:r>
+        <w:rPr>
+          <w:rFonts w:asciiTheme="majorBidi" w:hAnsiTheme="majorBidi" w:cstheme="majorBidi"/>
+          <w:sz w:val="22"/>
+          <w:szCs w:val="22"/>
+          <w:u w:val="single"/>
+        </w:rPr>
+        <w:t>Specific comments, typos, etc:</w:t>
+      </w:r>
+    </w:p>
+    <w:p>
+      <w:pPr>
+        <w:spacing w:before="100" w:beforeAutospacing="1" w:after="100" w:afterAutospacing="1"/>
+        <w:jc w:val="both"/>
+        <w:rPr>
+          <w:rFonts w:asciiTheme="majorBidi" w:hAnsiTheme="majorBidi" w:cstheme="majorBidi"/>
+          <w:sz w:val="22"/>
+          <w:szCs w:val="22"/>
+        </w:rPr>
+      </w:pPr>
+      <w:r>
+        <w:rPr>
+          <w:rFonts w:asciiTheme="majorBidi" w:hAnsiTheme="majorBidi" w:cstheme="majorBidi"/>
+          <w:sz w:val="22"/>
+          <w:szCs w:val="22"/>
+        </w:rPr>
+        <w:t>Equation 11 is wrong: Numerator needs K_i-1.</w:t>
+      </w:r>
+    </w:p>
+    <w:p>
+      <w:pPr>
+        <w:spacing w:before="100" w:beforeAutospacing="1" w:after="100" w:afterAutospacing="1"/>
+        <w:jc w:val="both"/>
+        <w:rPr>
+          <w:rFonts w:asciiTheme="majorBidi" w:hAnsiTheme="majorBidi" w:cstheme="majorBidi"/>
+          <w:sz w:val="22"/>
+          <w:szCs w:val="22"/>
+        </w:rPr>
+      </w:pPr>
+      <w:r>
+        <w:rPr>
+          <w:rFonts w:asciiTheme="minorBidi" w:hAnsiTheme="minorBidi"/>
+          <w:color w:val="4472C4" w:themeColor="accent1"/>
+          <w:sz w:val="22"/>
+          <w:szCs w:val="22"/>
+        </w:rPr>
+        <w:t>Fixed.</w:t>
+      </w:r>
+    </w:p>
+    <w:p>
+      <w:pPr>
+        <w:spacing w:before="100" w:beforeAutospacing="1" w:after="100" w:afterAutospacing="1"/>
+        <w:jc w:val="both"/>
+        <w:rPr>
+          <w:rFonts w:asciiTheme="majorBidi" w:hAnsiTheme="majorBidi" w:cstheme="majorBidi"/>
+          <w:sz w:val="22"/>
+          <w:szCs w:val="22"/>
+        </w:rPr>
+      </w:pPr>
+      <w:r>
+        <w:rPr>
+          <w:rFonts w:asciiTheme="majorBidi" w:hAnsiTheme="majorBidi" w:cstheme="majorBidi"/>
+          <w:sz w:val="22"/>
+          <w:szCs w:val="22"/>
+        </w:rPr>
+        <w:t>Wright-Fisher mean change equation in line 307 we computed should read sx(1-x), unclear why the extra term, please double check.</w:t>
+      </w:r>
+    </w:p>
+    <w:p>
+      <w:pPr>
+        <w:spacing w:before="100" w:beforeAutospacing="1" w:after="100" w:afterAutospacing="1"/>
+        <w:jc w:val="both"/>
+        <w:rPr>
+          <w:rFonts w:asciiTheme="majorBidi" w:hAnsiTheme="majorBidi" w:cstheme="majorBidi"/>
+          <w:sz w:val="22"/>
+          <w:szCs w:val="22"/>
+        </w:rPr>
+      </w:pPr>
+      <w:r>
+        <w:rPr>
+          <w:rFonts w:asciiTheme="minorBidi" w:hAnsiTheme="minorBidi"/>
+          <w:color w:val="4472C4" w:themeColor="accent1"/>
+          <w:sz w:val="22"/>
+          <w:szCs w:val="22"/>
+        </w:rPr>
+        <w:t>Fixed, it is now sx(1-x)+o(s).</w:t>
+      </w:r>
+    </w:p>
+    <w:p>
+      <w:pPr>
+        <w:spacing w:before="100" w:beforeAutospacing="1" w:after="100" w:afterAutospacing="1"/>
+        <w:jc w:val="both"/>
+        <w:rPr>
+          <w:rFonts w:asciiTheme="majorBidi" w:hAnsiTheme="majorBidi" w:cstheme="majorBidi"/>
+          <w:sz w:val="22"/>
+          <w:szCs w:val="22"/>
+        </w:rPr>
+      </w:pPr>
+      <w:r>
+        <w:rPr>
+          <w:rFonts w:asciiTheme="majorBidi" w:hAnsiTheme="majorBidi" w:cstheme="majorBidi"/>
+          <w:sz w:val="22"/>
+          <w:szCs w:val="22"/>
+        </w:rPr>
+        <w:t>Equation 19: plugging s and Ne into the exact equation cited (eq 8 in ref 19) gives an extra factor of 2, please double check</w:t>
+      </w:r>
+    </w:p>
+    <w:p>
+      <w:pPr>
+        <w:spacing w:before="100" w:beforeAutospacing="1" w:after="100" w:afterAutospacing="1"/>
+        <w:jc w:val="both"/>
+        <w:rPr>
+          <w:rFonts w:asciiTheme="minorBidi" w:hAnsiTheme="minorBidi"/>
+          <w:color w:val="4472C4" w:themeColor="accent1"/>
+          <w:sz w:val="22"/>
+          <w:szCs w:val="22"/>
+          <w:rtl/>
+        </w:rPr>
+      </w:pPr>
+      <w:r>
+        <w:rPr>
+          <w:rFonts w:asciiTheme="minorBidi" w:hAnsiTheme="minorBidi"/>
+          <w:color w:val="4472C4" w:themeColor="accent1"/>
+          <w:sz w:val="22"/>
+          <w:szCs w:val="22"/>
+        </w:rPr>
+        <w:t xml:space="preserve">In ref 19, Kimura assumes Ne = 2N due to “randomly mating population of size N”, and therefore there is an extra factor of 2 in Eq 8. </w:t>
+      </w:r>
+      <w:r>
+        <w:rPr>
+          <w:rFonts w:asciiTheme="minorBidi" w:hAnsiTheme="minorBidi"/>
+          <w:color w:val="4472C4" w:themeColor="accent1"/>
+          <w:sz w:val="22"/>
+          <w:szCs w:val="22"/>
+        </w:rPr>
+        <w:t>Thus, our eq 19 remains unchanged. Note that the reference just above result 4 said “Kimura and Ohta”, this was a mistake and corrected now to “Kimura”.</w:t>
+      </w:r>
+    </w:p>
+    <w:p>
+      <w:pPr>
+        <w:spacing w:before="100" w:beforeAutospacing="1" w:after="100" w:afterAutospacing="1"/>
+        <w:jc w:val="both"/>
+        <w:rPr>
+          <w:rFonts w:asciiTheme="majorBidi" w:hAnsiTheme="majorBidi" w:cstheme="majorBidi"/>
+          <w:sz w:val="22"/>
+          <w:szCs w:val="22"/>
+          <w:highlight w:val="yellow"/>
+        </w:rPr>
+      </w:pPr>
+      <w:r>
+        <w:rPr>
+          <w:rFonts w:asciiTheme="majorBidi" w:hAnsiTheme="majorBidi" w:cstheme="majorBidi"/>
+          <w:sz w:val="22"/>
+          <w:szCs w:val="22"/>
+          <w:highlight w:val="yellow"/>
+        </w:rPr>
+        <w:t>Figure 1: Why does the probability of fixation increase with alpha in Fig1 but the opposite trend can be observed in Fig2? This comment falls in the general trend that the results of the model and the mechanisms driving them, their significance, implications are not discussed.</w:t>
+      </w:r>
+    </w:p>
+    <w:p>
+      <w:pPr>
+        <w:spacing w:before="100" w:beforeAutospacing="1" w:after="100" w:afterAutospacing="1"/>
+        <w:jc w:val="both"/>
+        <w:rPr>
+          <w:rFonts w:asciiTheme="majorBidi" w:hAnsiTheme="majorBidi" w:cstheme="majorBidi"/>
+          <w:sz w:val="22"/>
+          <w:szCs w:val="22"/>
+        </w:rPr>
+      </w:pPr>
+    </w:p>
+    <w:p>
+      <w:pPr>
+        <w:spacing w:before="100" w:beforeAutospacing="1" w:after="100" w:afterAutospacing="1"/>
+        <w:jc w:val="both"/>
+        <w:rPr>
+          <w:rFonts w:asciiTheme="majorBidi" w:hAnsiTheme="majorBidi" w:cstheme="majorBidi"/>
+          <w:sz w:val="22"/>
+          <w:szCs w:val="22"/>
+        </w:rPr>
+      </w:pPr>
+      <w:bookmarkStart w:id="0" w:name="OLE_LINK1"/>
+      <w:r>
+        <w:rPr>
+          <w:rFonts w:asciiTheme="majorBidi" w:hAnsiTheme="majorBidi" w:cstheme="majorBidi"/>
+          <w:sz w:val="22"/>
+          <w:szCs w:val="22"/>
+        </w:rPr>
+        <w:t>Figure 1: caption states A/A_hat varies between 0.01 and 0.99, but x axes in C and D don't show this, very unclear how the numbers would match.</w:t>
+      </w:r>
+      <w:bookmarkEnd w:id="0"/>
+    </w:p>
+    <w:p>
+      <w:pPr>
+        <w:pStyle w:val="NormalWeb"/>
+        <w:rPr>
+          <w:rFonts w:asciiTheme="minorBidi" w:hAnsiTheme="minorBidi"/>
+          <w:color w:val="4472C4" w:themeColor="accent1"/>
+          <w:sz w:val="22"/>
+          <w:szCs w:val="22"/>
+        </w:rPr>
+      </w:pPr>
+      <w:r>
+        <w:rPr>
+          <w:rFonts w:asciiTheme="minorBidi" w:hAnsiTheme="minorBidi"/>
+          <w:color w:val="4472C4" w:themeColor="accent1"/>
+          <w:sz w:val="22"/>
+          <w:szCs w:val="22"/>
+        </w:rPr>
+        <w:t>The caption of Fig 1 now explicitly explains this: “</w:t>
+      </w:r>
+      <w:r>
+        <w:rPr>
+          <w:rFonts w:ascii="Cambria Math" w:hAnsi="Cambria Math" w:cs="Cambria Math"/>
+          <w:color w:val="4472C4" w:themeColor="accent1"/>
+          <w:sz w:val="22"/>
+          <w:szCs w:val="22"/>
+        </w:rPr>
+        <w:t>𝐴</w:t>
+      </w:r>
+      <w:r>
+        <w:rPr>
+          <w:rFonts w:asciiTheme="minorBidi" w:hAnsiTheme="minorBidi"/>
+          <w:color w:val="4472C4" w:themeColor="accent1"/>
+          <w:sz w:val="22"/>
+          <w:szCs w:val="22"/>
+        </w:rPr>
+        <w:t>ˆ</w:t>
+      </w:r>
+      <w:r>
+        <w:rPr>
+          <w:rFonts w:asciiTheme="minorBidi" w:hAnsiTheme="minorBidi"/>
+          <w:color w:val="4472C4" w:themeColor="accent1"/>
+          <w:sz w:val="22"/>
+          <w:szCs w:val="22"/>
+        </w:rPr>
+        <w:t>=</w:t>
+      </w:r>
+      <w:r>
+        <w:rPr>
+          <w:rFonts w:asciiTheme="minorBidi" w:hAnsiTheme="minorBidi"/>
+          <w:color w:val="4472C4" w:themeColor="accent1"/>
+          <w:sz w:val="22"/>
+          <w:szCs w:val="22"/>
+        </w:rPr>
+        <w:t xml:space="preserve">1 and 0.01 &lt; </w:t>
+      </w:r>
+      <w:r>
+        <w:rPr>
+          <w:rFonts w:ascii="Cambria Math" w:hAnsi="Cambria Math" w:cs="Cambria Math"/>
+          <w:color w:val="4472C4" w:themeColor="accent1"/>
+          <w:sz w:val="22"/>
+          <w:szCs w:val="22"/>
+        </w:rPr>
+        <w:t>𝐴</w:t>
+      </w:r>
+      <w:r>
+        <w:rPr>
+          <w:rFonts w:asciiTheme="minorBidi" w:hAnsiTheme="minorBidi"/>
+          <w:color w:val="4472C4" w:themeColor="accent1"/>
+          <w:sz w:val="22"/>
+          <w:szCs w:val="22"/>
+        </w:rPr>
+        <w:t xml:space="preserve"> &lt; 0.99, which determines 1 − </w:t>
+      </w:r>
+      <w:r>
+        <w:rPr>
+          <w:rFonts w:ascii="Cambria Math" w:hAnsi="Cambria Math" w:cs="Cambria Math"/>
+          <w:color w:val="4472C4" w:themeColor="accent1"/>
+          <w:sz w:val="22"/>
+          <w:szCs w:val="22"/>
+        </w:rPr>
+        <w:t>𝛽</w:t>
+      </w:r>
+      <w:r>
+        <w:rPr>
+          <w:rFonts w:asciiTheme="minorBidi" w:hAnsiTheme="minorBidi"/>
+          <w:color w:val="4472C4" w:themeColor="accent1"/>
+          <w:sz w:val="22"/>
+          <w:szCs w:val="22"/>
+        </w:rPr>
+        <w:t xml:space="preserve"> via </w:t>
+      </w:r>
+      <w:r>
+        <w:rPr>
+          <w:rFonts w:ascii="Cambria Math" w:hAnsi="Cambria Math" w:cs="Cambria Math"/>
+          <w:color w:val="4472C4" w:themeColor="accent1"/>
+          <w:sz w:val="22"/>
+          <w:szCs w:val="22"/>
+        </w:rPr>
+        <w:t>𝛽</w:t>
+      </w:r>
+      <w:r>
+        <w:rPr>
+          <w:rFonts w:asciiTheme="minorBidi" w:hAnsiTheme="minorBidi"/>
+          <w:color w:val="4472C4" w:themeColor="accent1"/>
+          <w:sz w:val="22"/>
+          <w:szCs w:val="22"/>
+        </w:rPr>
+        <w:t xml:space="preserve"> = </w:t>
+      </w:r>
+      <w:r>
+        <w:rPr>
+          <w:rFonts w:ascii="Cambria Math" w:hAnsi="Cambria Math" w:cs="Cambria Math"/>
+          <w:color w:val="4472C4" w:themeColor="accent1"/>
+          <w:sz w:val="22"/>
+          <w:szCs w:val="22"/>
+        </w:rPr>
+        <w:t>𝛽</w:t>
+      </w:r>
+      <w:r>
+        <w:rPr>
+          <w:rFonts w:asciiTheme="minorBidi" w:hAnsiTheme="minorBidi"/>
+          <w:color w:val="4472C4" w:themeColor="accent1"/>
+          <w:sz w:val="22"/>
+          <w:szCs w:val="22"/>
+        </w:rPr>
+        <w:t>(</w:t>
+      </w:r>
+      <w:r>
+        <w:rPr>
+          <w:rFonts w:ascii="Cambria Math" w:hAnsi="Cambria Math" w:cs="Cambria Math"/>
+          <w:color w:val="4472C4" w:themeColor="accent1"/>
+          <w:sz w:val="22"/>
+          <w:szCs w:val="22"/>
+        </w:rPr>
+        <w:t>𝐴</w:t>
+      </w:r>
+      <w:r>
+        <w:rPr>
+          <w:rFonts w:asciiTheme="minorBidi" w:hAnsiTheme="minorBidi"/>
+          <w:color w:val="4472C4" w:themeColor="accent1"/>
+          <w:sz w:val="22"/>
+          <w:szCs w:val="22"/>
+        </w:rPr>
+        <w:t>)/</w:t>
+      </w:r>
+      <w:r>
+        <w:rPr>
+          <w:rFonts w:ascii="Cambria Math" w:hAnsi="Cambria Math" w:cs="Cambria Math"/>
+          <w:color w:val="4472C4" w:themeColor="accent1"/>
+          <w:sz w:val="22"/>
+          <w:szCs w:val="22"/>
+        </w:rPr>
+        <w:t>𝛽</w:t>
+      </w:r>
+      <w:r>
+        <w:rPr>
+          <w:rFonts w:asciiTheme="minorBidi" w:hAnsiTheme="minorBidi"/>
+          <w:color w:val="4472C4" w:themeColor="accent1"/>
+          <w:sz w:val="22"/>
+          <w:szCs w:val="22"/>
+        </w:rPr>
+        <w:t>(</w:t>
+      </w:r>
+      <w:r>
+        <w:rPr>
+          <w:rFonts w:ascii="Cambria Math" w:hAnsi="Cambria Math" w:cs="Cambria Math"/>
+          <w:color w:val="4472C4" w:themeColor="accent1"/>
+          <w:sz w:val="22"/>
+          <w:szCs w:val="22"/>
+        </w:rPr>
+        <w:t>𝐴</w:t>
+      </w:r>
+      <w:r>
+        <w:rPr>
+          <w:rFonts w:asciiTheme="minorBidi" w:hAnsiTheme="minorBidi"/>
+          <w:color w:val="4472C4" w:themeColor="accent1"/>
+          <w:sz w:val="22"/>
+          <w:szCs w:val="22"/>
+        </w:rPr>
+        <w:t>ˆ) and eq. (5).</w:t>
+      </w:r>
+      <w:r>
+        <w:rPr>
+          <w:rFonts w:asciiTheme="minorBidi" w:hAnsiTheme="minorBidi"/>
+          <w:color w:val="4472C4" w:themeColor="accent1"/>
+          <w:sz w:val="22"/>
+          <w:szCs w:val="22"/>
+        </w:rPr>
+        <w:t>”</w:t>
+      </w:r>
+      <w:r>
+        <w:rPr>
+          <w:rFonts w:asciiTheme="minorBidi" w:hAnsiTheme="minorBidi"/>
+          <w:color w:val="4472C4" w:themeColor="accent1"/>
+          <w:sz w:val="22"/>
+          <w:szCs w:val="22"/>
+        </w:rPr>
+        <w:t xml:space="preserve"> </w:t>
+      </w:r>
+    </w:p>
+    <w:p>
+      <w:pPr>
+        <w:spacing w:before="100" w:beforeAutospacing="1" w:after="100" w:afterAutospacing="1"/>
+        <w:jc w:val="both"/>
+        <w:rPr>
+          <w:rFonts w:asciiTheme="majorBidi" w:hAnsiTheme="majorBidi" w:cstheme="majorBidi"/>
+          <w:sz w:val="22"/>
+          <w:szCs w:val="22"/>
+          <w:lang w:val="en-US"/>
+        </w:rPr>
+      </w:pPr>
+    </w:p>
+    <w:p>
+      <w:pPr>
+        <w:spacing w:before="100" w:beforeAutospacing="1" w:after="100" w:afterAutospacing="1"/>
+        <w:jc w:val="both"/>
+        <w:rPr>
+          <w:rFonts w:asciiTheme="majorBidi" w:hAnsiTheme="majorBidi" w:cstheme="majorBidi"/>
+          <w:sz w:val="22"/>
+          <w:szCs w:val="22"/>
+          <w:rtl/>
+        </w:rPr>
+      </w:pPr>
+      <w:r>
+        <w:rPr>
+          <w:rFonts w:asciiTheme="majorBidi" w:hAnsiTheme="majorBidi" w:cstheme="majorBidi"/>
+          <w:sz w:val="22"/>
+          <w:szCs w:val="22"/>
+        </w:rPr>
+        <w:t>Are both Fig 2C and Fig 2D needed? 2D does not contain new information.</w:t>
+      </w:r>
+    </w:p>
+    <w:p>
+      <w:pPr>
+        <w:spacing w:before="100" w:beforeAutospacing="1" w:after="100" w:afterAutospacing="1"/>
+        <w:jc w:val="both"/>
+        <w:rPr>
+          <w:color w:val="127622"/>
+          <w:lang w:val="en-US"/>
+        </w:rPr>
+      </w:pPr>
+      <w:r>
+        <w:rPr>
+          <w:rFonts w:asciiTheme="minorBidi" w:hAnsiTheme="minorBidi"/>
+          <w:color w:val="4472C4" w:themeColor="accent1"/>
+          <w:sz w:val="22"/>
+          <w:szCs w:val="22"/>
+          <w:lang w:val="en-US"/>
+        </w:rPr>
+        <w:t>We have now removed panel D.</w:t>
+      </w:r>
+    </w:p>
+    <w:p>
+      <w:pPr>
+        <w:spacing w:before="100" w:beforeAutospacing="1" w:after="100" w:afterAutospacing="1"/>
+        <w:jc w:val="both"/>
+        <w:rPr>
+          <w:rFonts w:asciiTheme="majorBidi" w:hAnsiTheme="majorBidi" w:cstheme="majorBidi"/>
+          <w:sz w:val="22"/>
+          <w:szCs w:val="22"/>
+        </w:rPr>
+      </w:pPr>
+      <w:r>
+        <w:rPr>
+          <w:rFonts w:asciiTheme="majorBidi" w:hAnsiTheme="majorBidi" w:cstheme="majorBidi"/>
+          <w:sz w:val="22"/>
+          <w:szCs w:val="22"/>
+        </w:rPr>
+        <w:t>In addition, the paper contains many typos, omissions as well as confusing statements or sentences that are hard to parse. A thorough rewrite is necessary. We write a subset of the typos encountered here:</w:t>
+      </w:r>
+    </w:p>
+    <w:p>
+      <w:pPr>
+        <w:spacing w:before="100" w:beforeAutospacing="1" w:after="100" w:afterAutospacing="1"/>
+        <w:jc w:val="both"/>
+        <w:rPr>
+          <w:rFonts w:asciiTheme="majorBidi" w:hAnsiTheme="majorBidi" w:cstheme="majorBidi"/>
+          <w:sz w:val="22"/>
+          <w:szCs w:val="22"/>
+          <w:lang w:val="en-US"/>
+        </w:rPr>
+      </w:pPr>
+      <w:r>
+        <w:rPr>
+          <w:rFonts w:asciiTheme="minorBidi" w:hAnsiTheme="minorBidi"/>
+          <w:color w:val="4472C4" w:themeColor="accent1"/>
+          <w:sz w:val="22"/>
+          <w:szCs w:val="22"/>
+          <w:lang w:val="en-US"/>
+        </w:rPr>
+        <w:t xml:space="preserve">Thank you, we have </w:t>
+      </w:r>
+      <w:r>
+        <w:rPr>
+          <w:rFonts w:asciiTheme="minorBidi" w:hAnsiTheme="minorBidi"/>
+          <w:color w:val="4472C4" w:themeColor="accent1"/>
+          <w:sz w:val="22"/>
+          <w:szCs w:val="22"/>
+          <w:lang w:val="en-US"/>
+        </w:rPr>
+        <w:t>gone</w:t>
+      </w:r>
+      <w:r>
+        <w:rPr>
+          <w:rFonts w:asciiTheme="minorBidi" w:hAnsiTheme="minorBidi"/>
+          <w:color w:val="4472C4" w:themeColor="accent1"/>
+          <w:sz w:val="22"/>
+          <w:szCs w:val="22"/>
+          <w:lang w:val="en-US"/>
+        </w:rPr>
+        <w:t xml:space="preserve"> over your subset and hopefully also fixed additional typos.</w:t>
+      </w:r>
+    </w:p>
+    <w:p>
+      <w:pPr>
+        <w:spacing w:before="100" w:beforeAutospacing="1" w:after="100" w:afterAutospacing="1"/>
+        <w:jc w:val="both"/>
+        <w:rPr>
+          <w:rFonts w:asciiTheme="majorBidi" w:hAnsiTheme="majorBidi" w:cstheme="majorBidi"/>
+          <w:sz w:val="22"/>
+          <w:szCs w:val="22"/>
+        </w:rPr>
+      </w:pPr>
+      <w:r>
+        <w:rPr>
+          <w:rFonts w:asciiTheme="majorBidi" w:hAnsiTheme="majorBidi" w:cstheme="majorBidi"/>
+          <w:sz w:val="22"/>
+          <w:szCs w:val="22"/>
+        </w:rPr>
+        <w:t>Line 98, than to then</w:t>
+      </w:r>
+    </w:p>
+    <w:p>
+      <w:pPr>
+        <w:spacing w:before="100" w:beforeAutospacing="1" w:after="100" w:afterAutospacing="1"/>
+        <w:jc w:val="both"/>
+        <w:rPr>
+          <w:rFonts w:asciiTheme="majorBidi" w:hAnsiTheme="majorBidi" w:cstheme="majorBidi"/>
+          <w:sz w:val="22"/>
+          <w:szCs w:val="22"/>
+        </w:rPr>
+      </w:pPr>
+      <w:r>
+        <w:rPr>
+          <w:rFonts w:asciiTheme="minorBidi" w:hAnsiTheme="minorBidi"/>
+          <w:color w:val="4472C4" w:themeColor="accent1"/>
+          <w:sz w:val="22"/>
+          <w:szCs w:val="22"/>
+        </w:rPr>
+        <w:t>Fixed.</w:t>
+      </w:r>
+    </w:p>
+    <w:p>
+      <w:pPr>
+        <w:spacing w:before="100" w:beforeAutospacing="1" w:after="100" w:afterAutospacing="1"/>
+        <w:jc w:val="both"/>
+        <w:rPr>
+          <w:rFonts w:asciiTheme="majorBidi" w:hAnsiTheme="majorBidi" w:cstheme="majorBidi"/>
+          <w:sz w:val="22"/>
+          <w:szCs w:val="22"/>
+        </w:rPr>
+      </w:pPr>
+      <w:r>
+        <w:rPr>
+          <w:rFonts w:asciiTheme="majorBidi" w:hAnsiTheme="majorBidi" w:cstheme="majorBidi"/>
+          <w:sz w:val="22"/>
+          <w:szCs w:val="22"/>
+        </w:rPr>
+        <w:t>Line 100 transmission models are</w:t>
+      </w:r>
+    </w:p>
+    <w:p>
+      <w:pPr>
+        <w:spacing w:before="100" w:beforeAutospacing="1" w:after="100" w:afterAutospacing="1"/>
+        <w:jc w:val="both"/>
+        <w:rPr>
+          <w:rFonts w:asciiTheme="majorBidi" w:hAnsiTheme="majorBidi" w:cstheme="majorBidi"/>
+          <w:sz w:val="22"/>
+          <w:szCs w:val="22"/>
+        </w:rPr>
+      </w:pPr>
+      <w:r>
+        <w:rPr>
+          <w:rFonts w:asciiTheme="minorBidi" w:hAnsiTheme="minorBidi"/>
+          <w:color w:val="4472C4" w:themeColor="accent1"/>
+          <w:sz w:val="22"/>
+          <w:szCs w:val="22"/>
+        </w:rPr>
+        <w:lastRenderedPageBreak/>
+        <w:t>Fixed.</w:t>
+      </w:r>
+    </w:p>
+    <w:p>
+      <w:pPr>
+        <w:spacing w:before="100" w:beforeAutospacing="1" w:after="100" w:afterAutospacing="1"/>
+        <w:jc w:val="both"/>
+        <w:rPr>
+          <w:rFonts w:asciiTheme="majorBidi" w:hAnsiTheme="majorBidi" w:cstheme="majorBidi"/>
+          <w:sz w:val="22"/>
+          <w:szCs w:val="22"/>
+        </w:rPr>
+      </w:pPr>
+      <w:r>
+        <w:rPr>
+          <w:rFonts w:asciiTheme="majorBidi" w:hAnsiTheme="majorBidi" w:cstheme="majorBidi"/>
+          <w:sz w:val="22"/>
+          <w:szCs w:val="22"/>
+        </w:rPr>
+        <w:t>Line 124: say that you’ll describe this new distribution in what follows.</w:t>
+      </w:r>
+    </w:p>
+    <w:p>
+      <w:pPr>
+        <w:spacing w:before="100" w:beforeAutospacing="1" w:after="100" w:afterAutospacing="1"/>
+        <w:jc w:val="both"/>
+        <w:rPr>
+          <w:rFonts w:asciiTheme="minorBidi" w:hAnsiTheme="minorBidi"/>
+          <w:color w:val="4472C4" w:themeColor="accent1"/>
+          <w:sz w:val="22"/>
+          <w:szCs w:val="22"/>
+        </w:rPr>
+      </w:pPr>
+      <w:r>
+        <w:rPr>
+          <w:rFonts w:asciiTheme="minorBidi" w:hAnsiTheme="minorBidi"/>
+          <w:color w:val="4472C4" w:themeColor="accent1"/>
+          <w:sz w:val="22"/>
+          <w:szCs w:val="22"/>
+        </w:rPr>
+        <w:t>We added “We formulate this assumption in the following.”</w:t>
+      </w:r>
+    </w:p>
+    <w:p>
+      <w:pPr>
+        <w:spacing w:before="100" w:beforeAutospacing="1" w:after="100" w:afterAutospacing="1"/>
+        <w:jc w:val="both"/>
+        <w:rPr>
+          <w:rFonts w:asciiTheme="majorBidi" w:hAnsiTheme="majorBidi" w:cstheme="majorBidi"/>
+          <w:sz w:val="22"/>
+          <w:szCs w:val="22"/>
+        </w:rPr>
+      </w:pPr>
+      <w:r>
+        <w:rPr>
+          <w:rFonts w:asciiTheme="majorBidi" w:hAnsiTheme="majorBidi" w:cstheme="majorBidi"/>
+          <w:sz w:val="22"/>
+          <w:szCs w:val="22"/>
+        </w:rPr>
+        <w:t>Remove comma line 151.</w:t>
+      </w:r>
+    </w:p>
+    <w:p>
+      <w:pPr>
+        <w:spacing w:before="100" w:beforeAutospacing="1" w:after="100" w:afterAutospacing="1"/>
+        <w:jc w:val="both"/>
+        <w:rPr>
+          <w:rFonts w:asciiTheme="majorBidi" w:hAnsiTheme="majorBidi" w:cstheme="majorBidi"/>
+          <w:sz w:val="22"/>
+          <w:szCs w:val="22"/>
+        </w:rPr>
+      </w:pPr>
+      <w:r>
+        <w:rPr>
+          <w:rFonts w:asciiTheme="minorBidi" w:hAnsiTheme="minorBidi"/>
+          <w:color w:val="4472C4" w:themeColor="accent1"/>
+          <w:sz w:val="22"/>
+          <w:szCs w:val="22"/>
+        </w:rPr>
+        <w:t>Fixed.</w:t>
+      </w:r>
+    </w:p>
+    <w:p>
+      <w:pPr>
+        <w:spacing w:before="100" w:beforeAutospacing="1" w:after="100" w:afterAutospacing="1"/>
+        <w:jc w:val="both"/>
+        <w:rPr>
+          <w:rFonts w:asciiTheme="majorBidi" w:hAnsiTheme="majorBidi" w:cstheme="majorBidi"/>
+          <w:sz w:val="22"/>
+          <w:szCs w:val="22"/>
+        </w:rPr>
+      </w:pPr>
+      <w:r>
+        <w:rPr>
+          <w:rFonts w:asciiTheme="majorBidi" w:hAnsiTheme="majorBidi" w:cstheme="majorBidi"/>
+          <w:sz w:val="22"/>
+          <w:szCs w:val="22"/>
+        </w:rPr>
+        <w:t>Line 152: a simplified version of what? Of your previous model?</w:t>
+      </w:r>
+    </w:p>
+    <w:p>
+      <w:pPr>
+        <w:spacing w:before="100" w:beforeAutospacing="1" w:after="100" w:afterAutospacing="1"/>
+        <w:jc w:val="both"/>
+        <w:rPr>
+          <w:rFonts w:asciiTheme="minorBidi" w:hAnsiTheme="minorBidi"/>
+          <w:color w:val="4472C4" w:themeColor="accent1"/>
+          <w:sz w:val="22"/>
+          <w:szCs w:val="22"/>
+        </w:rPr>
+      </w:pPr>
+      <w:r>
+        <w:rPr>
+          <w:rFonts w:asciiTheme="minorBidi" w:hAnsiTheme="minorBidi"/>
+          <w:color w:val="4472C4" w:themeColor="accent1"/>
+          <w:sz w:val="22"/>
+          <w:szCs w:val="22"/>
+        </w:rPr>
+        <w:t>We meant a simplified version of the previous model</w:t>
+      </w:r>
+      <w:r>
+        <w:rPr>
+          <w:rFonts w:asciiTheme="minorBidi" w:hAnsiTheme="minorBidi"/>
+          <w:color w:val="4472C4" w:themeColor="accent1"/>
+          <w:sz w:val="22"/>
+          <w:szCs w:val="22"/>
+        </w:rPr>
+        <w:t>—instead of a continuous trait, we focus on a dichotomous trait</w:t>
+      </w:r>
+      <w:r>
+        <w:rPr>
+          <w:rFonts w:asciiTheme="minorBidi" w:hAnsiTheme="minorBidi"/>
+          <w:color w:val="4472C4" w:themeColor="accent1"/>
+          <w:sz w:val="22"/>
+          <w:szCs w:val="22"/>
+        </w:rPr>
+        <w:t>. We revised the text to “We introduce a simplified version of the above model where the trait has only two phenotypes”.</w:t>
+      </w:r>
+    </w:p>
+    <w:p>
+      <w:pPr>
+        <w:spacing w:before="100" w:beforeAutospacing="1" w:after="100" w:afterAutospacing="1"/>
+        <w:jc w:val="both"/>
+        <w:rPr>
+          <w:rFonts w:asciiTheme="majorBidi" w:hAnsiTheme="majorBidi" w:cstheme="majorBidi"/>
+          <w:sz w:val="22"/>
+          <w:szCs w:val="22"/>
+        </w:rPr>
+      </w:pPr>
+      <w:r>
+        <w:rPr>
+          <w:rFonts w:asciiTheme="majorBidi" w:hAnsiTheme="majorBidi" w:cstheme="majorBidi"/>
+          <w:sz w:val="22"/>
+          <w:szCs w:val="22"/>
+        </w:rPr>
+        <w:t>The paper keeps switching between individual-based alphas and constant alpha and it’s hard to keep track of how all the assumptions change as the various results are presented. Moreover, even though it’s introduced in line 156, alpha is technically never formally defined. See also line 174, confusing, since these don’t appear in eq 11.</w:t>
+      </w:r>
+    </w:p>
+    <w:p>
+      <w:pPr>
+        <w:spacing w:before="100" w:beforeAutospacing="1" w:after="100" w:afterAutospacing="1"/>
+        <w:jc w:val="both"/>
+        <w:rPr>
+          <w:rFonts w:asciiTheme="minorBidi" w:hAnsiTheme="minorBidi"/>
+          <w:color w:val="4472C4" w:themeColor="accent1"/>
+          <w:sz w:val="22"/>
+          <w:szCs w:val="22"/>
+          <w:lang w:val="en-US"/>
+        </w:rPr>
+      </w:pPr>
+      <w:r>
+        <w:rPr>
+          <w:rFonts w:asciiTheme="minorBidi" w:hAnsiTheme="minorBidi"/>
+          <w:color w:val="4472C4" w:themeColor="accent1"/>
+          <w:sz w:val="22"/>
+          <w:szCs w:val="22"/>
+          <w:lang w:val="en-US"/>
+        </w:rPr>
+        <w:t xml:space="preserve">Thank you for this comment. We revised the manuscript to be less confusing. </w:t>
+      </w:r>
+      <w:r>
+        <w:rPr>
+          <w:rFonts w:asciiTheme="minorBidi" w:hAnsiTheme="minorBidi"/>
+          <w:color w:val="4472C4" w:themeColor="accent1"/>
+          <w:sz w:val="22"/>
+          <w:szCs w:val="22"/>
+        </w:rPr>
+        <w:t xml:space="preserve">The success-bias weight </w:t>
+      </w:r>
+      <w:r>
+        <w:rPr>
+          <w:rFonts w:ascii="Cambria Math" w:hAnsi="Cambria Math" w:cs="Cambria Math"/>
+          <w:color w:val="4472C4" w:themeColor="accent1"/>
+          <w:sz w:val="22"/>
+          <w:szCs w:val="22"/>
+        </w:rPr>
+        <w:t>𝛼</w:t>
+      </w:r>
+      <w:r>
+        <w:rPr>
+          <w:rFonts w:asciiTheme="minorBidi" w:hAnsiTheme="minorBidi"/>
+          <w:color w:val="4472C4" w:themeColor="accent1"/>
+          <w:sz w:val="22"/>
+          <w:szCs w:val="22"/>
+        </w:rPr>
+        <w:t xml:space="preserve"> is introduced for the first time in eq. 10 (not in eq. 11), following which it is formally defined</w:t>
+      </w:r>
+      <w:r>
+        <w:rPr>
+          <w:rFonts w:asciiTheme="minorBidi" w:hAnsiTheme="minorBidi"/>
+          <w:color w:val="4472C4" w:themeColor="accent1"/>
+          <w:sz w:val="22"/>
+          <w:szCs w:val="22"/>
+          <w:lang w:val="en-US"/>
+        </w:rPr>
+        <w:t xml:space="preserve"> (line </w:t>
+      </w:r>
+      <w:r>
+        <w:rPr>
+          <w:rFonts w:asciiTheme="minorBidi" w:hAnsiTheme="minorBidi"/>
+          <w:color w:val="4472C4" w:themeColor="accent1"/>
+          <w:sz w:val="22"/>
+          <w:szCs w:val="22"/>
+          <w:highlight w:val="yellow"/>
+          <w:lang w:val="en-US"/>
+        </w:rPr>
+        <w:t>XXX</w:t>
+      </w:r>
+      <w:r>
+        <w:rPr>
+          <w:rFonts w:asciiTheme="minorBidi" w:hAnsiTheme="minorBidi"/>
+          <w:color w:val="4472C4" w:themeColor="accent1"/>
+          <w:sz w:val="22"/>
+          <w:szCs w:val="22"/>
+          <w:lang w:val="en-US"/>
+        </w:rPr>
+        <w:t>)</w:t>
+      </w:r>
+      <w:r>
+        <w:rPr>
+          <w:rFonts w:asciiTheme="minorBidi" w:hAnsiTheme="minorBidi"/>
+          <w:color w:val="4472C4" w:themeColor="accent1"/>
+          <w:sz w:val="22"/>
+          <w:szCs w:val="22"/>
+        </w:rPr>
+        <w:t xml:space="preserve">: </w:t>
+      </w:r>
+    </w:p>
+    <w:p>
+      <w:pPr>
+        <w:pStyle w:val="NormalWeb"/>
+        <w:ind w:left="720"/>
         <w:rPr>
           <w:rFonts w:asciiTheme="minorBidi" w:hAnsiTheme="minorBidi"/>
           <w:color w:val="4472C4" w:themeColor="accent1"/>
@@ -5604,6 +6152,7 @@
       <w:r>
         <w:rPr>
           <w:rFonts w:asciiTheme="minorBidi" w:hAnsiTheme="minorBidi"/>
+          <w:noProof/>
           <w:color w:val="4472C4" w:themeColor="accent1"/>
           <w:sz w:val="22"/>
           <w:szCs w:val="22"/>
@@ -5662,7 +6211,6 @@
           <w:sz w:val="22"/>
           <w:szCs w:val="22"/>
         </w:rPr>
-        <w:lastRenderedPageBreak/>
         <w:t>We now list the assumptions on the success-bias weight in the manuscript and the places in which those assumptions are explicitly stated</w:t>
       </w:r>
       <w:r>
@@ -5856,16 +6404,7 @@
           <w:sz w:val="22"/>
           <w:szCs w:val="22"/>
         </w:rPr>
-        <w:t>he success-bias weight only depends on the role-model and not the copier</w:t>
-      </w:r>
-      <w:r>
-        <w:rPr>
-          <w:rFonts w:asciiTheme="minorBidi" w:hAnsiTheme="minorBidi"/>
-          <w:color w:val="4472C4" w:themeColor="accent1"/>
-          <w:sz w:val="22"/>
-          <w:szCs w:val="22"/>
-        </w:rPr>
-        <w:t xml:space="preserve">, </w:t>
+        <w:t xml:space="preserve">he success-bias weight only depends on the role-model and not the copier, </w:t>
       </w:r>
       <w:r>
         <w:rPr>
@@ -6232,57 +6771,17 @@
           <w:szCs w:val="22"/>
           <w:u w:val="single"/>
         </w:rPr>
-        <w:t>𝛼</w:t>
-      </w:r>
-      <w:r>
-        <w:rPr>
-          <w:rFonts w:ascii="Cambria Math" w:hAnsi="Cambria Math" w:cs="Cambria Math"/>
+        <w:t xml:space="preserve">𝛼 </w:t>
+      </w:r>
+      <w:r>
+        <w:rPr>
+          <w:rFonts w:asciiTheme="minorBidi" w:hAnsiTheme="minorBidi"/>
           <w:color w:val="4472C4" w:themeColor="accent1"/>
           <w:sz w:val="22"/>
           <w:szCs w:val="22"/>
           <w:u w:val="single"/>
         </w:rPr>
-        <w:t xml:space="preserve"> </w:t>
-      </w:r>
-      <w:r>
-        <w:rPr>
-          <w:rFonts w:asciiTheme="minorBidi" w:hAnsiTheme="minorBidi"/>
-          <w:color w:val="4472C4" w:themeColor="accent1"/>
-          <w:sz w:val="22"/>
-          <w:szCs w:val="22"/>
-          <w:u w:val="single"/>
-        </w:rPr>
-        <w:t>for</w:t>
-      </w:r>
-      <w:r>
-        <w:rPr>
-          <w:rFonts w:asciiTheme="minorBidi" w:hAnsiTheme="minorBidi"/>
-          <w:color w:val="4472C4" w:themeColor="accent1"/>
-          <w:sz w:val="22"/>
-          <w:szCs w:val="22"/>
-          <w:u w:val="single"/>
-        </w:rPr>
-        <w:t xml:space="preserve"> </w:t>
-      </w:r>
-      <w:r>
-        <w:rPr>
-          <w:rFonts w:asciiTheme="minorBidi" w:hAnsiTheme="minorBidi"/>
-          <w:color w:val="4472C4" w:themeColor="accent1"/>
-          <w:sz w:val="22"/>
-          <w:szCs w:val="22"/>
-          <w:u w:val="single"/>
-        </w:rPr>
-        <w:t>all</w:t>
-      </w:r>
-      <w:r>
-        <w:rPr>
-          <w:rFonts w:asciiTheme="minorBidi" w:hAnsiTheme="minorBidi"/>
-          <w:color w:val="4472C4" w:themeColor="accent1"/>
-          <w:sz w:val="22"/>
-          <w:szCs w:val="22"/>
-          <w:u w:val="single"/>
-        </w:rPr>
-        <w:t xml:space="preserve"> </w:t>
+        <w:t xml:space="preserve">for all </w:t>
       </w:r>
       <w:r>
         <w:rPr>
@@ -6480,16 +6979,8 @@
           <w:sz w:val="22"/>
           <w:szCs w:val="22"/>
         </w:rPr>
-        <w:t>The fixation probability and time section used the dichotomous-trait model, which assumes constant success-bias weight; this is now made explicit: “</w:t>
-      </w:r>
-      <w:r>
-        <w:rPr>
-          <w:rFonts w:asciiTheme="minorBidi" w:hAnsiTheme="minorBidi"/>
-          <w:color w:val="4472C4" w:themeColor="accent1"/>
-          <w:sz w:val="22"/>
-          <w:szCs w:val="22"/>
-        </w:rPr>
-        <w:t xml:space="preserve">For simplicity, we use the dichotomous-trait model, </w:t>
+        <w:lastRenderedPageBreak/>
+        <w:t xml:space="preserve">The fixation probability and time section used the dichotomous-trait model, which assumes constant success-bias weight; this is now made explicit: “For simplicity, we use the dichotomous-trait model, </w:t>
       </w:r>
       <w:r>
         <w:rPr>
@@ -6645,16 +7136,7 @@
           <w:sz w:val="22"/>
           <w:szCs w:val="22"/>
         </w:rPr>
-        <w:t>𝛼</w:t>
-      </w:r>
-      <w:r>
-        <w:rPr>
-          <w:rFonts w:ascii="Cambria Math" w:hAnsi="Cambria Math" w:cs="Cambria Math"/>
-          <w:color w:val="4472C4" w:themeColor="accent1"/>
-          <w:sz w:val="22"/>
-          <w:szCs w:val="22"/>
-        </w:rPr>
-        <w:t>*</w:t>
+        <w:t>𝛼*</w:t>
       </w:r>
       <w:proofErr w:type="spellStart"/>
       <w:r>
@@ -7165,104 +7647,191 @@
           <w:sz w:val="22"/>
           <w:szCs w:val="22"/>
         </w:rPr>
+        <w:t>The line before Result 6 does indeed give a citation</w:t>
+      </w:r>
+      <w:r>
+        <w:rPr>
+          <w:rFonts w:asciiTheme="minorBidi" w:hAnsiTheme="minorBidi"/>
+          <w:color w:val="4472C4" w:themeColor="accent1"/>
+          <w:sz w:val="22"/>
+          <w:szCs w:val="22"/>
+        </w:rPr>
+        <w:t xml:space="preserve"> to Ram et al 2018 (ref 21). I</w:t>
+      </w:r>
+      <w:r>
+        <w:rPr>
+          <w:rFonts w:asciiTheme="minorBidi" w:hAnsiTheme="minorBidi"/>
+          <w:color w:val="4472C4" w:themeColor="accent1"/>
+          <w:sz w:val="22"/>
+          <w:szCs w:val="22"/>
+        </w:rPr>
+        <w:t>t says: “Using the drift and diffusion terms and following [21], we can approximate the fixation probability in a changing environment.”</w:t>
+      </w:r>
+    </w:p>
+    <w:p>
+      <w:pPr>
+        <w:spacing w:before="100" w:beforeAutospacing="1" w:after="100" w:afterAutospacing="1"/>
+        <w:jc w:val="both"/>
+        <w:rPr>
+          <w:rFonts w:asciiTheme="majorBidi" w:hAnsiTheme="majorBidi" w:cstheme="majorBidi"/>
+          <w:sz w:val="22"/>
+          <w:szCs w:val="22"/>
+        </w:rPr>
+      </w:pPr>
+      <w:r>
+        <w:rPr>
+          <w:rFonts w:asciiTheme="majorBidi" w:hAnsiTheme="majorBidi" w:cstheme="majorBidi"/>
+          <w:sz w:val="22"/>
+          <w:szCs w:val="22"/>
+        </w:rPr>
+        <w:t>Caption Fig1: “bounded by blue”. There is no blue line in this figure.</w:t>
+      </w:r>
+    </w:p>
+    <w:p>
+      <w:pPr>
+        <w:spacing w:before="100" w:beforeAutospacing="1" w:after="100" w:afterAutospacing="1"/>
+        <w:jc w:val="both"/>
+        <w:rPr>
+          <w:rFonts w:asciiTheme="minorBidi" w:hAnsiTheme="minorBidi"/>
+          <w:color w:val="4472C4" w:themeColor="accent1"/>
+          <w:sz w:val="22"/>
+          <w:szCs w:val="22"/>
+        </w:rPr>
+      </w:pPr>
+      <w:r>
+        <w:rPr>
+          <w:rFonts w:asciiTheme="minorBidi" w:hAnsiTheme="minorBidi"/>
+          <w:color w:val="4472C4" w:themeColor="accent1"/>
+          <w:sz w:val="22"/>
+          <w:szCs w:val="22"/>
+        </w:rPr>
+        <w:t>Changed from “blue” to “dashed line”.</w:t>
+      </w:r>
+    </w:p>
+    <w:p>
+      <w:pPr>
+        <w:spacing w:before="100" w:beforeAutospacing="1" w:after="100" w:afterAutospacing="1"/>
+        <w:jc w:val="both"/>
+        <w:rPr>
+          <w:rFonts w:asciiTheme="majorBidi" w:hAnsiTheme="majorBidi" w:cstheme="majorBidi"/>
+          <w:sz w:val="22"/>
+          <w:szCs w:val="22"/>
+        </w:rPr>
+      </w:pPr>
+      <w:r>
+        <w:rPr>
+          <w:rFonts w:asciiTheme="majorBidi" w:hAnsiTheme="majorBidi" w:cstheme="majorBidi"/>
+          <w:sz w:val="22"/>
+          <w:szCs w:val="22"/>
+        </w:rPr>
+        <w:t>Overall the captions sometimes lack all the parameters necessary to understand the results:</w:t>
+      </w:r>
+    </w:p>
+    <w:p>
+      <w:pPr>
+        <w:spacing w:before="100" w:beforeAutospacing="1" w:after="100" w:afterAutospacing="1"/>
+        <w:jc w:val="both"/>
+        <w:rPr>
+          <w:rFonts w:asciiTheme="majorBidi" w:hAnsiTheme="majorBidi" w:cstheme="majorBidi"/>
+          <w:sz w:val="22"/>
+          <w:szCs w:val="22"/>
+        </w:rPr>
+      </w:pPr>
+      <w:r>
+        <w:rPr>
+          <w:rFonts w:asciiTheme="majorBidi" w:hAnsiTheme="majorBidi" w:cstheme="majorBidi"/>
+          <w:sz w:val="22"/>
+          <w:szCs w:val="22"/>
+        </w:rPr>
+        <w:t xml:space="preserve">For example Fig 2A, B: what is k, l? </w:t>
+      </w:r>
+    </w:p>
+    <w:p>
+      <w:pPr>
+        <w:spacing w:beforeAutospacing="1" w:afterAutospacing="1"/>
+        <w:jc w:val="both"/>
+        <w:rPr>
+          <w:rFonts w:asciiTheme="minorBidi" w:hAnsiTheme="minorBidi"/>
+          <w:color w:val="4472C4" w:themeColor="accent1"/>
+          <w:sz w:val="22"/>
+          <w:szCs w:val="22"/>
+          <w:lang w:val="en-US"/>
+        </w:rPr>
+      </w:pPr>
+      <w:r>
+        <w:rPr>
+          <w:rFonts w:asciiTheme="minorBidi" w:hAnsiTheme="minorBidi"/>
+          <w:color w:val="4472C4" w:themeColor="accent1"/>
+          <w:sz w:val="22"/>
+          <w:szCs w:val="22"/>
+        </w:rPr>
         <w:lastRenderedPageBreak/>
-        <w:t>The line before Result 6 does indeed give a citation</w:t>
-      </w:r>
-      <w:r>
-        <w:rPr>
-          <w:rFonts w:asciiTheme="minorBidi" w:hAnsiTheme="minorBidi"/>
-          <w:color w:val="4472C4" w:themeColor="accent1"/>
-          <w:sz w:val="22"/>
-          <w:szCs w:val="22"/>
-        </w:rPr>
-        <w:t xml:space="preserve"> to Ram et al 2018 (ref 21). I</w:t>
-      </w:r>
-      <w:r>
-        <w:rPr>
-          <w:rFonts w:asciiTheme="minorBidi" w:hAnsiTheme="minorBidi"/>
-          <w:color w:val="4472C4" w:themeColor="accent1"/>
-          <w:sz w:val="22"/>
-          <w:szCs w:val="22"/>
-        </w:rPr>
-        <w:t>t says: “Using the drift and diffusion terms and following [21], we can approximate the fixation probability in a changing environment.”</w:t>
-      </w:r>
-    </w:p>
-    <w:p>
-      <w:pPr>
-        <w:spacing w:before="100" w:beforeAutospacing="1" w:after="100" w:afterAutospacing="1"/>
-        <w:jc w:val="both"/>
-        <w:rPr>
-          <w:rFonts w:asciiTheme="majorBidi" w:hAnsiTheme="majorBidi" w:cstheme="majorBidi"/>
-          <w:sz w:val="22"/>
-          <w:szCs w:val="22"/>
-        </w:rPr>
-      </w:pPr>
-      <w:r>
-        <w:rPr>
-          <w:rFonts w:asciiTheme="majorBidi" w:hAnsiTheme="majorBidi" w:cstheme="majorBidi"/>
-          <w:sz w:val="22"/>
-          <w:szCs w:val="22"/>
-        </w:rPr>
-        <w:t>Caption Fig1: “bounded by blue”. There is no blue line in this figure.</w:t>
-      </w:r>
-    </w:p>
-    <w:p>
-      <w:pPr>
-        <w:spacing w:before="100" w:beforeAutospacing="1" w:after="100" w:afterAutospacing="1"/>
-        <w:jc w:val="both"/>
-        <w:rPr>
-          <w:rFonts w:asciiTheme="minorBidi" w:hAnsiTheme="minorBidi"/>
-          <w:color w:val="4472C4" w:themeColor="accent1"/>
-          <w:sz w:val="22"/>
-          <w:szCs w:val="22"/>
-        </w:rPr>
-      </w:pPr>
-      <w:r>
-        <w:rPr>
-          <w:rFonts w:asciiTheme="minorBidi" w:hAnsiTheme="minorBidi"/>
-          <w:color w:val="4472C4" w:themeColor="accent1"/>
-          <w:sz w:val="22"/>
-          <w:szCs w:val="22"/>
-        </w:rPr>
-        <w:t>Changed from “blue” to “dashed line”.</w:t>
-      </w:r>
-    </w:p>
-    <w:p>
-      <w:pPr>
-        <w:spacing w:before="100" w:beforeAutospacing="1" w:after="100" w:afterAutospacing="1"/>
-        <w:jc w:val="both"/>
-        <w:rPr>
-          <w:rFonts w:asciiTheme="majorBidi" w:hAnsiTheme="majorBidi" w:cstheme="majorBidi"/>
-          <w:sz w:val="22"/>
-          <w:szCs w:val="22"/>
-        </w:rPr>
-      </w:pPr>
-      <w:r>
-        <w:rPr>
-          <w:rFonts w:asciiTheme="majorBidi" w:hAnsiTheme="majorBidi" w:cstheme="majorBidi"/>
-          <w:sz w:val="22"/>
-          <w:szCs w:val="22"/>
-        </w:rPr>
-        <w:t>Overall the captions sometimes lack all the parameters necessary to understand the results:</w:t>
-      </w:r>
-    </w:p>
-    <w:p>
-      <w:pPr>
-        <w:spacing w:before="100" w:beforeAutospacing="1" w:after="100" w:afterAutospacing="1"/>
-        <w:jc w:val="both"/>
-        <w:rPr>
-          <w:rFonts w:asciiTheme="majorBidi" w:hAnsiTheme="majorBidi" w:cstheme="majorBidi"/>
-          <w:sz w:val="22"/>
-          <w:szCs w:val="22"/>
-        </w:rPr>
-      </w:pPr>
-      <w:r>
-        <w:rPr>
-          <w:rFonts w:asciiTheme="majorBidi" w:hAnsiTheme="majorBidi" w:cstheme="majorBidi"/>
-          <w:sz w:val="22"/>
-          <w:szCs w:val="22"/>
-        </w:rPr>
-        <w:t xml:space="preserve">For example Fig 2A, B: what is k, l? </w:t>
+        <w:t>W</w:t>
+      </w:r>
+      <w:r>
+        <w:rPr>
+          <w:rFonts w:asciiTheme="minorBidi" w:hAnsiTheme="minorBidi"/>
+          <w:color w:val="4472C4" w:themeColor="accent1"/>
+          <w:sz w:val="22"/>
+          <w:szCs w:val="22"/>
+        </w:rPr>
+        <w:t>e</w:t>
+      </w:r>
+      <w:r>
+        <w:rPr>
+          <w:rFonts w:asciiTheme="minorBidi" w:hAnsiTheme="minorBidi"/>
+          <w:color w:val="4472C4" w:themeColor="accent1"/>
+          <w:sz w:val="22"/>
+          <w:szCs w:val="22"/>
+        </w:rPr>
+        <w:t xml:space="preserve"> have</w:t>
+      </w:r>
+      <w:r>
+        <w:rPr>
+          <w:rFonts w:asciiTheme="minorBidi" w:hAnsiTheme="minorBidi"/>
+          <w:color w:val="4472C4" w:themeColor="accent1"/>
+          <w:sz w:val="22"/>
+          <w:szCs w:val="22"/>
+        </w:rPr>
+        <w:t xml:space="preserve"> added the values for k,l in these sub figures</w:t>
+      </w:r>
+      <w:r>
+        <w:rPr>
+          <w:rFonts w:asciiTheme="minorBidi" w:hAnsiTheme="minorBidi"/>
+          <w:color w:val="4472C4" w:themeColor="accent1"/>
+          <w:sz w:val="22"/>
+          <w:szCs w:val="22"/>
+        </w:rPr>
+        <w:t>: “k=20, l=80 (panels A and B)”</w:t>
+      </w:r>
+      <w:r>
+        <w:rPr>
+          <w:rFonts w:asciiTheme="minorBidi" w:hAnsiTheme="minorBidi"/>
+          <w:color w:val="4472C4" w:themeColor="accent1"/>
+          <w:sz w:val="22"/>
+          <w:szCs w:val="22"/>
+          <w:lang w:val="en-US"/>
+        </w:rPr>
+        <w:t xml:space="preserve"> (caption of Figure 2)</w:t>
+      </w:r>
+    </w:p>
+    <w:p>
+      <w:pPr>
+        <w:spacing w:before="100" w:beforeAutospacing="1" w:after="100" w:afterAutospacing="1"/>
+        <w:jc w:val="both"/>
+        <w:rPr>
+          <w:rFonts w:asciiTheme="majorBidi" w:hAnsiTheme="majorBidi" w:cstheme="majorBidi"/>
+          <w:sz w:val="22"/>
+          <w:szCs w:val="22"/>
+        </w:rPr>
+      </w:pPr>
+      <w:r>
+        <w:rPr>
+          <w:rFonts w:asciiTheme="majorBidi" w:hAnsiTheme="majorBidi" w:cstheme="majorBidi"/>
+          <w:sz w:val="22"/>
+          <w:szCs w:val="22"/>
+        </w:rPr>
+        <w:t>That figure also needs more runs of the simulation.</w:t>
       </w:r>
     </w:p>
     <w:p>
@@ -7274,111 +7843,6 @@
           <w:color w:val="4472C4" w:themeColor="accent1"/>
           <w:sz w:val="22"/>
           <w:szCs w:val="22"/>
-          <w:lang w:val="en-US"/>
-        </w:rPr>
-      </w:pPr>
-      <w:r>
-        <w:rPr>
-          <w:rFonts w:asciiTheme="minorBidi" w:hAnsiTheme="minorBidi"/>
-          <w:color w:val="4472C4" w:themeColor="accent1"/>
-          <w:sz w:val="22"/>
-          <w:szCs w:val="22"/>
-        </w:rPr>
-        <w:t>W</w:t>
-      </w:r>
-      <w:r>
-        <w:rPr>
-          <w:rFonts w:asciiTheme="minorBidi" w:hAnsiTheme="minorBidi"/>
-          <w:color w:val="4472C4" w:themeColor="accent1"/>
-          <w:sz w:val="22"/>
-          <w:szCs w:val="22"/>
-        </w:rPr>
-        <w:t>e</w:t>
-      </w:r>
-      <w:r>
-        <w:rPr>
-          <w:rFonts w:asciiTheme="minorBidi" w:hAnsiTheme="minorBidi"/>
-          <w:color w:val="4472C4" w:themeColor="accent1"/>
-          <w:sz w:val="22"/>
-          <w:szCs w:val="22"/>
-        </w:rPr>
-        <w:t xml:space="preserve"> have</w:t>
-      </w:r>
-      <w:r>
-        <w:rPr>
-          <w:rFonts w:asciiTheme="minorBidi" w:hAnsiTheme="minorBidi"/>
-          <w:color w:val="4472C4" w:themeColor="accent1"/>
-          <w:sz w:val="22"/>
-          <w:szCs w:val="22"/>
-        </w:rPr>
-        <w:t xml:space="preserve"> added the values for k,l in these sub figures</w:t>
-      </w:r>
-      <w:r>
-        <w:rPr>
-          <w:rFonts w:asciiTheme="minorBidi" w:hAnsiTheme="minorBidi"/>
-          <w:color w:val="4472C4" w:themeColor="accent1"/>
-          <w:sz w:val="22"/>
-          <w:szCs w:val="22"/>
-        </w:rPr>
-        <w:t>: “</w:t>
-      </w:r>
-      <w:r>
-        <w:rPr>
-          <w:rFonts w:asciiTheme="minorBidi" w:hAnsiTheme="minorBidi"/>
-          <w:color w:val="4472C4" w:themeColor="accent1"/>
-          <w:sz w:val="22"/>
-          <w:szCs w:val="22"/>
-        </w:rPr>
-        <w:t>k=20, l=80 (panels A and B)</w:t>
-      </w:r>
-      <w:r>
-        <w:rPr>
-          <w:rFonts w:asciiTheme="minorBidi" w:hAnsiTheme="minorBidi"/>
-          <w:color w:val="4472C4" w:themeColor="accent1"/>
-          <w:sz w:val="22"/>
-          <w:szCs w:val="22"/>
-        </w:rPr>
-        <w:t>”</w:t>
-      </w:r>
-      <w:r>
-        <w:rPr>
-          <w:rFonts w:asciiTheme="minorBidi" w:hAnsiTheme="minorBidi"/>
-          <w:color w:val="4472C4" w:themeColor="accent1"/>
-          <w:sz w:val="22"/>
-          <w:szCs w:val="22"/>
-          <w:lang w:val="en-US"/>
-        </w:rPr>
-        <w:t xml:space="preserve"> (caption of Figure 2)</w:t>
-      </w:r>
-    </w:p>
-    <w:p>
-      <w:pPr>
-        <w:spacing w:before="100" w:beforeAutospacing="1" w:after="100" w:afterAutospacing="1"/>
-        <w:jc w:val="both"/>
-        <w:rPr>
-          <w:rFonts w:asciiTheme="majorBidi" w:hAnsiTheme="majorBidi" w:cstheme="majorBidi"/>
-          <w:sz w:val="22"/>
-          <w:szCs w:val="22"/>
-        </w:rPr>
-      </w:pPr>
-      <w:r>
-        <w:rPr>
-          <w:rFonts w:asciiTheme="majorBidi" w:hAnsiTheme="majorBidi" w:cstheme="majorBidi"/>
-          <w:sz w:val="22"/>
-          <w:szCs w:val="22"/>
-        </w:rPr>
-        <w:t>That figure also needs more runs of the simulation.</w:t>
-      </w:r>
-    </w:p>
-    <w:p>
-      <w:pPr>
-        <w:spacing w:beforeAutospacing="1" w:afterAutospacing="1"/>
-        <w:jc w:val="both"/>
-        <w:rPr>
-          <w:rFonts w:asciiTheme="minorBidi" w:hAnsiTheme="minorBidi"/>
-          <w:color w:val="4472C4" w:themeColor="accent1"/>
-          <w:sz w:val="22"/>
-          <w:szCs w:val="22"/>
         </w:rPr>
       </w:pPr>
       <w:r>
@@ -7769,17 +8233,7 @@
           <w:szCs w:val="22"/>
           <w:lang w:val="en-US"/>
         </w:rPr>
-        <w:t xml:space="preserve">and </w:t>
-      </w:r>
-      <w:r>
-        <w:rPr>
-          <w:rFonts w:asciiTheme="minorBidi" w:hAnsiTheme="minorBidi"/>
-          <w:color w:val="4472C4" w:themeColor="accent1"/>
-          <w:sz w:val="22"/>
-          <w:szCs w:val="22"/>
-          <w:lang w:val="en-US"/>
-        </w:rPr>
-        <w:t xml:space="preserve">revised the </w:t>
+        <w:t xml:space="preserve">and revised the </w:t>
       </w:r>
       <w:r>
         <w:rPr>
@@ -7891,17 +8345,7 @@
           <w:szCs w:val="22"/>
           <w:lang w:val="en-US"/>
         </w:rPr>
-        <w:t>in the continuous-trait</w:t>
-      </w:r>
-      <w:r>
-        <w:rPr>
-          <w:rFonts w:asciiTheme="minorBidi" w:hAnsiTheme="minorBidi"/>
-          <w:color w:val="4472C4" w:themeColor="accent1"/>
-          <w:sz w:val="22"/>
-          <w:szCs w:val="22"/>
-          <w:lang w:val="en-US"/>
-        </w:rPr>
-        <w:t xml:space="preserve"> </w:t>
+        <w:t xml:space="preserve">in the continuous-trait </w:t>
       </w:r>
       <w:r>
         <w:rPr>
@@ -8066,6 +8510,7 @@
       <w:r>
         <w:rPr>
           <w:rFonts w:ascii="Cambria Math" w:hAnsi="Cambria Math" w:cs="Cambria Math"/>
+          <w:noProof/>
           <w:color w:val="4472C4" w:themeColor="accent1"/>
           <w:sz w:val="22"/>
           <w:szCs w:val="22"/>
@@ -8489,7 +8934,6 @@
           <w:sz w:val="22"/>
           <w:szCs w:val="22"/>
         </w:rPr>
-        <w:lastRenderedPageBreak/>
         <w:t>Changed to</w:t>
       </w:r>
       <w:r>

</xml_diff>

<commit_message>
fig 1 update + results described
</commit_message>
<xml_diff>
--- a/response_to_reviewers.docx
+++ b/response_to_reviewers.docx
@@ -4669,24 +4669,110 @@
           <w:sz w:val="22"/>
           <w:szCs w:val="22"/>
         </w:rPr>
-        <w:t xml:space="preserve">Separately, currently, the discussion section, for the most part, argues for the existence of prestige bias in experimental settings and discusses previous papers, but </w:t>
-      </w:r>
-      <w:r>
-        <w:rPr>
-          <w:rFonts w:asciiTheme="majorBidi" w:hAnsiTheme="majorBidi" w:cstheme="majorBidi"/>
+        <w:t xml:space="preserve">Separately, currently, the discussion section, for the most part, argues for the existence of prestige bias in experimental settings and discusses previous papers, </w:t>
+      </w:r>
+      <w:r>
+        <w:rPr>
+          <w:rFonts w:asciiTheme="majorBidi" w:hAnsiTheme="majorBidi" w:cstheme="majorBidi"/>
+          <w:sz w:val="22"/>
+          <w:szCs w:val="22"/>
+        </w:rPr>
+        <w:t>but doesn’t really discuss the results observed here. The choice to choose role models one by one versus</w:t>
+      </w:r>
+      <w:r>
+        <w:rPr>
+          <w:rFonts w:asciiTheme="majorBidi" w:hAnsiTheme="majorBidi" w:cstheme="majorBidi"/>
+          <w:sz w:val="22"/>
+          <w:szCs w:val="22"/>
+        </w:rPr>
+        <w:t xml:space="preserve"> all at the same time is also not thoroughly discussed. </w:t>
+      </w:r>
+    </w:p>
+    <w:p>
+      <w:pPr>
+        <w:spacing w:before="100" w:beforeAutospacing="1" w:after="100" w:afterAutospacing="1"/>
+        <w:jc w:val="both"/>
+        <w:rPr>
+          <w:rFonts w:asciiTheme="minorBidi" w:hAnsiTheme="minorBidi"/>
+          <w:color w:val="4472C4" w:themeColor="accent1"/>
+          <w:sz w:val="22"/>
+          <w:szCs w:val="22"/>
+          <w:lang w:val="en-US"/>
+        </w:rPr>
+      </w:pPr>
+      <w:r>
+        <w:rPr>
+          <w:rFonts w:asciiTheme="minorBidi" w:hAnsiTheme="minorBidi"/>
+          <w:color w:val="4472C4" w:themeColor="accent1"/>
           <w:sz w:val="22"/>
           <w:szCs w:val="22"/>
           <w:highlight w:val="yellow"/>
-        </w:rPr>
-        <w:t>doesn’t really discuss the results observed here.</w:t>
-      </w:r>
-      <w:r>
-        <w:rPr>
-          <w:rFonts w:asciiTheme="majorBidi" w:hAnsiTheme="majorBidi" w:cstheme="majorBidi"/>
-          <w:sz w:val="22"/>
-          <w:szCs w:val="22"/>
-        </w:rPr>
-        <w:t xml:space="preserve"> The choice to choose role models one by one versus all at the same time is also not thoroughly discussed. </w:t>
+          <w:lang w:val="en-US"/>
+        </w:rPr>
+        <w:t>We have added further discussion of our results</w:t>
+      </w:r>
+      <w:proofErr w:type="gramStart"/>
+      <w:r>
+        <w:rPr>
+          <w:rFonts w:asciiTheme="minorBidi" w:hAnsiTheme="minorBidi"/>
+          <w:color w:val="4472C4" w:themeColor="accent1"/>
+          <w:sz w:val="22"/>
+          <w:szCs w:val="22"/>
+          <w:highlight w:val="yellow"/>
+          <w:lang w:val="en-US"/>
+        </w:rPr>
+        <w:t>….</w:t>
+      </w:r>
+      <w:r>
+        <w:rPr>
+          <w:rFonts w:asciiTheme="minorBidi" w:hAnsiTheme="minorBidi"/>
+          <w:color w:val="4472C4" w:themeColor="accent1"/>
+          <w:sz w:val="22"/>
+          <w:szCs w:val="22"/>
+          <w:lang w:val="en-US"/>
+        </w:rPr>
+        <w:t>/</w:t>
+      </w:r>
+      <w:proofErr w:type="gramEnd"/>
+      <w:r>
+        <w:rPr>
+          <w:rFonts w:asciiTheme="minorBidi" w:hAnsiTheme="minorBidi"/>
+          <w:color w:val="4472C4" w:themeColor="accent1"/>
+          <w:sz w:val="22"/>
+          <w:szCs w:val="22"/>
+          <w:lang w:val="en-US"/>
+        </w:rPr>
+        <w:t xml:space="preserve">/ added a paragraph </w:t>
+      </w:r>
+      <w:r>
+        <w:rPr>
+          <w:rFonts w:asciiTheme="minorBidi" w:hAnsiTheme="minorBidi"/>
+          <w:color w:val="4472C4" w:themeColor="accent1"/>
+          <w:sz w:val="22"/>
+          <w:szCs w:val="22"/>
+          <w:lang w:val="en-US"/>
+        </w:rPr>
+        <w:t xml:space="preserve">after result 6 </w:t>
+      </w:r>
+      <w:r>
+        <w:rPr>
+          <w:rFonts w:asciiTheme="minorBidi" w:hAnsiTheme="minorBidi"/>
+          <w:color w:val="4472C4" w:themeColor="accent1"/>
+          <w:sz w:val="22"/>
+          <w:szCs w:val="22"/>
+          <w:lang w:val="en-US"/>
+        </w:rPr>
+        <w:t>and paragraph after results 4-5</w:t>
+      </w:r>
+      <w:r>
+        <w:rPr>
+          <w:rFonts w:asciiTheme="minorBidi" w:hAnsiTheme="minorBidi"/>
+          <w:color w:val="4472C4" w:themeColor="accent1"/>
+          <w:sz w:val="22"/>
+          <w:szCs w:val="22"/>
+          <w:lang w:val="en-US"/>
+        </w:rPr>
+        <w:t xml:space="preserve"> //</w:t>
       </w:r>
     </w:p>
     <w:p>
@@ -4707,40 +4793,141 @@
           <w:color w:val="4472C4" w:themeColor="accent1"/>
           <w:sz w:val="22"/>
           <w:szCs w:val="22"/>
+          <w:lang w:val="en-US"/>
+        </w:rPr>
+        <w:t>Regarding the choice of role models one by one – it is not clear to us how they could be chosen all at the same time using our definition of prestige.</w:t>
+      </w:r>
+      <w:r>
+        <w:rPr>
+          <w:rFonts w:asciiTheme="minorBidi" w:hAnsiTheme="minorBidi"/>
+          <w:color w:val="4472C4" w:themeColor="accent1"/>
+          <w:sz w:val="22"/>
+          <w:szCs w:val="22"/>
+          <w:lang w:val="en-US"/>
+        </w:rPr>
+        <w:t xml:space="preserve"> </w:t>
+      </w:r>
+      <w:r>
+        <w:rPr>
+          <w:rFonts w:asciiTheme="minorBidi" w:hAnsiTheme="minorBidi"/>
+          <w:color w:val="4472C4" w:themeColor="accent1"/>
+          <w:sz w:val="22"/>
+          <w:szCs w:val="22"/>
+          <w:lang w:val="en-US"/>
+        </w:rPr>
+        <w:t>However, o</w:t>
+      </w:r>
+      <w:r>
+        <w:rPr>
+          <w:rFonts w:asciiTheme="minorBidi" w:hAnsiTheme="minorBidi"/>
+          <w:color w:val="4472C4" w:themeColor="accent1"/>
+          <w:sz w:val="22"/>
+          <w:szCs w:val="22"/>
+          <w:lang w:val="en-US"/>
+        </w:rPr>
+        <w:t>ne could have used a Moran model</w:t>
+      </w:r>
+      <w:r>
+        <w:rPr>
+          <w:rFonts w:asciiTheme="minorBidi" w:hAnsiTheme="minorBidi"/>
+          <w:color w:val="4472C4" w:themeColor="accent1"/>
+          <w:sz w:val="22"/>
+          <w:szCs w:val="22"/>
+          <w:lang w:val="en-US"/>
+        </w:rPr>
+        <w:t xml:space="preserve"> to model the dynamics, and we now mention this in the discussion: “</w:t>
+      </w:r>
+      <w:r>
+        <w:rPr>
+          <w:rFonts w:asciiTheme="minorBidi" w:hAnsiTheme="minorBidi"/>
+          <w:color w:val="4472C4" w:themeColor="accent1"/>
+          <w:sz w:val="22"/>
+          <w:szCs w:val="22"/>
+          <w:lang w:val="en-US"/>
+        </w:rPr>
+        <w:t>Another possibility is to model prestige bias in a different way. For example, using a Moran model [62], one could build model with overlapping generations, which would mix the within-generation model role-model choice process and the between-generation evolutionary dynamics.</w:t>
+      </w:r>
+      <w:r>
+        <w:rPr>
+          <w:rFonts w:asciiTheme="minorBidi" w:hAnsiTheme="minorBidi"/>
+          <w:color w:val="4472C4" w:themeColor="accent1"/>
+          <w:sz w:val="22"/>
+          <w:szCs w:val="22"/>
+          <w:lang w:val="en-US"/>
+        </w:rPr>
+        <w:t>” (line XXX).</w:t>
+      </w:r>
+      <w:r>
+        <w:rPr>
+          <w:rFonts w:asciiTheme="minorBidi" w:hAnsiTheme="minorBidi"/>
+          <w:color w:val="4472C4" w:themeColor="accent1"/>
+          <w:sz w:val="22"/>
+          <w:szCs w:val="22"/>
+          <w:lang w:val="en-US"/>
+        </w:rPr>
+        <w:t xml:space="preserve"> We also added a sentence to the Models section (line </w:t>
+      </w:r>
+      <w:r>
+        <w:rPr>
+          <w:rFonts w:asciiTheme="minorBidi" w:hAnsiTheme="minorBidi"/>
+          <w:color w:val="4472C4" w:themeColor="accent1"/>
+          <w:sz w:val="22"/>
+          <w:szCs w:val="22"/>
           <w:highlight w:val="yellow"/>
           <w:lang w:val="en-US"/>
         </w:rPr>
-        <w:t>We have added further discussion of our results….</w:t>
-      </w:r>
-      <w:r>
-        <w:rPr>
-          <w:rFonts w:asciiTheme="minorBidi" w:hAnsiTheme="minorBidi"/>
-          <w:color w:val="4472C4" w:themeColor="accent1"/>
-          <w:sz w:val="22"/>
-          <w:szCs w:val="22"/>
-          <w:lang w:val="en-US"/>
-        </w:rPr>
-        <w:t xml:space="preserve">// added a paragraph </w:t>
-      </w:r>
-      <w:r>
-        <w:rPr>
-          <w:rFonts w:asciiTheme="minorBidi" w:hAnsiTheme="minorBidi"/>
-          <w:color w:val="4472C4" w:themeColor="accent1"/>
-          <w:sz w:val="22"/>
-          <w:szCs w:val="22"/>
-          <w:lang w:val="en-US"/>
-        </w:rPr>
-        <w:t xml:space="preserve">after result 6 </w:t>
-      </w:r>
-      <w:r>
-        <w:rPr>
-          <w:rFonts w:asciiTheme="minorBidi" w:hAnsiTheme="minorBidi"/>
-          <w:color w:val="4472C4" w:themeColor="accent1"/>
-          <w:sz w:val="22"/>
-          <w:szCs w:val="22"/>
-          <w:lang w:val="en-US"/>
-        </w:rPr>
-        <w:t xml:space="preserve"> //</w:t>
+        <w:t>XXX</w:t>
+      </w:r>
+      <w:r>
+        <w:rPr>
+          <w:rFonts w:asciiTheme="minorBidi" w:hAnsiTheme="minorBidi"/>
+          <w:color w:val="4472C4" w:themeColor="accent1"/>
+          <w:sz w:val="22"/>
+          <w:szCs w:val="22"/>
+          <w:lang w:val="en-US"/>
+        </w:rPr>
+        <w:t>): “</w:t>
+      </w:r>
+      <w:r>
+        <w:rPr>
+          <w:rFonts w:asciiTheme="minorBidi" w:hAnsiTheme="minorBidi"/>
+          <w:color w:val="4472C4" w:themeColor="accent1"/>
+          <w:sz w:val="22"/>
+          <w:szCs w:val="22"/>
+          <w:lang w:val="en-US"/>
+        </w:rPr>
+        <w:t xml:space="preserve">We introduce a new element to the model by assuming that in each generation copiers choose their role-models one by one </w:t>
+      </w:r>
+      <w:r>
+        <w:rPr>
+          <w:rFonts w:asciiTheme="minorBidi" w:hAnsiTheme="minorBidi"/>
+          <w:color w:val="4472C4" w:themeColor="accent1"/>
+          <w:sz w:val="22"/>
+          <w:szCs w:val="22"/>
+          <w:u w:val="single"/>
+          <w:lang w:val="en-US"/>
+        </w:rPr>
+        <w:t>so that the choice of one copier can affect the choice of other copiers</w:t>
+      </w:r>
+      <w:r>
+        <w:rPr>
+          <w:rFonts w:asciiTheme="minorBidi" w:hAnsiTheme="minorBidi"/>
+          <w:color w:val="4472C4" w:themeColor="accent1"/>
+          <w:sz w:val="22"/>
+          <w:szCs w:val="22"/>
+          <w:lang w:val="en-US"/>
+        </w:rPr>
+        <w:t>.</w:t>
+      </w:r>
+      <w:r>
+        <w:rPr>
+          <w:rFonts w:asciiTheme="minorBidi" w:hAnsiTheme="minorBidi"/>
+          <w:color w:val="4472C4" w:themeColor="accent1"/>
+          <w:sz w:val="22"/>
+          <w:szCs w:val="22"/>
+          <w:lang w:val="en-US"/>
+        </w:rPr>
+        <w:t>”</w:t>
       </w:r>
     </w:p>
     <w:p>
@@ -4748,154 +4935,167 @@
         <w:spacing w:before="100" w:beforeAutospacing="1" w:after="100" w:afterAutospacing="1"/>
         <w:jc w:val="both"/>
         <w:rPr>
-          <w:rFonts w:asciiTheme="minorBidi" w:hAnsiTheme="minorBidi"/>
-          <w:color w:val="4472C4" w:themeColor="accent1"/>
-          <w:sz w:val="22"/>
-          <w:szCs w:val="22"/>
-          <w:lang w:val="en-US"/>
-        </w:rPr>
-      </w:pPr>
-      <w:r>
-        <w:rPr>
-          <w:rFonts w:asciiTheme="minorBidi" w:hAnsiTheme="minorBidi"/>
-          <w:color w:val="4472C4" w:themeColor="accent1"/>
-          <w:sz w:val="22"/>
-          <w:szCs w:val="22"/>
-          <w:lang w:val="en-US"/>
-        </w:rPr>
-        <w:t>Regarding the choice of role models one by one – it is not clear to us how they could be chosen all at the same time using our definition of prestige.</w:t>
-      </w:r>
-      <w:r>
-        <w:rPr>
-          <w:rFonts w:asciiTheme="minorBidi" w:hAnsiTheme="minorBidi"/>
-          <w:color w:val="4472C4" w:themeColor="accent1"/>
-          <w:sz w:val="22"/>
-          <w:szCs w:val="22"/>
-          <w:lang w:val="en-US"/>
-        </w:rPr>
-        <w:t xml:space="preserve"> </w:t>
-      </w:r>
-      <w:r>
-        <w:rPr>
-          <w:rFonts w:asciiTheme="minorBidi" w:hAnsiTheme="minorBidi"/>
-          <w:color w:val="4472C4" w:themeColor="accent1"/>
-          <w:sz w:val="22"/>
-          <w:szCs w:val="22"/>
-          <w:lang w:val="en-US"/>
-        </w:rPr>
-        <w:t>However, o</w:t>
-      </w:r>
-      <w:r>
-        <w:rPr>
-          <w:rFonts w:asciiTheme="minorBidi" w:hAnsiTheme="minorBidi"/>
-          <w:color w:val="4472C4" w:themeColor="accent1"/>
-          <w:sz w:val="22"/>
-          <w:szCs w:val="22"/>
-          <w:lang w:val="en-US"/>
-        </w:rPr>
-        <w:t>ne could have used a Moran model</w:t>
-      </w:r>
-      <w:r>
-        <w:rPr>
-          <w:rFonts w:asciiTheme="minorBidi" w:hAnsiTheme="minorBidi"/>
-          <w:color w:val="4472C4" w:themeColor="accent1"/>
-          <w:sz w:val="22"/>
-          <w:szCs w:val="22"/>
-          <w:lang w:val="en-US"/>
-        </w:rPr>
-        <w:t xml:space="preserve"> to model the dynamics, and we now mention this in the discussion: “</w:t>
-      </w:r>
-      <w:r>
-        <w:rPr>
-          <w:rFonts w:asciiTheme="minorBidi" w:hAnsiTheme="minorBidi"/>
-          <w:color w:val="4472C4" w:themeColor="accent1"/>
-          <w:sz w:val="22"/>
-          <w:szCs w:val="22"/>
-          <w:lang w:val="en-US"/>
-        </w:rPr>
-        <w:t>Another possibility is to model prestige bias in a different way. For example, using a Moran model [62], one could build model with overlapping generations, which would mix the within-generation model role-model choice process and the between-generation evolutionary dynamics.</w:t>
-      </w:r>
-      <w:r>
-        <w:rPr>
-          <w:rFonts w:asciiTheme="minorBidi" w:hAnsiTheme="minorBidi"/>
-          <w:color w:val="4472C4" w:themeColor="accent1"/>
-          <w:sz w:val="22"/>
-          <w:szCs w:val="22"/>
-          <w:lang w:val="en-US"/>
-        </w:rPr>
-        <w:t>” (line XXX).</w:t>
-      </w:r>
-      <w:r>
-        <w:rPr>
-          <w:rFonts w:asciiTheme="minorBidi" w:hAnsiTheme="minorBidi"/>
-          <w:color w:val="4472C4" w:themeColor="accent1"/>
-          <w:sz w:val="22"/>
-          <w:szCs w:val="22"/>
-          <w:lang w:val="en-US"/>
-        </w:rPr>
-        <w:t xml:space="preserve"> We also added a sentence to the Models section (line </w:t>
-      </w:r>
-      <w:r>
-        <w:rPr>
-          <w:rFonts w:asciiTheme="minorBidi" w:hAnsiTheme="minorBidi"/>
-          <w:color w:val="4472C4" w:themeColor="accent1"/>
-          <w:sz w:val="22"/>
-          <w:szCs w:val="22"/>
-          <w:highlight w:val="yellow"/>
-          <w:lang w:val="en-US"/>
-        </w:rPr>
-        <w:t>XXX</w:t>
-      </w:r>
-      <w:r>
-        <w:rPr>
-          <w:rFonts w:asciiTheme="minorBidi" w:hAnsiTheme="minorBidi"/>
-          <w:color w:val="4472C4" w:themeColor="accent1"/>
-          <w:sz w:val="22"/>
-          <w:szCs w:val="22"/>
-          <w:lang w:val="en-US"/>
-        </w:rPr>
-        <w:t>): “</w:t>
-      </w:r>
-      <w:r>
-        <w:rPr>
-          <w:rFonts w:asciiTheme="minorBidi" w:hAnsiTheme="minorBidi"/>
-          <w:color w:val="4472C4" w:themeColor="accent1"/>
-          <w:sz w:val="22"/>
-          <w:szCs w:val="22"/>
-          <w:lang w:val="en-US"/>
-        </w:rPr>
-        <w:t xml:space="preserve">We introduce a new element to the model by assuming that in each generation copiers choose their role-models one by one </w:t>
-      </w:r>
-      <w:r>
-        <w:rPr>
-          <w:rFonts w:asciiTheme="minorBidi" w:hAnsiTheme="minorBidi"/>
-          <w:color w:val="4472C4" w:themeColor="accent1"/>
-          <w:sz w:val="22"/>
-          <w:szCs w:val="22"/>
-          <w:u w:val="single"/>
-          <w:lang w:val="en-US"/>
-        </w:rPr>
-        <w:t>so that the choice of one copier can affect the choice of other copiers</w:t>
-      </w:r>
-      <w:r>
-        <w:rPr>
-          <w:rFonts w:asciiTheme="minorBidi" w:hAnsiTheme="minorBidi"/>
-          <w:color w:val="4472C4" w:themeColor="accent1"/>
-          <w:sz w:val="22"/>
-          <w:szCs w:val="22"/>
-          <w:lang w:val="en-US"/>
-        </w:rPr>
-        <w:t>.</w:t>
-      </w:r>
-      <w:r>
-        <w:rPr>
-          <w:rFonts w:asciiTheme="minorBidi" w:hAnsiTheme="minorBidi"/>
-          <w:color w:val="4472C4" w:themeColor="accent1"/>
-          <w:sz w:val="22"/>
-          <w:szCs w:val="22"/>
-          <w:lang w:val="en-US"/>
-        </w:rPr>
-        <w:t>”</w:t>
+          <w:rFonts w:asciiTheme="majorBidi" w:hAnsiTheme="majorBidi" w:cstheme="majorBidi"/>
+          <w:sz w:val="22"/>
+          <w:szCs w:val="22"/>
+        </w:rPr>
+      </w:pPr>
+      <w:r>
+        <w:rPr>
+          <w:rFonts w:asciiTheme="majorBidi" w:hAnsiTheme="majorBidi" w:cstheme="majorBidi"/>
+          <w:sz w:val="22"/>
+          <w:szCs w:val="22"/>
+        </w:rPr>
+        <w:t xml:space="preserve">Ultimately, the authors </w:t>
+      </w:r>
+      <w:r>
+        <w:rPr>
+          <w:rFonts w:asciiTheme="majorBidi" w:hAnsiTheme="majorBidi" w:cstheme="majorBidi"/>
+          <w:sz w:val="22"/>
+          <w:szCs w:val="22"/>
+        </w:rPr>
+        <w:t xml:space="preserve">should use the Introduction section to argue for the importance to study these </w:t>
+      </w:r>
+      <w:r>
+        <w:rPr>
+          <w:rFonts w:asciiTheme="majorBidi" w:hAnsiTheme="majorBidi" w:cstheme="majorBidi"/>
+          <w:sz w:val="22"/>
+          <w:szCs w:val="22"/>
+        </w:rPr>
+        <w:t>biases and the Discussion section to actually discuss their observed results and place them in context of</w:t>
+      </w:r>
+      <w:r>
+        <w:rPr>
+          <w:rFonts w:asciiTheme="majorBidi" w:hAnsiTheme="majorBidi" w:cstheme="majorBidi"/>
+          <w:sz w:val="22"/>
+          <w:szCs w:val="22"/>
+        </w:rPr>
+        <w:t xml:space="preserve"> previous work, as well as highlight the novel dynamics observed.</w:t>
+      </w:r>
+    </w:p>
+    <w:p>
+      <w:pPr>
+        <w:pStyle w:val="NormalWeb"/>
+        <w:rPr>
+          <w:rFonts w:asciiTheme="minorBidi" w:hAnsiTheme="minorBidi"/>
+          <w:color w:val="4472C4" w:themeColor="accent1"/>
+          <w:sz w:val="22"/>
+          <w:szCs w:val="22"/>
+        </w:rPr>
+      </w:pPr>
+      <w:r>
+        <w:rPr>
+          <w:rFonts w:asciiTheme="minorBidi" w:hAnsiTheme="minorBidi"/>
+          <w:color w:val="4472C4" w:themeColor="accent1"/>
+          <w:sz w:val="22"/>
+          <w:szCs w:val="22"/>
+        </w:rPr>
+        <w:t>We decided to keep paragraphs that discuss previous papers on prestige (</w:t>
+      </w:r>
+      <w:r>
+        <w:rPr>
+          <w:rFonts w:asciiTheme="minorBidi" w:hAnsiTheme="minorBidi"/>
+          <w:color w:val="4472C4" w:themeColor="accent1"/>
+          <w:sz w:val="22"/>
+          <w:szCs w:val="22"/>
+        </w:rPr>
+        <w:t>“</w:t>
+      </w:r>
+      <w:proofErr w:type="spellStart"/>
+      <w:r>
+        <w:rPr>
+          <w:rFonts w:asciiTheme="minorBidi" w:hAnsiTheme="minorBidi"/>
+          <w:color w:val="4472C4" w:themeColor="accent1"/>
+          <w:sz w:val="22"/>
+          <w:szCs w:val="22"/>
+        </w:rPr>
+        <w:t>Chudek</w:t>
+      </w:r>
+      <w:proofErr w:type="spellEnd"/>
+      <w:r>
+        <w:rPr>
+          <w:rFonts w:asciiTheme="minorBidi" w:hAnsiTheme="minorBidi"/>
+          <w:color w:val="4472C4" w:themeColor="accent1"/>
+          <w:sz w:val="22"/>
+          <w:szCs w:val="22"/>
+        </w:rPr>
+        <w:t xml:space="preserve"> et al. [32] report…”, “According to Henrich and </w:t>
+      </w:r>
+      <w:proofErr w:type="spellStart"/>
+      <w:r>
+        <w:rPr>
+          <w:rFonts w:asciiTheme="minorBidi" w:hAnsiTheme="minorBidi"/>
+          <w:color w:val="4472C4" w:themeColor="accent1"/>
+          <w:sz w:val="22"/>
+          <w:szCs w:val="22"/>
+        </w:rPr>
+        <w:t>Broesch</w:t>
+      </w:r>
+      <w:proofErr w:type="spellEnd"/>
+      <w:r>
+        <w:rPr>
+          <w:rFonts w:asciiTheme="minorBidi" w:hAnsiTheme="minorBidi"/>
+          <w:color w:val="4472C4" w:themeColor="accent1"/>
+          <w:sz w:val="22"/>
+          <w:szCs w:val="22"/>
+        </w:rPr>
+        <w:t xml:space="preserve"> [26], natural selection has favored</w:t>
+      </w:r>
+      <w:proofErr w:type="gramStart"/>
+      <w:r>
+        <w:rPr>
+          <w:rFonts w:asciiTheme="minorBidi" w:hAnsiTheme="minorBidi"/>
+          <w:color w:val="4472C4" w:themeColor="accent1"/>
+          <w:sz w:val="22"/>
+          <w:szCs w:val="22"/>
+        </w:rPr>
+        <w:t>…</w:t>
+      </w:r>
+      <w:r>
+        <w:rPr>
+          <w:rFonts w:asciiTheme="minorBidi" w:hAnsiTheme="minorBidi"/>
+          <w:color w:val="4472C4" w:themeColor="accent1"/>
+          <w:sz w:val="22"/>
+          <w:szCs w:val="22"/>
+        </w:rPr>
+        <w:t>“</w:t>
+      </w:r>
+      <w:proofErr w:type="gramEnd"/>
+      <w:r>
+        <w:rPr>
+          <w:rFonts w:asciiTheme="minorBidi" w:hAnsiTheme="minorBidi"/>
+          <w:color w:val="4472C4" w:themeColor="accent1"/>
+          <w:sz w:val="22"/>
+          <w:szCs w:val="22"/>
+        </w:rPr>
+        <w:t>, “</w:t>
+      </w:r>
+      <w:r>
+        <w:rPr>
+          <w:rFonts w:asciiTheme="minorBidi" w:hAnsiTheme="minorBidi"/>
+          <w:color w:val="4472C4" w:themeColor="accent1"/>
+          <w:sz w:val="22"/>
+          <w:szCs w:val="22"/>
+        </w:rPr>
+        <w:t>Dunbar [31] hypothesized that larger, more complex brains…”</w:t>
+      </w:r>
+      <w:r>
+        <w:rPr>
+          <w:rFonts w:asciiTheme="minorBidi" w:hAnsiTheme="minorBidi"/>
+          <w:color w:val="4472C4" w:themeColor="accent1"/>
+          <w:sz w:val="22"/>
+          <w:szCs w:val="22"/>
+        </w:rPr>
+        <w:t>)</w:t>
+      </w:r>
+      <w:r>
+        <w:rPr>
+          <w:rFonts w:asciiTheme="minorBidi" w:hAnsiTheme="minorBidi"/>
+          <w:color w:val="4472C4" w:themeColor="accent1"/>
+          <w:sz w:val="22"/>
+          <w:szCs w:val="22"/>
+        </w:rPr>
+        <w:t xml:space="preserve"> in the discussion rather than the introduction, as we feel they are not part of the background to understand our motivation and the models we developed, but are still interesting in a general discussion on prestige.</w:t>
       </w:r>
     </w:p>
     <w:p>
@@ -4914,184 +5114,8 @@
           <w:sz w:val="22"/>
           <w:szCs w:val="22"/>
         </w:rPr>
-        <w:t xml:space="preserve">Ultimately, the authors </w:t>
-      </w:r>
-      <w:r>
-        <w:rPr>
-          <w:rFonts w:asciiTheme="majorBidi" w:hAnsiTheme="majorBidi" w:cstheme="majorBidi"/>
-          <w:sz w:val="22"/>
-          <w:szCs w:val="22"/>
-        </w:rPr>
-        <w:t xml:space="preserve">should use the Introduction section to argue for the importance to study these </w:t>
-      </w:r>
-      <w:r>
-        <w:rPr>
-          <w:rFonts w:asciiTheme="majorBidi" w:hAnsiTheme="majorBidi" w:cstheme="majorBidi"/>
-          <w:sz w:val="22"/>
-          <w:szCs w:val="22"/>
-        </w:rPr>
-        <w:t>biases and the Discussion section to actually discuss their observed results and place them in context of</w:t>
-      </w:r>
-      <w:r>
-        <w:rPr>
-          <w:rFonts w:asciiTheme="majorBidi" w:hAnsiTheme="majorBidi" w:cstheme="majorBidi"/>
-          <w:sz w:val="22"/>
-          <w:szCs w:val="22"/>
-        </w:rPr>
-        <w:t xml:space="preserve"> previous work, as well as highlight the novel dynamics observed.</w:t>
-      </w:r>
-    </w:p>
-    <w:p>
-      <w:pPr>
-        <w:pStyle w:val="NormalWeb"/>
-        <w:rPr>
-          <w:rFonts w:asciiTheme="minorBidi" w:hAnsiTheme="minorBidi"/>
-          <w:color w:val="4472C4" w:themeColor="accent1"/>
-          <w:sz w:val="22"/>
-          <w:szCs w:val="22"/>
-        </w:rPr>
-      </w:pPr>
-      <w:r>
-        <w:rPr>
-          <w:rFonts w:asciiTheme="minorBidi" w:hAnsiTheme="minorBidi"/>
-          <w:color w:val="4472C4" w:themeColor="accent1"/>
-          <w:sz w:val="22"/>
-          <w:szCs w:val="22"/>
-        </w:rPr>
-        <w:t>We decided to keep paragraphs that discuss previous papers on prestige (</w:t>
-      </w:r>
-      <w:r>
-        <w:rPr>
-          <w:rFonts w:asciiTheme="minorBidi" w:hAnsiTheme="minorBidi"/>
-          <w:color w:val="4472C4" w:themeColor="accent1"/>
-          <w:sz w:val="22"/>
-          <w:szCs w:val="22"/>
-        </w:rPr>
-        <w:t>“</w:t>
-      </w:r>
-      <w:proofErr w:type="spellStart"/>
-      <w:r>
-        <w:rPr>
-          <w:rFonts w:asciiTheme="minorBidi" w:hAnsiTheme="minorBidi"/>
-          <w:color w:val="4472C4" w:themeColor="accent1"/>
-          <w:sz w:val="22"/>
-          <w:szCs w:val="22"/>
-        </w:rPr>
-        <w:t>Chudek</w:t>
-      </w:r>
-      <w:proofErr w:type="spellEnd"/>
-      <w:r>
-        <w:rPr>
-          <w:rFonts w:asciiTheme="minorBidi" w:hAnsiTheme="minorBidi"/>
-          <w:color w:val="4472C4" w:themeColor="accent1"/>
-          <w:sz w:val="22"/>
-          <w:szCs w:val="22"/>
-        </w:rPr>
-        <w:t xml:space="preserve"> et al. [32] report…”, “According to Henrich and </w:t>
-      </w:r>
-      <w:proofErr w:type="spellStart"/>
-      <w:r>
-        <w:rPr>
-          <w:rFonts w:asciiTheme="minorBidi" w:hAnsiTheme="minorBidi"/>
-          <w:color w:val="4472C4" w:themeColor="accent1"/>
-          <w:sz w:val="22"/>
-          <w:szCs w:val="22"/>
-        </w:rPr>
-        <w:t>Broesch</w:t>
-      </w:r>
-      <w:proofErr w:type="spellEnd"/>
-      <w:r>
-        <w:rPr>
-          <w:rFonts w:asciiTheme="minorBidi" w:hAnsiTheme="minorBidi"/>
-          <w:color w:val="4472C4" w:themeColor="accent1"/>
-          <w:sz w:val="22"/>
-          <w:szCs w:val="22"/>
-        </w:rPr>
-        <w:t xml:space="preserve"> [26], natural selection has favored</w:t>
-      </w:r>
-      <w:proofErr w:type="gramStart"/>
-      <w:r>
-        <w:rPr>
-          <w:rFonts w:asciiTheme="minorBidi" w:hAnsiTheme="minorBidi"/>
-          <w:color w:val="4472C4" w:themeColor="accent1"/>
-          <w:sz w:val="22"/>
-          <w:szCs w:val="22"/>
-        </w:rPr>
-        <w:t>…</w:t>
-      </w:r>
-      <w:r>
-        <w:rPr>
-          <w:rFonts w:asciiTheme="minorBidi" w:hAnsiTheme="minorBidi"/>
-          <w:color w:val="4472C4" w:themeColor="accent1"/>
-          <w:sz w:val="22"/>
-          <w:szCs w:val="22"/>
-        </w:rPr>
-        <w:t>“</w:t>
-      </w:r>
-      <w:proofErr w:type="gramEnd"/>
-      <w:r>
-        <w:rPr>
-          <w:rFonts w:asciiTheme="minorBidi" w:hAnsiTheme="minorBidi"/>
-          <w:color w:val="4472C4" w:themeColor="accent1"/>
-          <w:sz w:val="22"/>
-          <w:szCs w:val="22"/>
-        </w:rPr>
-        <w:t>, “</w:t>
-      </w:r>
-      <w:r>
-        <w:rPr>
-          <w:rFonts w:asciiTheme="minorBidi" w:hAnsiTheme="minorBidi"/>
-          <w:color w:val="4472C4" w:themeColor="accent1"/>
-          <w:sz w:val="22"/>
-          <w:szCs w:val="22"/>
-        </w:rPr>
-        <w:t>Dunbar [31] hypothesized that larger, more complex brains…”</w:t>
-      </w:r>
-      <w:r>
-        <w:rPr>
-          <w:rFonts w:asciiTheme="minorBidi" w:hAnsiTheme="minorBidi"/>
-          <w:color w:val="4472C4" w:themeColor="accent1"/>
-          <w:sz w:val="22"/>
-          <w:szCs w:val="22"/>
-        </w:rPr>
-        <w:t>)</w:t>
-      </w:r>
-      <w:r>
-        <w:rPr>
-          <w:rFonts w:asciiTheme="minorBidi" w:hAnsiTheme="minorBidi"/>
-          <w:color w:val="4472C4" w:themeColor="accent1"/>
-          <w:sz w:val="22"/>
-          <w:szCs w:val="22"/>
-        </w:rPr>
-        <w:t xml:space="preserve"> in the discussion rather than the introduction, as we feel they are not part of the background to understand our motivation and the models we developed, but are still interesting in a general discussion on prestige.</w:t>
-      </w:r>
-    </w:p>
-    <w:p>
-      <w:pPr>
-        <w:spacing w:before="100" w:beforeAutospacing="1" w:after="100" w:afterAutospacing="1"/>
-        <w:jc w:val="both"/>
-        <w:rPr>
-          <w:rFonts w:asciiTheme="majorBidi" w:hAnsiTheme="majorBidi" w:cstheme="majorBidi"/>
-          <w:sz w:val="22"/>
-          <w:szCs w:val="22"/>
-        </w:rPr>
-      </w:pPr>
-      <w:r>
-        <w:rPr>
-          <w:rFonts w:asciiTheme="majorBidi" w:hAnsiTheme="majorBidi" w:cstheme="majorBidi"/>
-          <w:sz w:val="22"/>
-          <w:szCs w:val="22"/>
-        </w:rPr>
-        <w:t xml:space="preserve">Moreover, the figures and the results need a point of comparison, such that the novelty and significance of the paper can be understood by the reader. What dynamics do you observe that are different from </w:t>
-      </w:r>
-      <w:r>
-        <w:rPr>
-          <w:rFonts w:asciiTheme="majorBidi" w:hAnsiTheme="majorBidi" w:cstheme="majorBidi"/>
-          <w:sz w:val="22"/>
-          <w:szCs w:val="22"/>
-        </w:rPr>
         <w:lastRenderedPageBreak/>
-        <w:t>previous models? What is the specific change or mechanism that is driving these differences in the dynamics?</w:t>
+        <w:t>Moreover, the figures and the results need a point of comparison, such that the novelty and significance of the paper can be understood by the reader. What dynamics do you observe that are different from previous models? What is the specific change or mechanism that is driving these differences in the dynamics?</w:t>
       </w:r>
     </w:p>
     <w:p>

</xml_diff>

<commit_message>
finished editing for rev2 :)
</commit_message>
<xml_diff>
--- a/response_to_reviewers.docx
+++ b/response_to_reviewers.docx
@@ -298,13 +298,37 @@
         <w:rPr>
           <w:rFonts w:asciiTheme="majorBidi" w:hAnsiTheme="majorBidi" w:cstheme="majorBidi"/>
         </w:rPr>
-        <w:t>We have made several changes to the manuscript in response to the reviewers’ comments</w:t>
-      </w:r>
-      <w:r>
-        <w:rPr>
-          <w:rFonts w:asciiTheme="majorBidi" w:hAnsiTheme="majorBidi" w:cstheme="majorBidi"/>
-        </w:rPr>
-        <w:t>, which we believe improve the manuscript</w:t>
+        <w:t xml:space="preserve">We have made </w:t>
+      </w:r>
+      <w:r>
+        <w:rPr>
+          <w:rFonts w:asciiTheme="majorBidi" w:hAnsiTheme="majorBidi" w:cstheme="majorBidi"/>
+        </w:rPr>
+        <w:t>many</w:t>
+      </w:r>
+      <w:r>
+        <w:rPr>
+          <w:rFonts w:asciiTheme="majorBidi" w:hAnsiTheme="majorBidi" w:cstheme="majorBidi"/>
+        </w:rPr>
+        <w:t xml:space="preserve"> changes to the manuscript in response to the reviewers’ comments</w:t>
+      </w:r>
+      <w:r>
+        <w:rPr>
+          <w:rFonts w:asciiTheme="majorBidi" w:hAnsiTheme="majorBidi" w:cstheme="majorBidi"/>
+        </w:rPr>
+        <w:t xml:space="preserve">, which we believe </w:t>
+      </w:r>
+      <w:r>
+        <w:rPr>
+          <w:rFonts w:asciiTheme="majorBidi" w:hAnsiTheme="majorBidi" w:cstheme="majorBidi"/>
+        </w:rPr>
+        <w:t xml:space="preserve">significantly </w:t>
+      </w:r>
+      <w:r>
+        <w:rPr>
+          <w:rFonts w:asciiTheme="majorBidi" w:hAnsiTheme="majorBidi" w:cstheme="majorBidi"/>
+        </w:rPr>
+        <w:t>improve the manuscript</w:t>
       </w:r>
       <w:r>
         <w:rPr>
@@ -2474,6 +2498,16 @@
         </w:rPr>
         <w:t>.</w:t>
       </w:r>
+      <w:r>
+        <w:rPr>
+          <w:rFonts w:asciiTheme="minorBidi" w:hAnsiTheme="minorBidi"/>
+          <w:color w:val="4472C4" w:themeColor="accent1"/>
+          <w:sz w:val="22"/>
+          <w:szCs w:val="22"/>
+          <w:lang w:val="en-US"/>
+        </w:rPr>
+        <w:t xml:space="preserve"> We actually show, using Corollary 1, that prestige bias in frequency independent. </w:t>
+      </w:r>
     </w:p>
     <w:p>
       <w:pPr>
@@ -4706,10 +4740,920 @@
           <w:color w:val="4472C4" w:themeColor="accent1"/>
           <w:sz w:val="22"/>
           <w:szCs w:val="22"/>
+          <w:lang w:val="en-US"/>
+        </w:rPr>
+        <w:t>Thank you for the suggestion, w</w:t>
+      </w:r>
+      <w:r>
+        <w:rPr>
+          <w:rFonts w:asciiTheme="minorBidi" w:hAnsiTheme="minorBidi"/>
+          <w:color w:val="4472C4" w:themeColor="accent1"/>
+          <w:sz w:val="22"/>
+          <w:szCs w:val="22"/>
+          <w:lang w:val="en-US"/>
+        </w:rPr>
+        <w:t xml:space="preserve">e have </w:t>
+      </w:r>
+      <w:r>
+        <w:rPr>
+          <w:rFonts w:asciiTheme="minorBidi" w:hAnsiTheme="minorBidi"/>
+          <w:color w:val="4472C4" w:themeColor="accent1"/>
+          <w:sz w:val="22"/>
+          <w:szCs w:val="22"/>
+          <w:lang w:val="en-US"/>
+        </w:rPr>
+        <w:t xml:space="preserve">now </w:t>
+      </w:r>
+      <w:r>
+        <w:rPr>
+          <w:rFonts w:asciiTheme="minorBidi" w:hAnsiTheme="minorBidi"/>
+          <w:color w:val="4472C4" w:themeColor="accent1"/>
+          <w:sz w:val="22"/>
+          <w:szCs w:val="22"/>
+          <w:lang w:val="en-US"/>
+        </w:rPr>
+        <w:t xml:space="preserve">added </w:t>
+      </w:r>
+      <w:r>
+        <w:rPr>
+          <w:rFonts w:asciiTheme="minorBidi" w:hAnsiTheme="minorBidi"/>
+          <w:color w:val="4472C4" w:themeColor="accent1"/>
+          <w:sz w:val="22"/>
+          <w:szCs w:val="22"/>
+          <w:lang w:val="en-US"/>
+        </w:rPr>
+        <w:t>a more detailed description of</w:t>
+      </w:r>
+      <w:r>
+        <w:rPr>
+          <w:rFonts w:asciiTheme="minorBidi" w:hAnsiTheme="minorBidi"/>
+          <w:color w:val="4472C4" w:themeColor="accent1"/>
+          <w:sz w:val="22"/>
+          <w:szCs w:val="22"/>
+          <w:lang w:val="en-US"/>
+        </w:rPr>
+        <w:t xml:space="preserve"> our results</w:t>
+      </w:r>
+      <w:r>
+        <w:rPr>
+          <w:rFonts w:asciiTheme="minorBidi" w:hAnsiTheme="minorBidi"/>
+          <w:color w:val="4472C4" w:themeColor="accent1"/>
+          <w:sz w:val="22"/>
+          <w:szCs w:val="22"/>
+          <w:lang w:val="en-US"/>
+        </w:rPr>
+        <w:t xml:space="preserve">, which we believe makes them easier to digest. Results 4-5 are now discussed in </w:t>
+      </w:r>
+      <w:r>
+        <w:rPr>
+          <w:rFonts w:asciiTheme="minorBidi" w:hAnsiTheme="minorBidi"/>
+          <w:color w:val="4472C4" w:themeColor="accent1"/>
+          <w:sz w:val="22"/>
+          <w:szCs w:val="22"/>
+          <w:lang w:val="en-US"/>
+        </w:rPr>
+        <w:t xml:space="preserve">the Results section in </w:t>
+      </w:r>
+      <w:r>
+        <w:rPr>
+          <w:rFonts w:asciiTheme="minorBidi" w:hAnsiTheme="minorBidi"/>
+          <w:color w:val="4472C4" w:themeColor="accent1"/>
+          <w:sz w:val="22"/>
+          <w:szCs w:val="22"/>
+          <w:lang w:val="en-US"/>
+        </w:rPr>
+        <w:t xml:space="preserve">line </w:t>
+      </w:r>
+      <w:r>
+        <w:rPr>
+          <w:rFonts w:asciiTheme="minorBidi" w:hAnsiTheme="minorBidi"/>
+          <w:color w:val="4472C4" w:themeColor="accent1"/>
+          <w:sz w:val="22"/>
+          <w:szCs w:val="22"/>
           <w:highlight w:val="yellow"/>
           <w:lang w:val="en-US"/>
         </w:rPr>
-        <w:t>We have added further discussion of our results</w:t>
+        <w:t>XXX</w:t>
+      </w:r>
+      <w:r>
+        <w:rPr>
+          <w:rFonts w:asciiTheme="minorBidi" w:hAnsiTheme="minorBidi"/>
+          <w:color w:val="4472C4" w:themeColor="accent1"/>
+          <w:sz w:val="22"/>
+          <w:szCs w:val="22"/>
+          <w:lang w:val="en-US"/>
+        </w:rPr>
+        <w:t>:</w:t>
+      </w:r>
+    </w:p>
+    <w:p>
+      <w:pPr>
+        <w:spacing w:before="100" w:beforeAutospacing="1" w:after="100" w:afterAutospacing="1"/>
+        <w:ind w:left="720"/>
+        <w:rPr>
+          <w:rFonts w:asciiTheme="minorBidi" w:hAnsiTheme="minorBidi"/>
+          <w:color w:val="4472C4" w:themeColor="accent1"/>
+          <w:sz w:val="22"/>
+          <w:szCs w:val="22"/>
+          <w:lang w:val="en-US"/>
+        </w:rPr>
+      </w:pPr>
+      <w:r>
+        <w:rPr>
+          <w:rFonts w:asciiTheme="minorBidi" w:hAnsiTheme="minorBidi"/>
+          <w:color w:val="4472C4" w:themeColor="accent1"/>
+          <w:sz w:val="22"/>
+          <w:szCs w:val="22"/>
+          <w:lang w:val="en-US"/>
+        </w:rPr>
+        <w:t>“</w:t>
+      </w:r>
+      <w:r>
+        <w:rPr>
+          <w:rFonts w:asciiTheme="minorBidi" w:hAnsiTheme="minorBidi"/>
+          <w:color w:val="4472C4" w:themeColor="accent1"/>
+          <w:sz w:val="22"/>
+          <w:szCs w:val="22"/>
+          <w:lang w:val="en-US"/>
+        </w:rPr>
+        <w:t xml:space="preserve">Results 4-5 lead to the following observations. First, the fixation probability increases (Figure 1B) and the fixation time decreases (Figure 1D) as a function of the success coefficient 1 − </w:t>
+      </w:r>
+      <w:r>
+        <w:rPr>
+          <w:rFonts w:ascii="Cambria Math" w:hAnsi="Cambria Math" w:cs="Cambria Math"/>
+          <w:color w:val="4472C4" w:themeColor="accent1"/>
+          <w:sz w:val="22"/>
+          <w:szCs w:val="22"/>
+          <w:lang w:val="en-US"/>
+        </w:rPr>
+        <w:t>𝛽</w:t>
+      </w:r>
+      <w:r>
+        <w:rPr>
+          <w:rFonts w:asciiTheme="minorBidi" w:hAnsiTheme="minorBidi"/>
+          <w:color w:val="4472C4" w:themeColor="accent1"/>
+          <w:sz w:val="22"/>
+          <w:szCs w:val="22"/>
+          <w:lang w:val="en-US"/>
+        </w:rPr>
+        <w:t xml:space="preserve">, which acts as an effective selection coefficient. Second, the fixation probability increases with the success-bias weight </w:t>
+      </w:r>
+      <w:r>
+        <w:rPr>
+          <w:rFonts w:ascii="Cambria Math" w:hAnsi="Cambria Math" w:cs="Cambria Math"/>
+          <w:color w:val="4472C4" w:themeColor="accent1"/>
+          <w:sz w:val="22"/>
+          <w:szCs w:val="22"/>
+          <w:lang w:val="en-US"/>
+        </w:rPr>
+        <w:t>𝛼</w:t>
+      </w:r>
+      <w:r>
+        <w:rPr>
+          <w:rFonts w:asciiTheme="minorBidi" w:hAnsiTheme="minorBidi"/>
+          <w:color w:val="4472C4" w:themeColor="accent1"/>
+          <w:sz w:val="22"/>
+          <w:szCs w:val="22"/>
+          <w:lang w:val="en-US"/>
+        </w:rPr>
+        <w:t xml:space="preserve"> (Figure 1A), reaching a maximum at 2(1 − </w:t>
+      </w:r>
+      <w:r>
+        <w:rPr>
+          <w:rFonts w:ascii="Cambria Math" w:hAnsi="Cambria Math" w:cs="Cambria Math"/>
+          <w:color w:val="4472C4" w:themeColor="accent1"/>
+          <w:sz w:val="22"/>
+          <w:szCs w:val="22"/>
+          <w:lang w:val="en-US"/>
+        </w:rPr>
+        <w:t>𝛽</w:t>
+      </w:r>
+      <w:r>
+        <w:rPr>
+          <w:rFonts w:asciiTheme="minorBidi" w:hAnsiTheme="minorBidi"/>
+          <w:color w:val="4472C4" w:themeColor="accent1"/>
+          <w:sz w:val="22"/>
+          <w:szCs w:val="22"/>
+          <w:lang w:val="en-US"/>
+        </w:rPr>
+        <w:t>) = 2</w:t>
+      </w:r>
+      <w:r>
+        <w:rPr>
+          <w:rFonts w:ascii="Cambria Math" w:hAnsi="Cambria Math" w:cs="Cambria Math"/>
+          <w:color w:val="4472C4" w:themeColor="accent1"/>
+          <w:sz w:val="22"/>
+          <w:szCs w:val="22"/>
+          <w:lang w:val="en-US"/>
+        </w:rPr>
+        <w:t>𝑠</w:t>
+      </w:r>
+      <w:r>
+        <w:rPr>
+          <w:rFonts w:asciiTheme="minorBidi" w:hAnsiTheme="minorBidi"/>
+          <w:color w:val="4472C4" w:themeColor="accent1"/>
+          <w:sz w:val="22"/>
+          <w:szCs w:val="22"/>
+          <w:lang w:val="en-US"/>
+        </w:rPr>
+        <w:t xml:space="preserve"> when there is no prestige bias (</w:t>
+      </w:r>
+      <w:r>
+        <w:rPr>
+          <w:rFonts w:ascii="Cambria Math" w:hAnsi="Cambria Math" w:cs="Cambria Math"/>
+          <w:color w:val="4472C4" w:themeColor="accent1"/>
+          <w:sz w:val="22"/>
+          <w:szCs w:val="22"/>
+          <w:lang w:val="en-US"/>
+        </w:rPr>
+        <w:t>𝛼</w:t>
+      </w:r>
+      <w:r>
+        <w:rPr>
+          <w:rFonts w:asciiTheme="minorBidi" w:hAnsiTheme="minorBidi"/>
+          <w:color w:val="4472C4" w:themeColor="accent1"/>
+          <w:sz w:val="22"/>
+          <w:szCs w:val="22"/>
+          <w:lang w:val="en-US"/>
+        </w:rPr>
+        <w:t xml:space="preserve"> = 1), in which case the effective population size equals the actual population size (eq. (18)) Third, and in contrast, the fixation time conditional on fixation is actually shorter with low values of </w:t>
+      </w:r>
+      <w:r>
+        <w:rPr>
+          <w:rFonts w:ascii="Cambria Math" w:hAnsi="Cambria Math" w:cs="Cambria Math"/>
+          <w:color w:val="4472C4" w:themeColor="accent1"/>
+          <w:sz w:val="22"/>
+          <w:szCs w:val="22"/>
+          <w:lang w:val="en-US"/>
+        </w:rPr>
+        <w:t>𝛼</w:t>
+      </w:r>
+      <w:r>
+        <w:rPr>
+          <w:rFonts w:asciiTheme="minorBidi" w:hAnsiTheme="minorBidi"/>
+          <w:color w:val="4472C4" w:themeColor="accent1"/>
+          <w:sz w:val="22"/>
+          <w:szCs w:val="22"/>
+          <w:lang w:val="en-US"/>
+        </w:rPr>
+        <w:t>, that is, when prestige bias is strong (Figure 1D). This is because prestige bias accelerates the evolutionary dynamics due to a rich-get-richer process. Thus, when fixation occurs with strong prestige bias, it occurs faster</w:t>
+      </w:r>
+      <w:r>
+        <w:rPr>
+          <w:rFonts w:asciiTheme="minorBidi" w:hAnsiTheme="minorBidi"/>
+          <w:color w:val="4472C4" w:themeColor="accent1"/>
+          <w:sz w:val="22"/>
+          <w:szCs w:val="22"/>
+          <w:lang w:val="en-US"/>
+        </w:rPr>
+        <w:t xml:space="preserve"> </w:t>
+      </w:r>
+      <w:r>
+        <w:rPr>
+          <w:rFonts w:asciiTheme="minorBidi" w:hAnsiTheme="minorBidi"/>
+          <w:color w:val="4472C4" w:themeColor="accent1"/>
+          <w:sz w:val="22"/>
+          <w:szCs w:val="22"/>
+          <w:lang w:val="en-US"/>
+        </w:rPr>
+        <w:t>than it does with strong success bias.</w:t>
+      </w:r>
+      <w:r>
+        <w:rPr>
+          <w:rFonts w:asciiTheme="minorBidi" w:hAnsiTheme="minorBidi"/>
+          <w:color w:val="4472C4" w:themeColor="accent1"/>
+          <w:sz w:val="22"/>
+          <w:szCs w:val="22"/>
+          <w:lang w:val="en-US"/>
+        </w:rPr>
+        <w:t>”</w:t>
+      </w:r>
+    </w:p>
+    <w:p>
+      <w:pPr>
+        <w:spacing w:before="100" w:beforeAutospacing="1" w:after="100" w:afterAutospacing="1"/>
+        <w:rPr>
+          <w:rFonts w:asciiTheme="minorBidi" w:hAnsiTheme="minorBidi"/>
+          <w:color w:val="4472C4" w:themeColor="accent1"/>
+          <w:sz w:val="22"/>
+          <w:szCs w:val="22"/>
+          <w:lang w:val="en-US"/>
+        </w:rPr>
+      </w:pPr>
+      <w:r>
+        <w:rPr>
+          <w:rFonts w:asciiTheme="minorBidi" w:hAnsiTheme="minorBidi"/>
+          <w:color w:val="4472C4" w:themeColor="accent1"/>
+          <w:sz w:val="22"/>
+          <w:szCs w:val="22"/>
+          <w:lang w:val="en-US"/>
+        </w:rPr>
+        <w:t>and in the Discussion section in line XXX:</w:t>
+      </w:r>
+    </w:p>
+    <w:p>
+      <w:pPr>
+        <w:ind w:left="720"/>
+        <w:rPr>
+          <w:rFonts w:asciiTheme="minorBidi" w:hAnsiTheme="minorBidi"/>
+          <w:color w:val="4472C4" w:themeColor="accent1"/>
+          <w:sz w:val="22"/>
+          <w:szCs w:val="22"/>
+          <w:lang w:val="en-US"/>
+        </w:rPr>
+      </w:pPr>
+      <w:r>
+        <w:rPr>
+          <w:rFonts w:asciiTheme="minorBidi" w:hAnsiTheme="minorBidi"/>
+          <w:color w:val="4472C4" w:themeColor="accent1"/>
+          <w:sz w:val="22"/>
+          <w:szCs w:val="22"/>
+          <w:lang w:val="en-US"/>
+        </w:rPr>
+        <w:t>“</w:t>
+      </w:r>
+      <w:r>
+        <w:rPr>
+          <w:rFonts w:asciiTheme="minorBidi" w:hAnsiTheme="minorBidi"/>
+          <w:color w:val="4472C4" w:themeColor="accent1"/>
+          <w:sz w:val="22"/>
+          <w:szCs w:val="22"/>
+          <w:lang w:val="en-US"/>
+        </w:rPr>
+        <w:t xml:space="preserve">Therefore, when either </w:t>
+      </w:r>
+      <w:r>
+        <w:rPr>
+          <w:rFonts w:ascii="Cambria Math" w:hAnsi="Cambria Math" w:cs="Cambria Math"/>
+          <w:color w:val="4472C4" w:themeColor="accent1"/>
+          <w:sz w:val="22"/>
+          <w:szCs w:val="22"/>
+          <w:lang w:val="en-US"/>
+        </w:rPr>
+        <w:t>𝛼</w:t>
+      </w:r>
+      <w:r>
+        <w:rPr>
+          <w:rFonts w:asciiTheme="minorBidi" w:hAnsiTheme="minorBidi"/>
+          <w:color w:val="4472C4" w:themeColor="accent1"/>
+          <w:sz w:val="22"/>
+          <w:szCs w:val="22"/>
+          <w:lang w:val="en-US"/>
+        </w:rPr>
+        <w:t xml:space="preserve"> or 1 − </w:t>
+      </w:r>
+      <w:r>
+        <w:rPr>
+          <w:rFonts w:ascii="Cambria Math" w:hAnsi="Cambria Math" w:cs="Cambria Math"/>
+          <w:color w:val="4472C4" w:themeColor="accent1"/>
+          <w:sz w:val="22"/>
+          <w:szCs w:val="22"/>
+          <w:lang w:val="en-US"/>
+        </w:rPr>
+        <w:t>𝛽</w:t>
+      </w:r>
+      <w:r>
+        <w:rPr>
+          <w:rFonts w:asciiTheme="minorBidi" w:hAnsiTheme="minorBidi"/>
+          <w:color w:val="4472C4" w:themeColor="accent1"/>
+          <w:sz w:val="22"/>
+          <w:szCs w:val="22"/>
+          <w:lang w:val="en-US"/>
+        </w:rPr>
+        <w:t xml:space="preserve"> increases, the fixation probability increases (Figure 1A and Figure 1B). However, while increasing the </w:t>
+      </w:r>
+      <w:r>
+        <w:rPr>
+          <w:rFonts w:ascii="Cambria Math" w:hAnsi="Cambria Math" w:cs="Cambria Math"/>
+          <w:color w:val="4472C4" w:themeColor="accent1"/>
+          <w:sz w:val="22"/>
+          <w:szCs w:val="22"/>
+          <w:lang w:val="en-US"/>
+        </w:rPr>
+        <w:t>𝑠</w:t>
+      </w:r>
+      <w:r>
+        <w:rPr>
+          <w:rFonts w:asciiTheme="minorBidi" w:hAnsiTheme="minorBidi"/>
+          <w:color w:val="4472C4" w:themeColor="accent1"/>
+          <w:sz w:val="22"/>
+          <w:szCs w:val="22"/>
+          <w:lang w:val="en-US"/>
+        </w:rPr>
+        <w:t xml:space="preserve"> = 1 − </w:t>
+      </w:r>
+      <w:r>
+        <w:rPr>
+          <w:rFonts w:ascii="Cambria Math" w:hAnsi="Cambria Math" w:cs="Cambria Math"/>
+          <w:color w:val="4472C4" w:themeColor="accent1"/>
+          <w:sz w:val="22"/>
+          <w:szCs w:val="22"/>
+          <w:lang w:val="en-US"/>
+        </w:rPr>
+        <w:t>𝛽</w:t>
+      </w:r>
+      <w:r>
+        <w:rPr>
+          <w:rFonts w:asciiTheme="minorBidi" w:hAnsiTheme="minorBidi"/>
+          <w:color w:val="4472C4" w:themeColor="accent1"/>
+          <w:sz w:val="22"/>
+          <w:szCs w:val="22"/>
+          <w:lang w:val="en-US"/>
+        </w:rPr>
+        <w:t xml:space="preserve"> decreases the fixation time, as ‘selection’ is stronger (Figure 1D), increasing</w:t>
+      </w:r>
+      <w:r>
+        <w:rPr>
+          <w:rFonts w:asciiTheme="minorBidi" w:hAnsiTheme="minorBidi"/>
+          <w:color w:val="4472C4" w:themeColor="accent1"/>
+          <w:sz w:val="22"/>
+          <w:szCs w:val="22"/>
+          <w:lang w:val="en-US"/>
+        </w:rPr>
+        <w:t xml:space="preserve"> </w:t>
+      </w:r>
+      <w:r>
+        <w:rPr>
+          <w:rFonts w:asciiTheme="minorBidi" w:hAnsiTheme="minorBidi"/>
+          <w:color w:val="4472C4" w:themeColor="accent1"/>
+          <w:sz w:val="22"/>
+          <w:szCs w:val="22"/>
+        </w:rPr>
+        <w:t xml:space="preserve">the success-bias weight </w:t>
+      </w:r>
+      <w:r>
+        <w:rPr>
+          <w:rFonts w:ascii="Cambria Math" w:hAnsi="Cambria Math" w:cs="Cambria Math"/>
+          <w:color w:val="4472C4" w:themeColor="accent1"/>
+          <w:sz w:val="22"/>
+          <w:szCs w:val="22"/>
+        </w:rPr>
+        <w:t>𝛼</w:t>
+      </w:r>
+      <w:r>
+        <w:rPr>
+          <w:rFonts w:asciiTheme="minorBidi" w:hAnsiTheme="minorBidi"/>
+          <w:color w:val="4472C4" w:themeColor="accent1"/>
+          <w:sz w:val="22"/>
+          <w:szCs w:val="22"/>
+        </w:rPr>
+        <w:t xml:space="preserve"> increases the conditional fixation time (Figure 1C). This is because, when the invading phenotype manages to fix in a population with strong prestige bias, it will </w:t>
+      </w:r>
+      <w:r>
+        <w:rPr>
+          <w:rFonts w:asciiTheme="minorBidi" w:hAnsiTheme="minorBidi"/>
+          <w:color w:val="4472C4" w:themeColor="accent1"/>
+          <w:sz w:val="22"/>
+          <w:szCs w:val="22"/>
+        </w:rPr>
+        <w:lastRenderedPageBreak/>
+        <w:t xml:space="preserve">do so faster </w:t>
+      </w:r>
+      <w:r>
+        <w:rPr>
+          <w:rFonts w:asciiTheme="minorBidi" w:hAnsiTheme="minorBidi"/>
+          <w:color w:val="4472C4" w:themeColor="accent1"/>
+          <w:sz w:val="22"/>
+          <w:szCs w:val="22"/>
+          <w:lang w:val="en-US"/>
+        </w:rPr>
+        <w:t>compared to</w:t>
+      </w:r>
+      <w:r>
+        <w:rPr>
+          <w:rFonts w:asciiTheme="minorBidi" w:hAnsiTheme="minorBidi"/>
+          <w:color w:val="4472C4" w:themeColor="accent1"/>
+          <w:sz w:val="22"/>
+          <w:szCs w:val="22"/>
+        </w:rPr>
+        <w:t xml:space="preserve"> a population with weak prestige bias, as strong prestige leads to a </w:t>
+      </w:r>
+      <w:r>
+        <w:rPr>
+          <w:rFonts w:asciiTheme="minorBidi" w:hAnsiTheme="minorBidi"/>
+          <w:i/>
+          <w:iCs/>
+          <w:color w:val="4472C4" w:themeColor="accent1"/>
+          <w:sz w:val="22"/>
+          <w:szCs w:val="22"/>
+        </w:rPr>
+        <w:t xml:space="preserve">rich-getting-richer </w:t>
+      </w:r>
+      <w:r>
+        <w:rPr>
+          <w:rFonts w:asciiTheme="minorBidi" w:hAnsiTheme="minorBidi"/>
+          <w:color w:val="4472C4" w:themeColor="accent1"/>
+          <w:sz w:val="22"/>
+          <w:szCs w:val="22"/>
+        </w:rPr>
+        <w:t>process</w:t>
+      </w:r>
+      <w:r>
+        <w:rPr>
+          <w:rFonts w:asciiTheme="minorBidi" w:hAnsiTheme="minorBidi"/>
+          <w:color w:val="4472C4" w:themeColor="accent1"/>
+          <w:sz w:val="22"/>
+          <w:szCs w:val="22"/>
+          <w:lang w:val="en-US"/>
+        </w:rPr>
+        <w:t>.”</w:t>
+      </w:r>
+    </w:p>
+    <w:p>
+      <w:pPr>
+        <w:spacing w:before="100" w:beforeAutospacing="1" w:after="100" w:afterAutospacing="1"/>
+        <w:jc w:val="both"/>
+        <w:rPr>
+          <w:rFonts w:asciiTheme="minorBidi" w:hAnsiTheme="minorBidi"/>
+          <w:color w:val="4472C4" w:themeColor="accent1"/>
+          <w:sz w:val="22"/>
+          <w:szCs w:val="22"/>
+          <w:lang w:val="en-US"/>
+        </w:rPr>
+      </w:pPr>
+      <w:r>
+        <w:rPr>
+          <w:rFonts w:asciiTheme="minorBidi" w:hAnsiTheme="minorBidi"/>
+          <w:color w:val="4472C4" w:themeColor="accent1"/>
+          <w:sz w:val="22"/>
+          <w:szCs w:val="22"/>
+          <w:lang w:val="en-US"/>
+        </w:rPr>
+        <w:t xml:space="preserve">Result 6 is now </w:t>
+      </w:r>
+      <w:r>
+        <w:rPr>
+          <w:rFonts w:asciiTheme="minorBidi" w:hAnsiTheme="minorBidi"/>
+          <w:color w:val="4472C4" w:themeColor="accent1"/>
+          <w:sz w:val="22"/>
+          <w:szCs w:val="22"/>
+          <w:lang w:val="en-US"/>
+        </w:rPr>
+        <w:t>described in the Results section</w:t>
+      </w:r>
+      <w:r>
+        <w:rPr>
+          <w:rFonts w:asciiTheme="minorBidi" w:hAnsiTheme="minorBidi"/>
+          <w:color w:val="4472C4" w:themeColor="accent1"/>
+          <w:sz w:val="22"/>
+          <w:szCs w:val="22"/>
+          <w:lang w:val="en-US"/>
+        </w:rPr>
+        <w:t xml:space="preserve"> in In line </w:t>
+      </w:r>
+      <w:r>
+        <w:rPr>
+          <w:rFonts w:asciiTheme="minorBidi" w:hAnsiTheme="minorBidi"/>
+          <w:color w:val="4472C4" w:themeColor="accent1"/>
+          <w:sz w:val="22"/>
+          <w:szCs w:val="22"/>
+          <w:highlight w:val="yellow"/>
+          <w:lang w:val="en-US"/>
+        </w:rPr>
+        <w:t>XXX</w:t>
+      </w:r>
+      <w:r>
+        <w:rPr>
+          <w:rFonts w:asciiTheme="minorBidi" w:hAnsiTheme="minorBidi"/>
+          <w:color w:val="4472C4" w:themeColor="accent1"/>
+          <w:sz w:val="22"/>
+          <w:szCs w:val="22"/>
+          <w:lang w:val="en-US"/>
+        </w:rPr>
+        <w:t>:</w:t>
+      </w:r>
+    </w:p>
+    <w:p>
+      <w:pPr>
+        <w:spacing w:before="100" w:beforeAutospacing="1" w:after="100" w:afterAutospacing="1"/>
+        <w:ind w:left="720"/>
+        <w:jc w:val="both"/>
+        <w:rPr>
+          <w:rFonts w:asciiTheme="minorBidi" w:hAnsiTheme="minorBidi"/>
+          <w:color w:val="4472C4" w:themeColor="accent1"/>
+          <w:sz w:val="22"/>
+          <w:szCs w:val="22"/>
+          <w:lang w:val="en-US"/>
+        </w:rPr>
+      </w:pPr>
+      <w:r>
+        <w:rPr>
+          <w:rFonts w:asciiTheme="minorBidi" w:hAnsiTheme="minorBidi"/>
+          <w:color w:val="4472C4" w:themeColor="accent1"/>
+          <w:sz w:val="22"/>
+          <w:szCs w:val="22"/>
+          <w:lang w:val="en-US"/>
+        </w:rPr>
+        <w:t>“</w:t>
+      </w:r>
+      <w:r>
+        <w:rPr>
+          <w:rFonts w:asciiTheme="minorBidi" w:hAnsiTheme="minorBidi"/>
+          <w:color w:val="4472C4" w:themeColor="accent1"/>
+          <w:sz w:val="22"/>
+          <w:szCs w:val="22"/>
+        </w:rPr>
+        <w:t xml:space="preserve">Importantly, the average selection coefficient, </w:t>
+      </w:r>
+      <w:r>
+        <w:rPr>
+          <w:rFonts w:ascii="Cambria Math" w:hAnsi="Cambria Math" w:cs="Cambria Math"/>
+          <w:color w:val="4472C4" w:themeColor="accent1"/>
+          <w:sz w:val="22"/>
+          <w:szCs w:val="22"/>
+        </w:rPr>
+        <w:t>𝑆𝑛</w:t>
+      </w:r>
+      <w:r>
+        <w:rPr>
+          <w:rFonts w:asciiTheme="minorBidi" w:hAnsiTheme="minorBidi"/>
+          <w:color w:val="4472C4" w:themeColor="accent1"/>
+          <w:sz w:val="22"/>
+          <w:szCs w:val="22"/>
+        </w:rPr>
+        <w:t>/</w:t>
+      </w:r>
+      <w:r>
+        <w:rPr>
+          <w:rFonts w:ascii="Cambria Math" w:hAnsi="Cambria Math" w:cs="Cambria Math"/>
+          <w:color w:val="4472C4" w:themeColor="accent1"/>
+          <w:sz w:val="22"/>
+          <w:szCs w:val="22"/>
+        </w:rPr>
+        <w:t>𝑛</w:t>
+      </w:r>
+      <w:r>
+        <w:rPr>
+          <w:rFonts w:asciiTheme="minorBidi" w:hAnsiTheme="minorBidi"/>
+          <w:color w:val="4472C4" w:themeColor="accent1"/>
+          <w:sz w:val="22"/>
+          <w:szCs w:val="22"/>
+        </w:rPr>
+        <w:t xml:space="preserve">, has the same sign as </w:t>
+      </w:r>
+      <w:r>
+        <w:rPr>
+          <w:rFonts w:ascii="Cambria Math" w:hAnsi="Cambria Math" w:cs="Cambria Math"/>
+          <w:color w:val="4472C4" w:themeColor="accent1"/>
+          <w:sz w:val="22"/>
+          <w:szCs w:val="22"/>
+        </w:rPr>
+        <w:t>𝑘</w:t>
+      </w:r>
+      <w:r>
+        <w:rPr>
+          <w:rFonts w:asciiTheme="minorBidi" w:hAnsiTheme="minorBidi"/>
+          <w:color w:val="4472C4" w:themeColor="accent1"/>
+          <w:sz w:val="22"/>
+          <w:szCs w:val="22"/>
+        </w:rPr>
+        <w:t xml:space="preserve"> − </w:t>
+      </w:r>
+      <w:r>
+        <w:rPr>
+          <w:rFonts w:ascii="Cambria Math" w:hAnsi="Cambria Math" w:cs="Cambria Math"/>
+          <w:color w:val="4472C4" w:themeColor="accent1"/>
+          <w:sz w:val="22"/>
+          <w:szCs w:val="22"/>
+        </w:rPr>
+        <w:t>𝑙</w:t>
+      </w:r>
+      <w:r>
+        <w:rPr>
+          <w:rFonts w:asciiTheme="minorBidi" w:hAnsiTheme="minorBidi"/>
+          <w:color w:val="4472C4" w:themeColor="accent1"/>
+          <w:sz w:val="22"/>
+          <w:szCs w:val="22"/>
+        </w:rPr>
+        <w:t xml:space="preserve">. Therefore, when </w:t>
+      </w:r>
+      <w:r>
+        <w:rPr>
+          <w:rFonts w:ascii="Cambria Math" w:hAnsi="Cambria Math" w:cs="Cambria Math"/>
+          <w:color w:val="4472C4" w:themeColor="accent1"/>
+          <w:sz w:val="22"/>
+          <w:szCs w:val="22"/>
+        </w:rPr>
+        <w:t>𝑘</w:t>
+      </w:r>
+      <w:r>
+        <w:rPr>
+          <w:rFonts w:asciiTheme="minorBidi" w:hAnsiTheme="minorBidi"/>
+          <w:color w:val="4472C4" w:themeColor="accent1"/>
+          <w:sz w:val="22"/>
+          <w:szCs w:val="22"/>
+        </w:rPr>
+        <w:t xml:space="preserve"> &gt; </w:t>
+      </w:r>
+      <w:r>
+        <w:rPr>
+          <w:rFonts w:ascii="Cambria Math" w:hAnsi="Cambria Math" w:cs="Cambria Math"/>
+          <w:color w:val="4472C4" w:themeColor="accent1"/>
+          <w:sz w:val="22"/>
+          <w:szCs w:val="22"/>
+        </w:rPr>
+        <w:t>𝑙</w:t>
+      </w:r>
+      <w:r>
+        <w:rPr>
+          <w:rFonts w:asciiTheme="minorBidi" w:hAnsiTheme="minorBidi"/>
+          <w:color w:val="4472C4" w:themeColor="accent1"/>
+          <w:sz w:val="22"/>
+          <w:szCs w:val="22"/>
+        </w:rPr>
+        <w:t xml:space="preserve">, the fixation probability will increase with the success-bias weight </w:t>
+      </w:r>
+      <w:r>
+        <w:rPr>
+          <w:rFonts w:ascii="Cambria Math" w:hAnsi="Cambria Math" w:cs="Cambria Math"/>
+          <w:color w:val="4472C4" w:themeColor="accent1"/>
+          <w:sz w:val="22"/>
+          <w:szCs w:val="22"/>
+        </w:rPr>
+        <w:t>𝛼</w:t>
+      </w:r>
+      <w:r>
+        <w:rPr>
+          <w:rFonts w:asciiTheme="minorBidi" w:hAnsiTheme="minorBidi"/>
+          <w:color w:val="4472C4" w:themeColor="accent1"/>
+          <w:sz w:val="22"/>
+          <w:szCs w:val="22"/>
+        </w:rPr>
+        <w:t xml:space="preserve"> (similar to a constant environment, Figure 1A), and when </w:t>
+      </w:r>
+      <w:r>
+        <w:rPr>
+          <w:rFonts w:ascii="Cambria Math" w:hAnsi="Cambria Math" w:cs="Cambria Math"/>
+          <w:color w:val="4472C4" w:themeColor="accent1"/>
+          <w:sz w:val="22"/>
+          <w:szCs w:val="22"/>
+        </w:rPr>
+        <w:t>𝑘</w:t>
+      </w:r>
+      <w:r>
+        <w:rPr>
+          <w:rFonts w:asciiTheme="minorBidi" w:hAnsiTheme="minorBidi"/>
+          <w:color w:val="4472C4" w:themeColor="accent1"/>
+          <w:sz w:val="22"/>
+          <w:szCs w:val="22"/>
+        </w:rPr>
+        <w:t xml:space="preserve"> &lt; </w:t>
+      </w:r>
+      <w:r>
+        <w:rPr>
+          <w:rFonts w:ascii="Cambria Math" w:hAnsi="Cambria Math" w:cs="Cambria Math"/>
+          <w:color w:val="4472C4" w:themeColor="accent1"/>
+          <w:sz w:val="22"/>
+          <w:szCs w:val="22"/>
+        </w:rPr>
+        <w:t>𝑙</w:t>
+      </w:r>
+      <w:r>
+        <w:rPr>
+          <w:rFonts w:asciiTheme="minorBidi" w:hAnsiTheme="minorBidi"/>
+          <w:color w:val="4472C4" w:themeColor="accent1"/>
+          <w:sz w:val="22"/>
+          <w:szCs w:val="22"/>
+        </w:rPr>
+        <w:t xml:space="preserve">, the fixation probability will decrease with the success-bias weight </w:t>
+      </w:r>
+      <w:r>
+        <w:rPr>
+          <w:rFonts w:ascii="Cambria Math" w:hAnsi="Cambria Math" w:cs="Cambria Math"/>
+          <w:color w:val="4472C4" w:themeColor="accent1"/>
+          <w:sz w:val="22"/>
+          <w:szCs w:val="22"/>
+        </w:rPr>
+        <w:t>𝛼</w:t>
+      </w:r>
+      <w:r>
+        <w:rPr>
+          <w:rFonts w:asciiTheme="minorBidi" w:hAnsiTheme="minorBidi"/>
+          <w:color w:val="4472C4" w:themeColor="accent1"/>
+          <w:sz w:val="22"/>
+          <w:szCs w:val="22"/>
+        </w:rPr>
+        <w:t xml:space="preserve"> (Figure 2A). Furthermore, the fixation probability increases with the success coefficient (1 − </w:t>
+      </w:r>
+      <w:r>
+        <w:rPr>
+          <w:rFonts w:ascii="Cambria Math" w:hAnsi="Cambria Math" w:cs="Cambria Math"/>
+          <w:color w:val="4472C4" w:themeColor="accent1"/>
+          <w:sz w:val="22"/>
+          <w:szCs w:val="22"/>
+        </w:rPr>
+        <w:t>𝛽</w:t>
+      </w:r>
+      <w:r>
+        <w:rPr>
+          <w:rFonts w:asciiTheme="minorBidi" w:hAnsiTheme="minorBidi"/>
+          <w:color w:val="4472C4" w:themeColor="accent1"/>
+          <w:sz w:val="22"/>
+          <w:szCs w:val="22"/>
+        </w:rPr>
+        <w:t xml:space="preserve">, Figure 2B; see below for how simulation results compare to the constant environment and changing environment approximations) and becomes larger as </w:t>
+      </w:r>
+      <w:r>
+        <w:rPr>
+          <w:rFonts w:ascii="Cambria Math" w:hAnsi="Cambria Math" w:cs="Cambria Math"/>
+          <w:color w:val="4472C4" w:themeColor="accent1"/>
+          <w:sz w:val="22"/>
+          <w:szCs w:val="22"/>
+        </w:rPr>
+        <w:t>𝑘</w:t>
+      </w:r>
+      <w:r>
+        <w:rPr>
+          <w:rFonts w:asciiTheme="minorBidi" w:hAnsiTheme="minorBidi"/>
+          <w:color w:val="4472C4" w:themeColor="accent1"/>
+          <w:sz w:val="22"/>
+          <w:szCs w:val="22"/>
+        </w:rPr>
+        <w:t xml:space="preserve"> − </w:t>
+      </w:r>
+      <w:r>
+        <w:rPr>
+          <w:rFonts w:ascii="Cambria Math" w:hAnsi="Cambria Math" w:cs="Cambria Math"/>
+          <w:color w:val="4472C4" w:themeColor="accent1"/>
+          <w:sz w:val="22"/>
+          <w:szCs w:val="22"/>
+        </w:rPr>
+        <w:t>𝑙</w:t>
+      </w:r>
+      <w:r>
+        <w:rPr>
+          <w:rFonts w:asciiTheme="minorBidi" w:hAnsiTheme="minorBidi"/>
+          <w:color w:val="4472C4" w:themeColor="accent1"/>
+          <w:sz w:val="22"/>
+          <w:szCs w:val="22"/>
+        </w:rPr>
+        <w:t xml:space="preserve"> increases, i.e., as the number of generations in which the invading phenotype is favored increases (Figure 2C).</w:t>
+      </w:r>
+      <w:r>
+        <w:rPr>
+          <w:rFonts w:asciiTheme="minorBidi" w:hAnsiTheme="minorBidi"/>
+          <w:color w:val="4472C4" w:themeColor="accent1"/>
+          <w:sz w:val="22"/>
+          <w:szCs w:val="22"/>
+          <w:lang w:val="en-US"/>
+        </w:rPr>
+        <w:t>”</w:t>
+      </w:r>
+    </w:p>
+    <w:p>
+      <w:pPr>
+        <w:spacing w:before="100" w:beforeAutospacing="1" w:after="100" w:afterAutospacing="1"/>
+        <w:jc w:val="both"/>
+        <w:rPr>
+          <w:rFonts w:asciiTheme="minorBidi" w:hAnsiTheme="minorBidi"/>
+          <w:color w:val="4472C4" w:themeColor="accent1"/>
+          <w:sz w:val="22"/>
+          <w:szCs w:val="22"/>
+          <w:lang w:val="en-US"/>
+        </w:rPr>
+      </w:pPr>
+      <w:r>
+        <w:rPr>
+          <w:rFonts w:asciiTheme="minorBidi" w:hAnsiTheme="minorBidi"/>
+          <w:color w:val="4472C4" w:themeColor="accent1"/>
+          <w:sz w:val="22"/>
+          <w:szCs w:val="22"/>
+          <w:lang w:val="en-US"/>
+        </w:rPr>
+        <w:t>and discussed in the Discussion in line XXX:</w:t>
+      </w:r>
+    </w:p>
+    <w:p>
+      <w:pPr>
+        <w:spacing w:before="100" w:beforeAutospacing="1" w:after="100" w:afterAutospacing="1"/>
+        <w:ind w:left="720"/>
+        <w:rPr>
+          <w:rFonts w:asciiTheme="minorBidi" w:hAnsiTheme="minorBidi"/>
+          <w:color w:val="4472C4" w:themeColor="accent1"/>
+          <w:sz w:val="22"/>
+          <w:szCs w:val="22"/>
+          <w:lang w:val="en-US"/>
+        </w:rPr>
+      </w:pPr>
+      <w:r>
+        <w:rPr>
+          <w:rFonts w:asciiTheme="minorBidi" w:hAnsiTheme="minorBidi"/>
+          <w:color w:val="4472C4" w:themeColor="accent1"/>
+          <w:sz w:val="22"/>
+          <w:szCs w:val="22"/>
+          <w:lang w:val="en-US"/>
+        </w:rPr>
+        <w:t>“</w:t>
+      </w:r>
+      <w:r>
+        <w:rPr>
+          <w:rFonts w:asciiTheme="minorBidi" w:hAnsiTheme="minorBidi"/>
+          <w:color w:val="4472C4" w:themeColor="accent1"/>
+          <w:sz w:val="22"/>
+          <w:szCs w:val="22"/>
+          <w:lang w:val="en-US"/>
+        </w:rPr>
+        <w:t xml:space="preserve">We also analyzed the dichotomous–trait model in a periodically changing environment in which the identity of the success-biased trait switches after a fixed </w:t>
       </w:r>
       <w:proofErr w:type="gramStart"/>
       <w:r>
@@ -4718,20 +5662,576 @@
           <w:color w:val="4472C4" w:themeColor="accent1"/>
           <w:sz w:val="22"/>
           <w:szCs w:val="22"/>
+          <w:lang w:val="en-US"/>
+        </w:rPr>
+        <w:t>amount</w:t>
+      </w:r>
+      <w:proofErr w:type="gramEnd"/>
+      <w:r>
+        <w:rPr>
+          <w:rFonts w:asciiTheme="minorBidi" w:hAnsiTheme="minorBidi"/>
+          <w:color w:val="4472C4" w:themeColor="accent1"/>
+          <w:sz w:val="22"/>
+          <w:szCs w:val="22"/>
+          <w:lang w:val="en-US"/>
+        </w:rPr>
+        <w:t xml:space="preserve"> of generations (Figure 2). We again derive an approximation for the fixation probability, which works well when the success coefficient 1 − </w:t>
+      </w:r>
+      <w:r>
+        <w:rPr>
+          <w:rFonts w:ascii="Cambria Math" w:hAnsi="Cambria Math" w:cs="Cambria Math"/>
+          <w:color w:val="4472C4" w:themeColor="accent1"/>
+          <w:sz w:val="22"/>
+          <w:szCs w:val="22"/>
+          <w:lang w:val="en-US"/>
+        </w:rPr>
+        <w:t>𝛽</w:t>
+      </w:r>
+      <w:r>
+        <w:rPr>
+          <w:rFonts w:asciiTheme="minorBidi" w:hAnsiTheme="minorBidi"/>
+          <w:color w:val="4472C4" w:themeColor="accent1"/>
+          <w:sz w:val="22"/>
+          <w:szCs w:val="22"/>
+          <w:lang w:val="en-US"/>
+        </w:rPr>
+        <w:t xml:space="preserve"> is low. In the case of a changing environment, two key values are the number of generations </w:t>
+      </w:r>
+      <w:r>
+        <w:rPr>
+          <w:rFonts w:ascii="Cambria Math" w:hAnsi="Cambria Math" w:cs="Cambria Math"/>
+          <w:color w:val="4472C4" w:themeColor="accent1"/>
+          <w:sz w:val="22"/>
+          <w:szCs w:val="22"/>
+          <w:lang w:val="en-US"/>
+        </w:rPr>
+        <w:t>𝑘</w:t>
+      </w:r>
+      <w:r>
+        <w:rPr>
+          <w:rFonts w:asciiTheme="minorBidi" w:hAnsiTheme="minorBidi"/>
+          <w:color w:val="4472C4" w:themeColor="accent1"/>
+          <w:sz w:val="22"/>
+          <w:szCs w:val="22"/>
+          <w:lang w:val="en-US"/>
+        </w:rPr>
+        <w:t xml:space="preserve"> and </w:t>
+      </w:r>
+      <w:r>
+        <w:rPr>
+          <w:rFonts w:ascii="Cambria Math" w:hAnsi="Cambria Math" w:cs="Cambria Math"/>
+          <w:color w:val="4472C4" w:themeColor="accent1"/>
+          <w:sz w:val="22"/>
+          <w:szCs w:val="22"/>
+          <w:lang w:val="en-US"/>
+        </w:rPr>
+        <w:t>𝑙</w:t>
+      </w:r>
+      <w:r>
+        <w:rPr>
+          <w:rFonts w:asciiTheme="minorBidi" w:hAnsiTheme="minorBidi"/>
+          <w:color w:val="4472C4" w:themeColor="accent1"/>
+          <w:sz w:val="22"/>
+          <w:szCs w:val="22"/>
+          <w:lang w:val="en-US"/>
+        </w:rPr>
+        <w:t xml:space="preserve"> in which the invading and resident traits are favored by success bias, respectively. When </w:t>
+      </w:r>
+      <w:r>
+        <w:rPr>
+          <w:rFonts w:ascii="Cambria Math" w:hAnsi="Cambria Math" w:cs="Cambria Math"/>
+          <w:color w:val="4472C4" w:themeColor="accent1"/>
+          <w:sz w:val="22"/>
+          <w:szCs w:val="22"/>
+          <w:lang w:val="en-US"/>
+        </w:rPr>
+        <w:t>𝑘</w:t>
+      </w:r>
+      <w:r>
+        <w:rPr>
+          <w:rFonts w:asciiTheme="minorBidi" w:hAnsiTheme="minorBidi"/>
+          <w:color w:val="4472C4" w:themeColor="accent1"/>
+          <w:sz w:val="22"/>
+          <w:szCs w:val="22"/>
+          <w:lang w:val="en-US"/>
+        </w:rPr>
+        <w:t xml:space="preserve"> &gt; </w:t>
+      </w:r>
+      <w:r>
+        <w:rPr>
+          <w:rFonts w:ascii="Cambria Math" w:hAnsi="Cambria Math" w:cs="Cambria Math"/>
+          <w:color w:val="4472C4" w:themeColor="accent1"/>
+          <w:sz w:val="22"/>
+          <w:szCs w:val="22"/>
+          <w:lang w:val="en-US"/>
+        </w:rPr>
+        <w:t>𝑙</w:t>
+      </w:r>
+      <w:r>
+        <w:rPr>
+          <w:rFonts w:asciiTheme="minorBidi" w:hAnsiTheme="minorBidi"/>
+          <w:color w:val="4472C4" w:themeColor="accent1"/>
+          <w:sz w:val="22"/>
+          <w:szCs w:val="22"/>
+          <w:lang w:val="en-US"/>
+        </w:rPr>
+        <w:t xml:space="preserve">, strong success (high </w:t>
+      </w:r>
+      <w:r>
+        <w:rPr>
+          <w:rFonts w:ascii="Cambria Math" w:hAnsi="Cambria Math" w:cs="Cambria Math"/>
+          <w:color w:val="4472C4" w:themeColor="accent1"/>
+          <w:sz w:val="22"/>
+          <w:szCs w:val="22"/>
+          <w:lang w:val="en-US"/>
+        </w:rPr>
+        <w:t>𝛼</w:t>
+      </w:r>
+      <w:r>
+        <w:rPr>
+          <w:rFonts w:asciiTheme="minorBidi" w:hAnsiTheme="minorBidi"/>
+          <w:color w:val="4472C4" w:themeColor="accent1"/>
+          <w:sz w:val="22"/>
+          <w:szCs w:val="22"/>
+          <w:lang w:val="en-US"/>
+        </w:rPr>
+        <w:t>) will increase the fixation probability</w:t>
+      </w:r>
+      <w:r>
+        <w:rPr>
+          <w:rFonts w:asciiTheme="minorBidi" w:hAnsiTheme="minorBidi"/>
+          <w:color w:val="4472C4" w:themeColor="accent1"/>
+          <w:sz w:val="22"/>
+          <w:szCs w:val="22"/>
+          <w:lang w:val="en-US"/>
+        </w:rPr>
+        <w:t xml:space="preserve"> (Figure S6)</w:t>
+      </w:r>
+      <w:r>
+        <w:rPr>
+          <w:rFonts w:asciiTheme="minorBidi" w:hAnsiTheme="minorBidi"/>
+          <w:color w:val="4472C4" w:themeColor="accent1"/>
+          <w:sz w:val="22"/>
+          <w:szCs w:val="22"/>
+          <w:lang w:val="en-US"/>
+        </w:rPr>
+        <w:t xml:space="preserve">, but when </w:t>
+      </w:r>
+      <w:r>
+        <w:rPr>
+          <w:rFonts w:ascii="Cambria Math" w:hAnsi="Cambria Math" w:cs="Cambria Math"/>
+          <w:color w:val="4472C4" w:themeColor="accent1"/>
+          <w:sz w:val="22"/>
+          <w:szCs w:val="22"/>
+          <w:lang w:val="en-US"/>
+        </w:rPr>
+        <w:t>𝑘</w:t>
+      </w:r>
+      <w:r>
+        <w:rPr>
+          <w:rFonts w:asciiTheme="minorBidi" w:hAnsiTheme="minorBidi"/>
+          <w:color w:val="4472C4" w:themeColor="accent1"/>
+          <w:sz w:val="22"/>
+          <w:szCs w:val="22"/>
+          <w:lang w:val="en-US"/>
+        </w:rPr>
+        <w:t xml:space="preserve"> &lt; </w:t>
+      </w:r>
+      <w:r>
+        <w:rPr>
+          <w:rFonts w:ascii="Cambria Math" w:hAnsi="Cambria Math" w:cs="Cambria Math"/>
+          <w:color w:val="4472C4" w:themeColor="accent1"/>
+          <w:sz w:val="22"/>
+          <w:szCs w:val="22"/>
+          <w:lang w:val="en-US"/>
+        </w:rPr>
+        <w:t>𝑙</w:t>
+      </w:r>
+      <w:r>
+        <w:rPr>
+          <w:rFonts w:asciiTheme="minorBidi" w:hAnsiTheme="minorBidi"/>
+          <w:color w:val="4472C4" w:themeColor="accent1"/>
+          <w:sz w:val="22"/>
+          <w:szCs w:val="22"/>
+          <w:lang w:val="en-US"/>
+        </w:rPr>
+        <w:t xml:space="preserve">, strong prestige (low </w:t>
+      </w:r>
+      <w:r>
+        <w:rPr>
+          <w:rFonts w:ascii="Cambria Math" w:hAnsi="Cambria Math" w:cs="Cambria Math"/>
+          <w:color w:val="4472C4" w:themeColor="accent1"/>
+          <w:sz w:val="22"/>
+          <w:szCs w:val="22"/>
+          <w:lang w:val="en-US"/>
+        </w:rPr>
+        <w:t>𝛼</w:t>
+      </w:r>
+      <w:r>
+        <w:rPr>
+          <w:rFonts w:asciiTheme="minorBidi" w:hAnsiTheme="minorBidi"/>
+          <w:color w:val="4472C4" w:themeColor="accent1"/>
+          <w:sz w:val="22"/>
+          <w:szCs w:val="22"/>
+          <w:lang w:val="en-US"/>
+        </w:rPr>
+        <w:t>) will increase the fixation probability (Figure</w:t>
+      </w:r>
+      <w:r>
+        <w:rPr>
+          <w:rFonts w:asciiTheme="minorBidi" w:hAnsiTheme="minorBidi"/>
+          <w:color w:val="4472C4" w:themeColor="accent1"/>
+          <w:sz w:val="22"/>
+          <w:szCs w:val="22"/>
+          <w:lang w:val="en-US"/>
+        </w:rPr>
+        <w:t> </w:t>
+      </w:r>
+      <w:r>
+        <w:rPr>
+          <w:rFonts w:asciiTheme="minorBidi" w:hAnsiTheme="minorBidi"/>
+          <w:color w:val="4472C4" w:themeColor="accent1"/>
+          <w:sz w:val="22"/>
+          <w:szCs w:val="22"/>
+          <w:lang w:val="en-US"/>
+        </w:rPr>
+        <w:t xml:space="preserve">2A). This is because prestige accelerates the evolutionary dynamics, which allows the invading trait to fix before the environment changes to favor the resident trait. In all cases increasing the success coefficient 1 − </w:t>
+      </w:r>
+      <w:r>
+        <w:rPr>
+          <w:rFonts w:ascii="Cambria Math" w:hAnsi="Cambria Math" w:cs="Cambria Math"/>
+          <w:color w:val="4472C4" w:themeColor="accent1"/>
+          <w:sz w:val="22"/>
+          <w:szCs w:val="22"/>
+          <w:lang w:val="en-US"/>
+        </w:rPr>
+        <w:t>𝛽</w:t>
+      </w:r>
+      <w:r>
+        <w:rPr>
+          <w:rFonts w:asciiTheme="minorBidi" w:hAnsiTheme="minorBidi"/>
+          <w:color w:val="4472C4" w:themeColor="accent1"/>
+          <w:sz w:val="22"/>
+          <w:szCs w:val="22"/>
+          <w:lang w:val="en-US"/>
+        </w:rPr>
+        <w:t>, which is equivalent to increasing</w:t>
+      </w:r>
+      <w:r>
+        <w:rPr>
+          <w:rFonts w:asciiTheme="minorBidi" w:hAnsiTheme="minorBidi"/>
+          <w:color w:val="4472C4" w:themeColor="accent1"/>
+          <w:sz w:val="22"/>
+          <w:szCs w:val="22"/>
+          <w:lang w:val="en-US"/>
+        </w:rPr>
+        <w:t xml:space="preserve"> </w:t>
+      </w:r>
+      <w:r>
+        <w:rPr>
+          <w:rFonts w:asciiTheme="minorBidi" w:hAnsiTheme="minorBidi"/>
+          <w:color w:val="4472C4" w:themeColor="accent1"/>
+          <w:sz w:val="22"/>
+          <w:szCs w:val="22"/>
+          <w:lang w:val="en-US"/>
+        </w:rPr>
+        <w:t>the strength of selection, will increase the fixation probability (Figure 2B).</w:t>
+      </w:r>
+      <w:r>
+        <w:rPr>
+          <w:rFonts w:asciiTheme="minorBidi" w:hAnsiTheme="minorBidi"/>
+          <w:color w:val="4472C4" w:themeColor="accent1"/>
+          <w:sz w:val="22"/>
+          <w:szCs w:val="22"/>
+          <w:lang w:val="en-US"/>
+        </w:rPr>
+        <w:t>”</w:t>
+      </w:r>
+    </w:p>
+    <w:p>
+      <w:pPr>
+        <w:spacing w:before="100" w:beforeAutospacing="1" w:after="100" w:afterAutospacing="1"/>
+        <w:jc w:val="both"/>
+        <w:rPr>
+          <w:rFonts w:asciiTheme="minorBidi" w:hAnsiTheme="minorBidi"/>
+          <w:color w:val="4472C4" w:themeColor="accent1"/>
+          <w:sz w:val="22"/>
+          <w:szCs w:val="22"/>
+          <w:lang w:val="en-US"/>
+        </w:rPr>
+      </w:pPr>
+      <w:r>
+        <w:rPr>
+          <w:rFonts w:asciiTheme="minorBidi" w:hAnsiTheme="minorBidi"/>
+          <w:color w:val="4472C4" w:themeColor="accent1"/>
+          <w:sz w:val="22"/>
+          <w:szCs w:val="22"/>
+          <w:lang w:val="en-US"/>
+        </w:rPr>
+        <w:t>Regarding the choice of role models one by one – it is not clear to us how they could be chosen all at the same time using our definition of prestige.</w:t>
+      </w:r>
+      <w:r>
+        <w:rPr>
+          <w:rFonts w:asciiTheme="minorBidi" w:hAnsiTheme="minorBidi"/>
+          <w:color w:val="4472C4" w:themeColor="accent1"/>
+          <w:sz w:val="22"/>
+          <w:szCs w:val="22"/>
+          <w:lang w:val="en-US"/>
+        </w:rPr>
+        <w:t xml:space="preserve"> </w:t>
+      </w:r>
+      <w:r>
+        <w:rPr>
+          <w:rFonts w:asciiTheme="minorBidi" w:hAnsiTheme="minorBidi"/>
+          <w:color w:val="4472C4" w:themeColor="accent1"/>
+          <w:sz w:val="22"/>
+          <w:szCs w:val="22"/>
+          <w:lang w:val="en-US"/>
+        </w:rPr>
+        <w:t>However, o</w:t>
+      </w:r>
+      <w:r>
+        <w:rPr>
+          <w:rFonts w:asciiTheme="minorBidi" w:hAnsiTheme="minorBidi"/>
+          <w:color w:val="4472C4" w:themeColor="accent1"/>
+          <w:sz w:val="22"/>
+          <w:szCs w:val="22"/>
+          <w:lang w:val="en-US"/>
+        </w:rPr>
+        <w:t>ne could have used a Moran model</w:t>
+      </w:r>
+      <w:r>
+        <w:rPr>
+          <w:rFonts w:asciiTheme="minorBidi" w:hAnsiTheme="minorBidi"/>
+          <w:color w:val="4472C4" w:themeColor="accent1"/>
+          <w:sz w:val="22"/>
+          <w:szCs w:val="22"/>
+          <w:lang w:val="en-US"/>
+        </w:rPr>
+        <w:t xml:space="preserve"> to model the dynamics, and we now mention this in the discussion: “</w:t>
+      </w:r>
+      <w:r>
+        <w:rPr>
+          <w:rFonts w:asciiTheme="minorBidi" w:hAnsiTheme="minorBidi"/>
+          <w:color w:val="4472C4" w:themeColor="accent1"/>
+          <w:sz w:val="22"/>
+          <w:szCs w:val="22"/>
+          <w:lang w:val="en-US"/>
+        </w:rPr>
+        <w:t>Another possibility is to model prestige bias in a different way. For example, using a Moran model [62], one could build model with overlapping generations, which would mix the within-generation model role-model choice process and the between-generation evolutionary dynamics.</w:t>
+      </w:r>
+      <w:r>
+        <w:rPr>
+          <w:rFonts w:asciiTheme="minorBidi" w:hAnsiTheme="minorBidi"/>
+          <w:color w:val="4472C4" w:themeColor="accent1"/>
+          <w:sz w:val="22"/>
+          <w:szCs w:val="22"/>
+          <w:lang w:val="en-US"/>
+        </w:rPr>
+        <w:t>” (line XXX).</w:t>
+      </w:r>
+      <w:r>
+        <w:rPr>
+          <w:rFonts w:asciiTheme="minorBidi" w:hAnsiTheme="minorBidi"/>
+          <w:color w:val="4472C4" w:themeColor="accent1"/>
+          <w:sz w:val="22"/>
+          <w:szCs w:val="22"/>
+          <w:lang w:val="en-US"/>
+        </w:rPr>
+        <w:t xml:space="preserve"> We also added a sentence to the Models section (line </w:t>
+      </w:r>
+      <w:r>
+        <w:rPr>
+          <w:rFonts w:asciiTheme="minorBidi" w:hAnsiTheme="minorBidi"/>
+          <w:color w:val="4472C4" w:themeColor="accent1"/>
+          <w:sz w:val="22"/>
+          <w:szCs w:val="22"/>
           <w:highlight w:val="yellow"/>
           <w:lang w:val="en-US"/>
         </w:rPr>
-        <w:t>….</w:t>
-      </w:r>
-      <w:r>
-        <w:rPr>
-          <w:rFonts w:asciiTheme="minorBidi" w:hAnsiTheme="minorBidi"/>
-          <w:color w:val="4472C4" w:themeColor="accent1"/>
-          <w:sz w:val="22"/>
-          <w:szCs w:val="22"/>
-          <w:lang w:val="en-US"/>
-        </w:rPr>
-        <w:t>/</w:t>
+        <w:t>XXX</w:t>
+      </w:r>
+      <w:r>
+        <w:rPr>
+          <w:rFonts w:asciiTheme="minorBidi" w:hAnsiTheme="minorBidi"/>
+          <w:color w:val="4472C4" w:themeColor="accent1"/>
+          <w:sz w:val="22"/>
+          <w:szCs w:val="22"/>
+          <w:lang w:val="en-US"/>
+        </w:rPr>
+        <w:t>): “</w:t>
+      </w:r>
+      <w:r>
+        <w:rPr>
+          <w:rFonts w:asciiTheme="minorBidi" w:hAnsiTheme="minorBidi"/>
+          <w:color w:val="4472C4" w:themeColor="accent1"/>
+          <w:sz w:val="22"/>
+          <w:szCs w:val="22"/>
+          <w:lang w:val="en-US"/>
+        </w:rPr>
+        <w:t xml:space="preserve">We introduce a new element to the model by assuming that in each generation copiers choose their role-models one by one </w:t>
+      </w:r>
+      <w:r>
+        <w:rPr>
+          <w:rFonts w:asciiTheme="minorBidi" w:hAnsiTheme="minorBidi"/>
+          <w:color w:val="4472C4" w:themeColor="accent1"/>
+          <w:sz w:val="22"/>
+          <w:szCs w:val="22"/>
+          <w:u w:val="single"/>
+          <w:lang w:val="en-US"/>
+        </w:rPr>
+        <w:t>so that the choice of one copier can affect the choice of other copiers</w:t>
+      </w:r>
+      <w:r>
+        <w:rPr>
+          <w:rFonts w:asciiTheme="minorBidi" w:hAnsiTheme="minorBidi"/>
+          <w:color w:val="4472C4" w:themeColor="accent1"/>
+          <w:sz w:val="22"/>
+          <w:szCs w:val="22"/>
+          <w:lang w:val="en-US"/>
+        </w:rPr>
+        <w:t>.</w:t>
+      </w:r>
+      <w:r>
+        <w:rPr>
+          <w:rFonts w:asciiTheme="minorBidi" w:hAnsiTheme="minorBidi"/>
+          <w:color w:val="4472C4" w:themeColor="accent1"/>
+          <w:sz w:val="22"/>
+          <w:szCs w:val="22"/>
+          <w:lang w:val="en-US"/>
+        </w:rPr>
+        <w:t>”</w:t>
+      </w:r>
+    </w:p>
+    <w:p>
+      <w:pPr>
+        <w:spacing w:before="100" w:beforeAutospacing="1" w:after="100" w:afterAutospacing="1"/>
+        <w:jc w:val="both"/>
+        <w:rPr>
+          <w:rFonts w:asciiTheme="majorBidi" w:hAnsiTheme="majorBidi" w:cstheme="majorBidi"/>
+          <w:sz w:val="22"/>
+          <w:szCs w:val="22"/>
+        </w:rPr>
+      </w:pPr>
+      <w:r>
+        <w:rPr>
+          <w:rFonts w:asciiTheme="majorBidi" w:hAnsiTheme="majorBidi" w:cstheme="majorBidi"/>
+          <w:sz w:val="22"/>
+          <w:szCs w:val="22"/>
+        </w:rPr>
+        <w:t xml:space="preserve">Ultimately, the authors </w:t>
+      </w:r>
+      <w:r>
+        <w:rPr>
+          <w:rFonts w:asciiTheme="majorBidi" w:hAnsiTheme="majorBidi" w:cstheme="majorBidi"/>
+          <w:sz w:val="22"/>
+          <w:szCs w:val="22"/>
+        </w:rPr>
+        <w:t xml:space="preserve">should use the Introduction section to argue for the importance to study these </w:t>
+      </w:r>
+      <w:r>
+        <w:rPr>
+          <w:rFonts w:asciiTheme="majorBidi" w:hAnsiTheme="majorBidi" w:cstheme="majorBidi"/>
+          <w:sz w:val="22"/>
+          <w:szCs w:val="22"/>
+        </w:rPr>
+        <w:t>biases and the Discussion section to actually discuss their observed results and place them in context of</w:t>
+      </w:r>
+      <w:r>
+        <w:rPr>
+          <w:rFonts w:asciiTheme="majorBidi" w:hAnsiTheme="majorBidi" w:cstheme="majorBidi"/>
+          <w:sz w:val="22"/>
+          <w:szCs w:val="22"/>
+        </w:rPr>
+        <w:t xml:space="preserve"> previous work, as well as highlight the novel dynamics observed.</w:t>
+      </w:r>
+    </w:p>
+    <w:p>
+      <w:pPr>
+        <w:pStyle w:val="NormalWeb"/>
+        <w:rPr>
+          <w:rFonts w:asciiTheme="minorBidi" w:hAnsiTheme="minorBidi"/>
+          <w:color w:val="4472C4" w:themeColor="accent1"/>
+          <w:sz w:val="22"/>
+          <w:szCs w:val="22"/>
+        </w:rPr>
+      </w:pPr>
+      <w:r>
+        <w:rPr>
+          <w:rFonts w:asciiTheme="minorBidi" w:hAnsiTheme="minorBidi"/>
+          <w:color w:val="4472C4" w:themeColor="accent1"/>
+          <w:sz w:val="22"/>
+          <w:szCs w:val="22"/>
+        </w:rPr>
+        <w:t>We decided to keep paragraphs that discuss previous papers on prestige (</w:t>
+      </w:r>
+      <w:r>
+        <w:rPr>
+          <w:rFonts w:asciiTheme="minorBidi" w:hAnsiTheme="minorBidi"/>
+          <w:color w:val="4472C4" w:themeColor="accent1"/>
+          <w:sz w:val="22"/>
+          <w:szCs w:val="22"/>
+        </w:rPr>
+        <w:t>“</w:t>
+      </w:r>
+      <w:proofErr w:type="spellStart"/>
+      <w:r>
+        <w:rPr>
+          <w:rFonts w:asciiTheme="minorBidi" w:hAnsiTheme="minorBidi"/>
+          <w:color w:val="4472C4" w:themeColor="accent1"/>
+          <w:sz w:val="22"/>
+          <w:szCs w:val="22"/>
+        </w:rPr>
+        <w:t>Chudek</w:t>
+      </w:r>
+      <w:proofErr w:type="spellEnd"/>
+      <w:r>
+        <w:rPr>
+          <w:rFonts w:asciiTheme="minorBidi" w:hAnsiTheme="minorBidi"/>
+          <w:color w:val="4472C4" w:themeColor="accent1"/>
+          <w:sz w:val="22"/>
+          <w:szCs w:val="22"/>
+        </w:rPr>
+        <w:t xml:space="preserve"> et al. [32] report…”, “According to Henrich and </w:t>
+      </w:r>
+      <w:proofErr w:type="spellStart"/>
+      <w:r>
+        <w:rPr>
+          <w:rFonts w:asciiTheme="minorBidi" w:hAnsiTheme="minorBidi"/>
+          <w:color w:val="4472C4" w:themeColor="accent1"/>
+          <w:sz w:val="22"/>
+          <w:szCs w:val="22"/>
+        </w:rPr>
+        <w:t>Broesch</w:t>
+      </w:r>
+      <w:proofErr w:type="spellEnd"/>
+      <w:r>
+        <w:rPr>
+          <w:rFonts w:asciiTheme="minorBidi" w:hAnsiTheme="minorBidi"/>
+          <w:color w:val="4472C4" w:themeColor="accent1"/>
+          <w:sz w:val="22"/>
+          <w:szCs w:val="22"/>
+        </w:rPr>
+        <w:t xml:space="preserve"> [26], natural selection has favored</w:t>
+      </w:r>
+      <w:proofErr w:type="gramStart"/>
+      <w:r>
+        <w:rPr>
+          <w:rFonts w:asciiTheme="minorBidi" w:hAnsiTheme="minorBidi"/>
+          <w:color w:val="4472C4" w:themeColor="accent1"/>
+          <w:sz w:val="22"/>
+          <w:szCs w:val="22"/>
+        </w:rPr>
+        <w:t>…</w:t>
+      </w:r>
+      <w:r>
+        <w:rPr>
+          <w:rFonts w:asciiTheme="minorBidi" w:hAnsiTheme="minorBidi"/>
+          <w:color w:val="4472C4" w:themeColor="accent1"/>
+          <w:sz w:val="22"/>
+          <w:szCs w:val="22"/>
+        </w:rPr>
+        <w:t>“</w:t>
       </w:r>
       <w:proofErr w:type="gramEnd"/>
       <w:r>
@@ -4740,39 +6240,35 @@
           <w:color w:val="4472C4" w:themeColor="accent1"/>
           <w:sz w:val="22"/>
           <w:szCs w:val="22"/>
-          <w:lang w:val="en-US"/>
-        </w:rPr>
-        <w:t xml:space="preserve">/ added a paragraph </w:t>
-      </w:r>
-      <w:r>
-        <w:rPr>
-          <w:rFonts w:asciiTheme="minorBidi" w:hAnsiTheme="minorBidi"/>
-          <w:color w:val="4472C4" w:themeColor="accent1"/>
-          <w:sz w:val="22"/>
-          <w:szCs w:val="22"/>
-          <w:lang w:val="en-US"/>
-        </w:rPr>
-        <w:t xml:space="preserve">after result 6 </w:t>
-      </w:r>
-      <w:r>
-        <w:rPr>
-          <w:rFonts w:asciiTheme="minorBidi" w:hAnsiTheme="minorBidi"/>
-          <w:color w:val="4472C4" w:themeColor="accent1"/>
-          <w:sz w:val="22"/>
-          <w:szCs w:val="22"/>
-          <w:lang w:val="en-US"/>
-        </w:rPr>
-        <w:t>and paragraph after results 4-5</w:t>
-      </w:r>
-      <w:r>
-        <w:rPr>
-          <w:rFonts w:asciiTheme="minorBidi" w:hAnsiTheme="minorBidi"/>
-          <w:color w:val="4472C4" w:themeColor="accent1"/>
-          <w:sz w:val="22"/>
-          <w:szCs w:val="22"/>
-          <w:lang w:val="en-US"/>
-        </w:rPr>
-        <w:t xml:space="preserve"> //</w:t>
+        </w:rPr>
+        <w:t>, “</w:t>
+      </w:r>
+      <w:r>
+        <w:rPr>
+          <w:rFonts w:asciiTheme="minorBidi" w:hAnsiTheme="minorBidi"/>
+          <w:color w:val="4472C4" w:themeColor="accent1"/>
+          <w:sz w:val="22"/>
+          <w:szCs w:val="22"/>
+        </w:rPr>
+        <w:t>Dunbar [31] hypothesized that larger, more complex brains…”</w:t>
+      </w:r>
+      <w:r>
+        <w:rPr>
+          <w:rFonts w:asciiTheme="minorBidi" w:hAnsiTheme="minorBidi"/>
+          <w:color w:val="4472C4" w:themeColor="accent1"/>
+          <w:sz w:val="22"/>
+          <w:szCs w:val="22"/>
+        </w:rPr>
+        <w:t>)</w:t>
+      </w:r>
+      <w:r>
+        <w:rPr>
+          <w:rFonts w:asciiTheme="minorBidi" w:hAnsiTheme="minorBidi"/>
+          <w:color w:val="4472C4" w:themeColor="accent1"/>
+          <w:sz w:val="22"/>
+          <w:szCs w:val="22"/>
+        </w:rPr>
+        <w:t xml:space="preserve"> in the discussion rather than the introduction, as we feel they are not part of the background to understand our motivation and the models we developed, but are still interesting in a general discussion on prestige.</w:t>
       </w:r>
     </w:p>
     <w:p>
@@ -4780,334 +6276,19 @@
         <w:spacing w:before="100" w:beforeAutospacing="1" w:after="100" w:afterAutospacing="1"/>
         <w:jc w:val="both"/>
         <w:rPr>
-          <w:rFonts w:asciiTheme="minorBidi" w:hAnsiTheme="minorBidi"/>
-          <w:color w:val="4472C4" w:themeColor="accent1"/>
-          <w:sz w:val="22"/>
-          <w:szCs w:val="22"/>
-          <w:lang w:val="en-US"/>
-        </w:rPr>
-      </w:pPr>
-      <w:r>
-        <w:rPr>
-          <w:rFonts w:asciiTheme="minorBidi" w:hAnsiTheme="minorBidi"/>
-          <w:color w:val="4472C4" w:themeColor="accent1"/>
-          <w:sz w:val="22"/>
-          <w:szCs w:val="22"/>
-          <w:lang w:val="en-US"/>
-        </w:rPr>
-        <w:t>Regarding the choice of role models one by one – it is not clear to us how they could be chosen all at the same time using our definition of prestige.</w:t>
-      </w:r>
-      <w:r>
-        <w:rPr>
-          <w:rFonts w:asciiTheme="minorBidi" w:hAnsiTheme="minorBidi"/>
-          <w:color w:val="4472C4" w:themeColor="accent1"/>
-          <w:sz w:val="22"/>
-          <w:szCs w:val="22"/>
-          <w:lang w:val="en-US"/>
-        </w:rPr>
-        <w:t xml:space="preserve"> </w:t>
-      </w:r>
-      <w:r>
-        <w:rPr>
-          <w:rFonts w:asciiTheme="minorBidi" w:hAnsiTheme="minorBidi"/>
-          <w:color w:val="4472C4" w:themeColor="accent1"/>
-          <w:sz w:val="22"/>
-          <w:szCs w:val="22"/>
-          <w:lang w:val="en-US"/>
-        </w:rPr>
-        <w:t>However, o</w:t>
-      </w:r>
-      <w:r>
-        <w:rPr>
-          <w:rFonts w:asciiTheme="minorBidi" w:hAnsiTheme="minorBidi"/>
-          <w:color w:val="4472C4" w:themeColor="accent1"/>
-          <w:sz w:val="22"/>
-          <w:szCs w:val="22"/>
-          <w:lang w:val="en-US"/>
-        </w:rPr>
-        <w:t>ne could have used a Moran model</w:t>
-      </w:r>
-      <w:r>
-        <w:rPr>
-          <w:rFonts w:asciiTheme="minorBidi" w:hAnsiTheme="minorBidi"/>
-          <w:color w:val="4472C4" w:themeColor="accent1"/>
-          <w:sz w:val="22"/>
-          <w:szCs w:val="22"/>
-          <w:lang w:val="en-US"/>
-        </w:rPr>
-        <w:t xml:space="preserve"> to model the dynamics, and we now mention this in the discussion: “</w:t>
-      </w:r>
-      <w:r>
-        <w:rPr>
-          <w:rFonts w:asciiTheme="minorBidi" w:hAnsiTheme="minorBidi"/>
-          <w:color w:val="4472C4" w:themeColor="accent1"/>
-          <w:sz w:val="22"/>
-          <w:szCs w:val="22"/>
-          <w:lang w:val="en-US"/>
-        </w:rPr>
-        <w:t>Another possibility is to model prestige bias in a different way. For example, using a Moran model [62], one could build model with overlapping generations, which would mix the within-generation model role-model choice process and the between-generation evolutionary dynamics.</w:t>
-      </w:r>
-      <w:r>
-        <w:rPr>
-          <w:rFonts w:asciiTheme="minorBidi" w:hAnsiTheme="minorBidi"/>
-          <w:color w:val="4472C4" w:themeColor="accent1"/>
-          <w:sz w:val="22"/>
-          <w:szCs w:val="22"/>
-          <w:lang w:val="en-US"/>
-        </w:rPr>
-        <w:t>” (line XXX).</w:t>
-      </w:r>
-      <w:r>
-        <w:rPr>
-          <w:rFonts w:asciiTheme="minorBidi" w:hAnsiTheme="minorBidi"/>
-          <w:color w:val="4472C4" w:themeColor="accent1"/>
-          <w:sz w:val="22"/>
-          <w:szCs w:val="22"/>
-          <w:lang w:val="en-US"/>
-        </w:rPr>
-        <w:t xml:space="preserve"> We also added a sentence to the Models section (line </w:t>
-      </w:r>
-      <w:r>
-        <w:rPr>
-          <w:rFonts w:asciiTheme="minorBidi" w:hAnsiTheme="minorBidi"/>
-          <w:color w:val="4472C4" w:themeColor="accent1"/>
-          <w:sz w:val="22"/>
-          <w:szCs w:val="22"/>
-          <w:highlight w:val="yellow"/>
-          <w:lang w:val="en-US"/>
-        </w:rPr>
-        <w:t>XXX</w:t>
-      </w:r>
-      <w:r>
-        <w:rPr>
-          <w:rFonts w:asciiTheme="minorBidi" w:hAnsiTheme="minorBidi"/>
-          <w:color w:val="4472C4" w:themeColor="accent1"/>
-          <w:sz w:val="22"/>
-          <w:szCs w:val="22"/>
-          <w:lang w:val="en-US"/>
-        </w:rPr>
-        <w:t>): “</w:t>
-      </w:r>
-      <w:r>
-        <w:rPr>
-          <w:rFonts w:asciiTheme="minorBidi" w:hAnsiTheme="minorBidi"/>
-          <w:color w:val="4472C4" w:themeColor="accent1"/>
-          <w:sz w:val="22"/>
-          <w:szCs w:val="22"/>
-          <w:lang w:val="en-US"/>
-        </w:rPr>
-        <w:t xml:space="preserve">We introduce a new element to the model by assuming that in each generation copiers choose their role-models one by one </w:t>
-      </w:r>
-      <w:r>
-        <w:rPr>
-          <w:rFonts w:asciiTheme="minorBidi" w:hAnsiTheme="minorBidi"/>
-          <w:color w:val="4472C4" w:themeColor="accent1"/>
-          <w:sz w:val="22"/>
-          <w:szCs w:val="22"/>
-          <w:u w:val="single"/>
-          <w:lang w:val="en-US"/>
-        </w:rPr>
-        <w:t>so that the choice of one copier can affect the choice of other copiers</w:t>
-      </w:r>
-      <w:r>
-        <w:rPr>
-          <w:rFonts w:asciiTheme="minorBidi" w:hAnsiTheme="minorBidi"/>
-          <w:color w:val="4472C4" w:themeColor="accent1"/>
-          <w:sz w:val="22"/>
-          <w:szCs w:val="22"/>
-          <w:lang w:val="en-US"/>
-        </w:rPr>
-        <w:t>.</w:t>
-      </w:r>
-      <w:r>
-        <w:rPr>
-          <w:rFonts w:asciiTheme="minorBidi" w:hAnsiTheme="minorBidi"/>
-          <w:color w:val="4472C4" w:themeColor="accent1"/>
-          <w:sz w:val="22"/>
-          <w:szCs w:val="22"/>
-          <w:lang w:val="en-US"/>
-        </w:rPr>
-        <w:t>”</w:t>
-      </w:r>
-    </w:p>
-    <w:p>
-      <w:pPr>
-        <w:spacing w:before="100" w:beforeAutospacing="1" w:after="100" w:afterAutospacing="1"/>
-        <w:jc w:val="both"/>
-        <w:rPr>
-          <w:rFonts w:asciiTheme="majorBidi" w:hAnsiTheme="majorBidi" w:cstheme="majorBidi"/>
-          <w:sz w:val="22"/>
-          <w:szCs w:val="22"/>
-        </w:rPr>
-      </w:pPr>
-      <w:r>
-        <w:rPr>
-          <w:rFonts w:asciiTheme="majorBidi" w:hAnsiTheme="majorBidi" w:cstheme="majorBidi"/>
-          <w:sz w:val="22"/>
-          <w:szCs w:val="22"/>
-        </w:rPr>
-        <w:t xml:space="preserve">Ultimately, the authors </w:t>
-      </w:r>
-      <w:r>
-        <w:rPr>
-          <w:rFonts w:asciiTheme="majorBidi" w:hAnsiTheme="majorBidi" w:cstheme="majorBidi"/>
-          <w:sz w:val="22"/>
-          <w:szCs w:val="22"/>
-        </w:rPr>
-        <w:t xml:space="preserve">should use the Introduction section to argue for the importance to study these </w:t>
-      </w:r>
-      <w:r>
-        <w:rPr>
-          <w:rFonts w:asciiTheme="majorBidi" w:hAnsiTheme="majorBidi" w:cstheme="majorBidi"/>
-          <w:sz w:val="22"/>
-          <w:szCs w:val="22"/>
-        </w:rPr>
-        <w:t>biases and the Discussion section to actually discuss their observed results and place them in context of</w:t>
-      </w:r>
-      <w:r>
-        <w:rPr>
-          <w:rFonts w:asciiTheme="majorBidi" w:hAnsiTheme="majorBidi" w:cstheme="majorBidi"/>
-          <w:sz w:val="22"/>
-          <w:szCs w:val="22"/>
-        </w:rPr>
-        <w:t xml:space="preserve"> previous work, as well as highlight the novel dynamics observed.</w:t>
-      </w:r>
-    </w:p>
-    <w:p>
-      <w:pPr>
-        <w:pStyle w:val="NormalWeb"/>
-        <w:rPr>
-          <w:rFonts w:asciiTheme="minorBidi" w:hAnsiTheme="minorBidi"/>
-          <w:color w:val="4472C4" w:themeColor="accent1"/>
-          <w:sz w:val="22"/>
-          <w:szCs w:val="22"/>
-        </w:rPr>
-      </w:pPr>
-      <w:r>
-        <w:rPr>
-          <w:rFonts w:asciiTheme="minorBidi" w:hAnsiTheme="minorBidi"/>
-          <w:color w:val="4472C4" w:themeColor="accent1"/>
-          <w:sz w:val="22"/>
-          <w:szCs w:val="22"/>
-        </w:rPr>
-        <w:t>We decided to keep paragraphs that discuss previous papers on prestige (</w:t>
-      </w:r>
-      <w:r>
-        <w:rPr>
-          <w:rFonts w:asciiTheme="minorBidi" w:hAnsiTheme="minorBidi"/>
-          <w:color w:val="4472C4" w:themeColor="accent1"/>
-          <w:sz w:val="22"/>
-          <w:szCs w:val="22"/>
-        </w:rPr>
-        <w:t>“</w:t>
-      </w:r>
-      <w:proofErr w:type="spellStart"/>
-      <w:r>
-        <w:rPr>
-          <w:rFonts w:asciiTheme="minorBidi" w:hAnsiTheme="minorBidi"/>
-          <w:color w:val="4472C4" w:themeColor="accent1"/>
-          <w:sz w:val="22"/>
-          <w:szCs w:val="22"/>
-        </w:rPr>
-        <w:t>Chudek</w:t>
-      </w:r>
-      <w:proofErr w:type="spellEnd"/>
-      <w:r>
-        <w:rPr>
-          <w:rFonts w:asciiTheme="minorBidi" w:hAnsiTheme="minorBidi"/>
-          <w:color w:val="4472C4" w:themeColor="accent1"/>
-          <w:sz w:val="22"/>
-          <w:szCs w:val="22"/>
-        </w:rPr>
-        <w:t xml:space="preserve"> et al. [32] report…”, “According to Henrich and </w:t>
-      </w:r>
-      <w:proofErr w:type="spellStart"/>
-      <w:r>
-        <w:rPr>
-          <w:rFonts w:asciiTheme="minorBidi" w:hAnsiTheme="minorBidi"/>
-          <w:color w:val="4472C4" w:themeColor="accent1"/>
-          <w:sz w:val="22"/>
-          <w:szCs w:val="22"/>
-        </w:rPr>
-        <w:t>Broesch</w:t>
-      </w:r>
-      <w:proofErr w:type="spellEnd"/>
-      <w:r>
-        <w:rPr>
-          <w:rFonts w:asciiTheme="minorBidi" w:hAnsiTheme="minorBidi"/>
-          <w:color w:val="4472C4" w:themeColor="accent1"/>
-          <w:sz w:val="22"/>
-          <w:szCs w:val="22"/>
-        </w:rPr>
-        <w:t xml:space="preserve"> [26], natural selection has favored</w:t>
-      </w:r>
-      <w:proofErr w:type="gramStart"/>
-      <w:r>
-        <w:rPr>
-          <w:rFonts w:asciiTheme="minorBidi" w:hAnsiTheme="minorBidi"/>
-          <w:color w:val="4472C4" w:themeColor="accent1"/>
-          <w:sz w:val="22"/>
-          <w:szCs w:val="22"/>
-        </w:rPr>
-        <w:t>…</w:t>
-      </w:r>
-      <w:r>
-        <w:rPr>
-          <w:rFonts w:asciiTheme="minorBidi" w:hAnsiTheme="minorBidi"/>
-          <w:color w:val="4472C4" w:themeColor="accent1"/>
-          <w:sz w:val="22"/>
-          <w:szCs w:val="22"/>
-        </w:rPr>
-        <w:t>“</w:t>
-      </w:r>
-      <w:proofErr w:type="gramEnd"/>
-      <w:r>
-        <w:rPr>
-          <w:rFonts w:asciiTheme="minorBidi" w:hAnsiTheme="minorBidi"/>
-          <w:color w:val="4472C4" w:themeColor="accent1"/>
-          <w:sz w:val="22"/>
-          <w:szCs w:val="22"/>
-        </w:rPr>
-        <w:t>, “</w:t>
-      </w:r>
-      <w:r>
-        <w:rPr>
-          <w:rFonts w:asciiTheme="minorBidi" w:hAnsiTheme="minorBidi"/>
-          <w:color w:val="4472C4" w:themeColor="accent1"/>
-          <w:sz w:val="22"/>
-          <w:szCs w:val="22"/>
-        </w:rPr>
-        <w:t>Dunbar [31] hypothesized that larger, more complex brains…”</w:t>
-      </w:r>
-      <w:r>
-        <w:rPr>
-          <w:rFonts w:asciiTheme="minorBidi" w:hAnsiTheme="minorBidi"/>
-          <w:color w:val="4472C4" w:themeColor="accent1"/>
-          <w:sz w:val="22"/>
-          <w:szCs w:val="22"/>
-        </w:rPr>
-        <w:t>)</w:t>
-      </w:r>
-      <w:r>
-        <w:rPr>
-          <w:rFonts w:asciiTheme="minorBidi" w:hAnsiTheme="minorBidi"/>
-          <w:color w:val="4472C4" w:themeColor="accent1"/>
-          <w:sz w:val="22"/>
-          <w:szCs w:val="22"/>
-        </w:rPr>
-        <w:t xml:space="preserve"> in the discussion rather than the introduction, as we feel they are not part of the background to understand our motivation and the models we developed, but are still interesting in a general discussion on prestige.</w:t>
-      </w:r>
-    </w:p>
-    <w:p>
-      <w:pPr>
-        <w:spacing w:before="100" w:beforeAutospacing="1" w:after="100" w:afterAutospacing="1"/>
-        <w:jc w:val="both"/>
-        <w:rPr>
-          <w:rFonts w:asciiTheme="majorBidi" w:hAnsiTheme="majorBidi" w:cstheme="majorBidi"/>
-          <w:sz w:val="22"/>
-          <w:szCs w:val="22"/>
-        </w:rPr>
-      </w:pPr>
+          <w:rFonts w:asciiTheme="majorBidi" w:hAnsiTheme="majorBidi" w:cstheme="majorBidi"/>
+          <w:sz w:val="22"/>
+          <w:szCs w:val="22"/>
+        </w:rPr>
+      </w:pPr>
+      <w:r>
+        <w:rPr>
+          <w:rFonts w:asciiTheme="majorBidi" w:hAnsiTheme="majorBidi" w:cstheme="majorBidi"/>
+          <w:sz w:val="22"/>
+          <w:szCs w:val="22"/>
+        </w:rPr>
+        <w:t xml:space="preserve">Moreover, the figures and the results need a point of comparison, such that the novelty and significance of the paper can be understood by the reader. What dynamics do you observe that are different from </w:t>
+      </w:r>
       <w:r>
         <w:rPr>
           <w:rFonts w:asciiTheme="majorBidi" w:hAnsiTheme="majorBidi" w:cstheme="majorBidi"/>
@@ -5115,7 +6296,7 @@
           <w:szCs w:val="22"/>
         </w:rPr>
         <w:lastRenderedPageBreak/>
-        <w:t>Moreover, the figures and the results need a point of comparison, such that the novelty and significance of the paper can be understood by the reader. What dynamics do you observe that are different from previous models? What is the specific change or mechanism that is driving these differences in the dynamics?</w:t>
+        <w:t>previous models? What is the specific change or mechanism that is driving these differences in the dynamics?</w:t>
       </w:r>
     </w:p>
     <w:p>
@@ -5665,7 +6846,16 @@
           <w:sz w:val="22"/>
           <w:szCs w:val="22"/>
         </w:rPr>
-        <w:t>(dashed line).</w:t>
+        <w:t>(dashed line)</w:t>
+      </w:r>
+      <w:r>
+        <w:rPr>
+          <w:rFonts w:asciiTheme="minorBidi" w:hAnsiTheme="minorBidi"/>
+          <w:color w:val="4472C4" w:themeColor="accent1"/>
+          <w:sz w:val="22"/>
+          <w:szCs w:val="22"/>
+        </w:rPr>
+        <w:t>, and we also added a comparison of fixation probability with other alpha values in panel B.</w:t>
       </w:r>
       <w:r>
         <w:rPr>
@@ -11003,7 +12193,6 @@
   <w:style w:type="character" w:default="1" w:styleId="DefaultParagraphFont">
     <w:name w:val="Default Paragraph Font"/>
     <w:uiPriority w:val="1"/>
-    <w:semiHidden/>
     <w:unhideWhenUsed/>
   </w:style>
   <w:style w:type="table" w:default="1" w:styleId="TableNormal">

</xml_diff>